<commit_message>
Balanceo de diagramas de secuencia hasta el CU022
</commit_message>
<xml_diff>
--- a/Carpeta del proyecto/Carpeta del proyecto.docx
+++ b/Carpeta del proyecto/Carpeta del proyecto.docx
@@ -15250,10 +15250,10 @@
           <w:noProof/>
         </w:rPr>
         <w:drawing>
-          <wp:inline distT="0" distB="0" distL="0" distR="0" wp14:anchorId="11338003" wp14:editId="21F92FEF">
-            <wp:extent cx="5760720" cy="5495925"/>
-            <wp:effectExtent l="0" t="0" r="0" b="9525"/>
-            <wp:docPr id="33" name="Imagen 33"/>
+          <wp:inline distT="0" distB="0" distL="0" distR="0" wp14:anchorId="785535E1" wp14:editId="019357BB">
+            <wp:extent cx="5760720" cy="6031865"/>
+            <wp:effectExtent l="0" t="0" r="0" b="6985"/>
+            <wp:docPr id="47" name="Imagen 47"/>
             <wp:cNvGraphicFramePr>
               <a:graphicFrameLocks xmlns:a="http://schemas.openxmlformats.org/drawingml/2006/main" noChangeAspect="1"/>
             </wp:cNvGraphicFramePr>
@@ -15261,7 +15261,7 @@
               <a:graphicData uri="http://schemas.openxmlformats.org/drawingml/2006/picture">
                 <pic:pic xmlns:pic="http://schemas.openxmlformats.org/drawingml/2006/picture">
                   <pic:nvPicPr>
-                    <pic:cNvPr id="0" name="Picture 4"/>
+                    <pic:cNvPr id="0" name="Picture 11"/>
                     <pic:cNvPicPr>
                       <a:picLocks noChangeAspect="1" noChangeArrowheads="1"/>
                     </pic:cNvPicPr>
@@ -15282,7 +15282,7 @@
                   <pic:spPr bwMode="auto">
                     <a:xfrm>
                       <a:off x="0" y="0"/>
-                      <a:ext cx="5760720" cy="5495925"/>
+                      <a:ext cx="5760720" cy="6031865"/>
                     </a:xfrm>
                     <a:prstGeom prst="rect">
                       <a:avLst/>
@@ -17974,10 +17974,10 @@
           <w:noProof/>
         </w:rPr>
         <w:drawing>
-          <wp:inline distT="0" distB="0" distL="0" distR="0" wp14:anchorId="664B7A4D" wp14:editId="50632DE6">
-            <wp:extent cx="5760720" cy="6219825"/>
+          <wp:inline distT="0" distB="0" distL="0" distR="0" wp14:anchorId="30051485" wp14:editId="1786F52E">
+            <wp:extent cx="5760720" cy="5191125"/>
             <wp:effectExtent l="0" t="0" r="0" b="9525"/>
-            <wp:docPr id="35" name="Imagen 35"/>
+            <wp:docPr id="44" name="Imagen 44"/>
             <wp:cNvGraphicFramePr>
               <a:graphicFrameLocks xmlns:a="http://schemas.openxmlformats.org/drawingml/2006/main" noChangeAspect="1"/>
             </wp:cNvGraphicFramePr>
@@ -17985,7 +17985,7 @@
               <a:graphicData uri="http://schemas.openxmlformats.org/drawingml/2006/picture">
                 <pic:pic xmlns:pic="http://schemas.openxmlformats.org/drawingml/2006/picture">
                   <pic:nvPicPr>
-                    <pic:cNvPr id="0" name="Picture 6"/>
+                    <pic:cNvPr id="0" name="Picture 8"/>
                     <pic:cNvPicPr>
                       <a:picLocks noChangeAspect="1" noChangeArrowheads="1"/>
                     </pic:cNvPicPr>
@@ -18006,7 +18006,7 @@
                   <pic:spPr bwMode="auto">
                     <a:xfrm>
                       <a:off x="0" y="0"/>
-                      <a:ext cx="5760720" cy="6219825"/>
+                      <a:ext cx="5760720" cy="5191125"/>
                     </a:xfrm>
                     <a:prstGeom prst="rect">
                       <a:avLst/>
@@ -27091,8 +27091,6 @@
           </wp:inline>
         </w:drawing>
       </w:r>
-      <w:bookmarkStart w:id="59" w:name="_GoBack"/>
-      <w:bookmarkEnd w:id="59"/>
     </w:p>
     <w:p>
       <w:pPr>
@@ -27202,14 +27200,14 @@
       <w:pPr>
         <w:pStyle w:val="Ttulo4"/>
       </w:pPr>
-      <w:bookmarkStart w:id="60" w:name="_Toc519786553"/>
+      <w:bookmarkStart w:id="59" w:name="_Toc519786553"/>
       <w:r>
         <w:t>CU0</w:t>
       </w:r>
       <w:r>
         <w:t>15 – Alta perfil</w:t>
       </w:r>
-      <w:bookmarkEnd w:id="60"/>
+      <w:bookmarkEnd w:id="59"/>
     </w:p>
     <w:p>
       <w:pPr>
@@ -27230,7 +27228,7 @@
     </w:p>
     <w:tbl>
       <w:tblPr>
-        <w:tblW w:w="0" w:type="auto"/>
+        <w:tblW w:w="9416" w:type="dxa"/>
         <w:tblBorders>
           <w:top w:val="single" w:sz="4" w:space="0" w:color="auto"/>
           <w:left w:val="single" w:sz="4" w:space="0" w:color="auto"/>
@@ -27243,7 +27241,7 @@
         <w:tblLook w:val="04A0" w:firstRow="1" w:lastRow="0" w:firstColumn="1" w:lastColumn="0" w:noHBand="0" w:noVBand="1"/>
       </w:tblPr>
       <w:tblGrid>
-        <w:gridCol w:w="1395"/>
+        <w:gridCol w:w="1631"/>
         <w:gridCol w:w="1179"/>
         <w:gridCol w:w="4622"/>
         <w:gridCol w:w="1984"/>
@@ -27251,7 +27249,7 @@
       <w:tr>
         <w:tc>
           <w:tcPr>
-            <w:tcW w:w="1395" w:type="dxa"/>
+            <w:tcW w:w="1631" w:type="dxa"/>
           </w:tcPr>
           <w:p>
             <w:pPr>
@@ -27333,7 +27331,7 @@
       <w:tr>
         <w:tc>
           <w:tcPr>
-            <w:tcW w:w="1395" w:type="dxa"/>
+            <w:tcW w:w="1631" w:type="dxa"/>
           </w:tcPr>
           <w:p>
             <w:pPr>
@@ -27367,6 +27365,60 @@
             </w:pPr>
             <w:r>
               <w:t>Creación de la especificación</w:t>
+            </w:r>
+          </w:p>
+        </w:tc>
+        <w:tc>
+          <w:tcPr>
+            <w:tcW w:w="1984" w:type="dxa"/>
+          </w:tcPr>
+          <w:p>
+            <w:pPr>
+              <w:spacing w:after="0"/>
+            </w:pPr>
+            <w:r>
+              <w:t>Mariano Jorreto</w:t>
+            </w:r>
+          </w:p>
+        </w:tc>
+      </w:tr>
+      <w:tr>
+        <w:tc>
+          <w:tcPr>
+            <w:tcW w:w="1631" w:type="dxa"/>
+          </w:tcPr>
+          <w:p>
+            <w:pPr>
+              <w:spacing w:after="0"/>
+            </w:pPr>
+            <w:r>
+              <w:t>17/11/2019</w:t>
+            </w:r>
+          </w:p>
+        </w:tc>
+        <w:tc>
+          <w:tcPr>
+            <w:tcW w:w="1179" w:type="dxa"/>
+          </w:tcPr>
+          <w:p>
+            <w:pPr>
+              <w:spacing w:after="0"/>
+            </w:pPr>
+            <w:r>
+              <w:t>1.1</w:t>
+            </w:r>
+          </w:p>
+        </w:tc>
+        <w:tc>
+          <w:tcPr>
+            <w:tcW w:w="4622" w:type="dxa"/>
+          </w:tcPr>
+          <w:p>
+            <w:pPr>
+              <w:spacing w:after="0"/>
+            </w:pPr>
+            <w:r>
+              <w:t>Balanceo con el sistema</w:t>
             </w:r>
           </w:p>
         </w:tc>
@@ -27919,13 +27971,12 @@
       <w:r>
         <w:rPr>
           <w:noProof/>
-          <w:lang w:eastAsia="es-AR"/>
         </w:rPr>
         <w:drawing>
-          <wp:inline distT="0" distB="0" distL="0" distR="0" wp14:anchorId="76A79126" wp14:editId="76A79127">
-            <wp:extent cx="5760720" cy="6082213"/>
+          <wp:inline distT="0" distB="0" distL="0" distR="0" wp14:anchorId="03999470" wp14:editId="3F973BC3">
+            <wp:extent cx="5703201" cy="7755147"/>
             <wp:effectExtent l="0" t="0" r="0" b="0"/>
-            <wp:docPr id="267" name="Imagen 267"/>
+            <wp:docPr id="19" name="Imagen 19"/>
             <wp:cNvGraphicFramePr>
               <a:graphicFrameLocks xmlns:a="http://schemas.openxmlformats.org/drawingml/2006/main" noChangeAspect="1"/>
             </wp:cNvGraphicFramePr>
@@ -27933,7 +27984,7 @@
               <a:graphicData uri="http://schemas.openxmlformats.org/drawingml/2006/picture">
                 <pic:pic xmlns:pic="http://schemas.openxmlformats.org/drawingml/2006/picture">
                   <pic:nvPicPr>
-                    <pic:cNvPr id="0" name="Picture 65"/>
+                    <pic:cNvPr id="0" name="Picture 3"/>
                     <pic:cNvPicPr>
                       <a:picLocks noChangeAspect="1" noChangeArrowheads="1"/>
                     </pic:cNvPicPr>
@@ -27954,7 +28005,7 @@
                   <pic:spPr bwMode="auto">
                     <a:xfrm>
                       <a:off x="0" y="0"/>
-                      <a:ext cx="5760720" cy="6082213"/>
+                      <a:ext cx="5704918" cy="7757482"/>
                     </a:xfrm>
                     <a:prstGeom prst="rect">
                       <a:avLst/>
@@ -27970,11 +28021,6 @@
           </wp:inline>
         </w:drawing>
       </w:r>
-    </w:p>
-    <w:p>
-      <w:pPr>
-        <w:jc w:val="left"/>
-      </w:pPr>
       <w:r>
         <w:br w:type="page"/>
       </w:r>
@@ -28079,14 +28125,14 @@
       <w:pPr>
         <w:pStyle w:val="Ttulo4"/>
       </w:pPr>
-      <w:bookmarkStart w:id="61" w:name="_Toc519786554"/>
+      <w:bookmarkStart w:id="60" w:name="_Toc519786554"/>
       <w:r>
         <w:t>CU0</w:t>
       </w:r>
       <w:r>
         <w:t>16 – Modificar perfil</w:t>
       </w:r>
-      <w:bookmarkEnd w:id="61"/>
+      <w:bookmarkEnd w:id="60"/>
     </w:p>
     <w:p>
       <w:pPr>
@@ -28107,7 +28153,7 @@
     </w:p>
     <w:tbl>
       <w:tblPr>
-        <w:tblW w:w="0" w:type="auto"/>
+        <w:tblW w:w="9416" w:type="dxa"/>
         <w:tblBorders>
           <w:top w:val="single" w:sz="4" w:space="0" w:color="auto"/>
           <w:left w:val="single" w:sz="4" w:space="0" w:color="auto"/>
@@ -28120,7 +28166,7 @@
         <w:tblLook w:val="04A0" w:firstRow="1" w:lastRow="0" w:firstColumn="1" w:lastColumn="0" w:noHBand="0" w:noVBand="1"/>
       </w:tblPr>
       <w:tblGrid>
-        <w:gridCol w:w="1395"/>
+        <w:gridCol w:w="1631"/>
         <w:gridCol w:w="1179"/>
         <w:gridCol w:w="4622"/>
         <w:gridCol w:w="1984"/>
@@ -28128,7 +28174,7 @@
       <w:tr>
         <w:tc>
           <w:tcPr>
-            <w:tcW w:w="1395" w:type="dxa"/>
+            <w:tcW w:w="1631" w:type="dxa"/>
           </w:tcPr>
           <w:p>
             <w:pPr>
@@ -28210,7 +28256,7 @@
       <w:tr>
         <w:tc>
           <w:tcPr>
-            <w:tcW w:w="1395" w:type="dxa"/>
+            <w:tcW w:w="1631" w:type="dxa"/>
           </w:tcPr>
           <w:p>
             <w:pPr>
@@ -28244,6 +28290,60 @@
             </w:pPr>
             <w:r>
               <w:t>Creación de la especificación</w:t>
+            </w:r>
+          </w:p>
+        </w:tc>
+        <w:tc>
+          <w:tcPr>
+            <w:tcW w:w="1984" w:type="dxa"/>
+          </w:tcPr>
+          <w:p>
+            <w:pPr>
+              <w:spacing w:after="0"/>
+            </w:pPr>
+            <w:r>
+              <w:t>Mariano Jorreto</w:t>
+            </w:r>
+          </w:p>
+        </w:tc>
+      </w:tr>
+      <w:tr>
+        <w:tc>
+          <w:tcPr>
+            <w:tcW w:w="1631" w:type="dxa"/>
+          </w:tcPr>
+          <w:p>
+            <w:pPr>
+              <w:spacing w:after="0"/>
+            </w:pPr>
+            <w:r>
+              <w:t>17/11/2019</w:t>
+            </w:r>
+          </w:p>
+        </w:tc>
+        <w:tc>
+          <w:tcPr>
+            <w:tcW w:w="1179" w:type="dxa"/>
+          </w:tcPr>
+          <w:p>
+            <w:pPr>
+              <w:spacing w:after="0"/>
+            </w:pPr>
+            <w:r>
+              <w:t>1.1</w:t>
+            </w:r>
+          </w:p>
+        </w:tc>
+        <w:tc>
+          <w:tcPr>
+            <w:tcW w:w="4622" w:type="dxa"/>
+          </w:tcPr>
+          <w:p>
+            <w:pPr>
+              <w:spacing w:after="0"/>
+            </w:pPr>
+            <w:r>
+              <w:t>Balanceo con el sistema</w:t>
             </w:r>
           </w:p>
         </w:tc>
@@ -28816,13 +28916,12 @@
       <w:r>
         <w:rPr>
           <w:noProof/>
-          <w:lang w:eastAsia="es-AR"/>
         </w:rPr>
         <w:drawing>
-          <wp:inline distT="0" distB="0" distL="0" distR="0" wp14:anchorId="76A7912E" wp14:editId="76A7912F">
-            <wp:extent cx="5760720" cy="6142297"/>
+          <wp:inline distT="0" distB="0" distL="0" distR="0" wp14:anchorId="59AE6F42" wp14:editId="76F069B8">
+            <wp:extent cx="5760720" cy="6438900"/>
             <wp:effectExtent l="0" t="0" r="0" b="0"/>
-            <wp:docPr id="271" name="Imagen 271"/>
+            <wp:docPr id="22" name="Imagen 22"/>
             <wp:cNvGraphicFramePr>
               <a:graphicFrameLocks xmlns:a="http://schemas.openxmlformats.org/drawingml/2006/main" noChangeAspect="1"/>
             </wp:cNvGraphicFramePr>
@@ -28830,7 +28929,7 @@
               <a:graphicData uri="http://schemas.openxmlformats.org/drawingml/2006/picture">
                 <pic:pic xmlns:pic="http://schemas.openxmlformats.org/drawingml/2006/picture">
                   <pic:nvPicPr>
-                    <pic:cNvPr id="0" name="Picture 69"/>
+                    <pic:cNvPr id="0" name="Picture 4"/>
                     <pic:cNvPicPr>
                       <a:picLocks noChangeAspect="1" noChangeArrowheads="1"/>
                     </pic:cNvPicPr>
@@ -28851,7 +28950,7 @@
                   <pic:spPr bwMode="auto">
                     <a:xfrm>
                       <a:off x="0" y="0"/>
-                      <a:ext cx="5760720" cy="6142297"/>
+                      <a:ext cx="5760720" cy="6438900"/>
                     </a:xfrm>
                     <a:prstGeom prst="rect">
                       <a:avLst/>
@@ -28973,14 +29072,14 @@
       <w:pPr>
         <w:pStyle w:val="Ttulo4"/>
       </w:pPr>
-      <w:bookmarkStart w:id="62" w:name="_Toc519786555"/>
+      <w:bookmarkStart w:id="61" w:name="_Toc519786555"/>
       <w:r>
         <w:t>CU0</w:t>
       </w:r>
       <w:r>
         <w:t>17 – Baja perfil</w:t>
       </w:r>
-      <w:bookmarkEnd w:id="62"/>
+      <w:bookmarkEnd w:id="61"/>
     </w:p>
     <w:p>
       <w:pPr>
@@ -29001,7 +29100,7 @@
     </w:p>
     <w:tbl>
       <w:tblPr>
-        <w:tblW w:w="0" w:type="auto"/>
+        <w:tblW w:w="9416" w:type="dxa"/>
         <w:tblBorders>
           <w:top w:val="single" w:sz="4" w:space="0" w:color="auto"/>
           <w:left w:val="single" w:sz="4" w:space="0" w:color="auto"/>
@@ -29014,7 +29113,7 @@
         <w:tblLook w:val="04A0" w:firstRow="1" w:lastRow="0" w:firstColumn="1" w:lastColumn="0" w:noHBand="0" w:noVBand="1"/>
       </w:tblPr>
       <w:tblGrid>
-        <w:gridCol w:w="1395"/>
+        <w:gridCol w:w="1631"/>
         <w:gridCol w:w="1179"/>
         <w:gridCol w:w="4622"/>
         <w:gridCol w:w="1984"/>
@@ -29022,7 +29121,7 @@
       <w:tr>
         <w:tc>
           <w:tcPr>
-            <w:tcW w:w="1395" w:type="dxa"/>
+            <w:tcW w:w="1631" w:type="dxa"/>
           </w:tcPr>
           <w:p>
             <w:pPr>
@@ -29104,7 +29203,7 @@
       <w:tr>
         <w:tc>
           <w:tcPr>
-            <w:tcW w:w="1395" w:type="dxa"/>
+            <w:tcW w:w="1631" w:type="dxa"/>
           </w:tcPr>
           <w:p>
             <w:pPr>
@@ -29138,6 +29237,60 @@
             </w:pPr>
             <w:r>
               <w:t>Creación de la especificación</w:t>
+            </w:r>
+          </w:p>
+        </w:tc>
+        <w:tc>
+          <w:tcPr>
+            <w:tcW w:w="1984" w:type="dxa"/>
+          </w:tcPr>
+          <w:p>
+            <w:pPr>
+              <w:spacing w:after="0"/>
+            </w:pPr>
+            <w:r>
+              <w:t>Mariano Jorreto</w:t>
+            </w:r>
+          </w:p>
+        </w:tc>
+      </w:tr>
+      <w:tr>
+        <w:tc>
+          <w:tcPr>
+            <w:tcW w:w="1631" w:type="dxa"/>
+          </w:tcPr>
+          <w:p>
+            <w:pPr>
+              <w:spacing w:after="0"/>
+            </w:pPr>
+            <w:r>
+              <w:t>17/11/2019</w:t>
+            </w:r>
+          </w:p>
+        </w:tc>
+        <w:tc>
+          <w:tcPr>
+            <w:tcW w:w="1179" w:type="dxa"/>
+          </w:tcPr>
+          <w:p>
+            <w:pPr>
+              <w:spacing w:after="0"/>
+            </w:pPr>
+            <w:r>
+              <w:t>1.1</w:t>
+            </w:r>
+          </w:p>
+        </w:tc>
+        <w:tc>
+          <w:tcPr>
+            <w:tcW w:w="4622" w:type="dxa"/>
+          </w:tcPr>
+          <w:p>
+            <w:pPr>
+              <w:spacing w:after="0"/>
+            </w:pPr>
+            <w:r>
+              <w:t>Balanceo con el sistema</w:t>
             </w:r>
           </w:p>
         </w:tc>
@@ -29624,13 +29777,12 @@
       <w:r>
         <w:rPr>
           <w:noProof/>
-          <w:lang w:eastAsia="es-AR"/>
         </w:rPr>
         <w:drawing>
-          <wp:inline distT="0" distB="0" distL="0" distR="0" wp14:anchorId="76A79136" wp14:editId="76A79137">
-            <wp:extent cx="5760720" cy="5107604"/>
-            <wp:effectExtent l="0" t="0" r="0" b="0"/>
-            <wp:docPr id="275" name="Imagen 275"/>
+          <wp:inline distT="0" distB="0" distL="0" distR="0" wp14:anchorId="3C22F3D4" wp14:editId="0BF1A91C">
+            <wp:extent cx="5760720" cy="4550410"/>
+            <wp:effectExtent l="0" t="0" r="0" b="2540"/>
+            <wp:docPr id="26" name="Imagen 26"/>
             <wp:cNvGraphicFramePr>
               <a:graphicFrameLocks xmlns:a="http://schemas.openxmlformats.org/drawingml/2006/main" noChangeAspect="1"/>
             </wp:cNvGraphicFramePr>
@@ -29638,7 +29790,7 @@
               <a:graphicData uri="http://schemas.openxmlformats.org/drawingml/2006/picture">
                 <pic:pic xmlns:pic="http://schemas.openxmlformats.org/drawingml/2006/picture">
                   <pic:nvPicPr>
-                    <pic:cNvPr id="0" name="Picture 73"/>
+                    <pic:cNvPr id="0" name="Picture 5"/>
                     <pic:cNvPicPr>
                       <a:picLocks noChangeAspect="1" noChangeArrowheads="1"/>
                     </pic:cNvPicPr>
@@ -29659,7 +29811,7 @@
                   <pic:spPr bwMode="auto">
                     <a:xfrm>
                       <a:off x="0" y="0"/>
-                      <a:ext cx="5760720" cy="5107604"/>
+                      <a:ext cx="5760720" cy="4550410"/>
                     </a:xfrm>
                     <a:prstGeom prst="rect">
                       <a:avLst/>
@@ -29781,14 +29933,14 @@
       <w:pPr>
         <w:pStyle w:val="Ttulo4"/>
       </w:pPr>
-      <w:bookmarkStart w:id="63" w:name="_Toc519786556"/>
+      <w:bookmarkStart w:id="62" w:name="_Toc519786556"/>
       <w:r>
         <w:t>CU0</w:t>
       </w:r>
       <w:r>
         <w:t>18 – Verificar integridad BD</w:t>
       </w:r>
-      <w:bookmarkEnd w:id="63"/>
+      <w:bookmarkEnd w:id="62"/>
     </w:p>
     <w:p>
       <w:pPr>
@@ -29809,7 +29961,7 @@
     </w:p>
     <w:tbl>
       <w:tblPr>
-        <w:tblW w:w="0" w:type="auto"/>
+        <w:tblW w:w="9416" w:type="dxa"/>
         <w:tblBorders>
           <w:top w:val="single" w:sz="4" w:space="0" w:color="auto"/>
           <w:left w:val="single" w:sz="4" w:space="0" w:color="auto"/>
@@ -29822,7 +29974,7 @@
         <w:tblLook w:val="04A0" w:firstRow="1" w:lastRow="0" w:firstColumn="1" w:lastColumn="0" w:noHBand="0" w:noVBand="1"/>
       </w:tblPr>
       <w:tblGrid>
-        <w:gridCol w:w="1395"/>
+        <w:gridCol w:w="1631"/>
         <w:gridCol w:w="1179"/>
         <w:gridCol w:w="4622"/>
         <w:gridCol w:w="1984"/>
@@ -29830,7 +29982,7 @@
       <w:tr>
         <w:tc>
           <w:tcPr>
-            <w:tcW w:w="1395" w:type="dxa"/>
+            <w:tcW w:w="1631" w:type="dxa"/>
           </w:tcPr>
           <w:p>
             <w:pPr>
@@ -29912,7 +30064,7 @@
       <w:tr>
         <w:tc>
           <w:tcPr>
-            <w:tcW w:w="1395" w:type="dxa"/>
+            <w:tcW w:w="1631" w:type="dxa"/>
           </w:tcPr>
           <w:p>
             <w:pPr>
@@ -29966,7 +30118,7 @@
       <w:tr>
         <w:tc>
           <w:tcPr>
-            <w:tcW w:w="1395" w:type="dxa"/>
+            <w:tcW w:w="1631" w:type="dxa"/>
           </w:tcPr>
           <w:p>
             <w:pPr>
@@ -30017,6 +30169,60 @@
           </w:p>
         </w:tc>
       </w:tr>
+      <w:tr>
+        <w:tc>
+          <w:tcPr>
+            <w:tcW w:w="1631" w:type="dxa"/>
+          </w:tcPr>
+          <w:p>
+            <w:pPr>
+              <w:spacing w:after="0"/>
+            </w:pPr>
+            <w:r>
+              <w:t>17/11/2019</w:t>
+            </w:r>
+          </w:p>
+        </w:tc>
+        <w:tc>
+          <w:tcPr>
+            <w:tcW w:w="1179" w:type="dxa"/>
+          </w:tcPr>
+          <w:p>
+            <w:pPr>
+              <w:spacing w:after="0"/>
+            </w:pPr>
+            <w:r>
+              <w:t>1.2</w:t>
+            </w:r>
+          </w:p>
+        </w:tc>
+        <w:tc>
+          <w:tcPr>
+            <w:tcW w:w="4622" w:type="dxa"/>
+          </w:tcPr>
+          <w:p>
+            <w:pPr>
+              <w:spacing w:after="0"/>
+            </w:pPr>
+            <w:r>
+              <w:t>Balanceo con el sistema</w:t>
+            </w:r>
+          </w:p>
+        </w:tc>
+        <w:tc>
+          <w:tcPr>
+            <w:tcW w:w="1984" w:type="dxa"/>
+          </w:tcPr>
+          <w:p>
+            <w:pPr>
+              <w:spacing w:after="0"/>
+            </w:pPr>
+            <w:r>
+              <w:t>Mariano Jorreto</w:t>
+            </w:r>
+          </w:p>
+        </w:tc>
+      </w:tr>
     </w:tbl>
     <w:p/>
     <w:p>
@@ -30137,13 +30343,12 @@
       <w:r>
         <w:rPr>
           <w:noProof/>
-          <w:lang w:eastAsia="es-AR"/>
         </w:rPr>
         <w:drawing>
-          <wp:inline distT="0" distB="0" distL="0" distR="0" wp14:anchorId="76A7913A" wp14:editId="76A7913B">
-            <wp:extent cx="3114675" cy="1276350"/>
-            <wp:effectExtent l="0" t="0" r="9525" b="0"/>
-            <wp:docPr id="277" name="Imagen 277"/>
+          <wp:inline distT="0" distB="0" distL="0" distR="0" wp14:anchorId="7626ACA4" wp14:editId="1F99E7EC">
+            <wp:extent cx="3131185" cy="2233930"/>
+            <wp:effectExtent l="0" t="0" r="0" b="0"/>
+            <wp:docPr id="42" name="Imagen 42"/>
             <wp:cNvGraphicFramePr>
               <a:graphicFrameLocks xmlns:a="http://schemas.openxmlformats.org/drawingml/2006/main" noChangeAspect="1"/>
             </wp:cNvGraphicFramePr>
@@ -30151,7 +30356,7 @@
               <a:graphicData uri="http://schemas.openxmlformats.org/drawingml/2006/picture">
                 <pic:pic xmlns:pic="http://schemas.openxmlformats.org/drawingml/2006/picture">
                   <pic:nvPicPr>
-                    <pic:cNvPr id="0" name="Picture 75"/>
+                    <pic:cNvPr id="0" name="Picture 6"/>
                     <pic:cNvPicPr>
                       <a:picLocks noChangeAspect="1" noChangeArrowheads="1"/>
                     </pic:cNvPicPr>
@@ -30172,7 +30377,7 @@
                   <pic:spPr bwMode="auto">
                     <a:xfrm>
                       <a:off x="0" y="0"/>
-                      <a:ext cx="3114675" cy="1276350"/>
+                      <a:ext cx="3131185" cy="2233930"/>
                     </a:xfrm>
                     <a:prstGeom prst="rect">
                       <a:avLst/>
@@ -30387,13 +30592,12 @@
       <w:r>
         <w:rPr>
           <w:noProof/>
-          <w:lang w:eastAsia="es-AR"/>
         </w:rPr>
         <w:drawing>
-          <wp:inline distT="0" distB="0" distL="0" distR="0" wp14:anchorId="76A7913E" wp14:editId="76A7913F">
-            <wp:extent cx="3883660" cy="6455410"/>
-            <wp:effectExtent l="0" t="0" r="2540" b="2540"/>
-            <wp:docPr id="279" name="Imagen 279"/>
+          <wp:inline distT="0" distB="0" distL="0" distR="0" wp14:anchorId="03057DE1" wp14:editId="28FFF7D7">
+            <wp:extent cx="5760720" cy="4095115"/>
+            <wp:effectExtent l="0" t="0" r="0" b="635"/>
+            <wp:docPr id="43" name="Imagen 43"/>
             <wp:cNvGraphicFramePr>
               <a:graphicFrameLocks xmlns:a="http://schemas.openxmlformats.org/drawingml/2006/main" noChangeAspect="1"/>
             </wp:cNvGraphicFramePr>
@@ -30401,7 +30605,7 @@
               <a:graphicData uri="http://schemas.openxmlformats.org/drawingml/2006/picture">
                 <pic:pic xmlns:pic="http://schemas.openxmlformats.org/drawingml/2006/picture">
                   <pic:nvPicPr>
-                    <pic:cNvPr id="0" name="Picture 77"/>
+                    <pic:cNvPr id="0" name="Picture 7"/>
                     <pic:cNvPicPr>
                       <a:picLocks noChangeAspect="1" noChangeArrowheads="1"/>
                     </pic:cNvPicPr>
@@ -30422,7 +30626,7 @@
                   <pic:spPr bwMode="auto">
                     <a:xfrm>
                       <a:off x="0" y="0"/>
-                      <a:ext cx="3883660" cy="6455410"/>
+                      <a:ext cx="5760720" cy="4095115"/>
                     </a:xfrm>
                     <a:prstGeom prst="rect">
                       <a:avLst/>
@@ -30544,14 +30748,14 @@
       <w:pPr>
         <w:pStyle w:val="Ttulo4"/>
       </w:pPr>
-      <w:bookmarkStart w:id="64" w:name="_Toc519786557"/>
+      <w:bookmarkStart w:id="63" w:name="_Toc519786557"/>
       <w:r>
         <w:t>CU0</w:t>
       </w:r>
       <w:r>
         <w:t>19 – Cargar formulario</w:t>
       </w:r>
-      <w:bookmarkEnd w:id="64"/>
+      <w:bookmarkEnd w:id="63"/>
     </w:p>
     <w:p>
       <w:pPr>
@@ -30572,7 +30776,7 @@
     </w:p>
     <w:tbl>
       <w:tblPr>
-        <w:tblW w:w="0" w:type="auto"/>
+        <w:tblW w:w="9416" w:type="dxa"/>
         <w:tblBorders>
           <w:top w:val="single" w:sz="4" w:space="0" w:color="auto"/>
           <w:left w:val="single" w:sz="4" w:space="0" w:color="auto"/>
@@ -30585,7 +30789,7 @@
         <w:tblLook w:val="04A0" w:firstRow="1" w:lastRow="0" w:firstColumn="1" w:lastColumn="0" w:noHBand="0" w:noVBand="1"/>
       </w:tblPr>
       <w:tblGrid>
-        <w:gridCol w:w="1395"/>
+        <w:gridCol w:w="1631"/>
         <w:gridCol w:w="1179"/>
         <w:gridCol w:w="4622"/>
         <w:gridCol w:w="1984"/>
@@ -30593,7 +30797,7 @@
       <w:tr>
         <w:tc>
           <w:tcPr>
-            <w:tcW w:w="1395" w:type="dxa"/>
+            <w:tcW w:w="1631" w:type="dxa"/>
           </w:tcPr>
           <w:p>
             <w:pPr>
@@ -30675,7 +30879,7 @@
       <w:tr>
         <w:tc>
           <w:tcPr>
-            <w:tcW w:w="1395" w:type="dxa"/>
+            <w:tcW w:w="1631" w:type="dxa"/>
           </w:tcPr>
           <w:p>
             <w:pPr>
@@ -30709,6 +30913,60 @@
             </w:pPr>
             <w:r>
               <w:t>Creación de la especificación</w:t>
+            </w:r>
+          </w:p>
+        </w:tc>
+        <w:tc>
+          <w:tcPr>
+            <w:tcW w:w="1984" w:type="dxa"/>
+          </w:tcPr>
+          <w:p>
+            <w:pPr>
+              <w:spacing w:after="0"/>
+            </w:pPr>
+            <w:r>
+              <w:t>Mariano Jorreto</w:t>
+            </w:r>
+          </w:p>
+        </w:tc>
+      </w:tr>
+      <w:tr>
+        <w:tc>
+          <w:tcPr>
+            <w:tcW w:w="1631" w:type="dxa"/>
+          </w:tcPr>
+          <w:p>
+            <w:pPr>
+              <w:spacing w:after="0"/>
+            </w:pPr>
+            <w:r>
+              <w:t>17/11/2019</w:t>
+            </w:r>
+          </w:p>
+        </w:tc>
+        <w:tc>
+          <w:tcPr>
+            <w:tcW w:w="1179" w:type="dxa"/>
+          </w:tcPr>
+          <w:p>
+            <w:pPr>
+              <w:spacing w:after="0"/>
+            </w:pPr>
+            <w:r>
+              <w:t>1.1</w:t>
+            </w:r>
+          </w:p>
+        </w:tc>
+        <w:tc>
+          <w:tcPr>
+            <w:tcW w:w="4622" w:type="dxa"/>
+          </w:tcPr>
+          <w:p>
+            <w:pPr>
+              <w:spacing w:after="0"/>
+            </w:pPr>
+            <w:r>
+              <w:t>Balanceo con el sistema</w:t>
             </w:r>
           </w:p>
         </w:tc>
@@ -31060,13 +31318,12 @@
       <w:r>
         <w:rPr>
           <w:noProof/>
-          <w:lang w:eastAsia="es-AR"/>
         </w:rPr>
         <w:drawing>
-          <wp:inline distT="0" distB="0" distL="0" distR="0" wp14:anchorId="76A79146" wp14:editId="76A79147">
-            <wp:extent cx="4707890" cy="5894070"/>
-            <wp:effectExtent l="0" t="0" r="0" b="0"/>
-            <wp:docPr id="298" name="Imagen 298"/>
+          <wp:inline distT="0" distB="0" distL="0" distR="0" wp14:anchorId="295B82FA" wp14:editId="728BCB3A">
+            <wp:extent cx="5760720" cy="4586605"/>
+            <wp:effectExtent l="0" t="0" r="0" b="4445"/>
+            <wp:docPr id="48" name="Imagen 48"/>
             <wp:cNvGraphicFramePr>
               <a:graphicFrameLocks xmlns:a="http://schemas.openxmlformats.org/drawingml/2006/main" noChangeAspect="1"/>
             </wp:cNvGraphicFramePr>
@@ -31074,7 +31331,7 @@
               <a:graphicData uri="http://schemas.openxmlformats.org/drawingml/2006/picture">
                 <pic:pic xmlns:pic="http://schemas.openxmlformats.org/drawingml/2006/picture">
                   <pic:nvPicPr>
-                    <pic:cNvPr id="0" name="Picture 21"/>
+                    <pic:cNvPr id="0" name="Picture 12"/>
                     <pic:cNvPicPr>
                       <a:picLocks noChangeAspect="1" noChangeArrowheads="1"/>
                     </pic:cNvPicPr>
@@ -31095,7 +31352,7 @@
                   <pic:spPr bwMode="auto">
                     <a:xfrm>
                       <a:off x="0" y="0"/>
-                      <a:ext cx="4707890" cy="5894070"/>
+                      <a:ext cx="5760720" cy="4586605"/>
                     </a:xfrm>
                     <a:prstGeom prst="rect">
                       <a:avLst/>
@@ -31218,7 +31475,7 @@
         <w:pStyle w:val="Ttulo4"/>
         <w:ind w:left="708" w:hanging="708"/>
       </w:pPr>
-      <w:bookmarkStart w:id="65" w:name="_Toc519786558"/>
+      <w:bookmarkStart w:id="64" w:name="_Toc519786558"/>
       <w:r>
         <w:t>CU0</w:t>
       </w:r>
@@ -31228,7 +31485,7 @@
       <w:r>
         <w:t>s</w:t>
       </w:r>
-      <w:bookmarkEnd w:id="65"/>
+      <w:bookmarkEnd w:id="64"/>
     </w:p>
     <w:p>
       <w:pPr>
@@ -31249,7 +31506,7 @@
     </w:p>
     <w:tbl>
       <w:tblPr>
-        <w:tblW w:w="0" w:type="auto"/>
+        <w:tblW w:w="9416" w:type="dxa"/>
         <w:tblBorders>
           <w:top w:val="single" w:sz="4" w:space="0" w:color="auto"/>
           <w:left w:val="single" w:sz="4" w:space="0" w:color="auto"/>
@@ -31262,7 +31519,7 @@
         <w:tblLook w:val="04A0" w:firstRow="1" w:lastRow="0" w:firstColumn="1" w:lastColumn="0" w:noHBand="0" w:noVBand="1"/>
       </w:tblPr>
       <w:tblGrid>
-        <w:gridCol w:w="1395"/>
+        <w:gridCol w:w="1631"/>
         <w:gridCol w:w="1179"/>
         <w:gridCol w:w="4622"/>
         <w:gridCol w:w="1984"/>
@@ -31270,7 +31527,7 @@
       <w:tr>
         <w:tc>
           <w:tcPr>
-            <w:tcW w:w="1395" w:type="dxa"/>
+            <w:tcW w:w="1631" w:type="dxa"/>
           </w:tcPr>
           <w:p>
             <w:pPr>
@@ -31352,7 +31609,7 @@
       <w:tr>
         <w:tc>
           <w:tcPr>
-            <w:tcW w:w="1395" w:type="dxa"/>
+            <w:tcW w:w="1631" w:type="dxa"/>
           </w:tcPr>
           <w:p>
             <w:pPr>
@@ -31386,6 +31643,60 @@
             </w:pPr>
             <w:r>
               <w:t>Creación de la especificación</w:t>
+            </w:r>
+          </w:p>
+        </w:tc>
+        <w:tc>
+          <w:tcPr>
+            <w:tcW w:w="1984" w:type="dxa"/>
+          </w:tcPr>
+          <w:p>
+            <w:pPr>
+              <w:spacing w:after="0"/>
+            </w:pPr>
+            <w:r>
+              <w:t>Mariano Jorreto</w:t>
+            </w:r>
+          </w:p>
+        </w:tc>
+      </w:tr>
+      <w:tr>
+        <w:tc>
+          <w:tcPr>
+            <w:tcW w:w="1631" w:type="dxa"/>
+          </w:tcPr>
+          <w:p>
+            <w:pPr>
+              <w:spacing w:after="0"/>
+            </w:pPr>
+            <w:r>
+              <w:t>17/11/2019</w:t>
+            </w:r>
+          </w:p>
+        </w:tc>
+        <w:tc>
+          <w:tcPr>
+            <w:tcW w:w="1179" w:type="dxa"/>
+          </w:tcPr>
+          <w:p>
+            <w:pPr>
+              <w:spacing w:after="0"/>
+            </w:pPr>
+            <w:r>
+              <w:t>1.1</w:t>
+            </w:r>
+          </w:p>
+        </w:tc>
+        <w:tc>
+          <w:tcPr>
+            <w:tcW w:w="4622" w:type="dxa"/>
+          </w:tcPr>
+          <w:p>
+            <w:pPr>
+              <w:spacing w:after="0"/>
+            </w:pPr>
+            <w:r>
+              <w:t>Balanceo con el sistema</w:t>
             </w:r>
           </w:p>
         </w:tc>
@@ -31785,13 +32096,12 @@
       <w:r>
         <w:rPr>
           <w:noProof/>
-          <w:lang w:eastAsia="es-AR"/>
         </w:rPr>
         <w:drawing>
-          <wp:inline distT="0" distB="0" distL="0" distR="0" wp14:anchorId="76A7914E" wp14:editId="76A7914F">
-            <wp:extent cx="5760720" cy="3088753"/>
-            <wp:effectExtent l="0" t="0" r="0" b="0"/>
-            <wp:docPr id="287" name="Imagen 287"/>
+          <wp:inline distT="0" distB="0" distL="0" distR="0" wp14:anchorId="37523E9B" wp14:editId="6BF79C6D">
+            <wp:extent cx="5760720" cy="4301490"/>
+            <wp:effectExtent l="0" t="0" r="0" b="3810"/>
+            <wp:docPr id="49" name="Imagen 49"/>
             <wp:cNvGraphicFramePr>
               <a:graphicFrameLocks xmlns:a="http://schemas.openxmlformats.org/drawingml/2006/main" noChangeAspect="1"/>
             </wp:cNvGraphicFramePr>
@@ -31799,7 +32109,7 @@
               <a:graphicData uri="http://schemas.openxmlformats.org/drawingml/2006/picture">
                 <pic:pic xmlns:pic="http://schemas.openxmlformats.org/drawingml/2006/picture">
                   <pic:nvPicPr>
-                    <pic:cNvPr id="0" name="Picture 85"/>
+                    <pic:cNvPr id="0" name="Picture 13"/>
                     <pic:cNvPicPr>
                       <a:picLocks noChangeAspect="1" noChangeArrowheads="1"/>
                     </pic:cNvPicPr>
@@ -31820,7 +32130,7 @@
                   <pic:spPr bwMode="auto">
                     <a:xfrm>
                       <a:off x="0" y="0"/>
-                      <a:ext cx="5760720" cy="3088753"/>
+                      <a:ext cx="5760720" cy="4301490"/>
                     </a:xfrm>
                     <a:prstGeom prst="rect">
                       <a:avLst/>
@@ -31942,14 +32252,14 @@
       <w:pPr>
         <w:pStyle w:val="Ttulo4"/>
       </w:pPr>
-      <w:bookmarkStart w:id="66" w:name="_Toc519786559"/>
+      <w:bookmarkStart w:id="65" w:name="_Toc519786559"/>
       <w:r>
         <w:t>CU0</w:t>
       </w:r>
       <w:r>
         <w:t>21 – Abrir detalle de planilla</w:t>
       </w:r>
-      <w:bookmarkEnd w:id="66"/>
+      <w:bookmarkEnd w:id="65"/>
     </w:p>
     <w:p>
       <w:pPr>
@@ -31970,7 +32280,7 @@
     </w:p>
     <w:tbl>
       <w:tblPr>
-        <w:tblW w:w="0" w:type="auto"/>
+        <w:tblW w:w="9416" w:type="dxa"/>
         <w:tblBorders>
           <w:top w:val="single" w:sz="4" w:space="0" w:color="auto"/>
           <w:left w:val="single" w:sz="4" w:space="0" w:color="auto"/>
@@ -31983,7 +32293,7 @@
         <w:tblLook w:val="04A0" w:firstRow="1" w:lastRow="0" w:firstColumn="1" w:lastColumn="0" w:noHBand="0" w:noVBand="1"/>
       </w:tblPr>
       <w:tblGrid>
-        <w:gridCol w:w="1395"/>
+        <w:gridCol w:w="1631"/>
         <w:gridCol w:w="1179"/>
         <w:gridCol w:w="4622"/>
         <w:gridCol w:w="1984"/>
@@ -31991,7 +32301,7 @@
       <w:tr>
         <w:tc>
           <w:tcPr>
-            <w:tcW w:w="1395" w:type="dxa"/>
+            <w:tcW w:w="1631" w:type="dxa"/>
           </w:tcPr>
           <w:p>
             <w:pPr>
@@ -32073,7 +32383,7 @@
       <w:tr>
         <w:tc>
           <w:tcPr>
-            <w:tcW w:w="1395" w:type="dxa"/>
+            <w:tcW w:w="1631" w:type="dxa"/>
           </w:tcPr>
           <w:p>
             <w:pPr>
@@ -32107,6 +32417,60 @@
             </w:pPr>
             <w:r>
               <w:t>Creación de la especificación</w:t>
+            </w:r>
+          </w:p>
+        </w:tc>
+        <w:tc>
+          <w:tcPr>
+            <w:tcW w:w="1984" w:type="dxa"/>
+          </w:tcPr>
+          <w:p>
+            <w:pPr>
+              <w:spacing w:after="0"/>
+            </w:pPr>
+            <w:r>
+              <w:t>Mariano Jorreto</w:t>
+            </w:r>
+          </w:p>
+        </w:tc>
+      </w:tr>
+      <w:tr>
+        <w:tc>
+          <w:tcPr>
+            <w:tcW w:w="1631" w:type="dxa"/>
+          </w:tcPr>
+          <w:p>
+            <w:pPr>
+              <w:spacing w:after="0"/>
+            </w:pPr>
+            <w:r>
+              <w:t>17/11/2019</w:t>
+            </w:r>
+          </w:p>
+        </w:tc>
+        <w:tc>
+          <w:tcPr>
+            <w:tcW w:w="1179" w:type="dxa"/>
+          </w:tcPr>
+          <w:p>
+            <w:pPr>
+              <w:spacing w:after="0"/>
+            </w:pPr>
+            <w:r>
+              <w:t>1.1</w:t>
+            </w:r>
+          </w:p>
+        </w:tc>
+        <w:tc>
+          <w:tcPr>
+            <w:tcW w:w="4622" w:type="dxa"/>
+          </w:tcPr>
+          <w:p>
+            <w:pPr>
+              <w:spacing w:after="0"/>
+            </w:pPr>
+            <w:r>
+              <w:t>Balanceo con el sistema</w:t>
             </w:r>
           </w:p>
         </w:tc>
@@ -32454,13 +32818,12 @@
       <w:r>
         <w:rPr>
           <w:noProof/>
-          <w:lang w:eastAsia="es-AR"/>
         </w:rPr>
         <w:drawing>
-          <wp:inline distT="0" distB="0" distL="0" distR="0" wp14:anchorId="76A79156" wp14:editId="76A79157">
-            <wp:extent cx="5133340" cy="3249930"/>
-            <wp:effectExtent l="0" t="0" r="0" b="7620"/>
-            <wp:docPr id="291" name="Imagen 291"/>
+          <wp:inline distT="0" distB="0" distL="0" distR="0" wp14:anchorId="5E4DA500" wp14:editId="38964FD5">
+            <wp:extent cx="5760720" cy="3000375"/>
+            <wp:effectExtent l="0" t="0" r="0" b="9525"/>
+            <wp:docPr id="50" name="Imagen 50"/>
             <wp:cNvGraphicFramePr>
               <a:graphicFrameLocks xmlns:a="http://schemas.openxmlformats.org/drawingml/2006/main" noChangeAspect="1"/>
             </wp:cNvGraphicFramePr>
@@ -32468,7 +32831,7 @@
               <a:graphicData uri="http://schemas.openxmlformats.org/drawingml/2006/picture">
                 <pic:pic xmlns:pic="http://schemas.openxmlformats.org/drawingml/2006/picture">
                   <pic:nvPicPr>
-                    <pic:cNvPr id="0" name="Picture 89"/>
+                    <pic:cNvPr id="0" name="Picture 14"/>
                     <pic:cNvPicPr>
                       <a:picLocks noChangeAspect="1" noChangeArrowheads="1"/>
                     </pic:cNvPicPr>
@@ -32489,7 +32852,7 @@
                   <pic:spPr bwMode="auto">
                     <a:xfrm>
                       <a:off x="0" y="0"/>
-                      <a:ext cx="5133340" cy="3249930"/>
+                      <a:ext cx="5760720" cy="3000375"/>
                     </a:xfrm>
                     <a:prstGeom prst="rect">
                       <a:avLst/>
@@ -32614,14 +32977,14 @@
       <w:pPr>
         <w:pStyle w:val="Ttulo4"/>
       </w:pPr>
-      <w:bookmarkStart w:id="67" w:name="_Toc519786560"/>
+      <w:bookmarkStart w:id="66" w:name="_Toc519786560"/>
       <w:r>
         <w:t>CU0</w:t>
       </w:r>
       <w:r>
         <w:t>22 – Imprimir planilla</w:t>
       </w:r>
-      <w:bookmarkEnd w:id="67"/>
+      <w:bookmarkEnd w:id="66"/>
     </w:p>
     <w:p>
       <w:pPr>
@@ -32642,7 +33005,7 @@
     </w:p>
     <w:tbl>
       <w:tblPr>
-        <w:tblW w:w="0" w:type="auto"/>
+        <w:tblW w:w="9416" w:type="dxa"/>
         <w:tblBorders>
           <w:top w:val="single" w:sz="4" w:space="0" w:color="auto"/>
           <w:left w:val="single" w:sz="4" w:space="0" w:color="auto"/>
@@ -32655,7 +33018,7 @@
         <w:tblLook w:val="04A0" w:firstRow="1" w:lastRow="0" w:firstColumn="1" w:lastColumn="0" w:noHBand="0" w:noVBand="1"/>
       </w:tblPr>
       <w:tblGrid>
-        <w:gridCol w:w="1395"/>
+        <w:gridCol w:w="1631"/>
         <w:gridCol w:w="1179"/>
         <w:gridCol w:w="4622"/>
         <w:gridCol w:w="1984"/>
@@ -32663,7 +33026,7 @@
       <w:tr>
         <w:tc>
           <w:tcPr>
-            <w:tcW w:w="1395" w:type="dxa"/>
+            <w:tcW w:w="1631" w:type="dxa"/>
           </w:tcPr>
           <w:p>
             <w:pPr>
@@ -32745,7 +33108,7 @@
       <w:tr>
         <w:tc>
           <w:tcPr>
-            <w:tcW w:w="1395" w:type="dxa"/>
+            <w:tcW w:w="1631" w:type="dxa"/>
           </w:tcPr>
           <w:p>
             <w:pPr>
@@ -32799,14 +33162,14 @@
       <w:tr>
         <w:tc>
           <w:tcPr>
-            <w:tcW w:w="1395" w:type="dxa"/>
+            <w:tcW w:w="1631" w:type="dxa"/>
           </w:tcPr>
           <w:p>
             <w:pPr>
               <w:spacing w:after="0"/>
             </w:pPr>
             <w:r>
-              <w:t>10/6/2018</w:t>
+              <w:t>17/11/2019</w:t>
             </w:r>
           </w:p>
         </w:tc>
@@ -32832,7 +33195,7 @@
               <w:spacing w:after="0"/>
             </w:pPr>
             <w:r>
-              <w:t>Limitación de 1 día posterior.</w:t>
+              <w:t>Balanceo con el sistema</w:t>
             </w:r>
           </w:p>
         </w:tc>
@@ -32955,21 +33318,12 @@
     </w:p>
     <w:p>
       <w:pPr>
-        <w:pStyle w:val="Prrafodelista"/>
-        <w:numPr>
-          <w:ilvl w:val="0"/>
-          <w:numId w:val="78"/>
-        </w:numPr>
         <w:jc w:val="left"/>
       </w:pPr>
       <w:r>
-        <w:t>Solo se podrán imprimir planillas que correspondan al mismo día o al día siguiente.</w:t>
-      </w:r>
-    </w:p>
-    <w:p>
-      <w:pPr>
-        <w:jc w:val="left"/>
-      </w:pPr>
+        <w:tab/>
+        <w:t>Ninguno.</w:t>
+      </w:r>
       <w:r>
         <w:br w:type="page"/>
       </w:r>
@@ -33080,7 +33434,7 @@
         </w:numPr>
       </w:pPr>
       <w:r>
-        <w:t>El sistema verifica que la planilla corresponda al mismo día o al día siguiente del actual.</w:t>
+        <w:t>El sistema habilita el botón “Imprimir”.</w:t>
       </w:r>
     </w:p>
     <w:p>
@@ -33092,7 +33446,7 @@
         </w:numPr>
       </w:pPr>
       <w:r>
-        <w:t>El sistema habilita el botón “Imprimir”.</w:t>
+        <w:t>El usuario hace clic en el botón “Imprimir”.</w:t>
       </w:r>
     </w:p>
     <w:p>
@@ -33104,7 +33458,10 @@
         </w:numPr>
       </w:pPr>
       <w:r>
-        <w:t>El usuario hace clic en el botón “Imprimir”.</w:t>
+        <w:t>El sistema</w:t>
+      </w:r>
+      <w:r>
+        <w:t xml:space="preserve"> abre la ventana de impresión, que variará de acuerdo a la impresora que tenga instalada.</w:t>
       </w:r>
     </w:p>
     <w:p>
@@ -33116,49 +33473,8 @@
         </w:numPr>
       </w:pPr>
       <w:r>
-        <w:t>El sistema</w:t>
-      </w:r>
-      <w:r>
-        <w:t xml:space="preserve"> abre la ventana de impresión, que variará de acuerdo a la impresora que tenga instalada.</w:t>
-      </w:r>
-    </w:p>
-    <w:p>
-      <w:pPr>
-        <w:pStyle w:val="Prrafodelista"/>
-        <w:numPr>
-          <w:ilvl w:val="0"/>
-          <w:numId w:val="80"/>
-        </w:numPr>
-      </w:pPr>
-      <w:r>
         <w:t>El usuario configura lo necesario en dicha ventana y finalmente imprime la planilla horaria.</w:t>
       </w:r>
-    </w:p>
-    <w:p/>
-    <w:p>
-      <w:pPr>
-        <w:pStyle w:val="SubttuloCU"/>
-      </w:pPr>
-      <w:r>
-        <w:t>Flujo alternativo 1</w:t>
-      </w:r>
-    </w:p>
-    <w:p>
-      <w:pPr>
-        <w:pStyle w:val="Prrafodelista"/>
-        <w:numPr>
-          <w:ilvl w:val="0"/>
-          <w:numId w:val="115"/>
-        </w:numPr>
-      </w:pPr>
-      <w:r>
-        <w:t>Si en el paso 2 del flujo normal el sistema encuentra que la planilla no corresponde al mismo día o al día siguiente al actual, el sistema no habilita el botón “Imprimir”.</w:t>
-      </w:r>
-    </w:p>
-    <w:p>
-      <w:pPr>
-        <w:jc w:val="left"/>
-      </w:pPr>
       <w:r>
         <w:br w:type="page"/>
       </w:r>
@@ -33249,13 +33565,12 @@
       <w:r>
         <w:rPr>
           <w:noProof/>
-          <w:lang w:eastAsia="es-AR"/>
         </w:rPr>
         <w:drawing>
-          <wp:inline distT="0" distB="0" distL="0" distR="0" wp14:anchorId="76A7915E" wp14:editId="76A7915F">
-            <wp:extent cx="3078480" cy="2616200"/>
-            <wp:effectExtent l="0" t="0" r="7620" b="0"/>
-            <wp:docPr id="295" name="Imagen 295"/>
+          <wp:inline distT="0" distB="0" distL="0" distR="0" wp14:anchorId="3D01EF96" wp14:editId="3C102870">
+            <wp:extent cx="4246245" cy="3959860"/>
+            <wp:effectExtent l="0" t="0" r="1905" b="2540"/>
+            <wp:docPr id="51" name="Imagen 51"/>
             <wp:cNvGraphicFramePr>
               <a:graphicFrameLocks xmlns:a="http://schemas.openxmlformats.org/drawingml/2006/main" noChangeAspect="1"/>
             </wp:cNvGraphicFramePr>
@@ -33263,7 +33578,7 @@
               <a:graphicData uri="http://schemas.openxmlformats.org/drawingml/2006/picture">
                 <pic:pic xmlns:pic="http://schemas.openxmlformats.org/drawingml/2006/picture">
                   <pic:nvPicPr>
-                    <pic:cNvPr id="0" name="Picture 93"/>
+                    <pic:cNvPr id="0" name="Picture 15"/>
                     <pic:cNvPicPr>
                       <a:picLocks noChangeAspect="1" noChangeArrowheads="1"/>
                     </pic:cNvPicPr>
@@ -33284,7 +33599,7 @@
                   <pic:spPr bwMode="auto">
                     <a:xfrm>
                       <a:off x="0" y="0"/>
-                      <a:ext cx="3078480" cy="2616200"/>
+                      <a:ext cx="4246245" cy="3959860"/>
                     </a:xfrm>
                     <a:prstGeom prst="rect">
                       <a:avLst/>
@@ -33300,6 +33615,8 @@
           </wp:inline>
         </w:drawing>
       </w:r>
+      <w:bookmarkStart w:id="67" w:name="_GoBack"/>
+      <w:bookmarkEnd w:id="67"/>
     </w:p>
     <w:p>
       <w:pPr>
@@ -47931,10 +48248,10 @@
             <v:path o:extrusionok="f" gradientshapeok="t" o:connecttype="rect"/>
             <o:lock v:ext="edit" aspectratio="t"/>
           </v:shapetype>
-          <v:shape id="_x0000_i1025" type="#_x0000_t75" style="width:79.5pt;height:51pt" o:ole="">
+          <v:shape id="_x0000_i1025" type="#_x0000_t75" style="width:79.5pt;height:50.7pt" o:ole="">
             <v:imagedata r:id="rId183" o:title=""/>
           </v:shape>
-          <o:OLEObject Type="Embed" ProgID="Package" ShapeID="_x0000_i1025" DrawAspect="Icon" ObjectID="_1635453730" r:id="rId184"/>
+          <o:OLEObject Type="Embed" ProgID="Package" ShapeID="_x0000_i1025" DrawAspect="Icon" ObjectID="_1635509001" r:id="rId184"/>
         </w:object>
       </w:r>
       <w:r>
@@ -48050,10 +48367,10 @@
       </w:r>
       <w:r>
         <w:object w:dxaOrig="1543" w:dyaOrig="1000" w14:anchorId="76A79207">
-          <v:shape id="_x0000_i1026" type="#_x0000_t75" style="width:79.5pt;height:51pt" o:ole="">
+          <v:shape id="_x0000_i1026" type="#_x0000_t75" style="width:79.5pt;height:50.7pt" o:ole="">
             <v:imagedata r:id="rId186" o:title=""/>
           </v:shape>
-          <o:OLEObject Type="Embed" ProgID="Package" ShapeID="_x0000_i1026" DrawAspect="Icon" ObjectID="_1635453731" r:id="rId187"/>
+          <o:OLEObject Type="Embed" ProgID="Package" ShapeID="_x0000_i1026" DrawAspect="Icon" ObjectID="_1635509002" r:id="rId187"/>
         </w:object>
       </w:r>
     </w:p>
@@ -48472,7 +48789,7 @@
               <w:sz w:val="18"/>
               <w:szCs w:val="18"/>
             </w:rPr>
-            <w:t>16/11/2019</w:t>
+            <w:t>17/11/2019</w:t>
           </w:r>
           <w:r>
             <w:rPr>
@@ -63274,7 +63591,7 @@
 </file>
 
 <file path=customXml/itemProps1.xml><?xml version="1.0" encoding="utf-8"?>
-<ds:datastoreItem xmlns:ds="http://schemas.openxmlformats.org/officeDocument/2006/customXml" ds:itemID="{993E81A4-6CDF-4048-B89F-46896D8A3453}">
+<ds:datastoreItem xmlns:ds="http://schemas.openxmlformats.org/officeDocument/2006/customXml" ds:itemID="{951966DB-58BE-46FC-BA5B-BECE0240106D}">
   <ds:schemaRefs>
     <ds:schemaRef ds:uri="http://schemas.openxmlformats.org/officeDocument/2006/bibliography"/>
   </ds:schemaRefs>

</xml_diff>

<commit_message>
Balanceo de diagramas de secuencia hasta el CU023
</commit_message>
<xml_diff>
--- a/Carpeta del proyecto/Carpeta del proyecto.docx
+++ b/Carpeta del proyecto/Carpeta del proyecto.docx
@@ -33615,8 +33615,6 @@
           </wp:inline>
         </w:drawing>
       </w:r>
-      <w:bookmarkStart w:id="67" w:name="_GoBack"/>
-      <w:bookmarkEnd w:id="67"/>
     </w:p>
     <w:p>
       <w:pPr>
@@ -33723,14 +33721,14 @@
       <w:pPr>
         <w:pStyle w:val="Ttulo4"/>
       </w:pPr>
-      <w:bookmarkStart w:id="68" w:name="_Toc519786561"/>
+      <w:bookmarkStart w:id="67" w:name="_Toc519786561"/>
       <w:r>
         <w:t>CU0</w:t>
       </w:r>
       <w:r>
         <w:t>23 – Generar planillas</w:t>
       </w:r>
-      <w:bookmarkEnd w:id="68"/>
+      <w:bookmarkEnd w:id="67"/>
     </w:p>
     <w:p>
       <w:pPr>
@@ -33751,7 +33749,7 @@
     </w:p>
     <w:tbl>
       <w:tblPr>
-        <w:tblW w:w="0" w:type="auto"/>
+        <w:tblW w:w="9416" w:type="dxa"/>
         <w:tblBorders>
           <w:top w:val="single" w:sz="4" w:space="0" w:color="auto"/>
           <w:left w:val="single" w:sz="4" w:space="0" w:color="auto"/>
@@ -33764,7 +33762,7 @@
         <w:tblLook w:val="04A0" w:firstRow="1" w:lastRow="0" w:firstColumn="1" w:lastColumn="0" w:noHBand="0" w:noVBand="1"/>
       </w:tblPr>
       <w:tblGrid>
-        <w:gridCol w:w="1395"/>
+        <w:gridCol w:w="1631"/>
         <w:gridCol w:w="1179"/>
         <w:gridCol w:w="4622"/>
         <w:gridCol w:w="1984"/>
@@ -33772,7 +33770,7 @@
       <w:tr>
         <w:tc>
           <w:tcPr>
-            <w:tcW w:w="1395" w:type="dxa"/>
+            <w:tcW w:w="1631" w:type="dxa"/>
           </w:tcPr>
           <w:p>
             <w:pPr>
@@ -33854,7 +33852,7 @@
       <w:tr>
         <w:tc>
           <w:tcPr>
-            <w:tcW w:w="1395" w:type="dxa"/>
+            <w:tcW w:w="1631" w:type="dxa"/>
           </w:tcPr>
           <w:p>
             <w:pPr>
@@ -33888,6 +33886,60 @@
             </w:pPr>
             <w:r>
               <w:t>Creación de la especificación</w:t>
+            </w:r>
+          </w:p>
+        </w:tc>
+        <w:tc>
+          <w:tcPr>
+            <w:tcW w:w="1984" w:type="dxa"/>
+          </w:tcPr>
+          <w:p>
+            <w:pPr>
+              <w:spacing w:after="0"/>
+            </w:pPr>
+            <w:r>
+              <w:t>Mariano Jorreto</w:t>
+            </w:r>
+          </w:p>
+        </w:tc>
+      </w:tr>
+      <w:tr>
+        <w:tc>
+          <w:tcPr>
+            <w:tcW w:w="1631" w:type="dxa"/>
+          </w:tcPr>
+          <w:p>
+            <w:pPr>
+              <w:spacing w:after="0"/>
+            </w:pPr>
+            <w:r>
+              <w:t>17/11/2019</w:t>
+            </w:r>
+          </w:p>
+        </w:tc>
+        <w:tc>
+          <w:tcPr>
+            <w:tcW w:w="1179" w:type="dxa"/>
+          </w:tcPr>
+          <w:p>
+            <w:pPr>
+              <w:spacing w:after="0"/>
+            </w:pPr>
+            <w:r>
+              <w:t>1.1</w:t>
+            </w:r>
+          </w:p>
+        </w:tc>
+        <w:tc>
+          <w:tcPr>
+            <w:tcW w:w="4622" w:type="dxa"/>
+          </w:tcPr>
+          <w:p>
+            <w:pPr>
+              <w:spacing w:after="0"/>
+            </w:pPr>
+            <w:r>
+              <w:t>Balanceo con el sistema</w:t>
             </w:r>
           </w:p>
         </w:tc>
@@ -34472,13 +34524,12 @@
       <w:r>
         <w:rPr>
           <w:noProof/>
-          <w:lang w:eastAsia="es-AR"/>
         </w:rPr>
         <w:drawing>
-          <wp:inline distT="0" distB="0" distL="0" distR="0" wp14:anchorId="76A79166" wp14:editId="76A79167">
-            <wp:extent cx="5760720" cy="5623297"/>
-            <wp:effectExtent l="0" t="0" r="0" b="0"/>
-            <wp:docPr id="299" name="Imagen 299"/>
+          <wp:inline distT="0" distB="0" distL="0" distR="0" wp14:anchorId="4A2E67A9" wp14:editId="775D04FE">
+            <wp:extent cx="5760720" cy="5427980"/>
+            <wp:effectExtent l="0" t="0" r="0" b="1270"/>
+            <wp:docPr id="35" name="Imagen 35"/>
             <wp:cNvGraphicFramePr>
               <a:graphicFrameLocks xmlns:a="http://schemas.openxmlformats.org/drawingml/2006/main" noChangeAspect="1"/>
             </wp:cNvGraphicFramePr>
@@ -34486,13 +34537,13 @@
               <a:graphicData uri="http://schemas.openxmlformats.org/drawingml/2006/picture">
                 <pic:pic xmlns:pic="http://schemas.openxmlformats.org/drawingml/2006/picture">
                   <pic:nvPicPr>
-                    <pic:cNvPr id="0" name="Picture 97"/>
+                    <pic:cNvPr id="0" name="Picture 4"/>
                     <pic:cNvPicPr>
                       <a:picLocks noChangeAspect="1" noChangeArrowheads="1"/>
                     </pic:cNvPicPr>
                   </pic:nvPicPr>
                   <pic:blipFill>
-                    <a:blip r:embed="rId104">
+                    <a:blip r:embed="rId104" cstate="print">
                       <a:extLst>
                         <a:ext uri="{28A0092B-C50C-407E-A947-70E740481C1C}">
                           <a14:useLocalDpi xmlns:a14="http://schemas.microsoft.com/office/drawing/2010/main" val="0"/>
@@ -34507,7 +34558,7 @@
                   <pic:spPr bwMode="auto">
                     <a:xfrm>
                       <a:off x="0" y="0"/>
-                      <a:ext cx="5760720" cy="5623297"/>
+                      <a:ext cx="5760720" cy="5427980"/>
                     </a:xfrm>
                     <a:prstGeom prst="rect">
                       <a:avLst/>
@@ -34629,7 +34680,7 @@
       <w:pPr>
         <w:pStyle w:val="Ttulo4"/>
       </w:pPr>
-      <w:bookmarkStart w:id="69" w:name="_Toc519786562"/>
+      <w:bookmarkStart w:id="68" w:name="_Toc519786562"/>
       <w:r>
         <w:t>CU0</w:t>
       </w:r>
@@ -34639,7 +34690,7 @@
       <w:r>
         <w:t>s</w:t>
       </w:r>
-      <w:bookmarkEnd w:id="69"/>
+      <w:bookmarkEnd w:id="68"/>
     </w:p>
     <w:p>
       <w:pPr>
@@ -34660,7 +34711,7 @@
     </w:p>
     <w:tbl>
       <w:tblPr>
-        <w:tblW w:w="0" w:type="auto"/>
+        <w:tblW w:w="9416" w:type="dxa"/>
         <w:tblBorders>
           <w:top w:val="single" w:sz="4" w:space="0" w:color="auto"/>
           <w:left w:val="single" w:sz="4" w:space="0" w:color="auto"/>
@@ -34673,7 +34724,7 @@
         <w:tblLook w:val="04A0" w:firstRow="1" w:lastRow="0" w:firstColumn="1" w:lastColumn="0" w:noHBand="0" w:noVBand="1"/>
       </w:tblPr>
       <w:tblGrid>
-        <w:gridCol w:w="1395"/>
+        <w:gridCol w:w="1631"/>
         <w:gridCol w:w="1179"/>
         <w:gridCol w:w="4622"/>
         <w:gridCol w:w="1984"/>
@@ -34681,7 +34732,7 @@
       <w:tr>
         <w:tc>
           <w:tcPr>
-            <w:tcW w:w="1395" w:type="dxa"/>
+            <w:tcW w:w="1631" w:type="dxa"/>
           </w:tcPr>
           <w:p>
             <w:pPr>
@@ -34763,7 +34814,7 @@
       <w:tr>
         <w:tc>
           <w:tcPr>
-            <w:tcW w:w="1395" w:type="dxa"/>
+            <w:tcW w:w="1631" w:type="dxa"/>
           </w:tcPr>
           <w:p>
             <w:pPr>
@@ -34817,7 +34868,7 @@
       <w:tr>
         <w:tc>
           <w:tcPr>
-            <w:tcW w:w="1395" w:type="dxa"/>
+            <w:tcW w:w="1631" w:type="dxa"/>
           </w:tcPr>
           <w:p>
             <w:pPr>
@@ -34837,7 +34888,10 @@
               <w:spacing w:after="0"/>
             </w:pPr>
             <w:r>
-              <w:t>1.0</w:t>
+              <w:t>1.</w:t>
+            </w:r>
+            <w:r>
+              <w:t>1</w:t>
             </w:r>
           </w:p>
         </w:tc>
@@ -34865,6 +34919,62 @@
             <w:r>
               <w:t>Mariano Jorreto</w:t>
             </w:r>
+          </w:p>
+        </w:tc>
+      </w:tr>
+      <w:tr>
+        <w:tc>
+          <w:tcPr>
+            <w:tcW w:w="1631" w:type="dxa"/>
+          </w:tcPr>
+          <w:p>
+            <w:pPr>
+              <w:spacing w:after="0"/>
+            </w:pPr>
+            <w:r>
+              <w:t>17/11/2019</w:t>
+            </w:r>
+          </w:p>
+        </w:tc>
+        <w:tc>
+          <w:tcPr>
+            <w:tcW w:w="1179" w:type="dxa"/>
+          </w:tcPr>
+          <w:p>
+            <w:pPr>
+              <w:spacing w:after="0"/>
+            </w:pPr>
+            <w:r>
+              <w:t>1.2</w:t>
+            </w:r>
+          </w:p>
+        </w:tc>
+        <w:tc>
+          <w:tcPr>
+            <w:tcW w:w="4622" w:type="dxa"/>
+          </w:tcPr>
+          <w:p>
+            <w:pPr>
+              <w:spacing w:after="0"/>
+            </w:pPr>
+            <w:r>
+              <w:t>Balanceo con el sistema</w:t>
+            </w:r>
+          </w:p>
+        </w:tc>
+        <w:tc>
+          <w:tcPr>
+            <w:tcW w:w="1984" w:type="dxa"/>
+          </w:tcPr>
+          <w:p>
+            <w:pPr>
+              <w:spacing w:after="0"/>
+            </w:pPr>
+            <w:r>
+              <w:t>Mariano Jorreto</w:t>
+            </w:r>
+            <w:bookmarkStart w:id="69" w:name="_GoBack"/>
+            <w:bookmarkEnd w:id="69"/>
           </w:p>
         </w:tc>
       </w:tr>
@@ -48248,10 +48358,10 @@
             <v:path o:extrusionok="f" gradientshapeok="t" o:connecttype="rect"/>
             <o:lock v:ext="edit" aspectratio="t"/>
           </v:shapetype>
-          <v:shape id="_x0000_i1025" type="#_x0000_t75" style="width:79.5pt;height:50.7pt" o:ole="">
+          <v:shape id="_x0000_i1025" type="#_x0000_t75" style="width:79.5pt;height:51pt" o:ole="">
             <v:imagedata r:id="rId183" o:title=""/>
           </v:shape>
-          <o:OLEObject Type="Embed" ProgID="Package" ShapeID="_x0000_i1025" DrawAspect="Icon" ObjectID="_1635509001" r:id="rId184"/>
+          <o:OLEObject Type="Embed" ProgID="Package" ShapeID="_x0000_i1025" DrawAspect="Icon" ObjectID="_1635539340" r:id="rId184"/>
         </w:object>
       </w:r>
       <w:r>
@@ -48367,10 +48477,10 @@
       </w:r>
       <w:r>
         <w:object w:dxaOrig="1543" w:dyaOrig="1000" w14:anchorId="76A79207">
-          <v:shape id="_x0000_i1026" type="#_x0000_t75" style="width:79.5pt;height:50.7pt" o:ole="">
+          <v:shape id="_x0000_i1026" type="#_x0000_t75" style="width:79.5pt;height:51pt" o:ole="">
             <v:imagedata r:id="rId186" o:title=""/>
           </v:shape>
-          <o:OLEObject Type="Embed" ProgID="Package" ShapeID="_x0000_i1026" DrawAspect="Icon" ObjectID="_1635509002" r:id="rId187"/>
+          <o:OLEObject Type="Embed" ProgID="Package" ShapeID="_x0000_i1026" DrawAspect="Icon" ObjectID="_1635539341" r:id="rId187"/>
         </w:object>
       </w:r>
     </w:p>
@@ -63591,7 +63701,7 @@
 </file>
 
 <file path=customXml/itemProps1.xml><?xml version="1.0" encoding="utf-8"?>
-<ds:datastoreItem xmlns:ds="http://schemas.openxmlformats.org/officeDocument/2006/customXml" ds:itemID="{951966DB-58BE-46FC-BA5B-BECE0240106D}">
+<ds:datastoreItem xmlns:ds="http://schemas.openxmlformats.org/officeDocument/2006/customXml" ds:itemID="{4242DD7D-6E46-40F0-A485-D21F8BF87812}">
   <ds:schemaRefs>
     <ds:schemaRef ds:uri="http://schemas.openxmlformats.org/officeDocument/2006/bibliography"/>
   </ds:schemaRefs>

</xml_diff>

<commit_message>
Fin del balanceo de diagramas de secuencia
</commit_message>
<xml_diff>
--- a/Carpeta del proyecto/Carpeta del proyecto.docx
+++ b/Carpeta del proyecto/Carpeta del proyecto.docx
@@ -15250,10 +15250,10 @@
           <w:noProof/>
         </w:rPr>
         <w:drawing>
-          <wp:inline distT="0" distB="0" distL="0" distR="0" wp14:anchorId="785535E1" wp14:editId="019357BB">
-            <wp:extent cx="5760720" cy="6031865"/>
+          <wp:inline distT="0" distB="0" distL="0" distR="0" wp14:anchorId="1449E5E2" wp14:editId="1228B4AF">
+            <wp:extent cx="5760720" cy="5327015"/>
             <wp:effectExtent l="0" t="0" r="0" b="6985"/>
-            <wp:docPr id="47" name="Imagen 47"/>
+            <wp:docPr id="57" name="Imagen 57"/>
             <wp:cNvGraphicFramePr>
               <a:graphicFrameLocks xmlns:a="http://schemas.openxmlformats.org/drawingml/2006/main" noChangeAspect="1"/>
             </wp:cNvGraphicFramePr>
@@ -15282,7 +15282,7 @@
                   <pic:spPr bwMode="auto">
                     <a:xfrm>
                       <a:off x="0" y="0"/>
-                      <a:ext cx="5760720" cy="6031865"/>
+                      <a:ext cx="5760720" cy="5327015"/>
                     </a:xfrm>
                     <a:prstGeom prst="rect">
                       <a:avLst/>
@@ -34973,8 +34973,6 @@
             <w:r>
               <w:t>Mariano Jorreto</w:t>
             </w:r>
-            <w:bookmarkStart w:id="69" w:name="_GoBack"/>
-            <w:bookmarkEnd w:id="69"/>
           </w:p>
         </w:tc>
       </w:tr>
@@ -35500,13 +35498,12 @@
       <w:r>
         <w:rPr>
           <w:noProof/>
-          <w:lang w:eastAsia="es-AR"/>
         </w:rPr>
         <w:drawing>
-          <wp:inline distT="0" distB="0" distL="0" distR="0" wp14:anchorId="76A7916E" wp14:editId="76A7916F">
-            <wp:extent cx="5760720" cy="5258689"/>
-            <wp:effectExtent l="0" t="0" r="0" b="0"/>
-            <wp:docPr id="303" name="Imagen 303"/>
+          <wp:inline distT="0" distB="0" distL="0" distR="0" wp14:anchorId="0AB1FF3E" wp14:editId="02AE6837">
+            <wp:extent cx="5760720" cy="6589395"/>
+            <wp:effectExtent l="0" t="0" r="0" b="1905"/>
+            <wp:docPr id="45" name="Imagen 45"/>
             <wp:cNvGraphicFramePr>
               <a:graphicFrameLocks xmlns:a="http://schemas.openxmlformats.org/drawingml/2006/main" noChangeAspect="1"/>
             </wp:cNvGraphicFramePr>
@@ -35514,7 +35511,7 @@
               <a:graphicData uri="http://schemas.openxmlformats.org/drawingml/2006/picture">
                 <pic:pic xmlns:pic="http://schemas.openxmlformats.org/drawingml/2006/picture">
                   <pic:nvPicPr>
-                    <pic:cNvPr id="0" name="Picture 101"/>
+                    <pic:cNvPr id="0" name="Picture 4"/>
                     <pic:cNvPicPr>
                       <a:picLocks noChangeAspect="1" noChangeArrowheads="1"/>
                     </pic:cNvPicPr>
@@ -35535,7 +35532,7 @@
                   <pic:spPr bwMode="auto">
                     <a:xfrm>
                       <a:off x="0" y="0"/>
-                      <a:ext cx="5760720" cy="5258689"/>
+                      <a:ext cx="5760720" cy="6589395"/>
                     </a:xfrm>
                     <a:prstGeom prst="rect">
                       <a:avLst/>
@@ -35657,14 +35654,14 @@
       <w:pPr>
         <w:pStyle w:val="Ttulo4"/>
       </w:pPr>
-      <w:bookmarkStart w:id="70" w:name="_Toc519786563"/>
+      <w:bookmarkStart w:id="69" w:name="_Toc519786563"/>
       <w:r>
         <w:t>CU0</w:t>
       </w:r>
       <w:r>
         <w:t>25 – Asignar vehículos a viajes</w:t>
       </w:r>
-      <w:bookmarkEnd w:id="70"/>
+      <w:bookmarkEnd w:id="69"/>
     </w:p>
     <w:p>
       <w:pPr>
@@ -35685,7 +35682,7 @@
     </w:p>
     <w:tbl>
       <w:tblPr>
-        <w:tblW w:w="0" w:type="auto"/>
+        <w:tblW w:w="9416" w:type="dxa"/>
         <w:tblBorders>
           <w:top w:val="single" w:sz="4" w:space="0" w:color="auto"/>
           <w:left w:val="single" w:sz="4" w:space="0" w:color="auto"/>
@@ -35698,7 +35695,7 @@
         <w:tblLook w:val="04A0" w:firstRow="1" w:lastRow="0" w:firstColumn="1" w:lastColumn="0" w:noHBand="0" w:noVBand="1"/>
       </w:tblPr>
       <w:tblGrid>
-        <w:gridCol w:w="1395"/>
+        <w:gridCol w:w="1631"/>
         <w:gridCol w:w="1179"/>
         <w:gridCol w:w="4622"/>
         <w:gridCol w:w="1984"/>
@@ -35706,7 +35703,7 @@
       <w:tr>
         <w:tc>
           <w:tcPr>
-            <w:tcW w:w="1395" w:type="dxa"/>
+            <w:tcW w:w="1631" w:type="dxa"/>
           </w:tcPr>
           <w:p>
             <w:pPr>
@@ -35788,7 +35785,7 @@
       <w:tr>
         <w:tc>
           <w:tcPr>
-            <w:tcW w:w="1395" w:type="dxa"/>
+            <w:tcW w:w="1631" w:type="dxa"/>
           </w:tcPr>
           <w:p>
             <w:pPr>
@@ -35845,7 +35842,7 @@
       <w:tr>
         <w:tc>
           <w:tcPr>
-            <w:tcW w:w="1395" w:type="dxa"/>
+            <w:tcW w:w="1631" w:type="dxa"/>
           </w:tcPr>
           <w:p>
             <w:pPr>
@@ -35879,6 +35876,60 @@
             </w:pPr>
             <w:r>
               <w:t>Mayor detalle en el flujo normal.</w:t>
+            </w:r>
+          </w:p>
+        </w:tc>
+        <w:tc>
+          <w:tcPr>
+            <w:tcW w:w="1984" w:type="dxa"/>
+          </w:tcPr>
+          <w:p>
+            <w:pPr>
+              <w:spacing w:after="0"/>
+            </w:pPr>
+            <w:r>
+              <w:t>Mariano Jorreto</w:t>
+            </w:r>
+          </w:p>
+        </w:tc>
+      </w:tr>
+      <w:tr>
+        <w:tc>
+          <w:tcPr>
+            <w:tcW w:w="1631" w:type="dxa"/>
+          </w:tcPr>
+          <w:p>
+            <w:pPr>
+              <w:spacing w:after="0"/>
+            </w:pPr>
+            <w:r>
+              <w:t>18/11/2019</w:t>
+            </w:r>
+          </w:p>
+        </w:tc>
+        <w:tc>
+          <w:tcPr>
+            <w:tcW w:w="1179" w:type="dxa"/>
+          </w:tcPr>
+          <w:p>
+            <w:pPr>
+              <w:spacing w:after="0"/>
+            </w:pPr>
+            <w:r>
+              <w:t>1.2</w:t>
+            </w:r>
+          </w:p>
+        </w:tc>
+        <w:tc>
+          <w:tcPr>
+            <w:tcW w:w="4622" w:type="dxa"/>
+          </w:tcPr>
+          <w:p>
+            <w:pPr>
+              <w:spacing w:after="0"/>
+            </w:pPr>
+            <w:r>
+              <w:t>Balanceo con el sistema</w:t>
             </w:r>
           </w:p>
         </w:tc>
@@ -36418,13 +36469,12 @@
       <w:r>
         <w:rPr>
           <w:noProof/>
-          <w:lang w:eastAsia="es-AR"/>
         </w:rPr>
         <w:drawing>
-          <wp:inline distT="0" distB="0" distL="0" distR="0" wp14:anchorId="76A79176" wp14:editId="76A79177">
-            <wp:extent cx="5760720" cy="6038940"/>
+          <wp:inline distT="0" distB="0" distL="0" distR="0" wp14:anchorId="22B38180" wp14:editId="3708F668">
+            <wp:extent cx="5760720" cy="5851525"/>
             <wp:effectExtent l="0" t="0" r="0" b="0"/>
-            <wp:docPr id="307" name="Imagen 307"/>
+            <wp:docPr id="46" name="Imagen 46"/>
             <wp:cNvGraphicFramePr>
               <a:graphicFrameLocks xmlns:a="http://schemas.openxmlformats.org/drawingml/2006/main" noChangeAspect="1"/>
             </wp:cNvGraphicFramePr>
@@ -36432,7 +36482,7 @@
               <a:graphicData uri="http://schemas.openxmlformats.org/drawingml/2006/picture">
                 <pic:pic xmlns:pic="http://schemas.openxmlformats.org/drawingml/2006/picture">
                   <pic:nvPicPr>
-                    <pic:cNvPr id="0" name="Picture 105"/>
+                    <pic:cNvPr id="0" name="Picture 5"/>
                     <pic:cNvPicPr>
                       <a:picLocks noChangeAspect="1" noChangeArrowheads="1"/>
                     </pic:cNvPicPr>
@@ -36453,7 +36503,7 @@
                   <pic:spPr bwMode="auto">
                     <a:xfrm>
                       <a:off x="0" y="0"/>
-                      <a:ext cx="5760720" cy="6038940"/>
+                      <a:ext cx="5760720" cy="5851525"/>
                     </a:xfrm>
                     <a:prstGeom prst="rect">
                       <a:avLst/>
@@ -36575,14 +36625,14 @@
       <w:pPr>
         <w:pStyle w:val="Ttulo4"/>
       </w:pPr>
-      <w:bookmarkStart w:id="71" w:name="_Toc519786564"/>
+      <w:bookmarkStart w:id="70" w:name="_Toc519786564"/>
       <w:r>
         <w:t>CU0</w:t>
       </w:r>
       <w:r>
         <w:t>26 – Asignar choferes a viajes</w:t>
       </w:r>
-      <w:bookmarkEnd w:id="71"/>
+      <w:bookmarkEnd w:id="70"/>
     </w:p>
     <w:p>
       <w:pPr>
@@ -36603,7 +36653,7 @@
     </w:p>
     <w:tbl>
       <w:tblPr>
-        <w:tblW w:w="0" w:type="auto"/>
+        <w:tblW w:w="9416" w:type="dxa"/>
         <w:tblBorders>
           <w:top w:val="single" w:sz="4" w:space="0" w:color="auto"/>
           <w:left w:val="single" w:sz="4" w:space="0" w:color="auto"/>
@@ -36616,7 +36666,7 @@
         <w:tblLook w:val="04A0" w:firstRow="1" w:lastRow="0" w:firstColumn="1" w:lastColumn="0" w:noHBand="0" w:noVBand="1"/>
       </w:tblPr>
       <w:tblGrid>
-        <w:gridCol w:w="1395"/>
+        <w:gridCol w:w="1631"/>
         <w:gridCol w:w="1179"/>
         <w:gridCol w:w="4622"/>
         <w:gridCol w:w="1984"/>
@@ -36624,7 +36674,7 @@
       <w:tr>
         <w:tc>
           <w:tcPr>
-            <w:tcW w:w="1395" w:type="dxa"/>
+            <w:tcW w:w="1631" w:type="dxa"/>
           </w:tcPr>
           <w:p>
             <w:pPr>
@@ -36706,7 +36756,7 @@
       <w:tr>
         <w:tc>
           <w:tcPr>
-            <w:tcW w:w="1395" w:type="dxa"/>
+            <w:tcW w:w="1631" w:type="dxa"/>
           </w:tcPr>
           <w:p>
             <w:pPr>
@@ -36763,7 +36813,7 @@
       <w:tr>
         <w:tc>
           <w:tcPr>
-            <w:tcW w:w="1395" w:type="dxa"/>
+            <w:tcW w:w="1631" w:type="dxa"/>
           </w:tcPr>
           <w:p>
             <w:pPr>
@@ -36797,6 +36847,60 @@
             </w:pPr>
             <w:r>
               <w:t>Mayor detalle en el flujo normal.</w:t>
+            </w:r>
+          </w:p>
+        </w:tc>
+        <w:tc>
+          <w:tcPr>
+            <w:tcW w:w="1984" w:type="dxa"/>
+          </w:tcPr>
+          <w:p>
+            <w:pPr>
+              <w:spacing w:after="0"/>
+            </w:pPr>
+            <w:r>
+              <w:t>Mariano Jorreto</w:t>
+            </w:r>
+          </w:p>
+        </w:tc>
+      </w:tr>
+      <w:tr>
+        <w:tc>
+          <w:tcPr>
+            <w:tcW w:w="1631" w:type="dxa"/>
+          </w:tcPr>
+          <w:p>
+            <w:pPr>
+              <w:spacing w:after="0"/>
+            </w:pPr>
+            <w:r>
+              <w:t>18/11/2019</w:t>
+            </w:r>
+          </w:p>
+        </w:tc>
+        <w:tc>
+          <w:tcPr>
+            <w:tcW w:w="1179" w:type="dxa"/>
+          </w:tcPr>
+          <w:p>
+            <w:pPr>
+              <w:spacing w:after="0"/>
+            </w:pPr>
+            <w:r>
+              <w:t>1.2</w:t>
+            </w:r>
+          </w:p>
+        </w:tc>
+        <w:tc>
+          <w:tcPr>
+            <w:tcW w:w="4622" w:type="dxa"/>
+          </w:tcPr>
+          <w:p>
+            <w:pPr>
+              <w:spacing w:after="0"/>
+            </w:pPr>
+            <w:r>
+              <w:t>Balanceo con el sistema</w:t>
             </w:r>
           </w:p>
         </w:tc>
@@ -37235,13 +37339,12 @@
       <w:r>
         <w:rPr>
           <w:noProof/>
-          <w:lang w:eastAsia="es-AR"/>
         </w:rPr>
         <w:drawing>
-          <wp:inline distT="0" distB="0" distL="0" distR="0" wp14:anchorId="76A7917E" wp14:editId="76A7917F">
-            <wp:extent cx="5760720" cy="3536618"/>
-            <wp:effectExtent l="0" t="0" r="0" b="6985"/>
-            <wp:docPr id="311" name="Imagen 311"/>
+          <wp:inline distT="0" distB="0" distL="0" distR="0" wp14:anchorId="76815EC7" wp14:editId="37882DB6">
+            <wp:extent cx="5760720" cy="4079240"/>
+            <wp:effectExtent l="0" t="0" r="0" b="0"/>
+            <wp:docPr id="53" name="Imagen 53"/>
             <wp:cNvGraphicFramePr>
               <a:graphicFrameLocks xmlns:a="http://schemas.openxmlformats.org/drawingml/2006/main" noChangeAspect="1"/>
             </wp:cNvGraphicFramePr>
@@ -37249,7 +37352,7 @@
               <a:graphicData uri="http://schemas.openxmlformats.org/drawingml/2006/picture">
                 <pic:pic xmlns:pic="http://schemas.openxmlformats.org/drawingml/2006/picture">
                   <pic:nvPicPr>
-                    <pic:cNvPr id="0" name="Picture 109"/>
+                    <pic:cNvPr id="0" name="Picture 7"/>
                     <pic:cNvPicPr>
                       <a:picLocks noChangeAspect="1" noChangeArrowheads="1"/>
                     </pic:cNvPicPr>
@@ -37270,7 +37373,7 @@
                   <pic:spPr bwMode="auto">
                     <a:xfrm>
                       <a:off x="0" y="0"/>
-                      <a:ext cx="5760720" cy="3536618"/>
+                      <a:ext cx="5760720" cy="4079240"/>
                     </a:xfrm>
                     <a:prstGeom prst="rect">
                       <a:avLst/>
@@ -37392,14 +37495,14 @@
       <w:pPr>
         <w:pStyle w:val="Ttulo4"/>
       </w:pPr>
-      <w:bookmarkStart w:id="72" w:name="_Toc519786565"/>
+      <w:bookmarkStart w:id="71" w:name="_Toc519786565"/>
       <w:r>
         <w:t>CU0</w:t>
       </w:r>
       <w:r>
         <w:t>27 – Completar planilla</w:t>
       </w:r>
-      <w:bookmarkEnd w:id="72"/>
+      <w:bookmarkEnd w:id="71"/>
     </w:p>
     <w:p>
       <w:pPr>
@@ -37420,7 +37523,7 @@
     </w:p>
     <w:tbl>
       <w:tblPr>
-        <w:tblW w:w="0" w:type="auto"/>
+        <w:tblW w:w="9416" w:type="dxa"/>
         <w:tblBorders>
           <w:top w:val="single" w:sz="4" w:space="0" w:color="auto"/>
           <w:left w:val="single" w:sz="4" w:space="0" w:color="auto"/>
@@ -37433,7 +37536,7 @@
         <w:tblLook w:val="04A0" w:firstRow="1" w:lastRow="0" w:firstColumn="1" w:lastColumn="0" w:noHBand="0" w:noVBand="1"/>
       </w:tblPr>
       <w:tblGrid>
-        <w:gridCol w:w="1395"/>
+        <w:gridCol w:w="1631"/>
         <w:gridCol w:w="1179"/>
         <w:gridCol w:w="4622"/>
         <w:gridCol w:w="1984"/>
@@ -37441,7 +37544,7 @@
       <w:tr>
         <w:tc>
           <w:tcPr>
-            <w:tcW w:w="1395" w:type="dxa"/>
+            <w:tcW w:w="1631" w:type="dxa"/>
           </w:tcPr>
           <w:p>
             <w:pPr>
@@ -37523,7 +37626,7 @@
       <w:tr>
         <w:tc>
           <w:tcPr>
-            <w:tcW w:w="1395" w:type="dxa"/>
+            <w:tcW w:w="1631" w:type="dxa"/>
           </w:tcPr>
           <w:p>
             <w:pPr>
@@ -37557,6 +37660,60 @@
             </w:pPr>
             <w:r>
               <w:t>Creación de la especificación</w:t>
+            </w:r>
+          </w:p>
+        </w:tc>
+        <w:tc>
+          <w:tcPr>
+            <w:tcW w:w="1984" w:type="dxa"/>
+          </w:tcPr>
+          <w:p>
+            <w:pPr>
+              <w:spacing w:after="0"/>
+            </w:pPr>
+            <w:r>
+              <w:t>Mariano Jorreto</w:t>
+            </w:r>
+          </w:p>
+        </w:tc>
+      </w:tr>
+      <w:tr>
+        <w:tc>
+          <w:tcPr>
+            <w:tcW w:w="1631" w:type="dxa"/>
+          </w:tcPr>
+          <w:p>
+            <w:pPr>
+              <w:spacing w:after="0"/>
+            </w:pPr>
+            <w:r>
+              <w:t>18/11/2019</w:t>
+            </w:r>
+          </w:p>
+        </w:tc>
+        <w:tc>
+          <w:tcPr>
+            <w:tcW w:w="1179" w:type="dxa"/>
+          </w:tcPr>
+          <w:p>
+            <w:pPr>
+              <w:spacing w:after="0"/>
+            </w:pPr>
+            <w:r>
+              <w:t>1.1</w:t>
+            </w:r>
+          </w:p>
+        </w:tc>
+        <w:tc>
+          <w:tcPr>
+            <w:tcW w:w="4622" w:type="dxa"/>
+          </w:tcPr>
+          <w:p>
+            <w:pPr>
+              <w:spacing w:after="0"/>
+            </w:pPr>
+            <w:r>
+              <w:t>Balanceo con el sistema</w:t>
             </w:r>
           </w:p>
         </w:tc>
@@ -38164,13 +38321,12 @@
       <w:r>
         <w:rPr>
           <w:noProof/>
-          <w:lang w:eastAsia="es-AR"/>
         </w:rPr>
         <w:drawing>
-          <wp:inline distT="0" distB="0" distL="0" distR="0" wp14:anchorId="76A79186" wp14:editId="76A79187">
-            <wp:extent cx="4357334" cy="7767873"/>
-            <wp:effectExtent l="0" t="0" r="5715" b="5080"/>
-            <wp:docPr id="315" name="Imagen 315"/>
+          <wp:inline distT="0" distB="0" distL="0" distR="0" wp14:anchorId="711C88F1" wp14:editId="39C94185">
+            <wp:extent cx="5760720" cy="5306060"/>
+            <wp:effectExtent l="0" t="0" r="0" b="8890"/>
+            <wp:docPr id="54" name="Imagen 54"/>
             <wp:cNvGraphicFramePr>
               <a:graphicFrameLocks xmlns:a="http://schemas.openxmlformats.org/drawingml/2006/main" noChangeAspect="1"/>
             </wp:cNvGraphicFramePr>
@@ -38178,7 +38334,7 @@
               <a:graphicData uri="http://schemas.openxmlformats.org/drawingml/2006/picture">
                 <pic:pic xmlns:pic="http://schemas.openxmlformats.org/drawingml/2006/picture">
                   <pic:nvPicPr>
-                    <pic:cNvPr id="0" name="Picture 113"/>
+                    <pic:cNvPr id="0" name="Picture 8"/>
                     <pic:cNvPicPr>
                       <a:picLocks noChangeAspect="1" noChangeArrowheads="1"/>
                     </pic:cNvPicPr>
@@ -38199,7 +38355,7 @@
                   <pic:spPr bwMode="auto">
                     <a:xfrm>
                       <a:off x="0" y="0"/>
-                      <a:ext cx="4370513" cy="7791368"/>
+                      <a:ext cx="5760720" cy="5306060"/>
                     </a:xfrm>
                     <a:prstGeom prst="rect">
                       <a:avLst/>
@@ -38316,7 +38472,7 @@
       <w:pPr>
         <w:pStyle w:val="Ttulo4"/>
       </w:pPr>
-      <w:bookmarkStart w:id="73" w:name="_Toc519786566"/>
+      <w:bookmarkStart w:id="72" w:name="_Toc519786566"/>
       <w:r>
         <w:t>CU0</w:t>
       </w:r>
@@ -38326,7 +38482,7 @@
       <w:r>
         <w:t>alerta de insuficiencia</w:t>
       </w:r>
-      <w:bookmarkEnd w:id="73"/>
+      <w:bookmarkEnd w:id="72"/>
     </w:p>
     <w:p>
       <w:pPr>
@@ -38347,7 +38503,7 @@
     </w:p>
     <w:tbl>
       <w:tblPr>
-        <w:tblW w:w="0" w:type="auto"/>
+        <w:tblW w:w="9416" w:type="dxa"/>
         <w:tblBorders>
           <w:top w:val="single" w:sz="4" w:space="0" w:color="auto"/>
           <w:left w:val="single" w:sz="4" w:space="0" w:color="auto"/>
@@ -38360,7 +38516,7 @@
         <w:tblLook w:val="04A0" w:firstRow="1" w:lastRow="0" w:firstColumn="1" w:lastColumn="0" w:noHBand="0" w:noVBand="1"/>
       </w:tblPr>
       <w:tblGrid>
-        <w:gridCol w:w="1395"/>
+        <w:gridCol w:w="1631"/>
         <w:gridCol w:w="1179"/>
         <w:gridCol w:w="4622"/>
         <w:gridCol w:w="1984"/>
@@ -38368,7 +38524,7 @@
       <w:tr>
         <w:tc>
           <w:tcPr>
-            <w:tcW w:w="1395" w:type="dxa"/>
+            <w:tcW w:w="1631" w:type="dxa"/>
           </w:tcPr>
           <w:p>
             <w:pPr>
@@ -38450,7 +38606,7 @@
       <w:tr>
         <w:tc>
           <w:tcPr>
-            <w:tcW w:w="1395" w:type="dxa"/>
+            <w:tcW w:w="1631" w:type="dxa"/>
           </w:tcPr>
           <w:p>
             <w:pPr>
@@ -38484,6 +38640,60 @@
             </w:pPr>
             <w:r>
               <w:t>Creación de la especificación</w:t>
+            </w:r>
+          </w:p>
+        </w:tc>
+        <w:tc>
+          <w:tcPr>
+            <w:tcW w:w="1984" w:type="dxa"/>
+          </w:tcPr>
+          <w:p>
+            <w:pPr>
+              <w:spacing w:after="0"/>
+            </w:pPr>
+            <w:r>
+              <w:t>Mariano Jorreto</w:t>
+            </w:r>
+          </w:p>
+        </w:tc>
+      </w:tr>
+      <w:tr>
+        <w:tc>
+          <w:tcPr>
+            <w:tcW w:w="1631" w:type="dxa"/>
+          </w:tcPr>
+          <w:p>
+            <w:pPr>
+              <w:spacing w:after="0"/>
+            </w:pPr>
+            <w:r>
+              <w:t>18/11/2019</w:t>
+            </w:r>
+          </w:p>
+        </w:tc>
+        <w:tc>
+          <w:tcPr>
+            <w:tcW w:w="1179" w:type="dxa"/>
+          </w:tcPr>
+          <w:p>
+            <w:pPr>
+              <w:spacing w:after="0"/>
+            </w:pPr>
+            <w:r>
+              <w:t>1.1</w:t>
+            </w:r>
+          </w:p>
+        </w:tc>
+        <w:tc>
+          <w:tcPr>
+            <w:tcW w:w="4622" w:type="dxa"/>
+          </w:tcPr>
+          <w:p>
+            <w:pPr>
+              <w:spacing w:after="0"/>
+            </w:pPr>
+            <w:r>
+              <w:t>Balanceo con el sistema</w:t>
             </w:r>
           </w:p>
         </w:tc>
@@ -38838,13 +39048,12 @@
       <w:r>
         <w:rPr>
           <w:noProof/>
-          <w:lang w:eastAsia="es-AR"/>
         </w:rPr>
         <w:drawing>
-          <wp:inline distT="0" distB="0" distL="0" distR="0" wp14:anchorId="76A7918E" wp14:editId="76A7918F">
-            <wp:extent cx="3340735" cy="2353945"/>
-            <wp:effectExtent l="0" t="0" r="0" b="8255"/>
-            <wp:docPr id="319" name="Imagen 319"/>
+          <wp:inline distT="0" distB="0" distL="0" distR="0" wp14:anchorId="5C36E1CC" wp14:editId="5A4492BF">
+            <wp:extent cx="5760720" cy="3317240"/>
+            <wp:effectExtent l="0" t="0" r="0" b="0"/>
+            <wp:docPr id="55" name="Imagen 55"/>
             <wp:cNvGraphicFramePr>
               <a:graphicFrameLocks xmlns:a="http://schemas.openxmlformats.org/drawingml/2006/main" noChangeAspect="1"/>
             </wp:cNvGraphicFramePr>
@@ -38852,7 +39061,7 @@
               <a:graphicData uri="http://schemas.openxmlformats.org/drawingml/2006/picture">
                 <pic:pic xmlns:pic="http://schemas.openxmlformats.org/drawingml/2006/picture">
                   <pic:nvPicPr>
-                    <pic:cNvPr id="0" name="Picture 117"/>
+                    <pic:cNvPr id="0" name="Picture 9"/>
                     <pic:cNvPicPr>
                       <a:picLocks noChangeAspect="1" noChangeArrowheads="1"/>
                     </pic:cNvPicPr>
@@ -38873,7 +39082,7 @@
                   <pic:spPr bwMode="auto">
                     <a:xfrm>
                       <a:off x="0" y="0"/>
-                      <a:ext cx="3340735" cy="2353945"/>
+                      <a:ext cx="5760720" cy="3317240"/>
                     </a:xfrm>
                     <a:prstGeom prst="rect">
                       <a:avLst/>
@@ -38995,14 +39204,14 @@
       <w:pPr>
         <w:pStyle w:val="Ttulo4"/>
       </w:pPr>
-      <w:bookmarkStart w:id="74" w:name="_Toc519786567"/>
+      <w:bookmarkStart w:id="73" w:name="_Toc519786567"/>
       <w:r>
         <w:t>CU0</w:t>
       </w:r>
       <w:r>
         <w:t>29 – Mostrar alertas de insuficiencia</w:t>
       </w:r>
-      <w:bookmarkEnd w:id="74"/>
+      <w:bookmarkEnd w:id="73"/>
     </w:p>
     <w:p>
       <w:pPr>
@@ -39023,7 +39232,7 @@
     </w:p>
     <w:tbl>
       <w:tblPr>
-        <w:tblW w:w="0" w:type="auto"/>
+        <w:tblW w:w="9416" w:type="dxa"/>
         <w:tblBorders>
           <w:top w:val="single" w:sz="4" w:space="0" w:color="auto"/>
           <w:left w:val="single" w:sz="4" w:space="0" w:color="auto"/>
@@ -39036,7 +39245,7 @@
         <w:tblLook w:val="04A0" w:firstRow="1" w:lastRow="0" w:firstColumn="1" w:lastColumn="0" w:noHBand="0" w:noVBand="1"/>
       </w:tblPr>
       <w:tblGrid>
-        <w:gridCol w:w="1395"/>
+        <w:gridCol w:w="1631"/>
         <w:gridCol w:w="1179"/>
         <w:gridCol w:w="4622"/>
         <w:gridCol w:w="1984"/>
@@ -39044,7 +39253,7 @@
       <w:tr>
         <w:tc>
           <w:tcPr>
-            <w:tcW w:w="1395" w:type="dxa"/>
+            <w:tcW w:w="1631" w:type="dxa"/>
           </w:tcPr>
           <w:p>
             <w:pPr>
@@ -39126,7 +39335,7 @@
       <w:tr>
         <w:tc>
           <w:tcPr>
-            <w:tcW w:w="1395" w:type="dxa"/>
+            <w:tcW w:w="1631" w:type="dxa"/>
           </w:tcPr>
           <w:p>
             <w:pPr>
@@ -39160,6 +39369,60 @@
             </w:pPr>
             <w:r>
               <w:t>Creación de la especificación</w:t>
+            </w:r>
+          </w:p>
+        </w:tc>
+        <w:tc>
+          <w:tcPr>
+            <w:tcW w:w="1984" w:type="dxa"/>
+          </w:tcPr>
+          <w:p>
+            <w:pPr>
+              <w:spacing w:after="0"/>
+            </w:pPr>
+            <w:r>
+              <w:t>Mariano Jorreto</w:t>
+            </w:r>
+          </w:p>
+        </w:tc>
+      </w:tr>
+      <w:tr>
+        <w:tc>
+          <w:tcPr>
+            <w:tcW w:w="1631" w:type="dxa"/>
+          </w:tcPr>
+          <w:p>
+            <w:pPr>
+              <w:spacing w:after="0"/>
+            </w:pPr>
+            <w:r>
+              <w:t>18/11/2019</w:t>
+            </w:r>
+          </w:p>
+        </w:tc>
+        <w:tc>
+          <w:tcPr>
+            <w:tcW w:w="1179" w:type="dxa"/>
+          </w:tcPr>
+          <w:p>
+            <w:pPr>
+              <w:spacing w:after="0"/>
+            </w:pPr>
+            <w:r>
+              <w:t>1.1</w:t>
+            </w:r>
+          </w:p>
+        </w:tc>
+        <w:tc>
+          <w:tcPr>
+            <w:tcW w:w="4622" w:type="dxa"/>
+          </w:tcPr>
+          <w:p>
+            <w:pPr>
+              <w:spacing w:after="0"/>
+            </w:pPr>
+            <w:r>
+              <w:t>Balanceo con el sistema</w:t>
             </w:r>
           </w:p>
         </w:tc>
@@ -39532,13 +39795,12 @@
       <w:r>
         <w:rPr>
           <w:noProof/>
-          <w:lang w:eastAsia="es-AR"/>
         </w:rPr>
         <w:drawing>
-          <wp:inline distT="0" distB="0" distL="0" distR="0" wp14:anchorId="76A79196" wp14:editId="76A79197">
-            <wp:extent cx="3431540" cy="3676015"/>
+          <wp:inline distT="0" distB="0" distL="0" distR="0" wp14:anchorId="7A216724" wp14:editId="5B99402A">
+            <wp:extent cx="5760720" cy="5104765"/>
             <wp:effectExtent l="0" t="0" r="0" b="635"/>
-            <wp:docPr id="323" name="Imagen 323"/>
+            <wp:docPr id="56" name="Imagen 56"/>
             <wp:cNvGraphicFramePr>
               <a:graphicFrameLocks xmlns:a="http://schemas.openxmlformats.org/drawingml/2006/main" noChangeAspect="1"/>
             </wp:cNvGraphicFramePr>
@@ -39546,7 +39808,7 @@
               <a:graphicData uri="http://schemas.openxmlformats.org/drawingml/2006/picture">
                 <pic:pic xmlns:pic="http://schemas.openxmlformats.org/drawingml/2006/picture">
                   <pic:nvPicPr>
-                    <pic:cNvPr id="0" name="Picture 121"/>
+                    <pic:cNvPr id="0" name="Picture 10"/>
                     <pic:cNvPicPr>
                       <a:picLocks noChangeAspect="1" noChangeArrowheads="1"/>
                     </pic:cNvPicPr>
@@ -39567,7 +39829,7 @@
                   <pic:spPr bwMode="auto">
                     <a:xfrm>
                       <a:off x="0" y="0"/>
-                      <a:ext cx="3431540" cy="3676015"/>
+                      <a:ext cx="5760720" cy="5104765"/>
                     </a:xfrm>
                     <a:prstGeom prst="rect">
                       <a:avLst/>
@@ -39689,14 +39951,14 @@
       <w:pPr>
         <w:pStyle w:val="Ttulo4"/>
       </w:pPr>
-      <w:bookmarkStart w:id="75" w:name="_Toc519786568"/>
+      <w:bookmarkStart w:id="74" w:name="_Toc519786568"/>
       <w:r>
         <w:t>CU0</w:t>
       </w:r>
       <w:r>
         <w:t>30 – Buscar vehículo</w:t>
       </w:r>
-      <w:bookmarkEnd w:id="75"/>
+      <w:bookmarkEnd w:id="74"/>
     </w:p>
     <w:p>
       <w:pPr>
@@ -39717,7 +39979,7 @@
     </w:p>
     <w:tbl>
       <w:tblPr>
-        <w:tblW w:w="0" w:type="auto"/>
+        <w:tblW w:w="9416" w:type="dxa"/>
         <w:tblBorders>
           <w:top w:val="single" w:sz="4" w:space="0" w:color="auto"/>
           <w:left w:val="single" w:sz="4" w:space="0" w:color="auto"/>
@@ -39730,7 +39992,7 @@
         <w:tblLook w:val="04A0" w:firstRow="1" w:lastRow="0" w:firstColumn="1" w:lastColumn="0" w:noHBand="0" w:noVBand="1"/>
       </w:tblPr>
       <w:tblGrid>
-        <w:gridCol w:w="1395"/>
+        <w:gridCol w:w="1631"/>
         <w:gridCol w:w="1179"/>
         <w:gridCol w:w="4622"/>
         <w:gridCol w:w="1984"/>
@@ -39738,7 +40000,7 @@
       <w:tr>
         <w:tc>
           <w:tcPr>
-            <w:tcW w:w="1395" w:type="dxa"/>
+            <w:tcW w:w="1631" w:type="dxa"/>
           </w:tcPr>
           <w:p>
             <w:pPr>
@@ -39820,7 +40082,7 @@
       <w:tr>
         <w:tc>
           <w:tcPr>
-            <w:tcW w:w="1395" w:type="dxa"/>
+            <w:tcW w:w="1631" w:type="dxa"/>
           </w:tcPr>
           <w:p>
             <w:pPr>
@@ -39854,6 +40116,60 @@
             </w:pPr>
             <w:r>
               <w:t>Creación de la especificación</w:t>
+            </w:r>
+          </w:p>
+        </w:tc>
+        <w:tc>
+          <w:tcPr>
+            <w:tcW w:w="1984" w:type="dxa"/>
+          </w:tcPr>
+          <w:p>
+            <w:pPr>
+              <w:spacing w:after="0"/>
+            </w:pPr>
+            <w:r>
+              <w:t>Mariano Jorreto</w:t>
+            </w:r>
+          </w:p>
+        </w:tc>
+      </w:tr>
+      <w:tr>
+        <w:tc>
+          <w:tcPr>
+            <w:tcW w:w="1631" w:type="dxa"/>
+          </w:tcPr>
+          <w:p>
+            <w:pPr>
+              <w:spacing w:after="0"/>
+            </w:pPr>
+            <w:r>
+              <w:t>18/11/2019</w:t>
+            </w:r>
+          </w:p>
+        </w:tc>
+        <w:tc>
+          <w:tcPr>
+            <w:tcW w:w="1179" w:type="dxa"/>
+          </w:tcPr>
+          <w:p>
+            <w:pPr>
+              <w:spacing w:after="0"/>
+            </w:pPr>
+            <w:r>
+              <w:t>1.1</w:t>
+            </w:r>
+          </w:p>
+        </w:tc>
+        <w:tc>
+          <w:tcPr>
+            <w:tcW w:w="4622" w:type="dxa"/>
+          </w:tcPr>
+          <w:p>
+            <w:pPr>
+              <w:spacing w:after="0"/>
+            </w:pPr>
+            <w:r>
+              <w:t>Balanceo con el sistema</w:t>
             </w:r>
           </w:p>
         </w:tc>
@@ -40247,13 +40563,12 @@
       <w:r>
         <w:rPr>
           <w:noProof/>
-          <w:lang w:eastAsia="es-AR"/>
         </w:rPr>
         <w:drawing>
-          <wp:inline distT="0" distB="0" distL="0" distR="0" wp14:anchorId="76A7919E" wp14:editId="76A7919F">
-            <wp:extent cx="5603875" cy="3404235"/>
-            <wp:effectExtent l="0" t="0" r="0" b="5715"/>
-            <wp:docPr id="327" name="Imagen 327"/>
+          <wp:inline distT="0" distB="0" distL="0" distR="0" wp14:anchorId="10AF30F5" wp14:editId="47625383">
+            <wp:extent cx="5760720" cy="3331845"/>
+            <wp:effectExtent l="0" t="0" r="0" b="1905"/>
+            <wp:docPr id="58" name="Imagen 58"/>
             <wp:cNvGraphicFramePr>
               <a:graphicFrameLocks xmlns:a="http://schemas.openxmlformats.org/drawingml/2006/main" noChangeAspect="1"/>
             </wp:cNvGraphicFramePr>
@@ -40261,7 +40576,7 @@
               <a:graphicData uri="http://schemas.openxmlformats.org/drawingml/2006/picture">
                 <pic:pic xmlns:pic="http://schemas.openxmlformats.org/drawingml/2006/picture">
                   <pic:nvPicPr>
-                    <pic:cNvPr id="0" name="Picture 125"/>
+                    <pic:cNvPr id="0" name="Picture 12"/>
                     <pic:cNvPicPr>
                       <a:picLocks noChangeAspect="1" noChangeArrowheads="1"/>
                     </pic:cNvPicPr>
@@ -40282,7 +40597,7 @@
                   <pic:spPr bwMode="auto">
                     <a:xfrm>
                       <a:off x="0" y="0"/>
-                      <a:ext cx="5603875" cy="3404235"/>
+                      <a:ext cx="5760720" cy="3331845"/>
                     </a:xfrm>
                     <a:prstGeom prst="rect">
                       <a:avLst/>
@@ -40404,14 +40719,14 @@
       <w:pPr>
         <w:pStyle w:val="Ttulo4"/>
       </w:pPr>
-      <w:bookmarkStart w:id="76" w:name="_Toc519786569"/>
+      <w:bookmarkStart w:id="75" w:name="_Toc519786569"/>
       <w:r>
         <w:t>CU0</w:t>
       </w:r>
       <w:r>
         <w:t>31 – Alta vehículo</w:t>
       </w:r>
-      <w:bookmarkEnd w:id="76"/>
+      <w:bookmarkEnd w:id="75"/>
     </w:p>
     <w:p>
       <w:pPr>
@@ -40432,7 +40747,7 @@
     </w:p>
     <w:tbl>
       <w:tblPr>
-        <w:tblW w:w="0" w:type="auto"/>
+        <w:tblW w:w="9416" w:type="dxa"/>
         <w:tblBorders>
           <w:top w:val="single" w:sz="4" w:space="0" w:color="auto"/>
           <w:left w:val="single" w:sz="4" w:space="0" w:color="auto"/>
@@ -40445,7 +40760,7 @@
         <w:tblLook w:val="04A0" w:firstRow="1" w:lastRow="0" w:firstColumn="1" w:lastColumn="0" w:noHBand="0" w:noVBand="1"/>
       </w:tblPr>
       <w:tblGrid>
-        <w:gridCol w:w="1395"/>
+        <w:gridCol w:w="1631"/>
         <w:gridCol w:w="1179"/>
         <w:gridCol w:w="4622"/>
         <w:gridCol w:w="1984"/>
@@ -40453,7 +40768,7 @@
       <w:tr>
         <w:tc>
           <w:tcPr>
-            <w:tcW w:w="1395" w:type="dxa"/>
+            <w:tcW w:w="1631" w:type="dxa"/>
           </w:tcPr>
           <w:p>
             <w:pPr>
@@ -40535,7 +40850,7 @@
       <w:tr>
         <w:tc>
           <w:tcPr>
-            <w:tcW w:w="1395" w:type="dxa"/>
+            <w:tcW w:w="1631" w:type="dxa"/>
           </w:tcPr>
           <w:p>
             <w:pPr>
@@ -40569,6 +40884,60 @@
             </w:pPr>
             <w:r>
               <w:t>Creación de la especificación</w:t>
+            </w:r>
+          </w:p>
+        </w:tc>
+        <w:tc>
+          <w:tcPr>
+            <w:tcW w:w="1984" w:type="dxa"/>
+          </w:tcPr>
+          <w:p>
+            <w:pPr>
+              <w:spacing w:after="0"/>
+            </w:pPr>
+            <w:r>
+              <w:t>Mariano Jorreto</w:t>
+            </w:r>
+          </w:p>
+        </w:tc>
+      </w:tr>
+      <w:tr>
+        <w:tc>
+          <w:tcPr>
+            <w:tcW w:w="1631" w:type="dxa"/>
+          </w:tcPr>
+          <w:p>
+            <w:pPr>
+              <w:spacing w:after="0"/>
+            </w:pPr>
+            <w:r>
+              <w:t>18/11/2019</w:t>
+            </w:r>
+          </w:p>
+        </w:tc>
+        <w:tc>
+          <w:tcPr>
+            <w:tcW w:w="1179" w:type="dxa"/>
+          </w:tcPr>
+          <w:p>
+            <w:pPr>
+              <w:spacing w:after="0"/>
+            </w:pPr>
+            <w:r>
+              <w:t>1.1</w:t>
+            </w:r>
+          </w:p>
+        </w:tc>
+        <w:tc>
+          <w:tcPr>
+            <w:tcW w:w="4622" w:type="dxa"/>
+          </w:tcPr>
+          <w:p>
+            <w:pPr>
+              <w:spacing w:after="0"/>
+            </w:pPr>
+            <w:r>
+              <w:t>Balanceo con el sistema</w:t>
             </w:r>
           </w:p>
         </w:tc>
@@ -41073,13 +41442,12 @@
       <w:r>
         <w:rPr>
           <w:noProof/>
-          <w:lang w:eastAsia="es-AR"/>
         </w:rPr>
         <w:drawing>
-          <wp:inline distT="0" distB="0" distL="0" distR="0" wp14:anchorId="76A791A6" wp14:editId="76A791A7">
-            <wp:extent cx="5760720" cy="6983771"/>
-            <wp:effectExtent l="0" t="0" r="0" b="7620"/>
-            <wp:docPr id="331" name="Imagen 331"/>
+          <wp:inline distT="0" distB="0" distL="0" distR="0" wp14:anchorId="518608F8" wp14:editId="16E49B1F">
+            <wp:extent cx="5760720" cy="4740275"/>
+            <wp:effectExtent l="0" t="0" r="0" b="3175"/>
+            <wp:docPr id="59" name="Imagen 59"/>
             <wp:cNvGraphicFramePr>
               <a:graphicFrameLocks xmlns:a="http://schemas.openxmlformats.org/drawingml/2006/main" noChangeAspect="1"/>
             </wp:cNvGraphicFramePr>
@@ -41087,7 +41455,7 @@
               <a:graphicData uri="http://schemas.openxmlformats.org/drawingml/2006/picture">
                 <pic:pic xmlns:pic="http://schemas.openxmlformats.org/drawingml/2006/picture">
                   <pic:nvPicPr>
-                    <pic:cNvPr id="0" name="Picture 129"/>
+                    <pic:cNvPr id="0" name="Picture 13"/>
                     <pic:cNvPicPr>
                       <a:picLocks noChangeAspect="1" noChangeArrowheads="1"/>
                     </pic:cNvPicPr>
@@ -41108,7 +41476,7 @@
                   <pic:spPr bwMode="auto">
                     <a:xfrm>
                       <a:off x="0" y="0"/>
-                      <a:ext cx="5760720" cy="6983771"/>
+                      <a:ext cx="5760720" cy="4740275"/>
                     </a:xfrm>
                     <a:prstGeom prst="rect">
                       <a:avLst/>
@@ -41230,14 +41598,14 @@
       <w:pPr>
         <w:pStyle w:val="Ttulo4"/>
       </w:pPr>
-      <w:bookmarkStart w:id="77" w:name="_Toc519786570"/>
+      <w:bookmarkStart w:id="76" w:name="_Toc519786570"/>
       <w:r>
         <w:t>CU0</w:t>
       </w:r>
       <w:r>
         <w:t>32 – Modificar vehículo</w:t>
       </w:r>
-      <w:bookmarkEnd w:id="77"/>
+      <w:bookmarkEnd w:id="76"/>
     </w:p>
     <w:p>
       <w:pPr>
@@ -41258,7 +41626,7 @@
     </w:p>
     <w:tbl>
       <w:tblPr>
-        <w:tblW w:w="0" w:type="auto"/>
+        <w:tblW w:w="9416" w:type="dxa"/>
         <w:tblBorders>
           <w:top w:val="single" w:sz="4" w:space="0" w:color="auto"/>
           <w:left w:val="single" w:sz="4" w:space="0" w:color="auto"/>
@@ -41271,7 +41639,7 @@
         <w:tblLook w:val="04A0" w:firstRow="1" w:lastRow="0" w:firstColumn="1" w:lastColumn="0" w:noHBand="0" w:noVBand="1"/>
       </w:tblPr>
       <w:tblGrid>
-        <w:gridCol w:w="1395"/>
+        <w:gridCol w:w="1631"/>
         <w:gridCol w:w="1179"/>
         <w:gridCol w:w="4622"/>
         <w:gridCol w:w="1984"/>
@@ -41279,7 +41647,7 @@
       <w:tr>
         <w:tc>
           <w:tcPr>
-            <w:tcW w:w="1395" w:type="dxa"/>
+            <w:tcW w:w="1631" w:type="dxa"/>
           </w:tcPr>
           <w:p>
             <w:pPr>
@@ -41361,7 +41729,7 @@
       <w:tr>
         <w:tc>
           <w:tcPr>
-            <w:tcW w:w="1395" w:type="dxa"/>
+            <w:tcW w:w="1631" w:type="dxa"/>
           </w:tcPr>
           <w:p>
             <w:pPr>
@@ -41395,6 +41763,60 @@
             </w:pPr>
             <w:r>
               <w:t>Creación de la especificación</w:t>
+            </w:r>
+          </w:p>
+        </w:tc>
+        <w:tc>
+          <w:tcPr>
+            <w:tcW w:w="1984" w:type="dxa"/>
+          </w:tcPr>
+          <w:p>
+            <w:pPr>
+              <w:spacing w:after="0"/>
+            </w:pPr>
+            <w:r>
+              <w:t>Mariano Jorreto</w:t>
+            </w:r>
+          </w:p>
+        </w:tc>
+      </w:tr>
+      <w:tr>
+        <w:tc>
+          <w:tcPr>
+            <w:tcW w:w="1631" w:type="dxa"/>
+          </w:tcPr>
+          <w:p>
+            <w:pPr>
+              <w:spacing w:after="0"/>
+            </w:pPr>
+            <w:r>
+              <w:t>18/11/2019</w:t>
+            </w:r>
+          </w:p>
+        </w:tc>
+        <w:tc>
+          <w:tcPr>
+            <w:tcW w:w="1179" w:type="dxa"/>
+          </w:tcPr>
+          <w:p>
+            <w:pPr>
+              <w:spacing w:after="0"/>
+            </w:pPr>
+            <w:r>
+              <w:t>1.1</w:t>
+            </w:r>
+          </w:p>
+        </w:tc>
+        <w:tc>
+          <w:tcPr>
+            <w:tcW w:w="4622" w:type="dxa"/>
+          </w:tcPr>
+          <w:p>
+            <w:pPr>
+              <w:spacing w:after="0"/>
+            </w:pPr>
+            <w:r>
+              <w:t>Balanceo con el sistema</w:t>
             </w:r>
           </w:p>
         </w:tc>
@@ -41893,13 +42315,12 @@
       <w:r>
         <w:rPr>
           <w:noProof/>
-          <w:lang w:eastAsia="es-AR"/>
         </w:rPr>
         <w:drawing>
-          <wp:inline distT="0" distB="0" distL="0" distR="0" wp14:anchorId="76A791AE" wp14:editId="76A791AF">
-            <wp:extent cx="5760720" cy="6589241"/>
-            <wp:effectExtent l="0" t="0" r="0" b="2540"/>
-            <wp:docPr id="335" name="Imagen 335"/>
+          <wp:inline distT="0" distB="0" distL="0" distR="0" wp14:anchorId="059A1A71" wp14:editId="14EA5E7C">
+            <wp:extent cx="5760720" cy="4758690"/>
+            <wp:effectExtent l="0" t="0" r="0" b="3810"/>
+            <wp:docPr id="60" name="Imagen 60"/>
             <wp:cNvGraphicFramePr>
               <a:graphicFrameLocks xmlns:a="http://schemas.openxmlformats.org/drawingml/2006/main" noChangeAspect="1"/>
             </wp:cNvGraphicFramePr>
@@ -41907,7 +42328,7 @@
               <a:graphicData uri="http://schemas.openxmlformats.org/drawingml/2006/picture">
                 <pic:pic xmlns:pic="http://schemas.openxmlformats.org/drawingml/2006/picture">
                   <pic:nvPicPr>
-                    <pic:cNvPr id="0" name="Picture 133"/>
+                    <pic:cNvPr id="0" name="Picture 14"/>
                     <pic:cNvPicPr>
                       <a:picLocks noChangeAspect="1" noChangeArrowheads="1"/>
                     </pic:cNvPicPr>
@@ -41928,7 +42349,7 @@
                   <pic:spPr bwMode="auto">
                     <a:xfrm>
                       <a:off x="0" y="0"/>
-                      <a:ext cx="5760720" cy="6589241"/>
+                      <a:ext cx="5760720" cy="4758690"/>
                     </a:xfrm>
                     <a:prstGeom prst="rect">
                       <a:avLst/>
@@ -42050,14 +42471,14 @@
       <w:pPr>
         <w:pStyle w:val="Ttulo4"/>
       </w:pPr>
-      <w:bookmarkStart w:id="78" w:name="_Toc519786571"/>
+      <w:bookmarkStart w:id="77" w:name="_Toc519786571"/>
       <w:r>
         <w:t>CU0</w:t>
       </w:r>
       <w:r>
         <w:t>33 – Baja vehículo</w:t>
       </w:r>
-      <w:bookmarkEnd w:id="78"/>
+      <w:bookmarkEnd w:id="77"/>
     </w:p>
     <w:p>
       <w:pPr>
@@ -42078,7 +42499,7 @@
     </w:p>
     <w:tbl>
       <w:tblPr>
-        <w:tblW w:w="0" w:type="auto"/>
+        <w:tblW w:w="9416" w:type="dxa"/>
         <w:tblBorders>
           <w:top w:val="single" w:sz="4" w:space="0" w:color="auto"/>
           <w:left w:val="single" w:sz="4" w:space="0" w:color="auto"/>
@@ -42091,7 +42512,7 @@
         <w:tblLook w:val="04A0" w:firstRow="1" w:lastRow="0" w:firstColumn="1" w:lastColumn="0" w:noHBand="0" w:noVBand="1"/>
       </w:tblPr>
       <w:tblGrid>
-        <w:gridCol w:w="1395"/>
+        <w:gridCol w:w="1631"/>
         <w:gridCol w:w="1179"/>
         <w:gridCol w:w="4622"/>
         <w:gridCol w:w="1984"/>
@@ -42099,7 +42520,7 @@
       <w:tr>
         <w:tc>
           <w:tcPr>
-            <w:tcW w:w="1395" w:type="dxa"/>
+            <w:tcW w:w="1631" w:type="dxa"/>
           </w:tcPr>
           <w:p>
             <w:pPr>
@@ -42181,7 +42602,7 @@
       <w:tr>
         <w:tc>
           <w:tcPr>
-            <w:tcW w:w="1395" w:type="dxa"/>
+            <w:tcW w:w="1631" w:type="dxa"/>
           </w:tcPr>
           <w:p>
             <w:pPr>
@@ -42215,6 +42636,60 @@
             </w:pPr>
             <w:r>
               <w:t>Creación de la especificación</w:t>
+            </w:r>
+          </w:p>
+        </w:tc>
+        <w:tc>
+          <w:tcPr>
+            <w:tcW w:w="1984" w:type="dxa"/>
+          </w:tcPr>
+          <w:p>
+            <w:pPr>
+              <w:spacing w:after="0"/>
+            </w:pPr>
+            <w:r>
+              <w:t>Mariano Jorreto</w:t>
+            </w:r>
+          </w:p>
+        </w:tc>
+      </w:tr>
+      <w:tr>
+        <w:tc>
+          <w:tcPr>
+            <w:tcW w:w="1631" w:type="dxa"/>
+          </w:tcPr>
+          <w:p>
+            <w:pPr>
+              <w:spacing w:after="0"/>
+            </w:pPr>
+            <w:r>
+              <w:t>18/11/2019</w:t>
+            </w:r>
+          </w:p>
+        </w:tc>
+        <w:tc>
+          <w:tcPr>
+            <w:tcW w:w="1179" w:type="dxa"/>
+          </w:tcPr>
+          <w:p>
+            <w:pPr>
+              <w:spacing w:after="0"/>
+            </w:pPr>
+            <w:r>
+              <w:t>1.1</w:t>
+            </w:r>
+          </w:p>
+        </w:tc>
+        <w:tc>
+          <w:tcPr>
+            <w:tcW w:w="4622" w:type="dxa"/>
+          </w:tcPr>
+          <w:p>
+            <w:pPr>
+              <w:spacing w:after="0"/>
+            </w:pPr>
+            <w:r>
+              <w:t>Balanceo con el sistema</w:t>
             </w:r>
           </w:p>
         </w:tc>
@@ -42692,13 +43167,12 @@
       <w:r>
         <w:rPr>
           <w:noProof/>
-          <w:lang w:eastAsia="es-AR"/>
         </w:rPr>
         <w:drawing>
-          <wp:inline distT="0" distB="0" distL="0" distR="0" wp14:anchorId="76A791B6" wp14:editId="76A791B7">
-            <wp:extent cx="5760720" cy="4701721"/>
-            <wp:effectExtent l="0" t="0" r="0" b="3810"/>
-            <wp:docPr id="339" name="Imagen 339"/>
+          <wp:inline distT="0" distB="0" distL="0" distR="0" wp14:anchorId="66A3D0C8" wp14:editId="0FEED89A">
+            <wp:extent cx="5760720" cy="4057015"/>
+            <wp:effectExtent l="0" t="0" r="0" b="635"/>
+            <wp:docPr id="61" name="Imagen 61"/>
             <wp:cNvGraphicFramePr>
               <a:graphicFrameLocks xmlns:a="http://schemas.openxmlformats.org/drawingml/2006/main" noChangeAspect="1"/>
             </wp:cNvGraphicFramePr>
@@ -42706,7 +43180,7 @@
               <a:graphicData uri="http://schemas.openxmlformats.org/drawingml/2006/picture">
                 <pic:pic xmlns:pic="http://schemas.openxmlformats.org/drawingml/2006/picture">
                   <pic:nvPicPr>
-                    <pic:cNvPr id="0" name="Picture 137"/>
+                    <pic:cNvPr id="0" name="Picture 15"/>
                     <pic:cNvPicPr>
                       <a:picLocks noChangeAspect="1" noChangeArrowheads="1"/>
                     </pic:cNvPicPr>
@@ -42727,7 +43201,7 @@
                   <pic:spPr bwMode="auto">
                     <a:xfrm>
                       <a:off x="0" y="0"/>
-                      <a:ext cx="5760720" cy="4701721"/>
+                      <a:ext cx="5760720" cy="4057015"/>
                     </a:xfrm>
                     <a:prstGeom prst="rect">
                       <a:avLst/>
@@ -42849,14 +43323,14 @@
       <w:pPr>
         <w:pStyle w:val="Ttulo4"/>
       </w:pPr>
-      <w:bookmarkStart w:id="79" w:name="_Toc519786572"/>
+      <w:bookmarkStart w:id="78" w:name="_Toc519786572"/>
       <w:r>
         <w:t>CU0</w:t>
       </w:r>
       <w:r>
         <w:t>34 – Eliminar planillas</w:t>
       </w:r>
-      <w:bookmarkEnd w:id="79"/>
+      <w:bookmarkEnd w:id="78"/>
     </w:p>
     <w:p>
       <w:pPr>
@@ -43532,14 +44006,14 @@
       <w:pPr>
         <w:pStyle w:val="Ttulo4"/>
       </w:pPr>
-      <w:bookmarkStart w:id="80" w:name="_Toc519786573"/>
+      <w:bookmarkStart w:id="79" w:name="_Toc519786573"/>
       <w:r>
         <w:t>CU0</w:t>
       </w:r>
       <w:r>
         <w:t>35 – Buscar chofer</w:t>
       </w:r>
-      <w:bookmarkEnd w:id="80"/>
+      <w:bookmarkEnd w:id="79"/>
     </w:p>
     <w:p>
       <w:pPr>
@@ -43560,7 +44034,7 @@
     </w:p>
     <w:tbl>
       <w:tblPr>
-        <w:tblW w:w="0" w:type="auto"/>
+        <w:tblW w:w="9416" w:type="dxa"/>
         <w:tblBorders>
           <w:top w:val="single" w:sz="4" w:space="0" w:color="auto"/>
           <w:left w:val="single" w:sz="4" w:space="0" w:color="auto"/>
@@ -43573,7 +44047,7 @@
         <w:tblLook w:val="04A0" w:firstRow="1" w:lastRow="0" w:firstColumn="1" w:lastColumn="0" w:noHBand="0" w:noVBand="1"/>
       </w:tblPr>
       <w:tblGrid>
-        <w:gridCol w:w="1395"/>
+        <w:gridCol w:w="1631"/>
         <w:gridCol w:w="1179"/>
         <w:gridCol w:w="4622"/>
         <w:gridCol w:w="1984"/>
@@ -43581,7 +44055,7 @@
       <w:tr>
         <w:tc>
           <w:tcPr>
-            <w:tcW w:w="1395" w:type="dxa"/>
+            <w:tcW w:w="1631" w:type="dxa"/>
           </w:tcPr>
           <w:p>
             <w:pPr>
@@ -43663,7 +44137,7 @@
       <w:tr>
         <w:tc>
           <w:tcPr>
-            <w:tcW w:w="1395" w:type="dxa"/>
+            <w:tcW w:w="1631" w:type="dxa"/>
           </w:tcPr>
           <w:p>
             <w:pPr>
@@ -43697,6 +44171,60 @@
             </w:pPr>
             <w:r>
               <w:t>Creación de la especificación</w:t>
+            </w:r>
+          </w:p>
+        </w:tc>
+        <w:tc>
+          <w:tcPr>
+            <w:tcW w:w="1984" w:type="dxa"/>
+          </w:tcPr>
+          <w:p>
+            <w:pPr>
+              <w:spacing w:after="0"/>
+            </w:pPr>
+            <w:r>
+              <w:t>Mariano Jorreto</w:t>
+            </w:r>
+          </w:p>
+        </w:tc>
+      </w:tr>
+      <w:tr>
+        <w:tc>
+          <w:tcPr>
+            <w:tcW w:w="1631" w:type="dxa"/>
+          </w:tcPr>
+          <w:p>
+            <w:pPr>
+              <w:spacing w:after="0"/>
+            </w:pPr>
+            <w:r>
+              <w:t>18/11/2019</w:t>
+            </w:r>
+          </w:p>
+        </w:tc>
+        <w:tc>
+          <w:tcPr>
+            <w:tcW w:w="1179" w:type="dxa"/>
+          </w:tcPr>
+          <w:p>
+            <w:pPr>
+              <w:spacing w:after="0"/>
+            </w:pPr>
+            <w:r>
+              <w:t>1.1</w:t>
+            </w:r>
+          </w:p>
+        </w:tc>
+        <w:tc>
+          <w:tcPr>
+            <w:tcW w:w="4622" w:type="dxa"/>
+          </w:tcPr>
+          <w:p>
+            <w:pPr>
+              <w:spacing w:after="0"/>
+            </w:pPr>
+            <w:r>
+              <w:t>Balanceo con el sistema</w:t>
             </w:r>
           </w:p>
         </w:tc>
@@ -44081,13 +44609,12 @@
       <w:r>
         <w:rPr>
           <w:noProof/>
-          <w:lang w:eastAsia="es-AR"/>
         </w:rPr>
         <w:drawing>
-          <wp:inline distT="0" distB="0" distL="0" distR="0" wp14:anchorId="76A791C6" wp14:editId="76A791C7">
-            <wp:extent cx="5760720" cy="3443926"/>
-            <wp:effectExtent l="0" t="0" r="0" b="4445"/>
-            <wp:docPr id="347" name="Imagen 347"/>
+          <wp:inline distT="0" distB="0" distL="0" distR="0" wp14:anchorId="588E67B9" wp14:editId="02E995EE">
+            <wp:extent cx="5760720" cy="4269740"/>
+            <wp:effectExtent l="0" t="0" r="0" b="0"/>
+            <wp:docPr id="62" name="Imagen 62"/>
             <wp:cNvGraphicFramePr>
               <a:graphicFrameLocks xmlns:a="http://schemas.openxmlformats.org/drawingml/2006/main" noChangeAspect="1"/>
             </wp:cNvGraphicFramePr>
@@ -44095,7 +44622,7 @@
               <a:graphicData uri="http://schemas.openxmlformats.org/drawingml/2006/picture">
                 <pic:pic xmlns:pic="http://schemas.openxmlformats.org/drawingml/2006/picture">
                   <pic:nvPicPr>
-                    <pic:cNvPr id="0" name="Picture 145"/>
+                    <pic:cNvPr id="0" name="Picture 16"/>
                     <pic:cNvPicPr>
                       <a:picLocks noChangeAspect="1" noChangeArrowheads="1"/>
                     </pic:cNvPicPr>
@@ -44116,7 +44643,7 @@
                   <pic:spPr bwMode="auto">
                     <a:xfrm>
                       <a:off x="0" y="0"/>
-                      <a:ext cx="5760720" cy="3443926"/>
+                      <a:ext cx="5760720" cy="4269740"/>
                     </a:xfrm>
                     <a:prstGeom prst="rect">
                       <a:avLst/>
@@ -44238,14 +44765,14 @@
       <w:pPr>
         <w:pStyle w:val="Ttulo4"/>
       </w:pPr>
-      <w:bookmarkStart w:id="81" w:name="_Toc519786574"/>
+      <w:bookmarkStart w:id="80" w:name="_Toc519786574"/>
       <w:r>
         <w:t>CU0</w:t>
       </w:r>
       <w:r>
         <w:t>36 – Alta chofer</w:t>
       </w:r>
-      <w:bookmarkEnd w:id="81"/>
+      <w:bookmarkEnd w:id="80"/>
     </w:p>
     <w:p>
       <w:pPr>
@@ -44266,7 +44793,7 @@
     </w:p>
     <w:tbl>
       <w:tblPr>
-        <w:tblW w:w="0" w:type="auto"/>
+        <w:tblW w:w="9416" w:type="dxa"/>
         <w:tblBorders>
           <w:top w:val="single" w:sz="4" w:space="0" w:color="auto"/>
           <w:left w:val="single" w:sz="4" w:space="0" w:color="auto"/>
@@ -44279,7 +44806,7 @@
         <w:tblLook w:val="04A0" w:firstRow="1" w:lastRow="0" w:firstColumn="1" w:lastColumn="0" w:noHBand="0" w:noVBand="1"/>
       </w:tblPr>
       <w:tblGrid>
-        <w:gridCol w:w="1395"/>
+        <w:gridCol w:w="1631"/>
         <w:gridCol w:w="1179"/>
         <w:gridCol w:w="4622"/>
         <w:gridCol w:w="1984"/>
@@ -44287,7 +44814,7 @@
       <w:tr>
         <w:tc>
           <w:tcPr>
-            <w:tcW w:w="1395" w:type="dxa"/>
+            <w:tcW w:w="1631" w:type="dxa"/>
           </w:tcPr>
           <w:p>
             <w:pPr>
@@ -44369,7 +44896,7 @@
       <w:tr>
         <w:tc>
           <w:tcPr>
-            <w:tcW w:w="1395" w:type="dxa"/>
+            <w:tcW w:w="1631" w:type="dxa"/>
           </w:tcPr>
           <w:p>
             <w:pPr>
@@ -44403,6 +44930,60 @@
             </w:pPr>
             <w:r>
               <w:t>Creación de la especificación</w:t>
+            </w:r>
+          </w:p>
+        </w:tc>
+        <w:tc>
+          <w:tcPr>
+            <w:tcW w:w="1984" w:type="dxa"/>
+          </w:tcPr>
+          <w:p>
+            <w:pPr>
+              <w:spacing w:after="0"/>
+            </w:pPr>
+            <w:r>
+              <w:t>Mariano Jorreto</w:t>
+            </w:r>
+          </w:p>
+        </w:tc>
+      </w:tr>
+      <w:tr>
+        <w:tc>
+          <w:tcPr>
+            <w:tcW w:w="1631" w:type="dxa"/>
+          </w:tcPr>
+          <w:p>
+            <w:pPr>
+              <w:spacing w:after="0"/>
+            </w:pPr>
+            <w:r>
+              <w:t>18/11/2019</w:t>
+            </w:r>
+          </w:p>
+        </w:tc>
+        <w:tc>
+          <w:tcPr>
+            <w:tcW w:w="1179" w:type="dxa"/>
+          </w:tcPr>
+          <w:p>
+            <w:pPr>
+              <w:spacing w:after="0"/>
+            </w:pPr>
+            <w:r>
+              <w:t>1.1</w:t>
+            </w:r>
+          </w:p>
+        </w:tc>
+        <w:tc>
+          <w:tcPr>
+            <w:tcW w:w="4622" w:type="dxa"/>
+          </w:tcPr>
+          <w:p>
+            <w:pPr>
+              <w:spacing w:after="0"/>
+            </w:pPr>
+            <w:r>
+              <w:t>Balanceo con el sistema</w:t>
             </w:r>
           </w:p>
         </w:tc>
@@ -44901,13 +45482,12 @@
       <w:r>
         <w:rPr>
           <w:noProof/>
-          <w:lang w:eastAsia="es-AR"/>
         </w:rPr>
         <w:drawing>
-          <wp:inline distT="0" distB="0" distL="0" distR="0" wp14:anchorId="76A791CE" wp14:editId="76A791CF">
-            <wp:extent cx="5760720" cy="5754096"/>
+          <wp:inline distT="0" distB="0" distL="0" distR="0" wp14:anchorId="0D97289C" wp14:editId="42F83A17">
+            <wp:extent cx="5760720" cy="4707255"/>
             <wp:effectExtent l="0" t="0" r="0" b="0"/>
-            <wp:docPr id="351" name="Imagen 351"/>
+            <wp:docPr id="63" name="Imagen 63"/>
             <wp:cNvGraphicFramePr>
               <a:graphicFrameLocks xmlns:a="http://schemas.openxmlformats.org/drawingml/2006/main" noChangeAspect="1"/>
             </wp:cNvGraphicFramePr>
@@ -44915,7 +45495,7 @@
               <a:graphicData uri="http://schemas.openxmlformats.org/drawingml/2006/picture">
                 <pic:pic xmlns:pic="http://schemas.openxmlformats.org/drawingml/2006/picture">
                   <pic:nvPicPr>
-                    <pic:cNvPr id="0" name="Picture 149"/>
+                    <pic:cNvPr id="0" name="Picture 17"/>
                     <pic:cNvPicPr>
                       <a:picLocks noChangeAspect="1" noChangeArrowheads="1"/>
                     </pic:cNvPicPr>
@@ -44936,7 +45516,7 @@
                   <pic:spPr bwMode="auto">
                     <a:xfrm>
                       <a:off x="0" y="0"/>
-                      <a:ext cx="5760720" cy="5754096"/>
+                      <a:ext cx="5760720" cy="4707255"/>
                     </a:xfrm>
                     <a:prstGeom prst="rect">
                       <a:avLst/>
@@ -45058,14 +45638,14 @@
       <w:pPr>
         <w:pStyle w:val="Ttulo4"/>
       </w:pPr>
-      <w:bookmarkStart w:id="82" w:name="_Toc519786575"/>
+      <w:bookmarkStart w:id="81" w:name="_Toc519786575"/>
       <w:r>
         <w:t>CU0</w:t>
       </w:r>
       <w:r>
         <w:t>37 – Modificar chofer</w:t>
       </w:r>
-      <w:bookmarkEnd w:id="82"/>
+      <w:bookmarkEnd w:id="81"/>
     </w:p>
     <w:p>
       <w:pPr>
@@ -45086,7 +45666,7 @@
     </w:p>
     <w:tbl>
       <w:tblPr>
-        <w:tblW w:w="0" w:type="auto"/>
+        <w:tblW w:w="9416" w:type="dxa"/>
         <w:tblBorders>
           <w:top w:val="single" w:sz="4" w:space="0" w:color="auto"/>
           <w:left w:val="single" w:sz="4" w:space="0" w:color="auto"/>
@@ -45099,7 +45679,7 @@
         <w:tblLook w:val="04A0" w:firstRow="1" w:lastRow="0" w:firstColumn="1" w:lastColumn="0" w:noHBand="0" w:noVBand="1"/>
       </w:tblPr>
       <w:tblGrid>
-        <w:gridCol w:w="1395"/>
+        <w:gridCol w:w="1631"/>
         <w:gridCol w:w="1179"/>
         <w:gridCol w:w="4622"/>
         <w:gridCol w:w="1984"/>
@@ -45110,7 +45690,7 @@
         </w:trPr>
         <w:tc>
           <w:tcPr>
-            <w:tcW w:w="1395" w:type="dxa"/>
+            <w:tcW w:w="1631" w:type="dxa"/>
           </w:tcPr>
           <w:p>
             <w:pPr>
@@ -45192,7 +45772,7 @@
       <w:tr>
         <w:tc>
           <w:tcPr>
-            <w:tcW w:w="1395" w:type="dxa"/>
+            <w:tcW w:w="1631" w:type="dxa"/>
           </w:tcPr>
           <w:p>
             <w:pPr>
@@ -45226,6 +45806,60 @@
             </w:pPr>
             <w:r>
               <w:t>Creación de la especificación</w:t>
+            </w:r>
+          </w:p>
+        </w:tc>
+        <w:tc>
+          <w:tcPr>
+            <w:tcW w:w="1984" w:type="dxa"/>
+          </w:tcPr>
+          <w:p>
+            <w:pPr>
+              <w:spacing w:after="0"/>
+            </w:pPr>
+            <w:r>
+              <w:t>Mariano Jorreto</w:t>
+            </w:r>
+          </w:p>
+        </w:tc>
+      </w:tr>
+      <w:tr>
+        <w:tc>
+          <w:tcPr>
+            <w:tcW w:w="1631" w:type="dxa"/>
+          </w:tcPr>
+          <w:p>
+            <w:pPr>
+              <w:spacing w:after="0"/>
+            </w:pPr>
+            <w:r>
+              <w:t>18/11/2019</w:t>
+            </w:r>
+          </w:p>
+        </w:tc>
+        <w:tc>
+          <w:tcPr>
+            <w:tcW w:w="1179" w:type="dxa"/>
+          </w:tcPr>
+          <w:p>
+            <w:pPr>
+              <w:spacing w:after="0"/>
+            </w:pPr>
+            <w:r>
+              <w:t>1.1</w:t>
+            </w:r>
+          </w:p>
+        </w:tc>
+        <w:tc>
+          <w:tcPr>
+            <w:tcW w:w="4622" w:type="dxa"/>
+          </w:tcPr>
+          <w:p>
+            <w:pPr>
+              <w:spacing w:after="0"/>
+            </w:pPr>
+            <w:r>
+              <w:t>Balanceo con el sistema</w:t>
             </w:r>
           </w:p>
         </w:tc>
@@ -45724,13 +46358,12 @@
       <w:r>
         <w:rPr>
           <w:noProof/>
-          <w:lang w:eastAsia="es-AR"/>
         </w:rPr>
         <w:drawing>
-          <wp:inline distT="0" distB="0" distL="0" distR="0" wp14:anchorId="76A791D6" wp14:editId="76A791D7">
-            <wp:extent cx="5760720" cy="6853422"/>
-            <wp:effectExtent l="0" t="0" r="0" b="5080"/>
-            <wp:docPr id="355" name="Imagen 355"/>
+          <wp:inline distT="0" distB="0" distL="0" distR="0" wp14:anchorId="5D1F48A6" wp14:editId="57E135A5">
+            <wp:extent cx="5760720" cy="4787265"/>
+            <wp:effectExtent l="0" t="0" r="0" b="0"/>
+            <wp:docPr id="192" name="Imagen 192"/>
             <wp:cNvGraphicFramePr>
               <a:graphicFrameLocks xmlns:a="http://schemas.openxmlformats.org/drawingml/2006/main" noChangeAspect="1"/>
             </wp:cNvGraphicFramePr>
@@ -45738,7 +46371,7 @@
               <a:graphicData uri="http://schemas.openxmlformats.org/drawingml/2006/picture">
                 <pic:pic xmlns:pic="http://schemas.openxmlformats.org/drawingml/2006/picture">
                   <pic:nvPicPr>
-                    <pic:cNvPr id="0" name="Picture 153"/>
+                    <pic:cNvPr id="0" name="Picture 18"/>
                     <pic:cNvPicPr>
                       <a:picLocks noChangeAspect="1" noChangeArrowheads="1"/>
                     </pic:cNvPicPr>
@@ -45759,7 +46392,7 @@
                   <pic:spPr bwMode="auto">
                     <a:xfrm>
                       <a:off x="0" y="0"/>
-                      <a:ext cx="5760720" cy="6853422"/>
+                      <a:ext cx="5760720" cy="4787265"/>
                     </a:xfrm>
                     <a:prstGeom prst="rect">
                       <a:avLst/>
@@ -45881,14 +46514,14 @@
       <w:pPr>
         <w:pStyle w:val="Ttulo4"/>
       </w:pPr>
-      <w:bookmarkStart w:id="83" w:name="_Toc519786576"/>
+      <w:bookmarkStart w:id="82" w:name="_Toc519786576"/>
       <w:r>
         <w:t>CU0</w:t>
       </w:r>
       <w:r>
         <w:t>38 – Baja chofer</w:t>
       </w:r>
-      <w:bookmarkEnd w:id="83"/>
+      <w:bookmarkEnd w:id="82"/>
     </w:p>
     <w:p>
       <w:pPr>
@@ -45909,7 +46542,7 @@
     </w:p>
     <w:tbl>
       <w:tblPr>
-        <w:tblW w:w="0" w:type="auto"/>
+        <w:tblW w:w="9416" w:type="dxa"/>
         <w:tblBorders>
           <w:top w:val="single" w:sz="4" w:space="0" w:color="auto"/>
           <w:left w:val="single" w:sz="4" w:space="0" w:color="auto"/>
@@ -45922,7 +46555,7 @@
         <w:tblLook w:val="04A0" w:firstRow="1" w:lastRow="0" w:firstColumn="1" w:lastColumn="0" w:noHBand="0" w:noVBand="1"/>
       </w:tblPr>
       <w:tblGrid>
-        <w:gridCol w:w="1395"/>
+        <w:gridCol w:w="1631"/>
         <w:gridCol w:w="1179"/>
         <w:gridCol w:w="4622"/>
         <w:gridCol w:w="1984"/>
@@ -45930,7 +46563,7 @@
       <w:tr>
         <w:tc>
           <w:tcPr>
-            <w:tcW w:w="1395" w:type="dxa"/>
+            <w:tcW w:w="1631" w:type="dxa"/>
           </w:tcPr>
           <w:p>
             <w:pPr>
@@ -46012,7 +46645,7 @@
       <w:tr>
         <w:tc>
           <w:tcPr>
-            <w:tcW w:w="1395" w:type="dxa"/>
+            <w:tcW w:w="1631" w:type="dxa"/>
           </w:tcPr>
           <w:p>
             <w:pPr>
@@ -46046,6 +46679,60 @@
             </w:pPr>
             <w:r>
               <w:t>Creación de la especificación</w:t>
+            </w:r>
+          </w:p>
+        </w:tc>
+        <w:tc>
+          <w:tcPr>
+            <w:tcW w:w="1984" w:type="dxa"/>
+          </w:tcPr>
+          <w:p>
+            <w:pPr>
+              <w:spacing w:after="0"/>
+            </w:pPr>
+            <w:r>
+              <w:t>Mariano Jorreto</w:t>
+            </w:r>
+          </w:p>
+        </w:tc>
+      </w:tr>
+      <w:tr>
+        <w:tc>
+          <w:tcPr>
+            <w:tcW w:w="1631" w:type="dxa"/>
+          </w:tcPr>
+          <w:p>
+            <w:pPr>
+              <w:spacing w:after="0"/>
+            </w:pPr>
+            <w:r>
+              <w:t>18/11/2019</w:t>
+            </w:r>
+          </w:p>
+        </w:tc>
+        <w:tc>
+          <w:tcPr>
+            <w:tcW w:w="1179" w:type="dxa"/>
+          </w:tcPr>
+          <w:p>
+            <w:pPr>
+              <w:spacing w:after="0"/>
+            </w:pPr>
+            <w:r>
+              <w:t>1.1</w:t>
+            </w:r>
+          </w:p>
+        </w:tc>
+        <w:tc>
+          <w:tcPr>
+            <w:tcW w:w="4622" w:type="dxa"/>
+          </w:tcPr>
+          <w:p>
+            <w:pPr>
+              <w:spacing w:after="0"/>
+            </w:pPr>
+            <w:r>
+              <w:t>Balanceo con el sistema</w:t>
             </w:r>
           </w:p>
         </w:tc>
@@ -46499,13 +47186,12 @@
       <w:r>
         <w:rPr>
           <w:noProof/>
-          <w:lang w:eastAsia="es-AR"/>
         </w:rPr>
         <w:drawing>
-          <wp:inline distT="0" distB="0" distL="0" distR="0" wp14:anchorId="76A791DE" wp14:editId="76A791DF">
-            <wp:extent cx="5760720" cy="4718955"/>
-            <wp:effectExtent l="0" t="0" r="0" b="5715"/>
-            <wp:docPr id="359" name="Imagen 359"/>
+          <wp:inline distT="0" distB="0" distL="0" distR="0" wp14:anchorId="6F3171AB" wp14:editId="21B948D7">
+            <wp:extent cx="5760720" cy="3912870"/>
+            <wp:effectExtent l="0" t="0" r="0" b="0"/>
+            <wp:docPr id="193" name="Imagen 193"/>
             <wp:cNvGraphicFramePr>
               <a:graphicFrameLocks xmlns:a="http://schemas.openxmlformats.org/drawingml/2006/main" noChangeAspect="1"/>
             </wp:cNvGraphicFramePr>
@@ -46513,7 +47199,7 @@
               <a:graphicData uri="http://schemas.openxmlformats.org/drawingml/2006/picture">
                 <pic:pic xmlns:pic="http://schemas.openxmlformats.org/drawingml/2006/picture">
                   <pic:nvPicPr>
-                    <pic:cNvPr id="0" name="Picture 157"/>
+                    <pic:cNvPr id="0" name="Picture 19"/>
                     <pic:cNvPicPr>
                       <a:picLocks noChangeAspect="1" noChangeArrowheads="1"/>
                     </pic:cNvPicPr>
@@ -46534,7 +47220,7 @@
                   <pic:spPr bwMode="auto">
                     <a:xfrm>
                       <a:off x="0" y="0"/>
-                      <a:ext cx="5760720" cy="4718955"/>
+                      <a:ext cx="5760720" cy="3912870"/>
                     </a:xfrm>
                     <a:prstGeom prst="rect">
                       <a:avLst/>
@@ -46656,14 +47342,14 @@
       <w:pPr>
         <w:pStyle w:val="Ttulo4"/>
       </w:pPr>
-      <w:bookmarkStart w:id="84" w:name="_Toc519786577"/>
+      <w:bookmarkStart w:id="83" w:name="_Toc519786577"/>
       <w:r>
         <w:t>CU0</w:t>
       </w:r>
       <w:r>
         <w:t>39 – Registrar licencia de chofer</w:t>
       </w:r>
-      <w:bookmarkEnd w:id="84"/>
+      <w:bookmarkEnd w:id="83"/>
     </w:p>
     <w:p>
       <w:pPr>
@@ -46684,7 +47370,7 @@
     </w:p>
     <w:tbl>
       <w:tblPr>
-        <w:tblW w:w="0" w:type="auto"/>
+        <w:tblW w:w="9416" w:type="dxa"/>
         <w:tblBorders>
           <w:top w:val="single" w:sz="4" w:space="0" w:color="auto"/>
           <w:left w:val="single" w:sz="4" w:space="0" w:color="auto"/>
@@ -46697,7 +47383,7 @@
         <w:tblLook w:val="04A0" w:firstRow="1" w:lastRow="0" w:firstColumn="1" w:lastColumn="0" w:noHBand="0" w:noVBand="1"/>
       </w:tblPr>
       <w:tblGrid>
-        <w:gridCol w:w="1395"/>
+        <w:gridCol w:w="1631"/>
         <w:gridCol w:w="1179"/>
         <w:gridCol w:w="4622"/>
         <w:gridCol w:w="1984"/>
@@ -46705,7 +47391,7 @@
       <w:tr>
         <w:tc>
           <w:tcPr>
-            <w:tcW w:w="1395" w:type="dxa"/>
+            <w:tcW w:w="1631" w:type="dxa"/>
           </w:tcPr>
           <w:p>
             <w:pPr>
@@ -46787,7 +47473,7 @@
       <w:tr>
         <w:tc>
           <w:tcPr>
-            <w:tcW w:w="1395" w:type="dxa"/>
+            <w:tcW w:w="1631" w:type="dxa"/>
           </w:tcPr>
           <w:p>
             <w:pPr>
@@ -46821,6 +47507,60 @@
             </w:pPr>
             <w:r>
               <w:t>Creación de la especificación</w:t>
+            </w:r>
+          </w:p>
+        </w:tc>
+        <w:tc>
+          <w:tcPr>
+            <w:tcW w:w="1984" w:type="dxa"/>
+          </w:tcPr>
+          <w:p>
+            <w:pPr>
+              <w:spacing w:after="0"/>
+            </w:pPr>
+            <w:r>
+              <w:t>Mariano Jorreto</w:t>
+            </w:r>
+          </w:p>
+        </w:tc>
+      </w:tr>
+      <w:tr>
+        <w:tc>
+          <w:tcPr>
+            <w:tcW w:w="1631" w:type="dxa"/>
+          </w:tcPr>
+          <w:p>
+            <w:pPr>
+              <w:spacing w:after="0"/>
+            </w:pPr>
+            <w:r>
+              <w:t>18/11/2019</w:t>
+            </w:r>
+          </w:p>
+        </w:tc>
+        <w:tc>
+          <w:tcPr>
+            <w:tcW w:w="1179" w:type="dxa"/>
+          </w:tcPr>
+          <w:p>
+            <w:pPr>
+              <w:spacing w:after="0"/>
+            </w:pPr>
+            <w:r>
+              <w:t>1.1</w:t>
+            </w:r>
+          </w:p>
+        </w:tc>
+        <w:tc>
+          <w:tcPr>
+            <w:tcW w:w="4622" w:type="dxa"/>
+          </w:tcPr>
+          <w:p>
+            <w:pPr>
+              <w:spacing w:after="0"/>
+            </w:pPr>
+            <w:r>
+              <w:t>Balanceo con el sistema</w:t>
             </w:r>
           </w:p>
         </w:tc>
@@ -47241,13 +47981,12 @@
       <w:r>
         <w:rPr>
           <w:noProof/>
-          <w:lang w:eastAsia="es-AR"/>
         </w:rPr>
         <w:drawing>
-          <wp:inline distT="0" distB="0" distL="0" distR="0" wp14:anchorId="76A791E6" wp14:editId="76A791E7">
-            <wp:extent cx="5760720" cy="4140663"/>
-            <wp:effectExtent l="0" t="0" r="0" b="0"/>
-            <wp:docPr id="363" name="Imagen 363"/>
+          <wp:inline distT="0" distB="0" distL="0" distR="0" wp14:anchorId="0402DB1B" wp14:editId="27B901CC">
+            <wp:extent cx="5760720" cy="4908550"/>
+            <wp:effectExtent l="0" t="0" r="0" b="6350"/>
+            <wp:docPr id="202" name="Imagen 202"/>
             <wp:cNvGraphicFramePr>
               <a:graphicFrameLocks xmlns:a="http://schemas.openxmlformats.org/drawingml/2006/main" noChangeAspect="1"/>
             </wp:cNvGraphicFramePr>
@@ -47255,7 +47994,7 @@
               <a:graphicData uri="http://schemas.openxmlformats.org/drawingml/2006/picture">
                 <pic:pic xmlns:pic="http://schemas.openxmlformats.org/drawingml/2006/picture">
                   <pic:nvPicPr>
-                    <pic:cNvPr id="0" name="Picture 161"/>
+                    <pic:cNvPr id="0" name="Picture 20"/>
                     <pic:cNvPicPr>
                       <a:picLocks noChangeAspect="1" noChangeArrowheads="1"/>
                     </pic:cNvPicPr>
@@ -47276,7 +48015,7 @@
                   <pic:spPr bwMode="auto">
                     <a:xfrm>
                       <a:off x="0" y="0"/>
-                      <a:ext cx="5760720" cy="4140663"/>
+                      <a:ext cx="5760720" cy="4908550"/>
                     </a:xfrm>
                     <a:prstGeom prst="rect">
                       <a:avLst/>
@@ -47292,6 +48031,8 @@
           </wp:inline>
         </w:drawing>
       </w:r>
+      <w:bookmarkStart w:id="84" w:name="_GoBack"/>
+      <w:bookmarkEnd w:id="84"/>
     </w:p>
     <w:p>
       <w:pPr>
@@ -48358,10 +49099,10 @@
             <v:path o:extrusionok="f" gradientshapeok="t" o:connecttype="rect"/>
             <o:lock v:ext="edit" aspectratio="t"/>
           </v:shapetype>
-          <v:shape id="_x0000_i1025" type="#_x0000_t75" style="width:79.5pt;height:51pt" o:ole="">
+          <v:shape id="_x0000_i1025" type="#_x0000_t75" style="width:79.5pt;height:50.7pt" o:ole="">
             <v:imagedata r:id="rId183" o:title=""/>
           </v:shape>
-          <o:OLEObject Type="Embed" ProgID="Package" ShapeID="_x0000_i1025" DrawAspect="Icon" ObjectID="_1635539340" r:id="rId184"/>
+          <o:OLEObject Type="Embed" ProgID="Package" ShapeID="_x0000_i1025" DrawAspect="Icon" ObjectID="_1635593042" r:id="rId184"/>
         </w:object>
       </w:r>
       <w:r>
@@ -48477,10 +49218,10 @@
       </w:r>
       <w:r>
         <w:object w:dxaOrig="1543" w:dyaOrig="1000" w14:anchorId="76A79207">
-          <v:shape id="_x0000_i1026" type="#_x0000_t75" style="width:79.5pt;height:51pt" o:ole="">
+          <v:shape id="_x0000_i1026" type="#_x0000_t75" style="width:79.5pt;height:50.7pt" o:ole="">
             <v:imagedata r:id="rId186" o:title=""/>
           </v:shape>
-          <o:OLEObject Type="Embed" ProgID="Package" ShapeID="_x0000_i1026" DrawAspect="Icon" ObjectID="_1635539341" r:id="rId187"/>
+          <o:OLEObject Type="Embed" ProgID="Package" ShapeID="_x0000_i1026" DrawAspect="Icon" ObjectID="_1635593043" r:id="rId187"/>
         </w:object>
       </w:r>
     </w:p>
@@ -48899,7 +49640,7 @@
               <w:sz w:val="18"/>
               <w:szCs w:val="18"/>
             </w:rPr>
-            <w:t>17/11/2019</w:t>
+            <w:t>18/11/2019</w:t>
           </w:r>
           <w:r>
             <w:rPr>
@@ -63701,7 +64442,7 @@
 </file>
 
 <file path=customXml/itemProps1.xml><?xml version="1.0" encoding="utf-8"?>
-<ds:datastoreItem xmlns:ds="http://schemas.openxmlformats.org/officeDocument/2006/customXml" ds:itemID="{4242DD7D-6E46-40F0-A485-D21F8BF87812}">
+<ds:datastoreItem xmlns:ds="http://schemas.openxmlformats.org/officeDocument/2006/customXml" ds:itemID="{F22D4AFA-BDBC-45FB-AE64-24C2817B024C}">
   <ds:schemaRefs>
     <ds:schemaRef ds:uri="http://schemas.openxmlformats.org/officeDocument/2006/bibliography"/>
   </ds:schemaRefs>

</xml_diff>

<commit_message>
Balanceo de DER. Vamos que falta poco, tengo que llegar!!!!!
</commit_message>
<xml_diff>
--- a/Carpeta del proyecto/Carpeta del proyecto.docx
+++ b/Carpeta del proyecto/Carpeta del proyecto.docx
@@ -362,6 +362,7 @@
         </w:rPr>
         <w:t xml:space="preserve">: </w:t>
       </w:r>
+      <w:proofErr w:type="spellStart"/>
       <w:r>
         <w:rPr>
           <w:rFonts w:ascii="Tahoma" w:hAnsi="Tahoma" w:cs="Tahoma"/>
@@ -371,6 +372,7 @@
         </w:rPr>
         <w:t>Battaglia</w:t>
       </w:r>
+      <w:proofErr w:type="spellEnd"/>
       <w:r>
         <w:rPr>
           <w:rFonts w:ascii="Tahoma" w:hAnsi="Tahoma" w:cs="Tahoma"/>
@@ -527,6 +529,7 @@
           <w:docPartUnique/>
         </w:docPartObj>
       </w:sdtPr>
+      <w:sdtEndPr/>
       <w:sdtContent>
         <w:p>
           <w:pPr>
@@ -7947,11 +7950,24 @@
               <w:spacing w:after="0"/>
             </w:pPr>
             <w:r>
-              <w:t>Cambio de nombre de la clase Form a Form</w:t>
+              <w:t xml:space="preserve">Cambio de nombre de la clase </w:t>
+            </w:r>
+            <w:proofErr w:type="spellStart"/>
+            <w:r>
+              <w:t>Form</w:t>
+            </w:r>
+            <w:proofErr w:type="spellEnd"/>
+            <w:r>
+              <w:t xml:space="preserve"> a </w:t>
+            </w:r>
+            <w:proofErr w:type="spellStart"/>
+            <w:r>
+              <w:t>Form</w:t>
             </w:r>
             <w:r>
               <w:t>General</w:t>
             </w:r>
+            <w:proofErr w:type="spellEnd"/>
             <w:r>
               <w:t>. Algunas correcciones en la descripción detallada del producto.</w:t>
             </w:r>
@@ -8269,7 +8285,15 @@
     <w:p>
       <w:r>
         <w:tab/>
-        <w:t>Por otra parte, hay ciertos limitantes que tiene el sistema y son cruciales para su correcto funcionamiento.</w:t>
+        <w:t xml:space="preserve">Por otra parte, hay </w:t>
+      </w:r>
+      <w:proofErr w:type="gramStart"/>
+      <w:r>
+        <w:t>ciertos limitantes</w:t>
+      </w:r>
+      <w:proofErr w:type="gramEnd"/>
+      <w:r>
+        <w:t xml:space="preserve"> que tiene el sistema y son cruciales para su correcto funcionamiento.</w:t>
       </w:r>
     </w:p>
     <w:p>
@@ -8336,7 +8360,15 @@
         <w:t>Planilla de horarios</w:t>
       </w:r>
       <w:r>
-        <w:t xml:space="preserve">: Es una tabla en forma de grilla que se imprime en un papel y se le entrega a los choferes de los colectivos al comenzar su jornada laboral. La misma contiene el detalle de los viajes que debe hacer durante ese día, con horarios de salida y </w:t>
+        <w:t xml:space="preserve">: Es una tabla en forma de grilla que se imprime en un papel y se </w:t>
+      </w:r>
+      <w:proofErr w:type="gramStart"/>
+      <w:r>
+        <w:t>le</w:t>
+      </w:r>
+      <w:proofErr w:type="gramEnd"/>
+      <w:r>
+        <w:t xml:space="preserve"> entrega a los choferes de los colectivos al comenzar su jornada laboral. La misma contiene el detalle de los viajes que debe hacer durante ese día, con horarios de salida y </w:t>
       </w:r>
       <w:r>
         <w:t xml:space="preserve">horario estimado </w:t>
@@ -8374,12 +8406,14 @@
           <w:numId w:val="1"/>
         </w:numPr>
       </w:pPr>
+      <w:proofErr w:type="spellStart"/>
       <w:r>
         <w:rPr>
           <w:u w:val="single"/>
         </w:rPr>
         <w:t>Backup</w:t>
       </w:r>
+      <w:proofErr w:type="spellEnd"/>
       <w:r>
         <w:t>: Es un proceso que se utiliza para guardar toda la información que se dispone en el sistema hasta ese momento. Se realizará una copia</w:t>
       </w:r>
@@ -8406,7 +8440,47 @@
         <w:t>Bitácora</w:t>
       </w:r>
       <w:r>
-        <w:t>: Es un registro oficial de eventos durante un período de tiempo en particular. Para los profesionales en seguridad informática es usado para registrar datos o información sobre quién, qué, cuándo, dónde y por qué (en inglés who, what, when, where y why, W5) ocurre un evento en un dispositivo particular o aplicación.</w:t>
+        <w:t xml:space="preserve">: Es un registro oficial de eventos durante un período de tiempo en particular. Para los profesionales en seguridad informática es usado para registrar datos o información sobre quién, qué, cuándo, dónde y por qué (en inglés </w:t>
+      </w:r>
+      <w:proofErr w:type="spellStart"/>
+      <w:r>
+        <w:t>who</w:t>
+      </w:r>
+      <w:proofErr w:type="spellEnd"/>
+      <w:r>
+        <w:t xml:space="preserve">, </w:t>
+      </w:r>
+      <w:proofErr w:type="spellStart"/>
+      <w:r>
+        <w:t>what</w:t>
+      </w:r>
+      <w:proofErr w:type="spellEnd"/>
+      <w:r>
+        <w:t xml:space="preserve">, </w:t>
+      </w:r>
+      <w:proofErr w:type="spellStart"/>
+      <w:r>
+        <w:t>when</w:t>
+      </w:r>
+      <w:proofErr w:type="spellEnd"/>
+      <w:r>
+        <w:t xml:space="preserve">, </w:t>
+      </w:r>
+      <w:proofErr w:type="spellStart"/>
+      <w:r>
+        <w:t>where</w:t>
+      </w:r>
+      <w:proofErr w:type="spellEnd"/>
+      <w:r>
+        <w:t xml:space="preserve"> y </w:t>
+      </w:r>
+      <w:proofErr w:type="spellStart"/>
+      <w:r>
+        <w:t>why</w:t>
+      </w:r>
+      <w:proofErr w:type="spellEnd"/>
+      <w:r>
+        <w:t>, W5) ocurre un evento en un dispositivo particular o aplicación.</w:t>
       </w:r>
     </w:p>
     <w:p>
@@ -8463,7 +8537,15 @@
         <w:t>LAN</w:t>
       </w:r>
       <w:r>
-        <w:t>: Son las siglas de Local Area Network. Es la interconexión de varias computadoras y periféricos. Su aplicación más extendida es la interconexión de computadoras personales y estaciones de trabajo en oficinas, fábricas, etc., para compartir recursos e intercambiar datos y aplicaciones.</w:t>
+        <w:t xml:space="preserve">: Son las siglas de Local </w:t>
+      </w:r>
+      <w:proofErr w:type="spellStart"/>
+      <w:r>
+        <w:t>Area</w:t>
+      </w:r>
+      <w:proofErr w:type="spellEnd"/>
+      <w:r>
+        <w:t xml:space="preserve"> Network. Es la interconexión de varias computadoras y periféricos. Su aplicación más extendida es la interconexión de computadoras personales y estaciones de trabajo en oficinas, fábricas, etc., para compartir recursos e intercambiar datos y aplicaciones.</w:t>
       </w:r>
     </w:p>
     <w:p>
@@ -8474,12 +8556,14 @@
           <w:numId w:val="1"/>
         </w:numPr>
       </w:pPr>
+      <w:proofErr w:type="spellStart"/>
       <w:r>
         <w:rPr>
           <w:u w:val="single"/>
         </w:rPr>
         <w:t>Router</w:t>
       </w:r>
+      <w:proofErr w:type="spellEnd"/>
       <w:r>
         <w:t>:</w:t>
       </w:r>
@@ -8501,12 +8585,14 @@
           <w:numId w:val="1"/>
         </w:numPr>
       </w:pPr>
+      <w:proofErr w:type="spellStart"/>
       <w:r>
         <w:rPr>
           <w:u w:val="single"/>
         </w:rPr>
         <w:t>Stakeholder</w:t>
       </w:r>
+      <w:proofErr w:type="spellEnd"/>
       <w:r>
         <w:t xml:space="preserve">: Desde el punto de vista de desarrollo de sistemas, es aquel individuo o entidad que </w:t>
       </w:r>
@@ -8529,7 +8615,15 @@
         <w:t>VPN</w:t>
       </w:r>
       <w:r>
-        <w:t>: Son las siglas de Virtual Private Network. Es una tecnología de red que permite una extensión de la red local sobre una red pública o no controlada, como por ejemplo Internet.</w:t>
+        <w:t xml:space="preserve">: Son las siglas de Virtual </w:t>
+      </w:r>
+      <w:proofErr w:type="spellStart"/>
+      <w:r>
+        <w:t>Private</w:t>
+      </w:r>
+      <w:proofErr w:type="spellEnd"/>
+      <w:r>
+        <w:t xml:space="preserve"> Network. Es una tecnología de red que permite una extensión de la red local sobre una red pública o no controlada, como por ejemplo Internet.</w:t>
       </w:r>
     </w:p>
     <w:p>
@@ -8558,7 +8652,15 @@
       <w:bookmarkStart w:id="7" w:name="_Toc519786502"/>
       <w:r>
         <w:lastRenderedPageBreak/>
-        <w:t>Descripción de Stakeholders y Usuarios</w:t>
+        <w:t xml:space="preserve">Descripción de </w:t>
+      </w:r>
+      <w:proofErr w:type="spellStart"/>
+      <w:r>
+        <w:t>Stakeholders</w:t>
+      </w:r>
+      <w:proofErr w:type="spellEnd"/>
+      <w:r>
+        <w:t xml:space="preserve"> y Usuarios</w:t>
       </w:r>
       <w:bookmarkEnd w:id="7"/>
     </w:p>
@@ -8568,9 +8670,14 @@
       </w:pPr>
       <w:bookmarkStart w:id="8" w:name="_Toc519786503"/>
       <w:r>
-        <w:t>Resumen de Stakeholders</w:t>
+        <w:t xml:space="preserve">Resumen de </w:t>
+      </w:r>
+      <w:proofErr w:type="spellStart"/>
+      <w:r>
+        <w:t>Stakeholders</w:t>
       </w:r>
       <w:bookmarkEnd w:id="8"/>
+      <w:proofErr w:type="spellEnd"/>
     </w:p>
     <w:p>
       <w:r>
@@ -8812,12 +8919,14 @@
                 <w:b/>
               </w:rPr>
             </w:pPr>
+            <w:proofErr w:type="spellStart"/>
             <w:r>
               <w:rPr>
                 <w:b/>
               </w:rPr>
               <w:t>Stakeholder</w:t>
             </w:r>
+            <w:proofErr w:type="spellEnd"/>
           </w:p>
         </w:tc>
       </w:tr>
@@ -8873,7 +8982,15 @@
               <w:spacing w:after="0"/>
             </w:pPr>
             <w:r>
-              <w:t>- etc…</w:t>
+              <w:t xml:space="preserve">- </w:t>
+            </w:r>
+            <w:proofErr w:type="spellStart"/>
+            <w:r>
+              <w:t>etc</w:t>
+            </w:r>
+            <w:proofErr w:type="spellEnd"/>
+            <w:r>
+              <w:t>…</w:t>
             </w:r>
           </w:p>
         </w:tc>
@@ -9042,9 +9159,14 @@
       </w:pPr>
       <w:bookmarkStart w:id="10" w:name="_Toc519786505"/>
       <w:r>
-        <w:t>Perfil de los Stakeholders</w:t>
+        <w:t xml:space="preserve">Perfil de los </w:t>
+      </w:r>
+      <w:proofErr w:type="spellStart"/>
+      <w:r>
+        <w:t>Stakeholders</w:t>
       </w:r>
       <w:bookmarkEnd w:id="10"/>
+      <w:proofErr w:type="spellEnd"/>
     </w:p>
     <w:p>
       <w:r>
@@ -9202,7 +9324,15 @@
               <w:spacing w:after="0"/>
             </w:pPr>
             <w:r>
-              <w:t>Encargado de mostrar las necesidades de cada usuario del sistema. Además, lleva  a cabo un seguimiento del desarrollo del proyecto y aprobación de los requisitos y funcionalidades del sistema.</w:t>
+              <w:t xml:space="preserve">Encargado de mostrar las necesidades de cada usuario del sistema. Además, </w:t>
+            </w:r>
+            <w:proofErr w:type="gramStart"/>
+            <w:r>
+              <w:t>lleva  a</w:t>
+            </w:r>
+            <w:proofErr w:type="gramEnd"/>
+            <w:r>
+              <w:t xml:space="preserve"> cabo un seguimiento del desarrollo del proyecto y aprobación de los requisitos y funcionalidades del sistema.</w:t>
             </w:r>
           </w:p>
         </w:tc>
@@ -10812,7 +10942,15 @@
         </w:numPr>
       </w:pPr>
       <w:r>
-        <w:t>Moderado (con pasajeros parados pero sin dejar de subir gente).</w:t>
+        <w:t xml:space="preserve">Moderado (con pasajeros </w:t>
+      </w:r>
+      <w:proofErr w:type="gramStart"/>
+      <w:r>
+        <w:t>parados</w:t>
+      </w:r>
+      <w:proofErr w:type="gramEnd"/>
+      <w:r>
+        <w:t xml:space="preserve"> pero sin dejar de subir gente).</w:t>
       </w:r>
     </w:p>
     <w:p>
@@ -11001,13 +11139,29 @@
     <w:p>
       <w:r>
         <w:tab/>
-        <w:t>Cada chofer trabajará un máximo de 10 horas diarias, y el sistema tendrá esto en cuenta al momento de asignarlos para los viajes. Esto significa que si un chofer comienza su primer viaje del día a una determinada hora, el sistema lo tendrá en cuenta para asignarlo a los viajes cuya hora estimada de llegada no supere las 10 horas desde ese mencionado comienzo del primer viaje.</w:t>
+        <w:t xml:space="preserve">Cada chofer trabajará un máximo de 10 horas diarias, y el sistema tendrá esto en cuenta al momento de asignarlos para los viajes. Esto significa </w:t>
+      </w:r>
+      <w:proofErr w:type="gramStart"/>
+      <w:r>
+        <w:t>que</w:t>
+      </w:r>
+      <w:proofErr w:type="gramEnd"/>
+      <w:r>
+        <w:t xml:space="preserve"> si un chofer comienza su primer viaje del día a una determinada hora, el sistema lo tendrá en cuenta para asignarlo a los viajes cuya hora estimada de llegada no supere las 10 horas desde ese mencionado comienzo del primer viaje.</w:t>
       </w:r>
     </w:p>
     <w:p>
       <w:r>
         <w:tab/>
-        <w:t>Además, los choferes tendrán un mínimo de 15 minutos para descansar en la terminal una vez concluido un viaje. El sistema no asignará a ese chofer para comenzar otro viaje sin dejar dicha ventana de 15 minutos desde la hora estimada de llegada del viaje que acaba de hacer.</w:t>
+        <w:t xml:space="preserve">Además, los choferes tendrán un mínimo de 15 minutos para descansar en </w:t>
+      </w:r>
+      <w:proofErr w:type="gramStart"/>
+      <w:r>
+        <w:t>la terminal una vez concluido</w:t>
+      </w:r>
+      <w:proofErr w:type="gramEnd"/>
+      <w:r>
+        <w:t xml:space="preserve"> un viaje. El sistema no asignará a ese chofer para comenzar otro viaje sin dejar dicha ventana de 15 minutos desde la hora estimada de llegada del viaje que acaba de hacer.</w:t>
       </w:r>
     </w:p>
     <w:p>
@@ -11672,6 +11826,7 @@
                 <w:lang w:eastAsia="es-AR"/>
               </w:rPr>
             </w:pPr>
+            <w:proofErr w:type="spellStart"/>
             <w:r>
               <w:rPr>
                 <w:rFonts w:ascii="Calibri" w:hAnsi="Calibri" w:cs="Calibri"/>
@@ -11680,6 +11835,7 @@
               </w:rPr>
               <w:t>Quad-core</w:t>
             </w:r>
+            <w:proofErr w:type="spellEnd"/>
             <w:r>
               <w:rPr>
                 <w:rFonts w:ascii="Calibri" w:hAnsi="Calibri" w:cs="Calibri"/>
@@ -11816,6 +11972,7 @@
               </w:rPr>
               <w:t>DDR3 Dual-</w:t>
             </w:r>
+            <w:proofErr w:type="spellStart"/>
             <w:r>
               <w:rPr>
                 <w:rFonts w:ascii="Calibri" w:hAnsi="Calibri" w:cs="Calibri"/>
@@ -11824,6 +11981,7 @@
               </w:rPr>
               <w:t>Channel</w:t>
             </w:r>
+            <w:proofErr w:type="spellEnd"/>
             <w:r>
               <w:rPr>
                 <w:rFonts w:ascii="Calibri" w:hAnsi="Calibri" w:cs="Calibri"/>
@@ -12086,8 +12244,18 @@
                 <w:color w:val="000000"/>
                 <w:lang w:eastAsia="es-AR"/>
               </w:rPr>
-              <w:t>1024 x 768 px</w:t>
-            </w:r>
+              <w:t xml:space="preserve">1024 x 768 </w:t>
+            </w:r>
+            <w:proofErr w:type="spellStart"/>
+            <w:r>
+              <w:rPr>
+                <w:rFonts w:ascii="Calibri" w:hAnsi="Calibri" w:cs="Calibri"/>
+                <w:color w:val="000000"/>
+                <w:lang w:eastAsia="es-AR"/>
+              </w:rPr>
+              <w:t>px</w:t>
+            </w:r>
+            <w:proofErr w:type="spellEnd"/>
           </w:p>
         </w:tc>
       </w:tr>
@@ -13018,13 +13186,45 @@
     <w:p>
       <w:r>
         <w:tab/>
-        <w:t xml:space="preserve">En cuanto a la conectividad, los routers y la conexión a internet permitirán la comunicación de las computadoras entre sí, y el acceso de las mismas al servidor central. En la casa central será necesario agregar un switch de </w:t>
+        <w:t xml:space="preserve">En cuanto a la conectividad, los </w:t>
+      </w:r>
+      <w:proofErr w:type="spellStart"/>
+      <w:r>
+        <w:t>routers</w:t>
+      </w:r>
+      <w:proofErr w:type="spellEnd"/>
+      <w:r>
+        <w:t xml:space="preserve"> y la conexión a internet permitirán la comunicación de las computadoras entre sí, y el acceso de las mismas al servidor central. En la casa central será necesario agregar un </w:t>
+      </w:r>
+      <w:proofErr w:type="spellStart"/>
+      <w:r>
+        <w:t>switch</w:t>
+      </w:r>
+      <w:proofErr w:type="spellEnd"/>
+      <w:r>
+        <w:t xml:space="preserve"> de </w:t>
       </w:r>
       <w:r>
         <w:t>8</w:t>
       </w:r>
       <w:r>
-        <w:t xml:space="preserve"> bocas, ya que al agregar el servidor, el router no alcanza con sus 4 bocas disponibles para las </w:t>
+        <w:t xml:space="preserve"> bocas, </w:t>
+      </w:r>
+      <w:proofErr w:type="gramStart"/>
+      <w:r>
+        <w:t>ya que</w:t>
+      </w:r>
+      <w:proofErr w:type="gramEnd"/>
+      <w:r>
+        <w:t xml:space="preserve"> al agregar el servidor, el </w:t>
+      </w:r>
+      <w:proofErr w:type="spellStart"/>
+      <w:r>
+        <w:t>router</w:t>
+      </w:r>
+      <w:proofErr w:type="spellEnd"/>
+      <w:r>
+        <w:t xml:space="preserve"> no alcanza con sus 4 bocas disponibles para las </w:t>
       </w:r>
       <w:r>
         <w:t>4</w:t>
@@ -13204,7 +13404,15 @@
     <w:p>
       <w:r>
         <w:tab/>
-        <w:t>En cuanto a la seguridad del sistema, registro de accesos, backups de la base de datos, el sistema contará con formas sencillas y amigables de acceder a dichas opciones, por lo que no se verán complicaciones al realizarlas.</w:t>
+        <w:t xml:space="preserve">En cuanto a la seguridad del sistema, registro de accesos, </w:t>
+      </w:r>
+      <w:proofErr w:type="spellStart"/>
+      <w:r>
+        <w:t>backups</w:t>
+      </w:r>
+      <w:proofErr w:type="spellEnd"/>
+      <w:r>
+        <w:t xml:space="preserve"> de la base de datos, el sistema contará con formas sencillas y amigables de acceder a dichas opciones, por lo que no se verán complicaciones al realizarlas.</w:t>
       </w:r>
     </w:p>
     <w:p>
@@ -13344,7 +13552,23 @@
     <w:p>
       <w:r>
         <w:tab/>
-        <w:t>El fichero Léame se copiará al equipo cuando se ejecute el archivo de instalación del sistema. Una vez finalizada la instalación, aparecerá un checkbox con la opción “Ver fichero Léame”, tildada por defecto. Si al hacer clic en Finalizar esta opción sigue tildada, se abrirá el archivo Léame, que será un simple archivo de texto (en formato .txt).</w:t>
+        <w:t xml:space="preserve">El fichero Léame se copiará al equipo cuando se ejecute el archivo de instalación del sistema. Una vez finalizada la instalación, aparecerá un </w:t>
+      </w:r>
+      <w:proofErr w:type="spellStart"/>
+      <w:r>
+        <w:t>checkbox</w:t>
+      </w:r>
+      <w:proofErr w:type="spellEnd"/>
+      <w:r>
+        <w:t xml:space="preserve"> con la opción “Ver fichero Léame”, tildada por defecto. Si al hacer clic en Finalizar esta opción sigue tildada, se abrirá el archivo Léame, que será un simple archivo de texto (en formato .</w:t>
+      </w:r>
+      <w:proofErr w:type="spellStart"/>
+      <w:r>
+        <w:t>txt</w:t>
+      </w:r>
+      <w:proofErr w:type="spellEnd"/>
+      <w:r>
+        <w:t>).</w:t>
       </w:r>
     </w:p>
     <w:p>
@@ -13423,8 +13647,13 @@
         </w:numPr>
       </w:pPr>
       <w:r>
-        <w:t>CU002 – Log-out</w:t>
-      </w:r>
+        <w:t>CU002 – Log-</w:t>
+      </w:r>
+      <w:proofErr w:type="spellStart"/>
+      <w:r>
+        <w:t>out</w:t>
+      </w:r>
+      <w:proofErr w:type="spellEnd"/>
     </w:p>
     <w:p>
       <w:pPr>
@@ -13447,8 +13676,13 @@
         </w:numPr>
       </w:pPr>
       <w:r>
-        <w:t>CU004 – Realizar backup</w:t>
-      </w:r>
+        <w:t xml:space="preserve">CU004 – Realizar </w:t>
+      </w:r>
+      <w:proofErr w:type="spellStart"/>
+      <w:r>
+        <w:t>backup</w:t>
+      </w:r>
+      <w:proofErr w:type="spellEnd"/>
     </w:p>
     <w:p>
       <w:pPr>
@@ -13459,8 +13693,13 @@
         </w:numPr>
       </w:pPr>
       <w:r>
-        <w:t>CU005 – Restaurar backup</w:t>
-      </w:r>
+        <w:t xml:space="preserve">CU005 – Restaurar </w:t>
+      </w:r>
+      <w:proofErr w:type="spellStart"/>
+      <w:r>
+        <w:t>backup</w:t>
+      </w:r>
+      <w:proofErr w:type="spellEnd"/>
     </w:p>
     <w:p>
       <w:pPr>
@@ -14590,9 +14829,11 @@
       <w:pPr>
         <w:pStyle w:val="SubttuloCU"/>
       </w:pPr>
+      <w:proofErr w:type="spellStart"/>
       <w:r>
         <w:t>Poscondiciones</w:t>
       </w:r>
+      <w:proofErr w:type="spellEnd"/>
     </w:p>
     <w:p>
       <w:pPr>
@@ -15320,13 +15561,12 @@
       <w:r>
         <w:rPr>
           <w:noProof/>
-          <w:lang w:eastAsia="es-AR"/>
         </w:rPr>
         <w:drawing>
-          <wp:inline distT="0" distB="0" distL="0" distR="0" wp14:anchorId="76A790B8" wp14:editId="76A790B9">
-            <wp:extent cx="5760720" cy="4581951"/>
-            <wp:effectExtent l="0" t="0" r="0" b="9525"/>
-            <wp:docPr id="10" name="Imagen 10"/>
+          <wp:inline distT="0" distB="0" distL="0" distR="0" wp14:anchorId="2E5F7B86" wp14:editId="5361D041">
+            <wp:extent cx="5760720" cy="4582160"/>
+            <wp:effectExtent l="0" t="0" r="0" b="8890"/>
+            <wp:docPr id="33" name="Imagen 33"/>
             <wp:cNvGraphicFramePr>
               <a:graphicFrameLocks xmlns:a="http://schemas.openxmlformats.org/drawingml/2006/main" noChangeAspect="1"/>
             </wp:cNvGraphicFramePr>
@@ -15334,7 +15574,7 @@
               <a:graphicData uri="http://schemas.openxmlformats.org/drawingml/2006/picture">
                 <pic:pic xmlns:pic="http://schemas.openxmlformats.org/drawingml/2006/picture">
                   <pic:nvPicPr>
-                    <pic:cNvPr id="0" name="Picture 6"/>
+                    <pic:cNvPr id="0" name="Picture 3"/>
                     <pic:cNvPicPr>
                       <a:picLocks noChangeAspect="1" noChangeArrowheads="1"/>
                     </pic:cNvPicPr>
@@ -15355,7 +15595,7 @@
                   <pic:spPr bwMode="auto">
                     <a:xfrm>
                       <a:off x="0" y="0"/>
-                      <a:ext cx="5760720" cy="4581951"/>
+                      <a:ext cx="5760720" cy="4582160"/>
                     </a:xfrm>
                     <a:prstGeom prst="rect">
                       <a:avLst/>
@@ -15406,9 +15646,14 @@
       </w:pPr>
       <w:bookmarkStart w:id="46" w:name="_Toc519786540"/>
       <w:r>
-        <w:t>CU002 – Log-out</w:t>
+        <w:t>CU002 – Log-</w:t>
+      </w:r>
+      <w:proofErr w:type="spellStart"/>
+      <w:r>
+        <w:t>out</w:t>
       </w:r>
       <w:bookmarkEnd w:id="46"/>
+      <w:proofErr w:type="spellEnd"/>
     </w:p>
     <w:p>
       <w:pPr>
@@ -15817,9 +16062,11 @@
       <w:pPr>
         <w:pStyle w:val="SubttuloCU"/>
       </w:pPr>
+      <w:proofErr w:type="spellStart"/>
       <w:r>
         <w:t>Poscondiciones</w:t>
       </w:r>
+      <w:proofErr w:type="spellEnd"/>
     </w:p>
     <w:p>
       <w:pPr>
@@ -16137,10 +16384,10 @@
           <w:noProof/>
         </w:rPr>
         <w:drawing>
-          <wp:inline distT="0" distB="0" distL="0" distR="0" wp14:anchorId="477A620B" wp14:editId="42A10E7E">
-            <wp:extent cx="3967480" cy="2926080"/>
-            <wp:effectExtent l="0" t="0" r="0" b="7620"/>
-            <wp:docPr id="34" name="Imagen 34"/>
+          <wp:inline distT="0" distB="0" distL="0" distR="0" wp14:anchorId="1B31A6DC" wp14:editId="3CD28C84">
+            <wp:extent cx="4879340" cy="2954655"/>
+            <wp:effectExtent l="0" t="0" r="0" b="0"/>
+            <wp:docPr id="47" name="Imagen 47"/>
             <wp:cNvGraphicFramePr>
               <a:graphicFrameLocks xmlns:a="http://schemas.openxmlformats.org/drawingml/2006/main" noChangeAspect="1"/>
             </wp:cNvGraphicFramePr>
@@ -16148,7 +16395,7 @@
               <a:graphicData uri="http://schemas.openxmlformats.org/drawingml/2006/picture">
                 <pic:pic xmlns:pic="http://schemas.openxmlformats.org/drawingml/2006/picture">
                   <pic:nvPicPr>
-                    <pic:cNvPr id="0" name="Picture 5"/>
+                    <pic:cNvPr id="0" name="Picture 4"/>
                     <pic:cNvPicPr>
                       <a:picLocks noChangeAspect="1" noChangeArrowheads="1"/>
                     </pic:cNvPicPr>
@@ -16169,7 +16416,7 @@
                   <pic:spPr bwMode="auto">
                     <a:xfrm>
                       <a:off x="0" y="0"/>
-                      <a:ext cx="3967480" cy="2926080"/>
+                      <a:ext cx="4879340" cy="2954655"/>
                     </a:xfrm>
                     <a:prstGeom prst="rect">
                       <a:avLst/>
@@ -16207,13 +16454,12 @@
       <w:r>
         <w:rPr>
           <w:noProof/>
-          <w:lang w:eastAsia="es-AR"/>
         </w:rPr>
         <w:drawing>
-          <wp:inline distT="0" distB="0" distL="0" distR="0" wp14:anchorId="76A790C0" wp14:editId="76A790C1">
-            <wp:extent cx="1584325" cy="1937385"/>
-            <wp:effectExtent l="0" t="0" r="0" b="5715"/>
-            <wp:docPr id="13" name="Imagen 13"/>
+          <wp:inline distT="0" distB="0" distL="0" distR="0" wp14:anchorId="39F2CE0C" wp14:editId="62AA4C8A">
+            <wp:extent cx="1583055" cy="1931035"/>
+            <wp:effectExtent l="0" t="0" r="0" b="0"/>
+            <wp:docPr id="52" name="Imagen 52"/>
             <wp:cNvGraphicFramePr>
               <a:graphicFrameLocks xmlns:a="http://schemas.openxmlformats.org/drawingml/2006/main" noChangeAspect="1"/>
             </wp:cNvGraphicFramePr>
@@ -16221,7 +16467,7 @@
               <a:graphicData uri="http://schemas.openxmlformats.org/drawingml/2006/picture">
                 <pic:pic xmlns:pic="http://schemas.openxmlformats.org/drawingml/2006/picture">
                   <pic:nvPicPr>
-                    <pic:cNvPr id="0" name="Picture 8"/>
+                    <pic:cNvPr id="0" name="Picture 5"/>
                     <pic:cNvPicPr>
                       <a:picLocks noChangeAspect="1" noChangeArrowheads="1"/>
                     </pic:cNvPicPr>
@@ -16242,7 +16488,7 @@
                   <pic:spPr bwMode="auto">
                     <a:xfrm>
                       <a:off x="0" y="0"/>
-                      <a:ext cx="1584325" cy="1937385"/>
+                      <a:ext cx="1583055" cy="1931035"/>
                     </a:xfrm>
                     <a:prstGeom prst="rect">
                       <a:avLst/>
@@ -16635,9 +16881,11 @@
       <w:pPr>
         <w:pStyle w:val="SubttuloCU"/>
       </w:pPr>
+      <w:proofErr w:type="spellStart"/>
       <w:r>
         <w:t>Poscondiciones</w:t>
       </w:r>
+      <w:proofErr w:type="spellEnd"/>
     </w:p>
     <w:p>
       <w:pPr>
@@ -17091,13 +17339,12 @@
       <w:r>
         <w:rPr>
           <w:noProof/>
-          <w:lang w:eastAsia="es-AR"/>
         </w:rPr>
         <w:drawing>
-          <wp:inline distT="0" distB="0" distL="0" distR="0" wp14:anchorId="76A790C8" wp14:editId="76A790C9">
-            <wp:extent cx="5558790" cy="3856990"/>
-            <wp:effectExtent l="0" t="0" r="3810" b="0"/>
-            <wp:docPr id="16" name="Imagen 16"/>
+          <wp:inline distT="0" distB="0" distL="0" distR="0" wp14:anchorId="09430DF9" wp14:editId="65467EEC">
+            <wp:extent cx="5561330" cy="4435475"/>
+            <wp:effectExtent l="0" t="0" r="1270" b="3175"/>
+            <wp:docPr id="207" name="Imagen 207"/>
             <wp:cNvGraphicFramePr>
               <a:graphicFrameLocks xmlns:a="http://schemas.openxmlformats.org/drawingml/2006/main" noChangeAspect="1"/>
             </wp:cNvGraphicFramePr>
@@ -17105,7 +17352,7 @@
               <a:graphicData uri="http://schemas.openxmlformats.org/drawingml/2006/picture">
                 <pic:pic xmlns:pic="http://schemas.openxmlformats.org/drawingml/2006/picture">
                   <pic:nvPicPr>
-                    <pic:cNvPr id="0" name="Picture 11"/>
+                    <pic:cNvPr id="0" name="Picture 6"/>
                     <pic:cNvPicPr>
                       <a:picLocks noChangeAspect="1" noChangeArrowheads="1"/>
                     </pic:cNvPicPr>
@@ -17126,7 +17373,7 @@
                   <pic:spPr bwMode="auto">
                     <a:xfrm>
                       <a:off x="0" y="0"/>
-                      <a:ext cx="5558790" cy="3856990"/>
+                      <a:ext cx="5561330" cy="4435475"/>
                     </a:xfrm>
                     <a:prstGeom prst="rect">
                       <a:avLst/>
@@ -17180,9 +17427,14 @@
         <w:t>CU00</w:t>
       </w:r>
       <w:r>
-        <w:t>4 – Realizar backup</w:t>
+        <w:t xml:space="preserve">4 – Realizar </w:t>
+      </w:r>
+      <w:proofErr w:type="spellStart"/>
+      <w:r>
+        <w:t>backup</w:t>
       </w:r>
       <w:bookmarkEnd w:id="48"/>
+      <w:proofErr w:type="spellEnd"/>
     </w:p>
     <w:p>
       <w:pPr>
@@ -17495,7 +17747,15 @@
     <w:p>
       <w:r>
         <w:tab/>
-        <w:t>El administrador realizará un backup (copia de seguridad) de la base de datos.</w:t>
+        <w:t xml:space="preserve">El administrador realizará un </w:t>
+      </w:r>
+      <w:proofErr w:type="spellStart"/>
+      <w:r>
+        <w:t>backup</w:t>
+      </w:r>
+      <w:proofErr w:type="spellEnd"/>
+      <w:r>
+        <w:t xml:space="preserve"> (copia de seguridad) de la base de datos.</w:t>
       </w:r>
     </w:p>
     <w:p>
@@ -17534,9 +17794,11 @@
       <w:pPr>
         <w:pStyle w:val="SubttuloCU"/>
       </w:pPr>
+      <w:proofErr w:type="spellStart"/>
       <w:r>
         <w:t>Poscondiciones</w:t>
       </w:r>
+      <w:proofErr w:type="spellEnd"/>
     </w:p>
     <w:p>
       <w:pPr>
@@ -17809,7 +18071,15 @@
         <w:t>5</w:t>
       </w:r>
       <w:r>
-        <w:t xml:space="preserve"> del flujo normal el usuario no hubiere seleccionado la ubicación para guardar el archivo de backup, el sistema le informa al administrador que debe hacerlo para poder continuar.</w:t>
+        <w:t xml:space="preserve"> del flujo normal el usuario no hubiere seleccionado la ubicación para guardar el archivo de </w:t>
+      </w:r>
+      <w:proofErr w:type="spellStart"/>
+      <w:r>
+        <w:t>backup</w:t>
+      </w:r>
+      <w:proofErr w:type="spellEnd"/>
+      <w:r>
+        <w:t>, el sistema le informa al administrador que debe hacerlo para poder continuar.</w:t>
       </w:r>
     </w:p>
     <w:p>
@@ -18044,13 +18314,12 @@
       <w:r>
         <w:rPr>
           <w:noProof/>
-          <w:lang w:eastAsia="es-AR"/>
         </w:rPr>
         <w:drawing>
-          <wp:inline distT="0" distB="0" distL="0" distR="0" wp14:anchorId="76A790D0" wp14:editId="76A790D1">
-            <wp:extent cx="1584325" cy="1937385"/>
-            <wp:effectExtent l="0" t="0" r="0" b="5715"/>
-            <wp:docPr id="18" name="Imagen 18"/>
+          <wp:inline distT="0" distB="0" distL="0" distR="0" wp14:anchorId="74C5CEBC" wp14:editId="1F278044">
+            <wp:extent cx="1583055" cy="1931035"/>
+            <wp:effectExtent l="0" t="0" r="0" b="0"/>
+            <wp:docPr id="208" name="Imagen 208"/>
             <wp:cNvGraphicFramePr>
               <a:graphicFrameLocks xmlns:a="http://schemas.openxmlformats.org/drawingml/2006/main" noChangeAspect="1"/>
             </wp:cNvGraphicFramePr>
@@ -18058,7 +18327,7 @@
               <a:graphicData uri="http://schemas.openxmlformats.org/drawingml/2006/picture">
                 <pic:pic xmlns:pic="http://schemas.openxmlformats.org/drawingml/2006/picture">
                   <pic:nvPicPr>
-                    <pic:cNvPr id="0" name="Picture 5"/>
+                    <pic:cNvPr id="0" name="Picture 7"/>
                     <pic:cNvPicPr>
                       <a:picLocks noChangeAspect="1" noChangeArrowheads="1"/>
                     </pic:cNvPicPr>
@@ -18079,7 +18348,7 @@
                   <pic:spPr bwMode="auto">
                     <a:xfrm>
                       <a:off x="0" y="0"/>
-                      <a:ext cx="1584325" cy="1937385"/>
+                      <a:ext cx="1583055" cy="1931035"/>
                     </a:xfrm>
                     <a:prstGeom prst="rect">
                       <a:avLst/>
@@ -18133,9 +18402,14 @@
         <w:t>CU00</w:t>
       </w:r>
       <w:r>
-        <w:t>5 – Restaurar backup</w:t>
+        <w:t xml:space="preserve">5 – Restaurar </w:t>
+      </w:r>
+      <w:proofErr w:type="spellStart"/>
+      <w:r>
+        <w:t>backup</w:t>
       </w:r>
       <w:bookmarkEnd w:id="49"/>
+      <w:proofErr w:type="spellEnd"/>
     </w:p>
     <w:p>
       <w:pPr>
@@ -18440,7 +18714,15 @@
     <w:p>
       <w:r>
         <w:tab/>
-        <w:t>El administrador restaurará un backup (copia de seguridad) de la base de datos que haya realizado previamente.</w:t>
+        <w:t xml:space="preserve">El administrador restaurará un </w:t>
+      </w:r>
+      <w:proofErr w:type="spellStart"/>
+      <w:r>
+        <w:t>backup</w:t>
+      </w:r>
+      <w:proofErr w:type="spellEnd"/>
+      <w:r>
+        <w:t xml:space="preserve"> (copia de seguridad) de la base de datos que haya realizado previamente.</w:t>
       </w:r>
     </w:p>
     <w:p>
@@ -18484,16 +18766,26 @@
         </w:numPr>
       </w:pPr>
       <w:r>
-        <w:t>El administrador deberá poseer un archivo de backup previamente realizado por el sistema.</w:t>
+        <w:t xml:space="preserve">El administrador deberá poseer un archivo de </w:t>
+      </w:r>
+      <w:proofErr w:type="spellStart"/>
+      <w:r>
+        <w:t>backup</w:t>
+      </w:r>
+      <w:proofErr w:type="spellEnd"/>
+      <w:r>
+        <w:t xml:space="preserve"> previamente realizado por el sistema.</w:t>
       </w:r>
     </w:p>
     <w:p>
       <w:pPr>
         <w:pStyle w:val="SubttuloCU"/>
       </w:pPr>
+      <w:proofErr w:type="spellStart"/>
       <w:r>
         <w:t>Poscondiciones</w:t>
       </w:r>
+      <w:proofErr w:type="spellEnd"/>
     </w:p>
     <w:p>
       <w:pPr>
@@ -18504,7 +18796,15 @@
         </w:numPr>
       </w:pPr>
       <w:r>
-        <w:t>La base de datos queda restaurada con los datos que contiene el backup usado.</w:t>
+        <w:t xml:space="preserve">La base de datos queda restaurada con los datos que contiene el </w:t>
+      </w:r>
+      <w:proofErr w:type="spellStart"/>
+      <w:r>
+        <w:t>backup</w:t>
+      </w:r>
+      <w:proofErr w:type="spellEnd"/>
+      <w:r>
+        <w:t xml:space="preserve"> usado.</w:t>
       </w:r>
     </w:p>
     <w:p>
@@ -18694,7 +18994,15 @@
         </w:numPr>
       </w:pPr>
       <w:r>
-        <w:t>El sistema muestra una pantalla para seleccionar el archivo de backup que se usará para la restauración.</w:t>
+        <w:t xml:space="preserve">El sistema muestra una pantalla para seleccionar el archivo de </w:t>
+      </w:r>
+      <w:proofErr w:type="spellStart"/>
+      <w:r>
+        <w:t>backup</w:t>
+      </w:r>
+      <w:proofErr w:type="spellEnd"/>
+      <w:r>
+        <w:t xml:space="preserve"> que se usará para la restauración.</w:t>
       </w:r>
     </w:p>
     <w:p>
@@ -18706,7 +19014,15 @@
         </w:numPr>
       </w:pPr>
       <w:r>
-        <w:t>El administrador selecciona el archivo de backup y presiona el botón Abrir.</w:t>
+        <w:t xml:space="preserve">El administrador selecciona el archivo de </w:t>
+      </w:r>
+      <w:proofErr w:type="spellStart"/>
+      <w:r>
+        <w:t>backup</w:t>
+      </w:r>
+      <w:proofErr w:type="spellEnd"/>
+      <w:r>
+        <w:t xml:space="preserve"> y presiona el botón Abrir.</w:t>
       </w:r>
     </w:p>
     <w:p>
@@ -18718,7 +19034,15 @@
         </w:numPr>
       </w:pPr>
       <w:r>
-        <w:t>El sistema cierra la ventana para elegir el archivo de backup.</w:t>
+        <w:t xml:space="preserve">El sistema cierra la ventana para elegir el archivo de </w:t>
+      </w:r>
+      <w:proofErr w:type="spellStart"/>
+      <w:r>
+        <w:t>backup</w:t>
+      </w:r>
+      <w:proofErr w:type="spellEnd"/>
+      <w:r>
+        <w:t>.</w:t>
       </w:r>
     </w:p>
     <w:p>
@@ -18778,7 +19102,15 @@
         </w:numPr>
       </w:pPr>
       <w:r>
-        <w:t>El sistema restaura la base de datos con lo que hay en el archivo de backup seleccionado por el administrador.</w:t>
+        <w:t xml:space="preserve">El sistema restaura la base de datos con lo que hay en el archivo de </w:t>
+      </w:r>
+      <w:proofErr w:type="spellStart"/>
+      <w:r>
+        <w:t>backup</w:t>
+      </w:r>
+      <w:proofErr w:type="spellEnd"/>
+      <w:r>
+        <w:t xml:space="preserve"> seleccionado por el administrador.</w:t>
       </w:r>
     </w:p>
     <w:p>
@@ -18832,8 +19164,13 @@
         <w:t>cierra la sesión del usuario (</w:t>
       </w:r>
       <w:r>
-        <w:t>CU002 – Log-out</w:t>
-      </w:r>
+        <w:t>CU002 – Log-</w:t>
+      </w:r>
+      <w:proofErr w:type="spellStart"/>
+      <w:r>
+        <w:t>out</w:t>
+      </w:r>
+      <w:proofErr w:type="spellEnd"/>
       <w:r>
         <w:t>)</w:t>
       </w:r>
@@ -18859,7 +19196,15 @@
         </w:numPr>
       </w:pPr>
       <w:r>
-        <w:t>Si en el paso 8 del flujo normal el usuario no hubiere seleccionado el archivo de backup a restaurar, el sistema le informa al administrador que debe hacerlo para poder continuar.</w:t>
+        <w:t xml:space="preserve">Si en el paso 8 del flujo normal el usuario no hubiere seleccionado el archivo de </w:t>
+      </w:r>
+      <w:proofErr w:type="spellStart"/>
+      <w:r>
+        <w:t>backup</w:t>
+      </w:r>
+      <w:proofErr w:type="spellEnd"/>
+      <w:r>
+        <w:t xml:space="preserve"> a restaurar, el sistema le informa al administrador que debe hacerlo para poder continuar.</w:t>
       </w:r>
     </w:p>
     <w:p>
@@ -19056,13 +19401,12 @@
       <w:r>
         <w:rPr>
           <w:noProof/>
-          <w:lang w:eastAsia="es-AR"/>
         </w:rPr>
         <w:drawing>
-          <wp:inline distT="0" distB="0" distL="0" distR="0" wp14:anchorId="76A790D8" wp14:editId="76A790D9">
-            <wp:extent cx="1584325" cy="1937385"/>
-            <wp:effectExtent l="0" t="0" r="0" b="5715"/>
-            <wp:docPr id="21" name="Imagen 21"/>
+          <wp:inline distT="0" distB="0" distL="0" distR="0" wp14:anchorId="181032DE" wp14:editId="66288DBD">
+            <wp:extent cx="1578610" cy="1932305"/>
+            <wp:effectExtent l="0" t="0" r="2540" b="0"/>
+            <wp:docPr id="211" name="Imagen 211"/>
             <wp:cNvGraphicFramePr>
               <a:graphicFrameLocks xmlns:a="http://schemas.openxmlformats.org/drawingml/2006/main" noChangeAspect="1"/>
             </wp:cNvGraphicFramePr>
@@ -19070,7 +19414,7 @@
               <a:graphicData uri="http://schemas.openxmlformats.org/drawingml/2006/picture">
                 <pic:pic xmlns:pic="http://schemas.openxmlformats.org/drawingml/2006/picture">
                   <pic:nvPicPr>
-                    <pic:cNvPr id="0" name="Picture 5"/>
+                    <pic:cNvPr id="0" name="Picture 8"/>
                     <pic:cNvPicPr>
                       <a:picLocks noChangeAspect="1" noChangeArrowheads="1"/>
                     </pic:cNvPicPr>
@@ -19091,7 +19435,7 @@
                   <pic:spPr bwMode="auto">
                     <a:xfrm>
                       <a:off x="0" y="0"/>
-                      <a:ext cx="1584325" cy="1937385"/>
+                      <a:ext cx="1578610" cy="1932305"/>
                     </a:xfrm>
                     <a:prstGeom prst="rect">
                       <a:avLst/>
@@ -19491,9 +19835,11 @@
       <w:pPr>
         <w:pStyle w:val="SubttuloCU"/>
       </w:pPr>
+      <w:proofErr w:type="spellStart"/>
       <w:r>
         <w:t>Poscondiciones</w:t>
       </w:r>
+      <w:proofErr w:type="spellEnd"/>
     </w:p>
     <w:p>
       <w:pPr>
@@ -19942,13 +20288,12 @@
       <w:r>
         <w:rPr>
           <w:noProof/>
-          <w:lang w:eastAsia="es-AR"/>
         </w:rPr>
         <w:drawing>
-          <wp:inline distT="0" distB="0" distL="0" distR="0" wp14:anchorId="76A790E0" wp14:editId="76A790E1">
-            <wp:extent cx="3865880" cy="3784600"/>
-            <wp:effectExtent l="0" t="0" r="1270" b="6350"/>
-            <wp:docPr id="25" name="Imagen 25"/>
+          <wp:inline distT="0" distB="0" distL="0" distR="0" wp14:anchorId="2CDFB539" wp14:editId="2873E7CB">
+            <wp:extent cx="3869690" cy="3782060"/>
+            <wp:effectExtent l="0" t="0" r="0" b="8890"/>
+            <wp:docPr id="213" name="Imagen 213"/>
             <wp:cNvGraphicFramePr>
               <a:graphicFrameLocks xmlns:a="http://schemas.openxmlformats.org/drawingml/2006/main" noChangeAspect="1"/>
             </wp:cNvGraphicFramePr>
@@ -19956,7 +20301,7 @@
               <a:graphicData uri="http://schemas.openxmlformats.org/drawingml/2006/picture">
                 <pic:pic xmlns:pic="http://schemas.openxmlformats.org/drawingml/2006/picture">
                   <pic:nvPicPr>
-                    <pic:cNvPr id="0" name="Picture 8"/>
+                    <pic:cNvPr id="0" name="Picture 9"/>
                     <pic:cNvPicPr>
                       <a:picLocks noChangeAspect="1" noChangeArrowheads="1"/>
                     </pic:cNvPicPr>
@@ -19977,7 +20322,7 @@
                   <pic:spPr bwMode="auto">
                     <a:xfrm>
                       <a:off x="0" y="0"/>
-                      <a:ext cx="3865880" cy="3784600"/>
+                      <a:ext cx="3869690" cy="3782060"/>
                     </a:xfrm>
                     <a:prstGeom prst="rect">
                       <a:avLst/>
@@ -20380,9 +20725,11 @@
       <w:pPr>
         <w:pStyle w:val="SubttuloCU"/>
       </w:pPr>
+      <w:proofErr w:type="spellStart"/>
       <w:r>
         <w:t>Poscondiciones</w:t>
       </w:r>
+      <w:proofErr w:type="spellEnd"/>
     </w:p>
     <w:p>
       <w:pPr>
@@ -20433,7 +20780,15 @@
         </w:numPr>
       </w:pPr>
       <w:r>
-        <w:t>No podrá modificarse el idioma por defecto (Español).</w:t>
+        <w:t>No podrá modificarse el idioma por defecto (</w:t>
+      </w:r>
+      <w:proofErr w:type="gramStart"/>
+      <w:r>
+        <w:t>Español</w:t>
+      </w:r>
+      <w:proofErr w:type="gramEnd"/>
+      <w:r>
+        <w:t>).</w:t>
       </w:r>
     </w:p>
     <w:p>
@@ -20916,13 +21271,12 @@
       <w:r>
         <w:rPr>
           <w:noProof/>
-          <w:lang w:eastAsia="es-AR"/>
         </w:rPr>
         <w:drawing>
-          <wp:inline distT="0" distB="0" distL="0" distR="0" wp14:anchorId="76A790E8" wp14:editId="76A790E9">
-            <wp:extent cx="3865880" cy="3784600"/>
-            <wp:effectExtent l="0" t="0" r="1270" b="6350"/>
-            <wp:docPr id="28" name="Imagen 28"/>
+          <wp:inline distT="0" distB="0" distL="0" distR="0" wp14:anchorId="132BE6CD" wp14:editId="2592C2AB">
+            <wp:extent cx="3869690" cy="3782060"/>
+            <wp:effectExtent l="0" t="0" r="0" b="8890"/>
+            <wp:docPr id="214" name="Imagen 214"/>
             <wp:cNvGraphicFramePr>
               <a:graphicFrameLocks xmlns:a="http://schemas.openxmlformats.org/drawingml/2006/main" noChangeAspect="1"/>
             </wp:cNvGraphicFramePr>
@@ -20930,7 +21284,7 @@
               <a:graphicData uri="http://schemas.openxmlformats.org/drawingml/2006/picture">
                 <pic:pic xmlns:pic="http://schemas.openxmlformats.org/drawingml/2006/picture">
                   <pic:nvPicPr>
-                    <pic:cNvPr id="0" name="Picture 5"/>
+                    <pic:cNvPr id="0" name="Picture 10"/>
                     <pic:cNvPicPr>
                       <a:picLocks noChangeAspect="1" noChangeArrowheads="1"/>
                     </pic:cNvPicPr>
@@ -20951,7 +21305,7 @@
                   <pic:spPr bwMode="auto">
                     <a:xfrm>
                       <a:off x="0" y="0"/>
-                      <a:ext cx="3865880" cy="3784600"/>
+                      <a:ext cx="3869690" cy="3782060"/>
                     </a:xfrm>
                     <a:prstGeom prst="rect">
                       <a:avLst/>
@@ -21360,9 +21714,11 @@
       <w:pPr>
         <w:pStyle w:val="SubttuloCU"/>
       </w:pPr>
+      <w:proofErr w:type="spellStart"/>
       <w:r>
         <w:t>Poscondiciones</w:t>
       </w:r>
+      <w:proofErr w:type="spellEnd"/>
     </w:p>
     <w:p>
       <w:pPr>
@@ -21385,7 +21741,15 @@
         </w:numPr>
       </w:pPr>
       <w:r>
-        <w:t>Todos los usuarios que tenían configurado el idioma eliminado quedan con el idioma por defecto (Español).</w:t>
+        <w:t>Todos los usuarios que tenían configurado el idioma eliminado quedan con el idioma por defecto (</w:t>
+      </w:r>
+      <w:proofErr w:type="gramStart"/>
+      <w:r>
+        <w:t>Español</w:t>
+      </w:r>
+      <w:proofErr w:type="gramEnd"/>
+      <w:r>
+        <w:t>).</w:t>
       </w:r>
     </w:p>
     <w:p>
@@ -21425,7 +21789,15 @@
         </w:numPr>
       </w:pPr>
       <w:r>
-        <w:t>No podrá eliminarse el idioma por defecto (Español).</w:t>
+        <w:t>No podrá eliminarse el idioma por defecto (</w:t>
+      </w:r>
+      <w:proofErr w:type="gramStart"/>
+      <w:r>
+        <w:t>Español</w:t>
+      </w:r>
+      <w:proofErr w:type="gramEnd"/>
+      <w:r>
+        <w:t>).</w:t>
       </w:r>
     </w:p>
     <w:p>
@@ -21581,7 +21953,15 @@
         </w:numPr>
       </w:pPr>
       <w:r>
-        <w:t>El sistema verifica que el idioma elegido no sea el por defecto (Español).</w:t>
+        <w:t>El sistema verifica que el idioma elegido no sea el por defecto (</w:t>
+      </w:r>
+      <w:proofErr w:type="gramStart"/>
+      <w:r>
+        <w:t>Español</w:t>
+      </w:r>
+      <w:proofErr w:type="gramEnd"/>
+      <w:r>
+        <w:t>).</w:t>
       </w:r>
     </w:p>
     <w:p>
@@ -21641,7 +22021,15 @@
         </w:numPr>
       </w:pPr>
       <w:r>
-        <w:t>El sistema busca todos los usuarios que tengan configurado ese idioma y les asigna el idioma por defecto (Español)</w:t>
+        <w:t>El sistema busca todos los usuarios que tengan configurado ese idioma y les asigna el idioma por defecto (</w:t>
+      </w:r>
+      <w:proofErr w:type="gramStart"/>
+      <w:r>
+        <w:t>Español</w:t>
+      </w:r>
+      <w:proofErr w:type="gramEnd"/>
+      <w:r>
+        <w:t>)</w:t>
       </w:r>
       <w:r>
         <w:t xml:space="preserve"> (CU011 – Modificar usuario)</w:t>
@@ -21917,13 +22305,12 @@
       <w:r>
         <w:rPr>
           <w:noProof/>
-          <w:lang w:eastAsia="es-AR"/>
         </w:rPr>
         <w:drawing>
-          <wp:inline distT="0" distB="0" distL="0" distR="0" wp14:anchorId="76A790F0" wp14:editId="76A790F1">
-            <wp:extent cx="5513705" cy="3902075"/>
-            <wp:effectExtent l="0" t="0" r="0" b="3175"/>
-            <wp:docPr id="229" name="Imagen 229"/>
+          <wp:inline distT="0" distB="0" distL="0" distR="0" wp14:anchorId="0E77D595" wp14:editId="70827D31">
+            <wp:extent cx="5515610" cy="3906520"/>
+            <wp:effectExtent l="0" t="0" r="8890" b="0"/>
+            <wp:docPr id="215" name="Imagen 215"/>
             <wp:cNvGraphicFramePr>
               <a:graphicFrameLocks xmlns:a="http://schemas.openxmlformats.org/drawingml/2006/main" noChangeAspect="1"/>
             </wp:cNvGraphicFramePr>
@@ -21931,7 +22318,7 @@
               <a:graphicData uri="http://schemas.openxmlformats.org/drawingml/2006/picture">
                 <pic:pic xmlns:pic="http://schemas.openxmlformats.org/drawingml/2006/picture">
                   <pic:nvPicPr>
-                    <pic:cNvPr id="0" name="Picture 6"/>
+                    <pic:cNvPr id="0" name="Picture 11"/>
                     <pic:cNvPicPr>
                       <a:picLocks noChangeAspect="1" noChangeArrowheads="1"/>
                     </pic:cNvPicPr>
@@ -21952,7 +22339,7 @@
                   <pic:spPr bwMode="auto">
                     <a:xfrm>
                       <a:off x="0" y="0"/>
-                      <a:ext cx="5513705" cy="3902075"/>
+                      <a:ext cx="5515610" cy="3906520"/>
                     </a:xfrm>
                     <a:prstGeom prst="rect">
                       <a:avLst/>
@@ -22362,9 +22749,11 @@
       <w:pPr>
         <w:pStyle w:val="SubttuloCU"/>
       </w:pPr>
+      <w:proofErr w:type="spellStart"/>
       <w:r>
         <w:t>Poscondiciones</w:t>
       </w:r>
+      <w:proofErr w:type="spellEnd"/>
     </w:p>
     <w:p>
       <w:pPr>
@@ -22704,13 +23093,7 @@
           </wp:inline>
         </w:drawing>
       </w:r>
-    </w:p>
-    <w:p>
-      <w:pPr>
-        <w:jc w:val="left"/>
-      </w:pPr>
-      <w:r>
-        <w:lastRenderedPageBreak/>
+      <w:r>
         <w:br w:type="page"/>
       </w:r>
     </w:p>
@@ -22730,13 +23113,12 @@
       <w:r>
         <w:rPr>
           <w:noProof/>
-          <w:lang w:eastAsia="es-AR"/>
         </w:rPr>
         <w:drawing>
-          <wp:inline distT="0" distB="0" distL="0" distR="0" wp14:anchorId="76A790F8" wp14:editId="76A790F9">
-            <wp:extent cx="5760720" cy="4121533"/>
+          <wp:inline distT="0" distB="0" distL="0" distR="0" wp14:anchorId="3438CFD4" wp14:editId="0EF3EB56">
+            <wp:extent cx="5760720" cy="4059555"/>
             <wp:effectExtent l="0" t="0" r="0" b="0"/>
-            <wp:docPr id="231" name="Imagen 231"/>
+            <wp:docPr id="217" name="Imagen 217"/>
             <wp:cNvGraphicFramePr>
               <a:graphicFrameLocks xmlns:a="http://schemas.openxmlformats.org/drawingml/2006/main" noChangeAspect="1"/>
             </wp:cNvGraphicFramePr>
@@ -22744,7 +23126,7 @@
               <a:graphicData uri="http://schemas.openxmlformats.org/drawingml/2006/picture">
                 <pic:pic xmlns:pic="http://schemas.openxmlformats.org/drawingml/2006/picture">
                   <pic:nvPicPr>
-                    <pic:cNvPr id="0" name="Picture 5"/>
+                    <pic:cNvPr id="0" name="Picture 12"/>
                     <pic:cNvPicPr>
                       <a:picLocks noChangeAspect="1" noChangeArrowheads="1"/>
                     </pic:cNvPicPr>
@@ -22765,7 +23147,7 @@
                   <pic:spPr bwMode="auto">
                     <a:xfrm>
                       <a:off x="0" y="0"/>
-                      <a:ext cx="5760720" cy="4121533"/>
+                      <a:ext cx="5760720" cy="4059555"/>
                     </a:xfrm>
                     <a:prstGeom prst="rect">
                       <a:avLst/>
@@ -23175,9 +23557,11 @@
       <w:pPr>
         <w:pStyle w:val="SubttuloCU"/>
       </w:pPr>
+      <w:proofErr w:type="spellStart"/>
       <w:r>
         <w:t>Poscondiciones</w:t>
       </w:r>
+      <w:proofErr w:type="spellEnd"/>
     </w:p>
     <w:p>
       <w:pPr>
@@ -23704,13 +24088,12 @@
       <w:r>
         <w:rPr>
           <w:noProof/>
-          <w:lang w:eastAsia="es-AR"/>
         </w:rPr>
         <w:drawing>
-          <wp:inline distT="0" distB="0" distL="0" distR="0" wp14:anchorId="76A79100" wp14:editId="76A79101">
-            <wp:extent cx="5760720" cy="4326719"/>
+          <wp:inline distT="0" distB="0" distL="0" distR="0" wp14:anchorId="5E5618CD" wp14:editId="6F145010">
+            <wp:extent cx="5760720" cy="5588635"/>
             <wp:effectExtent l="0" t="0" r="0" b="0"/>
-            <wp:docPr id="237" name="Imagen 237"/>
+            <wp:docPr id="218" name="Imagen 218"/>
             <wp:cNvGraphicFramePr>
               <a:graphicFrameLocks xmlns:a="http://schemas.openxmlformats.org/drawingml/2006/main" noChangeAspect="1"/>
             </wp:cNvGraphicFramePr>
@@ -23718,7 +24101,7 @@
               <a:graphicData uri="http://schemas.openxmlformats.org/drawingml/2006/picture">
                 <pic:pic xmlns:pic="http://schemas.openxmlformats.org/drawingml/2006/picture">
                   <pic:nvPicPr>
-                    <pic:cNvPr id="0" name="Picture 7"/>
+                    <pic:cNvPr id="0" name="Picture 13"/>
                     <pic:cNvPicPr>
                       <a:picLocks noChangeAspect="1" noChangeArrowheads="1"/>
                     </pic:cNvPicPr>
@@ -23739,7 +24122,7 @@
                   <pic:spPr bwMode="auto">
                     <a:xfrm>
                       <a:off x="0" y="0"/>
-                      <a:ext cx="5760720" cy="4326719"/>
+                      <a:ext cx="5760720" cy="5588635"/>
                     </a:xfrm>
                     <a:prstGeom prst="rect">
                       <a:avLst/>
@@ -24143,9 +24526,11 @@
       <w:pPr>
         <w:pStyle w:val="SubttuloCU"/>
       </w:pPr>
+      <w:proofErr w:type="spellStart"/>
       <w:r>
         <w:t>Poscondiciones</w:t>
       </w:r>
+      <w:proofErr w:type="spellEnd"/>
     </w:p>
     <w:p>
       <w:pPr>
@@ -24672,13 +25057,12 @@
       <w:r>
         <w:rPr>
           <w:noProof/>
-          <w:lang w:eastAsia="es-AR"/>
         </w:rPr>
         <w:drawing>
-          <wp:inline distT="0" distB="0" distL="0" distR="0" wp14:anchorId="76A79108" wp14:editId="76A79109">
-            <wp:extent cx="4055745" cy="4408805"/>
-            <wp:effectExtent l="0" t="0" r="1905" b="0"/>
-            <wp:docPr id="239" name="Imagen 239"/>
+          <wp:inline distT="0" distB="0" distL="0" distR="0" wp14:anchorId="51AA79DA" wp14:editId="405ADCDF">
+            <wp:extent cx="4060190" cy="4827905"/>
+            <wp:effectExtent l="0" t="0" r="0" b="0"/>
+            <wp:docPr id="219" name="Imagen 219"/>
             <wp:cNvGraphicFramePr>
               <a:graphicFrameLocks xmlns:a="http://schemas.openxmlformats.org/drawingml/2006/main" noChangeAspect="1"/>
             </wp:cNvGraphicFramePr>
@@ -24686,7 +25070,7 @@
               <a:graphicData uri="http://schemas.openxmlformats.org/drawingml/2006/picture">
                 <pic:pic xmlns:pic="http://schemas.openxmlformats.org/drawingml/2006/picture">
                   <pic:nvPicPr>
-                    <pic:cNvPr id="0" name="Picture 5"/>
+                    <pic:cNvPr id="0" name="Picture 14"/>
                     <pic:cNvPicPr>
                       <a:picLocks noChangeAspect="1" noChangeArrowheads="1"/>
                     </pic:cNvPicPr>
@@ -24707,7 +25091,7 @@
                   <pic:spPr bwMode="auto">
                     <a:xfrm>
                       <a:off x="0" y="0"/>
-                      <a:ext cx="4055745" cy="4408805"/>
+                      <a:ext cx="4060190" cy="4827905"/>
                     </a:xfrm>
                     <a:prstGeom prst="rect">
                       <a:avLst/>
@@ -25057,9 +25441,11 @@
       <w:pPr>
         <w:pStyle w:val="SubttuloCU"/>
       </w:pPr>
+      <w:proofErr w:type="spellStart"/>
       <w:r>
         <w:t>Poscondiciones</w:t>
       </w:r>
+      <w:proofErr w:type="spellEnd"/>
     </w:p>
     <w:p>
       <w:pPr>
@@ -25551,13 +25937,12 @@
       <w:r>
         <w:rPr>
           <w:noProof/>
-          <w:lang w:eastAsia="es-AR"/>
         </w:rPr>
         <w:drawing>
-          <wp:inline distT="0" distB="0" distL="0" distR="0" wp14:anchorId="76A79110" wp14:editId="76A79111">
-            <wp:extent cx="3286125" cy="2752090"/>
-            <wp:effectExtent l="0" t="0" r="9525" b="0"/>
-            <wp:docPr id="256" name="Imagen 256"/>
+          <wp:inline distT="0" distB="0" distL="0" distR="0" wp14:anchorId="0981574C" wp14:editId="621909CD">
+            <wp:extent cx="3526155" cy="4184015"/>
+            <wp:effectExtent l="0" t="0" r="0" b="6985"/>
+            <wp:docPr id="221" name="Imagen 221"/>
             <wp:cNvGraphicFramePr>
               <a:graphicFrameLocks xmlns:a="http://schemas.openxmlformats.org/drawingml/2006/main" noChangeAspect="1"/>
             </wp:cNvGraphicFramePr>
@@ -25565,7 +25950,7 @@
               <a:graphicData uri="http://schemas.openxmlformats.org/drawingml/2006/picture">
                 <pic:pic xmlns:pic="http://schemas.openxmlformats.org/drawingml/2006/picture">
                   <pic:nvPicPr>
-                    <pic:cNvPr id="0" name="Picture 54"/>
+                    <pic:cNvPr id="0" name="Picture 15"/>
                     <pic:cNvPicPr>
                       <a:picLocks noChangeAspect="1" noChangeArrowheads="1"/>
                     </pic:cNvPicPr>
@@ -25586,7 +25971,7 @@
                   <pic:spPr bwMode="auto">
                     <a:xfrm>
                       <a:off x="0" y="0"/>
-                      <a:ext cx="3286125" cy="2752090"/>
+                      <a:ext cx="3526155" cy="4184015"/>
                     </a:xfrm>
                     <a:prstGeom prst="rect">
                       <a:avLst/>
@@ -25939,9 +26324,11 @@
       <w:pPr>
         <w:pStyle w:val="SubttuloCU"/>
       </w:pPr>
+      <w:proofErr w:type="spellStart"/>
       <w:r>
         <w:t>Poscondiciones</w:t>
       </w:r>
+      <w:proofErr w:type="spellEnd"/>
     </w:p>
     <w:p>
       <w:pPr>
@@ -26353,13 +26740,12 @@
       <w:r>
         <w:rPr>
           <w:noProof/>
-          <w:lang w:eastAsia="es-AR"/>
         </w:rPr>
         <w:drawing>
-          <wp:inline distT="0" distB="0" distL="0" distR="0" wp14:anchorId="76A79118" wp14:editId="76A79119">
-            <wp:extent cx="1584325" cy="1810385"/>
-            <wp:effectExtent l="0" t="0" r="0" b="0"/>
-            <wp:docPr id="260" name="Imagen 260"/>
+          <wp:inline distT="0" distB="0" distL="0" distR="0" wp14:anchorId="112B1B56" wp14:editId="51D9D0D4">
+            <wp:extent cx="3291840" cy="2750820"/>
+            <wp:effectExtent l="0" t="0" r="3810" b="0"/>
+            <wp:docPr id="222" name="Imagen 222"/>
             <wp:cNvGraphicFramePr>
               <a:graphicFrameLocks xmlns:a="http://schemas.openxmlformats.org/drawingml/2006/main" noChangeAspect="1"/>
             </wp:cNvGraphicFramePr>
@@ -26367,7 +26753,7 @@
               <a:graphicData uri="http://schemas.openxmlformats.org/drawingml/2006/picture">
                 <pic:pic xmlns:pic="http://schemas.openxmlformats.org/drawingml/2006/picture">
                   <pic:nvPicPr>
-                    <pic:cNvPr id="0" name="Picture 58"/>
+                    <pic:cNvPr id="0" name="Picture 16"/>
                     <pic:cNvPicPr>
                       <a:picLocks noChangeAspect="1" noChangeArrowheads="1"/>
                     </pic:cNvPicPr>
@@ -26388,7 +26774,7 @@
                   <pic:spPr bwMode="auto">
                     <a:xfrm>
                       <a:off x="0" y="0"/>
-                      <a:ext cx="1584325" cy="1810385"/>
+                      <a:ext cx="3291840" cy="2750820"/>
                     </a:xfrm>
                     <a:prstGeom prst="rect">
                       <a:avLst/>
@@ -26744,9 +27130,11 @@
       <w:pPr>
         <w:pStyle w:val="SubttuloCU"/>
       </w:pPr>
+      <w:proofErr w:type="spellStart"/>
       <w:r>
         <w:t>Poscondiciones</w:t>
       </w:r>
+      <w:proofErr w:type="spellEnd"/>
     </w:p>
     <w:p>
       <w:pPr>
@@ -26938,7 +27326,15 @@
         </w:numPr>
       </w:pPr>
       <w:r>
-        <w:t>El sistema completa los datos del perfil seleccionado en el panel de detalles en modo solo lectura, mostrando en forma de árbol todos los permisos y sub-perfiles que contiene el perfil seleccionado.</w:t>
+        <w:t xml:space="preserve">El sistema completa los datos del perfil seleccionado en el panel de detalles en modo solo lectura, mostrando en forma de árbol todos los permisos y </w:t>
+      </w:r>
+      <w:proofErr w:type="spellStart"/>
+      <w:r>
+        <w:t>sub-perfiles</w:t>
+      </w:r>
+      <w:proofErr w:type="spellEnd"/>
+      <w:r>
+        <w:t xml:space="preserve"> que contiene el perfil seleccionado.</w:t>
       </w:r>
     </w:p>
     <w:p>
@@ -27116,13 +27512,12 @@
       <w:r>
         <w:rPr>
           <w:noProof/>
-          <w:lang w:eastAsia="es-AR"/>
         </w:rPr>
         <w:drawing>
-          <wp:inline distT="0" distB="0" distL="0" distR="0" wp14:anchorId="76A79120" wp14:editId="76A79121">
-            <wp:extent cx="4200525" cy="2507615"/>
-            <wp:effectExtent l="0" t="0" r="9525" b="6985"/>
-            <wp:docPr id="264" name="Imagen 264"/>
+          <wp:inline distT="0" distB="0" distL="0" distR="0" wp14:anchorId="3F523F82" wp14:editId="39C613F6">
+            <wp:extent cx="4198620" cy="2501900"/>
+            <wp:effectExtent l="0" t="0" r="0" b="0"/>
+            <wp:docPr id="223" name="Imagen 223"/>
             <wp:cNvGraphicFramePr>
               <a:graphicFrameLocks xmlns:a="http://schemas.openxmlformats.org/drawingml/2006/main" noChangeAspect="1"/>
             </wp:cNvGraphicFramePr>
@@ -27130,7 +27525,7 @@
               <a:graphicData uri="http://schemas.openxmlformats.org/drawingml/2006/picture">
                 <pic:pic xmlns:pic="http://schemas.openxmlformats.org/drawingml/2006/picture">
                   <pic:nvPicPr>
-                    <pic:cNvPr id="0" name="Picture 62"/>
+                    <pic:cNvPr id="0" name="Picture 17"/>
                     <pic:cNvPicPr>
                       <a:picLocks noChangeAspect="1" noChangeArrowheads="1"/>
                     </pic:cNvPicPr>
@@ -27151,7 +27546,7 @@
                   <pic:spPr bwMode="auto">
                     <a:xfrm>
                       <a:off x="0" y="0"/>
-                      <a:ext cx="4200525" cy="2507615"/>
+                      <a:ext cx="4198620" cy="2501900"/>
                     </a:xfrm>
                     <a:prstGeom prst="rect">
                       <a:avLst/>
@@ -27501,9 +27896,11 @@
       <w:pPr>
         <w:pStyle w:val="SubttuloCU"/>
       </w:pPr>
+      <w:proofErr w:type="spellStart"/>
       <w:r>
         <w:t>Poscondiciones</w:t>
       </w:r>
+      <w:proofErr w:type="spellEnd"/>
     </w:p>
     <w:p>
       <w:pPr>
@@ -27734,7 +28131,15 @@
         </w:numPr>
       </w:pPr>
       <w:r>
-        <w:t>El administrador selecciona del árbol los permisos y sub-perfiles que quiera agregar al nuevo perfil.</w:t>
+        <w:t xml:space="preserve">El administrador selecciona del árbol los permisos y </w:t>
+      </w:r>
+      <w:proofErr w:type="spellStart"/>
+      <w:r>
+        <w:t>sub-perfiles</w:t>
+      </w:r>
+      <w:proofErr w:type="spellEnd"/>
+      <w:r>
+        <w:t xml:space="preserve"> que quiera agregar al nuevo perfil.</w:t>
       </w:r>
     </w:p>
     <w:p>
@@ -28041,13 +28446,12 @@
       <w:r>
         <w:rPr>
           <w:noProof/>
-          <w:lang w:eastAsia="es-AR"/>
         </w:rPr>
         <w:drawing>
-          <wp:inline distT="0" distB="0" distL="0" distR="0" wp14:anchorId="76A79128" wp14:editId="76A79129">
-            <wp:extent cx="4200525" cy="3576320"/>
-            <wp:effectExtent l="0" t="0" r="9525" b="5080"/>
-            <wp:docPr id="268" name="Imagen 268"/>
+          <wp:inline distT="0" distB="0" distL="0" distR="0" wp14:anchorId="65583C3C" wp14:editId="728DCA07">
+            <wp:extent cx="4198620" cy="3569970"/>
+            <wp:effectExtent l="0" t="0" r="0" b="0"/>
+            <wp:docPr id="225" name="Imagen 225"/>
             <wp:cNvGraphicFramePr>
               <a:graphicFrameLocks xmlns:a="http://schemas.openxmlformats.org/drawingml/2006/main" noChangeAspect="1"/>
             </wp:cNvGraphicFramePr>
@@ -28055,7 +28459,7 @@
               <a:graphicData uri="http://schemas.openxmlformats.org/drawingml/2006/picture">
                 <pic:pic xmlns:pic="http://schemas.openxmlformats.org/drawingml/2006/picture">
                   <pic:nvPicPr>
-                    <pic:cNvPr id="0" name="Picture 66"/>
+                    <pic:cNvPr id="0" name="Picture 18"/>
                     <pic:cNvPicPr>
                       <a:picLocks noChangeAspect="1" noChangeArrowheads="1"/>
                     </pic:cNvPicPr>
@@ -28076,7 +28480,7 @@
                   <pic:spPr bwMode="auto">
                     <a:xfrm>
                       <a:off x="0" y="0"/>
-                      <a:ext cx="4200525" cy="3576320"/>
+                      <a:ext cx="4198620" cy="3569970"/>
                     </a:xfrm>
                     <a:prstGeom prst="rect">
                       <a:avLst/>
@@ -28431,9 +28835,11 @@
       <w:pPr>
         <w:pStyle w:val="SubttuloCU"/>
       </w:pPr>
+      <w:proofErr w:type="spellStart"/>
       <w:r>
         <w:t>Poscondiciones</w:t>
       </w:r>
+      <w:proofErr w:type="spellEnd"/>
     </w:p>
     <w:p>
       <w:pPr>
@@ -28988,13 +29394,12 @@
       <w:r>
         <w:rPr>
           <w:noProof/>
-          <w:lang w:eastAsia="es-AR"/>
         </w:rPr>
         <w:drawing>
-          <wp:inline distT="0" distB="0" distL="0" distR="0" wp14:anchorId="76A79130" wp14:editId="76A79131">
-            <wp:extent cx="3847465" cy="3612515"/>
-            <wp:effectExtent l="0" t="0" r="635" b="6985"/>
-            <wp:docPr id="272" name="Imagen 272"/>
+          <wp:inline distT="0" distB="0" distL="0" distR="0" wp14:anchorId="799BA78A" wp14:editId="46009949">
+            <wp:extent cx="3848100" cy="3606165"/>
+            <wp:effectExtent l="0" t="0" r="0" b="0"/>
+            <wp:docPr id="226" name="Imagen 226"/>
             <wp:cNvGraphicFramePr>
               <a:graphicFrameLocks xmlns:a="http://schemas.openxmlformats.org/drawingml/2006/main" noChangeAspect="1"/>
             </wp:cNvGraphicFramePr>
@@ -29002,7 +29407,7 @@
               <a:graphicData uri="http://schemas.openxmlformats.org/drawingml/2006/picture">
                 <pic:pic xmlns:pic="http://schemas.openxmlformats.org/drawingml/2006/picture">
                   <pic:nvPicPr>
-                    <pic:cNvPr id="0" name="Picture 70"/>
+                    <pic:cNvPr id="0" name="Picture 19"/>
                     <pic:cNvPicPr>
                       <a:picLocks noChangeAspect="1" noChangeArrowheads="1"/>
                     </pic:cNvPicPr>
@@ -29023,7 +29428,7 @@
                   <pic:spPr bwMode="auto">
                     <a:xfrm>
                       <a:off x="0" y="0"/>
-                      <a:ext cx="3847465" cy="3612515"/>
+                      <a:ext cx="3848100" cy="3606165"/>
                     </a:xfrm>
                     <a:prstGeom prst="rect">
                       <a:avLst/>
@@ -29369,9 +29774,11 @@
       <w:pPr>
         <w:pStyle w:val="SubttuloCU"/>
       </w:pPr>
+      <w:proofErr w:type="spellStart"/>
       <w:r>
         <w:t>Poscondiciones</w:t>
       </w:r>
+      <w:proofErr w:type="spellEnd"/>
     </w:p>
     <w:p>
       <w:pPr>
@@ -29849,13 +30256,12 @@
       <w:r>
         <w:rPr>
           <w:noProof/>
-          <w:lang w:eastAsia="es-AR"/>
         </w:rPr>
         <w:drawing>
-          <wp:inline distT="0" distB="0" distL="0" distR="0" wp14:anchorId="76A79138" wp14:editId="76A79139">
-            <wp:extent cx="3847465" cy="3612515"/>
-            <wp:effectExtent l="0" t="0" r="635" b="6985"/>
-            <wp:docPr id="276" name="Imagen 276"/>
+          <wp:inline distT="0" distB="0" distL="0" distR="0" wp14:anchorId="5DF0ADB3" wp14:editId="717D451E">
+            <wp:extent cx="3848100" cy="3606165"/>
+            <wp:effectExtent l="0" t="0" r="0" b="0"/>
+            <wp:docPr id="234" name="Imagen 234"/>
             <wp:cNvGraphicFramePr>
               <a:graphicFrameLocks xmlns:a="http://schemas.openxmlformats.org/drawingml/2006/main" noChangeAspect="1"/>
             </wp:cNvGraphicFramePr>
@@ -29863,7 +30269,7 @@
               <a:graphicData uri="http://schemas.openxmlformats.org/drawingml/2006/picture">
                 <pic:pic xmlns:pic="http://schemas.openxmlformats.org/drawingml/2006/picture">
                   <pic:nvPicPr>
-                    <pic:cNvPr id="0" name="Picture 74"/>
+                    <pic:cNvPr id="0" name="Picture 20"/>
                     <pic:cNvPicPr>
                       <a:picLocks noChangeAspect="1" noChangeArrowheads="1"/>
                     </pic:cNvPicPr>
@@ -29884,7 +30290,7 @@
                   <pic:spPr bwMode="auto">
                     <a:xfrm>
                       <a:off x="0" y="0"/>
-                      <a:ext cx="3847465" cy="3612515"/>
+                      <a:ext cx="3848100" cy="3606165"/>
                     </a:xfrm>
                     <a:prstGeom prst="rect">
                       <a:avLst/>
@@ -30272,9 +30678,11 @@
       <w:pPr>
         <w:pStyle w:val="SubttuloCU"/>
       </w:pPr>
+      <w:proofErr w:type="spellStart"/>
       <w:r>
         <w:t>Poscondiciones</w:t>
       </w:r>
+      <w:proofErr w:type="spellEnd"/>
     </w:p>
     <w:p>
       <w:pPr>
@@ -30664,13 +31072,12 @@
       <w:r>
         <w:rPr>
           <w:noProof/>
-          <w:lang w:eastAsia="es-AR"/>
         </w:rPr>
         <w:drawing>
-          <wp:inline distT="0" distB="0" distL="0" distR="0" wp14:anchorId="76A79140" wp14:editId="76A79141">
-            <wp:extent cx="1765300" cy="1684020"/>
-            <wp:effectExtent l="0" t="0" r="6350" b="0"/>
-            <wp:docPr id="280" name="Imagen 280"/>
+          <wp:inline distT="0" distB="0" distL="0" distR="0" wp14:anchorId="3A845D14" wp14:editId="1F0A8963">
+            <wp:extent cx="5508625" cy="3379470"/>
+            <wp:effectExtent l="0" t="0" r="0" b="0"/>
+            <wp:docPr id="235" name="Imagen 235"/>
             <wp:cNvGraphicFramePr>
               <a:graphicFrameLocks xmlns:a="http://schemas.openxmlformats.org/drawingml/2006/main" noChangeAspect="1"/>
             </wp:cNvGraphicFramePr>
@@ -30678,7 +31085,7 @@
               <a:graphicData uri="http://schemas.openxmlformats.org/drawingml/2006/picture">
                 <pic:pic xmlns:pic="http://schemas.openxmlformats.org/drawingml/2006/picture">
                   <pic:nvPicPr>
-                    <pic:cNvPr id="0" name="Picture 78"/>
+                    <pic:cNvPr id="0" name="Picture 21"/>
                     <pic:cNvPicPr>
                       <a:picLocks noChangeAspect="1" noChangeArrowheads="1"/>
                     </pic:cNvPicPr>
@@ -30699,7 +31106,7 @@
                   <pic:spPr bwMode="auto">
                     <a:xfrm>
                       <a:off x="0" y="0"/>
-                      <a:ext cx="1765300" cy="1684020"/>
+                      <a:ext cx="5508625" cy="3379470"/>
                     </a:xfrm>
                     <a:prstGeom prst="rect">
                       <a:avLst/>
@@ -31033,9 +31440,11 @@
       <w:pPr>
         <w:pStyle w:val="SubttuloCU"/>
       </w:pPr>
+      <w:proofErr w:type="spellStart"/>
       <w:r>
         <w:t>Poscondiciones</w:t>
       </w:r>
+      <w:proofErr w:type="spellEnd"/>
     </w:p>
     <w:p>
       <w:pPr>
@@ -31390,13 +31799,12 @@
       <w:r>
         <w:rPr>
           <w:noProof/>
-          <w:lang w:eastAsia="es-AR"/>
         </w:rPr>
         <w:drawing>
-          <wp:inline distT="0" distB="0" distL="0" distR="0" wp14:anchorId="76A79148" wp14:editId="76A79149">
-            <wp:extent cx="5760720" cy="4861574"/>
+          <wp:inline distT="0" distB="0" distL="0" distR="0" wp14:anchorId="1F55A219" wp14:editId="1AB461DD">
+            <wp:extent cx="5760720" cy="4859020"/>
             <wp:effectExtent l="0" t="0" r="0" b="0"/>
-            <wp:docPr id="284" name="Imagen 284"/>
+            <wp:docPr id="240" name="Imagen 240"/>
             <wp:cNvGraphicFramePr>
               <a:graphicFrameLocks xmlns:a="http://schemas.openxmlformats.org/drawingml/2006/main" noChangeAspect="1"/>
             </wp:cNvGraphicFramePr>
@@ -31404,7 +31812,7 @@
               <a:graphicData uri="http://schemas.openxmlformats.org/drawingml/2006/picture">
                 <pic:pic xmlns:pic="http://schemas.openxmlformats.org/drawingml/2006/picture">
                   <pic:nvPicPr>
-                    <pic:cNvPr id="0" name="Picture 82"/>
+                    <pic:cNvPr id="0" name="Picture 22"/>
                     <pic:cNvPicPr>
                       <a:picLocks noChangeAspect="1" noChangeArrowheads="1"/>
                     </pic:cNvPicPr>
@@ -31425,7 +31833,7 @@
                   <pic:spPr bwMode="auto">
                     <a:xfrm>
                       <a:off x="0" y="0"/>
-                      <a:ext cx="5760720" cy="4861574"/>
+                      <a:ext cx="5760720" cy="4859020"/>
                     </a:xfrm>
                     <a:prstGeom prst="rect">
                       <a:avLst/>
@@ -31784,9 +32192,11 @@
       <w:pPr>
         <w:pStyle w:val="SubttuloCU"/>
       </w:pPr>
+      <w:proofErr w:type="spellStart"/>
       <w:r>
         <w:t>Poscondiciones</w:t>
       </w:r>
+      <w:proofErr w:type="spellEnd"/>
     </w:p>
     <w:p>
       <w:pPr>
@@ -32168,13 +32578,12 @@
       <w:r>
         <w:rPr>
           <w:noProof/>
-          <w:lang w:eastAsia="es-AR"/>
         </w:rPr>
         <w:drawing>
-          <wp:inline distT="0" distB="0" distL="0" distR="0" wp14:anchorId="76A79150" wp14:editId="76A79151">
-            <wp:extent cx="5760720" cy="7410888"/>
-            <wp:effectExtent l="0" t="0" r="0" b="0"/>
-            <wp:docPr id="288" name="Imagen 288"/>
+          <wp:inline distT="0" distB="0" distL="0" distR="0" wp14:anchorId="72C9231D" wp14:editId="75308B01">
+            <wp:extent cx="5215890" cy="5828030"/>
+            <wp:effectExtent l="0" t="0" r="3810" b="1270"/>
+            <wp:docPr id="242" name="Imagen 242"/>
             <wp:cNvGraphicFramePr>
               <a:graphicFrameLocks xmlns:a="http://schemas.openxmlformats.org/drawingml/2006/main" noChangeAspect="1"/>
             </wp:cNvGraphicFramePr>
@@ -32182,7 +32591,7 @@
               <a:graphicData uri="http://schemas.openxmlformats.org/drawingml/2006/picture">
                 <pic:pic xmlns:pic="http://schemas.openxmlformats.org/drawingml/2006/picture">
                   <pic:nvPicPr>
-                    <pic:cNvPr id="0" name="Picture 86"/>
+                    <pic:cNvPr id="0" name="Picture 23"/>
                     <pic:cNvPicPr>
                       <a:picLocks noChangeAspect="1" noChangeArrowheads="1"/>
                     </pic:cNvPicPr>
@@ -32203,7 +32612,7 @@
                   <pic:spPr bwMode="auto">
                     <a:xfrm>
                       <a:off x="0" y="0"/>
-                      <a:ext cx="5760720" cy="7410888"/>
+                      <a:ext cx="5215890" cy="5828030"/>
                     </a:xfrm>
                     <a:prstGeom prst="rect">
                       <a:avLst/>
@@ -32549,9 +32958,11 @@
       <w:pPr>
         <w:pStyle w:val="SubttuloCU"/>
       </w:pPr>
+      <w:proofErr w:type="spellStart"/>
       <w:r>
         <w:t>Poscondiciones</w:t>
       </w:r>
+      <w:proofErr w:type="spellEnd"/>
     </w:p>
     <w:p>
       <w:pPr>
@@ -32893,13 +33304,12 @@
       <w:r>
         <w:rPr>
           <w:noProof/>
-          <w:lang w:eastAsia="es-AR"/>
         </w:rPr>
         <w:drawing>
-          <wp:inline distT="0" distB="0" distL="0" distR="0" wp14:anchorId="76A79158" wp14:editId="76A79159">
-            <wp:extent cx="2761615" cy="760730"/>
-            <wp:effectExtent l="0" t="0" r="635" b="1270"/>
-            <wp:docPr id="292" name="Imagen 292"/>
+          <wp:inline distT="0" distB="0" distL="0" distR="0" wp14:anchorId="1732DF9D" wp14:editId="3F59303C">
+            <wp:extent cx="3832225" cy="3371215"/>
+            <wp:effectExtent l="0" t="0" r="0" b="635"/>
+            <wp:docPr id="243" name="Imagen 243"/>
             <wp:cNvGraphicFramePr>
               <a:graphicFrameLocks xmlns:a="http://schemas.openxmlformats.org/drawingml/2006/main" noChangeAspect="1"/>
             </wp:cNvGraphicFramePr>
@@ -32907,7 +33317,7 @@
               <a:graphicData uri="http://schemas.openxmlformats.org/drawingml/2006/picture">
                 <pic:pic xmlns:pic="http://schemas.openxmlformats.org/drawingml/2006/picture">
                   <pic:nvPicPr>
-                    <pic:cNvPr id="0" name="Picture 90"/>
+                    <pic:cNvPr id="0" name="Picture 24"/>
                     <pic:cNvPicPr>
                       <a:picLocks noChangeAspect="1" noChangeArrowheads="1"/>
                     </pic:cNvPicPr>
@@ -32928,7 +33338,7 @@
                   <pic:spPr bwMode="auto">
                     <a:xfrm>
                       <a:off x="0" y="0"/>
-                      <a:ext cx="2761615" cy="760730"/>
+                      <a:ext cx="3832225" cy="3371215"/>
                     </a:xfrm>
                     <a:prstGeom prst="rect">
                       <a:avLst/>
@@ -33270,9 +33680,11 @@
       <w:pPr>
         <w:pStyle w:val="SubttuloCU"/>
       </w:pPr>
+      <w:proofErr w:type="spellStart"/>
       <w:r>
         <w:t>Poscondiciones</w:t>
       </w:r>
+      <w:proofErr w:type="spellEnd"/>
     </w:p>
     <w:p>
       <w:pPr>
@@ -33637,13 +34049,12 @@
       <w:r>
         <w:rPr>
           <w:noProof/>
-          <w:lang w:eastAsia="es-AR"/>
         </w:rPr>
         <w:drawing>
-          <wp:inline distT="0" distB="0" distL="0" distR="0" wp14:anchorId="76A79160" wp14:editId="76A79161">
-            <wp:extent cx="2761615" cy="760730"/>
-            <wp:effectExtent l="0" t="0" r="635" b="1270"/>
-            <wp:docPr id="296" name="Imagen 296"/>
+          <wp:inline distT="0" distB="0" distL="0" distR="0" wp14:anchorId="6CBB703C" wp14:editId="3B83535E">
+            <wp:extent cx="2759075" cy="763270"/>
+            <wp:effectExtent l="0" t="0" r="3175" b="0"/>
+            <wp:docPr id="244" name="Imagen 244"/>
             <wp:cNvGraphicFramePr>
               <a:graphicFrameLocks xmlns:a="http://schemas.openxmlformats.org/drawingml/2006/main" noChangeAspect="1"/>
             </wp:cNvGraphicFramePr>
@@ -33651,7 +34062,7 @@
               <a:graphicData uri="http://schemas.openxmlformats.org/drawingml/2006/picture">
                 <pic:pic xmlns:pic="http://schemas.openxmlformats.org/drawingml/2006/picture">
                   <pic:nvPicPr>
-                    <pic:cNvPr id="0" name="Picture 94"/>
+                    <pic:cNvPr id="0" name="Picture 25"/>
                     <pic:cNvPicPr>
                       <a:picLocks noChangeAspect="1" noChangeArrowheads="1"/>
                     </pic:cNvPicPr>
@@ -33672,7 +34083,7 @@
                   <pic:spPr bwMode="auto">
                     <a:xfrm>
                       <a:off x="0" y="0"/>
-                      <a:ext cx="2761615" cy="760730"/>
+                      <a:ext cx="2759075" cy="763270"/>
                     </a:xfrm>
                     <a:prstGeom prst="rect">
                       <a:avLst/>
@@ -34018,9 +34429,11 @@
       <w:pPr>
         <w:pStyle w:val="SubttuloCU"/>
       </w:pPr>
+      <w:proofErr w:type="spellStart"/>
       <w:r>
         <w:t>Poscondiciones</w:t>
       </w:r>
+      <w:proofErr w:type="spellEnd"/>
     </w:p>
     <w:p>
       <w:pPr>
@@ -34596,13 +35009,12 @@
       <w:r>
         <w:rPr>
           <w:noProof/>
-          <w:lang w:eastAsia="es-AR"/>
         </w:rPr>
         <w:drawing>
-          <wp:inline distT="0" distB="0" distL="0" distR="0" wp14:anchorId="76A79168" wp14:editId="76A79169">
-            <wp:extent cx="5760720" cy="5682597"/>
+          <wp:inline distT="0" distB="0" distL="0" distR="0" wp14:anchorId="7109E485" wp14:editId="041CD4DD">
+            <wp:extent cx="5760720" cy="5679440"/>
             <wp:effectExtent l="0" t="0" r="0" b="0"/>
-            <wp:docPr id="300" name="Imagen 300"/>
+            <wp:docPr id="246" name="Imagen 246"/>
             <wp:cNvGraphicFramePr>
               <a:graphicFrameLocks xmlns:a="http://schemas.openxmlformats.org/drawingml/2006/main" noChangeAspect="1"/>
             </wp:cNvGraphicFramePr>
@@ -34610,7 +35022,7 @@
               <a:graphicData uri="http://schemas.openxmlformats.org/drawingml/2006/picture">
                 <pic:pic xmlns:pic="http://schemas.openxmlformats.org/drawingml/2006/picture">
                   <pic:nvPicPr>
-                    <pic:cNvPr id="0" name="Picture 98"/>
+                    <pic:cNvPr id="0" name="Picture 26"/>
                     <pic:cNvPicPr>
                       <a:picLocks noChangeAspect="1" noChangeArrowheads="1"/>
                     </pic:cNvPicPr>
@@ -34631,7 +35043,7 @@
                   <pic:spPr bwMode="auto">
                     <a:xfrm>
                       <a:off x="0" y="0"/>
-                      <a:ext cx="5760720" cy="5682597"/>
+                      <a:ext cx="5760720" cy="5679440"/>
                     </a:xfrm>
                     <a:prstGeom prst="rect">
                       <a:avLst/>
@@ -35025,9 +35437,11 @@
       <w:pPr>
         <w:pStyle w:val="SubttuloCU"/>
       </w:pPr>
+      <w:proofErr w:type="spellStart"/>
       <w:r>
         <w:t>Poscondiciones</w:t>
       </w:r>
+      <w:proofErr w:type="spellEnd"/>
     </w:p>
     <w:p>
       <w:pPr>
@@ -35240,7 +35654,15 @@
         </w:numPr>
       </w:pPr>
       <w:r>
-        <w:t xml:space="preserve">El sistema calcula, para cada franja horaria de 2 hs., </w:t>
+        <w:t xml:space="preserve">El sistema calcula, para cada franja horaria de 2 </w:t>
+      </w:r>
+      <w:proofErr w:type="spellStart"/>
+      <w:r>
+        <w:t>hs</w:t>
+      </w:r>
+      <w:proofErr w:type="spellEnd"/>
+      <w:r>
+        <w:t xml:space="preserve">., </w:t>
       </w:r>
       <w:r>
         <w:t>un promedio de qué tan llenos estuvieron</w:t>
@@ -35258,7 +35680,15 @@
         </w:numPr>
       </w:pPr>
       <w:r>
-        <w:t>El sistema calcula, para cada franja horaria de 2 hs., el promedio de la frecuencia horaria utilizada teniendo en cuenta el “peso” asignado a cada viaje.</w:t>
+        <w:t xml:space="preserve">El sistema calcula, para cada franja horaria de 2 </w:t>
+      </w:r>
+      <w:proofErr w:type="spellStart"/>
+      <w:r>
+        <w:t>hs</w:t>
+      </w:r>
+      <w:proofErr w:type="spellEnd"/>
+      <w:r>
+        <w:t>., el promedio de la frecuencia horaria utilizada teniendo en cuenta el “peso” asignado a cada viaje.</w:t>
       </w:r>
     </w:p>
     <w:p>
@@ -35570,13 +36000,12 @@
       <w:r>
         <w:rPr>
           <w:noProof/>
-          <w:lang w:eastAsia="es-AR"/>
         </w:rPr>
         <w:drawing>
-          <wp:inline distT="0" distB="0" distL="0" distR="0" wp14:anchorId="76A79170" wp14:editId="76A79171">
-            <wp:extent cx="5760720" cy="5532742"/>
+          <wp:inline distT="0" distB="0" distL="0" distR="0" wp14:anchorId="27CCFA95" wp14:editId="024D3CE8">
+            <wp:extent cx="5760720" cy="5512435"/>
             <wp:effectExtent l="0" t="0" r="0" b="0"/>
-            <wp:docPr id="304" name="Imagen 304"/>
+            <wp:docPr id="247" name="Imagen 247"/>
             <wp:cNvGraphicFramePr>
               <a:graphicFrameLocks xmlns:a="http://schemas.openxmlformats.org/drawingml/2006/main" noChangeAspect="1"/>
             </wp:cNvGraphicFramePr>
@@ -35584,7 +36013,7 @@
               <a:graphicData uri="http://schemas.openxmlformats.org/drawingml/2006/picture">
                 <pic:pic xmlns:pic="http://schemas.openxmlformats.org/drawingml/2006/picture">
                   <pic:nvPicPr>
-                    <pic:cNvPr id="0" name="Picture 102"/>
+                    <pic:cNvPr id="0" name="Picture 27"/>
                     <pic:cNvPicPr>
                       <a:picLocks noChangeAspect="1" noChangeArrowheads="1"/>
                     </pic:cNvPicPr>
@@ -35605,7 +36034,7 @@
                   <pic:spPr bwMode="auto">
                     <a:xfrm>
                       <a:off x="0" y="0"/>
-                      <a:ext cx="5760720" cy="5532742"/>
+                      <a:ext cx="5760720" cy="5512435"/>
                     </a:xfrm>
                     <a:prstGeom prst="rect">
                       <a:avLst/>
@@ -36013,9 +36442,11 @@
       <w:pPr>
         <w:pStyle w:val="SubttuloCU"/>
       </w:pPr>
+      <w:proofErr w:type="spellStart"/>
       <w:r>
         <w:t>Poscondiciones</w:t>
       </w:r>
+      <w:proofErr w:type="spellEnd"/>
     </w:p>
     <w:p>
       <w:pPr>
@@ -36541,13 +36972,12 @@
       <w:r>
         <w:rPr>
           <w:noProof/>
-          <w:lang w:eastAsia="es-AR"/>
         </w:rPr>
         <w:drawing>
-          <wp:inline distT="0" distB="0" distL="0" distR="0" wp14:anchorId="76A79178" wp14:editId="76A79179">
-            <wp:extent cx="5760720" cy="5864109"/>
-            <wp:effectExtent l="0" t="0" r="0" b="3810"/>
-            <wp:docPr id="308" name="Imagen 308"/>
+          <wp:inline distT="0" distB="0" distL="0" distR="0" wp14:anchorId="558D5785" wp14:editId="230CDECB">
+            <wp:extent cx="5760720" cy="6335395"/>
+            <wp:effectExtent l="0" t="0" r="0" b="8255"/>
+            <wp:docPr id="248" name="Imagen 248"/>
             <wp:cNvGraphicFramePr>
               <a:graphicFrameLocks xmlns:a="http://schemas.openxmlformats.org/drawingml/2006/main" noChangeAspect="1"/>
             </wp:cNvGraphicFramePr>
@@ -36555,7 +36985,7 @@
               <a:graphicData uri="http://schemas.openxmlformats.org/drawingml/2006/picture">
                 <pic:pic xmlns:pic="http://schemas.openxmlformats.org/drawingml/2006/picture">
                   <pic:nvPicPr>
-                    <pic:cNvPr id="0" name="Picture 106"/>
+                    <pic:cNvPr id="0" name="Picture 28"/>
                     <pic:cNvPicPr>
                       <a:picLocks noChangeAspect="1" noChangeArrowheads="1"/>
                     </pic:cNvPicPr>
@@ -36576,7 +37006,7 @@
                   <pic:spPr bwMode="auto">
                     <a:xfrm>
                       <a:off x="0" y="0"/>
-                      <a:ext cx="5760720" cy="5864109"/>
+                      <a:ext cx="5760720" cy="6335395"/>
                     </a:xfrm>
                     <a:prstGeom prst="rect">
                       <a:avLst/>
@@ -36991,9 +37421,11 @@
       <w:pPr>
         <w:pStyle w:val="SubttuloCU"/>
       </w:pPr>
+      <w:proofErr w:type="spellStart"/>
       <w:r>
         <w:t>Poscondiciones</w:t>
       </w:r>
+      <w:proofErr w:type="spellEnd"/>
     </w:p>
     <w:p>
       <w:pPr>
@@ -37411,13 +37843,12 @@
       <w:r>
         <w:rPr>
           <w:noProof/>
-          <w:lang w:eastAsia="es-AR"/>
         </w:rPr>
         <w:drawing>
-          <wp:inline distT="0" distB="0" distL="0" distR="0" wp14:anchorId="76A79180" wp14:editId="76A79181">
-            <wp:extent cx="3775075" cy="2752090"/>
+          <wp:inline distT="0" distB="0" distL="0" distR="0" wp14:anchorId="4F4D2230" wp14:editId="7FA88EF0">
+            <wp:extent cx="3774440" cy="2750820"/>
             <wp:effectExtent l="0" t="0" r="0" b="0"/>
-            <wp:docPr id="312" name="Imagen 312"/>
+            <wp:docPr id="250" name="Imagen 250"/>
             <wp:cNvGraphicFramePr>
               <a:graphicFrameLocks xmlns:a="http://schemas.openxmlformats.org/drawingml/2006/main" noChangeAspect="1"/>
             </wp:cNvGraphicFramePr>
@@ -37425,7 +37856,7 @@
               <a:graphicData uri="http://schemas.openxmlformats.org/drawingml/2006/picture">
                 <pic:pic xmlns:pic="http://schemas.openxmlformats.org/drawingml/2006/picture">
                   <pic:nvPicPr>
-                    <pic:cNvPr id="0" name="Picture 110"/>
+                    <pic:cNvPr id="0" name="Picture 29"/>
                     <pic:cNvPicPr>
                       <a:picLocks noChangeAspect="1" noChangeArrowheads="1"/>
                     </pic:cNvPicPr>
@@ -37446,7 +37877,7 @@
                   <pic:spPr bwMode="auto">
                     <a:xfrm>
                       <a:off x="0" y="0"/>
-                      <a:ext cx="3775075" cy="2752090"/>
+                      <a:ext cx="3774440" cy="2750820"/>
                     </a:xfrm>
                     <a:prstGeom prst="rect">
                       <a:avLst/>
@@ -37792,9 +38223,11 @@
       <w:pPr>
         <w:pStyle w:val="SubttuloCU"/>
       </w:pPr>
+      <w:proofErr w:type="spellStart"/>
       <w:r>
         <w:t>Poscondiciones</w:t>
       </w:r>
+      <w:proofErr w:type="spellEnd"/>
     </w:p>
     <w:p>
       <w:pPr>
@@ -38388,13 +38821,12 @@
       <w:r>
         <w:rPr>
           <w:noProof/>
-          <w:lang w:eastAsia="es-AR"/>
         </w:rPr>
         <w:drawing>
-          <wp:inline distT="0" distB="0" distL="0" distR="0" wp14:anchorId="76A79188" wp14:editId="76A79189">
-            <wp:extent cx="4037965" cy="3974465"/>
-            <wp:effectExtent l="0" t="0" r="635" b="6985"/>
-            <wp:docPr id="316" name="Imagen 316"/>
+          <wp:inline distT="0" distB="0" distL="0" distR="0" wp14:anchorId="4DCBA5C0" wp14:editId="09B7445A">
+            <wp:extent cx="4037965" cy="4740275"/>
+            <wp:effectExtent l="0" t="0" r="635" b="3175"/>
+            <wp:docPr id="251" name="Imagen 251"/>
             <wp:cNvGraphicFramePr>
               <a:graphicFrameLocks xmlns:a="http://schemas.openxmlformats.org/drawingml/2006/main" noChangeAspect="1"/>
             </wp:cNvGraphicFramePr>
@@ -38402,7 +38834,7 @@
               <a:graphicData uri="http://schemas.openxmlformats.org/drawingml/2006/picture">
                 <pic:pic xmlns:pic="http://schemas.openxmlformats.org/drawingml/2006/picture">
                   <pic:nvPicPr>
-                    <pic:cNvPr id="0" name="Picture 114"/>
+                    <pic:cNvPr id="0" name="Picture 30"/>
                     <pic:cNvPicPr>
                       <a:picLocks noChangeAspect="1" noChangeArrowheads="1"/>
                     </pic:cNvPicPr>
@@ -38423,7 +38855,7 @@
                   <pic:spPr bwMode="auto">
                     <a:xfrm>
                       <a:off x="0" y="0"/>
-                      <a:ext cx="4037965" cy="3974465"/>
+                      <a:ext cx="4037965" cy="4740275"/>
                     </a:xfrm>
                     <a:prstGeom prst="rect">
                       <a:avLst/>
@@ -38766,9 +39198,11 @@
       <w:pPr>
         <w:pStyle w:val="SubttuloCU"/>
       </w:pPr>
+      <w:proofErr w:type="spellStart"/>
       <w:r>
         <w:t>Poscondiciones</w:t>
       </w:r>
+      <w:proofErr w:type="spellEnd"/>
     </w:p>
     <w:p>
       <w:pPr>
@@ -38785,7 +39219,15 @@
         <w:t xml:space="preserve"> o choferes</w:t>
       </w:r>
       <w:r>
-        <w:t xml:space="preserve"> queda registrado para que le aparezca a los usuarios correspondientes cuando inicien sesión.</w:t>
+        <w:t xml:space="preserve"> queda registrado para que </w:t>
+      </w:r>
+      <w:proofErr w:type="gramStart"/>
+      <w:r>
+        <w:t>le</w:t>
+      </w:r>
+      <w:proofErr w:type="gramEnd"/>
+      <w:r>
+        <w:t xml:space="preserve"> aparezca a los usuarios correspondientes cuando inicien sesión.</w:t>
       </w:r>
     </w:p>
     <w:p>
@@ -39120,13 +39562,12 @@
       <w:r>
         <w:rPr>
           <w:noProof/>
-          <w:lang w:eastAsia="es-AR"/>
         </w:rPr>
         <w:drawing>
-          <wp:inline distT="0" distB="0" distL="0" distR="0" wp14:anchorId="76A79190" wp14:editId="76A79191">
-            <wp:extent cx="3729990" cy="2399030"/>
-            <wp:effectExtent l="0" t="0" r="3810" b="1270"/>
-            <wp:docPr id="320" name="Imagen 320"/>
+          <wp:inline distT="0" distB="0" distL="0" distR="0" wp14:anchorId="35387EA4" wp14:editId="58501004">
+            <wp:extent cx="3408680" cy="1960245"/>
+            <wp:effectExtent l="0" t="0" r="1270" b="1905"/>
+            <wp:docPr id="252" name="Imagen 252"/>
             <wp:cNvGraphicFramePr>
               <a:graphicFrameLocks xmlns:a="http://schemas.openxmlformats.org/drawingml/2006/main" noChangeAspect="1"/>
             </wp:cNvGraphicFramePr>
@@ -39134,7 +39575,7 @@
               <a:graphicData uri="http://schemas.openxmlformats.org/drawingml/2006/picture">
                 <pic:pic xmlns:pic="http://schemas.openxmlformats.org/drawingml/2006/picture">
                   <pic:nvPicPr>
-                    <pic:cNvPr id="0" name="Picture 118"/>
+                    <pic:cNvPr id="0" name="Picture 31"/>
                     <pic:cNvPicPr>
                       <a:picLocks noChangeAspect="1" noChangeArrowheads="1"/>
                     </pic:cNvPicPr>
@@ -39155,7 +39596,7 @@
                   <pic:spPr bwMode="auto">
                     <a:xfrm>
                       <a:off x="0" y="0"/>
-                      <a:ext cx="3729990" cy="2399030"/>
+                      <a:ext cx="3408680" cy="1960245"/>
                     </a:xfrm>
                     <a:prstGeom prst="rect">
                       <a:avLst/>
@@ -39501,9 +39942,11 @@
       <w:pPr>
         <w:pStyle w:val="SubttuloCU"/>
       </w:pPr>
+      <w:proofErr w:type="spellStart"/>
       <w:r>
         <w:t>Poscondiciones</w:t>
       </w:r>
+      <w:proofErr w:type="spellEnd"/>
     </w:p>
     <w:p>
       <w:pPr>
@@ -39662,7 +40105,15 @@
         </w:numPr>
       </w:pPr>
       <w:r>
-        <w:t>El sistema verifica qué tipos de alertas debería ver el usuario logueado de acuerdo a sus permisos.</w:t>
+        <w:t xml:space="preserve">El sistema verifica qué tipos de alertas debería ver el usuario </w:t>
+      </w:r>
+      <w:proofErr w:type="spellStart"/>
+      <w:r>
+        <w:t>logueado</w:t>
+      </w:r>
+      <w:proofErr w:type="spellEnd"/>
+      <w:r>
+        <w:t xml:space="preserve"> de acuerdo a sus permisos.</w:t>
       </w:r>
     </w:p>
     <w:p>
@@ -39867,13 +40318,12 @@
       <w:r>
         <w:rPr>
           <w:noProof/>
-          <w:lang w:eastAsia="es-AR"/>
         </w:rPr>
         <w:drawing>
-          <wp:inline distT="0" distB="0" distL="0" distR="0" wp14:anchorId="76A79198" wp14:editId="76A79199">
-            <wp:extent cx="3992880" cy="4979670"/>
-            <wp:effectExtent l="0" t="0" r="7620" b="0"/>
-            <wp:docPr id="324" name="Imagen 324"/>
+          <wp:inline distT="0" distB="0" distL="0" distR="0" wp14:anchorId="63A2C9A8" wp14:editId="753AB147">
+            <wp:extent cx="3994150" cy="4594225"/>
+            <wp:effectExtent l="0" t="0" r="6350" b="0"/>
+            <wp:docPr id="254" name="Imagen 254"/>
             <wp:cNvGraphicFramePr>
               <a:graphicFrameLocks xmlns:a="http://schemas.openxmlformats.org/drawingml/2006/main" noChangeAspect="1"/>
             </wp:cNvGraphicFramePr>
@@ -39881,7 +40331,7 @@
               <a:graphicData uri="http://schemas.openxmlformats.org/drawingml/2006/picture">
                 <pic:pic xmlns:pic="http://schemas.openxmlformats.org/drawingml/2006/picture">
                   <pic:nvPicPr>
-                    <pic:cNvPr id="0" name="Picture 122"/>
+                    <pic:cNvPr id="0" name="Picture 32"/>
                     <pic:cNvPicPr>
                       <a:picLocks noChangeAspect="1" noChangeArrowheads="1"/>
                     </pic:cNvPicPr>
@@ -39902,7 +40352,7 @@
                   <pic:spPr bwMode="auto">
                     <a:xfrm>
                       <a:off x="0" y="0"/>
-                      <a:ext cx="3992880" cy="4979670"/>
+                      <a:ext cx="3994150" cy="4594225"/>
                     </a:xfrm>
                     <a:prstGeom prst="rect">
                       <a:avLst/>
@@ -40248,9 +40698,11 @@
       <w:pPr>
         <w:pStyle w:val="SubttuloCU"/>
       </w:pPr>
+      <w:proofErr w:type="spellStart"/>
       <w:r>
         <w:t>Poscondiciones</w:t>
       </w:r>
+      <w:proofErr w:type="spellEnd"/>
     </w:p>
     <w:p>
       <w:pPr>
@@ -40635,13 +41087,12 @@
       <w:r>
         <w:rPr>
           <w:noProof/>
-          <w:lang w:eastAsia="es-AR"/>
         </w:rPr>
         <w:drawing>
-          <wp:inline distT="0" distB="0" distL="0" distR="0" wp14:anchorId="76A791A0" wp14:editId="76A791A1">
-            <wp:extent cx="1656715" cy="2679700"/>
-            <wp:effectExtent l="0" t="0" r="635" b="6350"/>
-            <wp:docPr id="328" name="Imagen 328"/>
+          <wp:inline distT="0" distB="0" distL="0" distR="0" wp14:anchorId="17153D21" wp14:editId="710A8285">
+            <wp:extent cx="1660525" cy="2677160"/>
+            <wp:effectExtent l="0" t="0" r="0" b="8890"/>
+            <wp:docPr id="255" name="Imagen 255"/>
             <wp:cNvGraphicFramePr>
               <a:graphicFrameLocks xmlns:a="http://schemas.openxmlformats.org/drawingml/2006/main" noChangeAspect="1"/>
             </wp:cNvGraphicFramePr>
@@ -40649,7 +41100,7 @@
               <a:graphicData uri="http://schemas.openxmlformats.org/drawingml/2006/picture">
                 <pic:pic xmlns:pic="http://schemas.openxmlformats.org/drawingml/2006/picture">
                   <pic:nvPicPr>
-                    <pic:cNvPr id="0" name="Picture 126"/>
+                    <pic:cNvPr id="0" name="Picture 33"/>
                     <pic:cNvPicPr>
                       <a:picLocks noChangeAspect="1" noChangeArrowheads="1"/>
                     </pic:cNvPicPr>
@@ -40670,7 +41121,7 @@
                   <pic:spPr bwMode="auto">
                     <a:xfrm>
                       <a:off x="0" y="0"/>
-                      <a:ext cx="1656715" cy="2679700"/>
+                      <a:ext cx="1660525" cy="2677160"/>
                     </a:xfrm>
                     <a:prstGeom prst="rect">
                       <a:avLst/>
@@ -41016,9 +41467,11 @@
       <w:pPr>
         <w:pStyle w:val="SubttuloCU"/>
       </w:pPr>
+      <w:proofErr w:type="spellStart"/>
       <w:r>
         <w:t>Poscondiciones</w:t>
       </w:r>
+      <w:proofErr w:type="spellEnd"/>
     </w:p>
     <w:p>
       <w:pPr>
@@ -41514,13 +41967,12 @@
       <w:r>
         <w:rPr>
           <w:noProof/>
-          <w:lang w:eastAsia="es-AR"/>
         </w:rPr>
         <w:drawing>
-          <wp:inline distT="0" distB="0" distL="0" distR="0" wp14:anchorId="76A791A8" wp14:editId="76A791A9">
-            <wp:extent cx="3259455" cy="2679700"/>
-            <wp:effectExtent l="0" t="0" r="0" b="6350"/>
-            <wp:docPr id="332" name="Imagen 332"/>
+          <wp:inline distT="0" distB="0" distL="0" distR="0" wp14:anchorId="553E169F" wp14:editId="073645BE">
+            <wp:extent cx="3255010" cy="2677160"/>
+            <wp:effectExtent l="0" t="0" r="2540" b="8890"/>
+            <wp:docPr id="258" name="Imagen 258"/>
             <wp:cNvGraphicFramePr>
               <a:graphicFrameLocks xmlns:a="http://schemas.openxmlformats.org/drawingml/2006/main" noChangeAspect="1"/>
             </wp:cNvGraphicFramePr>
@@ -41528,7 +41980,7 @@
               <a:graphicData uri="http://schemas.openxmlformats.org/drawingml/2006/picture">
                 <pic:pic xmlns:pic="http://schemas.openxmlformats.org/drawingml/2006/picture">
                   <pic:nvPicPr>
-                    <pic:cNvPr id="0" name="Picture 130"/>
+                    <pic:cNvPr id="0" name="Picture 34"/>
                     <pic:cNvPicPr>
                       <a:picLocks noChangeAspect="1" noChangeArrowheads="1"/>
                     </pic:cNvPicPr>
@@ -41549,7 +42001,7 @@
                   <pic:spPr bwMode="auto">
                     <a:xfrm>
                       <a:off x="0" y="0"/>
-                      <a:ext cx="3259455" cy="2679700"/>
+                      <a:ext cx="3255010" cy="2677160"/>
                     </a:xfrm>
                     <a:prstGeom prst="rect">
                       <a:avLst/>
@@ -41895,9 +42347,11 @@
       <w:pPr>
         <w:pStyle w:val="SubttuloCU"/>
       </w:pPr>
+      <w:proofErr w:type="spellStart"/>
       <w:r>
         <w:t>Poscondiciones</w:t>
       </w:r>
+      <w:proofErr w:type="spellEnd"/>
     </w:p>
     <w:p>
       <w:pPr>
@@ -42387,13 +42841,12 @@
       <w:r>
         <w:rPr>
           <w:noProof/>
-          <w:lang w:eastAsia="es-AR"/>
         </w:rPr>
         <w:drawing>
-          <wp:inline distT="0" distB="0" distL="0" distR="0" wp14:anchorId="76A791B0" wp14:editId="76A791B1">
-            <wp:extent cx="3259455" cy="2679700"/>
-            <wp:effectExtent l="0" t="0" r="0" b="6350"/>
-            <wp:docPr id="336" name="Imagen 336"/>
+          <wp:inline distT="0" distB="0" distL="0" distR="0" wp14:anchorId="68DB68F3" wp14:editId="51641155">
+            <wp:extent cx="3255010" cy="2677160"/>
+            <wp:effectExtent l="0" t="0" r="2540" b="8890"/>
+            <wp:docPr id="259" name="Imagen 259"/>
             <wp:cNvGraphicFramePr>
               <a:graphicFrameLocks xmlns:a="http://schemas.openxmlformats.org/drawingml/2006/main" noChangeAspect="1"/>
             </wp:cNvGraphicFramePr>
@@ -42401,7 +42854,7 @@
               <a:graphicData uri="http://schemas.openxmlformats.org/drawingml/2006/picture">
                 <pic:pic xmlns:pic="http://schemas.openxmlformats.org/drawingml/2006/picture">
                   <pic:nvPicPr>
-                    <pic:cNvPr id="0" name="Picture 134"/>
+                    <pic:cNvPr id="0" name="Picture 35"/>
                     <pic:cNvPicPr>
                       <a:picLocks noChangeAspect="1" noChangeArrowheads="1"/>
                     </pic:cNvPicPr>
@@ -42422,7 +42875,7 @@
                   <pic:spPr bwMode="auto">
                     <a:xfrm>
                       <a:off x="0" y="0"/>
-                      <a:ext cx="3259455" cy="2679700"/>
+                      <a:ext cx="3255010" cy="2677160"/>
                     </a:xfrm>
                     <a:prstGeom prst="rect">
                       <a:avLst/>
@@ -42768,9 +43221,11 @@
       <w:pPr>
         <w:pStyle w:val="SubttuloCU"/>
       </w:pPr>
+      <w:proofErr w:type="spellStart"/>
       <w:r>
         <w:t>Poscondiciones</w:t>
       </w:r>
+      <w:proofErr w:type="spellEnd"/>
     </w:p>
     <w:p>
       <w:pPr>
@@ -43239,13 +43694,12 @@
       <w:r>
         <w:rPr>
           <w:noProof/>
-          <w:lang w:eastAsia="es-AR"/>
         </w:rPr>
         <w:drawing>
-          <wp:inline distT="0" distB="0" distL="0" distR="0" wp14:anchorId="76A791B8" wp14:editId="76A791B9">
-            <wp:extent cx="4055745" cy="4382135"/>
-            <wp:effectExtent l="0" t="0" r="1905" b="0"/>
-            <wp:docPr id="340" name="Imagen 340"/>
+          <wp:inline distT="0" distB="0" distL="0" distR="0" wp14:anchorId="11006B4C" wp14:editId="285DB183">
+            <wp:extent cx="3050540" cy="2677160"/>
+            <wp:effectExtent l="0" t="0" r="0" b="8890"/>
+            <wp:docPr id="262" name="Imagen 262"/>
             <wp:cNvGraphicFramePr>
               <a:graphicFrameLocks xmlns:a="http://schemas.openxmlformats.org/drawingml/2006/main" noChangeAspect="1"/>
             </wp:cNvGraphicFramePr>
@@ -43253,7 +43707,7 @@
               <a:graphicData uri="http://schemas.openxmlformats.org/drawingml/2006/picture">
                 <pic:pic xmlns:pic="http://schemas.openxmlformats.org/drawingml/2006/picture">
                   <pic:nvPicPr>
-                    <pic:cNvPr id="0" name="Picture 138"/>
+                    <pic:cNvPr id="0" name="Picture 36"/>
                     <pic:cNvPicPr>
                       <a:picLocks noChangeAspect="1" noChangeArrowheads="1"/>
                     </pic:cNvPicPr>
@@ -43274,7 +43728,7 @@
                   <pic:spPr bwMode="auto">
                     <a:xfrm>
                       <a:off x="0" y="0"/>
-                      <a:ext cx="4055745" cy="4382135"/>
+                      <a:ext cx="3050540" cy="2677160"/>
                     </a:xfrm>
                     <a:prstGeom prst="rect">
                       <a:avLst/>
@@ -43301,6 +43755,11 @@
     </w:p>
     <w:p>
       <w:pPr>
+        <w:jc w:val="left"/>
+      </w:pPr>
+    </w:p>
+    <w:p>
+      <w:pPr>
         <w:pStyle w:val="Ttulo4"/>
       </w:pPr>
     </w:p>
@@ -43323,697 +43782,14 @@
       <w:pPr>
         <w:pStyle w:val="Ttulo4"/>
       </w:pPr>
-      <w:bookmarkStart w:id="78" w:name="_Toc519786572"/>
+      <w:bookmarkStart w:id="78" w:name="_Toc519786573"/>
       <w:r>
         <w:t>CU0</w:t>
       </w:r>
       <w:r>
-        <w:t>34 – Eliminar planillas</w:t>
+        <w:t>35 – Buscar chofer</w:t>
       </w:r>
       <w:bookmarkEnd w:id="78"/>
-    </w:p>
-    <w:p>
-      <w:pPr>
-        <w:jc w:val="left"/>
-      </w:pPr>
-      <w:r>
-        <w:br w:type="page"/>
-      </w:r>
-    </w:p>
-    <w:p>
-      <w:pPr>
-        <w:pStyle w:val="SubttuloCU"/>
-      </w:pPr>
-      <w:r>
-        <w:lastRenderedPageBreak/>
-        <w:t>Historial de revisión</w:t>
-      </w:r>
-    </w:p>
-    <w:tbl>
-      <w:tblPr>
-        <w:tblW w:w="0" w:type="auto"/>
-        <w:tblBorders>
-          <w:top w:val="single" w:sz="4" w:space="0" w:color="auto"/>
-          <w:left w:val="single" w:sz="4" w:space="0" w:color="auto"/>
-          <w:bottom w:val="single" w:sz="4" w:space="0" w:color="auto"/>
-          <w:right w:val="single" w:sz="4" w:space="0" w:color="auto"/>
-          <w:insideH w:val="single" w:sz="4" w:space="0" w:color="auto"/>
-          <w:insideV w:val="single" w:sz="4" w:space="0" w:color="auto"/>
-        </w:tblBorders>
-        <w:tblLayout w:type="fixed"/>
-        <w:tblLook w:val="04A0" w:firstRow="1" w:lastRow="0" w:firstColumn="1" w:lastColumn="0" w:noHBand="0" w:noVBand="1"/>
-      </w:tblPr>
-      <w:tblGrid>
-        <w:gridCol w:w="1395"/>
-        <w:gridCol w:w="1179"/>
-        <w:gridCol w:w="4622"/>
-        <w:gridCol w:w="1984"/>
-      </w:tblGrid>
-      <w:tr>
-        <w:tc>
-          <w:tcPr>
-            <w:tcW w:w="1395" w:type="dxa"/>
-          </w:tcPr>
-          <w:p>
-            <w:pPr>
-              <w:spacing w:after="0"/>
-              <w:jc w:val="center"/>
-              <w:rPr>
-                <w:b/>
-              </w:rPr>
-            </w:pPr>
-            <w:r>
-              <w:rPr>
-                <w:b/>
-              </w:rPr>
-              <w:t>Fecha</w:t>
-            </w:r>
-          </w:p>
-        </w:tc>
-        <w:tc>
-          <w:tcPr>
-            <w:tcW w:w="1179" w:type="dxa"/>
-          </w:tcPr>
-          <w:p>
-            <w:pPr>
-              <w:spacing w:after="0"/>
-              <w:jc w:val="center"/>
-              <w:rPr>
-                <w:b/>
-              </w:rPr>
-            </w:pPr>
-            <w:r>
-              <w:rPr>
-                <w:b/>
-              </w:rPr>
-              <w:t>Versión</w:t>
-            </w:r>
-          </w:p>
-        </w:tc>
-        <w:tc>
-          <w:tcPr>
-            <w:tcW w:w="4622" w:type="dxa"/>
-          </w:tcPr>
-          <w:p>
-            <w:pPr>
-              <w:spacing w:after="0"/>
-              <w:jc w:val="center"/>
-              <w:rPr>
-                <w:b/>
-              </w:rPr>
-            </w:pPr>
-            <w:r>
-              <w:rPr>
-                <w:b/>
-              </w:rPr>
-              <w:t>Descripción</w:t>
-            </w:r>
-          </w:p>
-        </w:tc>
-        <w:tc>
-          <w:tcPr>
-            <w:tcW w:w="1984" w:type="dxa"/>
-          </w:tcPr>
-          <w:p>
-            <w:pPr>
-              <w:spacing w:after="0"/>
-              <w:jc w:val="center"/>
-              <w:rPr>
-                <w:b/>
-              </w:rPr>
-            </w:pPr>
-            <w:r>
-              <w:rPr>
-                <w:b/>
-              </w:rPr>
-              <w:t>Autor</w:t>
-            </w:r>
-          </w:p>
-        </w:tc>
-      </w:tr>
-      <w:tr>
-        <w:tc>
-          <w:tcPr>
-            <w:tcW w:w="1395" w:type="dxa"/>
-          </w:tcPr>
-          <w:p>
-            <w:pPr>
-              <w:spacing w:after="0"/>
-            </w:pPr>
-            <w:r>
-              <w:t>10/6/2018</w:t>
-            </w:r>
-          </w:p>
-        </w:tc>
-        <w:tc>
-          <w:tcPr>
-            <w:tcW w:w="1179" w:type="dxa"/>
-          </w:tcPr>
-          <w:p>
-            <w:pPr>
-              <w:spacing w:after="0"/>
-            </w:pPr>
-            <w:r>
-              <w:t>1.0</w:t>
-            </w:r>
-          </w:p>
-        </w:tc>
-        <w:tc>
-          <w:tcPr>
-            <w:tcW w:w="4622" w:type="dxa"/>
-          </w:tcPr>
-          <w:p>
-            <w:pPr>
-              <w:spacing w:after="0"/>
-            </w:pPr>
-            <w:r>
-              <w:t>Creación de la especificación</w:t>
-            </w:r>
-          </w:p>
-        </w:tc>
-        <w:tc>
-          <w:tcPr>
-            <w:tcW w:w="1984" w:type="dxa"/>
-          </w:tcPr>
-          <w:p>
-            <w:pPr>
-              <w:spacing w:after="0"/>
-            </w:pPr>
-            <w:r>
-              <w:t>Mariano Jorreto</w:t>
-            </w:r>
-          </w:p>
-        </w:tc>
-      </w:tr>
-    </w:tbl>
-    <w:p/>
-    <w:p>
-      <w:pPr>
-        <w:jc w:val="left"/>
-      </w:pPr>
-      <w:r>
-        <w:br w:type="page"/>
-      </w:r>
-    </w:p>
-    <w:p>
-      <w:pPr>
-        <w:pStyle w:val="SubttuloCU"/>
-      </w:pPr>
-      <w:r>
-        <w:lastRenderedPageBreak/>
-        <w:t>Objetivo</w:t>
-      </w:r>
-    </w:p>
-    <w:p>
-      <w:r>
-        <w:tab/>
-        <w:t>El sistema eliminará planillas horarias ya generadas para que luego vuelvan a generarse.</w:t>
-      </w:r>
-    </w:p>
-    <w:p>
-      <w:pPr>
-        <w:pStyle w:val="SubttuloCU"/>
-      </w:pPr>
-      <w:r>
-        <w:t>Precondiciones</w:t>
-      </w:r>
-    </w:p>
-    <w:p>
-      <w:pPr>
-        <w:pStyle w:val="Prrafodelista"/>
-        <w:numPr>
-          <w:ilvl w:val="0"/>
-          <w:numId w:val="112"/>
-        </w:numPr>
-      </w:pPr>
-      <w:r>
-        <w:t>Las planillas horarias a eliminar deben haber sido generadas previamente.</w:t>
-      </w:r>
-    </w:p>
-    <w:p>
-      <w:pPr>
-        <w:pStyle w:val="SubttuloCU"/>
-      </w:pPr>
-      <w:r>
-        <w:t>Poscondiciones</w:t>
-      </w:r>
-    </w:p>
-    <w:p>
-      <w:pPr>
-        <w:pStyle w:val="Prrafodelista"/>
-        <w:numPr>
-          <w:ilvl w:val="0"/>
-          <w:numId w:val="112"/>
-        </w:numPr>
-      </w:pPr>
-      <w:r>
-        <w:t>Las planillas horarias para un determinado día y sus días posteriores quedan eliminadas.</w:t>
-      </w:r>
-    </w:p>
-    <w:p>
-      <w:pPr>
-        <w:pStyle w:val="SubttuloCU"/>
-      </w:pPr>
-      <w:r>
-        <w:t>Disparadores</w:t>
-      </w:r>
-    </w:p>
-    <w:p>
-      <w:pPr>
-        <w:pStyle w:val="Prrafodelista"/>
-        <w:numPr>
-          <w:ilvl w:val="0"/>
-          <w:numId w:val="112"/>
-        </w:numPr>
-      </w:pPr>
-      <w:r>
-        <w:t>Se produjo una modificación en la disponibilidad de los recursos para realizar los viajes, ya sean vehículos o choferes.</w:t>
-      </w:r>
-    </w:p>
-    <w:p>
-      <w:pPr>
-        <w:pStyle w:val="SubttuloCU"/>
-      </w:pPr>
-      <w:r>
-        <w:t>Puntos de extensión y condiciones</w:t>
-      </w:r>
-    </w:p>
-    <w:p>
-      <w:pPr>
-        <w:pStyle w:val="Prrafodelista"/>
-        <w:numPr>
-          <w:ilvl w:val="0"/>
-          <w:numId w:val="112"/>
-        </w:numPr>
-      </w:pPr>
-      <w:r>
-        <w:t>Solamente pueden eliminarse planillas con fecha posterior al día siguiente del cual se está efectuando la operación.</w:t>
-      </w:r>
-    </w:p>
-    <w:p>
-      <w:pPr>
-        <w:jc w:val="left"/>
-      </w:pPr>
-      <w:r>
-        <w:br w:type="page"/>
-      </w:r>
-    </w:p>
-    <w:p>
-      <w:pPr>
-        <w:pStyle w:val="SubttuloCU"/>
-      </w:pPr>
-      <w:r>
-        <w:lastRenderedPageBreak/>
-        <w:t>Gráfico del caso de uso</w:t>
-      </w:r>
-    </w:p>
-    <w:p>
-      <w:r>
-        <w:rPr>
-          <w:noProof/>
-          <w:lang w:eastAsia="es-AR"/>
-        </w:rPr>
-        <w:drawing>
-          <wp:inline distT="0" distB="0" distL="0" distR="0" wp14:anchorId="76A791BA" wp14:editId="76A791BB">
-            <wp:extent cx="3268345" cy="2806700"/>
-            <wp:effectExtent l="0" t="0" r="8255" b="0"/>
-            <wp:docPr id="341" name="Imagen 341"/>
-            <wp:cNvGraphicFramePr>
-              <a:graphicFrameLocks xmlns:a="http://schemas.openxmlformats.org/drawingml/2006/main" noChangeAspect="1"/>
-            </wp:cNvGraphicFramePr>
-            <a:graphic xmlns:a="http://schemas.openxmlformats.org/drawingml/2006/main">
-              <a:graphicData uri="http://schemas.openxmlformats.org/drawingml/2006/picture">
-                <pic:pic xmlns:pic="http://schemas.openxmlformats.org/drawingml/2006/picture">
-                  <pic:nvPicPr>
-                    <pic:cNvPr id="0" name="Picture 139"/>
-                    <pic:cNvPicPr>
-                      <a:picLocks noChangeAspect="1" noChangeArrowheads="1"/>
-                    </pic:cNvPicPr>
-                  </pic:nvPicPr>
-                  <pic:blipFill>
-                    <a:blip r:embed="rId146">
-                      <a:extLst>
-                        <a:ext uri="{28A0092B-C50C-407E-A947-70E740481C1C}">
-                          <a14:useLocalDpi xmlns:a14="http://schemas.microsoft.com/office/drawing/2010/main" val="0"/>
-                        </a:ext>
-                      </a:extLst>
-                    </a:blip>
-                    <a:srcRect/>
-                    <a:stretch>
-                      <a:fillRect/>
-                    </a:stretch>
-                  </pic:blipFill>
-                  <pic:spPr bwMode="auto">
-                    <a:xfrm>
-                      <a:off x="0" y="0"/>
-                      <a:ext cx="3268345" cy="2806700"/>
-                    </a:xfrm>
-                    <a:prstGeom prst="rect">
-                      <a:avLst/>
-                    </a:prstGeom>
-                    <a:noFill/>
-                    <a:ln>
-                      <a:noFill/>
-                    </a:ln>
-                  </pic:spPr>
-                </pic:pic>
-              </a:graphicData>
-            </a:graphic>
-          </wp:inline>
-        </w:drawing>
-      </w:r>
-    </w:p>
-    <w:p>
-      <w:pPr>
-        <w:jc w:val="left"/>
-      </w:pPr>
-      <w:r>
-        <w:br w:type="page"/>
-      </w:r>
-    </w:p>
-    <w:p>
-      <w:pPr>
-        <w:pStyle w:val="SubttuloCU"/>
-      </w:pPr>
-      <w:r>
-        <w:lastRenderedPageBreak/>
-        <w:t>Flujo normal</w:t>
-      </w:r>
-    </w:p>
-    <w:p>
-      <w:pPr>
-        <w:pStyle w:val="Prrafodelista"/>
-        <w:numPr>
-          <w:ilvl w:val="0"/>
-          <w:numId w:val="116"/>
-        </w:numPr>
-      </w:pPr>
-      <w:r>
-        <w:t>El sistema llama a la función para eliminar las planillas a partir de una determinada fecha.</w:t>
-      </w:r>
-    </w:p>
-    <w:p>
-      <w:pPr>
-        <w:pStyle w:val="Prrafodelista"/>
-        <w:numPr>
-          <w:ilvl w:val="0"/>
-          <w:numId w:val="116"/>
-        </w:numPr>
-      </w:pPr>
-      <w:r>
-        <w:t>El sistema busca las planillas que correspondan a esa fecha en adelante.</w:t>
-      </w:r>
-    </w:p>
-    <w:p>
-      <w:pPr>
-        <w:pStyle w:val="Prrafodelista"/>
-        <w:numPr>
-          <w:ilvl w:val="0"/>
-          <w:numId w:val="116"/>
-        </w:numPr>
-      </w:pPr>
-      <w:r>
-        <w:t>El sistema elimina cada uno de los viajes que contienen esas planillas.</w:t>
-      </w:r>
-    </w:p>
-    <w:p>
-      <w:pPr>
-        <w:pStyle w:val="Prrafodelista"/>
-        <w:numPr>
-          <w:ilvl w:val="0"/>
-          <w:numId w:val="116"/>
-        </w:numPr>
-      </w:pPr>
-      <w:r>
-        <w:t>El sistema elimina las planillas encontradas.</w:t>
-      </w:r>
-    </w:p>
-    <w:p>
-      <w:pPr>
-        <w:pStyle w:val="Prrafodelista"/>
-        <w:numPr>
-          <w:ilvl w:val="0"/>
-          <w:numId w:val="116"/>
-        </w:numPr>
-      </w:pPr>
-      <w:r>
-        <w:t>El sistema registra en la bitácora que se eliminaron las planillas para esos días.</w:t>
-      </w:r>
-    </w:p>
-    <w:p>
-      <w:pPr>
-        <w:jc w:val="left"/>
-      </w:pPr>
-      <w:r>
-        <w:br w:type="page"/>
-      </w:r>
-    </w:p>
-    <w:p>
-      <w:pPr>
-        <w:pStyle w:val="SubttuloCU"/>
-      </w:pPr>
-      <w:r>
-        <w:lastRenderedPageBreak/>
-        <w:t>Diagrama de clase</w:t>
-      </w:r>
-    </w:p>
-    <w:p>
-      <w:r>
-        <w:rPr>
-          <w:noProof/>
-          <w:lang w:eastAsia="es-AR"/>
-        </w:rPr>
-        <w:drawing>
-          <wp:inline distT="0" distB="0" distL="0" distR="0" wp14:anchorId="76A791BC" wp14:editId="76A791BD">
-            <wp:extent cx="5760720" cy="6911250"/>
-            <wp:effectExtent l="0" t="0" r="0" b="4445"/>
-            <wp:docPr id="372" name="Imagen 372"/>
-            <wp:cNvGraphicFramePr>
-              <a:graphicFrameLocks xmlns:a="http://schemas.openxmlformats.org/drawingml/2006/main" noChangeAspect="1"/>
-            </wp:cNvGraphicFramePr>
-            <a:graphic xmlns:a="http://schemas.openxmlformats.org/drawingml/2006/main">
-              <a:graphicData uri="http://schemas.openxmlformats.org/drawingml/2006/picture">
-                <pic:pic xmlns:pic="http://schemas.openxmlformats.org/drawingml/2006/picture">
-                  <pic:nvPicPr>
-                    <pic:cNvPr id="0" name="Picture 41"/>
-                    <pic:cNvPicPr>
-                      <a:picLocks noChangeAspect="1" noChangeArrowheads="1"/>
-                    </pic:cNvPicPr>
-                  </pic:nvPicPr>
-                  <pic:blipFill>
-                    <a:blip r:embed="rId147">
-                      <a:extLst>
-                        <a:ext uri="{28A0092B-C50C-407E-A947-70E740481C1C}">
-                          <a14:useLocalDpi xmlns:a14="http://schemas.microsoft.com/office/drawing/2010/main" val="0"/>
-                        </a:ext>
-                      </a:extLst>
-                    </a:blip>
-                    <a:srcRect/>
-                    <a:stretch>
-                      <a:fillRect/>
-                    </a:stretch>
-                  </pic:blipFill>
-                  <pic:spPr bwMode="auto">
-                    <a:xfrm>
-                      <a:off x="0" y="0"/>
-                      <a:ext cx="5760720" cy="6911250"/>
-                    </a:xfrm>
-                    <a:prstGeom prst="rect">
-                      <a:avLst/>
-                    </a:prstGeom>
-                    <a:noFill/>
-                    <a:ln>
-                      <a:noFill/>
-                    </a:ln>
-                  </pic:spPr>
-                </pic:pic>
-              </a:graphicData>
-            </a:graphic>
-          </wp:inline>
-        </w:drawing>
-      </w:r>
-      <w:r>
-        <w:br w:type="page"/>
-      </w:r>
-    </w:p>
-    <w:p>
-      <w:pPr>
-        <w:pStyle w:val="SubttuloCU"/>
-      </w:pPr>
-      <w:r>
-        <w:lastRenderedPageBreak/>
-        <w:t>Diagrama de secuencia</w:t>
-      </w:r>
-    </w:p>
-    <w:p>
-      <w:r>
-        <w:rPr>
-          <w:noProof/>
-          <w:lang w:eastAsia="es-AR"/>
-        </w:rPr>
-        <w:drawing>
-          <wp:inline distT="0" distB="0" distL="0" distR="0" wp14:anchorId="76A791BE" wp14:editId="76A791BF">
-            <wp:extent cx="5760720" cy="6126017"/>
-            <wp:effectExtent l="0" t="0" r="0" b="8255"/>
-            <wp:docPr id="343" name="Imagen 343"/>
-            <wp:cNvGraphicFramePr>
-              <a:graphicFrameLocks xmlns:a="http://schemas.openxmlformats.org/drawingml/2006/main" noChangeAspect="1"/>
-            </wp:cNvGraphicFramePr>
-            <a:graphic xmlns:a="http://schemas.openxmlformats.org/drawingml/2006/main">
-              <a:graphicData uri="http://schemas.openxmlformats.org/drawingml/2006/picture">
-                <pic:pic xmlns:pic="http://schemas.openxmlformats.org/drawingml/2006/picture">
-                  <pic:nvPicPr>
-                    <pic:cNvPr id="0" name="Picture 141"/>
-                    <pic:cNvPicPr>
-                      <a:picLocks noChangeAspect="1" noChangeArrowheads="1"/>
-                    </pic:cNvPicPr>
-                  </pic:nvPicPr>
-                  <pic:blipFill>
-                    <a:blip r:embed="rId148">
-                      <a:extLst>
-                        <a:ext uri="{28A0092B-C50C-407E-A947-70E740481C1C}">
-                          <a14:useLocalDpi xmlns:a14="http://schemas.microsoft.com/office/drawing/2010/main" val="0"/>
-                        </a:ext>
-                      </a:extLst>
-                    </a:blip>
-                    <a:srcRect/>
-                    <a:stretch>
-                      <a:fillRect/>
-                    </a:stretch>
-                  </pic:blipFill>
-                  <pic:spPr bwMode="auto">
-                    <a:xfrm>
-                      <a:off x="0" y="0"/>
-                      <a:ext cx="5760720" cy="6126017"/>
-                    </a:xfrm>
-                    <a:prstGeom prst="rect">
-                      <a:avLst/>
-                    </a:prstGeom>
-                    <a:noFill/>
-                    <a:ln>
-                      <a:noFill/>
-                    </a:ln>
-                  </pic:spPr>
-                </pic:pic>
-              </a:graphicData>
-            </a:graphic>
-          </wp:inline>
-        </w:drawing>
-      </w:r>
-    </w:p>
-    <w:p>
-      <w:pPr>
-        <w:jc w:val="left"/>
-      </w:pPr>
-      <w:r>
-        <w:br w:type="page"/>
-      </w:r>
-    </w:p>
-    <w:p>
-      <w:pPr>
-        <w:pStyle w:val="SubttuloCU"/>
-      </w:pPr>
-      <w:r>
-        <w:lastRenderedPageBreak/>
-        <w:t>DER</w:t>
-      </w:r>
-    </w:p>
-    <w:p>
-      <w:r>
-        <w:rPr>
-          <w:noProof/>
-          <w:lang w:eastAsia="es-AR"/>
-        </w:rPr>
-        <w:drawing>
-          <wp:inline distT="0" distB="0" distL="0" distR="0" wp14:anchorId="76A791C0" wp14:editId="76A791C1">
-            <wp:extent cx="4128135" cy="4852670"/>
-            <wp:effectExtent l="0" t="0" r="5715" b="5080"/>
-            <wp:docPr id="344" name="Imagen 344"/>
-            <wp:cNvGraphicFramePr>
-              <a:graphicFrameLocks xmlns:a="http://schemas.openxmlformats.org/drawingml/2006/main" noChangeAspect="1"/>
-            </wp:cNvGraphicFramePr>
-            <a:graphic xmlns:a="http://schemas.openxmlformats.org/drawingml/2006/main">
-              <a:graphicData uri="http://schemas.openxmlformats.org/drawingml/2006/picture">
-                <pic:pic xmlns:pic="http://schemas.openxmlformats.org/drawingml/2006/picture">
-                  <pic:nvPicPr>
-                    <pic:cNvPr id="0" name="Picture 142"/>
-                    <pic:cNvPicPr>
-                      <a:picLocks noChangeAspect="1" noChangeArrowheads="1"/>
-                    </pic:cNvPicPr>
-                  </pic:nvPicPr>
-                  <pic:blipFill>
-                    <a:blip r:embed="rId149">
-                      <a:extLst>
-                        <a:ext uri="{28A0092B-C50C-407E-A947-70E740481C1C}">
-                          <a14:useLocalDpi xmlns:a14="http://schemas.microsoft.com/office/drawing/2010/main" val="0"/>
-                        </a:ext>
-                      </a:extLst>
-                    </a:blip>
-                    <a:srcRect/>
-                    <a:stretch>
-                      <a:fillRect/>
-                    </a:stretch>
-                  </pic:blipFill>
-                  <pic:spPr bwMode="auto">
-                    <a:xfrm>
-                      <a:off x="0" y="0"/>
-                      <a:ext cx="4128135" cy="4852670"/>
-                    </a:xfrm>
-                    <a:prstGeom prst="rect">
-                      <a:avLst/>
-                    </a:prstGeom>
-                    <a:noFill/>
-                    <a:ln>
-                      <a:noFill/>
-                    </a:ln>
-                  </pic:spPr>
-                </pic:pic>
-              </a:graphicData>
-            </a:graphic>
-          </wp:inline>
-        </w:drawing>
-      </w:r>
-    </w:p>
-    <w:p>
-      <w:pPr>
-        <w:jc w:val="left"/>
-      </w:pPr>
-      <w:r>
-        <w:br w:type="page"/>
-      </w:r>
-    </w:p>
-    <w:p>
-      <w:pPr>
-        <w:pStyle w:val="Ttulo4"/>
-      </w:pPr>
-    </w:p>
-    <w:p>
-      <w:pPr>
-        <w:pStyle w:val="Ttulo4"/>
-      </w:pPr>
-    </w:p>
-    <w:p>
-      <w:pPr>
-        <w:pStyle w:val="Ttulo4"/>
-      </w:pPr>
-    </w:p>
-    <w:p>
-      <w:pPr>
-        <w:pStyle w:val="Ttulo4"/>
-      </w:pPr>
-    </w:p>
-    <w:p>
-      <w:pPr>
-        <w:pStyle w:val="Ttulo4"/>
-      </w:pPr>
-      <w:bookmarkStart w:id="79" w:name="_Toc519786573"/>
-      <w:r>
-        <w:t>CU0</w:t>
-      </w:r>
-      <w:r>
-        <w:t>35 – Buscar chofer</w:t>
-      </w:r>
-      <w:bookmarkEnd w:id="79"/>
     </w:p>
     <w:p>
       <w:pPr>
@@ -44303,9 +44079,11 @@
       <w:pPr>
         <w:pStyle w:val="SubttuloCU"/>
       </w:pPr>
+      <w:proofErr w:type="spellStart"/>
       <w:r>
         <w:t>Poscondiciones</w:t>
       </w:r>
+      <w:proofErr w:type="spellEnd"/>
     </w:p>
     <w:p>
       <w:pPr>
@@ -44394,7 +44172,7 @@
                     </pic:cNvPicPr>
                   </pic:nvPicPr>
                   <pic:blipFill>
-                    <a:blip r:embed="rId150">
+                    <a:blip r:embed="rId146">
                       <a:extLst>
                         <a:ext uri="{28A0092B-C50C-407E-A947-70E740481C1C}">
                           <a14:useLocalDpi xmlns:a14="http://schemas.microsoft.com/office/drawing/2010/main" val="0"/>
@@ -44556,7 +44334,7 @@
                     </pic:cNvPicPr>
                   </pic:nvPicPr>
                   <pic:blipFill>
-                    <a:blip r:embed="rId151">
+                    <a:blip r:embed="rId147">
                       <a:extLst>
                         <a:ext uri="{28A0092B-C50C-407E-A947-70E740481C1C}">
                           <a14:useLocalDpi xmlns:a14="http://schemas.microsoft.com/office/drawing/2010/main" val="0"/>
@@ -44628,7 +44406,7 @@
                     </pic:cNvPicPr>
                   </pic:nvPicPr>
                   <pic:blipFill>
-                    <a:blip r:embed="rId152">
+                    <a:blip r:embed="rId148">
                       <a:extLst>
                         <a:ext uri="{28A0092B-C50C-407E-A947-70E740481C1C}">
                           <a14:useLocalDpi xmlns:a14="http://schemas.microsoft.com/office/drawing/2010/main" val="0"/>
@@ -44681,13 +44459,12 @@
       <w:r>
         <w:rPr>
           <w:noProof/>
-          <w:lang w:eastAsia="es-AR"/>
         </w:rPr>
         <w:drawing>
-          <wp:inline distT="0" distB="0" distL="0" distR="0" wp14:anchorId="76A791C8" wp14:editId="76A791C9">
-            <wp:extent cx="3612515" cy="2752090"/>
-            <wp:effectExtent l="0" t="0" r="6985" b="0"/>
-            <wp:docPr id="348" name="Imagen 348"/>
+          <wp:inline distT="0" distB="0" distL="0" distR="0" wp14:anchorId="7A731E79" wp14:editId="108BA251">
+            <wp:extent cx="3609975" cy="2750185"/>
+            <wp:effectExtent l="0" t="0" r="9525" b="0"/>
+            <wp:docPr id="263" name="Imagen 263"/>
             <wp:cNvGraphicFramePr>
               <a:graphicFrameLocks xmlns:a="http://schemas.openxmlformats.org/drawingml/2006/main" noChangeAspect="1"/>
             </wp:cNvGraphicFramePr>
@@ -44695,13 +44472,13 @@
               <a:graphicData uri="http://schemas.openxmlformats.org/drawingml/2006/picture">
                 <pic:pic xmlns:pic="http://schemas.openxmlformats.org/drawingml/2006/picture">
                   <pic:nvPicPr>
-                    <pic:cNvPr id="0" name="Picture 146"/>
+                    <pic:cNvPr id="0" name="Picture 37"/>
                     <pic:cNvPicPr>
                       <a:picLocks noChangeAspect="1" noChangeArrowheads="1"/>
                     </pic:cNvPicPr>
                   </pic:nvPicPr>
                   <pic:blipFill>
-                    <a:blip r:embed="rId153">
+                    <a:blip r:embed="rId149">
                       <a:extLst>
                         <a:ext uri="{28A0092B-C50C-407E-A947-70E740481C1C}">
                           <a14:useLocalDpi xmlns:a14="http://schemas.microsoft.com/office/drawing/2010/main" val="0"/>
@@ -44716,7 +44493,7 @@
                   <pic:spPr bwMode="auto">
                     <a:xfrm>
                       <a:off x="0" y="0"/>
-                      <a:ext cx="3612515" cy="2752090"/>
+                      <a:ext cx="3609975" cy="2750185"/>
                     </a:xfrm>
                     <a:prstGeom prst="rect">
                       <a:avLst/>
@@ -44765,14 +44542,14 @@
       <w:pPr>
         <w:pStyle w:val="Ttulo4"/>
       </w:pPr>
-      <w:bookmarkStart w:id="80" w:name="_Toc519786574"/>
+      <w:bookmarkStart w:id="79" w:name="_Toc519786574"/>
       <w:r>
         <w:t>CU0</w:t>
       </w:r>
       <w:r>
         <w:t>36 – Alta chofer</w:t>
       </w:r>
-      <w:bookmarkEnd w:id="80"/>
+      <w:bookmarkEnd w:id="79"/>
     </w:p>
     <w:p>
       <w:pPr>
@@ -45062,9 +44839,11 @@
       <w:pPr>
         <w:pStyle w:val="SubttuloCU"/>
       </w:pPr>
+      <w:proofErr w:type="spellStart"/>
       <w:r>
         <w:t>Poscondiciones</w:t>
       </w:r>
+      <w:proofErr w:type="spellEnd"/>
     </w:p>
     <w:p>
       <w:pPr>
@@ -45153,7 +44932,7 @@
                     </pic:cNvPicPr>
                   </pic:nvPicPr>
                   <pic:blipFill>
-                    <a:blip r:embed="rId154">
+                    <a:blip r:embed="rId150">
                       <a:extLst>
                         <a:ext uri="{28A0092B-C50C-407E-A947-70E740481C1C}">
                           <a14:useLocalDpi xmlns:a14="http://schemas.microsoft.com/office/drawing/2010/main" val="0"/>
@@ -45429,7 +45208,7 @@
                     </pic:cNvPicPr>
                   </pic:nvPicPr>
                   <pic:blipFill>
-                    <a:blip r:embed="rId155">
+                    <a:blip r:embed="rId151">
                       <a:extLst>
                         <a:ext uri="{28A0092B-C50C-407E-A947-70E740481C1C}">
                           <a14:useLocalDpi xmlns:a14="http://schemas.microsoft.com/office/drawing/2010/main" val="0"/>
@@ -45501,7 +45280,7 @@
                     </pic:cNvPicPr>
                   </pic:nvPicPr>
                   <pic:blipFill>
-                    <a:blip r:embed="rId156">
+                    <a:blip r:embed="rId152">
                       <a:extLst>
                         <a:ext uri="{28A0092B-C50C-407E-A947-70E740481C1C}">
                           <a14:useLocalDpi xmlns:a14="http://schemas.microsoft.com/office/drawing/2010/main" val="0"/>
@@ -45554,13 +45333,12 @@
       <w:r>
         <w:rPr>
           <w:noProof/>
-          <w:lang w:eastAsia="es-AR"/>
         </w:rPr>
         <w:drawing>
-          <wp:inline distT="0" distB="0" distL="0" distR="0" wp14:anchorId="76A791D0" wp14:editId="76A791D1">
-            <wp:extent cx="3757295" cy="4191635"/>
+          <wp:inline distT="0" distB="0" distL="0" distR="0" wp14:anchorId="4F021D6A" wp14:editId="7A7AB765">
+            <wp:extent cx="3752850" cy="4312920"/>
             <wp:effectExtent l="0" t="0" r="0" b="0"/>
-            <wp:docPr id="352" name="Imagen 352"/>
+            <wp:docPr id="266" name="Imagen 266"/>
             <wp:cNvGraphicFramePr>
               <a:graphicFrameLocks xmlns:a="http://schemas.openxmlformats.org/drawingml/2006/main" noChangeAspect="1"/>
             </wp:cNvGraphicFramePr>
@@ -45568,13 +45346,13 @@
               <a:graphicData uri="http://schemas.openxmlformats.org/drawingml/2006/picture">
                 <pic:pic xmlns:pic="http://schemas.openxmlformats.org/drawingml/2006/picture">
                   <pic:nvPicPr>
-                    <pic:cNvPr id="0" name="Picture 150"/>
+                    <pic:cNvPr id="0" name="Picture 38"/>
                     <pic:cNvPicPr>
                       <a:picLocks noChangeAspect="1" noChangeArrowheads="1"/>
                     </pic:cNvPicPr>
                   </pic:nvPicPr>
                   <pic:blipFill>
-                    <a:blip r:embed="rId157">
+                    <a:blip r:embed="rId153">
                       <a:extLst>
                         <a:ext uri="{28A0092B-C50C-407E-A947-70E740481C1C}">
                           <a14:useLocalDpi xmlns:a14="http://schemas.microsoft.com/office/drawing/2010/main" val="0"/>
@@ -45589,7 +45367,7 @@
                   <pic:spPr bwMode="auto">
                     <a:xfrm>
                       <a:off x="0" y="0"/>
-                      <a:ext cx="3757295" cy="4191635"/>
+                      <a:ext cx="3752850" cy="4312920"/>
                     </a:xfrm>
                     <a:prstGeom prst="rect">
                       <a:avLst/>
@@ -45638,14 +45416,14 @@
       <w:pPr>
         <w:pStyle w:val="Ttulo4"/>
       </w:pPr>
-      <w:bookmarkStart w:id="81" w:name="_Toc519786575"/>
+      <w:bookmarkStart w:id="80" w:name="_Toc519786575"/>
       <w:r>
         <w:t>CU0</w:t>
       </w:r>
       <w:r>
         <w:t>37 – Modificar chofer</w:t>
       </w:r>
-      <w:bookmarkEnd w:id="81"/>
+      <w:bookmarkEnd w:id="80"/>
     </w:p>
     <w:p>
       <w:pPr>
@@ -45938,9 +45716,11 @@
       <w:pPr>
         <w:pStyle w:val="SubttuloCU"/>
       </w:pPr>
+      <w:proofErr w:type="spellStart"/>
       <w:r>
         <w:t>Poscondiciones</w:t>
       </w:r>
+      <w:proofErr w:type="spellEnd"/>
     </w:p>
     <w:p>
       <w:pPr>
@@ -46029,7 +45809,7 @@
                     </pic:cNvPicPr>
                   </pic:nvPicPr>
                   <pic:blipFill>
-                    <a:blip r:embed="rId158">
+                    <a:blip r:embed="rId154">
                       <a:extLst>
                         <a:ext uri="{28A0092B-C50C-407E-A947-70E740481C1C}">
                           <a14:useLocalDpi xmlns:a14="http://schemas.microsoft.com/office/drawing/2010/main" val="0"/>
@@ -46305,7 +46085,7 @@
                     </pic:cNvPicPr>
                   </pic:nvPicPr>
                   <pic:blipFill>
-                    <a:blip r:embed="rId159">
+                    <a:blip r:embed="rId155">
                       <a:extLst>
                         <a:ext uri="{28A0092B-C50C-407E-A947-70E740481C1C}">
                           <a14:useLocalDpi xmlns:a14="http://schemas.microsoft.com/office/drawing/2010/main" val="0"/>
@@ -46377,7 +46157,7 @@
                     </pic:cNvPicPr>
                   </pic:nvPicPr>
                   <pic:blipFill>
-                    <a:blip r:embed="rId160">
+                    <a:blip r:embed="rId156">
                       <a:extLst>
                         <a:ext uri="{28A0092B-C50C-407E-A947-70E740481C1C}">
                           <a14:useLocalDpi xmlns:a14="http://schemas.microsoft.com/office/drawing/2010/main" val="0"/>
@@ -46430,13 +46210,12 @@
       <w:r>
         <w:rPr>
           <w:noProof/>
-          <w:lang w:eastAsia="es-AR"/>
         </w:rPr>
         <w:drawing>
-          <wp:inline distT="0" distB="0" distL="0" distR="0" wp14:anchorId="76A791D8" wp14:editId="76A791D9">
-            <wp:extent cx="3494405" cy="2752090"/>
+          <wp:inline distT="0" distB="0" distL="0" distR="0" wp14:anchorId="54825689" wp14:editId="6D27050F">
+            <wp:extent cx="3493770" cy="2750185"/>
             <wp:effectExtent l="0" t="0" r="0" b="0"/>
-            <wp:docPr id="356" name="Imagen 356"/>
+            <wp:docPr id="267" name="Imagen 267"/>
             <wp:cNvGraphicFramePr>
               <a:graphicFrameLocks xmlns:a="http://schemas.openxmlformats.org/drawingml/2006/main" noChangeAspect="1"/>
             </wp:cNvGraphicFramePr>
@@ -46444,13 +46223,13 @@
               <a:graphicData uri="http://schemas.openxmlformats.org/drawingml/2006/picture">
                 <pic:pic xmlns:pic="http://schemas.openxmlformats.org/drawingml/2006/picture">
                   <pic:nvPicPr>
-                    <pic:cNvPr id="0" name="Picture 154"/>
+                    <pic:cNvPr id="0" name="Picture 39"/>
                     <pic:cNvPicPr>
                       <a:picLocks noChangeAspect="1" noChangeArrowheads="1"/>
                     </pic:cNvPicPr>
                   </pic:nvPicPr>
                   <pic:blipFill>
-                    <a:blip r:embed="rId161">
+                    <a:blip r:embed="rId157">
                       <a:extLst>
                         <a:ext uri="{28A0092B-C50C-407E-A947-70E740481C1C}">
                           <a14:useLocalDpi xmlns:a14="http://schemas.microsoft.com/office/drawing/2010/main" val="0"/>
@@ -46465,7 +46244,7 @@
                   <pic:spPr bwMode="auto">
                     <a:xfrm>
                       <a:off x="0" y="0"/>
-                      <a:ext cx="3494405" cy="2752090"/>
+                      <a:ext cx="3493770" cy="2750185"/>
                     </a:xfrm>
                     <a:prstGeom prst="rect">
                       <a:avLst/>
@@ -46514,14 +46293,14 @@
       <w:pPr>
         <w:pStyle w:val="Ttulo4"/>
       </w:pPr>
-      <w:bookmarkStart w:id="82" w:name="_Toc519786576"/>
+      <w:bookmarkStart w:id="81" w:name="_Toc519786576"/>
       <w:r>
         <w:t>CU0</w:t>
       </w:r>
       <w:r>
         <w:t>38 – Baja chofer</w:t>
       </w:r>
-      <w:bookmarkEnd w:id="82"/>
+      <w:bookmarkEnd w:id="81"/>
     </w:p>
     <w:p>
       <w:pPr>
@@ -46811,9 +46590,11 @@
       <w:pPr>
         <w:pStyle w:val="SubttuloCU"/>
       </w:pPr>
+      <w:proofErr w:type="spellStart"/>
       <w:r>
         <w:t>Poscondiciones</w:t>
       </w:r>
+      <w:proofErr w:type="spellEnd"/>
     </w:p>
     <w:p>
       <w:pPr>
@@ -46902,7 +46683,7 @@
                     </pic:cNvPicPr>
                   </pic:nvPicPr>
                   <pic:blipFill>
-                    <a:blip r:embed="rId162">
+                    <a:blip r:embed="rId158">
                       <a:extLst>
                         <a:ext uri="{28A0092B-C50C-407E-A947-70E740481C1C}">
                           <a14:useLocalDpi xmlns:a14="http://schemas.microsoft.com/office/drawing/2010/main" val="0"/>
@@ -47133,7 +46914,7 @@
                     </pic:cNvPicPr>
                   </pic:nvPicPr>
                   <pic:blipFill>
-                    <a:blip r:embed="rId163">
+                    <a:blip r:embed="rId159">
                       <a:extLst>
                         <a:ext uri="{28A0092B-C50C-407E-A947-70E740481C1C}">
                           <a14:useLocalDpi xmlns:a14="http://schemas.microsoft.com/office/drawing/2010/main" val="0"/>
@@ -47205,7 +46986,7 @@
                     </pic:cNvPicPr>
                   </pic:nvPicPr>
                   <pic:blipFill>
-                    <a:blip r:embed="rId164">
+                    <a:blip r:embed="rId160">
                       <a:extLst>
                         <a:ext uri="{28A0092B-C50C-407E-A947-70E740481C1C}">
                           <a14:useLocalDpi xmlns:a14="http://schemas.microsoft.com/office/drawing/2010/main" val="0"/>
@@ -47258,13 +47039,12 @@
       <w:r>
         <w:rPr>
           <w:noProof/>
-          <w:lang w:eastAsia="es-AR"/>
         </w:rPr>
         <w:drawing>
-          <wp:inline distT="0" distB="0" distL="0" distR="0" wp14:anchorId="76A791E0" wp14:editId="76A791E1">
-            <wp:extent cx="4137660" cy="4445000"/>
-            <wp:effectExtent l="0" t="0" r="0" b="0"/>
-            <wp:docPr id="360" name="Imagen 360"/>
+          <wp:inline distT="0" distB="0" distL="0" distR="0" wp14:anchorId="29F28F2B" wp14:editId="353148F7">
+            <wp:extent cx="3439160" cy="2750185"/>
+            <wp:effectExtent l="0" t="0" r="8890" b="0"/>
+            <wp:docPr id="271" name="Imagen 271"/>
             <wp:cNvGraphicFramePr>
               <a:graphicFrameLocks xmlns:a="http://schemas.openxmlformats.org/drawingml/2006/main" noChangeAspect="1"/>
             </wp:cNvGraphicFramePr>
@@ -47272,13 +47052,13 @@
               <a:graphicData uri="http://schemas.openxmlformats.org/drawingml/2006/picture">
                 <pic:pic xmlns:pic="http://schemas.openxmlformats.org/drawingml/2006/picture">
                   <pic:nvPicPr>
-                    <pic:cNvPr id="0" name="Picture 158"/>
+                    <pic:cNvPr id="0" name="Picture 40"/>
                     <pic:cNvPicPr>
                       <a:picLocks noChangeAspect="1" noChangeArrowheads="1"/>
                     </pic:cNvPicPr>
                   </pic:nvPicPr>
                   <pic:blipFill>
-                    <a:blip r:embed="rId165">
+                    <a:blip r:embed="rId161">
                       <a:extLst>
                         <a:ext uri="{28A0092B-C50C-407E-A947-70E740481C1C}">
                           <a14:useLocalDpi xmlns:a14="http://schemas.microsoft.com/office/drawing/2010/main" val="0"/>
@@ -47293,7 +47073,7 @@
                   <pic:spPr bwMode="auto">
                     <a:xfrm>
                       <a:off x="0" y="0"/>
-                      <a:ext cx="4137660" cy="4445000"/>
+                      <a:ext cx="3439160" cy="2750185"/>
                     </a:xfrm>
                     <a:prstGeom prst="rect">
                       <a:avLst/>
@@ -47342,14 +47122,14 @@
       <w:pPr>
         <w:pStyle w:val="Ttulo4"/>
       </w:pPr>
-      <w:bookmarkStart w:id="83" w:name="_Toc519786577"/>
+      <w:bookmarkStart w:id="82" w:name="_Toc519786577"/>
       <w:r>
         <w:t>CU0</w:t>
       </w:r>
       <w:r>
         <w:t>39 – Registrar licencia de chofer</w:t>
       </w:r>
-      <w:bookmarkEnd w:id="83"/>
+      <w:bookmarkEnd w:id="82"/>
     </w:p>
     <w:p>
       <w:pPr>
@@ -47639,9 +47419,11 @@
       <w:pPr>
         <w:pStyle w:val="SubttuloCU"/>
       </w:pPr>
+      <w:proofErr w:type="spellStart"/>
       <w:r>
         <w:t>Poscondiciones</w:t>
       </w:r>
+      <w:proofErr w:type="spellEnd"/>
     </w:p>
     <w:p>
       <w:pPr>
@@ -47730,7 +47512,7 @@
                     </pic:cNvPicPr>
                   </pic:nvPicPr>
                   <pic:blipFill>
-                    <a:blip r:embed="rId166">
+                    <a:blip r:embed="rId162">
                       <a:extLst>
                         <a:ext uri="{28A0092B-C50C-407E-A947-70E740481C1C}">
                           <a14:useLocalDpi xmlns:a14="http://schemas.microsoft.com/office/drawing/2010/main" val="0"/>
@@ -47928,7 +47710,7 @@
                     </pic:cNvPicPr>
                   </pic:nvPicPr>
                   <pic:blipFill>
-                    <a:blip r:embed="rId167">
+                    <a:blip r:embed="rId163">
                       <a:extLst>
                         <a:ext uri="{28A0092B-C50C-407E-A947-70E740481C1C}">
                           <a14:useLocalDpi xmlns:a14="http://schemas.microsoft.com/office/drawing/2010/main" val="0"/>
@@ -48000,7 +47782,7 @@
                     </pic:cNvPicPr>
                   </pic:nvPicPr>
                   <pic:blipFill>
-                    <a:blip r:embed="rId168">
+                    <a:blip r:embed="rId164">
                       <a:extLst>
                         <a:ext uri="{28A0092B-C50C-407E-A947-70E740481C1C}">
                           <a14:useLocalDpi xmlns:a14="http://schemas.microsoft.com/office/drawing/2010/main" val="0"/>
@@ -48031,8 +47813,6 @@
           </wp:inline>
         </w:drawing>
       </w:r>
-      <w:bookmarkStart w:id="84" w:name="_GoBack"/>
-      <w:bookmarkEnd w:id="84"/>
     </w:p>
     <w:p>
       <w:pPr>
@@ -48055,13 +47835,12 @@
       <w:r>
         <w:rPr>
           <w:noProof/>
-          <w:lang w:eastAsia="es-AR"/>
         </w:rPr>
         <w:drawing>
-          <wp:inline distT="0" distB="0" distL="0" distR="0" wp14:anchorId="76A791E8" wp14:editId="76A791E9">
-            <wp:extent cx="4029075" cy="4508500"/>
-            <wp:effectExtent l="0" t="0" r="9525" b="6350"/>
-            <wp:docPr id="364" name="Imagen 364"/>
+          <wp:inline distT="0" distB="0" distL="0" distR="0" wp14:anchorId="610F705A" wp14:editId="76EEECEA">
+            <wp:extent cx="3446145" cy="2750185"/>
+            <wp:effectExtent l="0" t="0" r="1905" b="0"/>
+            <wp:docPr id="275" name="Imagen 275"/>
             <wp:cNvGraphicFramePr>
               <a:graphicFrameLocks xmlns:a="http://schemas.openxmlformats.org/drawingml/2006/main" noChangeAspect="1"/>
             </wp:cNvGraphicFramePr>
@@ -48069,13 +47848,13 @@
               <a:graphicData uri="http://schemas.openxmlformats.org/drawingml/2006/picture">
                 <pic:pic xmlns:pic="http://schemas.openxmlformats.org/drawingml/2006/picture">
                   <pic:nvPicPr>
-                    <pic:cNvPr id="0" name="Picture 162"/>
+                    <pic:cNvPr id="0" name="Picture 41"/>
                     <pic:cNvPicPr>
                       <a:picLocks noChangeAspect="1" noChangeArrowheads="1"/>
                     </pic:cNvPicPr>
                   </pic:nvPicPr>
                   <pic:blipFill>
-                    <a:blip r:embed="rId169">
+                    <a:blip r:embed="rId165">
                       <a:extLst>
                         <a:ext uri="{28A0092B-C50C-407E-A947-70E740481C1C}">
                           <a14:useLocalDpi xmlns:a14="http://schemas.microsoft.com/office/drawing/2010/main" val="0"/>
@@ -48090,7 +47869,7 @@
                   <pic:spPr bwMode="auto">
                     <a:xfrm>
                       <a:off x="0" y="0"/>
-                      <a:ext cx="4029075" cy="4508500"/>
+                      <a:ext cx="3446145" cy="2750185"/>
                     </a:xfrm>
                     <a:prstGeom prst="rect">
                       <a:avLst/>
@@ -48119,12 +47898,12 @@
       <w:pPr>
         <w:pStyle w:val="Ttulo1"/>
       </w:pPr>
-      <w:bookmarkStart w:id="85" w:name="_Toc519786578"/>
+      <w:bookmarkStart w:id="83" w:name="_Toc519786578"/>
       <w:r>
         <w:lastRenderedPageBreak/>
         <w:t>Mapa de navegación</w:t>
       </w:r>
-      <w:bookmarkEnd w:id="85"/>
+      <w:bookmarkEnd w:id="83"/>
     </w:p>
     <w:p/>
     <w:p>
@@ -48151,7 +47930,7 @@
                     </pic:cNvPicPr>
                   </pic:nvPicPr>
                   <pic:blipFill>
-                    <a:blip r:embed="rId170">
+                    <a:blip r:embed="rId166">
                       <a:extLst>
                         <a:ext uri="{28A0092B-C50C-407E-A947-70E740481C1C}">
                           <a14:useLocalDpi xmlns:a14="http://schemas.microsoft.com/office/drawing/2010/main" val="0"/>
@@ -48190,12 +47969,12 @@
       <w:pPr>
         <w:pStyle w:val="Ttulo1"/>
       </w:pPr>
-      <w:bookmarkStart w:id="86" w:name="_Toc519786579"/>
+      <w:bookmarkStart w:id="84" w:name="_Toc519786579"/>
       <w:r>
         <w:lastRenderedPageBreak/>
         <w:t>Especificaciones adicionales</w:t>
       </w:r>
-      <w:bookmarkEnd w:id="86"/>
+      <w:bookmarkEnd w:id="84"/>
     </w:p>
     <w:p/>
     <w:p>
@@ -48213,23 +47992,23 @@
       <w:pPr>
         <w:pStyle w:val="Ttulo1"/>
       </w:pPr>
-      <w:bookmarkStart w:id="87" w:name="_Toc519786580"/>
+      <w:bookmarkStart w:id="85" w:name="_Toc519786580"/>
       <w:r>
         <w:lastRenderedPageBreak/>
         <w:t>Prototipos de interfaces de usuario</w:t>
       </w:r>
-      <w:bookmarkEnd w:id="87"/>
+      <w:bookmarkEnd w:id="85"/>
     </w:p>
     <w:p/>
     <w:p>
       <w:pPr>
         <w:pStyle w:val="Ttulo2"/>
       </w:pPr>
-      <w:bookmarkStart w:id="88" w:name="_Toc519786581"/>
+      <w:bookmarkStart w:id="86" w:name="_Toc519786581"/>
       <w:r>
         <w:t>Iniciar sesión</w:t>
       </w:r>
-      <w:bookmarkEnd w:id="88"/>
+      <w:bookmarkEnd w:id="86"/>
     </w:p>
     <w:p>
       <w:r>
@@ -48255,7 +48034,7 @@
                     </pic:cNvPicPr>
                   </pic:nvPicPr>
                   <pic:blipFill>
-                    <a:blip r:embed="rId171">
+                    <a:blip r:embed="rId167">
                       <a:extLst>
                         <a:ext uri="{28A0092B-C50C-407E-A947-70E740481C1C}">
                           <a14:useLocalDpi xmlns:a14="http://schemas.microsoft.com/office/drawing/2010/main" val="0"/>
@@ -48292,12 +48071,12 @@
       <w:pPr>
         <w:pStyle w:val="Ttulo2"/>
       </w:pPr>
-      <w:bookmarkStart w:id="89" w:name="_Toc519786582"/>
+      <w:bookmarkStart w:id="87" w:name="_Toc519786582"/>
       <w:r>
         <w:lastRenderedPageBreak/>
         <w:t>Formulario principal</w:t>
       </w:r>
-      <w:bookmarkEnd w:id="89"/>
+      <w:bookmarkEnd w:id="87"/>
     </w:p>
     <w:p>
       <w:r>
@@ -48323,7 +48102,7 @@
                     </pic:cNvPicPr>
                   </pic:nvPicPr>
                   <pic:blipFill>
-                    <a:blip r:embed="rId172">
+                    <a:blip r:embed="rId168">
                       <a:extLst>
                         <a:ext uri="{28A0092B-C50C-407E-A947-70E740481C1C}">
                           <a14:useLocalDpi xmlns:a14="http://schemas.microsoft.com/office/drawing/2010/main" val="0"/>
@@ -48360,11 +48139,11 @@
       <w:pPr>
         <w:pStyle w:val="Ttulo2"/>
       </w:pPr>
-      <w:bookmarkStart w:id="90" w:name="_Toc519786583"/>
+      <w:bookmarkStart w:id="88" w:name="_Toc519786583"/>
       <w:r>
         <w:t>Personalizar</w:t>
       </w:r>
-      <w:bookmarkEnd w:id="90"/>
+      <w:bookmarkEnd w:id="88"/>
     </w:p>
     <w:p>
       <w:r>
@@ -48390,7 +48169,7 @@
                     </pic:cNvPicPr>
                   </pic:nvPicPr>
                   <pic:blipFill>
-                    <a:blip r:embed="rId173">
+                    <a:blip r:embed="rId169">
                       <a:extLst>
                         <a:ext uri="{28A0092B-C50C-407E-A947-70E740481C1C}">
                           <a14:useLocalDpi xmlns:a14="http://schemas.microsoft.com/office/drawing/2010/main" val="0"/>
@@ -48427,12 +48206,12 @@
       <w:pPr>
         <w:pStyle w:val="Ttulo2"/>
       </w:pPr>
-      <w:bookmarkStart w:id="91" w:name="_Toc519786584"/>
+      <w:bookmarkStart w:id="89" w:name="_Toc519786584"/>
       <w:r>
         <w:lastRenderedPageBreak/>
         <w:t>Copia de seguridad</w:t>
       </w:r>
-      <w:bookmarkEnd w:id="91"/>
+      <w:bookmarkEnd w:id="89"/>
     </w:p>
     <w:p>
       <w:r>
@@ -48458,7 +48237,7 @@
                     </pic:cNvPicPr>
                   </pic:nvPicPr>
                   <pic:blipFill>
-                    <a:blip r:embed="rId174">
+                    <a:blip r:embed="rId170">
                       <a:extLst>
                         <a:ext uri="{28A0092B-C50C-407E-A947-70E740481C1C}">
                           <a14:useLocalDpi xmlns:a14="http://schemas.microsoft.com/office/drawing/2010/main" val="0"/>
@@ -48495,11 +48274,11 @@
       <w:pPr>
         <w:pStyle w:val="Ttulo2"/>
       </w:pPr>
-      <w:bookmarkStart w:id="92" w:name="_Toc519786585"/>
+      <w:bookmarkStart w:id="90" w:name="_Toc519786585"/>
       <w:r>
         <w:t>Idiomas</w:t>
       </w:r>
-      <w:bookmarkEnd w:id="92"/>
+      <w:bookmarkEnd w:id="90"/>
     </w:p>
     <w:p>
       <w:r>
@@ -48525,7 +48304,7 @@
                     </pic:cNvPicPr>
                   </pic:nvPicPr>
                   <pic:blipFill>
-                    <a:blip r:embed="rId175">
+                    <a:blip r:embed="rId171">
                       <a:extLst>
                         <a:ext uri="{28A0092B-C50C-407E-A947-70E740481C1C}">
                           <a14:useLocalDpi xmlns:a14="http://schemas.microsoft.com/office/drawing/2010/main" val="0"/>
@@ -48562,11 +48341,11 @@
       <w:pPr>
         <w:pStyle w:val="Ttulo2"/>
       </w:pPr>
-      <w:bookmarkStart w:id="93" w:name="_Toc519786586"/>
+      <w:bookmarkStart w:id="91" w:name="_Toc519786586"/>
       <w:r>
         <w:t>Usuarios</w:t>
       </w:r>
-      <w:bookmarkEnd w:id="93"/>
+      <w:bookmarkEnd w:id="91"/>
     </w:p>
     <w:p>
       <w:r>
@@ -48592,7 +48371,7 @@
                     </pic:cNvPicPr>
                   </pic:nvPicPr>
                   <pic:blipFill>
-                    <a:blip r:embed="rId176">
+                    <a:blip r:embed="rId172">
                       <a:extLst>
                         <a:ext uri="{28A0092B-C50C-407E-A947-70E740481C1C}">
                           <a14:useLocalDpi xmlns:a14="http://schemas.microsoft.com/office/drawing/2010/main" val="0"/>
@@ -48629,11 +48408,11 @@
       <w:pPr>
         <w:pStyle w:val="Ttulo2"/>
       </w:pPr>
-      <w:bookmarkStart w:id="94" w:name="_Toc519786587"/>
+      <w:bookmarkStart w:id="92" w:name="_Toc519786587"/>
       <w:r>
         <w:t>Bitácora</w:t>
       </w:r>
-      <w:bookmarkEnd w:id="94"/>
+      <w:bookmarkEnd w:id="92"/>
     </w:p>
     <w:p>
       <w:r>
@@ -48659,7 +48438,7 @@
                     </pic:cNvPicPr>
                   </pic:nvPicPr>
                   <pic:blipFill>
-                    <a:blip r:embed="rId177">
+                    <a:blip r:embed="rId173">
                       <a:extLst>
                         <a:ext uri="{28A0092B-C50C-407E-A947-70E740481C1C}">
                           <a14:useLocalDpi xmlns:a14="http://schemas.microsoft.com/office/drawing/2010/main" val="0"/>
@@ -48696,12 +48475,12 @@
       <w:pPr>
         <w:pStyle w:val="Ttulo2"/>
       </w:pPr>
-      <w:bookmarkStart w:id="95" w:name="_Toc519786588"/>
+      <w:bookmarkStart w:id="93" w:name="_Toc519786588"/>
       <w:r>
         <w:lastRenderedPageBreak/>
         <w:t>Perfiles</w:t>
       </w:r>
-      <w:bookmarkEnd w:id="95"/>
+      <w:bookmarkEnd w:id="93"/>
     </w:p>
     <w:p>
       <w:r>
@@ -48727,7 +48506,7 @@
                     </pic:cNvPicPr>
                   </pic:nvPicPr>
                   <pic:blipFill>
-                    <a:blip r:embed="rId178">
+                    <a:blip r:embed="rId174">
                       <a:extLst>
                         <a:ext uri="{28A0092B-C50C-407E-A947-70E740481C1C}">
                           <a14:useLocalDpi xmlns:a14="http://schemas.microsoft.com/office/drawing/2010/main" val="0"/>
@@ -48764,12 +48543,12 @@
       <w:pPr>
         <w:pStyle w:val="Ttulo2"/>
       </w:pPr>
-      <w:bookmarkStart w:id="96" w:name="_Toc519786589"/>
+      <w:bookmarkStart w:id="94" w:name="_Toc519786589"/>
       <w:r>
         <w:lastRenderedPageBreak/>
         <w:t>Planillas horarias</w:t>
       </w:r>
-      <w:bookmarkEnd w:id="96"/>
+      <w:bookmarkEnd w:id="94"/>
     </w:p>
     <w:p>
       <w:r>
@@ -48795,7 +48574,7 @@
                     </pic:cNvPicPr>
                   </pic:nvPicPr>
                   <pic:blipFill>
-                    <a:blip r:embed="rId179">
+                    <a:blip r:embed="rId175">
                       <a:extLst>
                         <a:ext uri="{28A0092B-C50C-407E-A947-70E740481C1C}">
                           <a14:useLocalDpi xmlns:a14="http://schemas.microsoft.com/office/drawing/2010/main" val="0"/>
@@ -48832,12 +48611,12 @@
       <w:pPr>
         <w:pStyle w:val="Ttulo2"/>
       </w:pPr>
-      <w:bookmarkStart w:id="97" w:name="_Toc519786590"/>
+      <w:bookmarkStart w:id="95" w:name="_Toc519786590"/>
       <w:r>
         <w:lastRenderedPageBreak/>
         <w:t>Detalle de planilla horaria</w:t>
       </w:r>
-      <w:bookmarkEnd w:id="97"/>
+      <w:bookmarkEnd w:id="95"/>
     </w:p>
     <w:p>
       <w:r>
@@ -48863,7 +48642,7 @@
                     </pic:cNvPicPr>
                   </pic:nvPicPr>
                   <pic:blipFill>
-                    <a:blip r:embed="rId180">
+                    <a:blip r:embed="rId176">
                       <a:extLst>
                         <a:ext uri="{28A0092B-C50C-407E-A947-70E740481C1C}">
                           <a14:useLocalDpi xmlns:a14="http://schemas.microsoft.com/office/drawing/2010/main" val="0"/>
@@ -48900,12 +48679,12 @@
       <w:pPr>
         <w:pStyle w:val="Ttulo2"/>
       </w:pPr>
-      <w:bookmarkStart w:id="98" w:name="_Toc519786591"/>
+      <w:bookmarkStart w:id="96" w:name="_Toc519786591"/>
       <w:r>
         <w:lastRenderedPageBreak/>
         <w:t>Vehículos</w:t>
       </w:r>
-      <w:bookmarkEnd w:id="98"/>
+      <w:bookmarkEnd w:id="96"/>
     </w:p>
     <w:p>
       <w:r>
@@ -48931,7 +48710,7 @@
                     </pic:cNvPicPr>
                   </pic:nvPicPr>
                   <pic:blipFill>
-                    <a:blip r:embed="rId181">
+                    <a:blip r:embed="rId177">
                       <a:extLst>
                         <a:ext uri="{28A0092B-C50C-407E-A947-70E740481C1C}">
                           <a14:useLocalDpi xmlns:a14="http://schemas.microsoft.com/office/drawing/2010/main" val="0"/>
@@ -48968,11 +48747,11 @@
       <w:pPr>
         <w:pStyle w:val="Ttulo2"/>
       </w:pPr>
-      <w:bookmarkStart w:id="99" w:name="_Toc519786592"/>
+      <w:bookmarkStart w:id="97" w:name="_Toc519786592"/>
       <w:r>
         <w:t>Choferes</w:t>
       </w:r>
-      <w:bookmarkEnd w:id="99"/>
+      <w:bookmarkEnd w:id="97"/>
     </w:p>
     <w:p>
       <w:r>
@@ -48998,7 +48777,7 @@
                     </pic:cNvPicPr>
                   </pic:nvPicPr>
                   <pic:blipFill>
-                    <a:blip r:embed="rId182">
+                    <a:blip r:embed="rId178">
                       <a:extLst>
                         <a:ext uri="{28A0092B-C50C-407E-A947-70E740481C1C}">
                           <a14:useLocalDpi xmlns:a14="http://schemas.microsoft.com/office/drawing/2010/main" val="0"/>
@@ -49042,12 +48821,12 @@
       <w:pPr>
         <w:pStyle w:val="Ttulo1"/>
       </w:pPr>
-      <w:bookmarkStart w:id="100" w:name="_Toc519786593"/>
+      <w:bookmarkStart w:id="98" w:name="_Toc519786593"/>
       <w:r>
         <w:lastRenderedPageBreak/>
         <w:t>Diagrama de clases global del sistema</w:t>
       </w:r>
-      <w:bookmarkEnd w:id="100"/>
+      <w:bookmarkEnd w:id="98"/>
     </w:p>
     <w:p>
       <w:pPr>
@@ -49074,12 +48853,13 @@
         <w:br w:type="page"/>
       </w:r>
     </w:p>
+    <w:bookmarkStart w:id="99" w:name="_GoBack"/>
     <w:p>
       <w:pPr>
         <w:jc w:val="center"/>
       </w:pPr>
       <w:r>
-        <w:object w:dxaOrig="1543" w:dyaOrig="1000" w14:anchorId="76A79204">
+        <w:object w:dxaOrig="1546" w:dyaOrig="1001" w14:anchorId="76A79204">
           <v:shapetype id="_x0000_t75" coordsize="21600,21600" o:spt="75" o:preferrelative="t" path="m@4@5l@4@11@9@11@9@5xe" filled="f" stroked="f">
             <v:stroke joinstyle="miter"/>
             <v:formulas>
@@ -49099,12 +48879,13 @@
             <v:path o:extrusionok="f" gradientshapeok="t" o:connecttype="rect"/>
             <o:lock v:ext="edit" aspectratio="t"/>
           </v:shapetype>
-          <v:shape id="_x0000_i1025" type="#_x0000_t75" style="width:79.5pt;height:50.7pt" o:ole="">
-            <v:imagedata r:id="rId183" o:title=""/>
+          <v:shape id="_x0000_i1034" type="#_x0000_t75" style="width:79.55pt;height:51.05pt" o:ole="">
+            <v:imagedata r:id="rId179" o:title=""/>
           </v:shape>
-          <o:OLEObject Type="Embed" ProgID="Package" ShapeID="_x0000_i1025" DrawAspect="Icon" ObjectID="_1635593042" r:id="rId184"/>
+          <o:OLEObject Type="Embed" ProgID="Package" ShapeID="_x0000_i1034" DrawAspect="Icon" ObjectID="_1635601083" r:id="rId180"/>
         </w:object>
       </w:r>
+      <w:bookmarkEnd w:id="99"/>
       <w:r>
         <w:br w:type="page"/>
       </w:r>
@@ -49113,12 +48894,12 @@
       <w:pPr>
         <w:pStyle w:val="Ttulo1"/>
       </w:pPr>
-      <w:bookmarkStart w:id="101" w:name="_Toc519786594"/>
+      <w:bookmarkStart w:id="100" w:name="_Toc519786594"/>
       <w:r>
         <w:lastRenderedPageBreak/>
         <w:t>Diagrama de componentes</w:t>
       </w:r>
-      <w:bookmarkEnd w:id="101"/>
+      <w:bookmarkEnd w:id="100"/>
     </w:p>
     <w:p/>
     <w:p>
@@ -49145,7 +48926,7 @@
                     </pic:cNvPicPr>
                   </pic:nvPicPr>
                   <pic:blipFill>
-                    <a:blip r:embed="rId185">
+                    <a:blip r:embed="rId181">
                       <a:extLst>
                         <a:ext uri="{28A0092B-C50C-407E-A947-70E740481C1C}">
                           <a14:useLocalDpi xmlns:a14="http://schemas.microsoft.com/office/drawing/2010/main" val="0"/>
@@ -49189,12 +48970,12 @@
       <w:pPr>
         <w:pStyle w:val="Ttulo1"/>
       </w:pPr>
-      <w:bookmarkStart w:id="102" w:name="_Toc519786595"/>
+      <w:bookmarkStart w:id="101" w:name="_Toc519786595"/>
       <w:r>
         <w:lastRenderedPageBreak/>
         <w:t>DER global del sistema</w:t>
       </w:r>
-      <w:bookmarkEnd w:id="102"/>
+      <w:bookmarkEnd w:id="101"/>
     </w:p>
     <w:p/>
     <w:p>
@@ -49217,11 +48998,11 @@
         <w:br w:type="page"/>
       </w:r>
       <w:r>
-        <w:object w:dxaOrig="1543" w:dyaOrig="1000" w14:anchorId="76A79207">
-          <v:shape id="_x0000_i1026" type="#_x0000_t75" style="width:79.5pt;height:50.7pt" o:ole="">
-            <v:imagedata r:id="rId186" o:title=""/>
+        <w:object w:dxaOrig="1534" w:dyaOrig="991" w14:anchorId="141DD3D6">
+          <v:shape id="_x0000_i1032" type="#_x0000_t75" style="width:77pt;height:49.4pt" o:ole="">
+            <v:imagedata r:id="rId182" o:title=""/>
           </v:shape>
-          <o:OLEObject Type="Embed" ProgID="Package" ShapeID="_x0000_i1026" DrawAspect="Icon" ObjectID="_1635593043" r:id="rId187"/>
+          <o:OLEObject Type="Embed" ProgID="PBrush" ShapeID="_x0000_i1032" DrawAspect="Icon" ObjectID="_1635601084" r:id="rId183"/>
         </w:object>
       </w:r>
     </w:p>
@@ -49564,8 +49345,20 @@
               <w:sz w:val="18"/>
               <w:szCs w:val="18"/>
             </w:rPr>
-            <w:t>Nicolas Battaglia</w:t>
+            <w:t xml:space="preserve">Nicolas </w:t>
           </w:r>
+          <w:proofErr w:type="spellStart"/>
+          <w:r>
+            <w:rPr>
+              <w:rFonts w:cs="Tahoma"/>
+              <w:b/>
+              <w:bCs/>
+              <w:sz w:val="18"/>
+              <w:szCs w:val="18"/>
+            </w:rPr>
+            <w:t>Battaglia</w:t>
+          </w:r>
+          <w:proofErr w:type="spellEnd"/>
         </w:p>
       </w:tc>
       <w:tc>
@@ -50091,7 +49884,7 @@
               <w:sz w:val="20"/>
               <w:szCs w:val="20"/>
             </w:rPr>
-            <w:t>Especificaciones de Casos de Uso</w:t>
+            <w:t>Diagrama de componentes</w:t>
           </w:r>
           <w:r>
             <w:rPr>
@@ -64442,7 +64235,7 @@
 </file>
 
 <file path=customXml/itemProps1.xml><?xml version="1.0" encoding="utf-8"?>
-<ds:datastoreItem xmlns:ds="http://schemas.openxmlformats.org/officeDocument/2006/customXml" ds:itemID="{F22D4AFA-BDBC-45FB-AE64-24C2817B024C}">
+<ds:datastoreItem xmlns:ds="http://schemas.openxmlformats.org/officeDocument/2006/customXml" ds:itemID="{09397FB0-0C48-4D9D-9371-0CE886517707}">
   <ds:schemaRefs>
     <ds:schemaRef ds:uri="http://schemas.openxmlformats.org/officeDocument/2006/bibliography"/>
   </ds:schemaRefs>

</xml_diff>

<commit_message>
Balanceo de diagramas de clases
</commit_message>
<xml_diff>
--- a/Carpeta del proyecto/Carpeta del proyecto.docx
+++ b/Carpeta del proyecto/Carpeta del proyecto.docx
@@ -362,7 +362,6 @@
         </w:rPr>
         <w:t xml:space="preserve">: </w:t>
       </w:r>
-      <w:proofErr w:type="spellStart"/>
       <w:r>
         <w:rPr>
           <w:rFonts w:ascii="Tahoma" w:hAnsi="Tahoma" w:cs="Tahoma"/>
@@ -372,7 +371,6 @@
         </w:rPr>
         <w:t>Battaglia</w:t>
       </w:r>
-      <w:proofErr w:type="spellEnd"/>
       <w:r>
         <w:rPr>
           <w:rFonts w:ascii="Tahoma" w:hAnsi="Tahoma" w:cs="Tahoma"/>
@@ -529,7 +527,6 @@
           <w:docPartUnique/>
         </w:docPartObj>
       </w:sdtPr>
-      <w:sdtEndPr/>
       <w:sdtContent>
         <w:p>
           <w:pPr>
@@ -7950,24 +7947,11 @@
               <w:spacing w:after="0"/>
             </w:pPr>
             <w:r>
-              <w:t xml:space="preserve">Cambio de nombre de la clase </w:t>
-            </w:r>
-            <w:proofErr w:type="spellStart"/>
-            <w:r>
-              <w:t>Form</w:t>
-            </w:r>
-            <w:proofErr w:type="spellEnd"/>
-            <w:r>
-              <w:t xml:space="preserve"> a </w:t>
-            </w:r>
-            <w:proofErr w:type="spellStart"/>
-            <w:r>
-              <w:t>Form</w:t>
+              <w:t>Cambio de nombre de la clase Form a Form</w:t>
             </w:r>
             <w:r>
               <w:t>General</w:t>
             </w:r>
-            <w:proofErr w:type="spellEnd"/>
             <w:r>
               <w:t>. Algunas correcciones en la descripción detallada del producto.</w:t>
             </w:r>
@@ -8285,15 +8269,7 @@
     <w:p>
       <w:r>
         <w:tab/>
-        <w:t xml:space="preserve">Por otra parte, hay </w:t>
-      </w:r>
-      <w:proofErr w:type="gramStart"/>
-      <w:r>
-        <w:t>ciertos limitantes</w:t>
-      </w:r>
-      <w:proofErr w:type="gramEnd"/>
-      <w:r>
-        <w:t xml:space="preserve"> que tiene el sistema y son cruciales para su correcto funcionamiento.</w:t>
+        <w:t>Por otra parte, hay ciertos limitantes que tiene el sistema y son cruciales para su correcto funcionamiento.</w:t>
       </w:r>
     </w:p>
     <w:p>
@@ -8360,15 +8336,7 @@
         <w:t>Planilla de horarios</w:t>
       </w:r>
       <w:r>
-        <w:t xml:space="preserve">: Es una tabla en forma de grilla que se imprime en un papel y se </w:t>
-      </w:r>
-      <w:proofErr w:type="gramStart"/>
-      <w:r>
-        <w:t>le</w:t>
-      </w:r>
-      <w:proofErr w:type="gramEnd"/>
-      <w:r>
-        <w:t xml:space="preserve"> entrega a los choferes de los colectivos al comenzar su jornada laboral. La misma contiene el detalle de los viajes que debe hacer durante ese día, con horarios de salida y </w:t>
+        <w:t xml:space="preserve">: Es una tabla en forma de grilla que se imprime en un papel y se le entrega a los choferes de los colectivos al comenzar su jornada laboral. La misma contiene el detalle de los viajes que debe hacer durante ese día, con horarios de salida y </w:t>
       </w:r>
       <w:r>
         <w:t xml:space="preserve">horario estimado </w:t>
@@ -8406,14 +8374,12 @@
           <w:numId w:val="1"/>
         </w:numPr>
       </w:pPr>
-      <w:proofErr w:type="spellStart"/>
       <w:r>
         <w:rPr>
           <w:u w:val="single"/>
         </w:rPr>
         <w:t>Backup</w:t>
       </w:r>
-      <w:proofErr w:type="spellEnd"/>
       <w:r>
         <w:t>: Es un proceso que se utiliza para guardar toda la información que se dispone en el sistema hasta ese momento. Se realizará una copia</w:t>
       </w:r>
@@ -8440,47 +8406,7 @@
         <w:t>Bitácora</w:t>
       </w:r>
       <w:r>
-        <w:t xml:space="preserve">: Es un registro oficial de eventos durante un período de tiempo en particular. Para los profesionales en seguridad informática es usado para registrar datos o información sobre quién, qué, cuándo, dónde y por qué (en inglés </w:t>
-      </w:r>
-      <w:proofErr w:type="spellStart"/>
-      <w:r>
-        <w:t>who</w:t>
-      </w:r>
-      <w:proofErr w:type="spellEnd"/>
-      <w:r>
-        <w:t xml:space="preserve">, </w:t>
-      </w:r>
-      <w:proofErr w:type="spellStart"/>
-      <w:r>
-        <w:t>what</w:t>
-      </w:r>
-      <w:proofErr w:type="spellEnd"/>
-      <w:r>
-        <w:t xml:space="preserve">, </w:t>
-      </w:r>
-      <w:proofErr w:type="spellStart"/>
-      <w:r>
-        <w:t>when</w:t>
-      </w:r>
-      <w:proofErr w:type="spellEnd"/>
-      <w:r>
-        <w:t xml:space="preserve">, </w:t>
-      </w:r>
-      <w:proofErr w:type="spellStart"/>
-      <w:r>
-        <w:t>where</w:t>
-      </w:r>
-      <w:proofErr w:type="spellEnd"/>
-      <w:r>
-        <w:t xml:space="preserve"> y </w:t>
-      </w:r>
-      <w:proofErr w:type="spellStart"/>
-      <w:r>
-        <w:t>why</w:t>
-      </w:r>
-      <w:proofErr w:type="spellEnd"/>
-      <w:r>
-        <w:t>, W5) ocurre un evento en un dispositivo particular o aplicación.</w:t>
+        <w:t>: Es un registro oficial de eventos durante un período de tiempo en particular. Para los profesionales en seguridad informática es usado para registrar datos o información sobre quién, qué, cuándo, dónde y por qué (en inglés who, what, when, where y why, W5) ocurre un evento en un dispositivo particular o aplicación.</w:t>
       </w:r>
     </w:p>
     <w:p>
@@ -8537,15 +8463,7 @@
         <w:t>LAN</w:t>
       </w:r>
       <w:r>
-        <w:t xml:space="preserve">: Son las siglas de Local </w:t>
-      </w:r>
-      <w:proofErr w:type="spellStart"/>
-      <w:r>
-        <w:t>Area</w:t>
-      </w:r>
-      <w:proofErr w:type="spellEnd"/>
-      <w:r>
-        <w:t xml:space="preserve"> Network. Es la interconexión de varias computadoras y periféricos. Su aplicación más extendida es la interconexión de computadoras personales y estaciones de trabajo en oficinas, fábricas, etc., para compartir recursos e intercambiar datos y aplicaciones.</w:t>
+        <w:t>: Son las siglas de Local Area Network. Es la interconexión de varias computadoras y periféricos. Su aplicación más extendida es la interconexión de computadoras personales y estaciones de trabajo en oficinas, fábricas, etc., para compartir recursos e intercambiar datos y aplicaciones.</w:t>
       </w:r>
     </w:p>
     <w:p>
@@ -8556,14 +8474,12 @@
           <w:numId w:val="1"/>
         </w:numPr>
       </w:pPr>
-      <w:proofErr w:type="spellStart"/>
       <w:r>
         <w:rPr>
           <w:u w:val="single"/>
         </w:rPr>
         <w:t>Router</w:t>
       </w:r>
-      <w:proofErr w:type="spellEnd"/>
       <w:r>
         <w:t>:</w:t>
       </w:r>
@@ -8585,14 +8501,12 @@
           <w:numId w:val="1"/>
         </w:numPr>
       </w:pPr>
-      <w:proofErr w:type="spellStart"/>
       <w:r>
         <w:rPr>
           <w:u w:val="single"/>
         </w:rPr>
         <w:t>Stakeholder</w:t>
       </w:r>
-      <w:proofErr w:type="spellEnd"/>
       <w:r>
         <w:t xml:space="preserve">: Desde el punto de vista de desarrollo de sistemas, es aquel individuo o entidad que </w:t>
       </w:r>
@@ -8615,15 +8529,7 @@
         <w:t>VPN</w:t>
       </w:r>
       <w:r>
-        <w:t xml:space="preserve">: Son las siglas de Virtual </w:t>
-      </w:r>
-      <w:proofErr w:type="spellStart"/>
-      <w:r>
-        <w:t>Private</w:t>
-      </w:r>
-      <w:proofErr w:type="spellEnd"/>
-      <w:r>
-        <w:t xml:space="preserve"> Network. Es una tecnología de red que permite una extensión de la red local sobre una red pública o no controlada, como por ejemplo Internet.</w:t>
+        <w:t>: Son las siglas de Virtual Private Network. Es una tecnología de red que permite una extensión de la red local sobre una red pública o no controlada, como por ejemplo Internet.</w:t>
       </w:r>
     </w:p>
     <w:p>
@@ -8652,15 +8558,7 @@
       <w:bookmarkStart w:id="7" w:name="_Toc519786502"/>
       <w:r>
         <w:lastRenderedPageBreak/>
-        <w:t xml:space="preserve">Descripción de </w:t>
-      </w:r>
-      <w:proofErr w:type="spellStart"/>
-      <w:r>
-        <w:t>Stakeholders</w:t>
-      </w:r>
-      <w:proofErr w:type="spellEnd"/>
-      <w:r>
-        <w:t xml:space="preserve"> y Usuarios</w:t>
+        <w:t>Descripción de Stakeholders y Usuarios</w:t>
       </w:r>
       <w:bookmarkEnd w:id="7"/>
     </w:p>
@@ -8670,14 +8568,9 @@
       </w:pPr>
       <w:bookmarkStart w:id="8" w:name="_Toc519786503"/>
       <w:r>
-        <w:t xml:space="preserve">Resumen de </w:t>
-      </w:r>
-      <w:proofErr w:type="spellStart"/>
-      <w:r>
-        <w:t>Stakeholders</w:t>
+        <w:t>Resumen de Stakeholders</w:t>
       </w:r>
       <w:bookmarkEnd w:id="8"/>
-      <w:proofErr w:type="spellEnd"/>
     </w:p>
     <w:p>
       <w:r>
@@ -8919,14 +8812,12 @@
                 <w:b/>
               </w:rPr>
             </w:pPr>
-            <w:proofErr w:type="spellStart"/>
             <w:r>
               <w:rPr>
                 <w:b/>
               </w:rPr>
               <w:t>Stakeholder</w:t>
             </w:r>
-            <w:proofErr w:type="spellEnd"/>
           </w:p>
         </w:tc>
       </w:tr>
@@ -8982,15 +8873,7 @@
               <w:spacing w:after="0"/>
             </w:pPr>
             <w:r>
-              <w:t xml:space="preserve">- </w:t>
-            </w:r>
-            <w:proofErr w:type="spellStart"/>
-            <w:r>
-              <w:t>etc</w:t>
-            </w:r>
-            <w:proofErr w:type="spellEnd"/>
-            <w:r>
-              <w:t>…</w:t>
+              <w:t>- etc…</w:t>
             </w:r>
           </w:p>
         </w:tc>
@@ -9159,14 +9042,9 @@
       </w:pPr>
       <w:bookmarkStart w:id="10" w:name="_Toc519786505"/>
       <w:r>
-        <w:t xml:space="preserve">Perfil de los </w:t>
-      </w:r>
-      <w:proofErr w:type="spellStart"/>
-      <w:r>
-        <w:t>Stakeholders</w:t>
+        <w:t>Perfil de los Stakeholders</w:t>
       </w:r>
       <w:bookmarkEnd w:id="10"/>
-      <w:proofErr w:type="spellEnd"/>
     </w:p>
     <w:p>
       <w:r>
@@ -9324,15 +9202,7 @@
               <w:spacing w:after="0"/>
             </w:pPr>
             <w:r>
-              <w:t xml:space="preserve">Encargado de mostrar las necesidades de cada usuario del sistema. Además, </w:t>
-            </w:r>
-            <w:proofErr w:type="gramStart"/>
-            <w:r>
-              <w:t>lleva  a</w:t>
-            </w:r>
-            <w:proofErr w:type="gramEnd"/>
-            <w:r>
-              <w:t xml:space="preserve"> cabo un seguimiento del desarrollo del proyecto y aprobación de los requisitos y funcionalidades del sistema.</w:t>
+              <w:t>Encargado de mostrar las necesidades de cada usuario del sistema. Además, lleva  a cabo un seguimiento del desarrollo del proyecto y aprobación de los requisitos y funcionalidades del sistema.</w:t>
             </w:r>
           </w:p>
         </w:tc>
@@ -10942,15 +10812,7 @@
         </w:numPr>
       </w:pPr>
       <w:r>
-        <w:t xml:space="preserve">Moderado (con pasajeros </w:t>
-      </w:r>
-      <w:proofErr w:type="gramStart"/>
-      <w:r>
-        <w:t>parados</w:t>
-      </w:r>
-      <w:proofErr w:type="gramEnd"/>
-      <w:r>
-        <w:t xml:space="preserve"> pero sin dejar de subir gente).</w:t>
+        <w:t>Moderado (con pasajeros parados pero sin dejar de subir gente).</w:t>
       </w:r>
     </w:p>
     <w:p>
@@ -11139,29 +11001,13 @@
     <w:p>
       <w:r>
         <w:tab/>
-        <w:t xml:space="preserve">Cada chofer trabajará un máximo de 10 horas diarias, y el sistema tendrá esto en cuenta al momento de asignarlos para los viajes. Esto significa </w:t>
-      </w:r>
-      <w:proofErr w:type="gramStart"/>
-      <w:r>
-        <w:t>que</w:t>
-      </w:r>
-      <w:proofErr w:type="gramEnd"/>
-      <w:r>
-        <w:t xml:space="preserve"> si un chofer comienza su primer viaje del día a una determinada hora, el sistema lo tendrá en cuenta para asignarlo a los viajes cuya hora estimada de llegada no supere las 10 horas desde ese mencionado comienzo del primer viaje.</w:t>
+        <w:t>Cada chofer trabajará un máximo de 10 horas diarias, y el sistema tendrá esto en cuenta al momento de asignarlos para los viajes. Esto significa que si un chofer comienza su primer viaje del día a una determinada hora, el sistema lo tendrá en cuenta para asignarlo a los viajes cuya hora estimada de llegada no supere las 10 horas desde ese mencionado comienzo del primer viaje.</w:t>
       </w:r>
     </w:p>
     <w:p>
       <w:r>
         <w:tab/>
-        <w:t xml:space="preserve">Además, los choferes tendrán un mínimo de 15 minutos para descansar en </w:t>
-      </w:r>
-      <w:proofErr w:type="gramStart"/>
-      <w:r>
-        <w:t>la terminal una vez concluido</w:t>
-      </w:r>
-      <w:proofErr w:type="gramEnd"/>
-      <w:r>
-        <w:t xml:space="preserve"> un viaje. El sistema no asignará a ese chofer para comenzar otro viaje sin dejar dicha ventana de 15 minutos desde la hora estimada de llegada del viaje que acaba de hacer.</w:t>
+        <w:t>Además, los choferes tendrán un mínimo de 15 minutos para descansar en la terminal una vez concluido un viaje. El sistema no asignará a ese chofer para comenzar otro viaje sin dejar dicha ventana de 15 minutos desde la hora estimada de llegada del viaje que acaba de hacer.</w:t>
       </w:r>
     </w:p>
     <w:p>
@@ -11826,7 +11672,6 @@
                 <w:lang w:eastAsia="es-AR"/>
               </w:rPr>
             </w:pPr>
-            <w:proofErr w:type="spellStart"/>
             <w:r>
               <w:rPr>
                 <w:rFonts w:ascii="Calibri" w:hAnsi="Calibri" w:cs="Calibri"/>
@@ -11835,7 +11680,6 @@
               </w:rPr>
               <w:t>Quad-core</w:t>
             </w:r>
-            <w:proofErr w:type="spellEnd"/>
             <w:r>
               <w:rPr>
                 <w:rFonts w:ascii="Calibri" w:hAnsi="Calibri" w:cs="Calibri"/>
@@ -11972,7 +11816,6 @@
               </w:rPr>
               <w:t>DDR3 Dual-</w:t>
             </w:r>
-            <w:proofErr w:type="spellStart"/>
             <w:r>
               <w:rPr>
                 <w:rFonts w:ascii="Calibri" w:hAnsi="Calibri" w:cs="Calibri"/>
@@ -11981,7 +11824,6 @@
               </w:rPr>
               <w:t>Channel</w:t>
             </w:r>
-            <w:proofErr w:type="spellEnd"/>
             <w:r>
               <w:rPr>
                 <w:rFonts w:ascii="Calibri" w:hAnsi="Calibri" w:cs="Calibri"/>
@@ -12244,18 +12086,8 @@
                 <w:color w:val="000000"/>
                 <w:lang w:eastAsia="es-AR"/>
               </w:rPr>
-              <w:t xml:space="preserve">1024 x 768 </w:t>
-            </w:r>
-            <w:proofErr w:type="spellStart"/>
-            <w:r>
-              <w:rPr>
-                <w:rFonts w:ascii="Calibri" w:hAnsi="Calibri" w:cs="Calibri"/>
-                <w:color w:val="000000"/>
-                <w:lang w:eastAsia="es-AR"/>
-              </w:rPr>
-              <w:t>px</w:t>
-            </w:r>
-            <w:proofErr w:type="spellEnd"/>
+              <w:t>1024 x 768 px</w:t>
+            </w:r>
           </w:p>
         </w:tc>
       </w:tr>
@@ -13186,45 +13018,13 @@
     <w:p>
       <w:r>
         <w:tab/>
-        <w:t xml:space="preserve">En cuanto a la conectividad, los </w:t>
-      </w:r>
-      <w:proofErr w:type="spellStart"/>
-      <w:r>
-        <w:t>routers</w:t>
-      </w:r>
-      <w:proofErr w:type="spellEnd"/>
-      <w:r>
-        <w:t xml:space="preserve"> y la conexión a internet permitirán la comunicación de las computadoras entre sí, y el acceso de las mismas al servidor central. En la casa central será necesario agregar un </w:t>
-      </w:r>
-      <w:proofErr w:type="spellStart"/>
-      <w:r>
-        <w:t>switch</w:t>
-      </w:r>
-      <w:proofErr w:type="spellEnd"/>
-      <w:r>
-        <w:t xml:space="preserve"> de </w:t>
+        <w:t xml:space="preserve">En cuanto a la conectividad, los routers y la conexión a internet permitirán la comunicación de las computadoras entre sí, y el acceso de las mismas al servidor central. En la casa central será necesario agregar un switch de </w:t>
       </w:r>
       <w:r>
         <w:t>8</w:t>
       </w:r>
       <w:r>
-        <w:t xml:space="preserve"> bocas, </w:t>
-      </w:r>
-      <w:proofErr w:type="gramStart"/>
-      <w:r>
-        <w:t>ya que</w:t>
-      </w:r>
-      <w:proofErr w:type="gramEnd"/>
-      <w:r>
-        <w:t xml:space="preserve"> al agregar el servidor, el </w:t>
-      </w:r>
-      <w:proofErr w:type="spellStart"/>
-      <w:r>
-        <w:t>router</w:t>
-      </w:r>
-      <w:proofErr w:type="spellEnd"/>
-      <w:r>
-        <w:t xml:space="preserve"> no alcanza con sus 4 bocas disponibles para las </w:t>
+        <w:t xml:space="preserve"> bocas, ya que al agregar el servidor, el router no alcanza con sus 4 bocas disponibles para las </w:t>
       </w:r>
       <w:r>
         <w:t>4</w:t>
@@ -13404,15 +13204,7 @@
     <w:p>
       <w:r>
         <w:tab/>
-        <w:t xml:space="preserve">En cuanto a la seguridad del sistema, registro de accesos, </w:t>
-      </w:r>
-      <w:proofErr w:type="spellStart"/>
-      <w:r>
-        <w:t>backups</w:t>
-      </w:r>
-      <w:proofErr w:type="spellEnd"/>
-      <w:r>
-        <w:t xml:space="preserve"> de la base de datos, el sistema contará con formas sencillas y amigables de acceder a dichas opciones, por lo que no se verán complicaciones al realizarlas.</w:t>
+        <w:t>En cuanto a la seguridad del sistema, registro de accesos, backups de la base de datos, el sistema contará con formas sencillas y amigables de acceder a dichas opciones, por lo que no se verán complicaciones al realizarlas.</w:t>
       </w:r>
     </w:p>
     <w:p>
@@ -13552,23 +13344,7 @@
     <w:p>
       <w:r>
         <w:tab/>
-        <w:t xml:space="preserve">El fichero Léame se copiará al equipo cuando se ejecute el archivo de instalación del sistema. Una vez finalizada la instalación, aparecerá un </w:t>
-      </w:r>
-      <w:proofErr w:type="spellStart"/>
-      <w:r>
-        <w:t>checkbox</w:t>
-      </w:r>
-      <w:proofErr w:type="spellEnd"/>
-      <w:r>
-        <w:t xml:space="preserve"> con la opción “Ver fichero Léame”, tildada por defecto. Si al hacer clic en Finalizar esta opción sigue tildada, se abrirá el archivo Léame, que será un simple archivo de texto (en formato .</w:t>
-      </w:r>
-      <w:proofErr w:type="spellStart"/>
-      <w:r>
-        <w:t>txt</w:t>
-      </w:r>
-      <w:proofErr w:type="spellEnd"/>
-      <w:r>
-        <w:t>).</w:t>
+        <w:t>El fichero Léame se copiará al equipo cuando se ejecute el archivo de instalación del sistema. Una vez finalizada la instalación, aparecerá un checkbox con la opción “Ver fichero Léame”, tildada por defecto. Si al hacer clic en Finalizar esta opción sigue tildada, se abrirá el archivo Léame, que será un simple archivo de texto (en formato .txt).</w:t>
       </w:r>
     </w:p>
     <w:p>
@@ -13647,13 +13423,8 @@
         </w:numPr>
       </w:pPr>
       <w:r>
-        <w:t>CU002 – Log-</w:t>
-      </w:r>
-      <w:proofErr w:type="spellStart"/>
-      <w:r>
-        <w:t>out</w:t>
-      </w:r>
-      <w:proofErr w:type="spellEnd"/>
+        <w:t>CU002 – Log-out</w:t>
+      </w:r>
     </w:p>
     <w:p>
       <w:pPr>
@@ -13676,13 +13447,8 @@
         </w:numPr>
       </w:pPr>
       <w:r>
-        <w:t xml:space="preserve">CU004 – Realizar </w:t>
-      </w:r>
-      <w:proofErr w:type="spellStart"/>
-      <w:r>
-        <w:t>backup</w:t>
-      </w:r>
-      <w:proofErr w:type="spellEnd"/>
+        <w:t>CU004 – Realizar backup</w:t>
+      </w:r>
     </w:p>
     <w:p>
       <w:pPr>
@@ -13693,13 +13459,8 @@
         </w:numPr>
       </w:pPr>
       <w:r>
-        <w:t xml:space="preserve">CU005 – Restaurar </w:t>
-      </w:r>
-      <w:proofErr w:type="spellStart"/>
-      <w:r>
-        <w:t>backup</w:t>
-      </w:r>
-      <w:proofErr w:type="spellEnd"/>
+        <w:t>CU005 – Restaurar backup</w:t>
+      </w:r>
     </w:p>
     <w:p>
       <w:pPr>
@@ -14829,11 +14590,9 @@
       <w:pPr>
         <w:pStyle w:val="SubttuloCU"/>
       </w:pPr>
-      <w:proofErr w:type="spellStart"/>
       <w:r>
         <w:t>Poscondiciones</w:t>
       </w:r>
-      <w:proofErr w:type="spellEnd"/>
     </w:p>
     <w:p>
       <w:pPr>
@@ -15416,13 +15175,12 @@
       <w:r>
         <w:rPr>
           <w:noProof/>
-          <w:lang w:eastAsia="es-AR"/>
         </w:rPr>
         <w:drawing>
-          <wp:inline distT="0" distB="0" distL="0" distR="0" wp14:anchorId="76A790B4" wp14:editId="76A790B5">
-            <wp:extent cx="5760720" cy="6716238"/>
-            <wp:effectExtent l="0" t="0" r="0" b="8890"/>
-            <wp:docPr id="9" name="Imagen 9"/>
+          <wp:inline distT="0" distB="0" distL="0" distR="0" wp14:anchorId="6E0B2BF5" wp14:editId="49B25238">
+            <wp:extent cx="5760720" cy="6433185"/>
+            <wp:effectExtent l="0" t="0" r="0" b="5715"/>
+            <wp:docPr id="10" name="Imagen 10"/>
             <wp:cNvGraphicFramePr>
               <a:graphicFrameLocks xmlns:a="http://schemas.openxmlformats.org/drawingml/2006/main" noChangeAspect="1"/>
             </wp:cNvGraphicFramePr>
@@ -15430,7 +15188,7 @@
               <a:graphicData uri="http://schemas.openxmlformats.org/drawingml/2006/picture">
                 <pic:pic xmlns:pic="http://schemas.openxmlformats.org/drawingml/2006/picture">
                   <pic:nvPicPr>
-                    <pic:cNvPr id="0" name="Picture 5"/>
+                    <pic:cNvPr id="0" name="Picture 3"/>
                     <pic:cNvPicPr>
                       <a:picLocks noChangeAspect="1" noChangeArrowheads="1"/>
                     </pic:cNvPicPr>
@@ -15451,7 +15209,7 @@
                   <pic:spPr bwMode="auto">
                     <a:xfrm>
                       <a:off x="0" y="0"/>
-                      <a:ext cx="5760720" cy="6716238"/>
+                      <a:ext cx="5760720" cy="6433185"/>
                     </a:xfrm>
                     <a:prstGeom prst="rect">
                       <a:avLst/>
@@ -15646,14 +15404,9 @@
       </w:pPr>
       <w:bookmarkStart w:id="46" w:name="_Toc519786540"/>
       <w:r>
-        <w:t>CU002 – Log-</w:t>
-      </w:r>
-      <w:proofErr w:type="spellStart"/>
-      <w:r>
-        <w:t>out</w:t>
+        <w:t>CU002 – Log-out</w:t>
       </w:r>
       <w:bookmarkEnd w:id="46"/>
-      <w:proofErr w:type="spellEnd"/>
     </w:p>
     <w:p>
       <w:pPr>
@@ -16062,11 +15815,9 @@
       <w:pPr>
         <w:pStyle w:val="SubttuloCU"/>
       </w:pPr>
-      <w:proofErr w:type="spellStart"/>
       <w:r>
         <w:t>Poscondiciones</w:t>
       </w:r>
-      <w:proofErr w:type="spellEnd"/>
     </w:p>
     <w:p>
       <w:pPr>
@@ -16309,13 +16060,12 @@
       <w:r>
         <w:rPr>
           <w:noProof/>
-          <w:lang w:eastAsia="es-AR"/>
         </w:rPr>
         <w:drawing>
-          <wp:inline distT="0" distB="0" distL="0" distR="0" wp14:anchorId="76A790BC" wp14:editId="76A790BD">
-            <wp:extent cx="3114675" cy="6020435"/>
-            <wp:effectExtent l="0" t="0" r="9525" b="0"/>
-            <wp:docPr id="12" name="Imagen 12"/>
+          <wp:inline distT="0" distB="0" distL="0" distR="0" wp14:anchorId="4FD89050" wp14:editId="06618D21">
+            <wp:extent cx="5438775" cy="2606675"/>
+            <wp:effectExtent l="0" t="0" r="9525" b="3175"/>
+            <wp:docPr id="13" name="Imagen 13"/>
             <wp:cNvGraphicFramePr>
               <a:graphicFrameLocks xmlns:a="http://schemas.openxmlformats.org/drawingml/2006/main" noChangeAspect="1"/>
             </wp:cNvGraphicFramePr>
@@ -16323,7 +16073,7 @@
               <a:graphicData uri="http://schemas.openxmlformats.org/drawingml/2006/picture">
                 <pic:pic xmlns:pic="http://schemas.openxmlformats.org/drawingml/2006/picture">
                   <pic:nvPicPr>
-                    <pic:cNvPr id="0" name="Picture 7"/>
+                    <pic:cNvPr id="0" name="Picture 4"/>
                     <pic:cNvPicPr>
                       <a:picLocks noChangeAspect="1" noChangeArrowheads="1"/>
                     </pic:cNvPicPr>
@@ -16344,7 +16094,7 @@
                   <pic:spPr bwMode="auto">
                     <a:xfrm>
                       <a:off x="0" y="0"/>
-                      <a:ext cx="3114675" cy="6020435"/>
+                      <a:ext cx="5438775" cy="2606675"/>
                     </a:xfrm>
                     <a:prstGeom prst="rect">
                       <a:avLst/>
@@ -16881,11 +16631,9 @@
       <w:pPr>
         <w:pStyle w:val="SubttuloCU"/>
       </w:pPr>
-      <w:proofErr w:type="spellStart"/>
       <w:r>
         <w:t>Poscondiciones</w:t>
       </w:r>
-      <w:proofErr w:type="spellEnd"/>
     </w:p>
     <w:p>
       <w:pPr>
@@ -17194,13 +16942,12 @@
       <w:r>
         <w:rPr>
           <w:noProof/>
-          <w:lang w:eastAsia="es-AR"/>
         </w:rPr>
         <w:drawing>
-          <wp:inline distT="0" distB="0" distL="0" distR="0" wp14:anchorId="76A790C4" wp14:editId="76A790C5">
-            <wp:extent cx="5760720" cy="7095509"/>
+          <wp:inline distT="0" distB="0" distL="0" distR="0" wp14:anchorId="20F7A5D1" wp14:editId="71A207FB">
+            <wp:extent cx="5760720" cy="5033010"/>
             <wp:effectExtent l="0" t="0" r="0" b="0"/>
-            <wp:docPr id="15" name="Imagen 15"/>
+            <wp:docPr id="16" name="Imagen 16"/>
             <wp:cNvGraphicFramePr>
               <a:graphicFrameLocks xmlns:a="http://schemas.openxmlformats.org/drawingml/2006/main" noChangeAspect="1"/>
             </wp:cNvGraphicFramePr>
@@ -17208,7 +16955,7 @@
               <a:graphicData uri="http://schemas.openxmlformats.org/drawingml/2006/picture">
                 <pic:pic xmlns:pic="http://schemas.openxmlformats.org/drawingml/2006/picture">
                   <pic:nvPicPr>
-                    <pic:cNvPr id="0" name="Picture 10"/>
+                    <pic:cNvPr id="0" name="Picture 5"/>
                     <pic:cNvPicPr>
                       <a:picLocks noChangeAspect="1" noChangeArrowheads="1"/>
                     </pic:cNvPicPr>
@@ -17229,7 +16976,7 @@
                   <pic:spPr bwMode="auto">
                     <a:xfrm>
                       <a:off x="0" y="0"/>
-                      <a:ext cx="5760720" cy="7095509"/>
+                      <a:ext cx="5760720" cy="5033010"/>
                     </a:xfrm>
                     <a:prstGeom prst="rect">
                       <a:avLst/>
@@ -17427,14 +17174,9 @@
         <w:t>CU00</w:t>
       </w:r>
       <w:r>
-        <w:t xml:space="preserve">4 – Realizar </w:t>
-      </w:r>
-      <w:proofErr w:type="spellStart"/>
-      <w:r>
-        <w:t>backup</w:t>
+        <w:t>4 – Realizar backup</w:t>
       </w:r>
       <w:bookmarkEnd w:id="48"/>
-      <w:proofErr w:type="spellEnd"/>
     </w:p>
     <w:p>
       <w:pPr>
@@ -17747,15 +17489,7 @@
     <w:p>
       <w:r>
         <w:tab/>
-        <w:t xml:space="preserve">El administrador realizará un </w:t>
-      </w:r>
-      <w:proofErr w:type="spellStart"/>
-      <w:r>
-        <w:t>backup</w:t>
-      </w:r>
-      <w:proofErr w:type="spellEnd"/>
-      <w:r>
-        <w:t xml:space="preserve"> (copia de seguridad) de la base de datos.</w:t>
+        <w:t>El administrador realizará un backup (copia de seguridad) de la base de datos.</w:t>
       </w:r>
     </w:p>
     <w:p>
@@ -17794,11 +17528,9 @@
       <w:pPr>
         <w:pStyle w:val="SubttuloCU"/>
       </w:pPr>
-      <w:proofErr w:type="spellStart"/>
       <w:r>
         <w:t>Poscondiciones</w:t>
       </w:r>
-      <w:proofErr w:type="spellEnd"/>
     </w:p>
     <w:p>
       <w:pPr>
@@ -18071,15 +17803,7 @@
         <w:t>5</w:t>
       </w:r>
       <w:r>
-        <w:t xml:space="preserve"> del flujo normal el usuario no hubiere seleccionado la ubicación para guardar el archivo de </w:t>
-      </w:r>
-      <w:proofErr w:type="spellStart"/>
-      <w:r>
-        <w:t>backup</w:t>
-      </w:r>
-      <w:proofErr w:type="spellEnd"/>
-      <w:r>
-        <w:t>, el sistema le informa al administrador que debe hacerlo para poder continuar.</w:t>
+        <w:t xml:space="preserve"> del flujo normal el usuario no hubiere seleccionado la ubicación para guardar el archivo de backup, el sistema le informa al administrador que debe hacerlo para poder continuar.</w:t>
       </w:r>
     </w:p>
     <w:p>
@@ -18169,13 +17893,12 @@
       <w:r>
         <w:rPr>
           <w:noProof/>
-          <w:lang w:eastAsia="es-AR"/>
         </w:rPr>
         <w:drawing>
-          <wp:inline distT="0" distB="0" distL="0" distR="0" wp14:anchorId="76A790CC" wp14:editId="76A790CD">
-            <wp:extent cx="5760720" cy="5351769"/>
-            <wp:effectExtent l="0" t="0" r="0" b="1905"/>
-            <wp:docPr id="17" name="Imagen 17"/>
+          <wp:inline distT="0" distB="0" distL="0" distR="0" wp14:anchorId="3ACCDC5C" wp14:editId="40AEFC9B">
+            <wp:extent cx="5718175" cy="3943985"/>
+            <wp:effectExtent l="0" t="0" r="0" b="0"/>
+            <wp:docPr id="18" name="Imagen 18"/>
             <wp:cNvGraphicFramePr>
               <a:graphicFrameLocks xmlns:a="http://schemas.openxmlformats.org/drawingml/2006/main" noChangeAspect="1"/>
             </wp:cNvGraphicFramePr>
@@ -18183,7 +17906,7 @@
               <a:graphicData uri="http://schemas.openxmlformats.org/drawingml/2006/picture">
                 <pic:pic xmlns:pic="http://schemas.openxmlformats.org/drawingml/2006/picture">
                   <pic:nvPicPr>
-                    <pic:cNvPr id="0" name="Picture 4"/>
+                    <pic:cNvPr id="0" name="Picture 6"/>
                     <pic:cNvPicPr>
                       <a:picLocks noChangeAspect="1" noChangeArrowheads="1"/>
                     </pic:cNvPicPr>
@@ -18204,7 +17927,7 @@
                   <pic:spPr bwMode="auto">
                     <a:xfrm>
                       <a:off x="0" y="0"/>
-                      <a:ext cx="5760720" cy="5351769"/>
+                      <a:ext cx="5718175" cy="3943985"/>
                     </a:xfrm>
                     <a:prstGeom prst="rect">
                       <a:avLst/>
@@ -18402,14 +18125,9 @@
         <w:t>CU00</w:t>
       </w:r>
       <w:r>
-        <w:t xml:space="preserve">5 – Restaurar </w:t>
-      </w:r>
-      <w:proofErr w:type="spellStart"/>
-      <w:r>
-        <w:t>backup</w:t>
+        <w:t>5 – Restaurar backup</w:t>
       </w:r>
       <w:bookmarkEnd w:id="49"/>
-      <w:proofErr w:type="spellEnd"/>
     </w:p>
     <w:p>
       <w:pPr>
@@ -18714,15 +18432,7 @@
     <w:p>
       <w:r>
         <w:tab/>
-        <w:t xml:space="preserve">El administrador restaurará un </w:t>
-      </w:r>
-      <w:proofErr w:type="spellStart"/>
-      <w:r>
-        <w:t>backup</w:t>
-      </w:r>
-      <w:proofErr w:type="spellEnd"/>
-      <w:r>
-        <w:t xml:space="preserve"> (copia de seguridad) de la base de datos que haya realizado previamente.</w:t>
+        <w:t>El administrador restaurará un backup (copia de seguridad) de la base de datos que haya realizado previamente.</w:t>
       </w:r>
     </w:p>
     <w:p>
@@ -18766,26 +18476,16 @@
         </w:numPr>
       </w:pPr>
       <w:r>
-        <w:t xml:space="preserve">El administrador deberá poseer un archivo de </w:t>
-      </w:r>
-      <w:proofErr w:type="spellStart"/>
-      <w:r>
-        <w:t>backup</w:t>
-      </w:r>
-      <w:proofErr w:type="spellEnd"/>
-      <w:r>
-        <w:t xml:space="preserve"> previamente realizado por el sistema.</w:t>
+        <w:t>El administrador deberá poseer un archivo de backup previamente realizado por el sistema.</w:t>
       </w:r>
     </w:p>
     <w:p>
       <w:pPr>
         <w:pStyle w:val="SubttuloCU"/>
       </w:pPr>
-      <w:proofErr w:type="spellStart"/>
       <w:r>
         <w:t>Poscondiciones</w:t>
       </w:r>
-      <w:proofErr w:type="spellEnd"/>
     </w:p>
     <w:p>
       <w:pPr>
@@ -18796,15 +18496,7 @@
         </w:numPr>
       </w:pPr>
       <w:r>
-        <w:t xml:space="preserve">La base de datos queda restaurada con los datos que contiene el </w:t>
-      </w:r>
-      <w:proofErr w:type="spellStart"/>
-      <w:r>
-        <w:t>backup</w:t>
-      </w:r>
-      <w:proofErr w:type="spellEnd"/>
-      <w:r>
-        <w:t xml:space="preserve"> usado.</w:t>
+        <w:t>La base de datos queda restaurada con los datos que contiene el backup usado.</w:t>
       </w:r>
     </w:p>
     <w:p>
@@ -18994,15 +18686,7 @@
         </w:numPr>
       </w:pPr>
       <w:r>
-        <w:t xml:space="preserve">El sistema muestra una pantalla para seleccionar el archivo de </w:t>
-      </w:r>
-      <w:proofErr w:type="spellStart"/>
-      <w:r>
-        <w:t>backup</w:t>
-      </w:r>
-      <w:proofErr w:type="spellEnd"/>
-      <w:r>
-        <w:t xml:space="preserve"> que se usará para la restauración.</w:t>
+        <w:t>El sistema muestra una pantalla para seleccionar el archivo de backup que se usará para la restauración.</w:t>
       </w:r>
     </w:p>
     <w:p>
@@ -19014,15 +18698,7 @@
         </w:numPr>
       </w:pPr>
       <w:r>
-        <w:t xml:space="preserve">El administrador selecciona el archivo de </w:t>
-      </w:r>
-      <w:proofErr w:type="spellStart"/>
-      <w:r>
-        <w:t>backup</w:t>
-      </w:r>
-      <w:proofErr w:type="spellEnd"/>
-      <w:r>
-        <w:t xml:space="preserve"> y presiona el botón Abrir.</w:t>
+        <w:t>El administrador selecciona el archivo de backup y presiona el botón Abrir.</w:t>
       </w:r>
     </w:p>
     <w:p>
@@ -19034,15 +18710,7 @@
         </w:numPr>
       </w:pPr>
       <w:r>
-        <w:t xml:space="preserve">El sistema cierra la ventana para elegir el archivo de </w:t>
-      </w:r>
-      <w:proofErr w:type="spellStart"/>
-      <w:r>
-        <w:t>backup</w:t>
-      </w:r>
-      <w:proofErr w:type="spellEnd"/>
-      <w:r>
-        <w:t>.</w:t>
+        <w:t>El sistema cierra la ventana para elegir el archivo de backup.</w:t>
       </w:r>
     </w:p>
     <w:p>
@@ -19102,15 +18770,7 @@
         </w:numPr>
       </w:pPr>
       <w:r>
-        <w:t xml:space="preserve">El sistema restaura la base de datos con lo que hay en el archivo de </w:t>
-      </w:r>
-      <w:proofErr w:type="spellStart"/>
-      <w:r>
-        <w:t>backup</w:t>
-      </w:r>
-      <w:proofErr w:type="spellEnd"/>
-      <w:r>
-        <w:t xml:space="preserve"> seleccionado por el administrador.</w:t>
+        <w:t>El sistema restaura la base de datos con lo que hay en el archivo de backup seleccionado por el administrador.</w:t>
       </w:r>
     </w:p>
     <w:p>
@@ -19164,13 +18824,8 @@
         <w:t>cierra la sesión del usuario (</w:t>
       </w:r>
       <w:r>
-        <w:t>CU002 – Log-</w:t>
-      </w:r>
-      <w:proofErr w:type="spellStart"/>
-      <w:r>
-        <w:t>out</w:t>
-      </w:r>
-      <w:proofErr w:type="spellEnd"/>
+        <w:t>CU002 – Log-out</w:t>
+      </w:r>
       <w:r>
         <w:t>)</w:t>
       </w:r>
@@ -19196,15 +18851,7 @@
         </w:numPr>
       </w:pPr>
       <w:r>
-        <w:t xml:space="preserve">Si en el paso 8 del flujo normal el usuario no hubiere seleccionado el archivo de </w:t>
-      </w:r>
-      <w:proofErr w:type="spellStart"/>
-      <w:r>
-        <w:t>backup</w:t>
-      </w:r>
-      <w:proofErr w:type="spellEnd"/>
-      <w:r>
-        <w:t xml:space="preserve"> a restaurar, el sistema le informa al administrador que debe hacerlo para poder continuar.</w:t>
+        <w:t>Si en el paso 8 del flujo normal el usuario no hubiere seleccionado el archivo de backup a restaurar, el sistema le informa al administrador que debe hacerlo para poder continuar.</w:t>
       </w:r>
     </w:p>
     <w:p>
@@ -19256,13 +18903,12 @@
       <w:r>
         <w:rPr>
           <w:noProof/>
-          <w:lang w:eastAsia="es-AR"/>
         </w:rPr>
         <w:drawing>
-          <wp:inline distT="0" distB="0" distL="0" distR="0" wp14:anchorId="76A790D4" wp14:editId="76A790D5">
-            <wp:extent cx="5504815" cy="5685790"/>
-            <wp:effectExtent l="0" t="0" r="635" b="0"/>
-            <wp:docPr id="20" name="Imagen 20"/>
+          <wp:inline distT="0" distB="0" distL="0" distR="0" wp14:anchorId="7C4F07AD" wp14:editId="12E696AF">
+            <wp:extent cx="5506720" cy="4483100"/>
+            <wp:effectExtent l="0" t="0" r="0" b="0"/>
+            <wp:docPr id="28" name="Imagen 28"/>
             <wp:cNvGraphicFramePr>
               <a:graphicFrameLocks xmlns:a="http://schemas.openxmlformats.org/drawingml/2006/main" noChangeAspect="1"/>
             </wp:cNvGraphicFramePr>
@@ -19270,7 +18916,7 @@
               <a:graphicData uri="http://schemas.openxmlformats.org/drawingml/2006/picture">
                 <pic:pic xmlns:pic="http://schemas.openxmlformats.org/drawingml/2006/picture">
                   <pic:nvPicPr>
-                    <pic:cNvPr id="0" name="Picture 4"/>
+                    <pic:cNvPr id="0" name="Picture 9"/>
                     <pic:cNvPicPr>
                       <a:picLocks noChangeAspect="1" noChangeArrowheads="1"/>
                     </pic:cNvPicPr>
@@ -19291,7 +18937,7 @@
                   <pic:spPr bwMode="auto">
                     <a:xfrm>
                       <a:off x="0" y="0"/>
-                      <a:ext cx="5504815" cy="5685790"/>
+                      <a:ext cx="5506720" cy="4483100"/>
                     </a:xfrm>
                     <a:prstGeom prst="rect">
                       <a:avLst/>
@@ -19331,10 +18977,10 @@
           <w:noProof/>
         </w:rPr>
         <w:drawing>
-          <wp:inline distT="0" distB="0" distL="0" distR="0" wp14:anchorId="168F811E" wp14:editId="59BCF513">
-            <wp:extent cx="5760720" cy="5579110"/>
-            <wp:effectExtent l="0" t="0" r="0" b="2540"/>
-            <wp:docPr id="36" name="Imagen 36"/>
+          <wp:inline distT="0" distB="0" distL="0" distR="0" wp14:anchorId="427D9E80" wp14:editId="34F89159">
+            <wp:extent cx="5759450" cy="5513705"/>
+            <wp:effectExtent l="0" t="0" r="0" b="0"/>
+            <wp:docPr id="21" name="Imagen 21"/>
             <wp:cNvGraphicFramePr>
               <a:graphicFrameLocks xmlns:a="http://schemas.openxmlformats.org/drawingml/2006/main" noChangeAspect="1"/>
             </wp:cNvGraphicFramePr>
@@ -19363,7 +19009,7 @@
                   <pic:spPr bwMode="auto">
                     <a:xfrm>
                       <a:off x="0" y="0"/>
-                      <a:ext cx="5760720" cy="5579110"/>
+                      <a:ext cx="5759450" cy="5513705"/>
                     </a:xfrm>
                     <a:prstGeom prst="rect">
                       <a:avLst/>
@@ -19835,11 +19481,9 @@
       <w:pPr>
         <w:pStyle w:val="SubttuloCU"/>
       </w:pPr>
-      <w:proofErr w:type="spellStart"/>
       <w:r>
         <w:t>Poscondiciones</w:t>
       </w:r>
-      <w:proofErr w:type="spellEnd"/>
     </w:p>
     <w:p>
       <w:pPr>
@@ -20148,13 +19792,12 @@
       <w:r>
         <w:rPr>
           <w:noProof/>
-          <w:lang w:eastAsia="es-AR"/>
         </w:rPr>
         <w:drawing>
-          <wp:inline distT="0" distB="0" distL="0" distR="0" wp14:anchorId="76A790DC" wp14:editId="76A790DD">
-            <wp:extent cx="5348856" cy="7749766"/>
-            <wp:effectExtent l="0" t="0" r="4445" b="3810"/>
-            <wp:docPr id="24" name="Imagen 24"/>
+          <wp:inline distT="0" distB="0" distL="0" distR="0" wp14:anchorId="42169690" wp14:editId="6B1B1D18">
+            <wp:extent cx="5760720" cy="6389370"/>
+            <wp:effectExtent l="0" t="0" r="0" b="0"/>
+            <wp:docPr id="34" name="Imagen 34"/>
             <wp:cNvGraphicFramePr>
               <a:graphicFrameLocks xmlns:a="http://schemas.openxmlformats.org/drawingml/2006/main" noChangeAspect="1"/>
             </wp:cNvGraphicFramePr>
@@ -20162,7 +19805,7 @@
               <a:graphicData uri="http://schemas.openxmlformats.org/drawingml/2006/picture">
                 <pic:pic xmlns:pic="http://schemas.openxmlformats.org/drawingml/2006/picture">
                   <pic:nvPicPr>
-                    <pic:cNvPr id="0" name="Picture 7"/>
+                    <pic:cNvPr id="0" name="Picture 10"/>
                     <pic:cNvPicPr>
                       <a:picLocks noChangeAspect="1" noChangeArrowheads="1"/>
                     </pic:cNvPicPr>
@@ -20183,7 +19826,7 @@
                   <pic:spPr bwMode="auto">
                     <a:xfrm>
                       <a:off x="0" y="0"/>
-                      <a:ext cx="5356738" cy="7761186"/>
+                      <a:ext cx="5760720" cy="6389370"/>
                     </a:xfrm>
                     <a:prstGeom prst="rect">
                       <a:avLst/>
@@ -20725,11 +20368,9 @@
       <w:pPr>
         <w:pStyle w:val="SubttuloCU"/>
       </w:pPr>
-      <w:proofErr w:type="spellStart"/>
       <w:r>
         <w:t>Poscondiciones</w:t>
       </w:r>
-      <w:proofErr w:type="spellEnd"/>
     </w:p>
     <w:p>
       <w:pPr>
@@ -20780,15 +20421,7 @@
         </w:numPr>
       </w:pPr>
       <w:r>
-        <w:t>No podrá modificarse el idioma por defecto (</w:t>
-      </w:r>
-      <w:proofErr w:type="gramStart"/>
-      <w:r>
-        <w:t>Español</w:t>
-      </w:r>
-      <w:proofErr w:type="gramEnd"/>
-      <w:r>
-        <w:t>).</w:t>
+        <w:t>No podrá modificarse el idioma por defecto (Español).</w:t>
       </w:r>
     </w:p>
     <w:p>
@@ -21136,13 +20769,12 @@
       <w:r>
         <w:rPr>
           <w:noProof/>
-          <w:lang w:eastAsia="es-AR"/>
         </w:rPr>
         <w:drawing>
-          <wp:inline distT="0" distB="0" distL="0" distR="0" wp14:anchorId="76A790E4" wp14:editId="76A790E5">
-            <wp:extent cx="5361356" cy="7767873"/>
-            <wp:effectExtent l="0" t="0" r="0" b="5080"/>
-            <wp:docPr id="27" name="Imagen 27"/>
+          <wp:inline distT="0" distB="0" distL="0" distR="0" wp14:anchorId="6A9B91D3" wp14:editId="3B104DD1">
+            <wp:extent cx="5760720" cy="6261735"/>
+            <wp:effectExtent l="0" t="0" r="0" b="5715"/>
+            <wp:docPr id="229" name="Imagen 229"/>
             <wp:cNvGraphicFramePr>
               <a:graphicFrameLocks xmlns:a="http://schemas.openxmlformats.org/drawingml/2006/main" noChangeAspect="1"/>
             </wp:cNvGraphicFramePr>
@@ -21150,7 +20782,7 @@
               <a:graphicData uri="http://schemas.openxmlformats.org/drawingml/2006/picture">
                 <pic:pic xmlns:pic="http://schemas.openxmlformats.org/drawingml/2006/picture">
                   <pic:nvPicPr>
-                    <pic:cNvPr id="0" name="Picture 4"/>
+                    <pic:cNvPr id="0" name="Picture 11"/>
                     <pic:cNvPicPr>
                       <a:picLocks noChangeAspect="1" noChangeArrowheads="1"/>
                     </pic:cNvPicPr>
@@ -21171,7 +20803,7 @@
                   <pic:spPr bwMode="auto">
                     <a:xfrm>
                       <a:off x="0" y="0"/>
-                      <a:ext cx="5366737" cy="7775670"/>
+                      <a:ext cx="5760720" cy="6261735"/>
                     </a:xfrm>
                     <a:prstGeom prst="rect">
                       <a:avLst/>
@@ -21714,11 +21346,9 @@
       <w:pPr>
         <w:pStyle w:val="SubttuloCU"/>
       </w:pPr>
-      <w:proofErr w:type="spellStart"/>
       <w:r>
         <w:t>Poscondiciones</w:t>
       </w:r>
-      <w:proofErr w:type="spellEnd"/>
     </w:p>
     <w:p>
       <w:pPr>
@@ -21741,15 +21371,7 @@
         </w:numPr>
       </w:pPr>
       <w:r>
-        <w:t>Todos los usuarios que tenían configurado el idioma eliminado quedan con el idioma por defecto (</w:t>
-      </w:r>
-      <w:proofErr w:type="gramStart"/>
-      <w:r>
-        <w:t>Español</w:t>
-      </w:r>
-      <w:proofErr w:type="gramEnd"/>
-      <w:r>
-        <w:t>).</w:t>
+        <w:t>Todos los usuarios que tenían configurado el idioma eliminado quedan con el idioma por defecto (Español).</w:t>
       </w:r>
     </w:p>
     <w:p>
@@ -21789,15 +21411,7 @@
         </w:numPr>
       </w:pPr>
       <w:r>
-        <w:t>No podrá eliminarse el idioma por defecto (</w:t>
-      </w:r>
-      <w:proofErr w:type="gramStart"/>
-      <w:r>
-        <w:t>Español</w:t>
-      </w:r>
-      <w:proofErr w:type="gramEnd"/>
-      <w:r>
-        <w:t>).</w:t>
+        <w:t>No podrá eliminarse el idioma por defecto (Español).</w:t>
       </w:r>
     </w:p>
     <w:p>
@@ -21953,15 +21567,7 @@
         </w:numPr>
       </w:pPr>
       <w:r>
-        <w:t>El sistema verifica que el idioma elegido no sea el por defecto (</w:t>
-      </w:r>
-      <w:proofErr w:type="gramStart"/>
-      <w:r>
-        <w:t>Español</w:t>
-      </w:r>
-      <w:proofErr w:type="gramEnd"/>
-      <w:r>
-        <w:t>).</w:t>
+        <w:t>El sistema verifica que el idioma elegido no sea el por defecto (Español).</w:t>
       </w:r>
     </w:p>
     <w:p>
@@ -22021,15 +21627,7 @@
         </w:numPr>
       </w:pPr>
       <w:r>
-        <w:t>El sistema busca todos los usuarios que tengan configurado ese idioma y les asigna el idioma por defecto (</w:t>
-      </w:r>
-      <w:proofErr w:type="gramStart"/>
-      <w:r>
-        <w:t>Español</w:t>
-      </w:r>
-      <w:proofErr w:type="gramEnd"/>
-      <w:r>
-        <w:t>)</w:t>
+        <w:t>El sistema busca todos los usuarios que tengan configurado ese idioma y les asigna el idioma por defecto (Español)</w:t>
       </w:r>
       <w:r>
         <w:t xml:space="preserve"> (CU011 – Modificar usuario)</w:t>
@@ -22164,13 +21762,12 @@
       <w:r>
         <w:rPr>
           <w:noProof/>
-          <w:lang w:eastAsia="es-AR"/>
         </w:rPr>
         <w:drawing>
-          <wp:inline distT="0" distB="0" distL="0" distR="0" wp14:anchorId="76A790EC" wp14:editId="76A790ED">
-            <wp:extent cx="5760720" cy="6181789"/>
-            <wp:effectExtent l="0" t="0" r="0" b="9525"/>
-            <wp:docPr id="227" name="Imagen 227"/>
+          <wp:inline distT="0" distB="0" distL="0" distR="0" wp14:anchorId="02431187" wp14:editId="379AD4B1">
+            <wp:extent cx="5760720" cy="6323330"/>
+            <wp:effectExtent l="0" t="0" r="0" b="1270"/>
+            <wp:docPr id="231" name="Imagen 231"/>
             <wp:cNvGraphicFramePr>
               <a:graphicFrameLocks xmlns:a="http://schemas.openxmlformats.org/drawingml/2006/main" noChangeAspect="1"/>
             </wp:cNvGraphicFramePr>
@@ -22178,7 +21775,7 @@
               <a:graphicData uri="http://schemas.openxmlformats.org/drawingml/2006/picture">
                 <pic:pic xmlns:pic="http://schemas.openxmlformats.org/drawingml/2006/picture">
                   <pic:nvPicPr>
-                    <pic:cNvPr id="0" name="Picture 5"/>
+                    <pic:cNvPr id="0" name="Picture 12"/>
                     <pic:cNvPicPr>
                       <a:picLocks noChangeAspect="1" noChangeArrowheads="1"/>
                     </pic:cNvPicPr>
@@ -22199,7 +21796,7 @@
                   <pic:spPr bwMode="auto">
                     <a:xfrm>
                       <a:off x="0" y="0"/>
-                      <a:ext cx="5760720" cy="6181789"/>
+                      <a:ext cx="5760720" cy="6323330"/>
                     </a:xfrm>
                     <a:prstGeom prst="rect">
                       <a:avLst/>
@@ -22749,11 +22346,9 @@
       <w:pPr>
         <w:pStyle w:val="SubttuloCU"/>
       </w:pPr>
-      <w:proofErr w:type="spellStart"/>
       <w:r>
         <w:t>Poscondiciones</w:t>
       </w:r>
-      <w:proofErr w:type="spellEnd"/>
     </w:p>
     <w:p>
       <w:pPr>
@@ -22972,13 +22567,12 @@
       <w:r>
         <w:rPr>
           <w:noProof/>
-          <w:lang w:eastAsia="es-AR"/>
         </w:rPr>
         <w:drawing>
-          <wp:inline distT="0" distB="0" distL="0" distR="0" wp14:anchorId="76A790F4" wp14:editId="76A790F5">
-            <wp:extent cx="4391095" cy="7677338"/>
-            <wp:effectExtent l="0" t="0" r="0" b="0"/>
-            <wp:docPr id="230" name="Imagen 230"/>
+          <wp:inline distT="0" distB="0" distL="0" distR="0" wp14:anchorId="32C60C12" wp14:editId="41EB80DD">
+            <wp:extent cx="4906195" cy="7458501"/>
+            <wp:effectExtent l="0" t="0" r="8890" b="9525"/>
+            <wp:docPr id="239" name="Imagen 239"/>
             <wp:cNvGraphicFramePr>
               <a:graphicFrameLocks xmlns:a="http://schemas.openxmlformats.org/drawingml/2006/main" noChangeAspect="1"/>
             </wp:cNvGraphicFramePr>
@@ -22986,7 +22580,7 @@
               <a:graphicData uri="http://schemas.openxmlformats.org/drawingml/2006/picture">
                 <pic:pic xmlns:pic="http://schemas.openxmlformats.org/drawingml/2006/picture">
                   <pic:nvPicPr>
-                    <pic:cNvPr id="0" name="Picture 4"/>
+                    <pic:cNvPr id="0" name="Picture 14"/>
                     <pic:cNvPicPr>
                       <a:picLocks noChangeAspect="1" noChangeArrowheads="1"/>
                     </pic:cNvPicPr>
@@ -23007,7 +22601,7 @@
                   <pic:spPr bwMode="auto">
                     <a:xfrm>
                       <a:off x="0" y="0"/>
-                      <a:ext cx="4405773" cy="7703002"/>
+                      <a:ext cx="4924172" cy="7485830"/>
                     </a:xfrm>
                     <a:prstGeom prst="rect">
                       <a:avLst/>
@@ -23557,11 +23151,9 @@
       <w:pPr>
         <w:pStyle w:val="SubttuloCU"/>
       </w:pPr>
-      <w:proofErr w:type="spellStart"/>
       <w:r>
         <w:t>Poscondiciones</w:t>
       </w:r>
-      <w:proofErr w:type="spellEnd"/>
     </w:p>
     <w:p>
       <w:pPr>
@@ -23947,13 +23539,12 @@
       <w:r>
         <w:rPr>
           <w:noProof/>
-          <w:lang w:eastAsia="es-AR"/>
         </w:rPr>
         <w:drawing>
-          <wp:inline distT="0" distB="0" distL="0" distR="0" wp14:anchorId="76A790FC" wp14:editId="76A790FD">
-            <wp:extent cx="4999825" cy="7749766"/>
-            <wp:effectExtent l="0" t="0" r="0" b="3810"/>
-            <wp:docPr id="236" name="Imagen 236"/>
+          <wp:inline distT="0" distB="0" distL="0" distR="0" wp14:anchorId="3FA3703E" wp14:editId="0E4E6209">
+            <wp:extent cx="5609530" cy="7601803"/>
+            <wp:effectExtent l="0" t="0" r="0" b="0"/>
+            <wp:docPr id="256" name="Imagen 256"/>
             <wp:cNvGraphicFramePr>
               <a:graphicFrameLocks xmlns:a="http://schemas.openxmlformats.org/drawingml/2006/main" noChangeAspect="1"/>
             </wp:cNvGraphicFramePr>
@@ -23961,7 +23552,7 @@
               <a:graphicData uri="http://schemas.openxmlformats.org/drawingml/2006/picture">
                 <pic:pic xmlns:pic="http://schemas.openxmlformats.org/drawingml/2006/picture">
                   <pic:nvPicPr>
-                    <pic:cNvPr id="0" name="Picture 6"/>
+                    <pic:cNvPr id="0" name="Picture 15"/>
                     <pic:cNvPicPr>
                       <a:picLocks noChangeAspect="1" noChangeArrowheads="1"/>
                     </pic:cNvPicPr>
@@ -23982,7 +23573,7 @@
                   <pic:spPr bwMode="auto">
                     <a:xfrm>
                       <a:off x="0" y="0"/>
-                      <a:ext cx="5017113" cy="7776563"/>
+                      <a:ext cx="5611131" cy="7603973"/>
                     </a:xfrm>
                     <a:prstGeom prst="rect">
                       <a:avLst/>
@@ -24526,11 +24117,9 @@
       <w:pPr>
         <w:pStyle w:val="SubttuloCU"/>
       </w:pPr>
-      <w:proofErr w:type="spellStart"/>
       <w:r>
         <w:t>Poscondiciones</w:t>
       </w:r>
-      <w:proofErr w:type="spellEnd"/>
     </w:p>
     <w:p>
       <w:pPr>
@@ -24916,13 +24505,12 @@
       <w:r>
         <w:rPr>
           <w:noProof/>
-          <w:lang w:eastAsia="es-AR"/>
         </w:rPr>
         <w:drawing>
-          <wp:inline distT="0" distB="0" distL="0" distR="0" wp14:anchorId="76A79104" wp14:editId="76A79105">
-            <wp:extent cx="5486225" cy="7758820"/>
-            <wp:effectExtent l="0" t="0" r="635" b="0"/>
-            <wp:docPr id="233" name="Imagen 233"/>
+          <wp:inline distT="0" distB="0" distL="0" distR="0" wp14:anchorId="081AE73E" wp14:editId="32A4ED7F">
+            <wp:extent cx="5760720" cy="5340350"/>
+            <wp:effectExtent l="0" t="0" r="0" b="0"/>
+            <wp:docPr id="260" name="Imagen 260"/>
             <wp:cNvGraphicFramePr>
               <a:graphicFrameLocks xmlns:a="http://schemas.openxmlformats.org/drawingml/2006/main" noChangeAspect="1"/>
             </wp:cNvGraphicFramePr>
@@ -24930,7 +24518,7 @@
               <a:graphicData uri="http://schemas.openxmlformats.org/drawingml/2006/picture">
                 <pic:pic xmlns:pic="http://schemas.openxmlformats.org/drawingml/2006/picture">
                   <pic:nvPicPr>
-                    <pic:cNvPr id="0" name="Picture 4"/>
+                    <pic:cNvPr id="0" name="Picture 16"/>
                     <pic:cNvPicPr>
                       <a:picLocks noChangeAspect="1" noChangeArrowheads="1"/>
                     </pic:cNvPicPr>
@@ -24951,7 +24539,7 @@
                   <pic:spPr bwMode="auto">
                     <a:xfrm>
                       <a:off x="0" y="0"/>
-                      <a:ext cx="5495173" cy="7771474"/>
+                      <a:ext cx="5760720" cy="5340350"/>
                     </a:xfrm>
                     <a:prstGeom prst="rect">
                       <a:avLst/>
@@ -25441,11 +25029,9 @@
       <w:pPr>
         <w:pStyle w:val="SubttuloCU"/>
       </w:pPr>
-      <w:proofErr w:type="spellStart"/>
       <w:r>
         <w:t>Poscondiciones</w:t>
       </w:r>
-      <w:proofErr w:type="spellEnd"/>
     </w:p>
     <w:p>
       <w:pPr>
@@ -25786,13 +25372,12 @@
       <w:r>
         <w:rPr>
           <w:noProof/>
-          <w:lang w:eastAsia="es-AR"/>
         </w:rPr>
         <w:drawing>
-          <wp:inline distT="0" distB="0" distL="0" distR="0" wp14:anchorId="76A7910C" wp14:editId="76A7910D">
-            <wp:extent cx="5760720" cy="4757746"/>
-            <wp:effectExtent l="0" t="0" r="0" b="5080"/>
-            <wp:docPr id="270" name="Imagen 270"/>
+          <wp:inline distT="0" distB="0" distL="0" distR="0" wp14:anchorId="030C4CE8" wp14:editId="4EF8A7E0">
+            <wp:extent cx="5760720" cy="6260465"/>
+            <wp:effectExtent l="0" t="0" r="0" b="6985"/>
+            <wp:docPr id="264" name="Imagen 264"/>
             <wp:cNvGraphicFramePr>
               <a:graphicFrameLocks xmlns:a="http://schemas.openxmlformats.org/drawingml/2006/main" noChangeAspect="1"/>
             </wp:cNvGraphicFramePr>
@@ -25800,7 +25385,7 @@
               <a:graphicData uri="http://schemas.openxmlformats.org/drawingml/2006/picture">
                 <pic:pic xmlns:pic="http://schemas.openxmlformats.org/drawingml/2006/picture">
                   <pic:nvPicPr>
-                    <pic:cNvPr id="0" name="Picture 14"/>
+                    <pic:cNvPr id="0" name="Picture 17"/>
                     <pic:cNvPicPr>
                       <a:picLocks noChangeAspect="1" noChangeArrowheads="1"/>
                     </pic:cNvPicPr>
@@ -25821,7 +25406,7 @@
                   <pic:spPr bwMode="auto">
                     <a:xfrm>
                       <a:off x="0" y="0"/>
-                      <a:ext cx="5760720" cy="4757746"/>
+                      <a:ext cx="5760720" cy="6260465"/>
                     </a:xfrm>
                     <a:prstGeom prst="rect">
                       <a:avLst/>
@@ -26324,11 +25909,9 @@
       <w:pPr>
         <w:pStyle w:val="SubttuloCU"/>
       </w:pPr>
-      <w:proofErr w:type="spellStart"/>
       <w:r>
         <w:t>Poscondiciones</w:t>
       </w:r>
-      <w:proofErr w:type="spellEnd"/>
     </w:p>
     <w:p>
       <w:pPr>
@@ -26589,13 +26172,12 @@
       <w:r>
         <w:rPr>
           <w:noProof/>
-          <w:lang w:eastAsia="es-AR"/>
         </w:rPr>
         <w:drawing>
-          <wp:inline distT="0" distB="0" distL="0" distR="0" wp14:anchorId="76A79114" wp14:editId="76A79115">
-            <wp:extent cx="4653280" cy="3684905"/>
-            <wp:effectExtent l="0" t="0" r="0" b="0"/>
-            <wp:docPr id="274" name="Imagen 274"/>
+          <wp:inline distT="0" distB="0" distL="0" distR="0" wp14:anchorId="27C68C77" wp14:editId="0F51C49F">
+            <wp:extent cx="5614133" cy="7622275"/>
+            <wp:effectExtent l="0" t="0" r="5715" b="0"/>
+            <wp:docPr id="268" name="Imagen 268"/>
             <wp:cNvGraphicFramePr>
               <a:graphicFrameLocks xmlns:a="http://schemas.openxmlformats.org/drawingml/2006/main" noChangeAspect="1"/>
             </wp:cNvGraphicFramePr>
@@ -26603,7 +26185,7 @@
               <a:graphicData uri="http://schemas.openxmlformats.org/drawingml/2006/picture">
                 <pic:pic xmlns:pic="http://schemas.openxmlformats.org/drawingml/2006/picture">
                   <pic:nvPicPr>
-                    <pic:cNvPr id="0" name="Picture 15"/>
+                    <pic:cNvPr id="0" name="Picture 18"/>
                     <pic:cNvPicPr>
                       <a:picLocks noChangeAspect="1" noChangeArrowheads="1"/>
                     </pic:cNvPicPr>
@@ -26624,7 +26206,7 @@
                   <pic:spPr bwMode="auto">
                     <a:xfrm>
                       <a:off x="0" y="0"/>
-                      <a:ext cx="4653280" cy="3684905"/>
+                      <a:ext cx="5616680" cy="7625733"/>
                     </a:xfrm>
                     <a:prstGeom prst="rect">
                       <a:avLst/>
@@ -26646,6 +26228,7 @@
         <w:jc w:val="left"/>
       </w:pPr>
       <w:r>
+        <w:lastRenderedPageBreak/>
         <w:br w:type="page"/>
       </w:r>
     </w:p>
@@ -27130,11 +26713,9 @@
       <w:pPr>
         <w:pStyle w:val="SubttuloCU"/>
       </w:pPr>
-      <w:proofErr w:type="spellStart"/>
       <w:r>
         <w:t>Poscondiciones</w:t>
       </w:r>
-      <w:proofErr w:type="spellEnd"/>
     </w:p>
     <w:p>
       <w:pPr>
@@ -27326,15 +26907,7 @@
         </w:numPr>
       </w:pPr>
       <w:r>
-        <w:t xml:space="preserve">El sistema completa los datos del perfil seleccionado en el panel de detalles en modo solo lectura, mostrando en forma de árbol todos los permisos y </w:t>
-      </w:r>
-      <w:proofErr w:type="spellStart"/>
-      <w:r>
-        <w:t>sub-perfiles</w:t>
-      </w:r>
-      <w:proofErr w:type="spellEnd"/>
-      <w:r>
-        <w:t xml:space="preserve"> que contiene el perfil seleccionado.</w:t>
+        <w:t>El sistema completa los datos del perfil seleccionado en el panel de detalles en modo solo lectura, mostrando en forma de árbol todos los permisos y sub-perfiles que contiene el perfil seleccionado.</w:t>
       </w:r>
     </w:p>
     <w:p>
@@ -27361,13 +26934,12 @@
       <w:r>
         <w:rPr>
           <w:noProof/>
-          <w:lang w:eastAsia="es-AR"/>
         </w:rPr>
         <w:drawing>
-          <wp:inline distT="0" distB="0" distL="0" distR="0" wp14:anchorId="76A7911C" wp14:editId="76A7911D">
-            <wp:extent cx="5760720" cy="4958221"/>
-            <wp:effectExtent l="0" t="0" r="0" b="0"/>
-            <wp:docPr id="278" name="Imagen 278"/>
+          <wp:inline distT="0" distB="0" distL="0" distR="0" wp14:anchorId="38BB5078" wp14:editId="66D565DC">
+            <wp:extent cx="5760720" cy="4318000"/>
+            <wp:effectExtent l="0" t="0" r="0" b="6350"/>
+            <wp:docPr id="272" name="Imagen 272"/>
             <wp:cNvGraphicFramePr>
               <a:graphicFrameLocks xmlns:a="http://schemas.openxmlformats.org/drawingml/2006/main" noChangeAspect="1"/>
             </wp:cNvGraphicFramePr>
@@ -27375,7 +26947,7 @@
               <a:graphicData uri="http://schemas.openxmlformats.org/drawingml/2006/picture">
                 <pic:pic xmlns:pic="http://schemas.openxmlformats.org/drawingml/2006/picture">
                   <pic:nvPicPr>
-                    <pic:cNvPr id="0" name="Picture 16"/>
+                    <pic:cNvPr id="0" name="Picture 19"/>
                     <pic:cNvPicPr>
                       <a:picLocks noChangeAspect="1" noChangeArrowheads="1"/>
                     </pic:cNvPicPr>
@@ -27396,7 +26968,7 @@
                   <pic:spPr bwMode="auto">
                     <a:xfrm>
                       <a:off x="0" y="0"/>
-                      <a:ext cx="5760720" cy="4958221"/>
+                      <a:ext cx="5760720" cy="4318000"/>
                     </a:xfrm>
                     <a:prstGeom prst="rect">
                       <a:avLst/>
@@ -27896,11 +27468,9 @@
       <w:pPr>
         <w:pStyle w:val="SubttuloCU"/>
       </w:pPr>
-      <w:proofErr w:type="spellStart"/>
       <w:r>
         <w:t>Poscondiciones</w:t>
       </w:r>
-      <w:proofErr w:type="spellEnd"/>
     </w:p>
     <w:p>
       <w:pPr>
@@ -28131,15 +27701,7 @@
         </w:numPr>
       </w:pPr>
       <w:r>
-        <w:t xml:space="preserve">El administrador selecciona del árbol los permisos y </w:t>
-      </w:r>
-      <w:proofErr w:type="spellStart"/>
-      <w:r>
-        <w:t>sub-perfiles</w:t>
-      </w:r>
-      <w:proofErr w:type="spellEnd"/>
-      <w:r>
-        <w:t xml:space="preserve"> que quiera agregar al nuevo perfil.</w:t>
+        <w:t>El administrador selecciona del árbol los permisos y sub-perfiles que quiera agregar al nuevo perfil.</w:t>
       </w:r>
     </w:p>
     <w:p>
@@ -28300,13 +27862,12 @@
       <w:r>
         <w:rPr>
           <w:noProof/>
-          <w:lang w:eastAsia="es-AR"/>
         </w:rPr>
         <w:drawing>
-          <wp:inline distT="0" distB="0" distL="0" distR="0" wp14:anchorId="76A79124" wp14:editId="76A79125">
-            <wp:extent cx="5760720" cy="5172262"/>
-            <wp:effectExtent l="0" t="0" r="0" b="9525"/>
-            <wp:docPr id="282" name="Imagen 282"/>
+          <wp:inline distT="0" distB="0" distL="0" distR="0" wp14:anchorId="52D967EA" wp14:editId="4B483966">
+            <wp:extent cx="5760720" cy="4505960"/>
+            <wp:effectExtent l="0" t="0" r="0" b="8890"/>
+            <wp:docPr id="276" name="Imagen 276"/>
             <wp:cNvGraphicFramePr>
               <a:graphicFrameLocks xmlns:a="http://schemas.openxmlformats.org/drawingml/2006/main" noChangeAspect="1"/>
             </wp:cNvGraphicFramePr>
@@ -28314,7 +27875,7 @@
               <a:graphicData uri="http://schemas.openxmlformats.org/drawingml/2006/picture">
                 <pic:pic xmlns:pic="http://schemas.openxmlformats.org/drawingml/2006/picture">
                   <pic:nvPicPr>
-                    <pic:cNvPr id="0" name="Picture 17"/>
+                    <pic:cNvPr id="0" name="Picture 20"/>
                     <pic:cNvPicPr>
                       <a:picLocks noChangeAspect="1" noChangeArrowheads="1"/>
                     </pic:cNvPicPr>
@@ -28335,7 +27896,7 @@
                   <pic:spPr bwMode="auto">
                     <a:xfrm>
                       <a:off x="0" y="0"/>
-                      <a:ext cx="5760720" cy="5172262"/>
+                      <a:ext cx="5760720" cy="4505960"/>
                     </a:xfrm>
                     <a:prstGeom prst="rect">
                       <a:avLst/>
@@ -28835,11 +28396,9 @@
       <w:pPr>
         <w:pStyle w:val="SubttuloCU"/>
       </w:pPr>
-      <w:proofErr w:type="spellStart"/>
       <w:r>
         <w:t>Poscondiciones</w:t>
       </w:r>
-      <w:proofErr w:type="spellEnd"/>
     </w:p>
     <w:p>
       <w:pPr>
@@ -29249,13 +28808,12 @@
       <w:r>
         <w:rPr>
           <w:noProof/>
-          <w:lang w:eastAsia="es-AR"/>
         </w:rPr>
         <w:drawing>
-          <wp:inline distT="0" distB="0" distL="0" distR="0" wp14:anchorId="76A7912C" wp14:editId="76A7912D">
-            <wp:extent cx="5760720" cy="5392819"/>
+          <wp:inline distT="0" distB="0" distL="0" distR="0" wp14:anchorId="11FAD13E" wp14:editId="2518E5EC">
+            <wp:extent cx="5760720" cy="4194810"/>
             <wp:effectExtent l="0" t="0" r="0" b="0"/>
-            <wp:docPr id="286" name="Imagen 286"/>
+            <wp:docPr id="277" name="Imagen 277"/>
             <wp:cNvGraphicFramePr>
               <a:graphicFrameLocks xmlns:a="http://schemas.openxmlformats.org/drawingml/2006/main" noChangeAspect="1"/>
             </wp:cNvGraphicFramePr>
@@ -29263,7 +28821,7 @@
               <a:graphicData uri="http://schemas.openxmlformats.org/drawingml/2006/picture">
                 <pic:pic xmlns:pic="http://schemas.openxmlformats.org/drawingml/2006/picture">
                   <pic:nvPicPr>
-                    <pic:cNvPr id="0" name="Picture 18"/>
+                    <pic:cNvPr id="0" name="Picture 21"/>
                     <pic:cNvPicPr>
                       <a:picLocks noChangeAspect="1" noChangeArrowheads="1"/>
                     </pic:cNvPicPr>
@@ -29284,7 +28842,7 @@
                   <pic:spPr bwMode="auto">
                     <a:xfrm>
                       <a:off x="0" y="0"/>
-                      <a:ext cx="5760720" cy="5392819"/>
+                      <a:ext cx="5760720" cy="4194810"/>
                     </a:xfrm>
                     <a:prstGeom prst="rect">
                       <a:avLst/>
@@ -29774,11 +29332,9 @@
       <w:pPr>
         <w:pStyle w:val="SubttuloCU"/>
       </w:pPr>
-      <w:proofErr w:type="spellStart"/>
       <w:r>
         <w:t>Poscondiciones</w:t>
       </w:r>
-      <w:proofErr w:type="spellEnd"/>
     </w:p>
     <w:p>
       <w:pPr>
@@ -30111,13 +29667,12 @@
       <w:r>
         <w:rPr>
           <w:noProof/>
-          <w:lang w:eastAsia="es-AR"/>
         </w:rPr>
         <w:drawing>
-          <wp:inline distT="0" distB="0" distL="0" distR="0" wp14:anchorId="76A79134" wp14:editId="76A79135">
-            <wp:extent cx="5760720" cy="5264941"/>
-            <wp:effectExtent l="0" t="0" r="0" b="0"/>
-            <wp:docPr id="290" name="Imagen 290"/>
+          <wp:inline distT="0" distB="0" distL="0" distR="0" wp14:anchorId="35BC915C" wp14:editId="0174CAD1">
+            <wp:extent cx="5760720" cy="4072890"/>
+            <wp:effectExtent l="0" t="0" r="0" b="3810"/>
+            <wp:docPr id="279" name="Imagen 279"/>
             <wp:cNvGraphicFramePr>
               <a:graphicFrameLocks xmlns:a="http://schemas.openxmlformats.org/drawingml/2006/main" noChangeAspect="1"/>
             </wp:cNvGraphicFramePr>
@@ -30125,7 +29680,7 @@
               <a:graphicData uri="http://schemas.openxmlformats.org/drawingml/2006/picture">
                 <pic:pic xmlns:pic="http://schemas.openxmlformats.org/drawingml/2006/picture">
                   <pic:nvPicPr>
-                    <pic:cNvPr id="0" name="Picture 19"/>
+                    <pic:cNvPr id="0" name="Picture 22"/>
                     <pic:cNvPicPr>
                       <a:picLocks noChangeAspect="1" noChangeArrowheads="1"/>
                     </pic:cNvPicPr>
@@ -30146,7 +29701,7 @@
                   <pic:spPr bwMode="auto">
                     <a:xfrm>
                       <a:off x="0" y="0"/>
-                      <a:ext cx="5760720" cy="5264941"/>
+                      <a:ext cx="5760720" cy="4072890"/>
                     </a:xfrm>
                     <a:prstGeom prst="rect">
                       <a:avLst/>
@@ -30678,11 +30233,9 @@
       <w:pPr>
         <w:pStyle w:val="SubttuloCU"/>
       </w:pPr>
-      <w:proofErr w:type="spellStart"/>
       <w:r>
         <w:t>Poscondiciones</w:t>
       </w:r>
-      <w:proofErr w:type="spellEnd"/>
     </w:p>
     <w:p>
       <w:pPr>
@@ -30927,13 +30480,12 @@
       <w:r>
         <w:rPr>
           <w:noProof/>
-          <w:lang w:eastAsia="es-AR"/>
         </w:rPr>
         <w:drawing>
-          <wp:inline distT="0" distB="0" distL="0" distR="0" wp14:anchorId="76A7913C" wp14:editId="76A7913D">
-            <wp:extent cx="1883410" cy="1421130"/>
-            <wp:effectExtent l="0" t="0" r="2540" b="7620"/>
-            <wp:docPr id="23" name="Imagen 23"/>
+          <wp:inline distT="0" distB="0" distL="0" distR="0" wp14:anchorId="032910C6" wp14:editId="46AE5A01">
+            <wp:extent cx="5760720" cy="3722370"/>
+            <wp:effectExtent l="0" t="0" r="0" b="0"/>
+            <wp:docPr id="280" name="Imagen 280"/>
             <wp:cNvGraphicFramePr>
               <a:graphicFrameLocks xmlns:a="http://schemas.openxmlformats.org/drawingml/2006/main" noChangeAspect="1"/>
             </wp:cNvGraphicFramePr>
@@ -30941,7 +30493,7 @@
               <a:graphicData uri="http://schemas.openxmlformats.org/drawingml/2006/picture">
                 <pic:pic xmlns:pic="http://schemas.openxmlformats.org/drawingml/2006/picture">
                   <pic:nvPicPr>
-                    <pic:cNvPr id="0" name="Picture 24"/>
+                    <pic:cNvPr id="0" name="Picture 23"/>
                     <pic:cNvPicPr>
                       <a:picLocks noChangeAspect="1" noChangeArrowheads="1"/>
                     </pic:cNvPicPr>
@@ -30962,7 +30514,7 @@
                   <pic:spPr bwMode="auto">
                     <a:xfrm>
                       <a:off x="0" y="0"/>
-                      <a:ext cx="1883410" cy="1421130"/>
+                      <a:ext cx="5760720" cy="3722370"/>
                     </a:xfrm>
                     <a:prstGeom prst="rect">
                       <a:avLst/>
@@ -31440,11 +30992,9 @@
       <w:pPr>
         <w:pStyle w:val="SubttuloCU"/>
       </w:pPr>
-      <w:proofErr w:type="spellStart"/>
       <w:r>
         <w:t>Poscondiciones</w:t>
       </w:r>
-      <w:proofErr w:type="spellEnd"/>
     </w:p>
     <w:p>
       <w:pPr>
@@ -31654,13 +31204,12 @@
       <w:r>
         <w:rPr>
           <w:noProof/>
-          <w:lang w:eastAsia="es-AR"/>
         </w:rPr>
         <w:drawing>
-          <wp:inline distT="0" distB="0" distL="0" distR="0" wp14:anchorId="76A79144" wp14:editId="76A79145">
-            <wp:extent cx="5541010" cy="6092825"/>
-            <wp:effectExtent l="0" t="0" r="2540" b="3175"/>
-            <wp:docPr id="294" name="Imagen 294"/>
+          <wp:inline distT="0" distB="0" distL="0" distR="0" wp14:anchorId="50EBA690" wp14:editId="3B25A773">
+            <wp:extent cx="5023367" cy="7622275"/>
+            <wp:effectExtent l="0" t="0" r="6350" b="0"/>
+            <wp:docPr id="283" name="Imagen 283"/>
             <wp:cNvGraphicFramePr>
               <a:graphicFrameLocks xmlns:a="http://schemas.openxmlformats.org/drawingml/2006/main" noChangeAspect="1"/>
             </wp:cNvGraphicFramePr>
@@ -31668,7 +31217,7 @@
               <a:graphicData uri="http://schemas.openxmlformats.org/drawingml/2006/picture">
                 <pic:pic xmlns:pic="http://schemas.openxmlformats.org/drawingml/2006/picture">
                   <pic:nvPicPr>
-                    <pic:cNvPr id="0" name="Picture 20"/>
+                    <pic:cNvPr id="0" name="Picture 24"/>
                     <pic:cNvPicPr>
                       <a:picLocks noChangeAspect="1" noChangeArrowheads="1"/>
                     </pic:cNvPicPr>
@@ -31689,7 +31238,7 @@
                   <pic:spPr bwMode="auto">
                     <a:xfrm>
                       <a:off x="0" y="0"/>
-                      <a:ext cx="5541010" cy="6092825"/>
+                      <a:ext cx="5036935" cy="7642863"/>
                     </a:xfrm>
                     <a:prstGeom prst="rect">
                       <a:avLst/>
@@ -31705,11 +31254,6 @@
           </wp:inline>
         </w:drawing>
       </w:r>
-    </w:p>
-    <w:p>
-      <w:pPr>
-        <w:jc w:val="left"/>
-      </w:pPr>
       <w:r>
         <w:br w:type="page"/>
       </w:r>
@@ -32192,11 +31736,9 @@
       <w:pPr>
         <w:pStyle w:val="SubttuloCU"/>
       </w:pPr>
-      <w:proofErr w:type="spellStart"/>
       <w:r>
         <w:t>Poscondiciones</w:t>
       </w:r>
-      <w:proofErr w:type="spellEnd"/>
     </w:p>
     <w:p>
       <w:pPr>
@@ -32433,13 +31975,12 @@
       <w:r>
         <w:rPr>
           <w:noProof/>
-          <w:lang w:eastAsia="es-AR"/>
         </w:rPr>
         <w:drawing>
-          <wp:inline distT="0" distB="0" distL="0" distR="0" wp14:anchorId="76A7914C" wp14:editId="76A7914D">
-            <wp:extent cx="5760720" cy="6633038"/>
+          <wp:inline distT="0" distB="0" distL="0" distR="0" wp14:anchorId="429CE88F" wp14:editId="4693FD8D">
+            <wp:extent cx="5565946" cy="7642746"/>
             <wp:effectExtent l="0" t="0" r="0" b="0"/>
-            <wp:docPr id="302" name="Imagen 302"/>
+            <wp:docPr id="284" name="Imagen 284"/>
             <wp:cNvGraphicFramePr>
               <a:graphicFrameLocks xmlns:a="http://schemas.openxmlformats.org/drawingml/2006/main" noChangeAspect="1"/>
             </wp:cNvGraphicFramePr>
@@ -32447,7 +31988,7 @@
               <a:graphicData uri="http://schemas.openxmlformats.org/drawingml/2006/picture">
                 <pic:pic xmlns:pic="http://schemas.openxmlformats.org/drawingml/2006/picture">
                   <pic:nvPicPr>
-                    <pic:cNvPr id="0" name="Picture 22"/>
+                    <pic:cNvPr id="0" name="Picture 25"/>
                     <pic:cNvPicPr>
                       <a:picLocks noChangeAspect="1" noChangeArrowheads="1"/>
                     </pic:cNvPicPr>
@@ -32468,7 +32009,7 @@
                   <pic:spPr bwMode="auto">
                     <a:xfrm>
                       <a:off x="0" y="0"/>
-                      <a:ext cx="5760720" cy="6633038"/>
+                      <a:ext cx="5567971" cy="7645526"/>
                     </a:xfrm>
                     <a:prstGeom prst="rect">
                       <a:avLst/>
@@ -32490,6 +32031,7 @@
         <w:jc w:val="left"/>
       </w:pPr>
       <w:r>
+        <w:lastRenderedPageBreak/>
         <w:br w:type="page"/>
       </w:r>
     </w:p>
@@ -32958,11 +32500,9 @@
       <w:pPr>
         <w:pStyle w:val="SubttuloCU"/>
       </w:pPr>
-      <w:proofErr w:type="spellStart"/>
       <w:r>
         <w:t>Poscondiciones</w:t>
       </w:r>
-      <w:proofErr w:type="spellEnd"/>
     </w:p>
     <w:p>
       <w:pPr>
@@ -33158,13 +32698,12 @@
       <w:r>
         <w:rPr>
           <w:noProof/>
-          <w:lang w:eastAsia="es-AR"/>
         </w:rPr>
         <w:drawing>
-          <wp:inline distT="0" distB="0" distL="0" distR="0" wp14:anchorId="76A79154" wp14:editId="76A79155">
-            <wp:extent cx="5760720" cy="6677186"/>
-            <wp:effectExtent l="0" t="0" r="0" b="9525"/>
-            <wp:docPr id="1" name="Imagen 1"/>
+          <wp:inline distT="0" distB="0" distL="0" distR="0" wp14:anchorId="1BAA2AC8" wp14:editId="358A86E0">
+            <wp:extent cx="5760720" cy="7302500"/>
+            <wp:effectExtent l="0" t="0" r="0" b="0"/>
+            <wp:docPr id="287" name="Imagen 287"/>
             <wp:cNvGraphicFramePr>
               <a:graphicFrameLocks xmlns:a="http://schemas.openxmlformats.org/drawingml/2006/main" noChangeAspect="1"/>
             </wp:cNvGraphicFramePr>
@@ -33172,7 +32711,7 @@
               <a:graphicData uri="http://schemas.openxmlformats.org/drawingml/2006/picture">
                 <pic:pic xmlns:pic="http://schemas.openxmlformats.org/drawingml/2006/picture">
                   <pic:nvPicPr>
-                    <pic:cNvPr id="0" name="Picture 1"/>
+                    <pic:cNvPr id="0" name="Picture 26"/>
                     <pic:cNvPicPr>
                       <a:picLocks noChangeAspect="1" noChangeArrowheads="1"/>
                     </pic:cNvPicPr>
@@ -33193,7 +32732,7 @@
                   <pic:spPr bwMode="auto">
                     <a:xfrm>
                       <a:off x="0" y="0"/>
-                      <a:ext cx="5760720" cy="6677186"/>
+                      <a:ext cx="5760720" cy="7302500"/>
                     </a:xfrm>
                     <a:prstGeom prst="rect">
                       <a:avLst/>
@@ -33680,11 +33219,9 @@
       <w:pPr>
         <w:pStyle w:val="SubttuloCU"/>
       </w:pPr>
-      <w:proofErr w:type="spellStart"/>
       <w:r>
         <w:t>Poscondiciones</w:t>
       </w:r>
-      <w:proofErr w:type="spellEnd"/>
     </w:p>
     <w:p>
       <w:pPr>
@@ -33904,13 +33441,12 @@
       <w:r>
         <w:rPr>
           <w:noProof/>
-          <w:lang w:eastAsia="es-AR"/>
         </w:rPr>
         <w:drawing>
-          <wp:inline distT="0" distB="0" distL="0" distR="0" wp14:anchorId="76A7915C" wp14:editId="76A7915D">
-            <wp:extent cx="1847215" cy="2426335"/>
-            <wp:effectExtent l="0" t="0" r="635" b="0"/>
-            <wp:docPr id="310" name="Imagen 310"/>
+          <wp:inline distT="0" distB="0" distL="0" distR="0" wp14:anchorId="7CADDE46" wp14:editId="57194A80">
+            <wp:extent cx="3411855" cy="2695575"/>
+            <wp:effectExtent l="0" t="0" r="0" b="9525"/>
+            <wp:docPr id="288" name="Imagen 288"/>
             <wp:cNvGraphicFramePr>
               <a:graphicFrameLocks xmlns:a="http://schemas.openxmlformats.org/drawingml/2006/main" noChangeAspect="1"/>
             </wp:cNvGraphicFramePr>
@@ -33918,7 +33454,7 @@
               <a:graphicData uri="http://schemas.openxmlformats.org/drawingml/2006/picture">
                 <pic:pic xmlns:pic="http://schemas.openxmlformats.org/drawingml/2006/picture">
                   <pic:nvPicPr>
-                    <pic:cNvPr id="0" name="Picture 24"/>
+                    <pic:cNvPr id="0" name="Picture 27"/>
                     <pic:cNvPicPr>
                       <a:picLocks noChangeAspect="1" noChangeArrowheads="1"/>
                     </pic:cNvPicPr>
@@ -33939,7 +33475,7 @@
                   <pic:spPr bwMode="auto">
                     <a:xfrm>
                       <a:off x="0" y="0"/>
-                      <a:ext cx="1847215" cy="2426335"/>
+                      <a:ext cx="3411855" cy="2695575"/>
                     </a:xfrm>
                     <a:prstGeom prst="rect">
                       <a:avLst/>
@@ -34429,11 +33965,9 @@
       <w:pPr>
         <w:pStyle w:val="SubttuloCU"/>
       </w:pPr>
-      <w:proofErr w:type="spellStart"/>
       <w:r>
         <w:t>Poscondiciones</w:t>
       </w:r>
-      <w:proofErr w:type="spellEnd"/>
     </w:p>
     <w:p>
       <w:pPr>
@@ -34869,13 +34403,12 @@
       <w:r>
         <w:rPr>
           <w:noProof/>
-          <w:lang w:eastAsia="es-AR"/>
         </w:rPr>
         <w:drawing>
-          <wp:inline distT="0" distB="0" distL="0" distR="0" wp14:anchorId="76A79164" wp14:editId="76A79165">
-            <wp:extent cx="5760720" cy="7190577"/>
+          <wp:inline distT="0" distB="0" distL="0" distR="0" wp14:anchorId="0ACA170E" wp14:editId="1B2569E3">
+            <wp:extent cx="5760720" cy="5240020"/>
             <wp:effectExtent l="0" t="0" r="0" b="0"/>
-            <wp:docPr id="314" name="Imagen 314"/>
+            <wp:docPr id="292" name="Imagen 292"/>
             <wp:cNvGraphicFramePr>
               <a:graphicFrameLocks xmlns:a="http://schemas.openxmlformats.org/drawingml/2006/main" noChangeAspect="1"/>
             </wp:cNvGraphicFramePr>
@@ -34883,13 +34416,13 @@
               <a:graphicData uri="http://schemas.openxmlformats.org/drawingml/2006/picture">
                 <pic:pic xmlns:pic="http://schemas.openxmlformats.org/drawingml/2006/picture">
                   <pic:nvPicPr>
-                    <pic:cNvPr id="0" name="Picture 25"/>
+                    <pic:cNvPr id="0" name="Picture 29"/>
                     <pic:cNvPicPr>
                       <a:picLocks noChangeAspect="1" noChangeArrowheads="1"/>
                     </pic:cNvPicPr>
                   </pic:nvPicPr>
                   <pic:blipFill>
-                    <a:blip r:embed="rId103">
+                    <a:blip r:embed="rId103" cstate="print">
                       <a:extLst>
                         <a:ext uri="{28A0092B-C50C-407E-A947-70E740481C1C}">
                           <a14:useLocalDpi xmlns:a14="http://schemas.microsoft.com/office/drawing/2010/main" val="0"/>
@@ -34904,7 +34437,7 @@
                   <pic:spPr bwMode="auto">
                     <a:xfrm>
                       <a:off x="0" y="0"/>
-                      <a:ext cx="5760720" cy="7190577"/>
+                      <a:ext cx="5760720" cy="5240020"/>
                     </a:xfrm>
                     <a:prstGeom prst="rect">
                       <a:avLst/>
@@ -35437,11 +34970,9 @@
       <w:pPr>
         <w:pStyle w:val="SubttuloCU"/>
       </w:pPr>
-      <w:proofErr w:type="spellStart"/>
       <w:r>
         <w:t>Poscondiciones</w:t>
       </w:r>
-      <w:proofErr w:type="spellEnd"/>
     </w:p>
     <w:p>
       <w:pPr>
@@ -35654,15 +35185,7 @@
         </w:numPr>
       </w:pPr>
       <w:r>
-        <w:t xml:space="preserve">El sistema calcula, para cada franja horaria de 2 </w:t>
-      </w:r>
-      <w:proofErr w:type="spellStart"/>
-      <w:r>
-        <w:t>hs</w:t>
-      </w:r>
-      <w:proofErr w:type="spellEnd"/>
-      <w:r>
-        <w:t xml:space="preserve">., </w:t>
+        <w:t xml:space="preserve">El sistema calcula, para cada franja horaria de 2 hs., </w:t>
       </w:r>
       <w:r>
         <w:t>un promedio de qué tan llenos estuvieron</w:t>
@@ -35680,15 +35203,7 @@
         </w:numPr>
       </w:pPr>
       <w:r>
-        <w:t xml:space="preserve">El sistema calcula, para cada franja horaria de 2 </w:t>
-      </w:r>
-      <w:proofErr w:type="spellStart"/>
-      <w:r>
-        <w:t>hs</w:t>
-      </w:r>
-      <w:proofErr w:type="spellEnd"/>
-      <w:r>
-        <w:t>., el promedio de la frecuencia horaria utilizada teniendo en cuenta el “peso” asignado a cada viaje.</w:t>
+        <w:t>El sistema calcula, para cada franja horaria de 2 hs., el promedio de la frecuencia horaria utilizada teniendo en cuenta el “peso” asignado a cada viaje.</w:t>
       </w:r>
     </w:p>
     <w:p>
@@ -35860,13 +35375,12 @@
       <w:r>
         <w:rPr>
           <w:noProof/>
-          <w:lang w:eastAsia="es-AR"/>
         </w:rPr>
         <w:drawing>
-          <wp:inline distT="0" distB="0" distL="0" distR="0" wp14:anchorId="76A7916C" wp14:editId="76A7916D">
-            <wp:extent cx="5332218" cy="7785980"/>
-            <wp:effectExtent l="0" t="0" r="1905" b="5715"/>
-            <wp:docPr id="29" name="Imagen 29"/>
+          <wp:inline distT="0" distB="0" distL="0" distR="0" wp14:anchorId="71D22F90" wp14:editId="1923D503">
+            <wp:extent cx="5760720" cy="7626985"/>
+            <wp:effectExtent l="0" t="0" r="0" b="0"/>
+            <wp:docPr id="295" name="Imagen 295"/>
             <wp:cNvGraphicFramePr>
               <a:graphicFrameLocks xmlns:a="http://schemas.openxmlformats.org/drawingml/2006/main" noChangeAspect="1"/>
             </wp:cNvGraphicFramePr>
@@ -35895,7 +35409,7 @@
                   <pic:spPr bwMode="auto">
                     <a:xfrm>
                       <a:off x="0" y="0"/>
-                      <a:ext cx="5338316" cy="7794883"/>
+                      <a:ext cx="5760720" cy="7626985"/>
                     </a:xfrm>
                     <a:prstGeom prst="rect">
                       <a:avLst/>
@@ -36442,11 +35956,9 @@
       <w:pPr>
         <w:pStyle w:val="SubttuloCU"/>
       </w:pPr>
-      <w:proofErr w:type="spellStart"/>
       <w:r>
         <w:t>Poscondiciones</w:t>
       </w:r>
-      <w:proofErr w:type="spellEnd"/>
     </w:p>
     <w:p>
       <w:pPr>
@@ -36827,13 +36339,12 @@
       <w:r>
         <w:rPr>
           <w:noProof/>
-          <w:lang w:eastAsia="es-AR"/>
         </w:rPr>
         <w:drawing>
-          <wp:inline distT="0" distB="0" distL="0" distR="0" wp14:anchorId="76A79174" wp14:editId="76A79175">
-            <wp:extent cx="5760720" cy="4831632"/>
-            <wp:effectExtent l="0" t="0" r="0" b="7620"/>
-            <wp:docPr id="30" name="Imagen 30"/>
+          <wp:inline distT="0" distB="0" distL="0" distR="0" wp14:anchorId="2FF62357" wp14:editId="50176C37">
+            <wp:extent cx="5760720" cy="6184900"/>
+            <wp:effectExtent l="0" t="0" r="0" b="6350"/>
+            <wp:docPr id="296" name="Imagen 296"/>
             <wp:cNvGraphicFramePr>
               <a:graphicFrameLocks xmlns:a="http://schemas.openxmlformats.org/drawingml/2006/main" noChangeAspect="1"/>
             </wp:cNvGraphicFramePr>
@@ -36862,7 +36373,7 @@
                   <pic:spPr bwMode="auto">
                     <a:xfrm>
                       <a:off x="0" y="0"/>
-                      <a:ext cx="5760720" cy="4831632"/>
+                      <a:ext cx="5760720" cy="6184900"/>
                     </a:xfrm>
                     <a:prstGeom prst="rect">
                       <a:avLst/>
@@ -37421,11 +36932,9 @@
       <w:pPr>
         <w:pStyle w:val="SubttuloCU"/>
       </w:pPr>
-      <w:proofErr w:type="spellStart"/>
       <w:r>
         <w:t>Poscondiciones</w:t>
       </w:r>
-      <w:proofErr w:type="spellEnd"/>
     </w:p>
     <w:p>
       <w:pPr>
@@ -37698,13 +37207,12 @@
       <w:r>
         <w:rPr>
           <w:noProof/>
-          <w:lang w:eastAsia="es-AR"/>
         </w:rPr>
         <w:drawing>
-          <wp:inline distT="0" distB="0" distL="0" distR="0" wp14:anchorId="76A7917C" wp14:editId="76A7917D">
-            <wp:extent cx="5760720" cy="6204986"/>
-            <wp:effectExtent l="0" t="0" r="0" b="5715"/>
-            <wp:docPr id="31" name="Imagen 31"/>
+          <wp:inline distT="0" distB="0" distL="0" distR="0" wp14:anchorId="5D0BD143" wp14:editId="5E3626FB">
+            <wp:extent cx="5760720" cy="7627620"/>
+            <wp:effectExtent l="0" t="0" r="0" b="0"/>
+            <wp:docPr id="298" name="Imagen 298"/>
             <wp:cNvGraphicFramePr>
               <a:graphicFrameLocks xmlns:a="http://schemas.openxmlformats.org/drawingml/2006/main" noChangeAspect="1"/>
             </wp:cNvGraphicFramePr>
@@ -37733,7 +37241,7 @@
                   <pic:spPr bwMode="auto">
                     <a:xfrm>
                       <a:off x="0" y="0"/>
-                      <a:ext cx="5760720" cy="6204986"/>
+                      <a:ext cx="5760720" cy="7627620"/>
                     </a:xfrm>
                     <a:prstGeom prst="rect">
                       <a:avLst/>
@@ -37755,6 +37263,7 @@
         <w:jc w:val="left"/>
       </w:pPr>
       <w:r>
+        <w:lastRenderedPageBreak/>
         <w:br w:type="page"/>
       </w:r>
     </w:p>
@@ -38223,11 +37732,9 @@
       <w:pPr>
         <w:pStyle w:val="SubttuloCU"/>
       </w:pPr>
-      <w:proofErr w:type="spellStart"/>
       <w:r>
         <w:t>Poscondiciones</w:t>
       </w:r>
-      <w:proofErr w:type="spellEnd"/>
     </w:p>
     <w:p>
       <w:pPr>
@@ -38681,13 +38188,12 @@
       <w:r>
         <w:rPr>
           <w:noProof/>
-          <w:lang w:eastAsia="es-AR"/>
         </w:rPr>
         <w:drawing>
-          <wp:inline distT="0" distB="0" distL="0" distR="0" wp14:anchorId="76A79184" wp14:editId="76A79185">
-            <wp:extent cx="5760720" cy="5744194"/>
-            <wp:effectExtent l="0" t="0" r="0" b="9525"/>
-            <wp:docPr id="318" name="Imagen 318"/>
+          <wp:inline distT="0" distB="0" distL="0" distR="0" wp14:anchorId="6B77E004" wp14:editId="4C64DF82">
+            <wp:extent cx="5760720" cy="7571105"/>
+            <wp:effectExtent l="0" t="0" r="0" b="0"/>
+            <wp:docPr id="299" name="Imagen 299"/>
             <wp:cNvGraphicFramePr>
               <a:graphicFrameLocks xmlns:a="http://schemas.openxmlformats.org/drawingml/2006/main" noChangeAspect="1"/>
             </wp:cNvGraphicFramePr>
@@ -38695,7 +38201,7 @@
               <a:graphicData uri="http://schemas.openxmlformats.org/drawingml/2006/picture">
                 <pic:pic xmlns:pic="http://schemas.openxmlformats.org/drawingml/2006/picture">
                   <pic:nvPicPr>
-                    <pic:cNvPr id="0" name="Picture 26"/>
+                    <pic:cNvPr id="0" name="Picture 33"/>
                     <pic:cNvPicPr>
                       <a:picLocks noChangeAspect="1" noChangeArrowheads="1"/>
                     </pic:cNvPicPr>
@@ -38716,7 +38222,7 @@
                   <pic:spPr bwMode="auto">
                     <a:xfrm>
                       <a:off x="0" y="0"/>
-                      <a:ext cx="5760720" cy="5744194"/>
+                      <a:ext cx="5760720" cy="7571105"/>
                     </a:xfrm>
                     <a:prstGeom prst="rect">
                       <a:avLst/>
@@ -38732,11 +38238,6 @@
           </wp:inline>
         </w:drawing>
       </w:r>
-    </w:p>
-    <w:p>
-      <w:pPr>
-        <w:jc w:val="left"/>
-      </w:pPr>
       <w:r>
         <w:br w:type="page"/>
       </w:r>
@@ -39198,11 +38699,9 @@
       <w:pPr>
         <w:pStyle w:val="SubttuloCU"/>
       </w:pPr>
-      <w:proofErr w:type="spellStart"/>
       <w:r>
         <w:t>Poscondiciones</w:t>
       </w:r>
-      <w:proofErr w:type="spellEnd"/>
     </w:p>
     <w:p>
       <w:pPr>
@@ -39219,15 +38718,7 @@
         <w:t xml:space="preserve"> o choferes</w:t>
       </w:r>
       <w:r>
-        <w:t xml:space="preserve"> queda registrado para que </w:t>
-      </w:r>
-      <w:proofErr w:type="gramStart"/>
-      <w:r>
-        <w:t>le</w:t>
-      </w:r>
-      <w:proofErr w:type="gramEnd"/>
-      <w:r>
-        <w:t xml:space="preserve"> aparezca a los usuarios correspondientes cuando inicien sesión.</w:t>
+        <w:t xml:space="preserve"> queda registrado para que le aparezca a los usuarios correspondientes cuando inicien sesión.</w:t>
       </w:r>
     </w:p>
     <w:p>
@@ -39417,13 +38908,12 @@
       <w:r>
         <w:rPr>
           <w:noProof/>
-          <w:lang w:eastAsia="es-AR"/>
         </w:rPr>
         <w:drawing>
-          <wp:inline distT="0" distB="0" distL="0" distR="0" wp14:anchorId="76A7918C" wp14:editId="76A7918D">
-            <wp:extent cx="3449320" cy="3349625"/>
-            <wp:effectExtent l="0" t="0" r="0" b="3175"/>
-            <wp:docPr id="365" name="Imagen 365"/>
+          <wp:inline distT="0" distB="0" distL="0" distR="0" wp14:anchorId="7D2C9F4F" wp14:editId="4E515A31">
+            <wp:extent cx="5669280" cy="7132320"/>
+            <wp:effectExtent l="0" t="0" r="7620" b="0"/>
+            <wp:docPr id="300" name="Imagen 300"/>
             <wp:cNvGraphicFramePr>
               <a:graphicFrameLocks xmlns:a="http://schemas.openxmlformats.org/drawingml/2006/main" noChangeAspect="1"/>
             </wp:cNvGraphicFramePr>
@@ -39452,7 +38942,7 @@
                   <pic:spPr bwMode="auto">
                     <a:xfrm>
                       <a:off x="0" y="0"/>
-                      <a:ext cx="3449320" cy="3349625"/>
+                      <a:ext cx="5669280" cy="7132320"/>
                     </a:xfrm>
                     <a:prstGeom prst="rect">
                       <a:avLst/>
@@ -39942,11 +39432,9 @@
       <w:pPr>
         <w:pStyle w:val="SubttuloCU"/>
       </w:pPr>
-      <w:proofErr w:type="spellStart"/>
       <w:r>
         <w:t>Poscondiciones</w:t>
       </w:r>
-      <w:proofErr w:type="spellEnd"/>
     </w:p>
     <w:p>
       <w:pPr>
@@ -40105,15 +39593,7 @@
         </w:numPr>
       </w:pPr>
       <w:r>
-        <w:t xml:space="preserve">El sistema verifica qué tipos de alertas debería ver el usuario </w:t>
-      </w:r>
-      <w:proofErr w:type="spellStart"/>
-      <w:r>
-        <w:t>logueado</w:t>
-      </w:r>
-      <w:proofErr w:type="spellEnd"/>
-      <w:r>
-        <w:t xml:space="preserve"> de acuerdo a sus permisos.</w:t>
+        <w:t>El sistema verifica qué tipos de alertas debería ver el usuario logueado de acuerdo a sus permisos.</w:t>
       </w:r>
     </w:p>
     <w:p>
@@ -40173,13 +39653,12 @@
       <w:r>
         <w:rPr>
           <w:noProof/>
-          <w:lang w:eastAsia="es-AR"/>
         </w:rPr>
         <w:drawing>
-          <wp:inline distT="0" distB="0" distL="0" distR="0" wp14:anchorId="76A79194" wp14:editId="76A79195">
-            <wp:extent cx="5760720" cy="6452417"/>
-            <wp:effectExtent l="0" t="0" r="0" b="5715"/>
-            <wp:docPr id="366" name="Imagen 366"/>
+          <wp:inline distT="0" distB="0" distL="0" distR="0" wp14:anchorId="787FD044" wp14:editId="2C7CCEA1">
+            <wp:extent cx="5760720" cy="5808345"/>
+            <wp:effectExtent l="0" t="0" r="0" b="1905"/>
+            <wp:docPr id="303" name="Imagen 303"/>
             <wp:cNvGraphicFramePr>
               <a:graphicFrameLocks xmlns:a="http://schemas.openxmlformats.org/drawingml/2006/main" noChangeAspect="1"/>
             </wp:cNvGraphicFramePr>
@@ -40208,7 +39687,7 @@
                   <pic:spPr bwMode="auto">
                     <a:xfrm>
                       <a:off x="0" y="0"/>
-                      <a:ext cx="5760720" cy="6452417"/>
+                      <a:ext cx="5760720" cy="5808345"/>
                     </a:xfrm>
                     <a:prstGeom prst="rect">
                       <a:avLst/>
@@ -40698,11 +40177,9 @@
       <w:pPr>
         <w:pStyle w:val="SubttuloCU"/>
       </w:pPr>
-      <w:proofErr w:type="spellStart"/>
       <w:r>
         <w:t>Poscondiciones</w:t>
       </w:r>
-      <w:proofErr w:type="spellEnd"/>
     </w:p>
     <w:p>
       <w:pPr>
@@ -40942,13 +40419,12 @@
       <w:r>
         <w:rPr>
           <w:noProof/>
-          <w:lang w:eastAsia="es-AR"/>
         </w:rPr>
         <w:drawing>
-          <wp:inline distT="0" distB="0" distL="0" distR="0" wp14:anchorId="76A7919C" wp14:editId="76A7919D">
-            <wp:extent cx="5760720" cy="4161869"/>
-            <wp:effectExtent l="0" t="0" r="0" b="0"/>
-            <wp:docPr id="322" name="Imagen 322"/>
+          <wp:inline distT="0" distB="0" distL="0" distR="0" wp14:anchorId="160A2B10" wp14:editId="2130F250">
+            <wp:extent cx="5727700" cy="6466840"/>
+            <wp:effectExtent l="0" t="0" r="6350" b="0"/>
+            <wp:docPr id="304" name="Imagen 304"/>
             <wp:cNvGraphicFramePr>
               <a:graphicFrameLocks xmlns:a="http://schemas.openxmlformats.org/drawingml/2006/main" noChangeAspect="1"/>
             </wp:cNvGraphicFramePr>
@@ -40956,7 +40432,7 @@
               <a:graphicData uri="http://schemas.openxmlformats.org/drawingml/2006/picture">
                 <pic:pic xmlns:pic="http://schemas.openxmlformats.org/drawingml/2006/picture">
                   <pic:nvPicPr>
-                    <pic:cNvPr id="0" name="Picture 27"/>
+                    <pic:cNvPr id="0" name="Picture 36"/>
                     <pic:cNvPicPr>
                       <a:picLocks noChangeAspect="1" noChangeArrowheads="1"/>
                     </pic:cNvPicPr>
@@ -40977,7 +40453,7 @@
                   <pic:spPr bwMode="auto">
                     <a:xfrm>
                       <a:off x="0" y="0"/>
-                      <a:ext cx="5760720" cy="4161869"/>
+                      <a:ext cx="5727700" cy="6466840"/>
                     </a:xfrm>
                     <a:prstGeom prst="rect">
                       <a:avLst/>
@@ -41467,11 +40943,9 @@
       <w:pPr>
         <w:pStyle w:val="SubttuloCU"/>
       </w:pPr>
-      <w:proofErr w:type="spellStart"/>
       <w:r>
         <w:t>Poscondiciones</w:t>
       </w:r>
-      <w:proofErr w:type="spellEnd"/>
     </w:p>
     <w:p>
       <w:pPr>
@@ -41822,13 +41296,12 @@
       <w:r>
         <w:rPr>
           <w:noProof/>
-          <w:lang w:eastAsia="es-AR"/>
         </w:rPr>
         <w:drawing>
-          <wp:inline distT="0" distB="0" distL="0" distR="0" wp14:anchorId="76A791A4" wp14:editId="76A791A5">
-            <wp:extent cx="5760720" cy="5012864"/>
+          <wp:inline distT="0" distB="0" distL="0" distR="0" wp14:anchorId="2695BCBC" wp14:editId="60428BD7">
+            <wp:extent cx="5760720" cy="6385560"/>
             <wp:effectExtent l="0" t="0" r="0" b="0"/>
-            <wp:docPr id="326" name="Imagen 326"/>
+            <wp:docPr id="306" name="Imagen 306"/>
             <wp:cNvGraphicFramePr>
               <a:graphicFrameLocks xmlns:a="http://schemas.openxmlformats.org/drawingml/2006/main" noChangeAspect="1"/>
             </wp:cNvGraphicFramePr>
@@ -41836,7 +41309,7 @@
               <a:graphicData uri="http://schemas.openxmlformats.org/drawingml/2006/picture">
                 <pic:pic xmlns:pic="http://schemas.openxmlformats.org/drawingml/2006/picture">
                   <pic:nvPicPr>
-                    <pic:cNvPr id="0" name="Picture 28"/>
+                    <pic:cNvPr id="0" name="Picture 37"/>
                     <pic:cNvPicPr>
                       <a:picLocks noChangeAspect="1" noChangeArrowheads="1"/>
                     </pic:cNvPicPr>
@@ -41857,7 +41330,7 @@
                   <pic:spPr bwMode="auto">
                     <a:xfrm>
                       <a:off x="0" y="0"/>
-                      <a:ext cx="5760720" cy="5012864"/>
+                      <a:ext cx="5760720" cy="6385560"/>
                     </a:xfrm>
                     <a:prstGeom prst="rect">
                       <a:avLst/>
@@ -42347,11 +41820,9 @@
       <w:pPr>
         <w:pStyle w:val="SubttuloCU"/>
       </w:pPr>
-      <w:proofErr w:type="spellStart"/>
       <w:r>
         <w:t>Poscondiciones</w:t>
       </w:r>
-      <w:proofErr w:type="spellEnd"/>
     </w:p>
     <w:p>
       <w:pPr>
@@ -42696,13 +42167,12 @@
       <w:r>
         <w:rPr>
           <w:noProof/>
-          <w:lang w:eastAsia="es-AR"/>
         </w:rPr>
         <w:drawing>
-          <wp:inline distT="0" distB="0" distL="0" distR="0" wp14:anchorId="76A791AC" wp14:editId="76A791AD">
-            <wp:extent cx="5760720" cy="5058455"/>
-            <wp:effectExtent l="0" t="0" r="0" b="8890"/>
-            <wp:docPr id="330" name="Imagen 330"/>
+          <wp:inline distT="0" distB="0" distL="0" distR="0" wp14:anchorId="43483BD9" wp14:editId="1CD3DE89">
+            <wp:extent cx="5760720" cy="6635750"/>
+            <wp:effectExtent l="0" t="0" r="0" b="0"/>
+            <wp:docPr id="307" name="Imagen 307"/>
             <wp:cNvGraphicFramePr>
               <a:graphicFrameLocks xmlns:a="http://schemas.openxmlformats.org/drawingml/2006/main" noChangeAspect="1"/>
             </wp:cNvGraphicFramePr>
@@ -42710,7 +42180,7 @@
               <a:graphicData uri="http://schemas.openxmlformats.org/drawingml/2006/picture">
                 <pic:pic xmlns:pic="http://schemas.openxmlformats.org/drawingml/2006/picture">
                   <pic:nvPicPr>
-                    <pic:cNvPr id="0" name="Picture 29"/>
+                    <pic:cNvPr id="0" name="Picture 38"/>
                     <pic:cNvPicPr>
                       <a:picLocks noChangeAspect="1" noChangeArrowheads="1"/>
                     </pic:cNvPicPr>
@@ -42731,7 +42201,7 @@
                   <pic:spPr bwMode="auto">
                     <a:xfrm>
                       <a:off x="0" y="0"/>
-                      <a:ext cx="5760720" cy="5058455"/>
+                      <a:ext cx="5760720" cy="6635750"/>
                     </a:xfrm>
                     <a:prstGeom prst="rect">
                       <a:avLst/>
@@ -43221,11 +42691,9 @@
       <w:pPr>
         <w:pStyle w:val="SubttuloCU"/>
       </w:pPr>
-      <w:proofErr w:type="spellStart"/>
       <w:r>
         <w:t>Poscondiciones</w:t>
       </w:r>
-      <w:proofErr w:type="spellEnd"/>
     </w:p>
     <w:p>
       <w:pPr>
@@ -43549,13 +43017,12 @@
       <w:r>
         <w:rPr>
           <w:noProof/>
-          <w:lang w:eastAsia="es-AR"/>
         </w:rPr>
         <w:drawing>
-          <wp:inline distT="0" distB="0" distL="0" distR="0" wp14:anchorId="76A791B4" wp14:editId="76A791B5">
-            <wp:extent cx="5760720" cy="5697879"/>
+          <wp:inline distT="0" distB="0" distL="0" distR="0" wp14:anchorId="684AED49" wp14:editId="7AB8E6E1">
+            <wp:extent cx="5760720" cy="6807200"/>
             <wp:effectExtent l="0" t="0" r="0" b="0"/>
-            <wp:docPr id="334" name="Imagen 334"/>
+            <wp:docPr id="308" name="Imagen 308"/>
             <wp:cNvGraphicFramePr>
               <a:graphicFrameLocks xmlns:a="http://schemas.openxmlformats.org/drawingml/2006/main" noChangeAspect="1"/>
             </wp:cNvGraphicFramePr>
@@ -43563,7 +43030,7 @@
               <a:graphicData uri="http://schemas.openxmlformats.org/drawingml/2006/picture">
                 <pic:pic xmlns:pic="http://schemas.openxmlformats.org/drawingml/2006/picture">
                   <pic:nvPicPr>
-                    <pic:cNvPr id="0" name="Picture 30"/>
+                    <pic:cNvPr id="0" name="Picture 39"/>
                     <pic:cNvPicPr>
                       <a:picLocks noChangeAspect="1" noChangeArrowheads="1"/>
                     </pic:cNvPicPr>
@@ -43584,7 +43051,7 @@
                   <pic:spPr bwMode="auto">
                     <a:xfrm>
                       <a:off x="0" y="0"/>
-                      <a:ext cx="5760720" cy="5697879"/>
+                      <a:ext cx="5760720" cy="6807200"/>
                     </a:xfrm>
                     <a:prstGeom prst="rect">
                       <a:avLst/>
@@ -44079,11 +43546,9 @@
       <w:pPr>
         <w:pStyle w:val="SubttuloCU"/>
       </w:pPr>
-      <w:proofErr w:type="spellStart"/>
       <w:r>
         <w:t>Poscondiciones</w:t>
       </w:r>
-      <w:proofErr w:type="spellEnd"/>
     </w:p>
     <w:p>
       <w:pPr>
@@ -44314,13 +43779,12 @@
       <w:r>
         <w:rPr>
           <w:noProof/>
-          <w:lang w:eastAsia="es-AR"/>
         </w:rPr>
         <w:drawing>
-          <wp:inline distT="0" distB="0" distL="0" distR="0" wp14:anchorId="76A791C4" wp14:editId="76A791C5">
-            <wp:extent cx="5760720" cy="5663765"/>
+          <wp:inline distT="0" distB="0" distL="0" distR="0" wp14:anchorId="61CACF00" wp14:editId="16D001DE">
+            <wp:extent cx="5171846" cy="7757769"/>
             <wp:effectExtent l="0" t="0" r="0" b="0"/>
-            <wp:docPr id="338" name="Imagen 338"/>
+            <wp:docPr id="311" name="Imagen 311"/>
             <wp:cNvGraphicFramePr>
               <a:graphicFrameLocks xmlns:a="http://schemas.openxmlformats.org/drawingml/2006/main" noChangeAspect="1"/>
             </wp:cNvGraphicFramePr>
@@ -44328,7 +43792,7 @@
               <a:graphicData uri="http://schemas.openxmlformats.org/drawingml/2006/picture">
                 <pic:pic xmlns:pic="http://schemas.openxmlformats.org/drawingml/2006/picture">
                   <pic:nvPicPr>
-                    <pic:cNvPr id="0" name="Picture 31"/>
+                    <pic:cNvPr id="0" name="Picture 40"/>
                     <pic:cNvPicPr>
                       <a:picLocks noChangeAspect="1" noChangeArrowheads="1"/>
                     </pic:cNvPicPr>
@@ -44349,7 +43813,7 @@
                   <pic:spPr bwMode="auto">
                     <a:xfrm>
                       <a:off x="0" y="0"/>
-                      <a:ext cx="5760720" cy="5663765"/>
+                      <a:ext cx="5177604" cy="7766407"/>
                     </a:xfrm>
                     <a:prstGeom prst="rect">
                       <a:avLst/>
@@ -44365,11 +43829,6 @@
           </wp:inline>
         </w:drawing>
       </w:r>
-    </w:p>
-    <w:p>
-      <w:pPr>
-        <w:jc w:val="left"/>
-      </w:pPr>
       <w:r>
         <w:br w:type="page"/>
       </w:r>
@@ -44839,11 +44298,9 @@
       <w:pPr>
         <w:pStyle w:val="SubttuloCU"/>
       </w:pPr>
-      <w:proofErr w:type="spellStart"/>
       <w:r>
         <w:t>Poscondiciones</w:t>
       </w:r>
-      <w:proofErr w:type="spellEnd"/>
     </w:p>
     <w:p>
       <w:pPr>
@@ -45188,13 +44645,12 @@
       <w:r>
         <w:rPr>
           <w:noProof/>
-          <w:lang w:eastAsia="es-AR"/>
         </w:rPr>
         <w:drawing>
-          <wp:inline distT="0" distB="0" distL="0" distR="0" wp14:anchorId="76A791CC" wp14:editId="76A791CD">
-            <wp:extent cx="5760720" cy="5012903"/>
-            <wp:effectExtent l="0" t="0" r="0" b="0"/>
-            <wp:docPr id="342" name="Imagen 342"/>
+          <wp:inline distT="0" distB="0" distL="0" distR="0" wp14:anchorId="4E901A24" wp14:editId="699E8863">
+            <wp:extent cx="5760720" cy="6944360"/>
+            <wp:effectExtent l="0" t="0" r="0" b="8890"/>
+            <wp:docPr id="312" name="Imagen 312"/>
             <wp:cNvGraphicFramePr>
               <a:graphicFrameLocks xmlns:a="http://schemas.openxmlformats.org/drawingml/2006/main" noChangeAspect="1"/>
             </wp:cNvGraphicFramePr>
@@ -45202,7 +44658,7 @@
               <a:graphicData uri="http://schemas.openxmlformats.org/drawingml/2006/picture">
                 <pic:pic xmlns:pic="http://schemas.openxmlformats.org/drawingml/2006/picture">
                   <pic:nvPicPr>
-                    <pic:cNvPr id="0" name="Picture 32"/>
+                    <pic:cNvPr id="0" name="Picture 41"/>
                     <pic:cNvPicPr>
                       <a:picLocks noChangeAspect="1" noChangeArrowheads="1"/>
                     </pic:cNvPicPr>
@@ -45223,7 +44679,7 @@
                   <pic:spPr bwMode="auto">
                     <a:xfrm>
                       <a:off x="0" y="0"/>
-                      <a:ext cx="5760720" cy="5012903"/>
+                      <a:ext cx="5760720" cy="6944360"/>
                     </a:xfrm>
                     <a:prstGeom prst="rect">
                       <a:avLst/>
@@ -45716,11 +45172,9 @@
       <w:pPr>
         <w:pStyle w:val="SubttuloCU"/>
       </w:pPr>
-      <w:proofErr w:type="spellStart"/>
       <w:r>
         <w:t>Poscondiciones</w:t>
       </w:r>
-      <w:proofErr w:type="spellEnd"/>
     </w:p>
     <w:p>
       <w:pPr>
@@ -46065,13 +45519,12 @@
       <w:r>
         <w:rPr>
           <w:noProof/>
-          <w:lang w:eastAsia="es-AR"/>
         </w:rPr>
         <w:drawing>
-          <wp:inline distT="0" distB="0" distL="0" distR="0" wp14:anchorId="76A791D4" wp14:editId="76A791D5">
-            <wp:extent cx="5760720" cy="3974987"/>
-            <wp:effectExtent l="0" t="0" r="0" b="6985"/>
-            <wp:docPr id="346" name="Imagen 346"/>
+          <wp:inline distT="0" distB="0" distL="0" distR="0" wp14:anchorId="39552AF9" wp14:editId="034F39DF">
+            <wp:extent cx="5760720" cy="5305425"/>
+            <wp:effectExtent l="0" t="0" r="0" b="9525"/>
+            <wp:docPr id="315" name="Imagen 315"/>
             <wp:cNvGraphicFramePr>
               <a:graphicFrameLocks xmlns:a="http://schemas.openxmlformats.org/drawingml/2006/main" noChangeAspect="1"/>
             </wp:cNvGraphicFramePr>
@@ -46079,7 +45532,7 @@
               <a:graphicData uri="http://schemas.openxmlformats.org/drawingml/2006/picture">
                 <pic:pic xmlns:pic="http://schemas.openxmlformats.org/drawingml/2006/picture">
                   <pic:nvPicPr>
-                    <pic:cNvPr id="0" name="Picture 33"/>
+                    <pic:cNvPr id="0" name="Picture 42"/>
                     <pic:cNvPicPr>
                       <a:picLocks noChangeAspect="1" noChangeArrowheads="1"/>
                     </pic:cNvPicPr>
@@ -46100,7 +45553,7 @@
                   <pic:spPr bwMode="auto">
                     <a:xfrm>
                       <a:off x="0" y="0"/>
-                      <a:ext cx="5760720" cy="3974987"/>
+                      <a:ext cx="5760720" cy="5305425"/>
                     </a:xfrm>
                     <a:prstGeom prst="rect">
                       <a:avLst/>
@@ -46590,11 +46043,9 @@
       <w:pPr>
         <w:pStyle w:val="SubttuloCU"/>
       </w:pPr>
-      <w:proofErr w:type="spellStart"/>
       <w:r>
         <w:t>Poscondiciones</w:t>
       </w:r>
-      <w:proofErr w:type="spellEnd"/>
     </w:p>
     <w:p>
       <w:pPr>
@@ -46894,13 +46345,12 @@
       <w:r>
         <w:rPr>
           <w:noProof/>
-          <w:lang w:eastAsia="es-AR"/>
         </w:rPr>
         <w:drawing>
-          <wp:inline distT="0" distB="0" distL="0" distR="0" wp14:anchorId="76A791DC" wp14:editId="76A791DD">
-            <wp:extent cx="5760720" cy="4579874"/>
+          <wp:inline distT="0" distB="0" distL="0" distR="0" wp14:anchorId="6510BEC7" wp14:editId="79E407ED">
+            <wp:extent cx="5760720" cy="5220970"/>
             <wp:effectExtent l="0" t="0" r="0" b="0"/>
-            <wp:docPr id="350" name="Imagen 350"/>
+            <wp:docPr id="316" name="Imagen 316"/>
             <wp:cNvGraphicFramePr>
               <a:graphicFrameLocks xmlns:a="http://schemas.openxmlformats.org/drawingml/2006/main" noChangeAspect="1"/>
             </wp:cNvGraphicFramePr>
@@ -46908,7 +46358,7 @@
               <a:graphicData uri="http://schemas.openxmlformats.org/drawingml/2006/picture">
                 <pic:pic xmlns:pic="http://schemas.openxmlformats.org/drawingml/2006/picture">
                   <pic:nvPicPr>
-                    <pic:cNvPr id="0" name="Picture 34"/>
+                    <pic:cNvPr id="0" name="Picture 43"/>
                     <pic:cNvPicPr>
                       <a:picLocks noChangeAspect="1" noChangeArrowheads="1"/>
                     </pic:cNvPicPr>
@@ -46929,7 +46379,7 @@
                   <pic:spPr bwMode="auto">
                     <a:xfrm>
                       <a:off x="0" y="0"/>
-                      <a:ext cx="5760720" cy="4579874"/>
+                      <a:ext cx="5760720" cy="5220970"/>
                     </a:xfrm>
                     <a:prstGeom prst="rect">
                       <a:avLst/>
@@ -47419,11 +46869,9 @@
       <w:pPr>
         <w:pStyle w:val="SubttuloCU"/>
       </w:pPr>
-      <w:proofErr w:type="spellStart"/>
       <w:r>
         <w:t>Poscondiciones</w:t>
       </w:r>
-      <w:proofErr w:type="spellEnd"/>
     </w:p>
     <w:p>
       <w:pPr>
@@ -47690,13 +47138,12 @@
       <w:r>
         <w:rPr>
           <w:noProof/>
-          <w:lang w:eastAsia="es-AR"/>
         </w:rPr>
         <w:drawing>
-          <wp:inline distT="0" distB="0" distL="0" distR="0" wp14:anchorId="76A791E4" wp14:editId="76A791E5">
-            <wp:extent cx="5760720" cy="4777194"/>
-            <wp:effectExtent l="0" t="0" r="0" b="4445"/>
-            <wp:docPr id="354" name="Imagen 354"/>
+          <wp:inline distT="0" distB="0" distL="0" distR="0" wp14:anchorId="358C3741" wp14:editId="561DAC57">
+            <wp:extent cx="5760720" cy="5394325"/>
+            <wp:effectExtent l="0" t="0" r="0" b="0"/>
+            <wp:docPr id="319" name="Imagen 319"/>
             <wp:cNvGraphicFramePr>
               <a:graphicFrameLocks xmlns:a="http://schemas.openxmlformats.org/drawingml/2006/main" noChangeAspect="1"/>
             </wp:cNvGraphicFramePr>
@@ -47704,7 +47151,7 @@
               <a:graphicData uri="http://schemas.openxmlformats.org/drawingml/2006/picture">
                 <pic:pic xmlns:pic="http://schemas.openxmlformats.org/drawingml/2006/picture">
                   <pic:nvPicPr>
-                    <pic:cNvPr id="0" name="Picture 35"/>
+                    <pic:cNvPr id="0" name="Picture 44"/>
                     <pic:cNvPicPr>
                       <a:picLocks noChangeAspect="1" noChangeArrowheads="1"/>
                     </pic:cNvPicPr>
@@ -47725,7 +47172,7 @@
                   <pic:spPr bwMode="auto">
                     <a:xfrm>
                       <a:off x="0" y="0"/>
-                      <a:ext cx="5760720" cy="4777194"/>
+                      <a:ext cx="5760720" cy="5394325"/>
                     </a:xfrm>
                     <a:prstGeom prst="rect">
                       <a:avLst/>
@@ -47741,6 +47188,8 @@
           </wp:inline>
         </w:drawing>
       </w:r>
+      <w:bookmarkStart w:id="83" w:name="_GoBack"/>
+      <w:bookmarkEnd w:id="83"/>
     </w:p>
     <w:p>
       <w:pPr>
@@ -47898,12 +47347,12 @@
       <w:pPr>
         <w:pStyle w:val="Ttulo1"/>
       </w:pPr>
-      <w:bookmarkStart w:id="83" w:name="_Toc519786578"/>
+      <w:bookmarkStart w:id="84" w:name="_Toc519786578"/>
       <w:r>
         <w:lastRenderedPageBreak/>
         <w:t>Mapa de navegación</w:t>
       </w:r>
-      <w:bookmarkEnd w:id="83"/>
+      <w:bookmarkEnd w:id="84"/>
     </w:p>
     <w:p/>
     <w:p>
@@ -47969,12 +47418,12 @@
       <w:pPr>
         <w:pStyle w:val="Ttulo1"/>
       </w:pPr>
-      <w:bookmarkStart w:id="84" w:name="_Toc519786579"/>
+      <w:bookmarkStart w:id="85" w:name="_Toc519786579"/>
       <w:r>
         <w:lastRenderedPageBreak/>
         <w:t>Especificaciones adicionales</w:t>
       </w:r>
-      <w:bookmarkEnd w:id="84"/>
+      <w:bookmarkEnd w:id="85"/>
     </w:p>
     <w:p/>
     <w:p>
@@ -47992,23 +47441,23 @@
       <w:pPr>
         <w:pStyle w:val="Ttulo1"/>
       </w:pPr>
-      <w:bookmarkStart w:id="85" w:name="_Toc519786580"/>
+      <w:bookmarkStart w:id="86" w:name="_Toc519786580"/>
       <w:r>
         <w:lastRenderedPageBreak/>
         <w:t>Prototipos de interfaces de usuario</w:t>
       </w:r>
-      <w:bookmarkEnd w:id="85"/>
+      <w:bookmarkEnd w:id="86"/>
     </w:p>
     <w:p/>
     <w:p>
       <w:pPr>
         <w:pStyle w:val="Ttulo2"/>
       </w:pPr>
-      <w:bookmarkStart w:id="86" w:name="_Toc519786581"/>
+      <w:bookmarkStart w:id="87" w:name="_Toc519786581"/>
       <w:r>
         <w:t>Iniciar sesión</w:t>
       </w:r>
-      <w:bookmarkEnd w:id="86"/>
+      <w:bookmarkEnd w:id="87"/>
     </w:p>
     <w:p>
       <w:r>
@@ -48071,12 +47520,12 @@
       <w:pPr>
         <w:pStyle w:val="Ttulo2"/>
       </w:pPr>
-      <w:bookmarkStart w:id="87" w:name="_Toc519786582"/>
+      <w:bookmarkStart w:id="88" w:name="_Toc519786582"/>
       <w:r>
         <w:lastRenderedPageBreak/>
         <w:t>Formulario principal</w:t>
       </w:r>
-      <w:bookmarkEnd w:id="87"/>
+      <w:bookmarkEnd w:id="88"/>
     </w:p>
     <w:p>
       <w:r>
@@ -48139,11 +47588,11 @@
       <w:pPr>
         <w:pStyle w:val="Ttulo2"/>
       </w:pPr>
-      <w:bookmarkStart w:id="88" w:name="_Toc519786583"/>
+      <w:bookmarkStart w:id="89" w:name="_Toc519786583"/>
       <w:r>
         <w:t>Personalizar</w:t>
       </w:r>
-      <w:bookmarkEnd w:id="88"/>
+      <w:bookmarkEnd w:id="89"/>
     </w:p>
     <w:p>
       <w:r>
@@ -48206,12 +47655,12 @@
       <w:pPr>
         <w:pStyle w:val="Ttulo2"/>
       </w:pPr>
-      <w:bookmarkStart w:id="89" w:name="_Toc519786584"/>
+      <w:bookmarkStart w:id="90" w:name="_Toc519786584"/>
       <w:r>
         <w:lastRenderedPageBreak/>
         <w:t>Copia de seguridad</w:t>
       </w:r>
-      <w:bookmarkEnd w:id="89"/>
+      <w:bookmarkEnd w:id="90"/>
     </w:p>
     <w:p>
       <w:r>
@@ -48274,11 +47723,11 @@
       <w:pPr>
         <w:pStyle w:val="Ttulo2"/>
       </w:pPr>
-      <w:bookmarkStart w:id="90" w:name="_Toc519786585"/>
+      <w:bookmarkStart w:id="91" w:name="_Toc519786585"/>
       <w:r>
         <w:t>Idiomas</w:t>
       </w:r>
-      <w:bookmarkEnd w:id="90"/>
+      <w:bookmarkEnd w:id="91"/>
     </w:p>
     <w:p>
       <w:r>
@@ -48341,11 +47790,11 @@
       <w:pPr>
         <w:pStyle w:val="Ttulo2"/>
       </w:pPr>
-      <w:bookmarkStart w:id="91" w:name="_Toc519786586"/>
+      <w:bookmarkStart w:id="92" w:name="_Toc519786586"/>
       <w:r>
         <w:t>Usuarios</w:t>
       </w:r>
-      <w:bookmarkEnd w:id="91"/>
+      <w:bookmarkEnd w:id="92"/>
     </w:p>
     <w:p>
       <w:r>
@@ -48408,11 +47857,11 @@
       <w:pPr>
         <w:pStyle w:val="Ttulo2"/>
       </w:pPr>
-      <w:bookmarkStart w:id="92" w:name="_Toc519786587"/>
+      <w:bookmarkStart w:id="93" w:name="_Toc519786587"/>
       <w:r>
         <w:t>Bitácora</w:t>
       </w:r>
-      <w:bookmarkEnd w:id="92"/>
+      <w:bookmarkEnd w:id="93"/>
     </w:p>
     <w:p>
       <w:r>
@@ -48475,12 +47924,12 @@
       <w:pPr>
         <w:pStyle w:val="Ttulo2"/>
       </w:pPr>
-      <w:bookmarkStart w:id="93" w:name="_Toc519786588"/>
+      <w:bookmarkStart w:id="94" w:name="_Toc519786588"/>
       <w:r>
         <w:lastRenderedPageBreak/>
         <w:t>Perfiles</w:t>
       </w:r>
-      <w:bookmarkEnd w:id="93"/>
+      <w:bookmarkEnd w:id="94"/>
     </w:p>
     <w:p>
       <w:r>
@@ -48543,12 +47992,12 @@
       <w:pPr>
         <w:pStyle w:val="Ttulo2"/>
       </w:pPr>
-      <w:bookmarkStart w:id="94" w:name="_Toc519786589"/>
+      <w:bookmarkStart w:id="95" w:name="_Toc519786589"/>
       <w:r>
         <w:lastRenderedPageBreak/>
         <w:t>Planillas horarias</w:t>
       </w:r>
-      <w:bookmarkEnd w:id="94"/>
+      <w:bookmarkEnd w:id="95"/>
     </w:p>
     <w:p>
       <w:r>
@@ -48611,12 +48060,12 @@
       <w:pPr>
         <w:pStyle w:val="Ttulo2"/>
       </w:pPr>
-      <w:bookmarkStart w:id="95" w:name="_Toc519786590"/>
+      <w:bookmarkStart w:id="96" w:name="_Toc519786590"/>
       <w:r>
         <w:lastRenderedPageBreak/>
         <w:t>Detalle de planilla horaria</w:t>
       </w:r>
-      <w:bookmarkEnd w:id="95"/>
+      <w:bookmarkEnd w:id="96"/>
     </w:p>
     <w:p>
       <w:r>
@@ -48679,12 +48128,12 @@
       <w:pPr>
         <w:pStyle w:val="Ttulo2"/>
       </w:pPr>
-      <w:bookmarkStart w:id="96" w:name="_Toc519786591"/>
+      <w:bookmarkStart w:id="97" w:name="_Toc519786591"/>
       <w:r>
         <w:lastRenderedPageBreak/>
         <w:t>Vehículos</w:t>
       </w:r>
-      <w:bookmarkEnd w:id="96"/>
+      <w:bookmarkEnd w:id="97"/>
     </w:p>
     <w:p>
       <w:r>
@@ -48747,11 +48196,11 @@
       <w:pPr>
         <w:pStyle w:val="Ttulo2"/>
       </w:pPr>
-      <w:bookmarkStart w:id="97" w:name="_Toc519786592"/>
+      <w:bookmarkStart w:id="98" w:name="_Toc519786592"/>
       <w:r>
         <w:t>Choferes</w:t>
       </w:r>
-      <w:bookmarkEnd w:id="97"/>
+      <w:bookmarkEnd w:id="98"/>
     </w:p>
     <w:p>
       <w:r>
@@ -48821,12 +48270,12 @@
       <w:pPr>
         <w:pStyle w:val="Ttulo1"/>
       </w:pPr>
-      <w:bookmarkStart w:id="98" w:name="_Toc519786593"/>
+      <w:bookmarkStart w:id="99" w:name="_Toc519786593"/>
       <w:r>
         <w:lastRenderedPageBreak/>
         <w:t>Diagrama de clases global del sistema</w:t>
       </w:r>
-      <w:bookmarkEnd w:id="98"/>
+      <w:bookmarkEnd w:id="99"/>
     </w:p>
     <w:p>
       <w:pPr>
@@ -48853,7 +48302,6 @@
         <w:br w:type="page"/>
       </w:r>
     </w:p>
-    <w:bookmarkStart w:id="99" w:name="_GoBack"/>
     <w:p>
       <w:pPr>
         <w:jc w:val="center"/>
@@ -48879,13 +48327,12 @@
             <v:path o:extrusionok="f" gradientshapeok="t" o:connecttype="rect"/>
             <o:lock v:ext="edit" aspectratio="t"/>
           </v:shapetype>
-          <v:shape id="_x0000_i1034" type="#_x0000_t75" style="width:79.55pt;height:51.05pt" o:ole="">
+          <v:shape id="_x0000_i1025" type="#_x0000_t75" style="width:79.5pt;height:51.25pt" o:ole="">
             <v:imagedata r:id="rId179" o:title=""/>
           </v:shape>
-          <o:OLEObject Type="Embed" ProgID="Package" ShapeID="_x0000_i1034" DrawAspect="Icon" ObjectID="_1635601083" r:id="rId180"/>
+          <o:OLEObject Type="Embed" ProgID="Package" ShapeID="_x0000_i1025" DrawAspect="Icon" ObjectID="_1635622533" r:id="rId180"/>
         </w:object>
       </w:r>
-      <w:bookmarkEnd w:id="99"/>
       <w:r>
         <w:br w:type="page"/>
       </w:r>
@@ -48999,10 +48446,10 @@
       </w:r>
       <w:r>
         <w:object w:dxaOrig="1534" w:dyaOrig="991" w14:anchorId="141DD3D6">
-          <v:shape id="_x0000_i1032" type="#_x0000_t75" style="width:77pt;height:49.4pt" o:ole="">
+          <v:shape id="_x0000_i1026" type="#_x0000_t75" style="width:77.2pt;height:49.55pt" o:ole="">
             <v:imagedata r:id="rId182" o:title=""/>
           </v:shape>
-          <o:OLEObject Type="Embed" ProgID="PBrush" ShapeID="_x0000_i1032" DrawAspect="Icon" ObjectID="_1635601084" r:id="rId183"/>
+          <o:OLEObject Type="Embed" ProgID="PBrush" ShapeID="_x0000_i1026" DrawAspect="Icon" ObjectID="_1635622534" r:id="rId183"/>
         </w:object>
       </w:r>
     </w:p>
@@ -49345,20 +48792,8 @@
               <w:sz w:val="18"/>
               <w:szCs w:val="18"/>
             </w:rPr>
-            <w:t xml:space="preserve">Nicolas </w:t>
+            <w:t>Nicolas Battaglia</w:t>
           </w:r>
-          <w:proofErr w:type="spellStart"/>
-          <w:r>
-            <w:rPr>
-              <w:rFonts w:cs="Tahoma"/>
-              <w:b/>
-              <w:bCs/>
-              <w:sz w:val="18"/>
-              <w:szCs w:val="18"/>
-            </w:rPr>
-            <w:t>Battaglia</w:t>
-          </w:r>
-          <w:proofErr w:type="spellEnd"/>
         </w:p>
       </w:tc>
       <w:tc>
@@ -49884,7 +49319,7 @@
               <w:sz w:val="20"/>
               <w:szCs w:val="20"/>
             </w:rPr>
-            <w:t>Diagrama de componentes</w:t>
+            <w:t>Especificaciones de Casos de Uso</w:t>
           </w:r>
           <w:r>
             <w:rPr>
@@ -64235,7 +63670,7 @@
 </file>
 
 <file path=customXml/itemProps1.xml><?xml version="1.0" encoding="utf-8"?>
-<ds:datastoreItem xmlns:ds="http://schemas.openxmlformats.org/officeDocument/2006/customXml" ds:itemID="{09397FB0-0C48-4D9D-9371-0CE886517707}">
+<ds:datastoreItem xmlns:ds="http://schemas.openxmlformats.org/officeDocument/2006/customXml" ds:itemID="{352485E3-BEF7-4AC0-B19D-CEE83067CE09}">
   <ds:schemaRefs>
     <ds:schemaRef ds:uri="http://schemas.openxmlformats.org/officeDocument/2006/bibliography"/>
   </ds:schemaRefs>

</xml_diff>

<commit_message>
Balanceo de casos de uso
</commit_message>
<xml_diff>
--- a/Carpeta del proyecto/Carpeta del proyecto.docx
+++ b/Carpeta del proyecto/Carpeta del proyecto.docx
@@ -362,6 +362,7 @@
         </w:rPr>
         <w:t xml:space="preserve">: </w:t>
       </w:r>
+      <w:proofErr w:type="spellStart"/>
       <w:r>
         <w:rPr>
           <w:rFonts w:ascii="Tahoma" w:hAnsi="Tahoma" w:cs="Tahoma"/>
@@ -371,6 +372,7 @@
         </w:rPr>
         <w:t>Battaglia</w:t>
       </w:r>
+      <w:proofErr w:type="spellEnd"/>
       <w:r>
         <w:rPr>
           <w:rFonts w:ascii="Tahoma" w:hAnsi="Tahoma" w:cs="Tahoma"/>
@@ -7947,11 +7949,24 @@
               <w:spacing w:after="0"/>
             </w:pPr>
             <w:r>
-              <w:t>Cambio de nombre de la clase Form a Form</w:t>
+              <w:t xml:space="preserve">Cambio de nombre de la clase </w:t>
+            </w:r>
+            <w:proofErr w:type="spellStart"/>
+            <w:r>
+              <w:t>Form</w:t>
+            </w:r>
+            <w:proofErr w:type="spellEnd"/>
+            <w:r>
+              <w:t xml:space="preserve"> a </w:t>
+            </w:r>
+            <w:proofErr w:type="spellStart"/>
+            <w:r>
+              <w:t>Form</w:t>
             </w:r>
             <w:r>
               <w:t>General</w:t>
             </w:r>
+            <w:proofErr w:type="spellEnd"/>
             <w:r>
               <w:t>. Algunas correcciones en la descripción detallada del producto.</w:t>
             </w:r>
@@ -8269,7 +8284,13 @@
     <w:p>
       <w:r>
         <w:tab/>
-        <w:t>Por otra parte, hay ciertos limitantes que tiene el sistema y son cruciales para su correcto funcionamiento.</w:t>
+        <w:t xml:space="preserve">Por otra parte, hay </w:t>
+      </w:r>
+      <w:r>
+        <w:t>ciertas limitantes</w:t>
+      </w:r>
+      <w:r>
+        <w:t xml:space="preserve"> que tiene el sistema y son cruciales para su correcto funcionamiento.</w:t>
       </w:r>
     </w:p>
     <w:p>
@@ -8336,7 +8357,13 @@
         <w:t>Planilla de horarios</w:t>
       </w:r>
       <w:r>
-        <w:t xml:space="preserve">: Es una tabla en forma de grilla que se imprime en un papel y se le entrega a los choferes de los colectivos al comenzar su jornada laboral. La misma contiene el detalle de los viajes que debe hacer durante ese día, con horarios de salida y </w:t>
+        <w:t xml:space="preserve">: Es una tabla en forma de grilla que se imprime en un papel y se </w:t>
+      </w:r>
+      <w:r>
+        <w:t>les</w:t>
+      </w:r>
+      <w:r>
+        <w:t xml:space="preserve"> entrega a los choferes de los colectivos al comenzar su jornada laboral. La misma contiene el detalle de los viajes que debe hacer durante ese día, con horarios de salida y </w:t>
       </w:r>
       <w:r>
         <w:t xml:space="preserve">horario estimado </w:t>
@@ -8374,12 +8401,14 @@
           <w:numId w:val="1"/>
         </w:numPr>
       </w:pPr>
+      <w:proofErr w:type="spellStart"/>
       <w:r>
         <w:rPr>
           <w:u w:val="single"/>
         </w:rPr>
         <w:t>Backup</w:t>
       </w:r>
+      <w:proofErr w:type="spellEnd"/>
       <w:r>
         <w:t>: Es un proceso que se utiliza para guardar toda la información que se dispone en el sistema hasta ese momento. Se realizará una copia</w:t>
       </w:r>
@@ -8406,7 +8435,47 @@
         <w:t>Bitácora</w:t>
       </w:r>
       <w:r>
-        <w:t>: Es un registro oficial de eventos durante un período de tiempo en particular. Para los profesionales en seguridad informática es usado para registrar datos o información sobre quién, qué, cuándo, dónde y por qué (en inglés who, what, when, where y why, W5) ocurre un evento en un dispositivo particular o aplicación.</w:t>
+        <w:t xml:space="preserve">: Es un registro oficial de eventos durante un período de tiempo en particular. Para los profesionales en seguridad informática es usado para registrar datos o información sobre quién, qué, cuándo, dónde y por qué (en inglés </w:t>
+      </w:r>
+      <w:proofErr w:type="spellStart"/>
+      <w:r>
+        <w:t>who</w:t>
+      </w:r>
+      <w:proofErr w:type="spellEnd"/>
+      <w:r>
+        <w:t xml:space="preserve">, </w:t>
+      </w:r>
+      <w:proofErr w:type="spellStart"/>
+      <w:r>
+        <w:t>what</w:t>
+      </w:r>
+      <w:proofErr w:type="spellEnd"/>
+      <w:r>
+        <w:t xml:space="preserve">, </w:t>
+      </w:r>
+      <w:proofErr w:type="spellStart"/>
+      <w:r>
+        <w:t>when</w:t>
+      </w:r>
+      <w:proofErr w:type="spellEnd"/>
+      <w:r>
+        <w:t xml:space="preserve">, </w:t>
+      </w:r>
+      <w:proofErr w:type="spellStart"/>
+      <w:r>
+        <w:t>where</w:t>
+      </w:r>
+      <w:proofErr w:type="spellEnd"/>
+      <w:r>
+        <w:t xml:space="preserve"> y </w:t>
+      </w:r>
+      <w:proofErr w:type="spellStart"/>
+      <w:r>
+        <w:t>why</w:t>
+      </w:r>
+      <w:proofErr w:type="spellEnd"/>
+      <w:r>
+        <w:t>, W5) ocurre un evento en un dispositivo particular o aplicación.</w:t>
       </w:r>
     </w:p>
     <w:p>
@@ -8463,7 +8532,15 @@
         <w:t>LAN</w:t>
       </w:r>
       <w:r>
-        <w:t>: Son las siglas de Local Area Network. Es la interconexión de varias computadoras y periféricos. Su aplicación más extendida es la interconexión de computadoras personales y estaciones de trabajo en oficinas, fábricas, etc., para compartir recursos e intercambiar datos y aplicaciones.</w:t>
+        <w:t xml:space="preserve">: Son las siglas de Local </w:t>
+      </w:r>
+      <w:proofErr w:type="spellStart"/>
+      <w:r>
+        <w:t>Area</w:t>
+      </w:r>
+      <w:proofErr w:type="spellEnd"/>
+      <w:r>
+        <w:t xml:space="preserve"> Network. Es la interconexión de varias computadoras y periféricos. Su aplicación más extendida es la interconexión de computadoras personales y estaciones de trabajo en oficinas, fábricas, etc., para compartir recursos e intercambiar datos y aplicaciones.</w:t>
       </w:r>
     </w:p>
     <w:p>
@@ -8474,12 +8551,14 @@
           <w:numId w:val="1"/>
         </w:numPr>
       </w:pPr>
+      <w:proofErr w:type="spellStart"/>
       <w:r>
         <w:rPr>
           <w:u w:val="single"/>
         </w:rPr>
         <w:t>Router</w:t>
       </w:r>
+      <w:proofErr w:type="spellEnd"/>
       <w:r>
         <w:t>:</w:t>
       </w:r>
@@ -8501,12 +8580,14 @@
           <w:numId w:val="1"/>
         </w:numPr>
       </w:pPr>
+      <w:proofErr w:type="spellStart"/>
       <w:r>
         <w:rPr>
           <w:u w:val="single"/>
         </w:rPr>
         <w:t>Stakeholder</w:t>
       </w:r>
+      <w:proofErr w:type="spellEnd"/>
       <w:r>
         <w:t xml:space="preserve">: Desde el punto de vista de desarrollo de sistemas, es aquel individuo o entidad que </w:t>
       </w:r>
@@ -8529,7 +8610,15 @@
         <w:t>VPN</w:t>
       </w:r>
       <w:r>
-        <w:t>: Son las siglas de Virtual Private Network. Es una tecnología de red que permite una extensión de la red local sobre una red pública o no controlada, como por ejemplo Internet.</w:t>
+        <w:t xml:space="preserve">: Son las siglas de Virtual </w:t>
+      </w:r>
+      <w:proofErr w:type="spellStart"/>
+      <w:r>
+        <w:t>Private</w:t>
+      </w:r>
+      <w:proofErr w:type="spellEnd"/>
+      <w:r>
+        <w:t xml:space="preserve"> Network. Es una tecnología de red que permite una extensión de la red local sobre una red pública o no controlada, como por ejemplo Internet.</w:t>
       </w:r>
     </w:p>
     <w:p>
@@ -8558,7 +8647,15 @@
       <w:bookmarkStart w:id="7" w:name="_Toc519786502"/>
       <w:r>
         <w:lastRenderedPageBreak/>
-        <w:t>Descripción de Stakeholders y Usuarios</w:t>
+        <w:t xml:space="preserve">Descripción de </w:t>
+      </w:r>
+      <w:proofErr w:type="spellStart"/>
+      <w:r>
+        <w:t>Stakeholders</w:t>
+      </w:r>
+      <w:proofErr w:type="spellEnd"/>
+      <w:r>
+        <w:t xml:space="preserve"> y Usuarios</w:t>
       </w:r>
       <w:bookmarkEnd w:id="7"/>
     </w:p>
@@ -8568,9 +8665,14 @@
       </w:pPr>
       <w:bookmarkStart w:id="8" w:name="_Toc519786503"/>
       <w:r>
-        <w:t>Resumen de Stakeholders</w:t>
+        <w:t xml:space="preserve">Resumen de </w:t>
+      </w:r>
+      <w:proofErr w:type="spellStart"/>
+      <w:r>
+        <w:t>Stakeholders</w:t>
       </w:r>
       <w:bookmarkEnd w:id="8"/>
+      <w:proofErr w:type="spellEnd"/>
     </w:p>
     <w:p>
       <w:r>
@@ -8812,12 +8914,14 @@
                 <w:b/>
               </w:rPr>
             </w:pPr>
+            <w:proofErr w:type="spellStart"/>
             <w:r>
               <w:rPr>
                 <w:b/>
               </w:rPr>
               <w:t>Stakeholder</w:t>
             </w:r>
+            <w:proofErr w:type="spellEnd"/>
           </w:p>
         </w:tc>
       </w:tr>
@@ -8873,7 +8977,15 @@
               <w:spacing w:after="0"/>
             </w:pPr>
             <w:r>
-              <w:t>- etc…</w:t>
+              <w:t xml:space="preserve">- </w:t>
+            </w:r>
+            <w:proofErr w:type="spellStart"/>
+            <w:r>
+              <w:t>etc</w:t>
+            </w:r>
+            <w:proofErr w:type="spellEnd"/>
+            <w:r>
+              <w:t>…</w:t>
             </w:r>
           </w:p>
         </w:tc>
@@ -9042,9 +9154,14 @@
       </w:pPr>
       <w:bookmarkStart w:id="10" w:name="_Toc519786505"/>
       <w:r>
-        <w:t>Perfil de los Stakeholders</w:t>
+        <w:t xml:space="preserve">Perfil de los </w:t>
+      </w:r>
+      <w:proofErr w:type="spellStart"/>
+      <w:r>
+        <w:t>Stakeholders</w:t>
       </w:r>
       <w:bookmarkEnd w:id="10"/>
+      <w:proofErr w:type="spellEnd"/>
     </w:p>
     <w:p>
       <w:r>
@@ -9202,7 +9319,15 @@
               <w:spacing w:after="0"/>
             </w:pPr>
             <w:r>
-              <w:t>Encargado de mostrar las necesidades de cada usuario del sistema. Además, lleva  a cabo un seguimiento del desarrollo del proyecto y aprobación de los requisitos y funcionalidades del sistema.</w:t>
+              <w:t xml:space="preserve">Encargado de mostrar las necesidades de cada usuario del sistema. Además, </w:t>
+            </w:r>
+            <w:proofErr w:type="gramStart"/>
+            <w:r>
+              <w:t>lleva  a</w:t>
+            </w:r>
+            <w:proofErr w:type="gramEnd"/>
+            <w:r>
+              <w:t xml:space="preserve"> cabo un seguimiento del desarrollo del proyecto y aprobación de los requisitos y funcionalidades del sistema.</w:t>
             </w:r>
           </w:p>
         </w:tc>
@@ -10812,7 +10937,13 @@
         </w:numPr>
       </w:pPr>
       <w:r>
-        <w:t>Moderado (con pasajeros parados pero sin dejar de subir gente).</w:t>
+        <w:t xml:space="preserve">Moderado (con pasajeros </w:t>
+      </w:r>
+      <w:r>
+        <w:t>parados,</w:t>
+      </w:r>
+      <w:r>
+        <w:t xml:space="preserve"> pero sin dejar de subir gente).</w:t>
       </w:r>
     </w:p>
     <w:p>
@@ -10922,7 +11053,7 @@
     <w:p>
       <w:r>
         <w:tab/>
-        <w:t>Los usuarios que posean los permisos adecuados (generalmente el jefe de mantenimiento del taller mecánico) podrán asentar en el sistema que un colectivo necesita ser sacado de circulación para hacerle tareas de mantenimiento periódico o reparaciones. Para ello registrará la fecha de ingreso al taller y la duración de la tarea que deban hacerle. Durante ese período, el sistema no contará con dicho vehículo para asignarlo a viajes. Si para dicho período el vehículo en cuestión ya se encuentra asignado a viajes futuros, el sistema recalculará esos viajes sin tener en cuenta a ese vehículo.</w:t>
+        <w:t>Los usuarios que posean los permisos adecuados (generalmente el jefe de mantenimiento del taller mecánico) podrán asentar en el sistema que un colectivo necesita ser sacado de circulación para hacerle tareas de mantenimiento periódico o reparaciones. Para ello registrará la duración de la tarea que deban hacerle. Durante ese período, el sistema no contará con dicho vehículo para asignarlo a viajes.</w:t>
       </w:r>
     </w:p>
     <w:p/>
@@ -10932,6 +11063,7 @@
       </w:pPr>
       <w:bookmarkStart w:id="25" w:name="_Toc519786520"/>
       <w:r>
+        <w:lastRenderedPageBreak/>
         <w:t>Avisos por falta de unidades</w:t>
       </w:r>
       <w:bookmarkEnd w:id="25"/>
@@ -11001,13 +11133,31 @@
     <w:p>
       <w:r>
         <w:tab/>
-        <w:t>Cada chofer trabajará un máximo de 10 horas diarias, y el sistema tendrá esto en cuenta al momento de asignarlos para los viajes. Esto significa que si un chofer comienza su primer viaje del día a una determinada hora, el sistema lo tendrá en cuenta para asignarlo a los viajes cuya hora estimada de llegada no supere las 10 horas desde ese mencionado comienzo del primer viaje.</w:t>
+        <w:t xml:space="preserve">Cada chofer trabajará un máximo de 10 horas diarias, y el sistema tendrá esto en cuenta al momento de asignarlos para los viajes. Esto significa </w:t>
+      </w:r>
+      <w:r>
+        <w:t>que,</w:t>
+      </w:r>
+      <w:r>
+        <w:t xml:space="preserve"> si un chofer comienza su primer viaje del día a una determinada hora, el sistema lo tendrá en cuenta para asignarlo a los viajes cuya hora estimada de llegada no supere las 10 horas desde ese mencionado comienzo del primer viaje.</w:t>
       </w:r>
     </w:p>
     <w:p>
       <w:r>
         <w:tab/>
-        <w:t>Además, los choferes tendrán un mínimo de 15 minutos para descansar en la terminal una vez concluido un viaje. El sistema no asignará a ese chofer para comenzar otro viaje sin dejar dicha ventana de 15 minutos desde la hora estimada de llegada del viaje que acaba de hacer.</w:t>
+        <w:t xml:space="preserve">Además, los choferes tendrán un mínimo de 15 minutos para descansar en la terminal una vez </w:t>
+      </w:r>
+      <w:r>
+        <w:t xml:space="preserve">que </w:t>
+      </w:r>
+      <w:r>
+        <w:t>conclu</w:t>
+      </w:r>
+      <w:r>
+        <w:t>ye</w:t>
+      </w:r>
+      <w:r>
+        <w:t xml:space="preserve"> un viaje. El sistema no asignará a ese chofer para comenzar otro viaje sin dejar dicha ventana de 15 minutos desde la hora estimada de llegada del viaje que acaba de hacer.</w:t>
       </w:r>
     </w:p>
     <w:p>
@@ -11016,29 +11166,16 @@
         <w:t xml:space="preserve">Como todo empleado, los choferes gozan de días de vacaciones y licencias, las cuales serán cargadas en el sistema (preferentemente con anticipación) para </w:t>
       </w:r>
       <w:r>
-        <w:t xml:space="preserve">que no se los asigne a los viajes que haya que realizar. Si se carga una licencia </w:t>
-      </w:r>
-      <w:r>
-        <w:lastRenderedPageBreak/>
-        <w:t>para un chofer y la misma afecta</w:t>
-      </w:r>
-      <w:r>
-        <w:t xml:space="preserve"> </w:t>
-      </w:r>
-      <w:r>
-        <w:t>alguna planilla horaria correspondiente a 2 días (o más) posteriores al actual donde dicho chofer se encuentre asignado</w:t>
-      </w:r>
-      <w:r>
-        <w:t xml:space="preserve">, el sistema </w:t>
-      </w:r>
-      <w:r>
-        <w:t>eliminará las planillas generadas desde ese día en adelante para que luego sean recalculadas sin tener en cuenta al mencionado chofer</w:t>
-      </w:r>
-      <w:r>
-        <w:t>. En caso de que</w:t>
-      </w:r>
-      <w:r>
-        <w:t xml:space="preserve"> la licencia afecte planillas del día actual o del día siguiente,</w:t>
+        <w:t>que no se los asigne a los viajes que haya que realizar. En caso de que</w:t>
+      </w:r>
+      <w:r>
+        <w:t xml:space="preserve"> la licencia afecte planillas </w:t>
+      </w:r>
+      <w:r>
+        <w:t>ya generadas</w:t>
+      </w:r>
+      <w:r>
+        <w:t>,</w:t>
       </w:r>
       <w:r>
         <w:t xml:space="preserve"> será responsabilidad de la empresa conseguir un chofer suplente para que </w:t>
@@ -11672,6 +11809,7 @@
                 <w:lang w:eastAsia="es-AR"/>
               </w:rPr>
             </w:pPr>
+            <w:proofErr w:type="spellStart"/>
             <w:r>
               <w:rPr>
                 <w:rFonts w:ascii="Calibri" w:hAnsi="Calibri" w:cs="Calibri"/>
@@ -11680,6 +11818,7 @@
               </w:rPr>
               <w:t>Quad-core</w:t>
             </w:r>
+            <w:proofErr w:type="spellEnd"/>
             <w:r>
               <w:rPr>
                 <w:rFonts w:ascii="Calibri" w:hAnsi="Calibri" w:cs="Calibri"/>
@@ -11816,6 +11955,7 @@
               </w:rPr>
               <w:t>DDR3 Dual-</w:t>
             </w:r>
+            <w:proofErr w:type="spellStart"/>
             <w:r>
               <w:rPr>
                 <w:rFonts w:ascii="Calibri" w:hAnsi="Calibri" w:cs="Calibri"/>
@@ -11824,6 +11964,7 @@
               </w:rPr>
               <w:t>Channel</w:t>
             </w:r>
+            <w:proofErr w:type="spellEnd"/>
             <w:r>
               <w:rPr>
                 <w:rFonts w:ascii="Calibri" w:hAnsi="Calibri" w:cs="Calibri"/>
@@ -12086,8 +12227,18 @@
                 <w:color w:val="000000"/>
                 <w:lang w:eastAsia="es-AR"/>
               </w:rPr>
-              <w:t>1024 x 768 px</w:t>
-            </w:r>
+              <w:t xml:space="preserve">1024 x 768 </w:t>
+            </w:r>
+            <w:proofErr w:type="spellStart"/>
+            <w:r>
+              <w:rPr>
+                <w:rFonts w:ascii="Calibri" w:hAnsi="Calibri" w:cs="Calibri"/>
+                <w:color w:val="000000"/>
+                <w:lang w:eastAsia="es-AR"/>
+              </w:rPr>
+              <w:t>px</w:t>
+            </w:r>
+            <w:proofErr w:type="spellEnd"/>
           </w:p>
         </w:tc>
       </w:tr>
@@ -13018,13 +13169,45 @@
     <w:p>
       <w:r>
         <w:tab/>
-        <w:t xml:space="preserve">En cuanto a la conectividad, los routers y la conexión a internet permitirán la comunicación de las computadoras entre sí, y el acceso de las mismas al servidor central. En la casa central será necesario agregar un switch de </w:t>
+        <w:t xml:space="preserve">En cuanto a la conectividad, los </w:t>
+      </w:r>
+      <w:proofErr w:type="spellStart"/>
+      <w:r>
+        <w:t>routers</w:t>
+      </w:r>
+      <w:proofErr w:type="spellEnd"/>
+      <w:r>
+        <w:t xml:space="preserve"> y la conexión a internet permitirán la comunicación de las computadoras entre sí, y el acceso de las mismas al servidor central. En la casa central será necesario agregar un </w:t>
+      </w:r>
+      <w:proofErr w:type="spellStart"/>
+      <w:r>
+        <w:t>switch</w:t>
+      </w:r>
+      <w:proofErr w:type="spellEnd"/>
+      <w:r>
+        <w:t xml:space="preserve"> de </w:t>
       </w:r>
       <w:r>
         <w:t>8</w:t>
       </w:r>
       <w:r>
-        <w:t xml:space="preserve"> bocas, ya que al agregar el servidor, el router no alcanza con sus 4 bocas disponibles para las </w:t>
+        <w:t xml:space="preserve"> bocas, </w:t>
+      </w:r>
+      <w:proofErr w:type="gramStart"/>
+      <w:r>
+        <w:t>ya que</w:t>
+      </w:r>
+      <w:proofErr w:type="gramEnd"/>
+      <w:r>
+        <w:t xml:space="preserve"> al agregar el servidor, el </w:t>
+      </w:r>
+      <w:proofErr w:type="spellStart"/>
+      <w:r>
+        <w:t>router</w:t>
+      </w:r>
+      <w:proofErr w:type="spellEnd"/>
+      <w:r>
+        <w:t xml:space="preserve"> no alcanza con sus 4 bocas disponibles para las </w:t>
       </w:r>
       <w:r>
         <w:t>4</w:t>
@@ -13204,7 +13387,15 @@
     <w:p>
       <w:r>
         <w:tab/>
-        <w:t>En cuanto a la seguridad del sistema, registro de accesos, backups de la base de datos, el sistema contará con formas sencillas y amigables de acceder a dichas opciones, por lo que no se verán complicaciones al realizarlas.</w:t>
+        <w:t xml:space="preserve">En cuanto a la seguridad del sistema, registro de accesos, </w:t>
+      </w:r>
+      <w:proofErr w:type="spellStart"/>
+      <w:r>
+        <w:t>backups</w:t>
+      </w:r>
+      <w:proofErr w:type="spellEnd"/>
+      <w:r>
+        <w:t xml:space="preserve"> de la base de datos, el sistema contará con formas sencillas y amigables de acceder a dichas opciones, por lo que no se verán complicaciones al realizarlas.</w:t>
       </w:r>
     </w:p>
     <w:p>
@@ -13304,18 +13495,36 @@
     <w:p>
       <w:r>
         <w:tab/>
-        <w:t xml:space="preserve">La ayuda en línea será en formato Web y estará disponible solamente dentro del ámbito de la red de Transportes MJ S.A., no pudiendo acceder desde cualquier otro ámbito externo. La URL de la ayuda será </w:t>
-      </w:r>
-      <w:hyperlink r:id="rId13" w:history="1">
-        <w:r>
-          <w:rPr>
-            <w:rStyle w:val="Hipervnculo"/>
-          </w:rPr>
-          <w:t>http://ayudasahc.transportesmj.com</w:t>
-        </w:r>
-      </w:hyperlink>
-      <w:r>
-        <w:t>. El sistema tendrá una opción para acceder directamente a la ayuda haciendo clic en un menú y se abrirá la ayuda en el navegador web configurado por defecto.</w:t>
+        <w:t>La ayuda en línea será en formato</w:t>
+      </w:r>
+      <w:r>
+        <w:t xml:space="preserve"> de archivo de ayuda HTML compilado (extensión </w:t>
+      </w:r>
+      <w:proofErr w:type="spellStart"/>
+      <w:r>
+        <w:t>chm</w:t>
+      </w:r>
+      <w:proofErr w:type="spellEnd"/>
+      <w:r>
+        <w:t>)</w:t>
+      </w:r>
+      <w:r>
+        <w:t xml:space="preserve"> </w:t>
+      </w:r>
+      <w:r>
+        <w:t>y</w:t>
+      </w:r>
+      <w:r>
+        <w:t xml:space="preserve"> estará disponible </w:t>
+      </w:r>
+      <w:r>
+        <w:t>dentro de la aplicación presionando la tecla F1</w:t>
+      </w:r>
+      <w:r>
+        <w:t xml:space="preserve">. </w:t>
+      </w:r>
+      <w:r>
+        <w:t>La misma consta de una copia del manual de usuario, digitalizado de manera que cumpla con el formato mencionado.</w:t>
       </w:r>
     </w:p>
     <w:p/>
@@ -13344,7 +13553,18 @@
     <w:p>
       <w:r>
         <w:tab/>
-        <w:t>El fichero Léame se copiará al equipo cuando se ejecute el archivo de instalación del sistema. Una vez finalizada la instalación, aparecerá un checkbox con la opción “Ver fichero Léame”, tildada por defecto. Si al hacer clic en Finalizar esta opción sigue tildada, se abrirá el archivo Léame, que será un simple archivo de texto (en formato .txt).</w:t>
+        <w:t>El fichero Léame se copiará al equipo cuando se ejecute el archivo de instalación del sistema.</w:t>
+      </w:r>
+      <w:r>
+        <w:t xml:space="preserve"> Una vez finalizada la instalación, se encontrará el archivo Léame (en formato .</w:t>
+      </w:r>
+      <w:proofErr w:type="spellStart"/>
+      <w:r>
+        <w:t>txt</w:t>
+      </w:r>
+      <w:proofErr w:type="spellEnd"/>
+      <w:r>
+        <w:t>) dentro de la carpeta donde el sistema fue instalado.</w:t>
       </w:r>
     </w:p>
     <w:p>
@@ -13423,8 +13643,13 @@
         </w:numPr>
       </w:pPr>
       <w:r>
-        <w:t>CU002 – Log-out</w:t>
-      </w:r>
+        <w:t>CU002 – Log-</w:t>
+      </w:r>
+      <w:proofErr w:type="spellStart"/>
+      <w:r>
+        <w:t>out</w:t>
+      </w:r>
+      <w:proofErr w:type="spellEnd"/>
     </w:p>
     <w:p>
       <w:pPr>
@@ -13447,8 +13672,13 @@
         </w:numPr>
       </w:pPr>
       <w:r>
-        <w:t>CU004 – Realizar backup</w:t>
-      </w:r>
+        <w:t xml:space="preserve">CU004 – Realizar </w:t>
+      </w:r>
+      <w:proofErr w:type="spellStart"/>
+      <w:r>
+        <w:t>backup</w:t>
+      </w:r>
+      <w:proofErr w:type="spellEnd"/>
     </w:p>
     <w:p>
       <w:pPr>
@@ -13459,8 +13689,13 @@
         </w:numPr>
       </w:pPr>
       <w:r>
-        <w:t>CU005 – Restaurar backup</w:t>
-      </w:r>
+        <w:t xml:space="preserve">CU005 – Restaurar </w:t>
+      </w:r>
+      <w:proofErr w:type="spellStart"/>
+      <w:r>
+        <w:t>backup</w:t>
+      </w:r>
+      <w:proofErr w:type="spellEnd"/>
     </w:p>
     <w:p>
       <w:pPr>
@@ -13932,18 +14167,6 @@
       <w:r>
         <w:lastRenderedPageBreak/>
         <w:t>CU029 – Mostrar alertas de insuficiencia</w:t>
-      </w:r>
-    </w:p>
-    <w:p>
-      <w:pPr>
-        <w:pStyle w:val="Prrafodelista"/>
-        <w:numPr>
-          <w:ilvl w:val="2"/>
-          <w:numId w:val="3"/>
-        </w:numPr>
-      </w:pPr>
-      <w:r>
-        <w:t>CU034 – Eliminar planillas</w:t>
       </w:r>
     </w:p>
     <w:p>
@@ -14590,9 +14813,11 @@
       <w:pPr>
         <w:pStyle w:val="SubttuloCU"/>
       </w:pPr>
+      <w:proofErr w:type="spellStart"/>
       <w:r>
         <w:t>Poscondiciones</w:t>
       </w:r>
+      <w:proofErr w:type="spellEnd"/>
     </w:p>
     <w:p>
       <w:pPr>
@@ -14693,7 +14918,7 @@
                     </pic:cNvPicPr>
                   </pic:nvPicPr>
                   <pic:blipFill>
-                    <a:blip r:embed="rId14">
+                    <a:blip r:embed="rId13">
                       <a:extLst>
                         <a:ext uri="{28A0092B-C50C-407E-A947-70E740481C1C}">
                           <a14:useLocalDpi xmlns:a14="http://schemas.microsoft.com/office/drawing/2010/main" val="0"/>
@@ -15194,7 +15419,7 @@
                     </pic:cNvPicPr>
                   </pic:nvPicPr>
                   <pic:blipFill>
-                    <a:blip r:embed="rId15">
+                    <a:blip r:embed="rId14">
                       <a:extLst>
                         <a:ext uri="{28A0092B-C50C-407E-A947-70E740481C1C}">
                           <a14:useLocalDpi xmlns:a14="http://schemas.microsoft.com/office/drawing/2010/main" val="0"/>
@@ -15266,7 +15491,7 @@
                     </pic:cNvPicPr>
                   </pic:nvPicPr>
                   <pic:blipFill>
-                    <a:blip r:embed="rId16">
+                    <a:blip r:embed="rId15">
                       <a:extLst>
                         <a:ext uri="{28A0092B-C50C-407E-A947-70E740481C1C}">
                           <a14:useLocalDpi xmlns:a14="http://schemas.microsoft.com/office/drawing/2010/main" val="0"/>
@@ -15338,7 +15563,7 @@
                     </pic:cNvPicPr>
                   </pic:nvPicPr>
                   <pic:blipFill>
-                    <a:blip r:embed="rId17">
+                    <a:blip r:embed="rId16">
                       <a:extLst>
                         <a:ext uri="{28A0092B-C50C-407E-A947-70E740481C1C}">
                           <a14:useLocalDpi xmlns:a14="http://schemas.microsoft.com/office/drawing/2010/main" val="0"/>
@@ -15404,9 +15629,14 @@
       </w:pPr>
       <w:bookmarkStart w:id="46" w:name="_Toc519786540"/>
       <w:r>
-        <w:t>CU002 – Log-out</w:t>
+        <w:t>CU002 – Log-</w:t>
+      </w:r>
+      <w:proofErr w:type="spellStart"/>
+      <w:r>
+        <w:t>out</w:t>
       </w:r>
       <w:bookmarkEnd w:id="46"/>
+      <w:proofErr w:type="spellEnd"/>
     </w:p>
     <w:p>
       <w:pPr>
@@ -15815,9 +16045,11 @@
       <w:pPr>
         <w:pStyle w:val="SubttuloCU"/>
       </w:pPr>
+      <w:proofErr w:type="spellStart"/>
       <w:r>
         <w:t>Poscondiciones</w:t>
       </w:r>
+      <w:proofErr w:type="spellEnd"/>
     </w:p>
     <w:p>
       <w:pPr>
@@ -15930,7 +16162,7 @@
                     </pic:cNvPicPr>
                   </pic:nvPicPr>
                   <pic:blipFill>
-                    <a:blip r:embed="rId18">
+                    <a:blip r:embed="rId17">
                       <a:extLst>
                         <a:ext uri="{28A0092B-C50C-407E-A947-70E740481C1C}">
                           <a14:useLocalDpi xmlns:a14="http://schemas.microsoft.com/office/drawing/2010/main" val="0"/>
@@ -16079,7 +16311,7 @@
                     </pic:cNvPicPr>
                   </pic:nvPicPr>
                   <pic:blipFill>
-                    <a:blip r:embed="rId19">
+                    <a:blip r:embed="rId18">
                       <a:extLst>
                         <a:ext uri="{28A0092B-C50C-407E-A947-70E740481C1C}">
                           <a14:useLocalDpi xmlns:a14="http://schemas.microsoft.com/office/drawing/2010/main" val="0"/>
@@ -16151,7 +16383,7 @@
                     </pic:cNvPicPr>
                   </pic:nvPicPr>
                   <pic:blipFill>
-                    <a:blip r:embed="rId20">
+                    <a:blip r:embed="rId19">
                       <a:extLst>
                         <a:ext uri="{28A0092B-C50C-407E-A947-70E740481C1C}">
                           <a14:useLocalDpi xmlns:a14="http://schemas.microsoft.com/office/drawing/2010/main" val="0"/>
@@ -16223,7 +16455,7 @@
                     </pic:cNvPicPr>
                   </pic:nvPicPr>
                   <pic:blipFill>
-                    <a:blip r:embed="rId21">
+                    <a:blip r:embed="rId20">
                       <a:extLst>
                         <a:ext uri="{28A0092B-C50C-407E-A947-70E740481C1C}">
                           <a14:useLocalDpi xmlns:a14="http://schemas.microsoft.com/office/drawing/2010/main" val="0"/>
@@ -16631,9 +16863,11 @@
       <w:pPr>
         <w:pStyle w:val="SubttuloCU"/>
       </w:pPr>
+      <w:proofErr w:type="spellStart"/>
       <w:r>
         <w:t>Poscondiciones</w:t>
       </w:r>
+      <w:proofErr w:type="spellEnd"/>
     </w:p>
     <w:p>
       <w:pPr>
@@ -16734,7 +16968,7 @@
                     </pic:cNvPicPr>
                   </pic:nvPicPr>
                   <pic:blipFill>
-                    <a:blip r:embed="rId22">
+                    <a:blip r:embed="rId21">
                       <a:extLst>
                         <a:ext uri="{28A0092B-C50C-407E-A947-70E740481C1C}">
                           <a14:useLocalDpi xmlns:a14="http://schemas.microsoft.com/office/drawing/2010/main" val="0"/>
@@ -16961,7 +17195,7 @@
                     </pic:cNvPicPr>
                   </pic:nvPicPr>
                   <pic:blipFill>
-                    <a:blip r:embed="rId23">
+                    <a:blip r:embed="rId22">
                       <a:extLst>
                         <a:ext uri="{28A0092B-C50C-407E-A947-70E740481C1C}">
                           <a14:useLocalDpi xmlns:a14="http://schemas.microsoft.com/office/drawing/2010/main" val="0"/>
@@ -17033,7 +17267,7 @@
                     </pic:cNvPicPr>
                   </pic:nvPicPr>
                   <pic:blipFill>
-                    <a:blip r:embed="rId24">
+                    <a:blip r:embed="rId23">
                       <a:extLst>
                         <a:ext uri="{28A0092B-C50C-407E-A947-70E740481C1C}">
                           <a14:useLocalDpi xmlns:a14="http://schemas.microsoft.com/office/drawing/2010/main" val="0"/>
@@ -17105,7 +17339,7 @@
                     </pic:cNvPicPr>
                   </pic:nvPicPr>
                   <pic:blipFill>
-                    <a:blip r:embed="rId25">
+                    <a:blip r:embed="rId24">
                       <a:extLst>
                         <a:ext uri="{28A0092B-C50C-407E-A947-70E740481C1C}">
                           <a14:useLocalDpi xmlns:a14="http://schemas.microsoft.com/office/drawing/2010/main" val="0"/>
@@ -17174,9 +17408,14 @@
         <w:t>CU00</w:t>
       </w:r>
       <w:r>
-        <w:t>4 – Realizar backup</w:t>
+        <w:t xml:space="preserve">4 – Realizar </w:t>
+      </w:r>
+      <w:proofErr w:type="spellStart"/>
+      <w:r>
+        <w:t>backup</w:t>
       </w:r>
       <w:bookmarkEnd w:id="48"/>
+      <w:proofErr w:type="spellEnd"/>
     </w:p>
     <w:p>
       <w:pPr>
@@ -17489,7 +17728,15 @@
     <w:p>
       <w:r>
         <w:tab/>
-        <w:t>El administrador realizará un backup (copia de seguridad) de la base de datos.</w:t>
+        <w:t xml:space="preserve">El administrador realizará un </w:t>
+      </w:r>
+      <w:proofErr w:type="spellStart"/>
+      <w:r>
+        <w:t>backup</w:t>
+      </w:r>
+      <w:proofErr w:type="spellEnd"/>
+      <w:r>
+        <w:t xml:space="preserve"> (copia de seguridad) de la base de datos.</w:t>
       </w:r>
     </w:p>
     <w:p>
@@ -17528,9 +17775,11 @@
       <w:pPr>
         <w:pStyle w:val="SubttuloCU"/>
       </w:pPr>
+      <w:proofErr w:type="spellStart"/>
       <w:r>
         <w:t>Poscondiciones</w:t>
       </w:r>
+      <w:proofErr w:type="spellEnd"/>
     </w:p>
     <w:p>
       <w:pPr>
@@ -17605,13 +17854,12 @@
       <w:r>
         <w:rPr>
           <w:noProof/>
-          <w:lang w:eastAsia="es-AR"/>
         </w:rPr>
         <w:drawing>
-          <wp:inline distT="0" distB="0" distL="0" distR="0" wp14:anchorId="76A790CA" wp14:editId="76A790CB">
-            <wp:extent cx="4572000" cy="1575435"/>
-            <wp:effectExtent l="0" t="0" r="0" b="5715"/>
-            <wp:docPr id="220" name="Imagen 220"/>
+          <wp:inline distT="0" distB="0" distL="0" distR="0" wp14:anchorId="1ECEF58F" wp14:editId="5A458779">
+            <wp:extent cx="4467225" cy="2409825"/>
+            <wp:effectExtent l="0" t="0" r="9525" b="9525"/>
+            <wp:docPr id="1" name="Imagen 1"/>
             <wp:cNvGraphicFramePr>
               <a:graphicFrameLocks xmlns:a="http://schemas.openxmlformats.org/drawingml/2006/main" noChangeAspect="1"/>
             </wp:cNvGraphicFramePr>
@@ -17619,13 +17867,13 @@
               <a:graphicData uri="http://schemas.openxmlformats.org/drawingml/2006/picture">
                 <pic:pic xmlns:pic="http://schemas.openxmlformats.org/drawingml/2006/picture">
                   <pic:nvPicPr>
-                    <pic:cNvPr id="0" name="Picture 18"/>
+                    <pic:cNvPr id="0" name="Picture 3"/>
                     <pic:cNvPicPr>
                       <a:picLocks noChangeAspect="1" noChangeArrowheads="1"/>
                     </pic:cNvPicPr>
                   </pic:nvPicPr>
                   <pic:blipFill>
-                    <a:blip r:embed="rId26">
+                    <a:blip r:embed="rId25">
                       <a:extLst>
                         <a:ext uri="{28A0092B-C50C-407E-A947-70E740481C1C}">
                           <a14:useLocalDpi xmlns:a14="http://schemas.microsoft.com/office/drawing/2010/main" val="0"/>
@@ -17640,7 +17888,7 @@
                   <pic:spPr bwMode="auto">
                     <a:xfrm>
                       <a:off x="0" y="0"/>
-                      <a:ext cx="4572000" cy="1575435"/>
+                      <a:ext cx="4467225" cy="2409825"/>
                     </a:xfrm>
                     <a:prstGeom prst="rect">
                       <a:avLst/>
@@ -17752,7 +18000,7 @@
         </w:numPr>
       </w:pPr>
       <w:r>
-        <w:t>El sistema crea una copia de seguridad de la base de datos en el medio elegido por el usuario.</w:t>
+        <w:t>El sistema verifica que la base de datos esté íntegra (CU018 – Verificar integridad BD).</w:t>
       </w:r>
     </w:p>
     <w:p>
@@ -17764,7 +18012,7 @@
         </w:numPr>
       </w:pPr>
       <w:r>
-        <w:t>El sistema registra en la bitácora que se realizó una copia de seguridad.</w:t>
+        <w:t>El sistema crea una copia de seguridad de la base de datos en el medio elegido por el usuario.</w:t>
       </w:r>
     </w:p>
     <w:p>
@@ -17776,6 +18024,18 @@
         </w:numPr>
       </w:pPr>
       <w:r>
+        <w:t>El sistema registra en la bitácora que se realizó una copia de seguridad.</w:t>
+      </w:r>
+    </w:p>
+    <w:p>
+      <w:pPr>
+        <w:pStyle w:val="Prrafodelista"/>
+        <w:numPr>
+          <w:ilvl w:val="0"/>
+          <w:numId w:val="21"/>
+        </w:numPr>
+      </w:pPr>
+      <w:r>
         <w:t>El sistema informa al usuario que la operación se realizó con éxito.</w:t>
       </w:r>
     </w:p>
@@ -17803,7 +18063,15 @@
         <w:t>5</w:t>
       </w:r>
       <w:r>
-        <w:t xml:space="preserve"> del flujo normal el usuario no hubiere seleccionado la ubicación para guardar el archivo de backup, el sistema le informa al administrador que debe hacerlo para poder continuar.</w:t>
+        <w:t xml:space="preserve"> del flujo normal el usuario no hubiere seleccionado la ubicación para guardar el archivo de </w:t>
+      </w:r>
+      <w:proofErr w:type="spellStart"/>
+      <w:r>
+        <w:t>backup</w:t>
+      </w:r>
+      <w:proofErr w:type="spellEnd"/>
+      <w:r>
+        <w:t>, el sistema le informa al administrador que debe hacerlo para poder continuar.</w:t>
       </w:r>
     </w:p>
     <w:p>
@@ -17824,10 +18092,31 @@
         <w:pStyle w:val="SubttuloCU"/>
       </w:pPr>
       <w:r>
+        <w:t>Flujo alternativo 2</w:t>
+      </w:r>
+    </w:p>
+    <w:p>
+      <w:pPr>
+        <w:pStyle w:val="Prrafodelista"/>
+        <w:numPr>
+          <w:ilvl w:val="0"/>
+          <w:numId w:val="133"/>
+        </w:numPr>
+      </w:pPr>
+      <w:r>
+        <w:t>Si en el paso 6 del flujo normal el sistema detecta que la base de datos no está íntegra, el sistema muestra un mensaje informando eso al usuario.</w:t>
+      </w:r>
+    </w:p>
+    <w:p/>
+    <w:p>
+      <w:pPr>
+        <w:pStyle w:val="SubttuloCU"/>
+      </w:pPr>
+      <w:r>
         <w:t xml:space="preserve">Flujo alternativo </w:t>
       </w:r>
       <w:r>
-        <w:t>2</w:t>
+        <w:t>3</w:t>
       </w:r>
     </w:p>
     <w:p>
@@ -17912,7 +18201,7 @@
                     </pic:cNvPicPr>
                   </pic:nvPicPr>
                   <pic:blipFill>
-                    <a:blip r:embed="rId27">
+                    <a:blip r:embed="rId26">
                       <a:extLst>
                         <a:ext uri="{28A0092B-C50C-407E-A947-70E740481C1C}">
                           <a14:useLocalDpi xmlns:a14="http://schemas.microsoft.com/office/drawing/2010/main" val="0"/>
@@ -17984,7 +18273,7 @@
                     </pic:cNvPicPr>
                   </pic:nvPicPr>
                   <pic:blipFill>
-                    <a:blip r:embed="rId28">
+                    <a:blip r:embed="rId27">
                       <a:extLst>
                         <a:ext uri="{28A0092B-C50C-407E-A947-70E740481C1C}">
                           <a14:useLocalDpi xmlns:a14="http://schemas.microsoft.com/office/drawing/2010/main" val="0"/>
@@ -18056,7 +18345,7 @@
                     </pic:cNvPicPr>
                   </pic:nvPicPr>
                   <pic:blipFill>
-                    <a:blip r:embed="rId29">
+                    <a:blip r:embed="rId28">
                       <a:extLst>
                         <a:ext uri="{28A0092B-C50C-407E-A947-70E740481C1C}">
                           <a14:useLocalDpi xmlns:a14="http://schemas.microsoft.com/office/drawing/2010/main" val="0"/>
@@ -18125,9 +18414,14 @@
         <w:t>CU00</w:t>
       </w:r>
       <w:r>
-        <w:t>5 – Restaurar backup</w:t>
+        <w:t xml:space="preserve">5 – Restaurar </w:t>
+      </w:r>
+      <w:proofErr w:type="spellStart"/>
+      <w:r>
+        <w:t>backup</w:t>
       </w:r>
       <w:bookmarkEnd w:id="49"/>
+      <w:proofErr w:type="spellEnd"/>
     </w:p>
     <w:p>
       <w:pPr>
@@ -18432,7 +18726,15 @@
     <w:p>
       <w:r>
         <w:tab/>
-        <w:t>El administrador restaurará un backup (copia de seguridad) de la base de datos que haya realizado previamente.</w:t>
+        <w:t xml:space="preserve">El administrador restaurará un </w:t>
+      </w:r>
+      <w:proofErr w:type="spellStart"/>
+      <w:r>
+        <w:t>backup</w:t>
+      </w:r>
+      <w:proofErr w:type="spellEnd"/>
+      <w:r>
+        <w:t xml:space="preserve"> (copia de seguridad) de la base de datos que haya realizado previamente.</w:t>
       </w:r>
     </w:p>
     <w:p>
@@ -18476,16 +18778,26 @@
         </w:numPr>
       </w:pPr>
       <w:r>
-        <w:t>El administrador deberá poseer un archivo de backup previamente realizado por el sistema.</w:t>
+        <w:t xml:space="preserve">El administrador deberá poseer un archivo de </w:t>
+      </w:r>
+      <w:proofErr w:type="spellStart"/>
+      <w:r>
+        <w:t>backup</w:t>
+      </w:r>
+      <w:proofErr w:type="spellEnd"/>
+      <w:r>
+        <w:t xml:space="preserve"> previamente realizado por el sistema.</w:t>
       </w:r>
     </w:p>
     <w:p>
       <w:pPr>
         <w:pStyle w:val="SubttuloCU"/>
       </w:pPr>
+      <w:proofErr w:type="spellStart"/>
       <w:r>
         <w:t>Poscondiciones</w:t>
       </w:r>
+      <w:proofErr w:type="spellEnd"/>
     </w:p>
     <w:p>
       <w:pPr>
@@ -18496,7 +18808,15 @@
         </w:numPr>
       </w:pPr>
       <w:r>
-        <w:t>La base de datos queda restaurada con los datos que contiene el backup usado.</w:t>
+        <w:t xml:space="preserve">La base de datos queda restaurada con los datos que contiene el </w:t>
+      </w:r>
+      <w:proofErr w:type="spellStart"/>
+      <w:r>
+        <w:t>backup</w:t>
+      </w:r>
+      <w:proofErr w:type="spellEnd"/>
+      <w:r>
+        <w:t xml:space="preserve"> usado.</w:t>
       </w:r>
     </w:p>
     <w:p>
@@ -18586,7 +18906,7 @@
                     </pic:cNvPicPr>
                   </pic:nvPicPr>
                   <pic:blipFill>
-                    <a:blip r:embed="rId30">
+                    <a:blip r:embed="rId29">
                       <a:extLst>
                         <a:ext uri="{28A0092B-C50C-407E-A947-70E740481C1C}">
                           <a14:useLocalDpi xmlns:a14="http://schemas.microsoft.com/office/drawing/2010/main" val="0"/>
@@ -18686,7 +19006,15 @@
         </w:numPr>
       </w:pPr>
       <w:r>
-        <w:t>El sistema muestra una pantalla para seleccionar el archivo de backup que se usará para la restauración.</w:t>
+        <w:t xml:space="preserve">El sistema muestra una pantalla para seleccionar el archivo de </w:t>
+      </w:r>
+      <w:proofErr w:type="spellStart"/>
+      <w:r>
+        <w:t>backup</w:t>
+      </w:r>
+      <w:proofErr w:type="spellEnd"/>
+      <w:r>
+        <w:t xml:space="preserve"> que se usará para la restauración.</w:t>
       </w:r>
     </w:p>
     <w:p>
@@ -18698,7 +19026,15 @@
         </w:numPr>
       </w:pPr>
       <w:r>
-        <w:t>El administrador selecciona el archivo de backup y presiona el botón Abrir.</w:t>
+        <w:t xml:space="preserve">El administrador selecciona el archivo de </w:t>
+      </w:r>
+      <w:proofErr w:type="spellStart"/>
+      <w:r>
+        <w:t>backup</w:t>
+      </w:r>
+      <w:proofErr w:type="spellEnd"/>
+      <w:r>
+        <w:t xml:space="preserve"> y presiona el botón Abrir.</w:t>
       </w:r>
     </w:p>
     <w:p>
@@ -18710,7 +19046,15 @@
         </w:numPr>
       </w:pPr>
       <w:r>
-        <w:t>El sistema cierra la ventana para elegir el archivo de backup.</w:t>
+        <w:t xml:space="preserve">El sistema cierra la ventana para elegir el archivo de </w:t>
+      </w:r>
+      <w:proofErr w:type="spellStart"/>
+      <w:r>
+        <w:t>backup</w:t>
+      </w:r>
+      <w:proofErr w:type="spellEnd"/>
+      <w:r>
+        <w:t>.</w:t>
       </w:r>
     </w:p>
     <w:p>
@@ -18770,7 +19114,15 @@
         </w:numPr>
       </w:pPr>
       <w:r>
-        <w:t>El sistema restaura la base de datos con lo que hay en el archivo de backup seleccionado por el administrador.</w:t>
+        <w:t xml:space="preserve">El sistema restaura la base de datos con lo que hay en el archivo de </w:t>
+      </w:r>
+      <w:proofErr w:type="spellStart"/>
+      <w:r>
+        <w:t>backup</w:t>
+      </w:r>
+      <w:proofErr w:type="spellEnd"/>
+      <w:r>
+        <w:t xml:space="preserve"> seleccionado por el administrador.</w:t>
       </w:r>
     </w:p>
     <w:p>
@@ -18824,8 +19176,13 @@
         <w:t>cierra la sesión del usuario (</w:t>
       </w:r>
       <w:r>
-        <w:t>CU002 – Log-out</w:t>
-      </w:r>
+        <w:t>CU002 – Log-</w:t>
+      </w:r>
+      <w:proofErr w:type="spellStart"/>
+      <w:r>
+        <w:t>out</w:t>
+      </w:r>
+      <w:proofErr w:type="spellEnd"/>
       <w:r>
         <w:t>)</w:t>
       </w:r>
@@ -18851,7 +19208,15 @@
         </w:numPr>
       </w:pPr>
       <w:r>
-        <w:t>Si en el paso 8 del flujo normal el usuario no hubiere seleccionado el archivo de backup a restaurar, el sistema le informa al administrador que debe hacerlo para poder continuar.</w:t>
+        <w:t xml:space="preserve">Si en el paso 8 del flujo normal el usuario no hubiere seleccionado el archivo de </w:t>
+      </w:r>
+      <w:proofErr w:type="spellStart"/>
+      <w:r>
+        <w:t>backup</w:t>
+      </w:r>
+      <w:proofErr w:type="spellEnd"/>
+      <w:r>
+        <w:t xml:space="preserve"> a restaurar, el sistema le informa al administrador que debe hacerlo para poder continuar.</w:t>
       </w:r>
     </w:p>
     <w:p>
@@ -18922,7 +19287,7 @@
                     </pic:cNvPicPr>
                   </pic:nvPicPr>
                   <pic:blipFill>
-                    <a:blip r:embed="rId31">
+                    <a:blip r:embed="rId30">
                       <a:extLst>
                         <a:ext uri="{28A0092B-C50C-407E-A947-70E740481C1C}">
                           <a14:useLocalDpi xmlns:a14="http://schemas.microsoft.com/office/drawing/2010/main" val="0"/>
@@ -18994,7 +19359,7 @@
                     </pic:cNvPicPr>
                   </pic:nvPicPr>
                   <pic:blipFill>
-                    <a:blip r:embed="rId32">
+                    <a:blip r:embed="rId31">
                       <a:extLst>
                         <a:ext uri="{28A0092B-C50C-407E-A947-70E740481C1C}">
                           <a14:useLocalDpi xmlns:a14="http://schemas.microsoft.com/office/drawing/2010/main" val="0"/>
@@ -19066,7 +19431,7 @@
                     </pic:cNvPicPr>
                   </pic:nvPicPr>
                   <pic:blipFill>
-                    <a:blip r:embed="rId33">
+                    <a:blip r:embed="rId32">
                       <a:extLst>
                         <a:ext uri="{28A0092B-C50C-407E-A947-70E740481C1C}">
                           <a14:useLocalDpi xmlns:a14="http://schemas.microsoft.com/office/drawing/2010/main" val="0"/>
@@ -19481,9 +19846,11 @@
       <w:pPr>
         <w:pStyle w:val="SubttuloCU"/>
       </w:pPr>
+      <w:proofErr w:type="spellStart"/>
       <w:r>
         <w:t>Poscondiciones</w:t>
       </w:r>
+      <w:proofErr w:type="spellEnd"/>
     </w:p>
     <w:p>
       <w:pPr>
@@ -19572,7 +19939,7 @@
                     </pic:cNvPicPr>
                   </pic:nvPicPr>
                   <pic:blipFill>
-                    <a:blip r:embed="rId34">
+                    <a:blip r:embed="rId33">
                       <a:extLst>
                         <a:ext uri="{28A0092B-C50C-407E-A947-70E740481C1C}">
                           <a14:useLocalDpi xmlns:a14="http://schemas.microsoft.com/office/drawing/2010/main" val="0"/>
@@ -19811,7 +20178,7 @@
                     </pic:cNvPicPr>
                   </pic:nvPicPr>
                   <pic:blipFill>
-                    <a:blip r:embed="rId35">
+                    <a:blip r:embed="rId34">
                       <a:extLst>
                         <a:ext uri="{28A0092B-C50C-407E-A947-70E740481C1C}">
                           <a14:useLocalDpi xmlns:a14="http://schemas.microsoft.com/office/drawing/2010/main" val="0"/>
@@ -19878,7 +20245,7 @@
                     </pic:cNvPicPr>
                   </pic:nvPicPr>
                   <pic:blipFill>
-                    <a:blip r:embed="rId36">
+                    <a:blip r:embed="rId35">
                       <a:extLst>
                         <a:ext uri="{28A0092B-C50C-407E-A947-70E740481C1C}">
                           <a14:useLocalDpi xmlns:a14="http://schemas.microsoft.com/office/drawing/2010/main" val="0"/>
@@ -19950,7 +20317,7 @@
                     </pic:cNvPicPr>
                   </pic:nvPicPr>
                   <pic:blipFill>
-                    <a:blip r:embed="rId37">
+                    <a:blip r:embed="rId36">
                       <a:extLst>
                         <a:ext uri="{28A0092B-C50C-407E-A947-70E740481C1C}">
                           <a14:useLocalDpi xmlns:a14="http://schemas.microsoft.com/office/drawing/2010/main" val="0"/>
@@ -20368,9 +20735,11 @@
       <w:pPr>
         <w:pStyle w:val="SubttuloCU"/>
       </w:pPr>
+      <w:proofErr w:type="spellStart"/>
       <w:r>
         <w:t>Poscondiciones</w:t>
       </w:r>
+      <w:proofErr w:type="spellEnd"/>
     </w:p>
     <w:p>
       <w:pPr>
@@ -20421,7 +20790,15 @@
         </w:numPr>
       </w:pPr>
       <w:r>
-        <w:t>No podrá modificarse el idioma por defecto (Español).</w:t>
+        <w:t>No podrá modificarse el idioma por defecto (</w:t>
+      </w:r>
+      <w:proofErr w:type="gramStart"/>
+      <w:r>
+        <w:t>Español</w:t>
+      </w:r>
+      <w:proofErr w:type="gramEnd"/>
+      <w:r>
+        <w:t>).</w:t>
       </w:r>
     </w:p>
     <w:p>
@@ -20465,7 +20842,7 @@
                     </pic:cNvPicPr>
                   </pic:nvPicPr>
                   <pic:blipFill>
-                    <a:blip r:embed="rId38">
+                    <a:blip r:embed="rId37">
                       <a:extLst>
                         <a:ext uri="{28A0092B-C50C-407E-A947-70E740481C1C}">
                           <a14:useLocalDpi xmlns:a14="http://schemas.microsoft.com/office/drawing/2010/main" val="0"/>
@@ -20788,7 +21165,7 @@
                     </pic:cNvPicPr>
                   </pic:nvPicPr>
                   <pic:blipFill>
-                    <a:blip r:embed="rId39">
+                    <a:blip r:embed="rId38">
                       <a:extLst>
                         <a:ext uri="{28A0092B-C50C-407E-A947-70E740481C1C}">
                           <a14:useLocalDpi xmlns:a14="http://schemas.microsoft.com/office/drawing/2010/main" val="0"/>
@@ -20855,7 +21232,7 @@
                     </pic:cNvPicPr>
                   </pic:nvPicPr>
                   <pic:blipFill>
-                    <a:blip r:embed="rId40">
+                    <a:blip r:embed="rId39">
                       <a:extLst>
                         <a:ext uri="{28A0092B-C50C-407E-A947-70E740481C1C}">
                           <a14:useLocalDpi xmlns:a14="http://schemas.microsoft.com/office/drawing/2010/main" val="0"/>
@@ -20922,7 +21299,7 @@
                     </pic:cNvPicPr>
                   </pic:nvPicPr>
                   <pic:blipFill>
-                    <a:blip r:embed="rId41">
+                    <a:blip r:embed="rId40">
                       <a:extLst>
                         <a:ext uri="{28A0092B-C50C-407E-A947-70E740481C1C}">
                           <a14:useLocalDpi xmlns:a14="http://schemas.microsoft.com/office/drawing/2010/main" val="0"/>
@@ -21346,9 +21723,11 @@
       <w:pPr>
         <w:pStyle w:val="SubttuloCU"/>
       </w:pPr>
+      <w:proofErr w:type="spellStart"/>
       <w:r>
         <w:t>Poscondiciones</w:t>
       </w:r>
+      <w:proofErr w:type="spellEnd"/>
     </w:p>
     <w:p>
       <w:pPr>
@@ -21371,7 +21750,13 @@
         </w:numPr>
       </w:pPr>
       <w:r>
-        <w:t>Todos los usuarios que tenían configurado el idioma eliminado quedan con el idioma por defecto (Español).</w:t>
+        <w:t>Todos los usuarios que tenían configurado el idioma eliminado quedan con el idioma por defecto (</w:t>
+      </w:r>
+      <w:r>
+        <w:t>español</w:t>
+      </w:r>
+      <w:r>
+        <w:t>).</w:t>
       </w:r>
     </w:p>
     <w:p>
@@ -21411,7 +21796,13 @@
         </w:numPr>
       </w:pPr>
       <w:r>
-        <w:t>No podrá eliminarse el idioma por defecto (Español).</w:t>
+        <w:t>No podrá eliminarse el idioma por defecto (</w:t>
+      </w:r>
+      <w:r>
+        <w:t>español</w:t>
+      </w:r>
+      <w:r>
+        <w:t>).</w:t>
       </w:r>
     </w:p>
     <w:p>
@@ -21455,7 +21846,7 @@
                     </pic:cNvPicPr>
                   </pic:nvPicPr>
                   <pic:blipFill>
-                    <a:blip r:embed="rId42">
+                    <a:blip r:embed="rId41">
                       <a:extLst>
                         <a:ext uri="{28A0092B-C50C-407E-A947-70E740481C1C}">
                           <a14:useLocalDpi xmlns:a14="http://schemas.microsoft.com/office/drawing/2010/main" val="0"/>
@@ -21567,7 +21958,13 @@
         </w:numPr>
       </w:pPr>
       <w:r>
-        <w:t>El sistema verifica que el idioma elegido no sea el por defecto (Español).</w:t>
+        <w:t>El sistema verifica que el idioma elegido no sea el por defecto (</w:t>
+      </w:r>
+      <w:r>
+        <w:t>español</w:t>
+      </w:r>
+      <w:r>
+        <w:t>).</w:t>
       </w:r>
     </w:p>
     <w:p>
@@ -21627,7 +22024,13 @@
         </w:numPr>
       </w:pPr>
       <w:r>
-        <w:t>El sistema busca todos los usuarios que tengan configurado ese idioma y les asigna el idioma por defecto (Español)</w:t>
+        <w:t>El sistema busca todos los usuarios que tengan configurado ese idioma y les asigna el idioma por defecto (</w:t>
+      </w:r>
+      <w:r>
+        <w:t>español</w:t>
+      </w:r>
+      <w:r>
+        <w:t>)</w:t>
       </w:r>
       <w:r>
         <w:t xml:space="preserve"> (CU011 – Modificar usuario)</w:t>
@@ -21781,7 +22184,7 @@
                     </pic:cNvPicPr>
                   </pic:nvPicPr>
                   <pic:blipFill>
-                    <a:blip r:embed="rId43">
+                    <a:blip r:embed="rId42">
                       <a:extLst>
                         <a:ext uri="{28A0092B-C50C-407E-A947-70E740481C1C}">
                           <a14:useLocalDpi xmlns:a14="http://schemas.microsoft.com/office/drawing/2010/main" val="0"/>
@@ -21851,7 +22254,7 @@
                     </pic:cNvPicPr>
                   </pic:nvPicPr>
                   <pic:blipFill>
-                    <a:blip r:embed="rId44">
+                    <a:blip r:embed="rId43">
                       <a:extLst>
                         <a:ext uri="{28A0092B-C50C-407E-A947-70E740481C1C}">
                           <a14:useLocalDpi xmlns:a14="http://schemas.microsoft.com/office/drawing/2010/main" val="0"/>
@@ -21921,7 +22324,7 @@
                     </pic:cNvPicPr>
                   </pic:nvPicPr>
                   <pic:blipFill>
-                    <a:blip r:embed="rId45">
+                    <a:blip r:embed="rId44">
                       <a:extLst>
                         <a:ext uri="{28A0092B-C50C-407E-A947-70E740481C1C}">
                           <a14:useLocalDpi xmlns:a14="http://schemas.microsoft.com/office/drawing/2010/main" val="0"/>
@@ -22346,9 +22749,11 @@
       <w:pPr>
         <w:pStyle w:val="SubttuloCU"/>
       </w:pPr>
+      <w:proofErr w:type="spellStart"/>
       <w:r>
         <w:t>Poscondiciones</w:t>
       </w:r>
+      <w:proofErr w:type="spellEnd"/>
     </w:p>
     <w:p>
       <w:pPr>
@@ -22440,7 +22845,7 @@
                     </pic:cNvPicPr>
                   </pic:nvPicPr>
                   <pic:blipFill>
-                    <a:blip r:embed="rId46">
+                    <a:blip r:embed="rId45">
                       <a:extLst>
                         <a:ext uri="{28A0092B-C50C-407E-A947-70E740481C1C}">
                           <a14:useLocalDpi xmlns:a14="http://schemas.microsoft.com/office/drawing/2010/main" val="0"/>
@@ -22586,7 +22991,7 @@
                     </pic:cNvPicPr>
                   </pic:nvPicPr>
                   <pic:blipFill>
-                    <a:blip r:embed="rId47">
+                    <a:blip r:embed="rId46">
                       <a:extLst>
                         <a:ext uri="{28A0092B-C50C-407E-A947-70E740481C1C}">
                           <a14:useLocalDpi xmlns:a14="http://schemas.microsoft.com/office/drawing/2010/main" val="0"/>
@@ -22656,7 +23061,7 @@
                     </pic:cNvPicPr>
                   </pic:nvPicPr>
                   <pic:blipFill>
-                    <a:blip r:embed="rId48">
+                    <a:blip r:embed="rId47">
                       <a:extLst>
                         <a:ext uri="{28A0092B-C50C-407E-A947-70E740481C1C}">
                           <a14:useLocalDpi xmlns:a14="http://schemas.microsoft.com/office/drawing/2010/main" val="0"/>
@@ -22726,7 +23131,7 @@
                     </pic:cNvPicPr>
                   </pic:nvPicPr>
                   <pic:blipFill>
-                    <a:blip r:embed="rId49">
+                    <a:blip r:embed="rId48">
                       <a:extLst>
                         <a:ext uri="{28A0092B-C50C-407E-A947-70E740481C1C}">
                           <a14:useLocalDpi xmlns:a14="http://schemas.microsoft.com/office/drawing/2010/main" val="0"/>
@@ -23151,9 +23556,11 @@
       <w:pPr>
         <w:pStyle w:val="SubttuloCU"/>
       </w:pPr>
+      <w:proofErr w:type="spellStart"/>
       <w:r>
         <w:t>Poscondiciones</w:t>
       </w:r>
+      <w:proofErr w:type="spellEnd"/>
     </w:p>
     <w:p>
       <w:pPr>
@@ -23245,7 +23652,7 @@
                     </pic:cNvPicPr>
                   </pic:nvPicPr>
                   <pic:blipFill>
-                    <a:blip r:embed="rId50">
+                    <a:blip r:embed="rId49">
                       <a:extLst>
                         <a:ext uri="{28A0092B-C50C-407E-A947-70E740481C1C}">
                           <a14:useLocalDpi xmlns:a14="http://schemas.microsoft.com/office/drawing/2010/main" val="0"/>
@@ -23558,7 +23965,7 @@
                     </pic:cNvPicPr>
                   </pic:nvPicPr>
                   <pic:blipFill>
-                    <a:blip r:embed="rId51">
+                    <a:blip r:embed="rId50">
                       <a:extLst>
                         <a:ext uri="{28A0092B-C50C-407E-A947-70E740481C1C}">
                           <a14:useLocalDpi xmlns:a14="http://schemas.microsoft.com/office/drawing/2010/main" val="0"/>
@@ -23628,7 +24035,7 @@
                     </pic:cNvPicPr>
                   </pic:nvPicPr>
                   <pic:blipFill>
-                    <a:blip r:embed="rId52">
+                    <a:blip r:embed="rId51">
                       <a:extLst>
                         <a:ext uri="{28A0092B-C50C-407E-A947-70E740481C1C}">
                           <a14:useLocalDpi xmlns:a14="http://schemas.microsoft.com/office/drawing/2010/main" val="0"/>
@@ -23698,7 +24105,7 @@
                     </pic:cNvPicPr>
                   </pic:nvPicPr>
                   <pic:blipFill>
-                    <a:blip r:embed="rId53">
+                    <a:blip r:embed="rId52">
                       <a:extLst>
                         <a:ext uri="{28A0092B-C50C-407E-A947-70E740481C1C}">
                           <a14:useLocalDpi xmlns:a14="http://schemas.microsoft.com/office/drawing/2010/main" val="0"/>
@@ -24117,9 +24524,11 @@
       <w:pPr>
         <w:pStyle w:val="SubttuloCU"/>
       </w:pPr>
+      <w:proofErr w:type="spellStart"/>
       <w:r>
         <w:t>Poscondiciones</w:t>
       </w:r>
+      <w:proofErr w:type="spellEnd"/>
     </w:p>
     <w:p>
       <w:pPr>
@@ -24214,7 +24623,7 @@
                     </pic:cNvPicPr>
                   </pic:nvPicPr>
                   <pic:blipFill>
-                    <a:blip r:embed="rId54">
+                    <a:blip r:embed="rId53">
                       <a:extLst>
                         <a:ext uri="{28A0092B-C50C-407E-A947-70E740481C1C}">
                           <a14:useLocalDpi xmlns:a14="http://schemas.microsoft.com/office/drawing/2010/main" val="0"/>
@@ -24524,7 +24933,7 @@
                     </pic:cNvPicPr>
                   </pic:nvPicPr>
                   <pic:blipFill>
-                    <a:blip r:embed="rId55">
+                    <a:blip r:embed="rId54">
                       <a:extLst>
                         <a:ext uri="{28A0092B-C50C-407E-A947-70E740481C1C}">
                           <a14:useLocalDpi xmlns:a14="http://schemas.microsoft.com/office/drawing/2010/main" val="0"/>
@@ -24594,7 +25003,7 @@
                     </pic:cNvPicPr>
                   </pic:nvPicPr>
                   <pic:blipFill>
-                    <a:blip r:embed="rId56">
+                    <a:blip r:embed="rId55">
                       <a:extLst>
                         <a:ext uri="{28A0092B-C50C-407E-A947-70E740481C1C}">
                           <a14:useLocalDpi xmlns:a14="http://schemas.microsoft.com/office/drawing/2010/main" val="0"/>
@@ -24664,7 +25073,7 @@
                     </pic:cNvPicPr>
                   </pic:nvPicPr>
                   <pic:blipFill>
-                    <a:blip r:embed="rId57">
+                    <a:blip r:embed="rId56">
                       <a:extLst>
                         <a:ext uri="{28A0092B-C50C-407E-A947-70E740481C1C}">
                           <a14:useLocalDpi xmlns:a14="http://schemas.microsoft.com/office/drawing/2010/main" val="0"/>
@@ -25029,9 +25438,11 @@
       <w:pPr>
         <w:pStyle w:val="SubttuloCU"/>
       </w:pPr>
+      <w:proofErr w:type="spellStart"/>
       <w:r>
         <w:t>Poscondiciones</w:t>
       </w:r>
+      <w:proofErr w:type="spellEnd"/>
     </w:p>
     <w:p>
       <w:pPr>
@@ -25129,7 +25540,7 @@
                     </pic:cNvPicPr>
                   </pic:nvPicPr>
                   <pic:blipFill>
-                    <a:blip r:embed="rId58">
+                    <a:blip r:embed="rId57">
                       <a:extLst>
                         <a:ext uri="{28A0092B-C50C-407E-A947-70E740481C1C}">
                           <a14:useLocalDpi xmlns:a14="http://schemas.microsoft.com/office/drawing/2010/main" val="0"/>
@@ -25391,7 +25802,7 @@
                     </pic:cNvPicPr>
                   </pic:nvPicPr>
                   <pic:blipFill>
-                    <a:blip r:embed="rId59">
+                    <a:blip r:embed="rId58">
                       <a:extLst>
                         <a:ext uri="{28A0092B-C50C-407E-A947-70E740481C1C}">
                           <a14:useLocalDpi xmlns:a14="http://schemas.microsoft.com/office/drawing/2010/main" val="0"/>
@@ -25466,7 +25877,7 @@
                     </pic:cNvPicPr>
                   </pic:nvPicPr>
                   <pic:blipFill>
-                    <a:blip r:embed="rId60">
+                    <a:blip r:embed="rId59">
                       <a:extLst>
                         <a:ext uri="{28A0092B-C50C-407E-A947-70E740481C1C}">
                           <a14:useLocalDpi xmlns:a14="http://schemas.microsoft.com/office/drawing/2010/main" val="0"/>
@@ -25541,7 +25952,7 @@
                     </pic:cNvPicPr>
                   </pic:nvPicPr>
                   <pic:blipFill>
-                    <a:blip r:embed="rId61">
+                    <a:blip r:embed="rId60">
                       <a:extLst>
                         <a:ext uri="{28A0092B-C50C-407E-A947-70E740481C1C}">
                           <a14:useLocalDpi xmlns:a14="http://schemas.microsoft.com/office/drawing/2010/main" val="0"/>
@@ -25909,9 +26320,11 @@
       <w:pPr>
         <w:pStyle w:val="SubttuloCU"/>
       </w:pPr>
+      <w:proofErr w:type="spellStart"/>
       <w:r>
         <w:t>Poscondiciones</w:t>
       </w:r>
+      <w:proofErr w:type="spellEnd"/>
     </w:p>
     <w:p>
       <w:pPr>
@@ -26009,7 +26422,7 @@
                     </pic:cNvPicPr>
                   </pic:nvPicPr>
                   <pic:blipFill>
-                    <a:blip r:embed="rId62">
+                    <a:blip r:embed="rId61">
                       <a:extLst>
                         <a:ext uri="{28A0092B-C50C-407E-A947-70E740481C1C}">
                           <a14:useLocalDpi xmlns:a14="http://schemas.microsoft.com/office/drawing/2010/main" val="0"/>
@@ -26191,7 +26604,7 @@
                     </pic:cNvPicPr>
                   </pic:nvPicPr>
                   <pic:blipFill>
-                    <a:blip r:embed="rId63">
+                    <a:blip r:embed="rId62">
                       <a:extLst>
                         <a:ext uri="{28A0092B-C50C-407E-A947-70E740481C1C}">
                           <a14:useLocalDpi xmlns:a14="http://schemas.microsoft.com/office/drawing/2010/main" val="0"/>
@@ -26222,13 +26635,7 @@
           </wp:inline>
         </w:drawing>
       </w:r>
-    </w:p>
-    <w:p>
-      <w:pPr>
-        <w:jc w:val="left"/>
-      </w:pPr>
-      <w:r>
-        <w:lastRenderedPageBreak/>
+      <w:r>
         <w:br w:type="page"/>
       </w:r>
     </w:p>
@@ -26267,7 +26674,7 @@
                     </pic:cNvPicPr>
                   </pic:nvPicPr>
                   <pic:blipFill>
-                    <a:blip r:embed="rId64">
+                    <a:blip r:embed="rId63">
                       <a:extLst>
                         <a:ext uri="{28A0092B-C50C-407E-A947-70E740481C1C}">
                           <a14:useLocalDpi xmlns:a14="http://schemas.microsoft.com/office/drawing/2010/main" val="0"/>
@@ -26342,7 +26749,7 @@
                     </pic:cNvPicPr>
                   </pic:nvPicPr>
                   <pic:blipFill>
-                    <a:blip r:embed="rId65">
+                    <a:blip r:embed="rId64">
                       <a:extLst>
                         <a:ext uri="{28A0092B-C50C-407E-A947-70E740481C1C}">
                           <a14:useLocalDpi xmlns:a14="http://schemas.microsoft.com/office/drawing/2010/main" val="0"/>
@@ -26713,9 +27120,11 @@
       <w:pPr>
         <w:pStyle w:val="SubttuloCU"/>
       </w:pPr>
+      <w:proofErr w:type="spellStart"/>
       <w:r>
         <w:t>Poscondiciones</w:t>
       </w:r>
+      <w:proofErr w:type="spellEnd"/>
     </w:p>
     <w:p>
       <w:pPr>
@@ -26807,7 +27216,7 @@
                     </pic:cNvPicPr>
                   </pic:nvPicPr>
                   <pic:blipFill>
-                    <a:blip r:embed="rId66">
+                    <a:blip r:embed="rId65">
                       <a:extLst>
                         <a:ext uri="{28A0092B-C50C-407E-A947-70E740481C1C}">
                           <a14:useLocalDpi xmlns:a14="http://schemas.microsoft.com/office/drawing/2010/main" val="0"/>
@@ -26907,7 +27316,15 @@
         </w:numPr>
       </w:pPr>
       <w:r>
-        <w:t>El sistema completa los datos del perfil seleccionado en el panel de detalles en modo solo lectura, mostrando en forma de árbol todos los permisos y sub-perfiles que contiene el perfil seleccionado.</w:t>
+        <w:t xml:space="preserve">El sistema completa los datos del perfil seleccionado en el panel de detalles en modo solo lectura, mostrando en forma de árbol todos los permisos y </w:t>
+      </w:r>
+      <w:proofErr w:type="spellStart"/>
+      <w:r>
+        <w:t>sub-perfiles</w:t>
+      </w:r>
+      <w:proofErr w:type="spellEnd"/>
+      <w:r>
+        <w:t xml:space="preserve"> que contiene el perfil seleccionado.</w:t>
       </w:r>
     </w:p>
     <w:p>
@@ -26953,7 +27370,7 @@
                     </pic:cNvPicPr>
                   </pic:nvPicPr>
                   <pic:blipFill>
-                    <a:blip r:embed="rId67">
+                    <a:blip r:embed="rId66">
                       <a:extLst>
                         <a:ext uri="{28A0092B-C50C-407E-A947-70E740481C1C}">
                           <a14:useLocalDpi xmlns:a14="http://schemas.microsoft.com/office/drawing/2010/main" val="0"/>
@@ -27028,7 +27445,7 @@
                     </pic:cNvPicPr>
                   </pic:nvPicPr>
                   <pic:blipFill>
-                    <a:blip r:embed="rId68">
+                    <a:blip r:embed="rId67">
                       <a:extLst>
                         <a:ext uri="{28A0092B-C50C-407E-A947-70E740481C1C}">
                           <a14:useLocalDpi xmlns:a14="http://schemas.microsoft.com/office/drawing/2010/main" val="0"/>
@@ -27103,7 +27520,7 @@
                     </pic:cNvPicPr>
                   </pic:nvPicPr>
                   <pic:blipFill>
-                    <a:blip r:embed="rId69">
+                    <a:blip r:embed="rId68">
                       <a:extLst>
                         <a:ext uri="{28A0092B-C50C-407E-A947-70E740481C1C}">
                           <a14:useLocalDpi xmlns:a14="http://schemas.microsoft.com/office/drawing/2010/main" val="0"/>
@@ -27468,9 +27885,11 @@
       <w:pPr>
         <w:pStyle w:val="SubttuloCU"/>
       </w:pPr>
+      <w:proofErr w:type="spellStart"/>
       <w:r>
         <w:t>Poscondiciones</w:t>
       </w:r>
+      <w:proofErr w:type="spellEnd"/>
     </w:p>
     <w:p>
       <w:pPr>
@@ -27562,7 +27981,7 @@
                     </pic:cNvPicPr>
                   </pic:nvPicPr>
                   <pic:blipFill>
-                    <a:blip r:embed="rId70">
+                    <a:blip r:embed="rId69">
                       <a:extLst>
                         <a:ext uri="{28A0092B-C50C-407E-A947-70E740481C1C}">
                           <a14:useLocalDpi xmlns:a14="http://schemas.microsoft.com/office/drawing/2010/main" val="0"/>
@@ -27701,7 +28120,13 @@
         </w:numPr>
       </w:pPr>
       <w:r>
-        <w:t>El administrador selecciona del árbol los permisos y sub-perfiles que quiera agregar al nuevo perfil.</w:t>
+        <w:t xml:space="preserve">El administrador selecciona </w:t>
+      </w:r>
+      <w:r>
+        <w:t>las familias y permisos</w:t>
+      </w:r>
+      <w:r>
+        <w:t xml:space="preserve"> que quiera agregar al nuevo perfil.</w:t>
       </w:r>
     </w:p>
     <w:p>
@@ -27881,7 +28306,7 @@
                     </pic:cNvPicPr>
                   </pic:nvPicPr>
                   <pic:blipFill>
-                    <a:blip r:embed="rId71">
+                    <a:blip r:embed="rId70">
                       <a:extLst>
                         <a:ext uri="{28A0092B-C50C-407E-A947-70E740481C1C}">
                           <a14:useLocalDpi xmlns:a14="http://schemas.microsoft.com/office/drawing/2010/main" val="0"/>
@@ -27956,7 +28381,7 @@
                     </pic:cNvPicPr>
                   </pic:nvPicPr>
                   <pic:blipFill>
-                    <a:blip r:embed="rId72">
+                    <a:blip r:embed="rId71">
                       <a:extLst>
                         <a:ext uri="{28A0092B-C50C-407E-A947-70E740481C1C}">
                           <a14:useLocalDpi xmlns:a14="http://schemas.microsoft.com/office/drawing/2010/main" val="0"/>
@@ -28026,7 +28451,7 @@
                     </pic:cNvPicPr>
                   </pic:nvPicPr>
                   <pic:blipFill>
-                    <a:blip r:embed="rId73">
+                    <a:blip r:embed="rId72">
                       <a:extLst>
                         <a:ext uri="{28A0092B-C50C-407E-A947-70E740481C1C}">
                           <a14:useLocalDpi xmlns:a14="http://schemas.microsoft.com/office/drawing/2010/main" val="0"/>
@@ -28396,9 +28821,11 @@
       <w:pPr>
         <w:pStyle w:val="SubttuloCU"/>
       </w:pPr>
+      <w:proofErr w:type="spellStart"/>
       <w:r>
         <w:t>Poscondiciones</w:t>
       </w:r>
+      <w:proofErr w:type="spellEnd"/>
     </w:p>
     <w:p>
       <w:pPr>
@@ -28499,7 +28926,7 @@
                     </pic:cNvPicPr>
                   </pic:nvPicPr>
                   <pic:blipFill>
-                    <a:blip r:embed="rId74">
+                    <a:blip r:embed="rId73">
                       <a:extLst>
                         <a:ext uri="{28A0092B-C50C-407E-A947-70E740481C1C}">
                           <a14:useLocalDpi xmlns:a14="http://schemas.microsoft.com/office/drawing/2010/main" val="0"/>
@@ -28622,7 +29049,13 @@
         </w:numPr>
       </w:pPr>
       <w:r>
-        <w:t>El sistema muestra, en vista de árbol, todos los permisos y perfiles del sistema que el administrador podrá agregar o quitar del perfil.</w:t>
+        <w:t xml:space="preserve">El sistema muestra, en vista de árbol, </w:t>
+      </w:r>
+      <w:r>
+        <w:t>todas las familias y permisos</w:t>
+      </w:r>
+      <w:r>
+        <w:t xml:space="preserve"> que el administrador podrá quitar del perfil.</w:t>
       </w:r>
     </w:p>
     <w:p>
@@ -28827,7 +29260,7 @@
                     </pic:cNvPicPr>
                   </pic:nvPicPr>
                   <pic:blipFill>
-                    <a:blip r:embed="rId75">
+                    <a:blip r:embed="rId74">
                       <a:extLst>
                         <a:ext uri="{28A0092B-C50C-407E-A947-70E740481C1C}">
                           <a14:useLocalDpi xmlns:a14="http://schemas.microsoft.com/office/drawing/2010/main" val="0"/>
@@ -28899,7 +29332,7 @@
                     </pic:cNvPicPr>
                   </pic:nvPicPr>
                   <pic:blipFill>
-                    <a:blip r:embed="rId76">
+                    <a:blip r:embed="rId75">
                       <a:extLst>
                         <a:ext uri="{28A0092B-C50C-407E-A947-70E740481C1C}">
                           <a14:useLocalDpi xmlns:a14="http://schemas.microsoft.com/office/drawing/2010/main" val="0"/>
@@ -28971,7 +29404,7 @@
                     </pic:cNvPicPr>
                   </pic:nvPicPr>
                   <pic:blipFill>
-                    <a:blip r:embed="rId77">
+                    <a:blip r:embed="rId76">
                       <a:extLst>
                         <a:ext uri="{28A0092B-C50C-407E-A947-70E740481C1C}">
                           <a14:useLocalDpi xmlns:a14="http://schemas.microsoft.com/office/drawing/2010/main" val="0"/>
@@ -29332,9 +29765,11 @@
       <w:pPr>
         <w:pStyle w:val="SubttuloCU"/>
       </w:pPr>
+      <w:proofErr w:type="spellStart"/>
       <w:r>
         <w:t>Poscondiciones</w:t>
       </w:r>
+      <w:proofErr w:type="spellEnd"/>
     </w:p>
     <w:p>
       <w:pPr>
@@ -29429,7 +29864,7 @@
                     </pic:cNvPicPr>
                   </pic:nvPicPr>
                   <pic:blipFill>
-                    <a:blip r:embed="rId78">
+                    <a:blip r:embed="rId77">
                       <a:extLst>
                         <a:ext uri="{28A0092B-C50C-407E-A947-70E740481C1C}">
                           <a14:useLocalDpi xmlns:a14="http://schemas.microsoft.com/office/drawing/2010/main" val="0"/>
@@ -29686,7 +30121,7 @@
                     </pic:cNvPicPr>
                   </pic:nvPicPr>
                   <pic:blipFill>
-                    <a:blip r:embed="rId79">
+                    <a:blip r:embed="rId78">
                       <a:extLst>
                         <a:ext uri="{28A0092B-C50C-407E-A947-70E740481C1C}">
                           <a14:useLocalDpi xmlns:a14="http://schemas.microsoft.com/office/drawing/2010/main" val="0"/>
@@ -29758,7 +30193,7 @@
                     </pic:cNvPicPr>
                   </pic:nvPicPr>
                   <pic:blipFill>
-                    <a:blip r:embed="rId80">
+                    <a:blip r:embed="rId79">
                       <a:extLst>
                         <a:ext uri="{28A0092B-C50C-407E-A947-70E740481C1C}">
                           <a14:useLocalDpi xmlns:a14="http://schemas.microsoft.com/office/drawing/2010/main" val="0"/>
@@ -29830,7 +30265,7 @@
                     </pic:cNvPicPr>
                   </pic:nvPicPr>
                   <pic:blipFill>
-                    <a:blip r:embed="rId81">
+                    <a:blip r:embed="rId80">
                       <a:extLst>
                         <a:ext uri="{28A0092B-C50C-407E-A947-70E740481C1C}">
                           <a14:useLocalDpi xmlns:a14="http://schemas.microsoft.com/office/drawing/2010/main" val="0"/>
@@ -30233,9 +30668,11 @@
       <w:pPr>
         <w:pStyle w:val="SubttuloCU"/>
       </w:pPr>
+      <w:proofErr w:type="spellStart"/>
       <w:r>
         <w:t>Poscondiciones</w:t>
       </w:r>
+      <w:proofErr w:type="spellEnd"/>
     </w:p>
     <w:p>
       <w:pPr>
@@ -30323,7 +30760,7 @@
                     </pic:cNvPicPr>
                   </pic:nvPicPr>
                   <pic:blipFill>
-                    <a:blip r:embed="rId82">
+                    <a:blip r:embed="rId81">
                       <a:extLst>
                         <a:ext uri="{28A0092B-C50C-407E-A947-70E740481C1C}">
                           <a14:useLocalDpi xmlns:a14="http://schemas.microsoft.com/office/drawing/2010/main" val="0"/>
@@ -30499,7 +30936,7 @@
                     </pic:cNvPicPr>
                   </pic:nvPicPr>
                   <pic:blipFill>
-                    <a:blip r:embed="rId83">
+                    <a:blip r:embed="rId82">
                       <a:extLst>
                         <a:ext uri="{28A0092B-C50C-407E-A947-70E740481C1C}">
                           <a14:useLocalDpi xmlns:a14="http://schemas.microsoft.com/office/drawing/2010/main" val="0"/>
@@ -30571,7 +31008,7 @@
                     </pic:cNvPicPr>
                   </pic:nvPicPr>
                   <pic:blipFill>
-                    <a:blip r:embed="rId84">
+                    <a:blip r:embed="rId83">
                       <a:extLst>
                         <a:ext uri="{28A0092B-C50C-407E-A947-70E740481C1C}">
                           <a14:useLocalDpi xmlns:a14="http://schemas.microsoft.com/office/drawing/2010/main" val="0"/>
@@ -30643,7 +31080,7 @@
                     </pic:cNvPicPr>
                   </pic:nvPicPr>
                   <pic:blipFill>
-                    <a:blip r:embed="rId85">
+                    <a:blip r:embed="rId84">
                       <a:extLst>
                         <a:ext uri="{28A0092B-C50C-407E-A947-70E740481C1C}">
                           <a14:useLocalDpi xmlns:a14="http://schemas.microsoft.com/office/drawing/2010/main" val="0"/>
@@ -30992,9 +31429,11 @@
       <w:pPr>
         <w:pStyle w:val="SubttuloCU"/>
       </w:pPr>
+      <w:proofErr w:type="spellStart"/>
       <w:r>
         <w:t>Poscondiciones</w:t>
       </w:r>
+      <w:proofErr w:type="spellEnd"/>
     </w:p>
     <w:p>
       <w:pPr>
@@ -31083,7 +31522,7 @@
                     </pic:cNvPicPr>
                   </pic:nvPicPr>
                   <pic:blipFill>
-                    <a:blip r:embed="rId86">
+                    <a:blip r:embed="rId85">
                       <a:extLst>
                         <a:ext uri="{28A0092B-C50C-407E-A947-70E740481C1C}">
                           <a14:useLocalDpi xmlns:a14="http://schemas.microsoft.com/office/drawing/2010/main" val="0"/>
@@ -31223,7 +31662,7 @@
                     </pic:cNvPicPr>
                   </pic:nvPicPr>
                   <pic:blipFill>
-                    <a:blip r:embed="rId87">
+                    <a:blip r:embed="rId86">
                       <a:extLst>
                         <a:ext uri="{28A0092B-C50C-407E-A947-70E740481C1C}">
                           <a14:useLocalDpi xmlns:a14="http://schemas.microsoft.com/office/drawing/2010/main" val="0"/>
@@ -31290,7 +31729,7 @@
                     </pic:cNvPicPr>
                   </pic:nvPicPr>
                   <pic:blipFill>
-                    <a:blip r:embed="rId88">
+                    <a:blip r:embed="rId87">
                       <a:extLst>
                         <a:ext uri="{28A0092B-C50C-407E-A947-70E740481C1C}">
                           <a14:useLocalDpi xmlns:a14="http://schemas.microsoft.com/office/drawing/2010/main" val="0"/>
@@ -31362,7 +31801,7 @@
                     </pic:cNvPicPr>
                   </pic:nvPicPr>
                   <pic:blipFill>
-                    <a:blip r:embed="rId89">
+                    <a:blip r:embed="rId88">
                       <a:extLst>
                         <a:ext uri="{28A0092B-C50C-407E-A947-70E740481C1C}">
                           <a14:useLocalDpi xmlns:a14="http://schemas.microsoft.com/office/drawing/2010/main" val="0"/>
@@ -31736,9 +32175,11 @@
       <w:pPr>
         <w:pStyle w:val="SubttuloCU"/>
       </w:pPr>
+      <w:proofErr w:type="spellStart"/>
       <w:r>
         <w:t>Poscondiciones</w:t>
       </w:r>
+      <w:proofErr w:type="spellEnd"/>
     </w:p>
     <w:p>
       <w:pPr>
@@ -31833,7 +32274,7 @@
                     </pic:cNvPicPr>
                   </pic:nvPicPr>
                   <pic:blipFill>
-                    <a:blip r:embed="rId90">
+                    <a:blip r:embed="rId89">
                       <a:extLst>
                         <a:ext uri="{28A0092B-C50C-407E-A947-70E740481C1C}">
                           <a14:useLocalDpi xmlns:a14="http://schemas.microsoft.com/office/drawing/2010/main" val="0"/>
@@ -31994,7 +32435,7 @@
                     </pic:cNvPicPr>
                   </pic:nvPicPr>
                   <pic:blipFill>
-                    <a:blip r:embed="rId91">
+                    <a:blip r:embed="rId90">
                       <a:extLst>
                         <a:ext uri="{28A0092B-C50C-407E-A947-70E740481C1C}">
                           <a14:useLocalDpi xmlns:a14="http://schemas.microsoft.com/office/drawing/2010/main" val="0"/>
@@ -32025,13 +32466,7 @@
           </wp:inline>
         </w:drawing>
       </w:r>
-    </w:p>
-    <w:p>
-      <w:pPr>
-        <w:jc w:val="left"/>
-      </w:pPr>
-      <w:r>
-        <w:lastRenderedPageBreak/>
+      <w:r>
         <w:br w:type="page"/>
       </w:r>
     </w:p>
@@ -32067,7 +32502,7 @@
                     </pic:cNvPicPr>
                   </pic:nvPicPr>
                   <pic:blipFill>
-                    <a:blip r:embed="rId92">
+                    <a:blip r:embed="rId91">
                       <a:extLst>
                         <a:ext uri="{28A0092B-C50C-407E-A947-70E740481C1C}">
                           <a14:useLocalDpi xmlns:a14="http://schemas.microsoft.com/office/drawing/2010/main" val="0"/>
@@ -32139,7 +32574,7 @@
                     </pic:cNvPicPr>
                   </pic:nvPicPr>
                   <pic:blipFill>
-                    <a:blip r:embed="rId93">
+                    <a:blip r:embed="rId92">
                       <a:extLst>
                         <a:ext uri="{28A0092B-C50C-407E-A947-70E740481C1C}">
                           <a14:useLocalDpi xmlns:a14="http://schemas.microsoft.com/office/drawing/2010/main" val="0"/>
@@ -32500,9 +32935,11 @@
       <w:pPr>
         <w:pStyle w:val="SubttuloCU"/>
       </w:pPr>
+      <w:proofErr w:type="spellStart"/>
       <w:r>
         <w:t>Poscondiciones</w:t>
       </w:r>
+      <w:proofErr w:type="spellEnd"/>
     </w:p>
     <w:p>
       <w:pPr>
@@ -32589,7 +33026,7 @@
                     </pic:cNvPicPr>
                   </pic:nvPicPr>
                   <pic:blipFill>
-                    <a:blip r:embed="rId94">
+                    <a:blip r:embed="rId93">
                       <a:extLst>
                         <a:ext uri="{28A0092B-C50C-407E-A947-70E740481C1C}">
                           <a14:useLocalDpi xmlns:a14="http://schemas.microsoft.com/office/drawing/2010/main" val="0"/>
@@ -32659,7 +33096,13 @@
         </w:numPr>
       </w:pPr>
       <w:r>
-        <w:t>El usuario hace clic en el botón correspondiente para ver el detalle de una de las planillas encontradas.</w:t>
+        <w:t>El usuario hace clic en el botón</w:t>
+      </w:r>
+      <w:r>
+        <w:t xml:space="preserve"> “Ver”</w:t>
+      </w:r>
+      <w:r>
+        <w:t xml:space="preserve"> correspondiente para ver el detalle de una de las planillas encontradas.</w:t>
       </w:r>
     </w:p>
     <w:p>
@@ -32717,7 +33160,7 @@
                     </pic:cNvPicPr>
                   </pic:nvPicPr>
                   <pic:blipFill>
-                    <a:blip r:embed="rId95">
+                    <a:blip r:embed="rId94">
                       <a:extLst>
                         <a:ext uri="{28A0092B-C50C-407E-A947-70E740481C1C}">
                           <a14:useLocalDpi xmlns:a14="http://schemas.microsoft.com/office/drawing/2010/main" val="0"/>
@@ -32787,7 +33230,7 @@
                     </pic:cNvPicPr>
                   </pic:nvPicPr>
                   <pic:blipFill>
-                    <a:blip r:embed="rId96">
+                    <a:blip r:embed="rId95">
                       <a:extLst>
                         <a:ext uri="{28A0092B-C50C-407E-A947-70E740481C1C}">
                           <a14:useLocalDpi xmlns:a14="http://schemas.microsoft.com/office/drawing/2010/main" val="0"/>
@@ -32862,7 +33305,7 @@
                     </pic:cNvPicPr>
                   </pic:nvPicPr>
                   <pic:blipFill>
-                    <a:blip r:embed="rId97">
+                    <a:blip r:embed="rId96">
                       <a:extLst>
                         <a:ext uri="{28A0092B-C50C-407E-A947-70E740481C1C}">
                           <a14:useLocalDpi xmlns:a14="http://schemas.microsoft.com/office/drawing/2010/main" val="0"/>
@@ -33219,9 +33662,11 @@
       <w:pPr>
         <w:pStyle w:val="SubttuloCU"/>
       </w:pPr>
+      <w:proofErr w:type="spellStart"/>
       <w:r>
         <w:t>Poscondiciones</w:t>
       </w:r>
+      <w:proofErr w:type="spellEnd"/>
     </w:p>
     <w:p>
       <w:pPr>
@@ -33313,7 +33758,7 @@
                     </pic:cNvPicPr>
                   </pic:nvPicPr>
                   <pic:blipFill>
-                    <a:blip r:embed="rId98">
+                    <a:blip r:embed="rId97">
                       <a:extLst>
                         <a:ext uri="{28A0092B-C50C-407E-A947-70E740481C1C}">
                           <a14:useLocalDpi xmlns:a14="http://schemas.microsoft.com/office/drawing/2010/main" val="0"/>
@@ -33460,7 +33905,7 @@
                     </pic:cNvPicPr>
                   </pic:nvPicPr>
                   <pic:blipFill>
-                    <a:blip r:embed="rId99">
+                    <a:blip r:embed="rId98">
                       <a:extLst>
                         <a:ext uri="{28A0092B-C50C-407E-A947-70E740481C1C}">
                           <a14:useLocalDpi xmlns:a14="http://schemas.microsoft.com/office/drawing/2010/main" val="0"/>
@@ -33532,7 +33977,7 @@
                     </pic:cNvPicPr>
                   </pic:nvPicPr>
                   <pic:blipFill>
-                    <a:blip r:embed="rId100">
+                    <a:blip r:embed="rId99">
                       <a:extLst>
                         <a:ext uri="{28A0092B-C50C-407E-A947-70E740481C1C}">
                           <a14:useLocalDpi xmlns:a14="http://schemas.microsoft.com/office/drawing/2010/main" val="0"/>
@@ -33604,7 +34049,7 @@
                     </pic:cNvPicPr>
                   </pic:nvPicPr>
                   <pic:blipFill>
-                    <a:blip r:embed="rId101">
+                    <a:blip r:embed="rId100">
                       <a:extLst>
                         <a:ext uri="{28A0092B-C50C-407E-A947-70E740481C1C}">
                           <a14:useLocalDpi xmlns:a14="http://schemas.microsoft.com/office/drawing/2010/main" val="0"/>
@@ -33965,9 +34410,11 @@
       <w:pPr>
         <w:pStyle w:val="SubttuloCU"/>
       </w:pPr>
+      <w:proofErr w:type="spellStart"/>
       <w:r>
         <w:t>Poscondiciones</w:t>
       </w:r>
+      <w:proofErr w:type="spellEnd"/>
     </w:p>
     <w:p>
       <w:pPr>
@@ -34027,7 +34474,7 @@
         <w:t>Solamente se pueden generar planillas que no hayan sido generadas previamente</w:t>
       </w:r>
       <w:r>
-        <w:t xml:space="preserve"> o se hayan invalidado por algún motivo.</w:t>
+        <w:t>.</w:t>
       </w:r>
     </w:p>
     <w:p>
@@ -34063,13 +34510,12 @@
       <w:r>
         <w:rPr>
           <w:noProof/>
-          <w:lang w:eastAsia="es-AR"/>
         </w:rPr>
         <w:drawing>
-          <wp:inline distT="0" distB="0" distL="0" distR="0" wp14:anchorId="76A79162" wp14:editId="76A79163">
-            <wp:extent cx="5042535" cy="3259455"/>
-            <wp:effectExtent l="0" t="0" r="5715" b="0"/>
-            <wp:docPr id="297" name="Imagen 297"/>
+          <wp:inline distT="0" distB="0" distL="0" distR="0" wp14:anchorId="349A105A" wp14:editId="0657BEE8">
+            <wp:extent cx="5038090" cy="3648710"/>
+            <wp:effectExtent l="0" t="0" r="0" b="8890"/>
+            <wp:docPr id="9" name="Imagen 9"/>
             <wp:cNvGraphicFramePr>
               <a:graphicFrameLocks xmlns:a="http://schemas.openxmlformats.org/drawingml/2006/main" noChangeAspect="1"/>
             </wp:cNvGraphicFramePr>
@@ -34077,13 +34523,13 @@
               <a:graphicData uri="http://schemas.openxmlformats.org/drawingml/2006/picture">
                 <pic:pic xmlns:pic="http://schemas.openxmlformats.org/drawingml/2006/picture">
                   <pic:nvPicPr>
-                    <pic:cNvPr id="0" name="Picture 95"/>
+                    <pic:cNvPr id="0" name="Picture 4"/>
                     <pic:cNvPicPr>
                       <a:picLocks noChangeAspect="1" noChangeArrowheads="1"/>
                     </pic:cNvPicPr>
                   </pic:nvPicPr>
                   <pic:blipFill>
-                    <a:blip r:embed="rId102">
+                    <a:blip r:embed="rId101">
                       <a:extLst>
                         <a:ext uri="{28A0092B-C50C-407E-A947-70E740481C1C}">
                           <a14:useLocalDpi xmlns:a14="http://schemas.microsoft.com/office/drawing/2010/main" val="0"/>
@@ -34098,7 +34544,7 @@
                   <pic:spPr bwMode="auto">
                     <a:xfrm>
                       <a:off x="0" y="0"/>
-                      <a:ext cx="5042535" cy="3259455"/>
+                      <a:ext cx="5038090" cy="3648710"/>
                     </a:xfrm>
                     <a:prstGeom prst="rect">
                       <a:avLst/>
@@ -34298,6 +34744,18 @@
       </w:pPr>
       <w:r>
         <w:t>El sistema le informa al usuario que las planillas de horarios fueron generadas exitosamente.</w:t>
+      </w:r>
+    </w:p>
+    <w:p>
+      <w:pPr>
+        <w:pStyle w:val="Prrafodelista"/>
+        <w:numPr>
+          <w:ilvl w:val="0"/>
+          <w:numId w:val="83"/>
+        </w:numPr>
+      </w:pPr>
+      <w:r>
+        <w:t>El sistema chequea si se generaron alertas por insuficiencia (CU029 – Mostrar alertas de insuficiencia) y se las muestra al usuario en caso de que así sea.</w:t>
       </w:r>
     </w:p>
     <w:p/>
@@ -34422,7 +34880,7 @@
                     </pic:cNvPicPr>
                   </pic:nvPicPr>
                   <pic:blipFill>
-                    <a:blip r:embed="rId103" cstate="print">
+                    <a:blip r:embed="rId102" cstate="print">
                       <a:extLst>
                         <a:ext uri="{28A0092B-C50C-407E-A947-70E740481C1C}">
                           <a14:useLocalDpi xmlns:a14="http://schemas.microsoft.com/office/drawing/2010/main" val="0"/>
@@ -34489,7 +34947,7 @@
                     </pic:cNvPicPr>
                   </pic:nvPicPr>
                   <pic:blipFill>
-                    <a:blip r:embed="rId104" cstate="print">
+                    <a:blip r:embed="rId103" cstate="print">
                       <a:extLst>
                         <a:ext uri="{28A0092B-C50C-407E-A947-70E740481C1C}">
                           <a14:useLocalDpi xmlns:a14="http://schemas.microsoft.com/office/drawing/2010/main" val="0"/>
@@ -34520,6 +34978,9 @@
           </wp:inline>
         </w:drawing>
       </w:r>
+      <w:r>
+        <w:tab/>
+      </w:r>
     </w:p>
     <w:p>
       <w:pPr>
@@ -34561,7 +35022,7 @@
                     </pic:cNvPicPr>
                   </pic:nvPicPr>
                   <pic:blipFill>
-                    <a:blip r:embed="rId105">
+                    <a:blip r:embed="rId104">
                       <a:extLst>
                         <a:ext uri="{28A0092B-C50C-407E-A947-70E740481C1C}">
                           <a14:useLocalDpi xmlns:a14="http://schemas.microsoft.com/office/drawing/2010/main" val="0"/>
@@ -34970,9 +35431,11 @@
       <w:pPr>
         <w:pStyle w:val="SubttuloCU"/>
       </w:pPr>
+      <w:proofErr w:type="spellStart"/>
       <w:r>
         <w:t>Poscondiciones</w:t>
       </w:r>
+      <w:proofErr w:type="spellEnd"/>
     </w:p>
     <w:p>
       <w:pPr>
@@ -35061,7 +35524,7 @@
                     </pic:cNvPicPr>
                   </pic:nvPicPr>
                   <pic:blipFill>
-                    <a:blip r:embed="rId106">
+                    <a:blip r:embed="rId105">
                       <a:extLst>
                         <a:ext uri="{28A0092B-C50C-407E-A947-70E740481C1C}">
                           <a14:useLocalDpi xmlns:a14="http://schemas.microsoft.com/office/drawing/2010/main" val="0"/>
@@ -35137,13 +35600,25 @@
         <w:t xml:space="preserve"> para un determinado recorrido</w:t>
       </w:r>
       <w:r>
-        <w:t xml:space="preserve"> el historial de viajes de </w:t>
-      </w:r>
-      <w:r>
-        <w:t>los últimos 3 meses</w:t>
-      </w:r>
-      <w:r>
-        <w:t xml:space="preserve"> que correspondan al mismo tipo de día que se quiere calcular (día de semana, sábado o domingo/feriado).</w:t>
+        <w:t xml:space="preserve"> el historial de</w:t>
+      </w:r>
+      <w:r>
+        <w:t xml:space="preserve"> los 10</w:t>
+      </w:r>
+      <w:r>
+        <w:t xml:space="preserve"> viajes</w:t>
+      </w:r>
+      <w:r>
+        <w:t xml:space="preserve"> anteriores</w:t>
+      </w:r>
+      <w:r>
+        <w:t xml:space="preserve"> corresponda</w:t>
+      </w:r>
+      <w:r>
+        <w:t>n</w:t>
+      </w:r>
+      <w:r>
+        <w:t xml:space="preserve"> al mismo tipo de día que se quiere calcular (día de semana, sábado o domingo/feriado).</w:t>
       </w:r>
     </w:p>
     <w:p>
@@ -35185,7 +35660,15 @@
         </w:numPr>
       </w:pPr>
       <w:r>
-        <w:t xml:space="preserve">El sistema calcula, para cada franja horaria de 2 hs., </w:t>
+        <w:t xml:space="preserve">El sistema calcula, para cada franja horaria de 2 </w:t>
+      </w:r>
+      <w:proofErr w:type="spellStart"/>
+      <w:r>
+        <w:t>hs</w:t>
+      </w:r>
+      <w:proofErr w:type="spellEnd"/>
+      <w:r>
+        <w:t xml:space="preserve">., </w:t>
       </w:r>
       <w:r>
         <w:t>un promedio de qué tan llenos estuvieron</w:t>
@@ -35203,7 +35686,15 @@
         </w:numPr>
       </w:pPr>
       <w:r>
-        <w:t>El sistema calcula, para cada franja horaria de 2 hs., el promedio de la frecuencia horaria utilizada teniendo en cuenta el “peso” asignado a cada viaje.</w:t>
+        <w:t xml:space="preserve">El sistema calcula, para cada franja horaria de 2 </w:t>
+      </w:r>
+      <w:proofErr w:type="spellStart"/>
+      <w:r>
+        <w:t>hs</w:t>
+      </w:r>
+      <w:proofErr w:type="spellEnd"/>
+      <w:r>
+        <w:t>., el promedio de la frecuencia horaria utilizada teniendo en cuenta el “peso” asignado a cada viaje.</w:t>
       </w:r>
     </w:p>
     <w:p>
@@ -35394,7 +35885,7 @@
                     </pic:cNvPicPr>
                   </pic:nvPicPr>
                   <pic:blipFill>
-                    <a:blip r:embed="rId107">
+                    <a:blip r:embed="rId106">
                       <a:extLst>
                         <a:ext uri="{28A0092B-C50C-407E-A947-70E740481C1C}">
                           <a14:useLocalDpi xmlns:a14="http://schemas.microsoft.com/office/drawing/2010/main" val="0"/>
@@ -35461,7 +35952,7 @@
                     </pic:cNvPicPr>
                   </pic:nvPicPr>
                   <pic:blipFill>
-                    <a:blip r:embed="rId108">
+                    <a:blip r:embed="rId107">
                       <a:extLst>
                         <a:ext uri="{28A0092B-C50C-407E-A947-70E740481C1C}">
                           <a14:useLocalDpi xmlns:a14="http://schemas.microsoft.com/office/drawing/2010/main" val="0"/>
@@ -35533,7 +36024,7 @@
                     </pic:cNvPicPr>
                   </pic:nvPicPr>
                   <pic:blipFill>
-                    <a:blip r:embed="rId109">
+                    <a:blip r:embed="rId108">
                       <a:extLst>
                         <a:ext uri="{28A0092B-C50C-407E-A947-70E740481C1C}">
                           <a14:useLocalDpi xmlns:a14="http://schemas.microsoft.com/office/drawing/2010/main" val="0"/>
@@ -35956,9 +36447,11 @@
       <w:pPr>
         <w:pStyle w:val="SubttuloCU"/>
       </w:pPr>
+      <w:proofErr w:type="spellStart"/>
       <w:r>
         <w:t>Poscondiciones</w:t>
       </w:r>
+      <w:proofErr w:type="spellEnd"/>
     </w:p>
     <w:p>
       <w:pPr>
@@ -36047,7 +36540,7 @@
                     </pic:cNvPicPr>
                   </pic:nvPicPr>
                   <pic:blipFill>
-                    <a:blip r:embed="rId110">
+                    <a:blip r:embed="rId109">
                       <a:extLst>
                         <a:ext uri="{28A0092B-C50C-407E-A947-70E740481C1C}">
                           <a14:useLocalDpi xmlns:a14="http://schemas.microsoft.com/office/drawing/2010/main" val="0"/>
@@ -36358,7 +36851,7 @@
                     </pic:cNvPicPr>
                   </pic:nvPicPr>
                   <pic:blipFill>
-                    <a:blip r:embed="rId111">
+                    <a:blip r:embed="rId110">
                       <a:extLst>
                         <a:ext uri="{28A0092B-C50C-407E-A947-70E740481C1C}">
                           <a14:useLocalDpi xmlns:a14="http://schemas.microsoft.com/office/drawing/2010/main" val="0"/>
@@ -36430,7 +36923,7 @@
                     </pic:cNvPicPr>
                   </pic:nvPicPr>
                   <pic:blipFill>
-                    <a:blip r:embed="rId112">
+                    <a:blip r:embed="rId111">
                       <a:extLst>
                         <a:ext uri="{28A0092B-C50C-407E-A947-70E740481C1C}">
                           <a14:useLocalDpi xmlns:a14="http://schemas.microsoft.com/office/drawing/2010/main" val="0"/>
@@ -36502,7 +36995,7 @@
                     </pic:cNvPicPr>
                   </pic:nvPicPr>
                   <pic:blipFill>
-                    <a:blip r:embed="rId113">
+                    <a:blip r:embed="rId112">
                       <a:extLst>
                         <a:ext uri="{28A0092B-C50C-407E-A947-70E740481C1C}">
                           <a14:useLocalDpi xmlns:a14="http://schemas.microsoft.com/office/drawing/2010/main" val="0"/>
@@ -36932,9 +37425,11 @@
       <w:pPr>
         <w:pStyle w:val="SubttuloCU"/>
       </w:pPr>
+      <w:proofErr w:type="spellStart"/>
       <w:r>
         <w:t>Poscondiciones</w:t>
       </w:r>
+      <w:proofErr w:type="spellEnd"/>
     </w:p>
     <w:p>
       <w:pPr>
@@ -37023,7 +37518,7 @@
                     </pic:cNvPicPr>
                   </pic:nvPicPr>
                   <pic:blipFill>
-                    <a:blip r:embed="rId114">
+                    <a:blip r:embed="rId113">
                       <a:extLst>
                         <a:ext uri="{28A0092B-C50C-407E-A947-70E740481C1C}">
                           <a14:useLocalDpi xmlns:a14="http://schemas.microsoft.com/office/drawing/2010/main" val="0"/>
@@ -37226,7 +37721,7 @@
                     </pic:cNvPicPr>
                   </pic:nvPicPr>
                   <pic:blipFill>
-                    <a:blip r:embed="rId115">
+                    <a:blip r:embed="rId114">
                       <a:extLst>
                         <a:ext uri="{28A0092B-C50C-407E-A947-70E740481C1C}">
                           <a14:useLocalDpi xmlns:a14="http://schemas.microsoft.com/office/drawing/2010/main" val="0"/>
@@ -37257,13 +37752,7 @@
           </wp:inline>
         </w:drawing>
       </w:r>
-    </w:p>
-    <w:p>
-      <w:pPr>
-        <w:jc w:val="left"/>
-      </w:pPr>
-      <w:r>
-        <w:lastRenderedPageBreak/>
+      <w:r>
         <w:br w:type="page"/>
       </w:r>
     </w:p>
@@ -37299,7 +37788,7 @@
                     </pic:cNvPicPr>
                   </pic:nvPicPr>
                   <pic:blipFill>
-                    <a:blip r:embed="rId116">
+                    <a:blip r:embed="rId115">
                       <a:extLst>
                         <a:ext uri="{28A0092B-C50C-407E-A947-70E740481C1C}">
                           <a14:useLocalDpi xmlns:a14="http://schemas.microsoft.com/office/drawing/2010/main" val="0"/>
@@ -37371,7 +37860,7 @@
                     </pic:cNvPicPr>
                   </pic:nvPicPr>
                   <pic:blipFill>
-                    <a:blip r:embed="rId117">
+                    <a:blip r:embed="rId116">
                       <a:extLst>
                         <a:ext uri="{28A0092B-C50C-407E-A947-70E740481C1C}">
                           <a14:useLocalDpi xmlns:a14="http://schemas.microsoft.com/office/drawing/2010/main" val="0"/>
@@ -37732,9 +38221,11 @@
       <w:pPr>
         <w:pStyle w:val="SubttuloCU"/>
       </w:pPr>
+      <w:proofErr w:type="spellStart"/>
       <w:r>
         <w:t>Poscondiciones</w:t>
       </w:r>
+      <w:proofErr w:type="spellEnd"/>
     </w:p>
     <w:p>
       <w:pPr>
@@ -37778,44 +38269,12 @@
     </w:p>
     <w:p>
       <w:pPr>
-        <w:pStyle w:val="Prrafodelista"/>
-        <w:numPr>
-          <w:ilvl w:val="0"/>
-          <w:numId w:val="91"/>
-        </w:numPr>
-      </w:pPr>
-      <w:r>
-        <w:t>No se puede realizar esta operación con una planilla cuyos datos ya están completos.</w:t>
-      </w:r>
-    </w:p>
-    <w:p>
-      <w:pPr>
-        <w:pStyle w:val="Prrafodelista"/>
-        <w:numPr>
-          <w:ilvl w:val="0"/>
-          <w:numId w:val="91"/>
-        </w:numPr>
-      </w:pPr>
-      <w:r>
-        <w:t>No se puede realizar esta operación con una planilla que corresponda a un día futuro.</w:t>
-      </w:r>
-    </w:p>
-    <w:p>
-      <w:pPr>
-        <w:pStyle w:val="Prrafodelista"/>
-        <w:numPr>
-          <w:ilvl w:val="0"/>
-          <w:numId w:val="91"/>
-        </w:numPr>
-      </w:pPr>
-      <w:r>
-        <w:t>No se puede modificar la información de una planilla que ya se completó.</w:t>
-      </w:r>
-    </w:p>
-    <w:p>
-      <w:pPr>
         <w:jc w:val="left"/>
       </w:pPr>
+      <w:r>
+        <w:tab/>
+        <w:t>Ninguno.</w:t>
+      </w:r>
       <w:r>
         <w:br w:type="page"/>
       </w:r>
@@ -37853,7 +38312,7 @@
                     </pic:cNvPicPr>
                   </pic:nvPicPr>
                   <pic:blipFill>
-                    <a:blip r:embed="rId118">
+                    <a:blip r:embed="rId117">
                       <a:extLst>
                         <a:ext uri="{28A0092B-C50C-407E-A947-70E740481C1C}">
                           <a14:useLocalDpi xmlns:a14="http://schemas.microsoft.com/office/drawing/2010/main" val="0"/>
@@ -37923,7 +38382,7 @@
         </w:numPr>
       </w:pPr>
       <w:r>
-        <w:t>El sistema verifica que esa planilla no esté completa.</w:t>
+        <w:t>El usuario completa los datos faltantes y hace clic en el botón “Guardar”.</w:t>
       </w:r>
     </w:p>
     <w:p>
@@ -37935,7 +38394,7 @@
         </w:numPr>
       </w:pPr>
       <w:r>
-        <w:t>El sistema verifica que la fecha de la planilla no sea futura.</w:t>
+        <w:t>El sistema muestra un mensaje al usuario advirtiendo que esa acción no se puede deshacer y le pregunta si está seguro de hacerlo.</w:t>
       </w:r>
     </w:p>
     <w:p>
@@ -37947,7 +38406,7 @@
         </w:numPr>
       </w:pPr>
       <w:r>
-        <w:t>El sistema habilita el botón “Completar”.</w:t>
+        <w:t>El usuario presiona el botón “Sí”.</w:t>
       </w:r>
     </w:p>
     <w:p>
@@ -37959,7 +38418,7 @@
         </w:numPr>
       </w:pPr>
       <w:r>
-        <w:t>El usuario hace clic en el botón “Completar”.</w:t>
+        <w:t>El sistema guarda la información introducida por el usuario.</w:t>
       </w:r>
     </w:p>
     <w:p>
@@ -37971,7 +38430,7 @@
         </w:numPr>
       </w:pPr>
       <w:r>
-        <w:t>El sistema habilita la edición de los datos faltantes de la planilla.</w:t>
+        <w:t>El sistema registra la operación en la bitácora.</w:t>
       </w:r>
     </w:p>
     <w:p>
@@ -37983,78 +38442,6 @@
         </w:numPr>
       </w:pPr>
       <w:r>
-        <w:t>El usuario completa los datos faltantes y hace clic en el botón “Guardar”.</w:t>
-      </w:r>
-    </w:p>
-    <w:p>
-      <w:pPr>
-        <w:pStyle w:val="Prrafodelista"/>
-        <w:numPr>
-          <w:ilvl w:val="0"/>
-          <w:numId w:val="92"/>
-        </w:numPr>
-      </w:pPr>
-      <w:r>
-        <w:t>El sistema verifica que se haya completado la información de todos los viajes de la planilla.</w:t>
-      </w:r>
-    </w:p>
-    <w:p>
-      <w:pPr>
-        <w:pStyle w:val="Prrafodelista"/>
-        <w:numPr>
-          <w:ilvl w:val="0"/>
-          <w:numId w:val="92"/>
-        </w:numPr>
-      </w:pPr>
-      <w:r>
-        <w:t>El sistema muestra un mensaje al usuario advirtiendo que esa acción no se puede deshacer y le pregunta si está seguro de hacerlo.</w:t>
-      </w:r>
-    </w:p>
-    <w:p>
-      <w:pPr>
-        <w:pStyle w:val="Prrafodelista"/>
-        <w:numPr>
-          <w:ilvl w:val="0"/>
-          <w:numId w:val="92"/>
-        </w:numPr>
-      </w:pPr>
-      <w:r>
-        <w:t>El usuario presiona el botón “Sí”.</w:t>
-      </w:r>
-    </w:p>
-    <w:p>
-      <w:pPr>
-        <w:pStyle w:val="Prrafodelista"/>
-        <w:numPr>
-          <w:ilvl w:val="0"/>
-          <w:numId w:val="92"/>
-        </w:numPr>
-      </w:pPr>
-      <w:r>
-        <w:t>El sistema guarda la información introducida por el usuario.</w:t>
-      </w:r>
-    </w:p>
-    <w:p>
-      <w:pPr>
-        <w:pStyle w:val="Prrafodelista"/>
-        <w:numPr>
-          <w:ilvl w:val="0"/>
-          <w:numId w:val="92"/>
-        </w:numPr>
-      </w:pPr>
-      <w:r>
-        <w:t>El sistema registra la operación en la bitácora.</w:t>
-      </w:r>
-    </w:p>
-    <w:p>
-      <w:pPr>
-        <w:pStyle w:val="Prrafodelista"/>
-        <w:numPr>
-          <w:ilvl w:val="0"/>
-          <w:numId w:val="92"/>
-        </w:numPr>
-      </w:pPr>
-      <w:r>
         <w:t>El sistema informa al usuario que la operación se realizó con éxito.</w:t>
       </w:r>
     </w:p>
@@ -38064,82 +38451,10 @@
         <w:pStyle w:val="SubttuloCU"/>
       </w:pPr>
       <w:r>
-        <w:t>Flujo alternativo 1</w:t>
-      </w:r>
-    </w:p>
-    <w:p>
-      <w:pPr>
-        <w:pStyle w:val="Prrafodelista"/>
-        <w:numPr>
-          <w:ilvl w:val="0"/>
-          <w:numId w:val="93"/>
-        </w:numPr>
-      </w:pPr>
-      <w:r>
-        <w:t>Si en el paso 2 del flujo normal el sistema encuentra que la planilla ya está completa, el sistema no habilita el botón “Completar”.</w:t>
-      </w:r>
-    </w:p>
-    <w:p/>
-    <w:p>
-      <w:pPr>
-        <w:pStyle w:val="SubttuloCU"/>
-      </w:pPr>
-      <w:r>
-        <w:t>Flujo alternativo 2</w:t>
-      </w:r>
-    </w:p>
-    <w:p>
-      <w:pPr>
-        <w:pStyle w:val="Prrafodelista"/>
-        <w:numPr>
-          <w:ilvl w:val="0"/>
-          <w:numId w:val="94"/>
-        </w:numPr>
-      </w:pPr>
-      <w:r>
-        <w:t>Si en el paso 3 del flujo normal el sistema encuentra que la planilla corresponde a un día futuro, el sistema no habilita el botón “Completar”.</w:t>
-      </w:r>
-    </w:p>
-    <w:p/>
-    <w:p>
-      <w:pPr>
-        <w:pStyle w:val="SubttuloCU"/>
-      </w:pPr>
-      <w:r>
-        <w:t>Flujo alternativo 3</w:t>
-      </w:r>
-    </w:p>
-    <w:p>
-      <w:pPr>
-        <w:pStyle w:val="Prrafodelista"/>
-        <w:numPr>
-          <w:ilvl w:val="0"/>
-          <w:numId w:val="95"/>
-        </w:numPr>
-      </w:pPr>
-      <w:r>
-        <w:t>Si en el paso 8 del flujo normal el sistema encuentra que quedaron algunos viajes sin completar la información, el sistema le informa al usuario que debe completar todos los viajes.</w:t>
-      </w:r>
-    </w:p>
-    <w:p>
-      <w:pPr>
-        <w:pStyle w:val="Prrafodelista"/>
-        <w:numPr>
-          <w:ilvl w:val="0"/>
-          <w:numId w:val="95"/>
-        </w:numPr>
-      </w:pPr>
-      <w:r>
-        <w:t>Se vuelve al paso 7 del flujo normal.</w:t>
-      </w:r>
-    </w:p>
-    <w:p/>
-    <w:p>
-      <w:pPr>
-        <w:pStyle w:val="SubttuloCU"/>
-      </w:pPr>
-      <w:r>
-        <w:t>Flujo alternativo 4</w:t>
+        <w:t xml:space="preserve">Flujo alternativo </w:t>
+      </w:r>
+      <w:r>
+        <w:t>1</w:t>
       </w:r>
     </w:p>
     <w:p>
@@ -38151,8 +38466,13 @@
         </w:numPr>
       </w:pPr>
       <w:r>
-        <w:lastRenderedPageBreak/>
-        <w:t>Si en el paso 10 del flujo normal el usuario presiona el botón “No”, el sistema cierra el mensaje de advertencia sin hacer ningún cambio.</w:t>
+        <w:t xml:space="preserve">Si en el paso </w:t>
+      </w:r>
+      <w:r>
+        <w:t>4</w:t>
+      </w:r>
+      <w:r>
+        <w:t xml:space="preserve"> del flujo normal el usuario presiona el botón “No”, el sistema cierra el mensaje de advertencia sin hacer ningún cambio.</w:t>
       </w:r>
     </w:p>
     <w:p>
@@ -38164,7 +38484,13 @@
         </w:numPr>
       </w:pPr>
       <w:r>
-        <w:t>Se vuelve al paso 7 del flujo normal.</w:t>
+        <w:t xml:space="preserve">Se vuelve al paso </w:t>
+      </w:r>
+      <w:r>
+        <w:t>2</w:t>
+      </w:r>
+      <w:r>
+        <w:t xml:space="preserve"> del flujo normal.</w:t>
       </w:r>
     </w:p>
     <w:p>
@@ -38207,7 +38533,7 @@
                     </pic:cNvPicPr>
                   </pic:nvPicPr>
                   <pic:blipFill>
-                    <a:blip r:embed="rId119">
+                    <a:blip r:embed="rId118">
                       <a:extLst>
                         <a:ext uri="{28A0092B-C50C-407E-A947-70E740481C1C}">
                           <a14:useLocalDpi xmlns:a14="http://schemas.microsoft.com/office/drawing/2010/main" val="0"/>
@@ -38274,7 +38600,7 @@
                     </pic:cNvPicPr>
                   </pic:nvPicPr>
                   <pic:blipFill>
-                    <a:blip r:embed="rId120">
+                    <a:blip r:embed="rId119">
                       <a:extLst>
                         <a:ext uri="{28A0092B-C50C-407E-A947-70E740481C1C}">
                           <a14:useLocalDpi xmlns:a14="http://schemas.microsoft.com/office/drawing/2010/main" val="0"/>
@@ -38341,7 +38667,7 @@
                     </pic:cNvPicPr>
                   </pic:nvPicPr>
                   <pic:blipFill>
-                    <a:blip r:embed="rId121">
+                    <a:blip r:embed="rId120">
                       <a:extLst>
                         <a:ext uri="{28A0092B-C50C-407E-A947-70E740481C1C}">
                           <a14:useLocalDpi xmlns:a14="http://schemas.microsoft.com/office/drawing/2010/main" val="0"/>
@@ -38699,9 +39025,11 @@
       <w:pPr>
         <w:pStyle w:val="SubttuloCU"/>
       </w:pPr>
+      <w:proofErr w:type="spellStart"/>
       <w:r>
         <w:t>Poscondiciones</w:t>
       </w:r>
+      <w:proofErr w:type="spellEnd"/>
     </w:p>
     <w:p>
       <w:pPr>
@@ -38718,7 +39046,13 @@
         <w:t xml:space="preserve"> o choferes</w:t>
       </w:r>
       <w:r>
-        <w:t xml:space="preserve"> queda registrado para que le aparezca a los usuarios correspondientes cuando inicien sesión.</w:t>
+        <w:t xml:space="preserve"> queda registrado para que </w:t>
+      </w:r>
+      <w:r>
+        <w:t>les</w:t>
+      </w:r>
+      <w:r>
+        <w:t xml:space="preserve"> aparezca a los usuarios correspondientes cuando inicien sesión.</w:t>
       </w:r>
     </w:p>
     <w:p>
@@ -38802,7 +39136,7 @@
                     </pic:cNvPicPr>
                   </pic:nvPicPr>
                   <pic:blipFill>
-                    <a:blip r:embed="rId122">
+                    <a:blip r:embed="rId121">
                       <a:extLst>
                         <a:ext uri="{28A0092B-C50C-407E-A947-70E740481C1C}">
                           <a14:useLocalDpi xmlns:a14="http://schemas.microsoft.com/office/drawing/2010/main" val="0"/>
@@ -38881,10 +39215,28 @@
         <w:t>El sistema guarda una nueva alerta de falta de vehículos</w:t>
       </w:r>
       <w:r>
-        <w:t xml:space="preserve"> o choferes, según sea el caso</w:t>
+        <w:t xml:space="preserve"> </w:t>
+      </w:r>
+      <w:r>
+        <w:t>y/</w:t>
+      </w:r>
+      <w:r>
+        <w:t>o choferes, según sea el caso</w:t>
       </w:r>
       <w:r>
         <w:t>.</w:t>
+      </w:r>
+    </w:p>
+    <w:p>
+      <w:pPr>
+        <w:pStyle w:val="Prrafodelista"/>
+        <w:numPr>
+          <w:ilvl w:val="0"/>
+          <w:numId w:val="98"/>
+        </w:numPr>
+      </w:pPr>
+      <w:r>
+        <w:t>El sistema registra en la bitácora que se generó una nueva alerta de insuficiencia.</w:t>
       </w:r>
     </w:p>
     <w:p>
@@ -38927,7 +39279,7 @@
                     </pic:cNvPicPr>
                   </pic:nvPicPr>
                   <pic:blipFill>
-                    <a:blip r:embed="rId123">
+                    <a:blip r:embed="rId122">
                       <a:extLst>
                         <a:ext uri="{28A0092B-C50C-407E-A947-70E740481C1C}">
                           <a14:useLocalDpi xmlns:a14="http://schemas.microsoft.com/office/drawing/2010/main" val="0"/>
@@ -38999,7 +39351,7 @@
                     </pic:cNvPicPr>
                   </pic:nvPicPr>
                   <pic:blipFill>
-                    <a:blip r:embed="rId124">
+                    <a:blip r:embed="rId123">
                       <a:extLst>
                         <a:ext uri="{28A0092B-C50C-407E-A947-70E740481C1C}">
                           <a14:useLocalDpi xmlns:a14="http://schemas.microsoft.com/office/drawing/2010/main" val="0"/>
@@ -39071,7 +39423,7 @@
                     </pic:cNvPicPr>
                   </pic:nvPicPr>
                   <pic:blipFill>
-                    <a:blip r:embed="rId125">
+                    <a:blip r:embed="rId124">
                       <a:extLst>
                         <a:ext uri="{28A0092B-C50C-407E-A947-70E740481C1C}">
                           <a14:useLocalDpi xmlns:a14="http://schemas.microsoft.com/office/drawing/2010/main" val="0"/>
@@ -39432,9 +39784,11 @@
       <w:pPr>
         <w:pStyle w:val="SubttuloCU"/>
       </w:pPr>
+      <w:proofErr w:type="spellStart"/>
       <w:r>
         <w:t>Poscondiciones</w:t>
       </w:r>
+      <w:proofErr w:type="spellEnd"/>
     </w:p>
     <w:p>
       <w:pPr>
@@ -39515,13 +39869,12 @@
       <w:r>
         <w:rPr>
           <w:noProof/>
-          <w:lang w:eastAsia="es-AR"/>
         </w:rPr>
         <w:drawing>
-          <wp:inline distT="0" distB="0" distL="0" distR="0" wp14:anchorId="76A79192" wp14:editId="76A79193">
-            <wp:extent cx="3150870" cy="1430655"/>
-            <wp:effectExtent l="0" t="0" r="0" b="0"/>
-            <wp:docPr id="321" name="Imagen 321"/>
+          <wp:inline distT="0" distB="0" distL="0" distR="0" wp14:anchorId="784D24A4" wp14:editId="7ECECCA0">
+            <wp:extent cx="3226435" cy="2432685"/>
+            <wp:effectExtent l="0" t="0" r="0" b="5715"/>
+            <wp:docPr id="12" name="Imagen 12"/>
             <wp:cNvGraphicFramePr>
               <a:graphicFrameLocks xmlns:a="http://schemas.openxmlformats.org/drawingml/2006/main" noChangeAspect="1"/>
             </wp:cNvGraphicFramePr>
@@ -39529,13 +39882,13 @@
               <a:graphicData uri="http://schemas.openxmlformats.org/drawingml/2006/picture">
                 <pic:pic xmlns:pic="http://schemas.openxmlformats.org/drawingml/2006/picture">
                   <pic:nvPicPr>
-                    <pic:cNvPr id="0" name="Picture 119"/>
+                    <pic:cNvPr id="0" name="Picture 5"/>
                     <pic:cNvPicPr>
                       <a:picLocks noChangeAspect="1" noChangeArrowheads="1"/>
                     </pic:cNvPicPr>
                   </pic:nvPicPr>
                   <pic:blipFill>
-                    <a:blip r:embed="rId126">
+                    <a:blip r:embed="rId125">
                       <a:extLst>
                         <a:ext uri="{28A0092B-C50C-407E-A947-70E740481C1C}">
                           <a14:useLocalDpi xmlns:a14="http://schemas.microsoft.com/office/drawing/2010/main" val="0"/>
@@ -39550,7 +39903,7 @@
                   <pic:spPr bwMode="auto">
                     <a:xfrm>
                       <a:off x="0" y="0"/>
-                      <a:ext cx="3150870" cy="1430655"/>
+                      <a:ext cx="3226435" cy="2432685"/>
                     </a:xfrm>
                     <a:prstGeom prst="rect">
                       <a:avLst/>
@@ -39593,7 +39946,21 @@
         </w:numPr>
       </w:pPr>
       <w:r>
-        <w:t>El sistema verifica qué tipos de alertas debería ver el usuario logueado de acuerdo a sus permisos.</w:t>
+        <w:t xml:space="preserve">El sistema verifica </w:t>
+      </w:r>
+      <w:r>
+        <w:t xml:space="preserve">que el usuario </w:t>
+      </w:r>
+      <w:proofErr w:type="spellStart"/>
+      <w:r>
+        <w:t>logueado</w:t>
+      </w:r>
+      <w:proofErr w:type="spellEnd"/>
+      <w:r>
+        <w:t xml:space="preserve"> tenga permisos para ver alertas de insuficiencia</w:t>
+      </w:r>
+      <w:r>
+        <w:t>.</w:t>
       </w:r>
     </w:p>
     <w:p>
@@ -39605,7 +39972,7 @@
         </w:numPr>
       </w:pPr>
       <w:r>
-        <w:t>El sistema busca las alertas que sean del tipo adecuado para el usuario y que no se le hayan mostrado previamente.</w:t>
+        <w:t>El sistema busca las alertas para el usuario y que no se le hayan mostrado previamente.</w:t>
       </w:r>
     </w:p>
     <w:p>
@@ -39630,6 +39997,27 @@
       </w:pPr>
       <w:r>
         <w:t>El sistema registra que el usuario visualizó esa alerta para que no vuelva a aparecerle.</w:t>
+      </w:r>
+    </w:p>
+    <w:p/>
+    <w:p>
+      <w:pPr>
+        <w:pStyle w:val="SubttuloCU"/>
+      </w:pPr>
+      <w:r>
+        <w:t>Flujo alternativo 1</w:t>
+      </w:r>
+    </w:p>
+    <w:p>
+      <w:pPr>
+        <w:pStyle w:val="Prrafodelista"/>
+        <w:numPr>
+          <w:ilvl w:val="0"/>
+          <w:numId w:val="134"/>
+        </w:numPr>
+      </w:pPr>
+      <w:r>
+        <w:t>Si el usuario actual no tiene permisos para ver las alertas, se continúa la ejecución normal del programa sin mostrar ninguna alerta.</w:t>
       </w:r>
     </w:p>
     <w:p>
@@ -39672,7 +40060,7 @@
                     </pic:cNvPicPr>
                   </pic:nvPicPr>
                   <pic:blipFill>
-                    <a:blip r:embed="rId127">
+                    <a:blip r:embed="rId126">
                       <a:extLst>
                         <a:ext uri="{28A0092B-C50C-407E-A947-70E740481C1C}">
                           <a14:useLocalDpi xmlns:a14="http://schemas.microsoft.com/office/drawing/2010/main" val="0"/>
@@ -39744,7 +40132,7 @@
                     </pic:cNvPicPr>
                   </pic:nvPicPr>
                   <pic:blipFill>
-                    <a:blip r:embed="rId128">
+                    <a:blip r:embed="rId127">
                       <a:extLst>
                         <a:ext uri="{28A0092B-C50C-407E-A947-70E740481C1C}">
                           <a14:useLocalDpi xmlns:a14="http://schemas.microsoft.com/office/drawing/2010/main" val="0"/>
@@ -39816,7 +40204,7 @@
                     </pic:cNvPicPr>
                   </pic:nvPicPr>
                   <pic:blipFill>
-                    <a:blip r:embed="rId129">
+                    <a:blip r:embed="rId128">
                       <a:extLst>
                         <a:ext uri="{28A0092B-C50C-407E-A947-70E740481C1C}">
                           <a14:useLocalDpi xmlns:a14="http://schemas.microsoft.com/office/drawing/2010/main" val="0"/>
@@ -40177,9 +40565,11 @@
       <w:pPr>
         <w:pStyle w:val="SubttuloCU"/>
       </w:pPr>
+      <w:proofErr w:type="spellStart"/>
       <w:r>
         <w:t>Poscondiciones</w:t>
       </w:r>
+      <w:proofErr w:type="spellEnd"/>
     </w:p>
     <w:p>
       <w:pPr>
@@ -40268,7 +40658,7 @@
                     </pic:cNvPicPr>
                   </pic:nvPicPr>
                   <pic:blipFill>
-                    <a:blip r:embed="rId130">
+                    <a:blip r:embed="rId129">
                       <a:extLst>
                         <a:ext uri="{28A0092B-C50C-407E-A947-70E740481C1C}">
                           <a14:useLocalDpi xmlns:a14="http://schemas.microsoft.com/office/drawing/2010/main" val="0"/>
@@ -40438,7 +40828,7 @@
                     </pic:cNvPicPr>
                   </pic:nvPicPr>
                   <pic:blipFill>
-                    <a:blip r:embed="rId131">
+                    <a:blip r:embed="rId130">
                       <a:extLst>
                         <a:ext uri="{28A0092B-C50C-407E-A947-70E740481C1C}">
                           <a14:useLocalDpi xmlns:a14="http://schemas.microsoft.com/office/drawing/2010/main" val="0"/>
@@ -40510,7 +40900,7 @@
                     </pic:cNvPicPr>
                   </pic:nvPicPr>
                   <pic:blipFill>
-                    <a:blip r:embed="rId132">
+                    <a:blip r:embed="rId131">
                       <a:extLst>
                         <a:ext uri="{28A0092B-C50C-407E-A947-70E740481C1C}">
                           <a14:useLocalDpi xmlns:a14="http://schemas.microsoft.com/office/drawing/2010/main" val="0"/>
@@ -40582,7 +40972,7 @@
                     </pic:cNvPicPr>
                   </pic:nvPicPr>
                   <pic:blipFill>
-                    <a:blip r:embed="rId133">
+                    <a:blip r:embed="rId132">
                       <a:extLst>
                         <a:ext uri="{28A0092B-C50C-407E-A947-70E740481C1C}">
                           <a14:useLocalDpi xmlns:a14="http://schemas.microsoft.com/office/drawing/2010/main" val="0"/>
@@ -40943,9 +41333,11 @@
       <w:pPr>
         <w:pStyle w:val="SubttuloCU"/>
       </w:pPr>
+      <w:proofErr w:type="spellStart"/>
       <w:r>
         <w:t>Poscondiciones</w:t>
       </w:r>
+      <w:proofErr w:type="spellEnd"/>
     </w:p>
     <w:p>
       <w:pPr>
@@ -41034,7 +41426,7 @@
                     </pic:cNvPicPr>
                   </pic:nvPicPr>
                   <pic:blipFill>
-                    <a:blip r:embed="rId134">
+                    <a:blip r:embed="rId133">
                       <a:extLst>
                         <a:ext uri="{28A0092B-C50C-407E-A947-70E740481C1C}">
                           <a14:useLocalDpi xmlns:a14="http://schemas.microsoft.com/office/drawing/2010/main" val="0"/>
@@ -41315,7 +41707,7 @@
                     </pic:cNvPicPr>
                   </pic:nvPicPr>
                   <pic:blipFill>
-                    <a:blip r:embed="rId135">
+                    <a:blip r:embed="rId134">
                       <a:extLst>
                         <a:ext uri="{28A0092B-C50C-407E-A947-70E740481C1C}">
                           <a14:useLocalDpi xmlns:a14="http://schemas.microsoft.com/office/drawing/2010/main" val="0"/>
@@ -41387,7 +41779,7 @@
                     </pic:cNvPicPr>
                   </pic:nvPicPr>
                   <pic:blipFill>
-                    <a:blip r:embed="rId136">
+                    <a:blip r:embed="rId135">
                       <a:extLst>
                         <a:ext uri="{28A0092B-C50C-407E-A947-70E740481C1C}">
                           <a14:useLocalDpi xmlns:a14="http://schemas.microsoft.com/office/drawing/2010/main" val="0"/>
@@ -41459,7 +41851,7 @@
                     </pic:cNvPicPr>
                   </pic:nvPicPr>
                   <pic:blipFill>
-                    <a:blip r:embed="rId137">
+                    <a:blip r:embed="rId136">
                       <a:extLst>
                         <a:ext uri="{28A0092B-C50C-407E-A947-70E740481C1C}">
                           <a14:useLocalDpi xmlns:a14="http://schemas.microsoft.com/office/drawing/2010/main" val="0"/>
@@ -41820,9 +42212,11 @@
       <w:pPr>
         <w:pStyle w:val="SubttuloCU"/>
       </w:pPr>
+      <w:proofErr w:type="spellStart"/>
       <w:r>
         <w:t>Poscondiciones</w:t>
       </w:r>
+      <w:proofErr w:type="spellEnd"/>
     </w:p>
     <w:p>
       <w:pPr>
@@ -41911,7 +42305,7 @@
                     </pic:cNvPicPr>
                   </pic:nvPicPr>
                   <pic:blipFill>
-                    <a:blip r:embed="rId138">
+                    <a:blip r:embed="rId137">
                       <a:extLst>
                         <a:ext uri="{28A0092B-C50C-407E-A947-70E740481C1C}">
                           <a14:useLocalDpi xmlns:a14="http://schemas.microsoft.com/office/drawing/2010/main" val="0"/>
@@ -42186,7 +42580,7 @@
                     </pic:cNvPicPr>
                   </pic:nvPicPr>
                   <pic:blipFill>
-                    <a:blip r:embed="rId139">
+                    <a:blip r:embed="rId138">
                       <a:extLst>
                         <a:ext uri="{28A0092B-C50C-407E-A947-70E740481C1C}">
                           <a14:useLocalDpi xmlns:a14="http://schemas.microsoft.com/office/drawing/2010/main" val="0"/>
@@ -42258,7 +42652,7 @@
                     </pic:cNvPicPr>
                   </pic:nvPicPr>
                   <pic:blipFill>
-                    <a:blip r:embed="rId140">
+                    <a:blip r:embed="rId139">
                       <a:extLst>
                         <a:ext uri="{28A0092B-C50C-407E-A947-70E740481C1C}">
                           <a14:useLocalDpi xmlns:a14="http://schemas.microsoft.com/office/drawing/2010/main" val="0"/>
@@ -42330,7 +42724,7 @@
                     </pic:cNvPicPr>
                   </pic:nvPicPr>
                   <pic:blipFill>
-                    <a:blip r:embed="rId141">
+                    <a:blip r:embed="rId140">
                       <a:extLst>
                         <a:ext uri="{28A0092B-C50C-407E-A947-70E740481C1C}">
                           <a14:useLocalDpi xmlns:a14="http://schemas.microsoft.com/office/drawing/2010/main" val="0"/>
@@ -42691,9 +43085,11 @@
       <w:pPr>
         <w:pStyle w:val="SubttuloCU"/>
       </w:pPr>
+      <w:proofErr w:type="spellStart"/>
       <w:r>
         <w:t>Poscondiciones</w:t>
       </w:r>
+      <w:proofErr w:type="spellEnd"/>
     </w:p>
     <w:p>
       <w:pPr>
@@ -42762,13 +43158,12 @@
       <w:r>
         <w:rPr>
           <w:noProof/>
-          <w:lang w:eastAsia="es-AR"/>
         </w:rPr>
         <w:drawing>
-          <wp:inline distT="0" distB="0" distL="0" distR="0" wp14:anchorId="76A791B2" wp14:editId="76A791B3">
-            <wp:extent cx="4771390" cy="2896870"/>
+          <wp:inline distT="0" distB="0" distL="0" distR="0" wp14:anchorId="6E6A9E43" wp14:editId="2A490E6D">
+            <wp:extent cx="3166110" cy="2898775"/>
             <wp:effectExtent l="0" t="0" r="0" b="0"/>
-            <wp:docPr id="337" name="Imagen 337"/>
+            <wp:docPr id="15" name="Imagen 15"/>
             <wp:cNvGraphicFramePr>
               <a:graphicFrameLocks xmlns:a="http://schemas.openxmlformats.org/drawingml/2006/main" noChangeAspect="1"/>
             </wp:cNvGraphicFramePr>
@@ -42776,13 +43171,13 @@
               <a:graphicData uri="http://schemas.openxmlformats.org/drawingml/2006/picture">
                 <pic:pic xmlns:pic="http://schemas.openxmlformats.org/drawingml/2006/picture">
                   <pic:nvPicPr>
-                    <pic:cNvPr id="0" name="Picture 135"/>
+                    <pic:cNvPr id="0" name="Picture 6"/>
                     <pic:cNvPicPr>
                       <a:picLocks noChangeAspect="1" noChangeArrowheads="1"/>
                     </pic:cNvPicPr>
                   </pic:nvPicPr>
                   <pic:blipFill>
-                    <a:blip r:embed="rId142">
+                    <a:blip r:embed="rId141">
                       <a:extLst>
                         <a:ext uri="{28A0092B-C50C-407E-A947-70E740481C1C}">
                           <a14:useLocalDpi xmlns:a14="http://schemas.microsoft.com/office/drawing/2010/main" val="0"/>
@@ -42797,7 +43192,7 @@
                   <pic:spPr bwMode="auto">
                     <a:xfrm>
                       <a:off x="0" y="0"/>
-                      <a:ext cx="4771390" cy="2896870"/>
+                      <a:ext cx="3166110" cy="2898775"/>
                     </a:xfrm>
                     <a:prstGeom prst="rect">
                       <a:avLst/>
@@ -42889,39 +43284,6 @@
       </w:pPr>
       <w:r>
         <w:t>El usuario presiona el botón “Sí”.</w:t>
-      </w:r>
-    </w:p>
-    <w:p>
-      <w:pPr>
-        <w:pStyle w:val="Prrafodelista"/>
-        <w:numPr>
-          <w:ilvl w:val="0"/>
-          <w:numId w:val="113"/>
-        </w:numPr>
-      </w:pPr>
-      <w:r>
-        <w:t xml:space="preserve">El sistema chequea si el vehículo en cuestión se encuentra asignado a algún viaje </w:t>
-      </w:r>
-      <w:r>
-        <w:t>de 2 días posteriores o más</w:t>
-      </w:r>
-      <w:r>
-        <w:t xml:space="preserve"> y </w:t>
-      </w:r>
-      <w:r>
-        <w:t>elimina</w:t>
-      </w:r>
-      <w:r>
-        <w:t xml:space="preserve"> las planillas horarias </w:t>
-      </w:r>
-      <w:r>
-        <w:t>a partir de esa fecha</w:t>
-      </w:r>
-      <w:r>
-        <w:t xml:space="preserve"> (CU034 – Eliminar planillas)</w:t>
-      </w:r>
-      <w:r>
-        <w:t>.</w:t>
       </w:r>
     </w:p>
     <w:p>
@@ -43036,7 +43398,7 @@
                     </pic:cNvPicPr>
                   </pic:nvPicPr>
                   <pic:blipFill>
-                    <a:blip r:embed="rId143">
+                    <a:blip r:embed="rId142">
                       <a:extLst>
                         <a:ext uri="{28A0092B-C50C-407E-A947-70E740481C1C}">
                           <a14:useLocalDpi xmlns:a14="http://schemas.microsoft.com/office/drawing/2010/main" val="0"/>
@@ -43108,7 +43470,7 @@
                     </pic:cNvPicPr>
                   </pic:nvPicPr>
                   <pic:blipFill>
-                    <a:blip r:embed="rId144">
+                    <a:blip r:embed="rId143">
                       <a:extLst>
                         <a:ext uri="{28A0092B-C50C-407E-A947-70E740481C1C}">
                           <a14:useLocalDpi xmlns:a14="http://schemas.microsoft.com/office/drawing/2010/main" val="0"/>
@@ -43180,7 +43542,7 @@
                     </pic:cNvPicPr>
                   </pic:nvPicPr>
                   <pic:blipFill>
-                    <a:blip r:embed="rId145">
+                    <a:blip r:embed="rId144">
                       <a:extLst>
                         <a:ext uri="{28A0092B-C50C-407E-A947-70E740481C1C}">
                           <a14:useLocalDpi xmlns:a14="http://schemas.microsoft.com/office/drawing/2010/main" val="0"/>
@@ -43546,9 +43908,11 @@
       <w:pPr>
         <w:pStyle w:val="SubttuloCU"/>
       </w:pPr>
+      <w:proofErr w:type="spellStart"/>
       <w:r>
         <w:t>Poscondiciones</w:t>
       </w:r>
+      <w:proofErr w:type="spellEnd"/>
     </w:p>
     <w:p>
       <w:pPr>
@@ -43637,7 +44001,7 @@
                     </pic:cNvPicPr>
                   </pic:nvPicPr>
                   <pic:blipFill>
-                    <a:blip r:embed="rId146">
+                    <a:blip r:embed="rId145">
                       <a:extLst>
                         <a:ext uri="{28A0092B-C50C-407E-A947-70E740481C1C}">
                           <a14:useLocalDpi xmlns:a14="http://schemas.microsoft.com/office/drawing/2010/main" val="0"/>
@@ -43798,7 +44162,7 @@
                     </pic:cNvPicPr>
                   </pic:nvPicPr>
                   <pic:blipFill>
-                    <a:blip r:embed="rId147">
+                    <a:blip r:embed="rId146">
                       <a:extLst>
                         <a:ext uri="{28A0092B-C50C-407E-A947-70E740481C1C}">
                           <a14:useLocalDpi xmlns:a14="http://schemas.microsoft.com/office/drawing/2010/main" val="0"/>
@@ -43865,7 +44229,7 @@
                     </pic:cNvPicPr>
                   </pic:nvPicPr>
                   <pic:blipFill>
-                    <a:blip r:embed="rId148">
+                    <a:blip r:embed="rId147">
                       <a:extLst>
                         <a:ext uri="{28A0092B-C50C-407E-A947-70E740481C1C}">
                           <a14:useLocalDpi xmlns:a14="http://schemas.microsoft.com/office/drawing/2010/main" val="0"/>
@@ -43937,7 +44301,7 @@
                     </pic:cNvPicPr>
                   </pic:nvPicPr>
                   <pic:blipFill>
-                    <a:blip r:embed="rId149">
+                    <a:blip r:embed="rId148">
                       <a:extLst>
                         <a:ext uri="{28A0092B-C50C-407E-A947-70E740481C1C}">
                           <a14:useLocalDpi xmlns:a14="http://schemas.microsoft.com/office/drawing/2010/main" val="0"/>
@@ -44298,9 +44662,11 @@
       <w:pPr>
         <w:pStyle w:val="SubttuloCU"/>
       </w:pPr>
+      <w:proofErr w:type="spellStart"/>
       <w:r>
         <w:t>Poscondiciones</w:t>
       </w:r>
+      <w:proofErr w:type="spellEnd"/>
     </w:p>
     <w:p>
       <w:pPr>
@@ -44389,7 +44755,7 @@
                     </pic:cNvPicPr>
                   </pic:nvPicPr>
                   <pic:blipFill>
-                    <a:blip r:embed="rId150">
+                    <a:blip r:embed="rId149">
                       <a:extLst>
                         <a:ext uri="{28A0092B-C50C-407E-A947-70E740481C1C}">
                           <a14:useLocalDpi xmlns:a14="http://schemas.microsoft.com/office/drawing/2010/main" val="0"/>
@@ -44664,7 +45030,7 @@
                     </pic:cNvPicPr>
                   </pic:nvPicPr>
                   <pic:blipFill>
-                    <a:blip r:embed="rId151">
+                    <a:blip r:embed="rId150">
                       <a:extLst>
                         <a:ext uri="{28A0092B-C50C-407E-A947-70E740481C1C}">
                           <a14:useLocalDpi xmlns:a14="http://schemas.microsoft.com/office/drawing/2010/main" val="0"/>
@@ -44736,7 +45102,7 @@
                     </pic:cNvPicPr>
                   </pic:nvPicPr>
                   <pic:blipFill>
-                    <a:blip r:embed="rId152">
+                    <a:blip r:embed="rId151">
                       <a:extLst>
                         <a:ext uri="{28A0092B-C50C-407E-A947-70E740481C1C}">
                           <a14:useLocalDpi xmlns:a14="http://schemas.microsoft.com/office/drawing/2010/main" val="0"/>
@@ -44808,7 +45174,7 @@
                     </pic:cNvPicPr>
                   </pic:nvPicPr>
                   <pic:blipFill>
-                    <a:blip r:embed="rId153">
+                    <a:blip r:embed="rId152">
                       <a:extLst>
                         <a:ext uri="{28A0092B-C50C-407E-A947-70E740481C1C}">
                           <a14:useLocalDpi xmlns:a14="http://schemas.microsoft.com/office/drawing/2010/main" val="0"/>
@@ -45172,9 +45538,11 @@
       <w:pPr>
         <w:pStyle w:val="SubttuloCU"/>
       </w:pPr>
+      <w:proofErr w:type="spellStart"/>
       <w:r>
         <w:t>Poscondiciones</w:t>
       </w:r>
+      <w:proofErr w:type="spellEnd"/>
     </w:p>
     <w:p>
       <w:pPr>
@@ -45263,7 +45631,7 @@
                     </pic:cNvPicPr>
                   </pic:nvPicPr>
                   <pic:blipFill>
-                    <a:blip r:embed="rId154">
+                    <a:blip r:embed="rId153">
                       <a:extLst>
                         <a:ext uri="{28A0092B-C50C-407E-A947-70E740481C1C}">
                           <a14:useLocalDpi xmlns:a14="http://schemas.microsoft.com/office/drawing/2010/main" val="0"/>
@@ -45538,7 +45906,7 @@
                     </pic:cNvPicPr>
                   </pic:nvPicPr>
                   <pic:blipFill>
-                    <a:blip r:embed="rId155">
+                    <a:blip r:embed="rId154">
                       <a:extLst>
                         <a:ext uri="{28A0092B-C50C-407E-A947-70E740481C1C}">
                           <a14:useLocalDpi xmlns:a14="http://schemas.microsoft.com/office/drawing/2010/main" val="0"/>
@@ -45610,7 +45978,7 @@
                     </pic:cNvPicPr>
                   </pic:nvPicPr>
                   <pic:blipFill>
-                    <a:blip r:embed="rId156">
+                    <a:blip r:embed="rId155">
                       <a:extLst>
                         <a:ext uri="{28A0092B-C50C-407E-A947-70E740481C1C}">
                           <a14:useLocalDpi xmlns:a14="http://schemas.microsoft.com/office/drawing/2010/main" val="0"/>
@@ -45682,7 +46050,7 @@
                     </pic:cNvPicPr>
                   </pic:nvPicPr>
                   <pic:blipFill>
-                    <a:blip r:embed="rId157">
+                    <a:blip r:embed="rId156">
                       <a:extLst>
                         <a:ext uri="{28A0092B-C50C-407E-A947-70E740481C1C}">
                           <a14:useLocalDpi xmlns:a14="http://schemas.microsoft.com/office/drawing/2010/main" val="0"/>
@@ -46043,9 +46411,11 @@
       <w:pPr>
         <w:pStyle w:val="SubttuloCU"/>
       </w:pPr>
+      <w:proofErr w:type="spellStart"/>
       <w:r>
         <w:t>Poscondiciones</w:t>
       </w:r>
+      <w:proofErr w:type="spellEnd"/>
     </w:p>
     <w:p>
       <w:pPr>
@@ -46114,13 +46484,12 @@
       <w:r>
         <w:rPr>
           <w:noProof/>
-          <w:lang w:eastAsia="es-AR"/>
         </w:rPr>
         <w:drawing>
-          <wp:inline distT="0" distB="0" distL="0" distR="0" wp14:anchorId="76A791DA" wp14:editId="76A791DB">
-            <wp:extent cx="4925060" cy="2842895"/>
-            <wp:effectExtent l="0" t="0" r="8890" b="0"/>
-            <wp:docPr id="357" name="Imagen 357"/>
+          <wp:inline distT="0" distB="0" distL="0" distR="0" wp14:anchorId="05DC377C" wp14:editId="490ED6E3">
+            <wp:extent cx="3252470" cy="2837815"/>
+            <wp:effectExtent l="0" t="0" r="5080" b="635"/>
+            <wp:docPr id="17" name="Imagen 17"/>
             <wp:cNvGraphicFramePr>
               <a:graphicFrameLocks xmlns:a="http://schemas.openxmlformats.org/drawingml/2006/main" noChangeAspect="1"/>
             </wp:cNvGraphicFramePr>
@@ -46128,13 +46497,13 @@
               <a:graphicData uri="http://schemas.openxmlformats.org/drawingml/2006/picture">
                 <pic:pic xmlns:pic="http://schemas.openxmlformats.org/drawingml/2006/picture">
                   <pic:nvPicPr>
-                    <pic:cNvPr id="0" name="Picture 155"/>
+                    <pic:cNvPr id="0" name="Picture 7"/>
                     <pic:cNvPicPr>
                       <a:picLocks noChangeAspect="1" noChangeArrowheads="1"/>
                     </pic:cNvPicPr>
                   </pic:nvPicPr>
                   <pic:blipFill>
-                    <a:blip r:embed="rId158">
+                    <a:blip r:embed="rId157">
                       <a:extLst>
                         <a:ext uri="{28A0092B-C50C-407E-A947-70E740481C1C}">
                           <a14:useLocalDpi xmlns:a14="http://schemas.microsoft.com/office/drawing/2010/main" val="0"/>
@@ -46149,7 +46518,7 @@
                   <pic:spPr bwMode="auto">
                     <a:xfrm>
                       <a:off x="0" y="0"/>
-                      <a:ext cx="4925060" cy="2842895"/>
+                      <a:ext cx="3252470" cy="2837815"/>
                     </a:xfrm>
                     <a:prstGeom prst="rect">
                       <a:avLst/>
@@ -46241,18 +46610,6 @@
       </w:pPr>
       <w:r>
         <w:t>El usuario presiona el botón “Sí”.</w:t>
-      </w:r>
-    </w:p>
-    <w:p>
-      <w:pPr>
-        <w:pStyle w:val="Prrafodelista"/>
-        <w:numPr>
-          <w:ilvl w:val="0"/>
-          <w:numId w:val="128"/>
-        </w:numPr>
-      </w:pPr>
-      <w:r>
-        <w:t>El sistema chequea si el chofer en cuestión se encuentra asignado a algún viaje de 2 días posteriores o más y elimina las planillas horarias a partir de esa fecha (CU034 – Eliminar planillas).</w:t>
       </w:r>
     </w:p>
     <w:p>
@@ -46364,7 +46721,7 @@
                     </pic:cNvPicPr>
                   </pic:nvPicPr>
                   <pic:blipFill>
-                    <a:blip r:embed="rId159">
+                    <a:blip r:embed="rId158">
                       <a:extLst>
                         <a:ext uri="{28A0092B-C50C-407E-A947-70E740481C1C}">
                           <a14:useLocalDpi xmlns:a14="http://schemas.microsoft.com/office/drawing/2010/main" val="0"/>
@@ -46436,7 +46793,7 @@
                     </pic:cNvPicPr>
                   </pic:nvPicPr>
                   <pic:blipFill>
-                    <a:blip r:embed="rId160">
+                    <a:blip r:embed="rId159">
                       <a:extLst>
                         <a:ext uri="{28A0092B-C50C-407E-A947-70E740481C1C}">
                           <a14:useLocalDpi xmlns:a14="http://schemas.microsoft.com/office/drawing/2010/main" val="0"/>
@@ -46508,7 +46865,7 @@
                     </pic:cNvPicPr>
                   </pic:nvPicPr>
                   <pic:blipFill>
-                    <a:blip r:embed="rId161">
+                    <a:blip r:embed="rId160">
                       <a:extLst>
                         <a:ext uri="{28A0092B-C50C-407E-A947-70E740481C1C}">
                           <a14:useLocalDpi xmlns:a14="http://schemas.microsoft.com/office/drawing/2010/main" val="0"/>
@@ -46869,9 +47226,11 @@
       <w:pPr>
         <w:pStyle w:val="SubttuloCU"/>
       </w:pPr>
+      <w:proofErr w:type="spellStart"/>
       <w:r>
         <w:t>Poscondiciones</w:t>
       </w:r>
+      <w:proofErr w:type="spellEnd"/>
     </w:p>
     <w:p>
       <w:pPr>
@@ -46940,13 +47299,12 @@
       <w:r>
         <w:rPr>
           <w:noProof/>
-          <w:lang w:eastAsia="es-AR"/>
         </w:rPr>
         <w:drawing>
-          <wp:inline distT="0" distB="0" distL="0" distR="0" wp14:anchorId="76A791E2" wp14:editId="76A791E3">
-            <wp:extent cx="4463415" cy="2381250"/>
-            <wp:effectExtent l="0" t="0" r="0" b="0"/>
-            <wp:docPr id="361" name="Imagen 361"/>
+          <wp:inline distT="0" distB="0" distL="0" distR="0" wp14:anchorId="53D4EE9F" wp14:editId="19B7E101">
+            <wp:extent cx="2984500" cy="2380615"/>
+            <wp:effectExtent l="0" t="0" r="6350" b="635"/>
+            <wp:docPr id="20" name="Imagen 20"/>
             <wp:cNvGraphicFramePr>
               <a:graphicFrameLocks xmlns:a="http://schemas.openxmlformats.org/drawingml/2006/main" noChangeAspect="1"/>
             </wp:cNvGraphicFramePr>
@@ -46954,13 +47312,13 @@
               <a:graphicData uri="http://schemas.openxmlformats.org/drawingml/2006/picture">
                 <pic:pic xmlns:pic="http://schemas.openxmlformats.org/drawingml/2006/picture">
                   <pic:nvPicPr>
-                    <pic:cNvPr id="0" name="Picture 159"/>
+                    <pic:cNvPr id="0" name="Picture 8"/>
                     <pic:cNvPicPr>
                       <a:picLocks noChangeAspect="1" noChangeArrowheads="1"/>
                     </pic:cNvPicPr>
                   </pic:nvPicPr>
                   <pic:blipFill>
-                    <a:blip r:embed="rId162">
+                    <a:blip r:embed="rId161">
                       <a:extLst>
                         <a:ext uri="{28A0092B-C50C-407E-A947-70E740481C1C}">
                           <a14:useLocalDpi xmlns:a14="http://schemas.microsoft.com/office/drawing/2010/main" val="0"/>
@@ -46975,7 +47333,7 @@
                   <pic:spPr bwMode="auto">
                     <a:xfrm>
                       <a:off x="0" y="0"/>
-                      <a:ext cx="4463415" cy="2381250"/>
+                      <a:ext cx="2984500" cy="2380615"/>
                     </a:xfrm>
                     <a:prstGeom prst="rect">
                       <a:avLst/>
@@ -47067,18 +47425,6 @@
       </w:pPr>
       <w:r>
         <w:t>El usuario presiona el botón “Guardar”.</w:t>
-      </w:r>
-    </w:p>
-    <w:p>
-      <w:pPr>
-        <w:pStyle w:val="Prrafodelista"/>
-        <w:numPr>
-          <w:ilvl w:val="0"/>
-          <w:numId w:val="131"/>
-        </w:numPr>
-      </w:pPr>
-      <w:r>
-        <w:t>El sistema chequea si la licencia afecta algún viaje ya programado con ese chofer de 2 días posteriores o más y elimina las planillas horarias a partir de esa fecha (CU034 – Eliminar planillas).</w:t>
       </w:r>
     </w:p>
     <w:p>
@@ -47157,7 +47503,7 @@
                     </pic:cNvPicPr>
                   </pic:nvPicPr>
                   <pic:blipFill>
-                    <a:blip r:embed="rId163">
+                    <a:blip r:embed="rId162">
                       <a:extLst>
                         <a:ext uri="{28A0092B-C50C-407E-A947-70E740481C1C}">
                           <a14:useLocalDpi xmlns:a14="http://schemas.microsoft.com/office/drawing/2010/main" val="0"/>
@@ -47188,8 +47534,6 @@
           </wp:inline>
         </w:drawing>
       </w:r>
-      <w:bookmarkStart w:id="83" w:name="_GoBack"/>
-      <w:bookmarkEnd w:id="83"/>
     </w:p>
     <w:p>
       <w:pPr>
@@ -47231,7 +47575,7 @@
                     </pic:cNvPicPr>
                   </pic:nvPicPr>
                   <pic:blipFill>
-                    <a:blip r:embed="rId164">
+                    <a:blip r:embed="rId163">
                       <a:extLst>
                         <a:ext uri="{28A0092B-C50C-407E-A947-70E740481C1C}">
                           <a14:useLocalDpi xmlns:a14="http://schemas.microsoft.com/office/drawing/2010/main" val="0"/>
@@ -47303,7 +47647,7 @@
                     </pic:cNvPicPr>
                   </pic:nvPicPr>
                   <pic:blipFill>
-                    <a:blip r:embed="rId165">
+                    <a:blip r:embed="rId164">
                       <a:extLst>
                         <a:ext uri="{28A0092B-C50C-407E-A947-70E740481C1C}">
                           <a14:useLocalDpi xmlns:a14="http://schemas.microsoft.com/office/drawing/2010/main" val="0"/>
@@ -47347,12 +47691,12 @@
       <w:pPr>
         <w:pStyle w:val="Ttulo1"/>
       </w:pPr>
-      <w:bookmarkStart w:id="84" w:name="_Toc519786578"/>
+      <w:bookmarkStart w:id="83" w:name="_Toc519786578"/>
       <w:r>
         <w:lastRenderedPageBreak/>
         <w:t>Mapa de navegación</w:t>
       </w:r>
-      <w:bookmarkEnd w:id="84"/>
+      <w:bookmarkEnd w:id="83"/>
     </w:p>
     <w:p/>
     <w:p>
@@ -47379,7 +47723,7 @@
                     </pic:cNvPicPr>
                   </pic:nvPicPr>
                   <pic:blipFill>
-                    <a:blip r:embed="rId166">
+                    <a:blip r:embed="rId165">
                       <a:extLst>
                         <a:ext uri="{28A0092B-C50C-407E-A947-70E740481C1C}">
                           <a14:useLocalDpi xmlns:a14="http://schemas.microsoft.com/office/drawing/2010/main" val="0"/>
@@ -47413,6 +47757,8 @@
       <w:r>
         <w:br w:type="page"/>
       </w:r>
+      <w:bookmarkStart w:id="84" w:name="_GoBack"/>
+      <w:bookmarkEnd w:id="84"/>
     </w:p>
     <w:p>
       <w:pPr>
@@ -47483,7 +47829,7 @@
                     </pic:cNvPicPr>
                   </pic:nvPicPr>
                   <pic:blipFill>
-                    <a:blip r:embed="rId167">
+                    <a:blip r:embed="rId166">
                       <a:extLst>
                         <a:ext uri="{28A0092B-C50C-407E-A947-70E740481C1C}">
                           <a14:useLocalDpi xmlns:a14="http://schemas.microsoft.com/office/drawing/2010/main" val="0"/>
@@ -47551,7 +47897,7 @@
                     </pic:cNvPicPr>
                   </pic:nvPicPr>
                   <pic:blipFill>
-                    <a:blip r:embed="rId168">
+                    <a:blip r:embed="rId167">
                       <a:extLst>
                         <a:ext uri="{28A0092B-C50C-407E-A947-70E740481C1C}">
                           <a14:useLocalDpi xmlns:a14="http://schemas.microsoft.com/office/drawing/2010/main" val="0"/>
@@ -47618,7 +47964,7 @@
                     </pic:cNvPicPr>
                   </pic:nvPicPr>
                   <pic:blipFill>
-                    <a:blip r:embed="rId169">
+                    <a:blip r:embed="rId168">
                       <a:extLst>
                         <a:ext uri="{28A0092B-C50C-407E-A947-70E740481C1C}">
                           <a14:useLocalDpi xmlns:a14="http://schemas.microsoft.com/office/drawing/2010/main" val="0"/>
@@ -47686,7 +48032,7 @@
                     </pic:cNvPicPr>
                   </pic:nvPicPr>
                   <pic:blipFill>
-                    <a:blip r:embed="rId170">
+                    <a:blip r:embed="rId169">
                       <a:extLst>
                         <a:ext uri="{28A0092B-C50C-407E-A947-70E740481C1C}">
                           <a14:useLocalDpi xmlns:a14="http://schemas.microsoft.com/office/drawing/2010/main" val="0"/>
@@ -47753,7 +48099,7 @@
                     </pic:cNvPicPr>
                   </pic:nvPicPr>
                   <pic:blipFill>
-                    <a:blip r:embed="rId171">
+                    <a:blip r:embed="rId170">
                       <a:extLst>
                         <a:ext uri="{28A0092B-C50C-407E-A947-70E740481C1C}">
                           <a14:useLocalDpi xmlns:a14="http://schemas.microsoft.com/office/drawing/2010/main" val="0"/>
@@ -47820,7 +48166,7 @@
                     </pic:cNvPicPr>
                   </pic:nvPicPr>
                   <pic:blipFill>
-                    <a:blip r:embed="rId172">
+                    <a:blip r:embed="rId171">
                       <a:extLst>
                         <a:ext uri="{28A0092B-C50C-407E-A947-70E740481C1C}">
                           <a14:useLocalDpi xmlns:a14="http://schemas.microsoft.com/office/drawing/2010/main" val="0"/>
@@ -47887,7 +48233,7 @@
                     </pic:cNvPicPr>
                   </pic:nvPicPr>
                   <pic:blipFill>
-                    <a:blip r:embed="rId173">
+                    <a:blip r:embed="rId172">
                       <a:extLst>
                         <a:ext uri="{28A0092B-C50C-407E-A947-70E740481C1C}">
                           <a14:useLocalDpi xmlns:a14="http://schemas.microsoft.com/office/drawing/2010/main" val="0"/>
@@ -47955,7 +48301,7 @@
                     </pic:cNvPicPr>
                   </pic:nvPicPr>
                   <pic:blipFill>
-                    <a:blip r:embed="rId174">
+                    <a:blip r:embed="rId173">
                       <a:extLst>
                         <a:ext uri="{28A0092B-C50C-407E-A947-70E740481C1C}">
                           <a14:useLocalDpi xmlns:a14="http://schemas.microsoft.com/office/drawing/2010/main" val="0"/>
@@ -48023,7 +48369,7 @@
                     </pic:cNvPicPr>
                   </pic:nvPicPr>
                   <pic:blipFill>
-                    <a:blip r:embed="rId175">
+                    <a:blip r:embed="rId174">
                       <a:extLst>
                         <a:ext uri="{28A0092B-C50C-407E-A947-70E740481C1C}">
                           <a14:useLocalDpi xmlns:a14="http://schemas.microsoft.com/office/drawing/2010/main" val="0"/>
@@ -48091,7 +48437,7 @@
                     </pic:cNvPicPr>
                   </pic:nvPicPr>
                   <pic:blipFill>
-                    <a:blip r:embed="rId176">
+                    <a:blip r:embed="rId175">
                       <a:extLst>
                         <a:ext uri="{28A0092B-C50C-407E-A947-70E740481C1C}">
                           <a14:useLocalDpi xmlns:a14="http://schemas.microsoft.com/office/drawing/2010/main" val="0"/>
@@ -48159,7 +48505,7 @@
                     </pic:cNvPicPr>
                   </pic:nvPicPr>
                   <pic:blipFill>
-                    <a:blip r:embed="rId177">
+                    <a:blip r:embed="rId176">
                       <a:extLst>
                         <a:ext uri="{28A0092B-C50C-407E-A947-70E740481C1C}">
                           <a14:useLocalDpi xmlns:a14="http://schemas.microsoft.com/office/drawing/2010/main" val="0"/>
@@ -48226,7 +48572,7 @@
                     </pic:cNvPicPr>
                   </pic:nvPicPr>
                   <pic:blipFill>
-                    <a:blip r:embed="rId178">
+                    <a:blip r:embed="rId177">
                       <a:extLst>
                         <a:ext uri="{28A0092B-C50C-407E-A947-70E740481C1C}">
                           <a14:useLocalDpi xmlns:a14="http://schemas.microsoft.com/office/drawing/2010/main" val="0"/>
@@ -48327,10 +48673,10 @@
             <v:path o:extrusionok="f" gradientshapeok="t" o:connecttype="rect"/>
             <o:lock v:ext="edit" aspectratio="t"/>
           </v:shapetype>
-          <v:shape id="_x0000_i1025" type="#_x0000_t75" style="width:79.5pt;height:51.25pt" o:ole="">
-            <v:imagedata r:id="rId179" o:title=""/>
+          <v:shape id="_x0000_i1025" type="#_x0000_t75" style="width:79.45pt;height:50.95pt" o:ole="">
+            <v:imagedata r:id="rId178" o:title=""/>
           </v:shape>
-          <o:OLEObject Type="Embed" ProgID="Package" ShapeID="_x0000_i1025" DrawAspect="Icon" ObjectID="_1635622533" r:id="rId180"/>
+          <o:OLEObject Type="Embed" ProgID="Package" ShapeID="_x0000_i1025" DrawAspect="Icon" ObjectID="_1635626511" r:id="rId179"/>
         </w:object>
       </w:r>
       <w:r>
@@ -48373,7 +48719,7 @@
                     </pic:cNvPicPr>
                   </pic:nvPicPr>
                   <pic:blipFill>
-                    <a:blip r:embed="rId181">
+                    <a:blip r:embed="rId180">
                       <a:extLst>
                         <a:ext uri="{28A0092B-C50C-407E-A947-70E740481C1C}">
                           <a14:useLocalDpi xmlns:a14="http://schemas.microsoft.com/office/drawing/2010/main" val="0"/>
@@ -48446,10 +48792,10 @@
       </w:r>
       <w:r>
         <w:object w:dxaOrig="1534" w:dyaOrig="991" w14:anchorId="141DD3D6">
-          <v:shape id="_x0000_i1026" type="#_x0000_t75" style="width:77.2pt;height:49.55pt" o:ole="">
-            <v:imagedata r:id="rId182" o:title=""/>
+          <v:shape id="_x0000_i1026" type="#_x0000_t75" style="width:77.45pt;height:49.6pt" o:ole="">
+            <v:imagedata r:id="rId181" o:title=""/>
           </v:shape>
-          <o:OLEObject Type="Embed" ProgID="PBrush" ShapeID="_x0000_i1026" DrawAspect="Icon" ObjectID="_1635622534" r:id="rId183"/>
+          <o:OLEObject Type="Embed" ProgID="PBrush" ShapeID="_x0000_i1026" DrawAspect="Icon" ObjectID="_1635626512" r:id="rId182"/>
         </w:object>
       </w:r>
     </w:p>
@@ -48792,8 +49138,20 @@
               <w:sz w:val="18"/>
               <w:szCs w:val="18"/>
             </w:rPr>
-            <w:t>Nicolas Battaglia</w:t>
+            <w:t xml:space="preserve">Nicolas </w:t>
           </w:r>
+          <w:proofErr w:type="spellStart"/>
+          <w:r>
+            <w:rPr>
+              <w:rFonts w:cs="Tahoma"/>
+              <w:b/>
+              <w:bCs/>
+              <w:sz w:val="18"/>
+              <w:szCs w:val="18"/>
+            </w:rPr>
+            <w:t>Battaglia</w:t>
+          </w:r>
+          <w:proofErr w:type="spellEnd"/>
         </w:p>
       </w:tc>
       <w:tc>
@@ -49319,7 +49677,7 @@
               <w:sz w:val="20"/>
               <w:szCs w:val="20"/>
             </w:rPr>
-            <w:t>Especificaciones de Casos de Uso</w:t>
+            <w:t>Prototipos de interfaces de usuario</w:t>
           </w:r>
           <w:r>
             <w:rPr>
@@ -57008,6 +57366,92 @@
     </w:lvl>
   </w:abstractNum>
   <w:abstractNum w:abstractNumId="79" w15:restartNumberingAfterBreak="0">
+    <w:nsid w:val="462A0C18"/>
+    <w:multiLevelType w:val="hybridMultilevel"/>
+    <w:tmpl w:val="68FE498C"/>
+    <w:lvl w:ilvl="0" w:tplc="2C0A000F">
+      <w:start w:val="1"/>
+      <w:numFmt w:val="decimal"/>
+      <w:lvlText w:val="%1."/>
+      <w:lvlJc w:val="left"/>
+      <w:pPr>
+        <w:ind w:left="720" w:hanging="360"/>
+      </w:pPr>
+    </w:lvl>
+    <w:lvl w:ilvl="1" w:tplc="2C0A0019" w:tentative="1">
+      <w:start w:val="1"/>
+      <w:numFmt w:val="lowerLetter"/>
+      <w:lvlText w:val="%2."/>
+      <w:lvlJc w:val="left"/>
+      <w:pPr>
+        <w:ind w:left="1440" w:hanging="360"/>
+      </w:pPr>
+    </w:lvl>
+    <w:lvl w:ilvl="2" w:tplc="2C0A001B" w:tentative="1">
+      <w:start w:val="1"/>
+      <w:numFmt w:val="lowerRoman"/>
+      <w:lvlText w:val="%3."/>
+      <w:lvlJc w:val="right"/>
+      <w:pPr>
+        <w:ind w:left="2160" w:hanging="180"/>
+      </w:pPr>
+    </w:lvl>
+    <w:lvl w:ilvl="3" w:tplc="2C0A000F" w:tentative="1">
+      <w:start w:val="1"/>
+      <w:numFmt w:val="decimal"/>
+      <w:lvlText w:val="%4."/>
+      <w:lvlJc w:val="left"/>
+      <w:pPr>
+        <w:ind w:left="2880" w:hanging="360"/>
+      </w:pPr>
+    </w:lvl>
+    <w:lvl w:ilvl="4" w:tplc="2C0A0019" w:tentative="1">
+      <w:start w:val="1"/>
+      <w:numFmt w:val="lowerLetter"/>
+      <w:lvlText w:val="%5."/>
+      <w:lvlJc w:val="left"/>
+      <w:pPr>
+        <w:ind w:left="3600" w:hanging="360"/>
+      </w:pPr>
+    </w:lvl>
+    <w:lvl w:ilvl="5" w:tplc="2C0A001B" w:tentative="1">
+      <w:start w:val="1"/>
+      <w:numFmt w:val="lowerRoman"/>
+      <w:lvlText w:val="%6."/>
+      <w:lvlJc w:val="right"/>
+      <w:pPr>
+        <w:ind w:left="4320" w:hanging="180"/>
+      </w:pPr>
+    </w:lvl>
+    <w:lvl w:ilvl="6" w:tplc="2C0A000F" w:tentative="1">
+      <w:start w:val="1"/>
+      <w:numFmt w:val="decimal"/>
+      <w:lvlText w:val="%7."/>
+      <w:lvlJc w:val="left"/>
+      <w:pPr>
+        <w:ind w:left="5040" w:hanging="360"/>
+      </w:pPr>
+    </w:lvl>
+    <w:lvl w:ilvl="7" w:tplc="2C0A0019" w:tentative="1">
+      <w:start w:val="1"/>
+      <w:numFmt w:val="lowerLetter"/>
+      <w:lvlText w:val="%8."/>
+      <w:lvlJc w:val="left"/>
+      <w:pPr>
+        <w:ind w:left="5760" w:hanging="360"/>
+      </w:pPr>
+    </w:lvl>
+    <w:lvl w:ilvl="8" w:tplc="2C0A001B" w:tentative="1">
+      <w:start w:val="1"/>
+      <w:numFmt w:val="lowerRoman"/>
+      <w:lvlText w:val="%9."/>
+      <w:lvlJc w:val="right"/>
+      <w:pPr>
+        <w:ind w:left="6480" w:hanging="180"/>
+      </w:pPr>
+    </w:lvl>
+  </w:abstractNum>
+  <w:abstractNum w:abstractNumId="80" w15:restartNumberingAfterBreak="0">
     <w:nsid w:val="487209B4"/>
     <w:multiLevelType w:val="hybridMultilevel"/>
     <w:tmpl w:val="BCB855D0"/>
@@ -57093,7 +57537,7 @@
       </w:pPr>
     </w:lvl>
   </w:abstractNum>
-  <w:abstractNum w:abstractNumId="80" w15:restartNumberingAfterBreak="0">
+  <w:abstractNum w:abstractNumId="81" w15:restartNumberingAfterBreak="0">
     <w:nsid w:val="489A0DC0"/>
     <w:multiLevelType w:val="hybridMultilevel"/>
     <w:tmpl w:val="49CC83D8"/>
@@ -57179,7 +57623,7 @@
       </w:pPr>
     </w:lvl>
   </w:abstractNum>
-  <w:abstractNum w:abstractNumId="81" w15:restartNumberingAfterBreak="0">
+  <w:abstractNum w:abstractNumId="82" w15:restartNumberingAfterBreak="0">
     <w:nsid w:val="48AA59EC"/>
     <w:multiLevelType w:val="hybridMultilevel"/>
     <w:tmpl w:val="D6F27FAC"/>
@@ -57265,7 +57709,7 @@
       </w:pPr>
     </w:lvl>
   </w:abstractNum>
-  <w:abstractNum w:abstractNumId="82" w15:restartNumberingAfterBreak="0">
+  <w:abstractNum w:abstractNumId="83" w15:restartNumberingAfterBreak="0">
     <w:nsid w:val="493950C0"/>
     <w:multiLevelType w:val="hybridMultilevel"/>
     <w:tmpl w:val="5FAEEA8E"/>
@@ -57378,7 +57822,7 @@
       </w:rPr>
     </w:lvl>
   </w:abstractNum>
-  <w:abstractNum w:abstractNumId="83" w15:restartNumberingAfterBreak="0">
+  <w:abstractNum w:abstractNumId="84" w15:restartNumberingAfterBreak="0">
     <w:nsid w:val="4998206A"/>
     <w:multiLevelType w:val="hybridMultilevel"/>
     <w:tmpl w:val="B408334E"/>
@@ -57491,7 +57935,7 @@
       </w:rPr>
     </w:lvl>
   </w:abstractNum>
-  <w:abstractNum w:abstractNumId="84" w15:restartNumberingAfterBreak="0">
+  <w:abstractNum w:abstractNumId="85" w15:restartNumberingAfterBreak="0">
     <w:nsid w:val="4ABD6BC7"/>
     <w:multiLevelType w:val="hybridMultilevel"/>
     <w:tmpl w:val="1F80B29E"/>
@@ -57577,7 +58021,7 @@
       </w:pPr>
     </w:lvl>
   </w:abstractNum>
-  <w:abstractNum w:abstractNumId="85" w15:restartNumberingAfterBreak="0">
+  <w:abstractNum w:abstractNumId="86" w15:restartNumberingAfterBreak="0">
     <w:nsid w:val="4B9C6989"/>
     <w:multiLevelType w:val="hybridMultilevel"/>
     <w:tmpl w:val="D5744CD2"/>
@@ -57663,7 +58107,7 @@
       </w:pPr>
     </w:lvl>
   </w:abstractNum>
-  <w:abstractNum w:abstractNumId="86" w15:restartNumberingAfterBreak="0">
+  <w:abstractNum w:abstractNumId="87" w15:restartNumberingAfterBreak="0">
     <w:nsid w:val="4CF63071"/>
     <w:multiLevelType w:val="hybridMultilevel"/>
     <w:tmpl w:val="91CE1E14"/>
@@ -57776,7 +58220,7 @@
       </w:rPr>
     </w:lvl>
   </w:abstractNum>
-  <w:abstractNum w:abstractNumId="87" w15:restartNumberingAfterBreak="0">
+  <w:abstractNum w:abstractNumId="88" w15:restartNumberingAfterBreak="0">
     <w:nsid w:val="4D417F0F"/>
     <w:multiLevelType w:val="hybridMultilevel"/>
     <w:tmpl w:val="722C85FC"/>
@@ -57889,7 +58333,7 @@
       </w:rPr>
     </w:lvl>
   </w:abstractNum>
-  <w:abstractNum w:abstractNumId="88" w15:restartNumberingAfterBreak="0">
+  <w:abstractNum w:abstractNumId="89" w15:restartNumberingAfterBreak="0">
     <w:nsid w:val="4D934618"/>
     <w:multiLevelType w:val="hybridMultilevel"/>
     <w:tmpl w:val="B8F0827C"/>
@@ -57975,7 +58419,7 @@
       </w:pPr>
     </w:lvl>
   </w:abstractNum>
-  <w:abstractNum w:abstractNumId="89" w15:restartNumberingAfterBreak="0">
+  <w:abstractNum w:abstractNumId="90" w15:restartNumberingAfterBreak="0">
     <w:nsid w:val="4F6649EA"/>
     <w:multiLevelType w:val="hybridMultilevel"/>
     <w:tmpl w:val="C92EA7D8"/>
@@ -58061,7 +58505,7 @@
       </w:pPr>
     </w:lvl>
   </w:abstractNum>
-  <w:abstractNum w:abstractNumId="90" w15:restartNumberingAfterBreak="0">
+  <w:abstractNum w:abstractNumId="91" w15:restartNumberingAfterBreak="0">
     <w:nsid w:val="4F897D8B"/>
     <w:multiLevelType w:val="hybridMultilevel"/>
     <w:tmpl w:val="387C5470"/>
@@ -58174,7 +58618,7 @@
       </w:rPr>
     </w:lvl>
   </w:abstractNum>
-  <w:abstractNum w:abstractNumId="91" w15:restartNumberingAfterBreak="0">
+  <w:abstractNum w:abstractNumId="92" w15:restartNumberingAfterBreak="0">
     <w:nsid w:val="501D2CF3"/>
     <w:multiLevelType w:val="hybridMultilevel"/>
     <w:tmpl w:val="55609882"/>
@@ -58260,7 +58704,7 @@
       </w:pPr>
     </w:lvl>
   </w:abstractNum>
-  <w:abstractNum w:abstractNumId="92" w15:restartNumberingAfterBreak="0">
+  <w:abstractNum w:abstractNumId="93" w15:restartNumberingAfterBreak="0">
     <w:nsid w:val="507844FA"/>
     <w:multiLevelType w:val="hybridMultilevel"/>
     <w:tmpl w:val="D8A6DD5A"/>
@@ -58346,7 +58790,7 @@
       </w:pPr>
     </w:lvl>
   </w:abstractNum>
-  <w:abstractNum w:abstractNumId="93" w15:restartNumberingAfterBreak="0">
+  <w:abstractNum w:abstractNumId="94" w15:restartNumberingAfterBreak="0">
     <w:nsid w:val="51E334D4"/>
     <w:multiLevelType w:val="hybridMultilevel"/>
     <w:tmpl w:val="0A465B4A"/>
@@ -58432,7 +58876,7 @@
       </w:pPr>
     </w:lvl>
   </w:abstractNum>
-  <w:abstractNum w:abstractNumId="94" w15:restartNumberingAfterBreak="0">
+  <w:abstractNum w:abstractNumId="95" w15:restartNumberingAfterBreak="0">
     <w:nsid w:val="52C92803"/>
     <w:multiLevelType w:val="hybridMultilevel"/>
     <w:tmpl w:val="76C86734"/>
@@ -58518,7 +58962,7 @@
       </w:pPr>
     </w:lvl>
   </w:abstractNum>
-  <w:abstractNum w:abstractNumId="95" w15:restartNumberingAfterBreak="0">
+  <w:abstractNum w:abstractNumId="96" w15:restartNumberingAfterBreak="0">
     <w:nsid w:val="53DD0ADC"/>
     <w:multiLevelType w:val="hybridMultilevel"/>
     <w:tmpl w:val="AE487A92"/>
@@ -58604,7 +59048,7 @@
       </w:pPr>
     </w:lvl>
   </w:abstractNum>
-  <w:abstractNum w:abstractNumId="96" w15:restartNumberingAfterBreak="0">
+  <w:abstractNum w:abstractNumId="97" w15:restartNumberingAfterBreak="0">
     <w:nsid w:val="566119FA"/>
     <w:multiLevelType w:val="hybridMultilevel"/>
     <w:tmpl w:val="6F42AECA"/>
@@ -58690,7 +59134,7 @@
       </w:pPr>
     </w:lvl>
   </w:abstractNum>
-  <w:abstractNum w:abstractNumId="97" w15:restartNumberingAfterBreak="0">
+  <w:abstractNum w:abstractNumId="98" w15:restartNumberingAfterBreak="0">
     <w:nsid w:val="57466E12"/>
     <w:multiLevelType w:val="hybridMultilevel"/>
     <w:tmpl w:val="E2764A32"/>
@@ -58776,7 +59220,7 @@
       </w:pPr>
     </w:lvl>
   </w:abstractNum>
-  <w:abstractNum w:abstractNumId="98" w15:restartNumberingAfterBreak="0">
+  <w:abstractNum w:abstractNumId="99" w15:restartNumberingAfterBreak="0">
     <w:nsid w:val="57BA307B"/>
     <w:multiLevelType w:val="hybridMultilevel"/>
     <w:tmpl w:val="7C58C418"/>
@@ -58862,7 +59306,7 @@
       </w:pPr>
     </w:lvl>
   </w:abstractNum>
-  <w:abstractNum w:abstractNumId="99" w15:restartNumberingAfterBreak="0">
+  <w:abstractNum w:abstractNumId="100" w15:restartNumberingAfterBreak="0">
     <w:nsid w:val="5D9865F4"/>
     <w:multiLevelType w:val="hybridMultilevel"/>
     <w:tmpl w:val="58B45ED8"/>
@@ -58975,7 +59419,7 @@
       </w:rPr>
     </w:lvl>
   </w:abstractNum>
-  <w:abstractNum w:abstractNumId="100" w15:restartNumberingAfterBreak="0">
+  <w:abstractNum w:abstractNumId="101" w15:restartNumberingAfterBreak="0">
     <w:nsid w:val="5EDA2B8A"/>
     <w:multiLevelType w:val="hybridMultilevel"/>
     <w:tmpl w:val="1EF8663A"/>
@@ -59061,7 +59505,7 @@
       </w:pPr>
     </w:lvl>
   </w:abstractNum>
-  <w:abstractNum w:abstractNumId="101" w15:restartNumberingAfterBreak="0">
+  <w:abstractNum w:abstractNumId="102" w15:restartNumberingAfterBreak="0">
     <w:nsid w:val="5FED4283"/>
     <w:multiLevelType w:val="hybridMultilevel"/>
     <w:tmpl w:val="CCFEA7DA"/>
@@ -59174,7 +59618,7 @@
       </w:rPr>
     </w:lvl>
   </w:abstractNum>
-  <w:abstractNum w:abstractNumId="102" w15:restartNumberingAfterBreak="0">
+  <w:abstractNum w:abstractNumId="103" w15:restartNumberingAfterBreak="0">
     <w:nsid w:val="61315FC4"/>
     <w:multiLevelType w:val="hybridMultilevel"/>
     <w:tmpl w:val="569296FA"/>
@@ -59260,7 +59704,7 @@
       </w:pPr>
     </w:lvl>
   </w:abstractNum>
-  <w:abstractNum w:abstractNumId="103" w15:restartNumberingAfterBreak="0">
+  <w:abstractNum w:abstractNumId="104" w15:restartNumberingAfterBreak="0">
     <w:nsid w:val="6369735D"/>
     <w:multiLevelType w:val="hybridMultilevel"/>
     <w:tmpl w:val="1A4A134C"/>
@@ -59346,7 +59790,7 @@
       </w:pPr>
     </w:lvl>
   </w:abstractNum>
-  <w:abstractNum w:abstractNumId="104" w15:restartNumberingAfterBreak="0">
+  <w:abstractNum w:abstractNumId="105" w15:restartNumberingAfterBreak="0">
     <w:nsid w:val="637121E3"/>
     <w:multiLevelType w:val="hybridMultilevel"/>
     <w:tmpl w:val="6F523B70"/>
@@ -59432,7 +59876,7 @@
       </w:pPr>
     </w:lvl>
   </w:abstractNum>
-  <w:abstractNum w:abstractNumId="105" w15:restartNumberingAfterBreak="0">
+  <w:abstractNum w:abstractNumId="106" w15:restartNumberingAfterBreak="0">
     <w:nsid w:val="637266C9"/>
     <w:multiLevelType w:val="hybridMultilevel"/>
     <w:tmpl w:val="0B1CA784"/>
@@ -59518,7 +59962,7 @@
       </w:pPr>
     </w:lvl>
   </w:abstractNum>
-  <w:abstractNum w:abstractNumId="106" w15:restartNumberingAfterBreak="0">
+  <w:abstractNum w:abstractNumId="107" w15:restartNumberingAfterBreak="0">
     <w:nsid w:val="64DD35B0"/>
     <w:multiLevelType w:val="hybridMultilevel"/>
     <w:tmpl w:val="B9CA181A"/>
@@ -59604,7 +60048,7 @@
       </w:pPr>
     </w:lvl>
   </w:abstractNum>
-  <w:abstractNum w:abstractNumId="107" w15:restartNumberingAfterBreak="0">
+  <w:abstractNum w:abstractNumId="108" w15:restartNumberingAfterBreak="0">
     <w:nsid w:val="660D6063"/>
     <w:multiLevelType w:val="hybridMultilevel"/>
     <w:tmpl w:val="DCB6E97A"/>
@@ -59690,7 +60134,7 @@
       </w:pPr>
     </w:lvl>
   </w:abstractNum>
-  <w:abstractNum w:abstractNumId="108" w15:restartNumberingAfterBreak="0">
+  <w:abstractNum w:abstractNumId="109" w15:restartNumberingAfterBreak="0">
     <w:nsid w:val="672F53DA"/>
     <w:multiLevelType w:val="hybridMultilevel"/>
     <w:tmpl w:val="02E425CE"/>
@@ -59803,7 +60247,7 @@
       </w:rPr>
     </w:lvl>
   </w:abstractNum>
-  <w:abstractNum w:abstractNumId="109" w15:restartNumberingAfterBreak="0">
+  <w:abstractNum w:abstractNumId="110" w15:restartNumberingAfterBreak="0">
     <w:nsid w:val="67FC026F"/>
     <w:multiLevelType w:val="hybridMultilevel"/>
     <w:tmpl w:val="B48C041C"/>
@@ -59889,7 +60333,7 @@
       </w:pPr>
     </w:lvl>
   </w:abstractNum>
-  <w:abstractNum w:abstractNumId="110" w15:restartNumberingAfterBreak="0">
+  <w:abstractNum w:abstractNumId="111" w15:restartNumberingAfterBreak="0">
     <w:nsid w:val="68EF5E33"/>
     <w:multiLevelType w:val="hybridMultilevel"/>
     <w:tmpl w:val="4E3A93DC"/>
@@ -60002,7 +60446,7 @@
       </w:rPr>
     </w:lvl>
   </w:abstractNum>
-  <w:abstractNum w:abstractNumId="111" w15:restartNumberingAfterBreak="0">
+  <w:abstractNum w:abstractNumId="112" w15:restartNumberingAfterBreak="0">
     <w:nsid w:val="69E5317B"/>
     <w:multiLevelType w:val="hybridMultilevel"/>
     <w:tmpl w:val="DB6E92BA"/>
@@ -60088,7 +60532,7 @@
       </w:pPr>
     </w:lvl>
   </w:abstractNum>
-  <w:abstractNum w:abstractNumId="112" w15:restartNumberingAfterBreak="0">
+  <w:abstractNum w:abstractNumId="113" w15:restartNumberingAfterBreak="0">
     <w:nsid w:val="6AC66C0A"/>
     <w:multiLevelType w:val="hybridMultilevel"/>
     <w:tmpl w:val="0810A2DA"/>
@@ -60174,7 +60618,7 @@
       </w:pPr>
     </w:lvl>
   </w:abstractNum>
-  <w:abstractNum w:abstractNumId="113" w15:restartNumberingAfterBreak="0">
+  <w:abstractNum w:abstractNumId="114" w15:restartNumberingAfterBreak="0">
     <w:nsid w:val="6F9B551C"/>
     <w:multiLevelType w:val="hybridMultilevel"/>
     <w:tmpl w:val="B48C041C"/>
@@ -60260,7 +60704,7 @@
       </w:pPr>
     </w:lvl>
   </w:abstractNum>
-  <w:abstractNum w:abstractNumId="114" w15:restartNumberingAfterBreak="0">
+  <w:abstractNum w:abstractNumId="115" w15:restartNumberingAfterBreak="0">
     <w:nsid w:val="6FEC0CB3"/>
     <w:multiLevelType w:val="hybridMultilevel"/>
     <w:tmpl w:val="562080A8"/>
@@ -60346,7 +60790,7 @@
       </w:pPr>
     </w:lvl>
   </w:abstractNum>
-  <w:abstractNum w:abstractNumId="115" w15:restartNumberingAfterBreak="0">
+  <w:abstractNum w:abstractNumId="116" w15:restartNumberingAfterBreak="0">
     <w:nsid w:val="710A6F5B"/>
     <w:multiLevelType w:val="hybridMultilevel"/>
     <w:tmpl w:val="A25083A0"/>
@@ -60432,7 +60876,7 @@
       </w:pPr>
     </w:lvl>
   </w:abstractNum>
-  <w:abstractNum w:abstractNumId="116" w15:restartNumberingAfterBreak="0">
+  <w:abstractNum w:abstractNumId="117" w15:restartNumberingAfterBreak="0">
     <w:nsid w:val="73F96974"/>
     <w:multiLevelType w:val="hybridMultilevel"/>
     <w:tmpl w:val="90D2619E"/>
@@ -60518,7 +60962,7 @@
       </w:pPr>
     </w:lvl>
   </w:abstractNum>
-  <w:abstractNum w:abstractNumId="117" w15:restartNumberingAfterBreak="0">
+  <w:abstractNum w:abstractNumId="118" w15:restartNumberingAfterBreak="0">
     <w:nsid w:val="749D0E7E"/>
     <w:multiLevelType w:val="hybridMultilevel"/>
     <w:tmpl w:val="523655F8"/>
@@ -60604,7 +61048,7 @@
       </w:pPr>
     </w:lvl>
   </w:abstractNum>
-  <w:abstractNum w:abstractNumId="118" w15:restartNumberingAfterBreak="0">
+  <w:abstractNum w:abstractNumId="119" w15:restartNumberingAfterBreak="0">
     <w:nsid w:val="74BD4DB3"/>
     <w:multiLevelType w:val="hybridMultilevel"/>
     <w:tmpl w:val="0F9E7F32"/>
@@ -60690,7 +61134,7 @@
       </w:pPr>
     </w:lvl>
   </w:abstractNum>
-  <w:abstractNum w:abstractNumId="119" w15:restartNumberingAfterBreak="0">
+  <w:abstractNum w:abstractNumId="120" w15:restartNumberingAfterBreak="0">
     <w:nsid w:val="75A0502B"/>
     <w:multiLevelType w:val="hybridMultilevel"/>
     <w:tmpl w:val="13223D0A"/>
@@ -60803,7 +61247,7 @@
       </w:rPr>
     </w:lvl>
   </w:abstractNum>
-  <w:abstractNum w:abstractNumId="120" w15:restartNumberingAfterBreak="0">
+  <w:abstractNum w:abstractNumId="121" w15:restartNumberingAfterBreak="0">
     <w:nsid w:val="75A10217"/>
     <w:multiLevelType w:val="hybridMultilevel"/>
     <w:tmpl w:val="FFACFCEA"/>
@@ -60916,7 +61360,7 @@
       </w:rPr>
     </w:lvl>
   </w:abstractNum>
-  <w:abstractNum w:abstractNumId="121" w15:restartNumberingAfterBreak="0">
+  <w:abstractNum w:abstractNumId="122" w15:restartNumberingAfterBreak="0">
     <w:nsid w:val="76DE02E6"/>
     <w:multiLevelType w:val="hybridMultilevel"/>
     <w:tmpl w:val="D8968CC2"/>
@@ -61002,7 +61446,7 @@
       </w:pPr>
     </w:lvl>
   </w:abstractNum>
-  <w:abstractNum w:abstractNumId="122" w15:restartNumberingAfterBreak="0">
+  <w:abstractNum w:abstractNumId="123" w15:restartNumberingAfterBreak="0">
     <w:nsid w:val="79E64767"/>
     <w:multiLevelType w:val="hybridMultilevel"/>
     <w:tmpl w:val="FEFA70DE"/>
@@ -61088,7 +61532,7 @@
       </w:pPr>
     </w:lvl>
   </w:abstractNum>
-  <w:abstractNum w:abstractNumId="123" w15:restartNumberingAfterBreak="0">
+  <w:abstractNum w:abstractNumId="124" w15:restartNumberingAfterBreak="0">
     <w:nsid w:val="79F73981"/>
     <w:multiLevelType w:val="hybridMultilevel"/>
     <w:tmpl w:val="EA148578"/>
@@ -61174,7 +61618,7 @@
       </w:pPr>
     </w:lvl>
   </w:abstractNum>
-  <w:abstractNum w:abstractNumId="124" w15:restartNumberingAfterBreak="0">
+  <w:abstractNum w:abstractNumId="125" w15:restartNumberingAfterBreak="0">
     <w:nsid w:val="7A013F0F"/>
     <w:multiLevelType w:val="hybridMultilevel"/>
     <w:tmpl w:val="2BC6CB40"/>
@@ -61287,7 +61731,7 @@
       </w:rPr>
     </w:lvl>
   </w:abstractNum>
-  <w:abstractNum w:abstractNumId="125" w15:restartNumberingAfterBreak="0">
+  <w:abstractNum w:abstractNumId="126" w15:restartNumberingAfterBreak="0">
     <w:nsid w:val="7A887C3C"/>
     <w:multiLevelType w:val="hybridMultilevel"/>
     <w:tmpl w:val="BBC03FE0"/>
@@ -61373,7 +61817,7 @@
       </w:pPr>
     </w:lvl>
   </w:abstractNum>
-  <w:abstractNum w:abstractNumId="126" w15:restartNumberingAfterBreak="0">
+  <w:abstractNum w:abstractNumId="127" w15:restartNumberingAfterBreak="0">
     <w:nsid w:val="7AA2649C"/>
     <w:multiLevelType w:val="hybridMultilevel"/>
     <w:tmpl w:val="CA328AA6"/>
@@ -61486,7 +61930,93 @@
       </w:rPr>
     </w:lvl>
   </w:abstractNum>
-  <w:abstractNum w:abstractNumId="127" w15:restartNumberingAfterBreak="0">
+  <w:abstractNum w:abstractNumId="128" w15:restartNumberingAfterBreak="0">
+    <w:nsid w:val="7AF85C0A"/>
+    <w:multiLevelType w:val="hybridMultilevel"/>
+    <w:tmpl w:val="73C000A2"/>
+    <w:lvl w:ilvl="0" w:tplc="2C0A000F">
+      <w:start w:val="1"/>
+      <w:numFmt w:val="decimal"/>
+      <w:lvlText w:val="%1."/>
+      <w:lvlJc w:val="left"/>
+      <w:pPr>
+        <w:ind w:left="720" w:hanging="360"/>
+      </w:pPr>
+    </w:lvl>
+    <w:lvl w:ilvl="1" w:tplc="2C0A0019" w:tentative="1">
+      <w:start w:val="1"/>
+      <w:numFmt w:val="lowerLetter"/>
+      <w:lvlText w:val="%2."/>
+      <w:lvlJc w:val="left"/>
+      <w:pPr>
+        <w:ind w:left="1440" w:hanging="360"/>
+      </w:pPr>
+    </w:lvl>
+    <w:lvl w:ilvl="2" w:tplc="2C0A001B" w:tentative="1">
+      <w:start w:val="1"/>
+      <w:numFmt w:val="lowerRoman"/>
+      <w:lvlText w:val="%3."/>
+      <w:lvlJc w:val="right"/>
+      <w:pPr>
+        <w:ind w:left="2160" w:hanging="180"/>
+      </w:pPr>
+    </w:lvl>
+    <w:lvl w:ilvl="3" w:tplc="2C0A000F" w:tentative="1">
+      <w:start w:val="1"/>
+      <w:numFmt w:val="decimal"/>
+      <w:lvlText w:val="%4."/>
+      <w:lvlJc w:val="left"/>
+      <w:pPr>
+        <w:ind w:left="2880" w:hanging="360"/>
+      </w:pPr>
+    </w:lvl>
+    <w:lvl w:ilvl="4" w:tplc="2C0A0019" w:tentative="1">
+      <w:start w:val="1"/>
+      <w:numFmt w:val="lowerLetter"/>
+      <w:lvlText w:val="%5."/>
+      <w:lvlJc w:val="left"/>
+      <w:pPr>
+        <w:ind w:left="3600" w:hanging="360"/>
+      </w:pPr>
+    </w:lvl>
+    <w:lvl w:ilvl="5" w:tplc="2C0A001B" w:tentative="1">
+      <w:start w:val="1"/>
+      <w:numFmt w:val="lowerRoman"/>
+      <w:lvlText w:val="%6."/>
+      <w:lvlJc w:val="right"/>
+      <w:pPr>
+        <w:ind w:left="4320" w:hanging="180"/>
+      </w:pPr>
+    </w:lvl>
+    <w:lvl w:ilvl="6" w:tplc="2C0A000F" w:tentative="1">
+      <w:start w:val="1"/>
+      <w:numFmt w:val="decimal"/>
+      <w:lvlText w:val="%7."/>
+      <w:lvlJc w:val="left"/>
+      <w:pPr>
+        <w:ind w:left="5040" w:hanging="360"/>
+      </w:pPr>
+    </w:lvl>
+    <w:lvl w:ilvl="7" w:tplc="2C0A0019" w:tentative="1">
+      <w:start w:val="1"/>
+      <w:numFmt w:val="lowerLetter"/>
+      <w:lvlText w:val="%8."/>
+      <w:lvlJc w:val="left"/>
+      <w:pPr>
+        <w:ind w:left="5760" w:hanging="360"/>
+      </w:pPr>
+    </w:lvl>
+    <w:lvl w:ilvl="8" w:tplc="2C0A001B" w:tentative="1">
+      <w:start w:val="1"/>
+      <w:numFmt w:val="lowerRoman"/>
+      <w:lvlText w:val="%9."/>
+      <w:lvlJc w:val="right"/>
+      <w:pPr>
+        <w:ind w:left="6480" w:hanging="180"/>
+      </w:pPr>
+    </w:lvl>
+  </w:abstractNum>
+  <w:abstractNum w:abstractNumId="129" w15:restartNumberingAfterBreak="0">
     <w:nsid w:val="7B4E2148"/>
     <w:multiLevelType w:val="hybridMultilevel"/>
     <w:tmpl w:val="F356E284"/>
@@ -61572,7 +62102,7 @@
       </w:pPr>
     </w:lvl>
   </w:abstractNum>
-  <w:abstractNum w:abstractNumId="128" w15:restartNumberingAfterBreak="0">
+  <w:abstractNum w:abstractNumId="130" w15:restartNumberingAfterBreak="0">
     <w:nsid w:val="7D0A2A84"/>
     <w:multiLevelType w:val="hybridMultilevel"/>
     <w:tmpl w:val="BAF26636"/>
@@ -61685,7 +62215,7 @@
       </w:rPr>
     </w:lvl>
   </w:abstractNum>
-  <w:abstractNum w:abstractNumId="129" w15:restartNumberingAfterBreak="0">
+  <w:abstractNum w:abstractNumId="131" w15:restartNumberingAfterBreak="0">
     <w:nsid w:val="7DD65F99"/>
     <w:multiLevelType w:val="hybridMultilevel"/>
     <w:tmpl w:val="EA148578"/>
@@ -61771,7 +62301,7 @@
       </w:pPr>
     </w:lvl>
   </w:abstractNum>
-  <w:abstractNum w:abstractNumId="130" w15:restartNumberingAfterBreak="0">
+  <w:abstractNum w:abstractNumId="132" w15:restartNumberingAfterBreak="0">
     <w:nsid w:val="7F122254"/>
     <w:multiLevelType w:val="hybridMultilevel"/>
     <w:tmpl w:val="4E72F95C"/>
@@ -61857,7 +62387,7 @@
       </w:pPr>
     </w:lvl>
   </w:abstractNum>
-  <w:abstractNum w:abstractNumId="131" w15:restartNumberingAfterBreak="0">
+  <w:abstractNum w:abstractNumId="133" w15:restartNumberingAfterBreak="0">
     <w:nsid w:val="7FC87EE5"/>
     <w:multiLevelType w:val="hybridMultilevel"/>
     <w:tmpl w:val="18B4EF86"/>
@@ -61986,19 +62516,19 @@
     <w:abstractNumId w:val="6"/>
   </w:num>
   <w:num w:numId="6">
-    <w:abstractNumId w:val="94"/>
+    <w:abstractNumId w:val="95"/>
   </w:num>
   <w:num w:numId="7">
     <w:abstractNumId w:val="26"/>
   </w:num>
   <w:num w:numId="8">
-    <w:abstractNumId w:val="79"/>
+    <w:abstractNumId w:val="80"/>
   </w:num>
   <w:num w:numId="9">
     <w:abstractNumId w:val="53"/>
   </w:num>
   <w:num w:numId="10">
-    <w:abstractNumId w:val="80"/>
+    <w:abstractNumId w:val="81"/>
   </w:num>
   <w:num w:numId="11">
     <w:abstractNumId w:val="50"/>
@@ -62016,13 +62546,13 @@
     <w:abstractNumId w:val="23"/>
   </w:num>
   <w:num w:numId="16">
-    <w:abstractNumId w:val="110"/>
+    <w:abstractNumId w:val="111"/>
   </w:num>
   <w:num w:numId="17">
     <w:abstractNumId w:val="34"/>
   </w:num>
   <w:num w:numId="18">
-    <w:abstractNumId w:val="103"/>
+    <w:abstractNumId w:val="104"/>
   </w:num>
   <w:num w:numId="19">
     <w:abstractNumId w:val="4"/>
@@ -62046,16 +62576,16 @@
     <w:abstractNumId w:val="52"/>
   </w:num>
   <w:num w:numId="26">
-    <w:abstractNumId w:val="121"/>
+    <w:abstractNumId w:val="122"/>
   </w:num>
   <w:num w:numId="27">
     <w:abstractNumId w:val="72"/>
   </w:num>
   <w:num w:numId="28">
-    <w:abstractNumId w:val="114"/>
+    <w:abstractNumId w:val="115"/>
   </w:num>
   <w:num w:numId="29">
-    <w:abstractNumId w:val="107"/>
+    <w:abstractNumId w:val="108"/>
   </w:num>
   <w:num w:numId="30">
     <w:abstractNumId w:val="46"/>
@@ -62064,7 +62594,7 @@
     <w:abstractNumId w:val="58"/>
   </w:num>
   <w:num w:numId="32">
-    <w:abstractNumId w:val="91"/>
+    <w:abstractNumId w:val="92"/>
   </w:num>
   <w:num w:numId="33">
     <w:abstractNumId w:val="14"/>
@@ -62073,10 +62603,10 @@
     <w:abstractNumId w:val="54"/>
   </w:num>
   <w:num w:numId="35">
-    <w:abstractNumId w:val="108"/>
+    <w:abstractNumId w:val="109"/>
   </w:num>
   <w:num w:numId="36">
-    <w:abstractNumId w:val="127"/>
+    <w:abstractNumId w:val="129"/>
   </w:num>
   <w:num w:numId="37">
     <w:abstractNumId w:val="55"/>
@@ -62085,10 +62615,10 @@
     <w:abstractNumId w:val="25"/>
   </w:num>
   <w:num w:numId="39">
-    <w:abstractNumId w:val="122"/>
+    <w:abstractNumId w:val="123"/>
   </w:num>
   <w:num w:numId="40">
-    <w:abstractNumId w:val="115"/>
+    <w:abstractNumId w:val="116"/>
   </w:num>
   <w:num w:numId="41">
     <w:abstractNumId w:val="68"/>
@@ -62100,7 +62630,7 @@
     <w:abstractNumId w:val="12"/>
   </w:num>
   <w:num w:numId="44">
-    <w:abstractNumId w:val="105"/>
+    <w:abstractNumId w:val="106"/>
   </w:num>
   <w:num w:numId="45">
     <w:abstractNumId w:val="37"/>
@@ -62109,7 +62639,7 @@
     <w:abstractNumId w:val="70"/>
   </w:num>
   <w:num w:numId="47">
-    <w:abstractNumId w:val="118"/>
+    <w:abstractNumId w:val="119"/>
   </w:num>
   <w:num w:numId="48">
     <w:abstractNumId w:val="32"/>
@@ -62118,19 +62648,19 @@
     <w:abstractNumId w:val="60"/>
   </w:num>
   <w:num w:numId="50">
-    <w:abstractNumId w:val="101"/>
+    <w:abstractNumId w:val="102"/>
   </w:num>
   <w:num w:numId="51">
     <w:abstractNumId w:val="21"/>
   </w:num>
   <w:num w:numId="52">
-    <w:abstractNumId w:val="109"/>
+    <w:abstractNumId w:val="110"/>
   </w:num>
   <w:num w:numId="53">
-    <w:abstractNumId w:val="113"/>
+    <w:abstractNumId w:val="114"/>
   </w:num>
   <w:num w:numId="54">
-    <w:abstractNumId w:val="131"/>
+    <w:abstractNumId w:val="133"/>
   </w:num>
   <w:num w:numId="55">
     <w:abstractNumId w:val="61"/>
@@ -62148,25 +62678,25 @@
     <w:abstractNumId w:val="7"/>
   </w:num>
   <w:num w:numId="60">
-    <w:abstractNumId w:val="102"/>
+    <w:abstractNumId w:val="103"/>
   </w:num>
   <w:num w:numId="61">
-    <w:abstractNumId w:val="100"/>
+    <w:abstractNumId w:val="101"/>
   </w:num>
   <w:num w:numId="62">
-    <w:abstractNumId w:val="86"/>
+    <w:abstractNumId w:val="87"/>
   </w:num>
   <w:num w:numId="63">
-    <w:abstractNumId w:val="84"/>
+    <w:abstractNumId w:val="85"/>
   </w:num>
   <w:num w:numId="64">
     <w:abstractNumId w:val="57"/>
   </w:num>
   <w:num w:numId="65">
-    <w:abstractNumId w:val="93"/>
+    <w:abstractNumId w:val="94"/>
   </w:num>
   <w:num w:numId="66">
-    <w:abstractNumId w:val="117"/>
+    <w:abstractNumId w:val="118"/>
   </w:num>
   <w:num w:numId="67">
     <w:abstractNumId w:val="35"/>
@@ -62175,7 +62705,7 @@
     <w:abstractNumId w:val="45"/>
   </w:num>
   <w:num w:numId="69">
-    <w:abstractNumId w:val="98"/>
+    <w:abstractNumId w:val="99"/>
   </w:num>
   <w:num w:numId="70">
     <w:abstractNumId w:val="48"/>
@@ -62187,61 +62717,61 @@
     <w:abstractNumId w:val="63"/>
   </w:num>
   <w:num w:numId="73">
-    <w:abstractNumId w:val="129"/>
+    <w:abstractNumId w:val="131"/>
   </w:num>
   <w:num w:numId="74">
     <w:abstractNumId w:val="24"/>
   </w:num>
   <w:num w:numId="75">
-    <w:abstractNumId w:val="123"/>
+    <w:abstractNumId w:val="124"/>
   </w:num>
   <w:num w:numId="76">
-    <w:abstractNumId w:val="83"/>
+    <w:abstractNumId w:val="84"/>
   </w:num>
   <w:num w:numId="77">
-    <w:abstractNumId w:val="97"/>
+    <w:abstractNumId w:val="98"/>
   </w:num>
   <w:num w:numId="78">
     <w:abstractNumId w:val="66"/>
   </w:num>
   <w:num w:numId="79">
-    <w:abstractNumId w:val="92"/>
+    <w:abstractNumId w:val="93"/>
   </w:num>
   <w:num w:numId="80">
     <w:abstractNumId w:val="62"/>
   </w:num>
   <w:num w:numId="81">
-    <w:abstractNumId w:val="124"/>
+    <w:abstractNumId w:val="125"/>
   </w:num>
   <w:num w:numId="82">
     <w:abstractNumId w:val="3"/>
   </w:num>
   <w:num w:numId="83">
-    <w:abstractNumId w:val="111"/>
+    <w:abstractNumId w:val="112"/>
   </w:num>
   <w:num w:numId="84">
     <w:abstractNumId w:val="2"/>
   </w:num>
   <w:num w:numId="85">
-    <w:abstractNumId w:val="104"/>
+    <w:abstractNumId w:val="105"/>
   </w:num>
   <w:num w:numId="86">
-    <w:abstractNumId w:val="82"/>
+    <w:abstractNumId w:val="83"/>
   </w:num>
   <w:num w:numId="87">
-    <w:abstractNumId w:val="85"/>
+    <w:abstractNumId w:val="86"/>
   </w:num>
   <w:num w:numId="88">
-    <w:abstractNumId w:val="95"/>
+    <w:abstractNumId w:val="96"/>
   </w:num>
   <w:num w:numId="89">
-    <w:abstractNumId w:val="116"/>
+    <w:abstractNumId w:val="117"/>
   </w:num>
   <w:num w:numId="90">
     <w:abstractNumId w:val="78"/>
   </w:num>
   <w:num w:numId="91">
-    <w:abstractNumId w:val="120"/>
+    <w:abstractNumId w:val="121"/>
   </w:num>
   <w:num w:numId="92">
     <w:abstractNumId w:val="49"/>
@@ -62253,7 +62783,7 @@
     <w:abstractNumId w:val="16"/>
   </w:num>
   <w:num w:numId="95">
-    <w:abstractNumId w:val="112"/>
+    <w:abstractNumId w:val="113"/>
   </w:num>
   <w:num w:numId="96">
     <w:abstractNumId w:val="44"/>
@@ -62265,7 +62795,7 @@
     <w:abstractNumId w:val="9"/>
   </w:num>
   <w:num w:numId="99">
-    <w:abstractNumId w:val="87"/>
+    <w:abstractNumId w:val="88"/>
   </w:num>
   <w:num w:numId="100">
     <w:abstractNumId w:val="31"/>
@@ -62280,7 +62810,7 @@
     <w:abstractNumId w:val="38"/>
   </w:num>
   <w:num w:numId="104">
-    <w:abstractNumId w:val="99"/>
+    <w:abstractNumId w:val="100"/>
   </w:num>
   <w:num w:numId="105">
     <w:abstractNumId w:val="33"/>
@@ -62301,16 +62831,16 @@
     <w:abstractNumId w:val="30"/>
   </w:num>
   <w:num w:numId="111">
-    <w:abstractNumId w:val="96"/>
+    <w:abstractNumId w:val="97"/>
   </w:num>
   <w:num w:numId="112">
-    <w:abstractNumId w:val="126"/>
+    <w:abstractNumId w:val="127"/>
   </w:num>
   <w:num w:numId="113">
-    <w:abstractNumId w:val="89"/>
+    <w:abstractNumId w:val="90"/>
   </w:num>
   <w:num w:numId="114">
-    <w:abstractNumId w:val="125"/>
+    <w:abstractNumId w:val="126"/>
   </w:num>
   <w:num w:numId="115">
     <w:abstractNumId w:val="77"/>
@@ -62334,13 +62864,13 @@
     <w:abstractNumId w:val="65"/>
   </w:num>
   <w:num w:numId="122">
-    <w:abstractNumId w:val="88"/>
+    <w:abstractNumId w:val="89"/>
   </w:num>
   <w:num w:numId="123">
-    <w:abstractNumId w:val="128"/>
+    <w:abstractNumId w:val="130"/>
   </w:num>
   <w:num w:numId="124">
-    <w:abstractNumId w:val="130"/>
+    <w:abstractNumId w:val="132"/>
   </w:num>
   <w:num w:numId="125">
     <w:abstractNumId w:val="42"/>
@@ -62349,22 +62879,28 @@
     <w:abstractNumId w:val="73"/>
   </w:num>
   <w:num w:numId="127">
-    <w:abstractNumId w:val="90"/>
+    <w:abstractNumId w:val="91"/>
   </w:num>
   <w:num w:numId="128">
-    <w:abstractNumId w:val="106"/>
+    <w:abstractNumId w:val="107"/>
   </w:num>
   <w:num w:numId="129">
-    <w:abstractNumId w:val="81"/>
+    <w:abstractNumId w:val="82"/>
   </w:num>
   <w:num w:numId="130">
-    <w:abstractNumId w:val="119"/>
+    <w:abstractNumId w:val="120"/>
   </w:num>
   <w:num w:numId="131">
     <w:abstractNumId w:val="64"/>
   </w:num>
   <w:num w:numId="132">
     <w:abstractNumId w:val="39"/>
+  </w:num>
+  <w:num w:numId="133">
+    <w:abstractNumId w:val="79"/>
+  </w:num>
+  <w:num w:numId="134">
+    <w:abstractNumId w:val="128"/>
   </w:num>
   <w:numIdMacAtCleanup w:val="126"/>
 </w:numbering>
@@ -63670,7 +64206,7 @@
 </file>
 
 <file path=customXml/itemProps1.xml><?xml version="1.0" encoding="utf-8"?>
-<ds:datastoreItem xmlns:ds="http://schemas.openxmlformats.org/officeDocument/2006/customXml" ds:itemID="{352485E3-BEF7-4AC0-B19D-CEE83067CE09}">
+<ds:datastoreItem xmlns:ds="http://schemas.openxmlformats.org/officeDocument/2006/customXml" ds:itemID="{7707E526-49AC-433F-BEEA-7C8189409B79}">
   <ds:schemaRefs>
     <ds:schemaRef ds:uri="http://schemas.openxmlformats.org/officeDocument/2006/bibliography"/>
   </ds:schemaRefs>

</xml_diff>

<commit_message>
Nuevos casos de uso CU040 y CU041
</commit_message>
<xml_diff>
--- a/Carpeta del proyecto/Carpeta del proyecto.docx
+++ b/Carpeta del proyecto/Carpeta del proyecto.docx
@@ -362,7 +362,6 @@
         </w:rPr>
         <w:t xml:space="preserve">: </w:t>
       </w:r>
-      <w:proofErr w:type="spellStart"/>
       <w:r>
         <w:rPr>
           <w:rFonts w:ascii="Tahoma" w:hAnsi="Tahoma" w:cs="Tahoma"/>
@@ -372,7 +371,6 @@
         </w:rPr>
         <w:t>Battaglia</w:t>
       </w:r>
-      <w:proofErr w:type="spellEnd"/>
       <w:r>
         <w:rPr>
           <w:rFonts w:ascii="Tahoma" w:hAnsi="Tahoma" w:cs="Tahoma"/>
@@ -7949,24 +7947,11 @@
               <w:spacing w:after="0"/>
             </w:pPr>
             <w:r>
-              <w:t xml:space="preserve">Cambio de nombre de la clase </w:t>
-            </w:r>
-            <w:proofErr w:type="spellStart"/>
-            <w:r>
-              <w:t>Form</w:t>
-            </w:r>
-            <w:proofErr w:type="spellEnd"/>
-            <w:r>
-              <w:t xml:space="preserve"> a </w:t>
-            </w:r>
-            <w:proofErr w:type="spellStart"/>
-            <w:r>
-              <w:t>Form</w:t>
+              <w:t>Cambio de nombre de la clase Form a Form</w:t>
             </w:r>
             <w:r>
               <w:t>General</w:t>
             </w:r>
-            <w:proofErr w:type="spellEnd"/>
             <w:r>
               <w:t>. Algunas correcciones en la descripción detallada del producto.</w:t>
             </w:r>
@@ -8401,14 +8386,12 @@
           <w:numId w:val="1"/>
         </w:numPr>
       </w:pPr>
-      <w:proofErr w:type="spellStart"/>
       <w:r>
         <w:rPr>
           <w:u w:val="single"/>
         </w:rPr>
         <w:t>Backup</w:t>
       </w:r>
-      <w:proofErr w:type="spellEnd"/>
       <w:r>
         <w:t>: Es un proceso que se utiliza para guardar toda la información que se dispone en el sistema hasta ese momento. Se realizará una copia</w:t>
       </w:r>
@@ -8435,47 +8418,7 @@
         <w:t>Bitácora</w:t>
       </w:r>
       <w:r>
-        <w:t xml:space="preserve">: Es un registro oficial de eventos durante un período de tiempo en particular. Para los profesionales en seguridad informática es usado para registrar datos o información sobre quién, qué, cuándo, dónde y por qué (en inglés </w:t>
-      </w:r>
-      <w:proofErr w:type="spellStart"/>
-      <w:r>
-        <w:t>who</w:t>
-      </w:r>
-      <w:proofErr w:type="spellEnd"/>
-      <w:r>
-        <w:t xml:space="preserve">, </w:t>
-      </w:r>
-      <w:proofErr w:type="spellStart"/>
-      <w:r>
-        <w:t>what</w:t>
-      </w:r>
-      <w:proofErr w:type="spellEnd"/>
-      <w:r>
-        <w:t xml:space="preserve">, </w:t>
-      </w:r>
-      <w:proofErr w:type="spellStart"/>
-      <w:r>
-        <w:t>when</w:t>
-      </w:r>
-      <w:proofErr w:type="spellEnd"/>
-      <w:r>
-        <w:t xml:space="preserve">, </w:t>
-      </w:r>
-      <w:proofErr w:type="spellStart"/>
-      <w:r>
-        <w:t>where</w:t>
-      </w:r>
-      <w:proofErr w:type="spellEnd"/>
-      <w:r>
-        <w:t xml:space="preserve"> y </w:t>
-      </w:r>
-      <w:proofErr w:type="spellStart"/>
-      <w:r>
-        <w:t>why</w:t>
-      </w:r>
-      <w:proofErr w:type="spellEnd"/>
-      <w:r>
-        <w:t>, W5) ocurre un evento en un dispositivo particular o aplicación.</w:t>
+        <w:t>: Es un registro oficial de eventos durante un período de tiempo en particular. Para los profesionales en seguridad informática es usado para registrar datos o información sobre quién, qué, cuándo, dónde y por qué (en inglés who, what, when, where y why, W5) ocurre un evento en un dispositivo particular o aplicación.</w:t>
       </w:r>
     </w:p>
     <w:p>
@@ -8532,15 +8475,7 @@
         <w:t>LAN</w:t>
       </w:r>
       <w:r>
-        <w:t xml:space="preserve">: Son las siglas de Local </w:t>
-      </w:r>
-      <w:proofErr w:type="spellStart"/>
-      <w:r>
-        <w:t>Area</w:t>
-      </w:r>
-      <w:proofErr w:type="spellEnd"/>
-      <w:r>
-        <w:t xml:space="preserve"> Network. Es la interconexión de varias computadoras y periféricos. Su aplicación más extendida es la interconexión de computadoras personales y estaciones de trabajo en oficinas, fábricas, etc., para compartir recursos e intercambiar datos y aplicaciones.</w:t>
+        <w:t>: Son las siglas de Local Area Network. Es la interconexión de varias computadoras y periféricos. Su aplicación más extendida es la interconexión de computadoras personales y estaciones de trabajo en oficinas, fábricas, etc., para compartir recursos e intercambiar datos y aplicaciones.</w:t>
       </w:r>
     </w:p>
     <w:p>
@@ -8551,14 +8486,12 @@
           <w:numId w:val="1"/>
         </w:numPr>
       </w:pPr>
-      <w:proofErr w:type="spellStart"/>
       <w:r>
         <w:rPr>
           <w:u w:val="single"/>
         </w:rPr>
         <w:t>Router</w:t>
       </w:r>
-      <w:proofErr w:type="spellEnd"/>
       <w:r>
         <w:t>:</w:t>
       </w:r>
@@ -8580,14 +8513,12 @@
           <w:numId w:val="1"/>
         </w:numPr>
       </w:pPr>
-      <w:proofErr w:type="spellStart"/>
       <w:r>
         <w:rPr>
           <w:u w:val="single"/>
         </w:rPr>
         <w:t>Stakeholder</w:t>
       </w:r>
-      <w:proofErr w:type="spellEnd"/>
       <w:r>
         <w:t xml:space="preserve">: Desde el punto de vista de desarrollo de sistemas, es aquel individuo o entidad que </w:t>
       </w:r>
@@ -8610,15 +8541,7 @@
         <w:t>VPN</w:t>
       </w:r>
       <w:r>
-        <w:t xml:space="preserve">: Son las siglas de Virtual </w:t>
-      </w:r>
-      <w:proofErr w:type="spellStart"/>
-      <w:r>
-        <w:t>Private</w:t>
-      </w:r>
-      <w:proofErr w:type="spellEnd"/>
-      <w:r>
-        <w:t xml:space="preserve"> Network. Es una tecnología de red que permite una extensión de la red local sobre una red pública o no controlada, como por ejemplo Internet.</w:t>
+        <w:t>: Son las siglas de Virtual Private Network. Es una tecnología de red que permite una extensión de la red local sobre una red pública o no controlada, como por ejemplo Internet.</w:t>
       </w:r>
     </w:p>
     <w:p>
@@ -8647,15 +8570,7 @@
       <w:bookmarkStart w:id="7" w:name="_Toc519786502"/>
       <w:r>
         <w:lastRenderedPageBreak/>
-        <w:t xml:space="preserve">Descripción de </w:t>
-      </w:r>
-      <w:proofErr w:type="spellStart"/>
-      <w:r>
-        <w:t>Stakeholders</w:t>
-      </w:r>
-      <w:proofErr w:type="spellEnd"/>
-      <w:r>
-        <w:t xml:space="preserve"> y Usuarios</w:t>
+        <w:t>Descripción de Stakeholders y Usuarios</w:t>
       </w:r>
       <w:bookmarkEnd w:id="7"/>
     </w:p>
@@ -8665,14 +8580,9 @@
       </w:pPr>
       <w:bookmarkStart w:id="8" w:name="_Toc519786503"/>
       <w:r>
-        <w:t xml:space="preserve">Resumen de </w:t>
-      </w:r>
-      <w:proofErr w:type="spellStart"/>
-      <w:r>
-        <w:t>Stakeholders</w:t>
+        <w:t>Resumen de Stakeholders</w:t>
       </w:r>
       <w:bookmarkEnd w:id="8"/>
-      <w:proofErr w:type="spellEnd"/>
     </w:p>
     <w:p>
       <w:r>
@@ -8914,14 +8824,12 @@
                 <w:b/>
               </w:rPr>
             </w:pPr>
-            <w:proofErr w:type="spellStart"/>
             <w:r>
               <w:rPr>
                 <w:b/>
               </w:rPr>
               <w:t>Stakeholder</w:t>
             </w:r>
-            <w:proofErr w:type="spellEnd"/>
           </w:p>
         </w:tc>
       </w:tr>
@@ -8977,15 +8885,7 @@
               <w:spacing w:after="0"/>
             </w:pPr>
             <w:r>
-              <w:t xml:space="preserve">- </w:t>
-            </w:r>
-            <w:proofErr w:type="spellStart"/>
-            <w:r>
-              <w:t>etc</w:t>
-            </w:r>
-            <w:proofErr w:type="spellEnd"/>
-            <w:r>
-              <w:t>…</w:t>
+              <w:t>- etc…</w:t>
             </w:r>
           </w:p>
         </w:tc>
@@ -9154,14 +9054,9 @@
       </w:pPr>
       <w:bookmarkStart w:id="10" w:name="_Toc519786505"/>
       <w:r>
-        <w:t xml:space="preserve">Perfil de los </w:t>
-      </w:r>
-      <w:proofErr w:type="spellStart"/>
-      <w:r>
-        <w:t>Stakeholders</w:t>
+        <w:t>Perfil de los Stakeholders</w:t>
       </w:r>
       <w:bookmarkEnd w:id="10"/>
-      <w:proofErr w:type="spellEnd"/>
     </w:p>
     <w:p>
       <w:r>
@@ -11809,7 +11704,6 @@
                 <w:lang w:eastAsia="es-AR"/>
               </w:rPr>
             </w:pPr>
-            <w:proofErr w:type="spellStart"/>
             <w:r>
               <w:rPr>
                 <w:rFonts w:ascii="Calibri" w:hAnsi="Calibri" w:cs="Calibri"/>
@@ -11818,7 +11712,6 @@
               </w:rPr>
               <w:t>Quad-core</w:t>
             </w:r>
-            <w:proofErr w:type="spellEnd"/>
             <w:r>
               <w:rPr>
                 <w:rFonts w:ascii="Calibri" w:hAnsi="Calibri" w:cs="Calibri"/>
@@ -11955,7 +11848,6 @@
               </w:rPr>
               <w:t>DDR3 Dual-</w:t>
             </w:r>
-            <w:proofErr w:type="spellStart"/>
             <w:r>
               <w:rPr>
                 <w:rFonts w:ascii="Calibri" w:hAnsi="Calibri" w:cs="Calibri"/>
@@ -11964,7 +11856,6 @@
               </w:rPr>
               <w:t>Channel</w:t>
             </w:r>
-            <w:proofErr w:type="spellEnd"/>
             <w:r>
               <w:rPr>
                 <w:rFonts w:ascii="Calibri" w:hAnsi="Calibri" w:cs="Calibri"/>
@@ -12227,18 +12118,8 @@
                 <w:color w:val="000000"/>
                 <w:lang w:eastAsia="es-AR"/>
               </w:rPr>
-              <w:t xml:space="preserve">1024 x 768 </w:t>
-            </w:r>
-            <w:proofErr w:type="spellStart"/>
-            <w:r>
-              <w:rPr>
-                <w:rFonts w:ascii="Calibri" w:hAnsi="Calibri" w:cs="Calibri"/>
-                <w:color w:val="000000"/>
-                <w:lang w:eastAsia="es-AR"/>
-              </w:rPr>
-              <w:t>px</w:t>
-            </w:r>
-            <w:proofErr w:type="spellEnd"/>
+              <w:t>1024 x 768 px</w:t>
+            </w:r>
           </w:p>
         </w:tc>
       </w:tr>
@@ -13169,23 +13050,7 @@
     <w:p>
       <w:r>
         <w:tab/>
-        <w:t xml:space="preserve">En cuanto a la conectividad, los </w:t>
-      </w:r>
-      <w:proofErr w:type="spellStart"/>
-      <w:r>
-        <w:t>routers</w:t>
-      </w:r>
-      <w:proofErr w:type="spellEnd"/>
-      <w:r>
-        <w:t xml:space="preserve"> y la conexión a internet permitirán la comunicación de las computadoras entre sí, y el acceso de las mismas al servidor central. En la casa central será necesario agregar un </w:t>
-      </w:r>
-      <w:proofErr w:type="spellStart"/>
-      <w:r>
-        <w:t>switch</w:t>
-      </w:r>
-      <w:proofErr w:type="spellEnd"/>
-      <w:r>
-        <w:t xml:space="preserve"> de </w:t>
+        <w:t xml:space="preserve">En cuanto a la conectividad, los routers y la conexión a internet permitirán la comunicación de las computadoras entre sí, y el acceso de las mismas al servidor central. En la casa central será necesario agregar un switch de </w:t>
       </w:r>
       <w:r>
         <w:t>8</w:t>
@@ -13199,15 +13064,7 @@
       </w:r>
       <w:proofErr w:type="gramEnd"/>
       <w:r>
-        <w:t xml:space="preserve"> al agregar el servidor, el </w:t>
-      </w:r>
-      <w:proofErr w:type="spellStart"/>
-      <w:r>
-        <w:t>router</w:t>
-      </w:r>
-      <w:proofErr w:type="spellEnd"/>
-      <w:r>
-        <w:t xml:space="preserve"> no alcanza con sus 4 bocas disponibles para las </w:t>
+        <w:t xml:space="preserve"> al agregar el servidor, el router no alcanza con sus 4 bocas disponibles para las </w:t>
       </w:r>
       <w:r>
         <w:t>4</w:t>
@@ -13387,15 +13244,7 @@
     <w:p>
       <w:r>
         <w:tab/>
-        <w:t xml:space="preserve">En cuanto a la seguridad del sistema, registro de accesos, </w:t>
-      </w:r>
-      <w:proofErr w:type="spellStart"/>
-      <w:r>
-        <w:t>backups</w:t>
-      </w:r>
-      <w:proofErr w:type="spellEnd"/>
-      <w:r>
-        <w:t xml:space="preserve"> de la base de datos, el sistema contará con formas sencillas y amigables de acceder a dichas opciones, por lo que no se verán complicaciones al realizarlas.</w:t>
+        <w:t>En cuanto a la seguridad del sistema, registro de accesos, backups de la base de datos, el sistema contará con formas sencillas y amigables de acceder a dichas opciones, por lo que no se verán complicaciones al realizarlas.</w:t>
       </w:r>
     </w:p>
     <w:p>
@@ -13498,15 +13347,7 @@
         <w:t>La ayuda en línea será en formato</w:t>
       </w:r>
       <w:r>
-        <w:t xml:space="preserve"> de archivo de ayuda HTML compilado (extensión </w:t>
-      </w:r>
-      <w:proofErr w:type="spellStart"/>
-      <w:r>
-        <w:t>chm</w:t>
-      </w:r>
-      <w:proofErr w:type="spellEnd"/>
-      <w:r>
-        <w:t>)</w:t>
+        <w:t xml:space="preserve"> de archivo de ayuda HTML compilado (extensión chm)</w:t>
       </w:r>
       <w:r>
         <w:t xml:space="preserve"> </w:t>
@@ -13556,15 +13397,7 @@
         <w:t>El fichero Léame se copiará al equipo cuando se ejecute el archivo de instalación del sistema.</w:t>
       </w:r>
       <w:r>
-        <w:t xml:space="preserve"> Una vez finalizada la instalación, se encontrará el archivo Léame (en formato .</w:t>
-      </w:r>
-      <w:proofErr w:type="spellStart"/>
-      <w:r>
-        <w:t>txt</w:t>
-      </w:r>
-      <w:proofErr w:type="spellEnd"/>
-      <w:r>
-        <w:t>) dentro de la carpeta donde el sistema fue instalado.</w:t>
+        <w:t xml:space="preserve"> Una vez finalizada la instalación, se encontrará el archivo Léame (en formato .txt) dentro de la carpeta donde el sistema fue instalado.</w:t>
       </w:r>
     </w:p>
     <w:p>
@@ -13643,13 +13476,8 @@
         </w:numPr>
       </w:pPr>
       <w:r>
-        <w:t>CU002 – Log-</w:t>
-      </w:r>
-      <w:proofErr w:type="spellStart"/>
-      <w:r>
-        <w:t>out</w:t>
-      </w:r>
-      <w:proofErr w:type="spellEnd"/>
+        <w:t>CU002 – Log-out</w:t>
+      </w:r>
     </w:p>
     <w:p>
       <w:pPr>
@@ -13672,13 +13500,8 @@
         </w:numPr>
       </w:pPr>
       <w:r>
-        <w:t xml:space="preserve">CU004 – Realizar </w:t>
-      </w:r>
-      <w:proofErr w:type="spellStart"/>
-      <w:r>
-        <w:t>backup</w:t>
-      </w:r>
-      <w:proofErr w:type="spellEnd"/>
+        <w:t>CU004 – Realizar backup</w:t>
+      </w:r>
     </w:p>
     <w:p>
       <w:pPr>
@@ -13689,13 +13512,8 @@
         </w:numPr>
       </w:pPr>
       <w:r>
-        <w:t xml:space="preserve">CU005 – Restaurar </w:t>
-      </w:r>
-      <w:proofErr w:type="spellStart"/>
-      <w:r>
-        <w:t>backup</w:t>
-      </w:r>
-      <w:proofErr w:type="spellEnd"/>
+        <w:t>CU005 – Restaurar backup</w:t>
+      </w:r>
     </w:p>
     <w:p>
       <w:pPr>
@@ -14813,11 +14631,9 @@
       <w:pPr>
         <w:pStyle w:val="SubttuloCU"/>
       </w:pPr>
-      <w:proofErr w:type="spellStart"/>
       <w:r>
         <w:t>Poscondiciones</w:t>
       </w:r>
-      <w:proofErr w:type="spellEnd"/>
     </w:p>
     <w:p>
       <w:pPr>
@@ -15629,14 +15445,9 @@
       </w:pPr>
       <w:bookmarkStart w:id="46" w:name="_Toc519786540"/>
       <w:r>
-        <w:t>CU002 – Log-</w:t>
-      </w:r>
-      <w:proofErr w:type="spellStart"/>
-      <w:r>
-        <w:t>out</w:t>
+        <w:t>CU002 – Log-out</w:t>
       </w:r>
       <w:bookmarkEnd w:id="46"/>
-      <w:proofErr w:type="spellEnd"/>
     </w:p>
     <w:p>
       <w:pPr>
@@ -16045,11 +15856,9 @@
       <w:pPr>
         <w:pStyle w:val="SubttuloCU"/>
       </w:pPr>
-      <w:proofErr w:type="spellStart"/>
       <w:r>
         <w:t>Poscondiciones</w:t>
       </w:r>
-      <w:proofErr w:type="spellEnd"/>
     </w:p>
     <w:p>
       <w:pPr>
@@ -16863,11 +16672,9 @@
       <w:pPr>
         <w:pStyle w:val="SubttuloCU"/>
       </w:pPr>
-      <w:proofErr w:type="spellStart"/>
       <w:r>
         <w:t>Poscondiciones</w:t>
       </w:r>
-      <w:proofErr w:type="spellEnd"/>
     </w:p>
     <w:p>
       <w:pPr>
@@ -17408,14 +17215,9 @@
         <w:t>CU00</w:t>
       </w:r>
       <w:r>
-        <w:t xml:space="preserve">4 – Realizar </w:t>
-      </w:r>
-      <w:proofErr w:type="spellStart"/>
-      <w:r>
-        <w:t>backup</w:t>
+        <w:t>4 – Realizar backup</w:t>
       </w:r>
       <w:bookmarkEnd w:id="48"/>
-      <w:proofErr w:type="spellEnd"/>
     </w:p>
     <w:p>
       <w:pPr>
@@ -17728,15 +17530,7 @@
     <w:p>
       <w:r>
         <w:tab/>
-        <w:t xml:space="preserve">El administrador realizará un </w:t>
-      </w:r>
-      <w:proofErr w:type="spellStart"/>
-      <w:r>
-        <w:t>backup</w:t>
-      </w:r>
-      <w:proofErr w:type="spellEnd"/>
-      <w:r>
-        <w:t xml:space="preserve"> (copia de seguridad) de la base de datos.</w:t>
+        <w:t>El administrador realizará un backup (copia de seguridad) de la base de datos.</w:t>
       </w:r>
     </w:p>
     <w:p>
@@ -17775,11 +17569,9 @@
       <w:pPr>
         <w:pStyle w:val="SubttuloCU"/>
       </w:pPr>
-      <w:proofErr w:type="spellStart"/>
       <w:r>
         <w:t>Poscondiciones</w:t>
       </w:r>
-      <w:proofErr w:type="spellEnd"/>
     </w:p>
     <w:p>
       <w:pPr>
@@ -18063,15 +17855,7 @@
         <w:t>5</w:t>
       </w:r>
       <w:r>
-        <w:t xml:space="preserve"> del flujo normal el usuario no hubiere seleccionado la ubicación para guardar el archivo de </w:t>
-      </w:r>
-      <w:proofErr w:type="spellStart"/>
-      <w:r>
-        <w:t>backup</w:t>
-      </w:r>
-      <w:proofErr w:type="spellEnd"/>
-      <w:r>
-        <w:t>, el sistema le informa al administrador que debe hacerlo para poder continuar.</w:t>
+        <w:t xml:space="preserve"> del flujo normal el usuario no hubiere seleccionado la ubicación para guardar el archivo de backup, el sistema le informa al administrador que debe hacerlo para poder continuar.</w:t>
       </w:r>
     </w:p>
     <w:p>
@@ -18414,14 +18198,9 @@
         <w:t>CU00</w:t>
       </w:r>
       <w:r>
-        <w:t xml:space="preserve">5 – Restaurar </w:t>
-      </w:r>
-      <w:proofErr w:type="spellStart"/>
-      <w:r>
-        <w:t>backup</w:t>
+        <w:t>5 – Restaurar backup</w:t>
       </w:r>
       <w:bookmarkEnd w:id="49"/>
-      <w:proofErr w:type="spellEnd"/>
     </w:p>
     <w:p>
       <w:pPr>
@@ -18726,15 +18505,7 @@
     <w:p>
       <w:r>
         <w:tab/>
-        <w:t xml:space="preserve">El administrador restaurará un </w:t>
-      </w:r>
-      <w:proofErr w:type="spellStart"/>
-      <w:r>
-        <w:t>backup</w:t>
-      </w:r>
-      <w:proofErr w:type="spellEnd"/>
-      <w:r>
-        <w:t xml:space="preserve"> (copia de seguridad) de la base de datos que haya realizado previamente.</w:t>
+        <w:t>El administrador restaurará un backup (copia de seguridad) de la base de datos que haya realizado previamente.</w:t>
       </w:r>
     </w:p>
     <w:p>
@@ -18778,26 +18549,16 @@
         </w:numPr>
       </w:pPr>
       <w:r>
-        <w:t xml:space="preserve">El administrador deberá poseer un archivo de </w:t>
-      </w:r>
-      <w:proofErr w:type="spellStart"/>
-      <w:r>
-        <w:t>backup</w:t>
-      </w:r>
-      <w:proofErr w:type="spellEnd"/>
-      <w:r>
-        <w:t xml:space="preserve"> previamente realizado por el sistema.</w:t>
+        <w:t>El administrador deberá poseer un archivo de backup previamente realizado por el sistema.</w:t>
       </w:r>
     </w:p>
     <w:p>
       <w:pPr>
         <w:pStyle w:val="SubttuloCU"/>
       </w:pPr>
-      <w:proofErr w:type="spellStart"/>
       <w:r>
         <w:t>Poscondiciones</w:t>
       </w:r>
-      <w:proofErr w:type="spellEnd"/>
     </w:p>
     <w:p>
       <w:pPr>
@@ -18808,15 +18569,7 @@
         </w:numPr>
       </w:pPr>
       <w:r>
-        <w:t xml:space="preserve">La base de datos queda restaurada con los datos que contiene el </w:t>
-      </w:r>
-      <w:proofErr w:type="spellStart"/>
-      <w:r>
-        <w:t>backup</w:t>
-      </w:r>
-      <w:proofErr w:type="spellEnd"/>
-      <w:r>
-        <w:t xml:space="preserve"> usado.</w:t>
+        <w:t>La base de datos queda restaurada con los datos que contiene el backup usado.</w:t>
       </w:r>
     </w:p>
     <w:p>
@@ -19006,15 +18759,7 @@
         </w:numPr>
       </w:pPr>
       <w:r>
-        <w:t xml:space="preserve">El sistema muestra una pantalla para seleccionar el archivo de </w:t>
-      </w:r>
-      <w:proofErr w:type="spellStart"/>
-      <w:r>
-        <w:t>backup</w:t>
-      </w:r>
-      <w:proofErr w:type="spellEnd"/>
-      <w:r>
-        <w:t xml:space="preserve"> que se usará para la restauración.</w:t>
+        <w:t>El sistema muestra una pantalla para seleccionar el archivo de backup que se usará para la restauración.</w:t>
       </w:r>
     </w:p>
     <w:p>
@@ -19026,15 +18771,7 @@
         </w:numPr>
       </w:pPr>
       <w:r>
-        <w:t xml:space="preserve">El administrador selecciona el archivo de </w:t>
-      </w:r>
-      <w:proofErr w:type="spellStart"/>
-      <w:r>
-        <w:t>backup</w:t>
-      </w:r>
-      <w:proofErr w:type="spellEnd"/>
-      <w:r>
-        <w:t xml:space="preserve"> y presiona el botón Abrir.</w:t>
+        <w:t>El administrador selecciona el archivo de backup y presiona el botón Abrir.</w:t>
       </w:r>
     </w:p>
     <w:p>
@@ -19046,15 +18783,7 @@
         </w:numPr>
       </w:pPr>
       <w:r>
-        <w:t xml:space="preserve">El sistema cierra la ventana para elegir el archivo de </w:t>
-      </w:r>
-      <w:proofErr w:type="spellStart"/>
-      <w:r>
-        <w:t>backup</w:t>
-      </w:r>
-      <w:proofErr w:type="spellEnd"/>
-      <w:r>
-        <w:t>.</w:t>
+        <w:t>El sistema cierra la ventana para elegir el archivo de backup.</w:t>
       </w:r>
     </w:p>
     <w:p>
@@ -19114,15 +18843,7 @@
         </w:numPr>
       </w:pPr>
       <w:r>
-        <w:t xml:space="preserve">El sistema restaura la base de datos con lo que hay en el archivo de </w:t>
-      </w:r>
-      <w:proofErr w:type="spellStart"/>
-      <w:r>
-        <w:t>backup</w:t>
-      </w:r>
-      <w:proofErr w:type="spellEnd"/>
-      <w:r>
-        <w:t xml:space="preserve"> seleccionado por el administrador.</w:t>
+        <w:t>El sistema restaura la base de datos con lo que hay en el archivo de backup seleccionado por el administrador.</w:t>
       </w:r>
     </w:p>
     <w:p>
@@ -19176,13 +18897,8 @@
         <w:t>cierra la sesión del usuario (</w:t>
       </w:r>
       <w:r>
-        <w:t>CU002 – Log-</w:t>
-      </w:r>
-      <w:proofErr w:type="spellStart"/>
-      <w:r>
-        <w:t>out</w:t>
-      </w:r>
-      <w:proofErr w:type="spellEnd"/>
+        <w:t>CU002 – Log-out</w:t>
+      </w:r>
       <w:r>
         <w:t>)</w:t>
       </w:r>
@@ -19208,15 +18924,7 @@
         </w:numPr>
       </w:pPr>
       <w:r>
-        <w:t xml:space="preserve">Si en el paso 8 del flujo normal el usuario no hubiere seleccionado el archivo de </w:t>
-      </w:r>
-      <w:proofErr w:type="spellStart"/>
-      <w:r>
-        <w:t>backup</w:t>
-      </w:r>
-      <w:proofErr w:type="spellEnd"/>
-      <w:r>
-        <w:t xml:space="preserve"> a restaurar, el sistema le informa al administrador que debe hacerlo para poder continuar.</w:t>
+        <w:t>Si en el paso 8 del flujo normal el usuario no hubiere seleccionado el archivo de backup a restaurar, el sistema le informa al administrador que debe hacerlo para poder continuar.</w:t>
       </w:r>
     </w:p>
     <w:p>
@@ -19846,11 +19554,9 @@
       <w:pPr>
         <w:pStyle w:val="SubttuloCU"/>
       </w:pPr>
-      <w:proofErr w:type="spellStart"/>
       <w:r>
         <w:t>Poscondiciones</w:t>
       </w:r>
-      <w:proofErr w:type="spellEnd"/>
     </w:p>
     <w:p>
       <w:pPr>
@@ -20735,11 +20441,9 @@
       <w:pPr>
         <w:pStyle w:val="SubttuloCU"/>
       </w:pPr>
-      <w:proofErr w:type="spellStart"/>
       <w:r>
         <w:t>Poscondiciones</w:t>
       </w:r>
-      <w:proofErr w:type="spellEnd"/>
     </w:p>
     <w:p>
       <w:pPr>
@@ -21723,11 +21427,9 @@
       <w:pPr>
         <w:pStyle w:val="SubttuloCU"/>
       </w:pPr>
-      <w:proofErr w:type="spellStart"/>
       <w:r>
         <w:t>Poscondiciones</w:t>
       </w:r>
-      <w:proofErr w:type="spellEnd"/>
     </w:p>
     <w:p>
       <w:pPr>
@@ -22749,11 +22451,9 @@
       <w:pPr>
         <w:pStyle w:val="SubttuloCU"/>
       </w:pPr>
-      <w:proofErr w:type="spellStart"/>
       <w:r>
         <w:t>Poscondiciones</w:t>
       </w:r>
-      <w:proofErr w:type="spellEnd"/>
     </w:p>
     <w:p>
       <w:pPr>
@@ -23556,11 +23256,9 @@
       <w:pPr>
         <w:pStyle w:val="SubttuloCU"/>
       </w:pPr>
-      <w:proofErr w:type="spellStart"/>
       <w:r>
         <w:t>Poscondiciones</w:t>
       </w:r>
-      <w:proofErr w:type="spellEnd"/>
     </w:p>
     <w:p>
       <w:pPr>
@@ -24524,11 +24222,9 @@
       <w:pPr>
         <w:pStyle w:val="SubttuloCU"/>
       </w:pPr>
-      <w:proofErr w:type="spellStart"/>
       <w:r>
         <w:t>Poscondiciones</w:t>
       </w:r>
-      <w:proofErr w:type="spellEnd"/>
     </w:p>
     <w:p>
       <w:pPr>
@@ -25438,11 +25134,9 @@
       <w:pPr>
         <w:pStyle w:val="SubttuloCU"/>
       </w:pPr>
-      <w:proofErr w:type="spellStart"/>
       <w:r>
         <w:t>Poscondiciones</w:t>
       </w:r>
-      <w:proofErr w:type="spellEnd"/>
     </w:p>
     <w:p>
       <w:pPr>
@@ -26320,11 +26014,9 @@
       <w:pPr>
         <w:pStyle w:val="SubttuloCU"/>
       </w:pPr>
-      <w:proofErr w:type="spellStart"/>
       <w:r>
         <w:t>Poscondiciones</w:t>
       </w:r>
-      <w:proofErr w:type="spellEnd"/>
     </w:p>
     <w:p>
       <w:pPr>
@@ -27120,11 +26812,9 @@
       <w:pPr>
         <w:pStyle w:val="SubttuloCU"/>
       </w:pPr>
-      <w:proofErr w:type="spellStart"/>
       <w:r>
         <w:t>Poscondiciones</w:t>
       </w:r>
-      <w:proofErr w:type="spellEnd"/>
     </w:p>
     <w:p>
       <w:pPr>
@@ -27316,15 +27006,7 @@
         </w:numPr>
       </w:pPr>
       <w:r>
-        <w:t xml:space="preserve">El sistema completa los datos del perfil seleccionado en el panel de detalles en modo solo lectura, mostrando en forma de árbol todos los permisos y </w:t>
-      </w:r>
-      <w:proofErr w:type="spellStart"/>
-      <w:r>
-        <w:t>sub-perfiles</w:t>
-      </w:r>
-      <w:proofErr w:type="spellEnd"/>
-      <w:r>
-        <w:t xml:space="preserve"> que contiene el perfil seleccionado.</w:t>
+        <w:t>El sistema completa los datos del perfil seleccionado en el panel de detalles en modo solo lectura, mostrando en forma de árbol todos los permisos y sub-perfiles que contiene el perfil seleccionado.</w:t>
       </w:r>
     </w:p>
     <w:p>
@@ -27885,11 +27567,9 @@
       <w:pPr>
         <w:pStyle w:val="SubttuloCU"/>
       </w:pPr>
-      <w:proofErr w:type="spellStart"/>
       <w:r>
         <w:t>Poscondiciones</w:t>
       </w:r>
-      <w:proofErr w:type="spellEnd"/>
     </w:p>
     <w:p>
       <w:pPr>
@@ -28821,11 +28501,9 @@
       <w:pPr>
         <w:pStyle w:val="SubttuloCU"/>
       </w:pPr>
-      <w:proofErr w:type="spellStart"/>
       <w:r>
         <w:t>Poscondiciones</w:t>
       </w:r>
-      <w:proofErr w:type="spellEnd"/>
     </w:p>
     <w:p>
       <w:pPr>
@@ -29765,11 +29443,9 @@
       <w:pPr>
         <w:pStyle w:val="SubttuloCU"/>
       </w:pPr>
-      <w:proofErr w:type="spellStart"/>
       <w:r>
         <w:t>Poscondiciones</w:t>
       </w:r>
-      <w:proofErr w:type="spellEnd"/>
     </w:p>
     <w:p>
       <w:pPr>
@@ -30668,11 +30344,9 @@
       <w:pPr>
         <w:pStyle w:val="SubttuloCU"/>
       </w:pPr>
-      <w:proofErr w:type="spellStart"/>
       <w:r>
         <w:t>Poscondiciones</w:t>
       </w:r>
-      <w:proofErr w:type="spellEnd"/>
     </w:p>
     <w:p>
       <w:pPr>
@@ -31429,11 +31103,9 @@
       <w:pPr>
         <w:pStyle w:val="SubttuloCU"/>
       </w:pPr>
-      <w:proofErr w:type="spellStart"/>
       <w:r>
         <w:t>Poscondiciones</w:t>
       </w:r>
-      <w:proofErr w:type="spellEnd"/>
     </w:p>
     <w:p>
       <w:pPr>
@@ -32175,11 +31847,9 @@
       <w:pPr>
         <w:pStyle w:val="SubttuloCU"/>
       </w:pPr>
-      <w:proofErr w:type="spellStart"/>
       <w:r>
         <w:t>Poscondiciones</w:t>
       </w:r>
-      <w:proofErr w:type="spellEnd"/>
     </w:p>
     <w:p>
       <w:pPr>
@@ -32935,11 +32605,9 @@
       <w:pPr>
         <w:pStyle w:val="SubttuloCU"/>
       </w:pPr>
-      <w:proofErr w:type="spellStart"/>
       <w:r>
         <w:t>Poscondiciones</w:t>
       </w:r>
-      <w:proofErr w:type="spellEnd"/>
     </w:p>
     <w:p>
       <w:pPr>
@@ -33662,11 +33330,9 @@
       <w:pPr>
         <w:pStyle w:val="SubttuloCU"/>
       </w:pPr>
-      <w:proofErr w:type="spellStart"/>
       <w:r>
         <w:t>Poscondiciones</w:t>
       </w:r>
-      <w:proofErr w:type="spellEnd"/>
     </w:p>
     <w:p>
       <w:pPr>
@@ -34410,11 +34076,9 @@
       <w:pPr>
         <w:pStyle w:val="SubttuloCU"/>
       </w:pPr>
-      <w:proofErr w:type="spellStart"/>
       <w:r>
         <w:t>Poscondiciones</w:t>
       </w:r>
-      <w:proofErr w:type="spellEnd"/>
     </w:p>
     <w:p>
       <w:pPr>
@@ -35431,11 +35095,9 @@
       <w:pPr>
         <w:pStyle w:val="SubttuloCU"/>
       </w:pPr>
-      <w:proofErr w:type="spellStart"/>
       <w:r>
         <w:t>Poscondiciones</w:t>
       </w:r>
-      <w:proofErr w:type="spellEnd"/>
     </w:p>
     <w:p>
       <w:pPr>
@@ -35660,15 +35322,7 @@
         </w:numPr>
       </w:pPr>
       <w:r>
-        <w:t xml:space="preserve">El sistema calcula, para cada franja horaria de 2 </w:t>
-      </w:r>
-      <w:proofErr w:type="spellStart"/>
-      <w:r>
-        <w:t>hs</w:t>
-      </w:r>
-      <w:proofErr w:type="spellEnd"/>
-      <w:r>
-        <w:t xml:space="preserve">., </w:t>
+        <w:t xml:space="preserve">El sistema calcula, para cada franja horaria de 2 hs., </w:t>
       </w:r>
       <w:r>
         <w:t>un promedio de qué tan llenos estuvieron</w:t>
@@ -35686,15 +35340,7 @@
         </w:numPr>
       </w:pPr>
       <w:r>
-        <w:t xml:space="preserve">El sistema calcula, para cada franja horaria de 2 </w:t>
-      </w:r>
-      <w:proofErr w:type="spellStart"/>
-      <w:r>
-        <w:t>hs</w:t>
-      </w:r>
-      <w:proofErr w:type="spellEnd"/>
-      <w:r>
-        <w:t>., el promedio de la frecuencia horaria utilizada teniendo en cuenta el “peso” asignado a cada viaje.</w:t>
+        <w:t>El sistema calcula, para cada franja horaria de 2 hs., el promedio de la frecuencia horaria utilizada teniendo en cuenta el “peso” asignado a cada viaje.</w:t>
       </w:r>
     </w:p>
     <w:p>
@@ -36447,11 +36093,9 @@
       <w:pPr>
         <w:pStyle w:val="SubttuloCU"/>
       </w:pPr>
-      <w:proofErr w:type="spellStart"/>
       <w:r>
         <w:t>Poscondiciones</w:t>
       </w:r>
-      <w:proofErr w:type="spellEnd"/>
     </w:p>
     <w:p>
       <w:pPr>
@@ -37425,11 +37069,9 @@
       <w:pPr>
         <w:pStyle w:val="SubttuloCU"/>
       </w:pPr>
-      <w:proofErr w:type="spellStart"/>
       <w:r>
         <w:t>Poscondiciones</w:t>
       </w:r>
-      <w:proofErr w:type="spellEnd"/>
     </w:p>
     <w:p>
       <w:pPr>
@@ -38221,11 +37863,9 @@
       <w:pPr>
         <w:pStyle w:val="SubttuloCU"/>
       </w:pPr>
-      <w:proofErr w:type="spellStart"/>
       <w:r>
         <w:t>Poscondiciones</w:t>
       </w:r>
-      <w:proofErr w:type="spellEnd"/>
     </w:p>
     <w:p>
       <w:pPr>
@@ -39025,11 +38665,9 @@
       <w:pPr>
         <w:pStyle w:val="SubttuloCU"/>
       </w:pPr>
-      <w:proofErr w:type="spellStart"/>
       <w:r>
         <w:t>Poscondiciones</w:t>
       </w:r>
-      <w:proofErr w:type="spellEnd"/>
     </w:p>
     <w:p>
       <w:pPr>
@@ -39784,11 +39422,9 @@
       <w:pPr>
         <w:pStyle w:val="SubttuloCU"/>
       </w:pPr>
-      <w:proofErr w:type="spellStart"/>
       <w:r>
         <w:t>Poscondiciones</w:t>
       </w:r>
-      <w:proofErr w:type="spellEnd"/>
     </w:p>
     <w:p>
       <w:pPr>
@@ -39949,15 +39585,7 @@
         <w:t xml:space="preserve">El sistema verifica </w:t>
       </w:r>
       <w:r>
-        <w:t xml:space="preserve">que el usuario </w:t>
-      </w:r>
-      <w:proofErr w:type="spellStart"/>
-      <w:r>
-        <w:t>logueado</w:t>
-      </w:r>
-      <w:proofErr w:type="spellEnd"/>
-      <w:r>
-        <w:t xml:space="preserve"> tenga permisos para ver alertas de insuficiencia</w:t>
+        <w:t>que el usuario logueado tenga permisos para ver alertas de insuficiencia</w:t>
       </w:r>
       <w:r>
         <w:t>.</w:t>
@@ -40565,11 +40193,9 @@
       <w:pPr>
         <w:pStyle w:val="SubttuloCU"/>
       </w:pPr>
-      <w:proofErr w:type="spellStart"/>
       <w:r>
         <w:t>Poscondiciones</w:t>
       </w:r>
-      <w:proofErr w:type="spellEnd"/>
     </w:p>
     <w:p>
       <w:pPr>
@@ -41333,11 +40959,9 @@
       <w:pPr>
         <w:pStyle w:val="SubttuloCU"/>
       </w:pPr>
-      <w:proofErr w:type="spellStart"/>
       <w:r>
         <w:t>Poscondiciones</w:t>
       </w:r>
-      <w:proofErr w:type="spellEnd"/>
     </w:p>
     <w:p>
       <w:pPr>
@@ -42212,11 +41836,9 @@
       <w:pPr>
         <w:pStyle w:val="SubttuloCU"/>
       </w:pPr>
-      <w:proofErr w:type="spellStart"/>
       <w:r>
         <w:t>Poscondiciones</w:t>
       </w:r>
-      <w:proofErr w:type="spellEnd"/>
     </w:p>
     <w:p>
       <w:pPr>
@@ -43085,11 +42707,9 @@
       <w:pPr>
         <w:pStyle w:val="SubttuloCU"/>
       </w:pPr>
-      <w:proofErr w:type="spellStart"/>
       <w:r>
         <w:t>Poscondiciones</w:t>
       </w:r>
-      <w:proofErr w:type="spellEnd"/>
     </w:p>
     <w:p>
       <w:pPr>
@@ -43908,11 +43528,9 @@
       <w:pPr>
         <w:pStyle w:val="SubttuloCU"/>
       </w:pPr>
-      <w:proofErr w:type="spellStart"/>
       <w:r>
         <w:t>Poscondiciones</w:t>
       </w:r>
-      <w:proofErr w:type="spellEnd"/>
     </w:p>
     <w:p>
       <w:pPr>
@@ -44662,11 +44280,9 @@
       <w:pPr>
         <w:pStyle w:val="SubttuloCU"/>
       </w:pPr>
-      <w:proofErr w:type="spellStart"/>
       <w:r>
         <w:t>Poscondiciones</w:t>
       </w:r>
-      <w:proofErr w:type="spellEnd"/>
     </w:p>
     <w:p>
       <w:pPr>
@@ -45538,11 +45154,9 @@
       <w:pPr>
         <w:pStyle w:val="SubttuloCU"/>
       </w:pPr>
-      <w:proofErr w:type="spellStart"/>
       <w:r>
         <w:t>Poscondiciones</w:t>
       </w:r>
-      <w:proofErr w:type="spellEnd"/>
     </w:p>
     <w:p>
       <w:pPr>
@@ -46411,11 +46025,9 @@
       <w:pPr>
         <w:pStyle w:val="SubttuloCU"/>
       </w:pPr>
-      <w:proofErr w:type="spellStart"/>
       <w:r>
         <w:t>Poscondiciones</w:t>
       </w:r>
-      <w:proofErr w:type="spellEnd"/>
     </w:p>
     <w:p>
       <w:pPr>
@@ -47226,11 +46838,9 @@
       <w:pPr>
         <w:pStyle w:val="SubttuloCU"/>
       </w:pPr>
-      <w:proofErr w:type="spellStart"/>
       <w:r>
         <w:t>Poscondiciones</w:t>
       </w:r>
-      <w:proofErr w:type="spellEnd"/>
     </w:p>
     <w:p>
       <w:pPr>
@@ -47689,14 +47299,1422 @@
     </w:p>
     <w:p>
       <w:pPr>
+        <w:pStyle w:val="Ttulo4"/>
+      </w:pPr>
+    </w:p>
+    <w:p>
+      <w:pPr>
+        <w:pStyle w:val="Ttulo4"/>
+      </w:pPr>
+    </w:p>
+    <w:p>
+      <w:pPr>
+        <w:pStyle w:val="Ttulo4"/>
+      </w:pPr>
+    </w:p>
+    <w:p>
+      <w:pPr>
+        <w:pStyle w:val="Ttulo4"/>
+      </w:pPr>
+    </w:p>
+    <w:p>
+      <w:pPr>
+        <w:pStyle w:val="Ttulo4"/>
+      </w:pPr>
+      <w:r>
+        <w:t>CU0</w:t>
+      </w:r>
+      <w:r>
+        <w:t>40 – Ver control de cambios de usuarios</w:t>
+      </w:r>
+    </w:p>
+    <w:p>
+      <w:pPr>
+        <w:jc w:val="left"/>
+      </w:pPr>
+      <w:r>
+        <w:br w:type="page"/>
+      </w:r>
+    </w:p>
+    <w:p>
+      <w:pPr>
+        <w:pStyle w:val="SubttuloCU"/>
+      </w:pPr>
+      <w:r>
+        <w:lastRenderedPageBreak/>
+        <w:t>Historial de revisión</w:t>
+      </w:r>
+    </w:p>
+    <w:tbl>
+      <w:tblPr>
+        <w:tblW w:w="9416" w:type="dxa"/>
+        <w:tblBorders>
+          <w:top w:val="single" w:sz="4" w:space="0" w:color="auto"/>
+          <w:left w:val="single" w:sz="4" w:space="0" w:color="auto"/>
+          <w:bottom w:val="single" w:sz="4" w:space="0" w:color="auto"/>
+          <w:right w:val="single" w:sz="4" w:space="0" w:color="auto"/>
+          <w:insideH w:val="single" w:sz="4" w:space="0" w:color="auto"/>
+          <w:insideV w:val="single" w:sz="4" w:space="0" w:color="auto"/>
+        </w:tblBorders>
+        <w:tblLayout w:type="fixed"/>
+        <w:tblLook w:val="04A0" w:firstRow="1" w:lastRow="0" w:firstColumn="1" w:lastColumn="0" w:noHBand="0" w:noVBand="1"/>
+      </w:tblPr>
+      <w:tblGrid>
+        <w:gridCol w:w="1631"/>
+        <w:gridCol w:w="1179"/>
+        <w:gridCol w:w="4622"/>
+        <w:gridCol w:w="1984"/>
+      </w:tblGrid>
+      <w:tr>
+        <w:tc>
+          <w:tcPr>
+            <w:tcW w:w="1631" w:type="dxa"/>
+          </w:tcPr>
+          <w:p>
+            <w:pPr>
+              <w:spacing w:after="0"/>
+              <w:jc w:val="center"/>
+              <w:rPr>
+                <w:b/>
+              </w:rPr>
+            </w:pPr>
+            <w:r>
+              <w:rPr>
+                <w:b/>
+              </w:rPr>
+              <w:t>Fecha</w:t>
+            </w:r>
+          </w:p>
+        </w:tc>
+        <w:tc>
+          <w:tcPr>
+            <w:tcW w:w="1179" w:type="dxa"/>
+          </w:tcPr>
+          <w:p>
+            <w:pPr>
+              <w:spacing w:after="0"/>
+              <w:jc w:val="center"/>
+              <w:rPr>
+                <w:b/>
+              </w:rPr>
+            </w:pPr>
+            <w:r>
+              <w:rPr>
+                <w:b/>
+              </w:rPr>
+              <w:t>Versión</w:t>
+            </w:r>
+          </w:p>
+        </w:tc>
+        <w:tc>
+          <w:tcPr>
+            <w:tcW w:w="4622" w:type="dxa"/>
+          </w:tcPr>
+          <w:p>
+            <w:pPr>
+              <w:spacing w:after="0"/>
+              <w:jc w:val="center"/>
+              <w:rPr>
+                <w:b/>
+              </w:rPr>
+            </w:pPr>
+            <w:r>
+              <w:rPr>
+                <w:b/>
+              </w:rPr>
+              <w:t>Descripción</w:t>
+            </w:r>
+          </w:p>
+        </w:tc>
+        <w:tc>
+          <w:tcPr>
+            <w:tcW w:w="1984" w:type="dxa"/>
+          </w:tcPr>
+          <w:p>
+            <w:pPr>
+              <w:spacing w:after="0"/>
+              <w:jc w:val="center"/>
+              <w:rPr>
+                <w:b/>
+              </w:rPr>
+            </w:pPr>
+            <w:r>
+              <w:rPr>
+                <w:b/>
+              </w:rPr>
+              <w:t>Autor</w:t>
+            </w:r>
+          </w:p>
+        </w:tc>
+      </w:tr>
+      <w:tr>
+        <w:tc>
+          <w:tcPr>
+            <w:tcW w:w="1631" w:type="dxa"/>
+          </w:tcPr>
+          <w:p>
+            <w:pPr>
+              <w:spacing w:after="0"/>
+            </w:pPr>
+            <w:r>
+              <w:t>19/11/2019</w:t>
+            </w:r>
+          </w:p>
+        </w:tc>
+        <w:tc>
+          <w:tcPr>
+            <w:tcW w:w="1179" w:type="dxa"/>
+          </w:tcPr>
+          <w:p>
+            <w:pPr>
+              <w:spacing w:after="0"/>
+            </w:pPr>
+            <w:r>
+              <w:t>1.0</w:t>
+            </w:r>
+          </w:p>
+        </w:tc>
+        <w:tc>
+          <w:tcPr>
+            <w:tcW w:w="4622" w:type="dxa"/>
+          </w:tcPr>
+          <w:p>
+            <w:pPr>
+              <w:spacing w:after="0"/>
+            </w:pPr>
+            <w:r>
+              <w:t>Creación de la especificación</w:t>
+            </w:r>
+          </w:p>
+        </w:tc>
+        <w:tc>
+          <w:tcPr>
+            <w:tcW w:w="1984" w:type="dxa"/>
+          </w:tcPr>
+          <w:p>
+            <w:pPr>
+              <w:spacing w:after="0"/>
+            </w:pPr>
+            <w:r>
+              <w:t>Mariano Jorreto</w:t>
+            </w:r>
+          </w:p>
+        </w:tc>
+      </w:tr>
+    </w:tbl>
+    <w:p/>
+    <w:p>
+      <w:pPr>
+        <w:jc w:val="left"/>
+      </w:pPr>
+      <w:r>
+        <w:br w:type="page"/>
+      </w:r>
+    </w:p>
+    <w:p>
+      <w:pPr>
+        <w:pStyle w:val="SubttuloCU"/>
+      </w:pPr>
+      <w:r>
+        <w:lastRenderedPageBreak/>
+        <w:t>Objetivo</w:t>
+      </w:r>
+    </w:p>
+    <w:p>
+      <w:r>
+        <w:tab/>
+        <w:t>El administrador consultará el historial de cambios a los usuarios.</w:t>
+      </w:r>
+    </w:p>
+    <w:p>
+      <w:pPr>
+        <w:pStyle w:val="SubttuloCU"/>
+      </w:pPr>
+      <w:r>
+        <w:t>Precondiciones</w:t>
+      </w:r>
+    </w:p>
+    <w:p>
+      <w:pPr>
+        <w:pStyle w:val="Prrafodelista"/>
+        <w:numPr>
+          <w:ilvl w:val="0"/>
+          <w:numId w:val="50"/>
+        </w:numPr>
+      </w:pPr>
+      <w:r>
+        <w:t>El usuario deberá tener sesión iniciada en el sistema.</w:t>
+      </w:r>
+    </w:p>
+    <w:p>
+      <w:pPr>
+        <w:pStyle w:val="Prrafodelista"/>
+        <w:numPr>
+          <w:ilvl w:val="0"/>
+          <w:numId w:val="50"/>
+        </w:numPr>
+      </w:pPr>
+      <w:r>
+        <w:t>El usuario deberá contar con permisos de Administrador.</w:t>
+      </w:r>
+    </w:p>
+    <w:p>
+      <w:pPr>
+        <w:pStyle w:val="SubttuloCU"/>
+      </w:pPr>
+      <w:r>
+        <w:t>Poscondiciones</w:t>
+      </w:r>
+    </w:p>
+    <w:p>
+      <w:pPr>
+        <w:pStyle w:val="Prrafodelista"/>
+        <w:numPr>
+          <w:ilvl w:val="0"/>
+          <w:numId w:val="54"/>
+        </w:numPr>
+      </w:pPr>
+      <w:r>
+        <w:t>El historial de los cambios a los usuarios queda cargado en una grilla para que el administrador lo pueda leer.</w:t>
+      </w:r>
+    </w:p>
+    <w:p>
+      <w:pPr>
+        <w:pStyle w:val="SubttuloCU"/>
+      </w:pPr>
+      <w:r>
+        <w:t>Disparadores</w:t>
+      </w:r>
+    </w:p>
+    <w:p>
+      <w:pPr>
+        <w:pStyle w:val="Prrafodelista"/>
+        <w:numPr>
+          <w:ilvl w:val="0"/>
+          <w:numId w:val="54"/>
+        </w:numPr>
+      </w:pPr>
+      <w:r>
+        <w:t>El usuario hizo clic en la opción de menú “Administrar – Control de cambios de usuarios”.</w:t>
+      </w:r>
+    </w:p>
+    <w:p>
+      <w:pPr>
+        <w:pStyle w:val="SubttuloCU"/>
+      </w:pPr>
+      <w:r>
+        <w:t>Puntos de extensión y condiciones</w:t>
+      </w:r>
+    </w:p>
+    <w:p>
+      <w:r>
+        <w:tab/>
+        <w:t>Ninguno.</w:t>
+      </w:r>
+    </w:p>
+    <w:p>
+      <w:pPr>
+        <w:jc w:val="left"/>
+      </w:pPr>
+      <w:r>
+        <w:br w:type="page"/>
+      </w:r>
+    </w:p>
+    <w:p>
+      <w:pPr>
+        <w:pStyle w:val="SubttuloCU"/>
+      </w:pPr>
+      <w:r>
+        <w:lastRenderedPageBreak/>
+        <w:t>Gráfico del caso de uso</w:t>
+      </w:r>
+    </w:p>
+    <w:p>
+      <w:r>
+        <w:rPr>
+          <w:noProof/>
+        </w:rPr>
+        <w:drawing>
+          <wp:inline distT="0" distB="0" distL="0" distR="0" wp14:anchorId="35794BFB" wp14:editId="430E83C6">
+            <wp:extent cx="4641215" cy="1569720"/>
+            <wp:effectExtent l="0" t="0" r="6985" b="0"/>
+            <wp:docPr id="23" name="Imagen 23"/>
+            <wp:cNvGraphicFramePr>
+              <a:graphicFrameLocks xmlns:a="http://schemas.openxmlformats.org/drawingml/2006/main" noChangeAspect="1"/>
+            </wp:cNvGraphicFramePr>
+            <a:graphic xmlns:a="http://schemas.openxmlformats.org/drawingml/2006/main">
+              <a:graphicData uri="http://schemas.openxmlformats.org/drawingml/2006/picture">
+                <pic:pic xmlns:pic="http://schemas.openxmlformats.org/drawingml/2006/picture">
+                  <pic:nvPicPr>
+                    <pic:cNvPr id="0" name="Picture 3"/>
+                    <pic:cNvPicPr>
+                      <a:picLocks noChangeAspect="1" noChangeArrowheads="1"/>
+                    </pic:cNvPicPr>
+                  </pic:nvPicPr>
+                  <pic:blipFill>
+                    <a:blip r:embed="rId165">
+                      <a:extLst>
+                        <a:ext uri="{28A0092B-C50C-407E-A947-70E740481C1C}">
+                          <a14:useLocalDpi xmlns:a14="http://schemas.microsoft.com/office/drawing/2010/main" val="0"/>
+                        </a:ext>
+                      </a:extLst>
+                    </a:blip>
+                    <a:srcRect/>
+                    <a:stretch>
+                      <a:fillRect/>
+                    </a:stretch>
+                  </pic:blipFill>
+                  <pic:spPr bwMode="auto">
+                    <a:xfrm>
+                      <a:off x="0" y="0"/>
+                      <a:ext cx="4641215" cy="1569720"/>
+                    </a:xfrm>
+                    <a:prstGeom prst="rect">
+                      <a:avLst/>
+                    </a:prstGeom>
+                    <a:noFill/>
+                    <a:ln>
+                      <a:noFill/>
+                    </a:ln>
+                  </pic:spPr>
+                </pic:pic>
+              </a:graphicData>
+            </a:graphic>
+          </wp:inline>
+        </w:drawing>
+      </w:r>
+    </w:p>
+    <w:p>
+      <w:pPr>
+        <w:jc w:val="left"/>
+      </w:pPr>
+      <w:r>
+        <w:br w:type="page"/>
+      </w:r>
+    </w:p>
+    <w:p>
+      <w:pPr>
+        <w:pStyle w:val="SubttuloCU"/>
+      </w:pPr>
+      <w:r>
+        <w:lastRenderedPageBreak/>
+        <w:t>Flujo normal</w:t>
+      </w:r>
+    </w:p>
+    <w:p>
+      <w:pPr>
+        <w:pStyle w:val="Prrafodelista"/>
+        <w:numPr>
+          <w:ilvl w:val="0"/>
+          <w:numId w:val="135"/>
+        </w:numPr>
+      </w:pPr>
+      <w:r>
+        <w:t>El administrador ingresa a la pantalla de control de cambios de usuarios a través del menú principal (Administrar -&gt; Control de cambios de usuarios)</w:t>
+      </w:r>
+      <w:r>
+        <w:t>.</w:t>
+      </w:r>
+    </w:p>
+    <w:p>
+      <w:pPr>
+        <w:pStyle w:val="Prrafodelista"/>
+        <w:numPr>
+          <w:ilvl w:val="0"/>
+          <w:numId w:val="135"/>
+        </w:numPr>
+      </w:pPr>
+      <w:r>
+        <w:t>El sistema muestra el formulario de control de cambios de usuarios (CU019 – Cargar formulario).</w:t>
+      </w:r>
+    </w:p>
+    <w:p>
+      <w:pPr>
+        <w:pStyle w:val="Prrafodelista"/>
+        <w:numPr>
+          <w:ilvl w:val="0"/>
+          <w:numId w:val="135"/>
+        </w:numPr>
+      </w:pPr>
+      <w:r>
+        <w:t>El administrador completa los filtros que quiera utilizar para la búsqueda.</w:t>
+      </w:r>
+    </w:p>
+    <w:p>
+      <w:pPr>
+        <w:pStyle w:val="Prrafodelista"/>
+        <w:numPr>
+          <w:ilvl w:val="0"/>
+          <w:numId w:val="135"/>
+        </w:numPr>
+      </w:pPr>
+      <w:r>
+        <w:t>El administrador presiona el botón “Buscar”.</w:t>
+      </w:r>
+    </w:p>
+    <w:p>
+      <w:pPr>
+        <w:pStyle w:val="Prrafodelista"/>
+        <w:numPr>
+          <w:ilvl w:val="0"/>
+          <w:numId w:val="135"/>
+        </w:numPr>
+      </w:pPr>
+      <w:r>
+        <w:t>El sistema busca en el historial los elementos que coincidan con los filtros puestos por el usuario.</w:t>
+      </w:r>
+    </w:p>
+    <w:p>
+      <w:pPr>
+        <w:pStyle w:val="Prrafodelista"/>
+        <w:numPr>
+          <w:ilvl w:val="0"/>
+          <w:numId w:val="135"/>
+        </w:numPr>
+      </w:pPr>
+      <w:r>
+        <w:t>El sistema muestra el resultado de la búsqueda en la grilla en pantalla.</w:t>
+      </w:r>
+    </w:p>
+    <w:p>
+      <w:pPr>
+        <w:jc w:val="left"/>
+      </w:pPr>
+      <w:r>
+        <w:br w:type="page"/>
+      </w:r>
+    </w:p>
+    <w:p>
+      <w:pPr>
+        <w:pStyle w:val="SubttuloCU"/>
+      </w:pPr>
+      <w:r>
+        <w:lastRenderedPageBreak/>
+        <w:t>Diagrama de clase</w:t>
+      </w:r>
+    </w:p>
+    <w:p>
+      <w:pPr>
+        <w:jc w:val="left"/>
+      </w:pPr>
+      <w:r>
+        <w:rPr>
+          <w:noProof/>
+        </w:rPr>
+        <w:drawing>
+          <wp:inline distT="0" distB="0" distL="0" distR="0" wp14:anchorId="30371EC9" wp14:editId="4CCAC85A">
+            <wp:extent cx="5760720" cy="4782185"/>
+            <wp:effectExtent l="0" t="0" r="0" b="0"/>
+            <wp:docPr id="25" name="Imagen 25"/>
+            <wp:cNvGraphicFramePr>
+              <a:graphicFrameLocks xmlns:a="http://schemas.openxmlformats.org/drawingml/2006/main" noChangeAspect="1"/>
+            </wp:cNvGraphicFramePr>
+            <a:graphic xmlns:a="http://schemas.openxmlformats.org/drawingml/2006/main">
+              <a:graphicData uri="http://schemas.openxmlformats.org/drawingml/2006/picture">
+                <pic:pic xmlns:pic="http://schemas.openxmlformats.org/drawingml/2006/picture">
+                  <pic:nvPicPr>
+                    <pic:cNvPr id="0" name="Picture 5"/>
+                    <pic:cNvPicPr>
+                      <a:picLocks noChangeAspect="1" noChangeArrowheads="1"/>
+                    </pic:cNvPicPr>
+                  </pic:nvPicPr>
+                  <pic:blipFill>
+                    <a:blip r:embed="rId166">
+                      <a:extLst>
+                        <a:ext uri="{28A0092B-C50C-407E-A947-70E740481C1C}">
+                          <a14:useLocalDpi xmlns:a14="http://schemas.microsoft.com/office/drawing/2010/main" val="0"/>
+                        </a:ext>
+                      </a:extLst>
+                    </a:blip>
+                    <a:srcRect/>
+                    <a:stretch>
+                      <a:fillRect/>
+                    </a:stretch>
+                  </pic:blipFill>
+                  <pic:spPr bwMode="auto">
+                    <a:xfrm>
+                      <a:off x="0" y="0"/>
+                      <a:ext cx="5760720" cy="4782185"/>
+                    </a:xfrm>
+                    <a:prstGeom prst="rect">
+                      <a:avLst/>
+                    </a:prstGeom>
+                    <a:noFill/>
+                    <a:ln>
+                      <a:noFill/>
+                    </a:ln>
+                  </pic:spPr>
+                </pic:pic>
+              </a:graphicData>
+            </a:graphic>
+          </wp:inline>
+        </w:drawing>
+      </w:r>
+      <w:r>
+        <w:br w:type="page"/>
+      </w:r>
+    </w:p>
+    <w:p>
+      <w:pPr>
+        <w:pStyle w:val="SubttuloCU"/>
+      </w:pPr>
+      <w:r>
+        <w:lastRenderedPageBreak/>
+        <w:t>Diagrama de secuencia</w:t>
+      </w:r>
+    </w:p>
+    <w:p>
+      <w:r>
+        <w:rPr>
+          <w:noProof/>
+        </w:rPr>
+        <w:drawing>
+          <wp:inline distT="0" distB="0" distL="0" distR="0" wp14:anchorId="76C060E7" wp14:editId="4426B0D6">
+            <wp:extent cx="5760720" cy="2595245"/>
+            <wp:effectExtent l="0" t="0" r="0" b="0"/>
+            <wp:docPr id="24" name="Imagen 24"/>
+            <wp:cNvGraphicFramePr>
+              <a:graphicFrameLocks xmlns:a="http://schemas.openxmlformats.org/drawingml/2006/main" noChangeAspect="1"/>
+            </wp:cNvGraphicFramePr>
+            <a:graphic xmlns:a="http://schemas.openxmlformats.org/drawingml/2006/main">
+              <a:graphicData uri="http://schemas.openxmlformats.org/drawingml/2006/picture">
+                <pic:pic xmlns:pic="http://schemas.openxmlformats.org/drawingml/2006/picture">
+                  <pic:nvPicPr>
+                    <pic:cNvPr id="0" name="Picture 4"/>
+                    <pic:cNvPicPr>
+                      <a:picLocks noChangeAspect="1" noChangeArrowheads="1"/>
+                    </pic:cNvPicPr>
+                  </pic:nvPicPr>
+                  <pic:blipFill>
+                    <a:blip r:embed="rId167">
+                      <a:extLst>
+                        <a:ext uri="{28A0092B-C50C-407E-A947-70E740481C1C}">
+                          <a14:useLocalDpi xmlns:a14="http://schemas.microsoft.com/office/drawing/2010/main" val="0"/>
+                        </a:ext>
+                      </a:extLst>
+                    </a:blip>
+                    <a:srcRect/>
+                    <a:stretch>
+                      <a:fillRect/>
+                    </a:stretch>
+                  </pic:blipFill>
+                  <pic:spPr bwMode="auto">
+                    <a:xfrm>
+                      <a:off x="0" y="0"/>
+                      <a:ext cx="5760720" cy="2595245"/>
+                    </a:xfrm>
+                    <a:prstGeom prst="rect">
+                      <a:avLst/>
+                    </a:prstGeom>
+                    <a:noFill/>
+                    <a:ln>
+                      <a:noFill/>
+                    </a:ln>
+                  </pic:spPr>
+                </pic:pic>
+              </a:graphicData>
+            </a:graphic>
+          </wp:inline>
+        </w:drawing>
+      </w:r>
+    </w:p>
+    <w:p>
+      <w:pPr>
+        <w:jc w:val="left"/>
+      </w:pPr>
+      <w:r>
+        <w:br w:type="page"/>
+      </w:r>
+    </w:p>
+    <w:p>
+      <w:pPr>
+        <w:pStyle w:val="SubttuloCU"/>
+      </w:pPr>
+      <w:r>
+        <w:lastRenderedPageBreak/>
+        <w:t>DER</w:t>
+      </w:r>
+    </w:p>
+    <w:p>
+      <w:r>
+        <w:rPr>
+          <w:noProof/>
+        </w:rPr>
+        <w:drawing>
+          <wp:inline distT="0" distB="0" distL="0" distR="0" wp14:anchorId="0B49B8E7" wp14:editId="6C59A17A">
+            <wp:extent cx="1863090" cy="2553335"/>
+            <wp:effectExtent l="0" t="0" r="3810" b="0"/>
+            <wp:docPr id="27" name="Imagen 27"/>
+            <wp:cNvGraphicFramePr>
+              <a:graphicFrameLocks xmlns:a="http://schemas.openxmlformats.org/drawingml/2006/main" noChangeAspect="1"/>
+            </wp:cNvGraphicFramePr>
+            <a:graphic xmlns:a="http://schemas.openxmlformats.org/drawingml/2006/main">
+              <a:graphicData uri="http://schemas.openxmlformats.org/drawingml/2006/picture">
+                <pic:pic xmlns:pic="http://schemas.openxmlformats.org/drawingml/2006/picture">
+                  <pic:nvPicPr>
+                    <pic:cNvPr id="0" name="Picture 6"/>
+                    <pic:cNvPicPr>
+                      <a:picLocks noChangeAspect="1" noChangeArrowheads="1"/>
+                    </pic:cNvPicPr>
+                  </pic:nvPicPr>
+                  <pic:blipFill>
+                    <a:blip r:embed="rId168">
+                      <a:extLst>
+                        <a:ext uri="{28A0092B-C50C-407E-A947-70E740481C1C}">
+                          <a14:useLocalDpi xmlns:a14="http://schemas.microsoft.com/office/drawing/2010/main" val="0"/>
+                        </a:ext>
+                      </a:extLst>
+                    </a:blip>
+                    <a:srcRect/>
+                    <a:stretch>
+                      <a:fillRect/>
+                    </a:stretch>
+                  </pic:blipFill>
+                  <pic:spPr bwMode="auto">
+                    <a:xfrm>
+                      <a:off x="0" y="0"/>
+                      <a:ext cx="1863090" cy="2553335"/>
+                    </a:xfrm>
+                    <a:prstGeom prst="rect">
+                      <a:avLst/>
+                    </a:prstGeom>
+                    <a:noFill/>
+                    <a:ln>
+                      <a:noFill/>
+                    </a:ln>
+                  </pic:spPr>
+                </pic:pic>
+              </a:graphicData>
+            </a:graphic>
+          </wp:inline>
+        </w:drawing>
+      </w:r>
+    </w:p>
+    <w:p>
+      <w:pPr>
+        <w:jc w:val="left"/>
+      </w:pPr>
+      <w:r>
+        <w:br w:type="page"/>
+      </w:r>
+    </w:p>
+    <w:p>
+      <w:pPr>
+        <w:pStyle w:val="Ttulo4"/>
+      </w:pPr>
+    </w:p>
+    <w:p>
+      <w:pPr>
+        <w:pStyle w:val="Ttulo4"/>
+      </w:pPr>
+    </w:p>
+    <w:p>
+      <w:pPr>
+        <w:pStyle w:val="Ttulo4"/>
+      </w:pPr>
+    </w:p>
+    <w:p>
+      <w:pPr>
+        <w:pStyle w:val="Ttulo4"/>
+      </w:pPr>
+    </w:p>
+    <w:p>
+      <w:pPr>
+        <w:pStyle w:val="Ttulo4"/>
+      </w:pPr>
+      <w:r>
+        <w:t>CU0</w:t>
+      </w:r>
+      <w:r>
+        <w:t>41 – Exportar planilla a PDF</w:t>
+      </w:r>
+    </w:p>
+    <w:p>
+      <w:pPr>
+        <w:jc w:val="left"/>
+      </w:pPr>
+      <w:r>
+        <w:br w:type="page"/>
+      </w:r>
+    </w:p>
+    <w:p>
+      <w:pPr>
+        <w:pStyle w:val="SubttuloCU"/>
+      </w:pPr>
+      <w:r>
+        <w:lastRenderedPageBreak/>
+        <w:t>Historial de revisión</w:t>
+      </w:r>
+    </w:p>
+    <w:tbl>
+      <w:tblPr>
+        <w:tblW w:w="9416" w:type="dxa"/>
+        <w:tblBorders>
+          <w:top w:val="single" w:sz="4" w:space="0" w:color="auto"/>
+          <w:left w:val="single" w:sz="4" w:space="0" w:color="auto"/>
+          <w:bottom w:val="single" w:sz="4" w:space="0" w:color="auto"/>
+          <w:right w:val="single" w:sz="4" w:space="0" w:color="auto"/>
+          <w:insideH w:val="single" w:sz="4" w:space="0" w:color="auto"/>
+          <w:insideV w:val="single" w:sz="4" w:space="0" w:color="auto"/>
+        </w:tblBorders>
+        <w:tblLayout w:type="fixed"/>
+        <w:tblLook w:val="04A0" w:firstRow="1" w:lastRow="0" w:firstColumn="1" w:lastColumn="0" w:noHBand="0" w:noVBand="1"/>
+      </w:tblPr>
+      <w:tblGrid>
+        <w:gridCol w:w="1631"/>
+        <w:gridCol w:w="1179"/>
+        <w:gridCol w:w="4622"/>
+        <w:gridCol w:w="1984"/>
+      </w:tblGrid>
+      <w:tr>
+        <w:tc>
+          <w:tcPr>
+            <w:tcW w:w="1631" w:type="dxa"/>
+          </w:tcPr>
+          <w:p>
+            <w:pPr>
+              <w:spacing w:after="0"/>
+              <w:jc w:val="center"/>
+              <w:rPr>
+                <w:b/>
+              </w:rPr>
+            </w:pPr>
+            <w:r>
+              <w:rPr>
+                <w:b/>
+              </w:rPr>
+              <w:t>Fecha</w:t>
+            </w:r>
+          </w:p>
+        </w:tc>
+        <w:tc>
+          <w:tcPr>
+            <w:tcW w:w="1179" w:type="dxa"/>
+          </w:tcPr>
+          <w:p>
+            <w:pPr>
+              <w:spacing w:after="0"/>
+              <w:jc w:val="center"/>
+              <w:rPr>
+                <w:b/>
+              </w:rPr>
+            </w:pPr>
+            <w:r>
+              <w:rPr>
+                <w:b/>
+              </w:rPr>
+              <w:t>Versión</w:t>
+            </w:r>
+          </w:p>
+        </w:tc>
+        <w:tc>
+          <w:tcPr>
+            <w:tcW w:w="4622" w:type="dxa"/>
+          </w:tcPr>
+          <w:p>
+            <w:pPr>
+              <w:spacing w:after="0"/>
+              <w:jc w:val="center"/>
+              <w:rPr>
+                <w:b/>
+              </w:rPr>
+            </w:pPr>
+            <w:r>
+              <w:rPr>
+                <w:b/>
+              </w:rPr>
+              <w:t>Descripción</w:t>
+            </w:r>
+          </w:p>
+        </w:tc>
+        <w:tc>
+          <w:tcPr>
+            <w:tcW w:w="1984" w:type="dxa"/>
+          </w:tcPr>
+          <w:p>
+            <w:pPr>
+              <w:spacing w:after="0"/>
+              <w:jc w:val="center"/>
+              <w:rPr>
+                <w:b/>
+              </w:rPr>
+            </w:pPr>
+            <w:r>
+              <w:rPr>
+                <w:b/>
+              </w:rPr>
+              <w:t>Autor</w:t>
+            </w:r>
+          </w:p>
+        </w:tc>
+      </w:tr>
+      <w:tr>
+        <w:tc>
+          <w:tcPr>
+            <w:tcW w:w="1631" w:type="dxa"/>
+          </w:tcPr>
+          <w:p>
+            <w:pPr>
+              <w:spacing w:after="0"/>
+            </w:pPr>
+            <w:r>
+              <w:t>19/11/2019</w:t>
+            </w:r>
+          </w:p>
+        </w:tc>
+        <w:tc>
+          <w:tcPr>
+            <w:tcW w:w="1179" w:type="dxa"/>
+          </w:tcPr>
+          <w:p>
+            <w:pPr>
+              <w:spacing w:after="0"/>
+            </w:pPr>
+            <w:r>
+              <w:t>1.0</w:t>
+            </w:r>
+          </w:p>
+        </w:tc>
+        <w:tc>
+          <w:tcPr>
+            <w:tcW w:w="4622" w:type="dxa"/>
+          </w:tcPr>
+          <w:p>
+            <w:pPr>
+              <w:spacing w:after="0"/>
+            </w:pPr>
+            <w:r>
+              <w:t>Creación de la especificación</w:t>
+            </w:r>
+          </w:p>
+        </w:tc>
+        <w:tc>
+          <w:tcPr>
+            <w:tcW w:w="1984" w:type="dxa"/>
+          </w:tcPr>
+          <w:p>
+            <w:pPr>
+              <w:spacing w:after="0"/>
+            </w:pPr>
+            <w:r>
+              <w:t>Mariano Jorreto</w:t>
+            </w:r>
+          </w:p>
+        </w:tc>
+      </w:tr>
+    </w:tbl>
+    <w:p/>
+    <w:p>
+      <w:pPr>
+        <w:jc w:val="left"/>
+      </w:pPr>
+      <w:r>
+        <w:br w:type="page"/>
+      </w:r>
+    </w:p>
+    <w:p>
+      <w:pPr>
+        <w:pStyle w:val="SubttuloCU"/>
+      </w:pPr>
+      <w:r>
+        <w:lastRenderedPageBreak/>
+        <w:t>Objetivo</w:t>
+      </w:r>
+    </w:p>
+    <w:p>
+      <w:pPr>
+        <w:jc w:val="left"/>
+      </w:pPr>
+      <w:r>
+        <w:tab/>
+        <w:t>El usuario exportará los detalles de una planilla de horarios específica a un archivo PDF.</w:t>
+      </w:r>
+    </w:p>
+    <w:p>
+      <w:pPr>
+        <w:pStyle w:val="SubttuloCU"/>
+      </w:pPr>
+      <w:r>
+        <w:t>Precondiciones</w:t>
+      </w:r>
+    </w:p>
+    <w:p>
+      <w:pPr>
+        <w:pStyle w:val="Prrafodelista"/>
+        <w:numPr>
+          <w:ilvl w:val="0"/>
+          <w:numId w:val="78"/>
+        </w:numPr>
+        <w:jc w:val="left"/>
+      </w:pPr>
+      <w:r>
+        <w:t>El usuario deberá tener sesión iniciada en el sistema.</w:t>
+      </w:r>
+    </w:p>
+    <w:p>
+      <w:pPr>
+        <w:pStyle w:val="SubttuloCU"/>
+      </w:pPr>
+      <w:r>
+        <w:t>Poscondiciones</w:t>
+      </w:r>
+    </w:p>
+    <w:p>
+      <w:pPr>
+        <w:pStyle w:val="Prrafodelista"/>
+        <w:numPr>
+          <w:ilvl w:val="0"/>
+          <w:numId w:val="78"/>
+        </w:numPr>
+        <w:jc w:val="left"/>
+      </w:pPr>
+      <w:r>
+        <w:t>Una planilla horaria queda exportada en un archivo PDF.</w:t>
+      </w:r>
+    </w:p>
+    <w:p>
+      <w:pPr>
+        <w:pStyle w:val="SubttuloCU"/>
+      </w:pPr>
+      <w:r>
+        <w:t>Disparadores</w:t>
+      </w:r>
+    </w:p>
+    <w:p>
+      <w:pPr>
+        <w:pStyle w:val="Prrafodelista"/>
+        <w:numPr>
+          <w:ilvl w:val="0"/>
+          <w:numId w:val="78"/>
+        </w:numPr>
+        <w:jc w:val="left"/>
+      </w:pPr>
+      <w:r>
+        <w:t>El usuario hizo clic en el botón “Exportar a PDF” en el formulario de detalles de planilla.</w:t>
+      </w:r>
+    </w:p>
+    <w:p>
+      <w:pPr>
+        <w:pStyle w:val="SubttuloCU"/>
+      </w:pPr>
+      <w:r>
+        <w:t>Puntos de extensión y condiciones</w:t>
+      </w:r>
+    </w:p>
+    <w:p>
+      <w:pPr>
+        <w:jc w:val="left"/>
+      </w:pPr>
+      <w:r>
+        <w:tab/>
+        <w:t>Ninguno.</w:t>
+      </w:r>
+    </w:p>
+    <w:p>
+      <w:pPr>
+        <w:jc w:val="left"/>
+      </w:pPr>
+      <w:r>
+        <w:br w:type="page"/>
+      </w:r>
+    </w:p>
+    <w:p>
+      <w:pPr>
+        <w:pStyle w:val="SubttuloCU"/>
+      </w:pPr>
+      <w:r>
+        <w:lastRenderedPageBreak/>
+        <w:t>Gráfico del caso de uso</w:t>
+      </w:r>
+    </w:p>
+    <w:p>
+      <w:pPr>
+        <w:jc w:val="left"/>
+      </w:pPr>
+      <w:r>
+        <w:rPr>
+          <w:noProof/>
+        </w:rPr>
+        <w:drawing>
+          <wp:inline distT="0" distB="0" distL="0" distR="0" wp14:anchorId="7A78973E" wp14:editId="478F5625">
+            <wp:extent cx="3528060" cy="4080510"/>
+            <wp:effectExtent l="0" t="0" r="0" b="0"/>
+            <wp:docPr id="29" name="Imagen 29"/>
+            <wp:cNvGraphicFramePr>
+              <a:graphicFrameLocks xmlns:a="http://schemas.openxmlformats.org/drawingml/2006/main" noChangeAspect="1"/>
+            </wp:cNvGraphicFramePr>
+            <a:graphic xmlns:a="http://schemas.openxmlformats.org/drawingml/2006/main">
+              <a:graphicData uri="http://schemas.openxmlformats.org/drawingml/2006/picture">
+                <pic:pic xmlns:pic="http://schemas.openxmlformats.org/drawingml/2006/picture">
+                  <pic:nvPicPr>
+                    <pic:cNvPr id="0" name="Picture 7"/>
+                    <pic:cNvPicPr>
+                      <a:picLocks noChangeAspect="1" noChangeArrowheads="1"/>
+                    </pic:cNvPicPr>
+                  </pic:nvPicPr>
+                  <pic:blipFill>
+                    <a:blip r:embed="rId169">
+                      <a:extLst>
+                        <a:ext uri="{28A0092B-C50C-407E-A947-70E740481C1C}">
+                          <a14:useLocalDpi xmlns:a14="http://schemas.microsoft.com/office/drawing/2010/main" val="0"/>
+                        </a:ext>
+                      </a:extLst>
+                    </a:blip>
+                    <a:srcRect/>
+                    <a:stretch>
+                      <a:fillRect/>
+                    </a:stretch>
+                  </pic:blipFill>
+                  <pic:spPr bwMode="auto">
+                    <a:xfrm>
+                      <a:off x="0" y="0"/>
+                      <a:ext cx="3528060" cy="4080510"/>
+                    </a:xfrm>
+                    <a:prstGeom prst="rect">
+                      <a:avLst/>
+                    </a:prstGeom>
+                    <a:noFill/>
+                    <a:ln>
+                      <a:noFill/>
+                    </a:ln>
+                  </pic:spPr>
+                </pic:pic>
+              </a:graphicData>
+            </a:graphic>
+          </wp:inline>
+        </w:drawing>
+      </w:r>
+    </w:p>
+    <w:p>
+      <w:pPr>
+        <w:jc w:val="left"/>
+      </w:pPr>
+      <w:r>
+        <w:br w:type="page"/>
+      </w:r>
+    </w:p>
+    <w:p>
+      <w:pPr>
+        <w:pStyle w:val="SubttuloCU"/>
+      </w:pPr>
+      <w:r>
+        <w:lastRenderedPageBreak/>
+        <w:t>Flujo normal</w:t>
+      </w:r>
+    </w:p>
+    <w:p>
+      <w:pPr>
+        <w:pStyle w:val="Prrafodelista"/>
+        <w:numPr>
+          <w:ilvl w:val="0"/>
+          <w:numId w:val="136"/>
+        </w:numPr>
+        <w:jc w:val="left"/>
+      </w:pPr>
+      <w:r>
+        <w:t>El usuario visualiza el detalle de una planilla horaria (CU021 – Abrir detalle de planilla).</w:t>
+      </w:r>
+    </w:p>
+    <w:p>
+      <w:pPr>
+        <w:pStyle w:val="Prrafodelista"/>
+        <w:numPr>
+          <w:ilvl w:val="0"/>
+          <w:numId w:val="136"/>
+        </w:numPr>
+        <w:jc w:val="left"/>
+      </w:pPr>
+      <w:r>
+        <w:t>El sistema habilita el botón “Exportar a PDF”.</w:t>
+      </w:r>
+    </w:p>
+    <w:p>
+      <w:pPr>
+        <w:pStyle w:val="Prrafodelista"/>
+        <w:numPr>
+          <w:ilvl w:val="0"/>
+          <w:numId w:val="136"/>
+        </w:numPr>
+        <w:jc w:val="left"/>
+      </w:pPr>
+      <w:r>
+        <w:t>El usuario hace clic en el botón “Exportar a PDF”.</w:t>
+      </w:r>
+    </w:p>
+    <w:p>
+      <w:pPr>
+        <w:pStyle w:val="Prrafodelista"/>
+        <w:numPr>
+          <w:ilvl w:val="0"/>
+          <w:numId w:val="136"/>
+        </w:numPr>
+        <w:jc w:val="left"/>
+      </w:pPr>
+      <w:r>
+        <w:t>El sistema abre una ventana donde pide al usuario seleccionar la ubicación de destino.</w:t>
+      </w:r>
+    </w:p>
+    <w:p>
+      <w:pPr>
+        <w:pStyle w:val="Prrafodelista"/>
+        <w:numPr>
+          <w:ilvl w:val="0"/>
+          <w:numId w:val="136"/>
+        </w:numPr>
+        <w:jc w:val="left"/>
+      </w:pPr>
+      <w:r>
+        <w:t>El usuario selecciona la ubicación de destino, completa el nombre del archivo y presiona “Aceptar”.</w:t>
+      </w:r>
+    </w:p>
+    <w:p>
+      <w:pPr>
+        <w:pStyle w:val="Prrafodelista"/>
+        <w:numPr>
+          <w:ilvl w:val="0"/>
+          <w:numId w:val="136"/>
+        </w:numPr>
+        <w:jc w:val="left"/>
+      </w:pPr>
+      <w:r>
+        <w:t>El sistema exporta la planilla horaria visualizada en un archivo PDF, con el nombre y la ubicación seleccionados por el usuario.</w:t>
+      </w:r>
+    </w:p>
+    <w:p>
+      <w:pPr>
+        <w:jc w:val="left"/>
+      </w:pPr>
+      <w:r>
+        <w:br w:type="page"/>
+      </w:r>
+    </w:p>
+    <w:p>
+      <w:pPr>
+        <w:pStyle w:val="SubttuloCU"/>
+      </w:pPr>
+      <w:r>
+        <w:lastRenderedPageBreak/>
+        <w:t>Diagrama de clase</w:t>
+      </w:r>
+    </w:p>
+    <w:p>
+      <w:pPr>
+        <w:jc w:val="left"/>
+      </w:pPr>
+      <w:r>
+        <w:rPr>
+          <w:noProof/>
+        </w:rPr>
+        <w:drawing>
+          <wp:inline distT="0" distB="0" distL="0" distR="0" wp14:anchorId="1F5676BC" wp14:editId="78556A73">
+            <wp:extent cx="3183255" cy="2820670"/>
+            <wp:effectExtent l="0" t="0" r="0" b="0"/>
+            <wp:docPr id="31" name="Imagen 31"/>
+            <wp:cNvGraphicFramePr>
+              <a:graphicFrameLocks xmlns:a="http://schemas.openxmlformats.org/drawingml/2006/main" noChangeAspect="1"/>
+            </wp:cNvGraphicFramePr>
+            <a:graphic xmlns:a="http://schemas.openxmlformats.org/drawingml/2006/main">
+              <a:graphicData uri="http://schemas.openxmlformats.org/drawingml/2006/picture">
+                <pic:pic xmlns:pic="http://schemas.openxmlformats.org/drawingml/2006/picture">
+                  <pic:nvPicPr>
+                    <pic:cNvPr id="0" name="Picture 9"/>
+                    <pic:cNvPicPr>
+                      <a:picLocks noChangeAspect="1" noChangeArrowheads="1"/>
+                    </pic:cNvPicPr>
+                  </pic:nvPicPr>
+                  <pic:blipFill>
+                    <a:blip r:embed="rId170">
+                      <a:extLst>
+                        <a:ext uri="{28A0092B-C50C-407E-A947-70E740481C1C}">
+                          <a14:useLocalDpi xmlns:a14="http://schemas.microsoft.com/office/drawing/2010/main" val="0"/>
+                        </a:ext>
+                      </a:extLst>
+                    </a:blip>
+                    <a:srcRect/>
+                    <a:stretch>
+                      <a:fillRect/>
+                    </a:stretch>
+                  </pic:blipFill>
+                  <pic:spPr bwMode="auto">
+                    <a:xfrm>
+                      <a:off x="0" y="0"/>
+                      <a:ext cx="3183255" cy="2820670"/>
+                    </a:xfrm>
+                    <a:prstGeom prst="rect">
+                      <a:avLst/>
+                    </a:prstGeom>
+                    <a:noFill/>
+                    <a:ln>
+                      <a:noFill/>
+                    </a:ln>
+                  </pic:spPr>
+                </pic:pic>
+              </a:graphicData>
+            </a:graphic>
+          </wp:inline>
+        </w:drawing>
+      </w:r>
+      <w:r>
+        <w:br w:type="page"/>
+      </w:r>
+    </w:p>
+    <w:p>
+      <w:pPr>
+        <w:pStyle w:val="SubttuloCU"/>
+      </w:pPr>
+      <w:r>
+        <w:lastRenderedPageBreak/>
+        <w:t>Diagrama de secuencia</w:t>
+      </w:r>
+    </w:p>
+    <w:p>
+      <w:pPr>
+        <w:jc w:val="left"/>
+      </w:pPr>
+      <w:r>
+        <w:rPr>
+          <w:noProof/>
+        </w:rPr>
+        <w:drawing>
+          <wp:inline distT="0" distB="0" distL="0" distR="0" wp14:anchorId="0AF4EB4A" wp14:editId="672FFF51">
+            <wp:extent cx="4192270" cy="4123690"/>
+            <wp:effectExtent l="0" t="0" r="0" b="0"/>
+            <wp:docPr id="30" name="Imagen 30"/>
+            <wp:cNvGraphicFramePr>
+              <a:graphicFrameLocks xmlns:a="http://schemas.openxmlformats.org/drawingml/2006/main" noChangeAspect="1"/>
+            </wp:cNvGraphicFramePr>
+            <a:graphic xmlns:a="http://schemas.openxmlformats.org/drawingml/2006/main">
+              <a:graphicData uri="http://schemas.openxmlformats.org/drawingml/2006/picture">
+                <pic:pic xmlns:pic="http://schemas.openxmlformats.org/drawingml/2006/picture">
+                  <pic:nvPicPr>
+                    <pic:cNvPr id="0" name="Picture 8"/>
+                    <pic:cNvPicPr>
+                      <a:picLocks noChangeAspect="1" noChangeArrowheads="1"/>
+                    </pic:cNvPicPr>
+                  </pic:nvPicPr>
+                  <pic:blipFill>
+                    <a:blip r:embed="rId171">
+                      <a:extLst>
+                        <a:ext uri="{28A0092B-C50C-407E-A947-70E740481C1C}">
+                          <a14:useLocalDpi xmlns:a14="http://schemas.microsoft.com/office/drawing/2010/main" val="0"/>
+                        </a:ext>
+                      </a:extLst>
+                    </a:blip>
+                    <a:srcRect/>
+                    <a:stretch>
+                      <a:fillRect/>
+                    </a:stretch>
+                  </pic:blipFill>
+                  <pic:spPr bwMode="auto">
+                    <a:xfrm>
+                      <a:off x="0" y="0"/>
+                      <a:ext cx="4192270" cy="4123690"/>
+                    </a:xfrm>
+                    <a:prstGeom prst="rect">
+                      <a:avLst/>
+                    </a:prstGeom>
+                    <a:noFill/>
+                    <a:ln>
+                      <a:noFill/>
+                    </a:ln>
+                  </pic:spPr>
+                </pic:pic>
+              </a:graphicData>
+            </a:graphic>
+          </wp:inline>
+        </w:drawing>
+      </w:r>
+    </w:p>
+    <w:p>
+      <w:pPr>
+        <w:jc w:val="left"/>
+      </w:pPr>
+      <w:r>
+        <w:br w:type="page"/>
+      </w:r>
+    </w:p>
+    <w:p>
+      <w:pPr>
+        <w:pStyle w:val="SubttuloCU"/>
+      </w:pPr>
+      <w:r>
+        <w:lastRenderedPageBreak/>
+        <w:t>DER</w:t>
+      </w:r>
+    </w:p>
+    <w:p>
+      <w:pPr>
+        <w:jc w:val="left"/>
+      </w:pPr>
+      <w:r>
+        <w:rPr>
+          <w:noProof/>
+        </w:rPr>
+        <w:drawing>
+          <wp:inline distT="0" distB="0" distL="0" distR="0" wp14:anchorId="5EF0BBA4" wp14:editId="063A8E7E">
+            <wp:extent cx="2760345" cy="758825"/>
+            <wp:effectExtent l="0" t="0" r="1905" b="3175"/>
+            <wp:docPr id="36" name="Imagen 36"/>
+            <wp:cNvGraphicFramePr>
+              <a:graphicFrameLocks xmlns:a="http://schemas.openxmlformats.org/drawingml/2006/main" noChangeAspect="1"/>
+            </wp:cNvGraphicFramePr>
+            <a:graphic xmlns:a="http://schemas.openxmlformats.org/drawingml/2006/main">
+              <a:graphicData uri="http://schemas.openxmlformats.org/drawingml/2006/picture">
+                <pic:pic xmlns:pic="http://schemas.openxmlformats.org/drawingml/2006/picture">
+                  <pic:nvPicPr>
+                    <pic:cNvPr id="0" name="Picture 10"/>
+                    <pic:cNvPicPr>
+                      <a:picLocks noChangeAspect="1" noChangeArrowheads="1"/>
+                    </pic:cNvPicPr>
+                  </pic:nvPicPr>
+                  <pic:blipFill>
+                    <a:blip r:embed="rId172">
+                      <a:extLst>
+                        <a:ext uri="{28A0092B-C50C-407E-A947-70E740481C1C}">
+                          <a14:useLocalDpi xmlns:a14="http://schemas.microsoft.com/office/drawing/2010/main" val="0"/>
+                        </a:ext>
+                      </a:extLst>
+                    </a:blip>
+                    <a:srcRect/>
+                    <a:stretch>
+                      <a:fillRect/>
+                    </a:stretch>
+                  </pic:blipFill>
+                  <pic:spPr bwMode="auto">
+                    <a:xfrm>
+                      <a:off x="0" y="0"/>
+                      <a:ext cx="2760345" cy="758825"/>
+                    </a:xfrm>
+                    <a:prstGeom prst="rect">
+                      <a:avLst/>
+                    </a:prstGeom>
+                    <a:noFill/>
+                    <a:ln>
+                      <a:noFill/>
+                    </a:ln>
+                  </pic:spPr>
+                </pic:pic>
+              </a:graphicData>
+            </a:graphic>
+          </wp:inline>
+        </w:drawing>
+      </w:r>
+      <w:bookmarkStart w:id="83" w:name="_GoBack"/>
+      <w:bookmarkEnd w:id="83"/>
+      <w:r>
+        <w:br w:type="page"/>
+      </w:r>
+    </w:p>
+    <w:p>
+      <w:pPr>
         <w:pStyle w:val="Ttulo1"/>
       </w:pPr>
-      <w:bookmarkStart w:id="83" w:name="_Toc519786578"/>
+      <w:bookmarkStart w:id="84" w:name="_Toc519786578"/>
       <w:r>
         <w:lastRenderedPageBreak/>
         <w:t>Mapa de navegación</w:t>
       </w:r>
-      <w:bookmarkEnd w:id="83"/>
+      <w:bookmarkEnd w:id="84"/>
     </w:p>
     <w:p/>
     <w:p>
@@ -47723,7 +48741,7 @@
                     </pic:cNvPicPr>
                   </pic:nvPicPr>
                   <pic:blipFill>
-                    <a:blip r:embed="rId165">
+                    <a:blip r:embed="rId173">
                       <a:extLst>
                         <a:ext uri="{28A0092B-C50C-407E-A947-70E740481C1C}">
                           <a14:useLocalDpi xmlns:a14="http://schemas.microsoft.com/office/drawing/2010/main" val="0"/>
@@ -47757,8 +48775,6 @@
       <w:r>
         <w:br w:type="page"/>
       </w:r>
-      <w:bookmarkStart w:id="84" w:name="_GoBack"/>
-      <w:bookmarkEnd w:id="84"/>
     </w:p>
     <w:p>
       <w:pPr>
@@ -47829,7 +48845,7 @@
                     </pic:cNvPicPr>
                   </pic:nvPicPr>
                   <pic:blipFill>
-                    <a:blip r:embed="rId166">
+                    <a:blip r:embed="rId174">
                       <a:extLst>
                         <a:ext uri="{28A0092B-C50C-407E-A947-70E740481C1C}">
                           <a14:useLocalDpi xmlns:a14="http://schemas.microsoft.com/office/drawing/2010/main" val="0"/>
@@ -47897,7 +48913,7 @@
                     </pic:cNvPicPr>
                   </pic:nvPicPr>
                   <pic:blipFill>
-                    <a:blip r:embed="rId167">
+                    <a:blip r:embed="rId175">
                       <a:extLst>
                         <a:ext uri="{28A0092B-C50C-407E-A947-70E740481C1C}">
                           <a14:useLocalDpi xmlns:a14="http://schemas.microsoft.com/office/drawing/2010/main" val="0"/>
@@ -47964,7 +48980,7 @@
                     </pic:cNvPicPr>
                   </pic:nvPicPr>
                   <pic:blipFill>
-                    <a:blip r:embed="rId168">
+                    <a:blip r:embed="rId176">
                       <a:extLst>
                         <a:ext uri="{28A0092B-C50C-407E-A947-70E740481C1C}">
                           <a14:useLocalDpi xmlns:a14="http://schemas.microsoft.com/office/drawing/2010/main" val="0"/>
@@ -48032,7 +49048,7 @@
                     </pic:cNvPicPr>
                   </pic:nvPicPr>
                   <pic:blipFill>
-                    <a:blip r:embed="rId169">
+                    <a:blip r:embed="rId177">
                       <a:extLst>
                         <a:ext uri="{28A0092B-C50C-407E-A947-70E740481C1C}">
                           <a14:useLocalDpi xmlns:a14="http://schemas.microsoft.com/office/drawing/2010/main" val="0"/>
@@ -48099,7 +49115,7 @@
                     </pic:cNvPicPr>
                   </pic:nvPicPr>
                   <pic:blipFill>
-                    <a:blip r:embed="rId170">
+                    <a:blip r:embed="rId178">
                       <a:extLst>
                         <a:ext uri="{28A0092B-C50C-407E-A947-70E740481C1C}">
                           <a14:useLocalDpi xmlns:a14="http://schemas.microsoft.com/office/drawing/2010/main" val="0"/>
@@ -48166,7 +49182,7 @@
                     </pic:cNvPicPr>
                   </pic:nvPicPr>
                   <pic:blipFill>
-                    <a:blip r:embed="rId171">
+                    <a:blip r:embed="rId179">
                       <a:extLst>
                         <a:ext uri="{28A0092B-C50C-407E-A947-70E740481C1C}">
                           <a14:useLocalDpi xmlns:a14="http://schemas.microsoft.com/office/drawing/2010/main" val="0"/>
@@ -48233,7 +49249,7 @@
                     </pic:cNvPicPr>
                   </pic:nvPicPr>
                   <pic:blipFill>
-                    <a:blip r:embed="rId172">
+                    <a:blip r:embed="rId180">
                       <a:extLst>
                         <a:ext uri="{28A0092B-C50C-407E-A947-70E740481C1C}">
                           <a14:useLocalDpi xmlns:a14="http://schemas.microsoft.com/office/drawing/2010/main" val="0"/>
@@ -48301,7 +49317,7 @@
                     </pic:cNvPicPr>
                   </pic:nvPicPr>
                   <pic:blipFill>
-                    <a:blip r:embed="rId173">
+                    <a:blip r:embed="rId181">
                       <a:extLst>
                         <a:ext uri="{28A0092B-C50C-407E-A947-70E740481C1C}">
                           <a14:useLocalDpi xmlns:a14="http://schemas.microsoft.com/office/drawing/2010/main" val="0"/>
@@ -48369,7 +49385,7 @@
                     </pic:cNvPicPr>
                   </pic:nvPicPr>
                   <pic:blipFill>
-                    <a:blip r:embed="rId174">
+                    <a:blip r:embed="rId182">
                       <a:extLst>
                         <a:ext uri="{28A0092B-C50C-407E-A947-70E740481C1C}">
                           <a14:useLocalDpi xmlns:a14="http://schemas.microsoft.com/office/drawing/2010/main" val="0"/>
@@ -48437,7 +49453,7 @@
                     </pic:cNvPicPr>
                   </pic:nvPicPr>
                   <pic:blipFill>
-                    <a:blip r:embed="rId175">
+                    <a:blip r:embed="rId183">
                       <a:extLst>
                         <a:ext uri="{28A0092B-C50C-407E-A947-70E740481C1C}">
                           <a14:useLocalDpi xmlns:a14="http://schemas.microsoft.com/office/drawing/2010/main" val="0"/>
@@ -48505,7 +49521,7 @@
                     </pic:cNvPicPr>
                   </pic:nvPicPr>
                   <pic:blipFill>
-                    <a:blip r:embed="rId176">
+                    <a:blip r:embed="rId184">
                       <a:extLst>
                         <a:ext uri="{28A0092B-C50C-407E-A947-70E740481C1C}">
                           <a14:useLocalDpi xmlns:a14="http://schemas.microsoft.com/office/drawing/2010/main" val="0"/>
@@ -48572,7 +49588,7 @@
                     </pic:cNvPicPr>
                   </pic:nvPicPr>
                   <pic:blipFill>
-                    <a:blip r:embed="rId177">
+                    <a:blip r:embed="rId185">
                       <a:extLst>
                         <a:ext uri="{28A0092B-C50C-407E-A947-70E740481C1C}">
                           <a14:useLocalDpi xmlns:a14="http://schemas.microsoft.com/office/drawing/2010/main" val="0"/>
@@ -48673,10 +49689,10 @@
             <v:path o:extrusionok="f" gradientshapeok="t" o:connecttype="rect"/>
             <o:lock v:ext="edit" aspectratio="t"/>
           </v:shapetype>
-          <v:shape id="_x0000_i1025" type="#_x0000_t75" style="width:79.45pt;height:50.95pt" o:ole="">
-            <v:imagedata r:id="rId178" o:title=""/>
+          <v:shape id="_x0000_i1025" type="#_x0000_t75" style="width:79.5pt;height:51pt" o:ole="">
+            <v:imagedata r:id="rId186" o:title=""/>
           </v:shape>
-          <o:OLEObject Type="Embed" ProgID="Package" ShapeID="_x0000_i1025" DrawAspect="Icon" ObjectID="_1635626511" r:id="rId179"/>
+          <o:OLEObject Type="Embed" ProgID="Package" ShapeID="_x0000_i1025" DrawAspect="Icon" ObjectID="_1635629690" r:id="rId187"/>
         </w:object>
       </w:r>
       <w:r>
@@ -48719,7 +49735,7 @@
                     </pic:cNvPicPr>
                   </pic:nvPicPr>
                   <pic:blipFill>
-                    <a:blip r:embed="rId180">
+                    <a:blip r:embed="rId188">
                       <a:extLst>
                         <a:ext uri="{28A0092B-C50C-407E-A947-70E740481C1C}">
                           <a14:useLocalDpi xmlns:a14="http://schemas.microsoft.com/office/drawing/2010/main" val="0"/>
@@ -48792,10 +49808,10 @@
       </w:r>
       <w:r>
         <w:object w:dxaOrig="1534" w:dyaOrig="991" w14:anchorId="141DD3D6">
-          <v:shape id="_x0000_i1026" type="#_x0000_t75" style="width:77.45pt;height:49.6pt" o:ole="">
-            <v:imagedata r:id="rId181" o:title=""/>
+          <v:shape id="_x0000_i1026" type="#_x0000_t75" style="width:77.25pt;height:49.5pt" o:ole="">
+            <v:imagedata r:id="rId189" o:title=""/>
           </v:shape>
-          <o:OLEObject Type="Embed" ProgID="PBrush" ShapeID="_x0000_i1026" DrawAspect="Icon" ObjectID="_1635626512" r:id="rId182"/>
+          <o:OLEObject Type="Embed" ProgID="PBrush" ShapeID="_x0000_i1026" DrawAspect="Icon" ObjectID="_1635629691" r:id="rId190"/>
         </w:object>
       </w:r>
     </w:p>
@@ -49138,20 +50154,8 @@
               <w:sz w:val="18"/>
               <w:szCs w:val="18"/>
             </w:rPr>
-            <w:t xml:space="preserve">Nicolas </w:t>
+            <w:t>Nicolas Battaglia</w:t>
           </w:r>
-          <w:proofErr w:type="spellStart"/>
-          <w:r>
-            <w:rPr>
-              <w:rFonts w:cs="Tahoma"/>
-              <w:b/>
-              <w:bCs/>
-              <w:sz w:val="18"/>
-              <w:szCs w:val="18"/>
-            </w:rPr>
-            <w:t>Battaglia</w:t>
-          </w:r>
-          <w:proofErr w:type="spellEnd"/>
         </w:p>
       </w:tc>
       <w:tc>
@@ -49226,7 +50230,7 @@
               <w:sz w:val="18"/>
               <w:szCs w:val="18"/>
             </w:rPr>
-            <w:t>18/11/2019</w:t>
+            <w:t>19/11/2019</w:t>
           </w:r>
           <w:r>
             <w:rPr>
@@ -49677,7 +50681,7 @@
               <w:sz w:val="20"/>
               <w:szCs w:val="20"/>
             </w:rPr>
-            <w:t>Prototipos de interfaces de usuario</w:t>
+            <w:t>Mapa de navegación</w:t>
           </w:r>
           <w:r>
             <w:rPr>
@@ -51295,6 +52299,92 @@
     </w:lvl>
   </w:abstractNum>
   <w:abstractNum w:abstractNumId="15" w15:restartNumberingAfterBreak="0">
+    <w:nsid w:val="0FC644BE"/>
+    <w:multiLevelType w:val="hybridMultilevel"/>
+    <w:tmpl w:val="017A10D8"/>
+    <w:lvl w:ilvl="0" w:tplc="2C0A000F">
+      <w:start w:val="1"/>
+      <w:numFmt w:val="decimal"/>
+      <w:lvlText w:val="%1."/>
+      <w:lvlJc w:val="left"/>
+      <w:pPr>
+        <w:ind w:left="720" w:hanging="360"/>
+      </w:pPr>
+    </w:lvl>
+    <w:lvl w:ilvl="1" w:tplc="2C0A0019" w:tentative="1">
+      <w:start w:val="1"/>
+      <w:numFmt w:val="lowerLetter"/>
+      <w:lvlText w:val="%2."/>
+      <w:lvlJc w:val="left"/>
+      <w:pPr>
+        <w:ind w:left="1440" w:hanging="360"/>
+      </w:pPr>
+    </w:lvl>
+    <w:lvl w:ilvl="2" w:tplc="2C0A001B" w:tentative="1">
+      <w:start w:val="1"/>
+      <w:numFmt w:val="lowerRoman"/>
+      <w:lvlText w:val="%3."/>
+      <w:lvlJc w:val="right"/>
+      <w:pPr>
+        <w:ind w:left="2160" w:hanging="180"/>
+      </w:pPr>
+    </w:lvl>
+    <w:lvl w:ilvl="3" w:tplc="2C0A000F" w:tentative="1">
+      <w:start w:val="1"/>
+      <w:numFmt w:val="decimal"/>
+      <w:lvlText w:val="%4."/>
+      <w:lvlJc w:val="left"/>
+      <w:pPr>
+        <w:ind w:left="2880" w:hanging="360"/>
+      </w:pPr>
+    </w:lvl>
+    <w:lvl w:ilvl="4" w:tplc="2C0A0019" w:tentative="1">
+      <w:start w:val="1"/>
+      <w:numFmt w:val="lowerLetter"/>
+      <w:lvlText w:val="%5."/>
+      <w:lvlJc w:val="left"/>
+      <w:pPr>
+        <w:ind w:left="3600" w:hanging="360"/>
+      </w:pPr>
+    </w:lvl>
+    <w:lvl w:ilvl="5" w:tplc="2C0A001B" w:tentative="1">
+      <w:start w:val="1"/>
+      <w:numFmt w:val="lowerRoman"/>
+      <w:lvlText w:val="%6."/>
+      <w:lvlJc w:val="right"/>
+      <w:pPr>
+        <w:ind w:left="4320" w:hanging="180"/>
+      </w:pPr>
+    </w:lvl>
+    <w:lvl w:ilvl="6" w:tplc="2C0A000F" w:tentative="1">
+      <w:start w:val="1"/>
+      <w:numFmt w:val="decimal"/>
+      <w:lvlText w:val="%7."/>
+      <w:lvlJc w:val="left"/>
+      <w:pPr>
+        <w:ind w:left="5040" w:hanging="360"/>
+      </w:pPr>
+    </w:lvl>
+    <w:lvl w:ilvl="7" w:tplc="2C0A0019" w:tentative="1">
+      <w:start w:val="1"/>
+      <w:numFmt w:val="lowerLetter"/>
+      <w:lvlText w:val="%8."/>
+      <w:lvlJc w:val="left"/>
+      <w:pPr>
+        <w:ind w:left="5760" w:hanging="360"/>
+      </w:pPr>
+    </w:lvl>
+    <w:lvl w:ilvl="8" w:tplc="2C0A001B" w:tentative="1">
+      <w:start w:val="1"/>
+      <w:numFmt w:val="lowerRoman"/>
+      <w:lvlText w:val="%9."/>
+      <w:lvlJc w:val="right"/>
+      <w:pPr>
+        <w:ind w:left="6480" w:hanging="180"/>
+      </w:pPr>
+    </w:lvl>
+  </w:abstractNum>
+  <w:abstractNum w:abstractNumId="16" w15:restartNumberingAfterBreak="0">
     <w:nsid w:val="103906B3"/>
     <w:multiLevelType w:val="hybridMultilevel"/>
     <w:tmpl w:val="6F42AECA"/>
@@ -51380,7 +52470,7 @@
       </w:pPr>
     </w:lvl>
   </w:abstractNum>
-  <w:abstractNum w:abstractNumId="16" w15:restartNumberingAfterBreak="0">
+  <w:abstractNum w:abstractNumId="17" w15:restartNumberingAfterBreak="0">
     <w:nsid w:val="11731665"/>
     <w:multiLevelType w:val="hybridMultilevel"/>
     <w:tmpl w:val="0810A2DA"/>
@@ -51466,7 +52556,7 @@
       </w:pPr>
     </w:lvl>
   </w:abstractNum>
-  <w:abstractNum w:abstractNumId="17" w15:restartNumberingAfterBreak="0">
+  <w:abstractNum w:abstractNumId="18" w15:restartNumberingAfterBreak="0">
     <w:nsid w:val="12F90FBC"/>
     <w:multiLevelType w:val="hybridMultilevel"/>
     <w:tmpl w:val="B8E60784"/>
@@ -51579,7 +52669,7 @@
       </w:rPr>
     </w:lvl>
   </w:abstractNum>
-  <w:abstractNum w:abstractNumId="18" w15:restartNumberingAfterBreak="0">
+  <w:abstractNum w:abstractNumId="19" w15:restartNumberingAfterBreak="0">
     <w:nsid w:val="17902D2B"/>
     <w:multiLevelType w:val="hybridMultilevel"/>
     <w:tmpl w:val="0D36390E"/>
@@ -51692,7 +52782,7 @@
       </w:rPr>
     </w:lvl>
   </w:abstractNum>
-  <w:abstractNum w:abstractNumId="19" w15:restartNumberingAfterBreak="0">
+  <w:abstractNum w:abstractNumId="20" w15:restartNumberingAfterBreak="0">
     <w:nsid w:val="190B0047"/>
     <w:multiLevelType w:val="hybridMultilevel"/>
     <w:tmpl w:val="BEE61FDC"/>
@@ -51805,7 +52895,7 @@
       </w:rPr>
     </w:lvl>
   </w:abstractNum>
-  <w:abstractNum w:abstractNumId="20" w15:restartNumberingAfterBreak="0">
+  <w:abstractNum w:abstractNumId="21" w15:restartNumberingAfterBreak="0">
     <w:nsid w:val="1A2D6C68"/>
     <w:multiLevelType w:val="hybridMultilevel"/>
     <w:tmpl w:val="64429AEE"/>
@@ -51891,7 +52981,7 @@
       </w:pPr>
     </w:lvl>
   </w:abstractNum>
-  <w:abstractNum w:abstractNumId="21" w15:restartNumberingAfterBreak="0">
+  <w:abstractNum w:abstractNumId="22" w15:restartNumberingAfterBreak="0">
     <w:nsid w:val="1A96141F"/>
     <w:multiLevelType w:val="hybridMultilevel"/>
     <w:tmpl w:val="420E7870"/>
@@ -51977,7 +53067,7 @@
       </w:pPr>
     </w:lvl>
   </w:abstractNum>
-  <w:abstractNum w:abstractNumId="22" w15:restartNumberingAfterBreak="0">
+  <w:abstractNum w:abstractNumId="23" w15:restartNumberingAfterBreak="0">
     <w:nsid w:val="1CA80A9F"/>
     <w:multiLevelType w:val="hybridMultilevel"/>
     <w:tmpl w:val="45E23C8A"/>
@@ -52063,7 +53153,7 @@
       </w:pPr>
     </w:lvl>
   </w:abstractNum>
-  <w:abstractNum w:abstractNumId="23" w15:restartNumberingAfterBreak="0">
+  <w:abstractNum w:abstractNumId="24" w15:restartNumberingAfterBreak="0">
     <w:nsid w:val="1CCC76A7"/>
     <w:multiLevelType w:val="hybridMultilevel"/>
     <w:tmpl w:val="671E512A"/>
@@ -52176,7 +53266,7 @@
       </w:rPr>
     </w:lvl>
   </w:abstractNum>
-  <w:abstractNum w:abstractNumId="24" w15:restartNumberingAfterBreak="0">
+  <w:abstractNum w:abstractNumId="25" w15:restartNumberingAfterBreak="0">
     <w:nsid w:val="1CE07221"/>
     <w:multiLevelType w:val="hybridMultilevel"/>
     <w:tmpl w:val="6ABADB28"/>
@@ -52289,7 +53379,7 @@
       </w:rPr>
     </w:lvl>
   </w:abstractNum>
-  <w:abstractNum w:abstractNumId="25" w15:restartNumberingAfterBreak="0">
+  <w:abstractNum w:abstractNumId="26" w15:restartNumberingAfterBreak="0">
     <w:nsid w:val="1D685EC6"/>
     <w:multiLevelType w:val="hybridMultilevel"/>
     <w:tmpl w:val="1E1EC868"/>
@@ -52375,7 +53465,7 @@
       </w:pPr>
     </w:lvl>
   </w:abstractNum>
-  <w:abstractNum w:abstractNumId="26" w15:restartNumberingAfterBreak="0">
+  <w:abstractNum w:abstractNumId="27" w15:restartNumberingAfterBreak="0">
     <w:nsid w:val="1E1C54BF"/>
     <w:multiLevelType w:val="hybridMultilevel"/>
     <w:tmpl w:val="F6CC732E"/>
@@ -52461,7 +53551,7 @@
       </w:pPr>
     </w:lvl>
   </w:abstractNum>
-  <w:abstractNum w:abstractNumId="27" w15:restartNumberingAfterBreak="0">
+  <w:abstractNum w:abstractNumId="28" w15:restartNumberingAfterBreak="0">
     <w:nsid w:val="1F9F5EBF"/>
     <w:multiLevelType w:val="hybridMultilevel"/>
     <w:tmpl w:val="D60297C2"/>
@@ -52547,7 +53637,7 @@
       </w:pPr>
     </w:lvl>
   </w:abstractNum>
-  <w:abstractNum w:abstractNumId="28" w15:restartNumberingAfterBreak="0">
+  <w:abstractNum w:abstractNumId="29" w15:restartNumberingAfterBreak="0">
     <w:nsid w:val="20187C2E"/>
     <w:multiLevelType w:val="hybridMultilevel"/>
     <w:tmpl w:val="AC8E52FC"/>
@@ -52660,7 +53750,7 @@
       </w:rPr>
     </w:lvl>
   </w:abstractNum>
-  <w:abstractNum w:abstractNumId="29" w15:restartNumberingAfterBreak="0">
+  <w:abstractNum w:abstractNumId="30" w15:restartNumberingAfterBreak="0">
     <w:nsid w:val="2080798E"/>
     <w:multiLevelType w:val="hybridMultilevel"/>
     <w:tmpl w:val="0576D45C"/>
@@ -52746,7 +53836,7 @@
       </w:pPr>
     </w:lvl>
   </w:abstractNum>
-  <w:abstractNum w:abstractNumId="30" w15:restartNumberingAfterBreak="0">
+  <w:abstractNum w:abstractNumId="31" w15:restartNumberingAfterBreak="0">
     <w:nsid w:val="21683ED5"/>
     <w:multiLevelType w:val="hybridMultilevel"/>
     <w:tmpl w:val="876244B2"/>
@@ -52832,7 +53922,7 @@
       </w:pPr>
     </w:lvl>
   </w:abstractNum>
-  <w:abstractNum w:abstractNumId="31" w15:restartNumberingAfterBreak="0">
+  <w:abstractNum w:abstractNumId="32" w15:restartNumberingAfterBreak="0">
     <w:nsid w:val="21840355"/>
     <w:multiLevelType w:val="hybridMultilevel"/>
     <w:tmpl w:val="39E43464"/>
@@ -52945,7 +54035,7 @@
       </w:rPr>
     </w:lvl>
   </w:abstractNum>
-  <w:abstractNum w:abstractNumId="32" w15:restartNumberingAfterBreak="0">
+  <w:abstractNum w:abstractNumId="33" w15:restartNumberingAfterBreak="0">
     <w:nsid w:val="21ED2ADB"/>
     <w:multiLevelType w:val="hybridMultilevel"/>
     <w:tmpl w:val="7E24ADE0"/>
@@ -53031,7 +54121,7 @@
       </w:pPr>
     </w:lvl>
   </w:abstractNum>
-  <w:abstractNum w:abstractNumId="33" w15:restartNumberingAfterBreak="0">
+  <w:abstractNum w:abstractNumId="34" w15:restartNumberingAfterBreak="0">
     <w:nsid w:val="21FC03B9"/>
     <w:multiLevelType w:val="hybridMultilevel"/>
     <w:tmpl w:val="086ECF12"/>
@@ -53117,7 +54207,7 @@
       </w:pPr>
     </w:lvl>
   </w:abstractNum>
-  <w:abstractNum w:abstractNumId="34" w15:restartNumberingAfterBreak="0">
+  <w:abstractNum w:abstractNumId="35" w15:restartNumberingAfterBreak="0">
     <w:nsid w:val="229909C2"/>
     <w:multiLevelType w:val="hybridMultilevel"/>
     <w:tmpl w:val="1F8A68AE"/>
@@ -53203,7 +54293,7 @@
       </w:pPr>
     </w:lvl>
   </w:abstractNum>
-  <w:abstractNum w:abstractNumId="35" w15:restartNumberingAfterBreak="0">
+  <w:abstractNum w:abstractNumId="36" w15:restartNumberingAfterBreak="0">
     <w:nsid w:val="24C7142D"/>
     <w:multiLevelType w:val="hybridMultilevel"/>
     <w:tmpl w:val="3A4E4ED6"/>
@@ -53316,7 +54406,7 @@
       </w:rPr>
     </w:lvl>
   </w:abstractNum>
-  <w:abstractNum w:abstractNumId="36" w15:restartNumberingAfterBreak="0">
+  <w:abstractNum w:abstractNumId="37" w15:restartNumberingAfterBreak="0">
     <w:nsid w:val="25C9456B"/>
     <w:multiLevelType w:val="hybridMultilevel"/>
     <w:tmpl w:val="C4E87940"/>
@@ -53402,7 +54492,7 @@
       </w:pPr>
     </w:lvl>
   </w:abstractNum>
-  <w:abstractNum w:abstractNumId="37" w15:restartNumberingAfterBreak="0">
+  <w:abstractNum w:abstractNumId="38" w15:restartNumberingAfterBreak="0">
     <w:nsid w:val="265E2946"/>
     <w:multiLevelType w:val="hybridMultilevel"/>
     <w:tmpl w:val="75D0067E"/>
@@ -53515,7 +54605,7 @@
       </w:rPr>
     </w:lvl>
   </w:abstractNum>
-  <w:abstractNum w:abstractNumId="38" w15:restartNumberingAfterBreak="0">
+  <w:abstractNum w:abstractNumId="39" w15:restartNumberingAfterBreak="0">
     <w:nsid w:val="26EE2A1A"/>
     <w:multiLevelType w:val="hybridMultilevel"/>
     <w:tmpl w:val="D8ACFEA0"/>
@@ -53601,7 +54691,7 @@
       </w:pPr>
     </w:lvl>
   </w:abstractNum>
-  <w:abstractNum w:abstractNumId="39" w15:restartNumberingAfterBreak="0">
+  <w:abstractNum w:abstractNumId="40" w15:restartNumberingAfterBreak="0">
     <w:nsid w:val="2784207A"/>
     <w:multiLevelType w:val="hybridMultilevel"/>
     <w:tmpl w:val="427C0B1E"/>
@@ -53687,7 +54777,7 @@
       </w:pPr>
     </w:lvl>
   </w:abstractNum>
-  <w:abstractNum w:abstractNumId="40" w15:restartNumberingAfterBreak="0">
+  <w:abstractNum w:abstractNumId="41" w15:restartNumberingAfterBreak="0">
     <w:nsid w:val="28214735"/>
     <w:multiLevelType w:val="hybridMultilevel"/>
     <w:tmpl w:val="F8625E98"/>
@@ -53800,7 +54890,7 @@
       </w:rPr>
     </w:lvl>
   </w:abstractNum>
-  <w:abstractNum w:abstractNumId="41" w15:restartNumberingAfterBreak="0">
+  <w:abstractNum w:abstractNumId="42" w15:restartNumberingAfterBreak="0">
     <w:nsid w:val="287A0119"/>
     <w:multiLevelType w:val="hybridMultilevel"/>
     <w:tmpl w:val="83A01F2C"/>
@@ -53913,7 +55003,7 @@
       </w:rPr>
     </w:lvl>
   </w:abstractNum>
-  <w:abstractNum w:abstractNumId="42" w15:restartNumberingAfterBreak="0">
+  <w:abstractNum w:abstractNumId="43" w15:restartNumberingAfterBreak="0">
     <w:nsid w:val="29AD7CA1"/>
     <w:multiLevelType w:val="hybridMultilevel"/>
     <w:tmpl w:val="FE0221C2"/>
@@ -53999,7 +55089,7 @@
       </w:pPr>
     </w:lvl>
   </w:abstractNum>
-  <w:abstractNum w:abstractNumId="43" w15:restartNumberingAfterBreak="0">
+  <w:abstractNum w:abstractNumId="44" w15:restartNumberingAfterBreak="0">
     <w:nsid w:val="2A8B508F"/>
     <w:multiLevelType w:val="hybridMultilevel"/>
     <w:tmpl w:val="885A5D6C"/>
@@ -54112,7 +55202,7 @@
       </w:rPr>
     </w:lvl>
   </w:abstractNum>
-  <w:abstractNum w:abstractNumId="44" w15:restartNumberingAfterBreak="0">
+  <w:abstractNum w:abstractNumId="45" w15:restartNumberingAfterBreak="0">
     <w:nsid w:val="2B2A1540"/>
     <w:multiLevelType w:val="hybridMultilevel"/>
     <w:tmpl w:val="DA36EC42"/>
@@ -54198,7 +55288,7 @@
       </w:pPr>
     </w:lvl>
   </w:abstractNum>
-  <w:abstractNum w:abstractNumId="45" w15:restartNumberingAfterBreak="0">
+  <w:abstractNum w:abstractNumId="46" w15:restartNumberingAfterBreak="0">
     <w:nsid w:val="2B9811A6"/>
     <w:multiLevelType w:val="hybridMultilevel"/>
     <w:tmpl w:val="6A444DA6"/>
@@ -54284,7 +55374,7 @@
       </w:pPr>
     </w:lvl>
   </w:abstractNum>
-  <w:abstractNum w:abstractNumId="46" w15:restartNumberingAfterBreak="0">
+  <w:abstractNum w:abstractNumId="47" w15:restartNumberingAfterBreak="0">
     <w:nsid w:val="2C6301CB"/>
     <w:multiLevelType w:val="hybridMultilevel"/>
     <w:tmpl w:val="B99AF080"/>
@@ -54397,7 +55487,7 @@
       </w:rPr>
     </w:lvl>
   </w:abstractNum>
-  <w:abstractNum w:abstractNumId="47" w15:restartNumberingAfterBreak="0">
+  <w:abstractNum w:abstractNumId="48" w15:restartNumberingAfterBreak="0">
     <w:nsid w:val="2CDB10E1"/>
     <w:multiLevelType w:val="hybridMultilevel"/>
     <w:tmpl w:val="910AC2FA"/>
@@ -54483,7 +55573,7 @@
       </w:pPr>
     </w:lvl>
   </w:abstractNum>
-  <w:abstractNum w:abstractNumId="48" w15:restartNumberingAfterBreak="0">
+  <w:abstractNum w:abstractNumId="49" w15:restartNumberingAfterBreak="0">
     <w:nsid w:val="2CE50568"/>
     <w:multiLevelType w:val="hybridMultilevel"/>
     <w:tmpl w:val="7C58C418"/>
@@ -54569,7 +55659,7 @@
       </w:pPr>
     </w:lvl>
   </w:abstractNum>
-  <w:abstractNum w:abstractNumId="49" w15:restartNumberingAfterBreak="0">
+  <w:abstractNum w:abstractNumId="50" w15:restartNumberingAfterBreak="0">
     <w:nsid w:val="2F4E6E4D"/>
     <w:multiLevelType w:val="hybridMultilevel"/>
     <w:tmpl w:val="2F98640C"/>
@@ -54655,7 +55745,7 @@
       </w:pPr>
     </w:lvl>
   </w:abstractNum>
-  <w:abstractNum w:abstractNumId="50" w15:restartNumberingAfterBreak="0">
+  <w:abstractNum w:abstractNumId="51" w15:restartNumberingAfterBreak="0">
     <w:nsid w:val="2F731CB8"/>
     <w:multiLevelType w:val="hybridMultilevel"/>
     <w:tmpl w:val="DA86EDE4"/>
@@ -54768,7 +55858,7 @@
       </w:rPr>
     </w:lvl>
   </w:abstractNum>
-  <w:abstractNum w:abstractNumId="51" w15:restartNumberingAfterBreak="0">
+  <w:abstractNum w:abstractNumId="52" w15:restartNumberingAfterBreak="0">
     <w:nsid w:val="2F8C3B0F"/>
     <w:multiLevelType w:val="hybridMultilevel"/>
     <w:tmpl w:val="F9D2A3EA"/>
@@ -54881,7 +55971,7 @@
       </w:rPr>
     </w:lvl>
   </w:abstractNum>
-  <w:abstractNum w:abstractNumId="52" w15:restartNumberingAfterBreak="0">
+  <w:abstractNum w:abstractNumId="53" w15:restartNumberingAfterBreak="0">
     <w:nsid w:val="30B37FC7"/>
     <w:multiLevelType w:val="hybridMultilevel"/>
     <w:tmpl w:val="A302080C"/>
@@ -54967,7 +56057,7 @@
       </w:pPr>
     </w:lvl>
   </w:abstractNum>
-  <w:abstractNum w:abstractNumId="53" w15:restartNumberingAfterBreak="0">
+  <w:abstractNum w:abstractNumId="54" w15:restartNumberingAfterBreak="0">
     <w:nsid w:val="3107291F"/>
     <w:multiLevelType w:val="hybridMultilevel"/>
     <w:tmpl w:val="A44ED19C"/>
@@ -55053,7 +56143,7 @@
       </w:pPr>
     </w:lvl>
   </w:abstractNum>
-  <w:abstractNum w:abstractNumId="54" w15:restartNumberingAfterBreak="0">
+  <w:abstractNum w:abstractNumId="55" w15:restartNumberingAfterBreak="0">
     <w:nsid w:val="32860C9D"/>
     <w:multiLevelType w:val="hybridMultilevel"/>
     <w:tmpl w:val="4F3E97AA"/>
@@ -55166,7 +56256,7 @@
       </w:rPr>
     </w:lvl>
   </w:abstractNum>
-  <w:abstractNum w:abstractNumId="55" w15:restartNumberingAfterBreak="0">
+  <w:abstractNum w:abstractNumId="56" w15:restartNumberingAfterBreak="0">
     <w:nsid w:val="32DC5E5C"/>
     <w:multiLevelType w:val="hybridMultilevel"/>
     <w:tmpl w:val="64625F96"/>
@@ -55252,7 +56342,7 @@
       </w:pPr>
     </w:lvl>
   </w:abstractNum>
-  <w:abstractNum w:abstractNumId="56" w15:restartNumberingAfterBreak="0">
+  <w:abstractNum w:abstractNumId="57" w15:restartNumberingAfterBreak="0">
     <w:nsid w:val="330F742D"/>
     <w:multiLevelType w:val="hybridMultilevel"/>
     <w:tmpl w:val="78D4D008"/>
@@ -55365,7 +56455,7 @@
       </w:rPr>
     </w:lvl>
   </w:abstractNum>
-  <w:abstractNum w:abstractNumId="57" w15:restartNumberingAfterBreak="0">
+  <w:abstractNum w:abstractNumId="58" w15:restartNumberingAfterBreak="0">
     <w:nsid w:val="336C0547"/>
     <w:multiLevelType w:val="hybridMultilevel"/>
     <w:tmpl w:val="0A465B4A"/>
@@ -55451,7 +56541,7 @@
       </w:pPr>
     </w:lvl>
   </w:abstractNum>
-  <w:abstractNum w:abstractNumId="58" w15:restartNumberingAfterBreak="0">
+  <w:abstractNum w:abstractNumId="59" w15:restartNumberingAfterBreak="0">
     <w:nsid w:val="346422CF"/>
     <w:multiLevelType w:val="hybridMultilevel"/>
     <w:tmpl w:val="52A05444"/>
@@ -55537,7 +56627,7 @@
       </w:pPr>
     </w:lvl>
   </w:abstractNum>
-  <w:abstractNum w:abstractNumId="59" w15:restartNumberingAfterBreak="0">
+  <w:abstractNum w:abstractNumId="60" w15:restartNumberingAfterBreak="0">
     <w:nsid w:val="34ED2A68"/>
     <w:multiLevelType w:val="hybridMultilevel"/>
     <w:tmpl w:val="44469FA8"/>
@@ -55623,7 +56713,7 @@
       </w:pPr>
     </w:lvl>
   </w:abstractNum>
-  <w:abstractNum w:abstractNumId="60" w15:restartNumberingAfterBreak="0">
+  <w:abstractNum w:abstractNumId="61" w15:restartNumberingAfterBreak="0">
     <w:nsid w:val="377E15B2"/>
     <w:multiLevelType w:val="hybridMultilevel"/>
     <w:tmpl w:val="EC46D500"/>
@@ -55709,7 +56799,7 @@
       </w:pPr>
     </w:lvl>
   </w:abstractNum>
-  <w:abstractNum w:abstractNumId="61" w15:restartNumberingAfterBreak="0">
+  <w:abstractNum w:abstractNumId="62" w15:restartNumberingAfterBreak="0">
     <w:nsid w:val="3851439F"/>
     <w:multiLevelType w:val="hybridMultilevel"/>
     <w:tmpl w:val="FF0E4D58"/>
@@ -55795,7 +56885,7 @@
       </w:pPr>
     </w:lvl>
   </w:abstractNum>
-  <w:abstractNum w:abstractNumId="62" w15:restartNumberingAfterBreak="0">
+  <w:abstractNum w:abstractNumId="63" w15:restartNumberingAfterBreak="0">
     <w:nsid w:val="39856753"/>
     <w:multiLevelType w:val="hybridMultilevel"/>
     <w:tmpl w:val="2DBAB820"/>
@@ -55881,7 +56971,7 @@
       </w:pPr>
     </w:lvl>
   </w:abstractNum>
-  <w:abstractNum w:abstractNumId="63" w15:restartNumberingAfterBreak="0">
+  <w:abstractNum w:abstractNumId="64" w15:restartNumberingAfterBreak="0">
     <w:nsid w:val="39B63327"/>
     <w:multiLevelType w:val="hybridMultilevel"/>
     <w:tmpl w:val="05E43F6C"/>
@@ -55967,7 +57057,7 @@
       </w:pPr>
     </w:lvl>
   </w:abstractNum>
-  <w:abstractNum w:abstractNumId="64" w15:restartNumberingAfterBreak="0">
+  <w:abstractNum w:abstractNumId="65" w15:restartNumberingAfterBreak="0">
     <w:nsid w:val="3A947081"/>
     <w:multiLevelType w:val="hybridMultilevel"/>
     <w:tmpl w:val="99D2725E"/>
@@ -56053,7 +57143,7 @@
       </w:pPr>
     </w:lvl>
   </w:abstractNum>
-  <w:abstractNum w:abstractNumId="65" w15:restartNumberingAfterBreak="0">
+  <w:abstractNum w:abstractNumId="66" w15:restartNumberingAfterBreak="0">
     <w:nsid w:val="3B2A6C4D"/>
     <w:multiLevelType w:val="hybridMultilevel"/>
     <w:tmpl w:val="1FEAAA28"/>
@@ -56139,7 +57229,7 @@
       </w:pPr>
     </w:lvl>
   </w:abstractNum>
-  <w:abstractNum w:abstractNumId="66" w15:restartNumberingAfterBreak="0">
+  <w:abstractNum w:abstractNumId="67" w15:restartNumberingAfterBreak="0">
     <w:nsid w:val="3B446BC8"/>
     <w:multiLevelType w:val="hybridMultilevel"/>
     <w:tmpl w:val="4288E35E"/>
@@ -56252,7 +57342,7 @@
       </w:rPr>
     </w:lvl>
   </w:abstractNum>
-  <w:abstractNum w:abstractNumId="67" w15:restartNumberingAfterBreak="0">
+  <w:abstractNum w:abstractNumId="68" w15:restartNumberingAfterBreak="0">
     <w:nsid w:val="3B4A360C"/>
     <w:multiLevelType w:val="hybridMultilevel"/>
     <w:tmpl w:val="98846C46"/>
@@ -56338,7 +57428,7 @@
       </w:pPr>
     </w:lvl>
   </w:abstractNum>
-  <w:abstractNum w:abstractNumId="68" w15:restartNumberingAfterBreak="0">
+  <w:abstractNum w:abstractNumId="69" w15:restartNumberingAfterBreak="0">
     <w:nsid w:val="3BA62107"/>
     <w:multiLevelType w:val="hybridMultilevel"/>
     <w:tmpl w:val="7572297A"/>
@@ -56424,7 +57514,7 @@
       </w:pPr>
     </w:lvl>
   </w:abstractNum>
-  <w:abstractNum w:abstractNumId="69" w15:restartNumberingAfterBreak="0">
+  <w:abstractNum w:abstractNumId="70" w15:restartNumberingAfterBreak="0">
     <w:nsid w:val="3C472A91"/>
     <w:multiLevelType w:val="hybridMultilevel"/>
     <w:tmpl w:val="D31EAB08"/>
@@ -56537,7 +57627,7 @@
       </w:rPr>
     </w:lvl>
   </w:abstractNum>
-  <w:abstractNum w:abstractNumId="70" w15:restartNumberingAfterBreak="0">
+  <w:abstractNum w:abstractNumId="71" w15:restartNumberingAfterBreak="0">
     <w:nsid w:val="3C890A0A"/>
     <w:multiLevelType w:val="hybridMultilevel"/>
     <w:tmpl w:val="17CA07FC"/>
@@ -56650,7 +57740,7 @@
       </w:rPr>
     </w:lvl>
   </w:abstractNum>
-  <w:abstractNum w:abstractNumId="71" w15:restartNumberingAfterBreak="0">
+  <w:abstractNum w:abstractNumId="72" w15:restartNumberingAfterBreak="0">
     <w:nsid w:val="3F8C29B4"/>
     <w:multiLevelType w:val="hybridMultilevel"/>
     <w:tmpl w:val="3186680A"/>
@@ -56736,7 +57826,7 @@
       </w:pPr>
     </w:lvl>
   </w:abstractNum>
-  <w:abstractNum w:abstractNumId="72" w15:restartNumberingAfterBreak="0">
+  <w:abstractNum w:abstractNumId="73" w15:restartNumberingAfterBreak="0">
     <w:nsid w:val="40AA0C6C"/>
     <w:multiLevelType w:val="hybridMultilevel"/>
     <w:tmpl w:val="3C505CB0"/>
@@ -56849,7 +57939,7 @@
       </w:rPr>
     </w:lvl>
   </w:abstractNum>
-  <w:abstractNum w:abstractNumId="73" w15:restartNumberingAfterBreak="0">
+  <w:abstractNum w:abstractNumId="74" w15:restartNumberingAfterBreak="0">
     <w:nsid w:val="41A10E47"/>
     <w:multiLevelType w:val="hybridMultilevel"/>
     <w:tmpl w:val="C29EDCCC"/>
@@ -56935,7 +58025,7 @@
       </w:pPr>
     </w:lvl>
   </w:abstractNum>
-  <w:abstractNum w:abstractNumId="74" w15:restartNumberingAfterBreak="0">
+  <w:abstractNum w:abstractNumId="75" w15:restartNumberingAfterBreak="0">
     <w:nsid w:val="41B03D3D"/>
     <w:multiLevelType w:val="hybridMultilevel"/>
     <w:tmpl w:val="11007EFE"/>
@@ -57021,7 +58111,7 @@
       </w:pPr>
     </w:lvl>
   </w:abstractNum>
-  <w:abstractNum w:abstractNumId="75" w15:restartNumberingAfterBreak="0">
+  <w:abstractNum w:abstractNumId="76" w15:restartNumberingAfterBreak="0">
     <w:nsid w:val="421B576D"/>
     <w:multiLevelType w:val="hybridMultilevel"/>
     <w:tmpl w:val="8140FAF4"/>
@@ -57107,7 +58197,7 @@
       </w:pPr>
     </w:lvl>
   </w:abstractNum>
-  <w:abstractNum w:abstractNumId="76" w15:restartNumberingAfterBreak="0">
+  <w:abstractNum w:abstractNumId="77" w15:restartNumberingAfterBreak="0">
     <w:nsid w:val="44301F58"/>
     <w:multiLevelType w:val="hybridMultilevel"/>
     <w:tmpl w:val="307C4F8C"/>
@@ -57193,7 +58283,7 @@
       </w:pPr>
     </w:lvl>
   </w:abstractNum>
-  <w:abstractNum w:abstractNumId="77" w15:restartNumberingAfterBreak="0">
+  <w:abstractNum w:abstractNumId="78" w15:restartNumberingAfterBreak="0">
     <w:nsid w:val="44A40B7A"/>
     <w:multiLevelType w:val="hybridMultilevel"/>
     <w:tmpl w:val="0BB2277A"/>
@@ -57279,7 +58369,7 @@
       </w:pPr>
     </w:lvl>
   </w:abstractNum>
-  <w:abstractNum w:abstractNumId="78" w15:restartNumberingAfterBreak="0">
+  <w:abstractNum w:abstractNumId="79" w15:restartNumberingAfterBreak="0">
     <w:nsid w:val="45AD33A5"/>
     <w:multiLevelType w:val="hybridMultilevel"/>
     <w:tmpl w:val="0D246BC0"/>
@@ -57365,7 +58455,93 @@
       </w:pPr>
     </w:lvl>
   </w:abstractNum>
-  <w:abstractNum w:abstractNumId="79" w15:restartNumberingAfterBreak="0">
+  <w:abstractNum w:abstractNumId="80" w15:restartNumberingAfterBreak="0">
+    <w:nsid w:val="45D24981"/>
+    <w:multiLevelType w:val="hybridMultilevel"/>
+    <w:tmpl w:val="285234F8"/>
+    <w:lvl w:ilvl="0" w:tplc="2C0A000F">
+      <w:start w:val="1"/>
+      <w:numFmt w:val="decimal"/>
+      <w:lvlText w:val="%1."/>
+      <w:lvlJc w:val="left"/>
+      <w:pPr>
+        <w:ind w:left="720" w:hanging="360"/>
+      </w:pPr>
+    </w:lvl>
+    <w:lvl w:ilvl="1" w:tplc="2C0A0019" w:tentative="1">
+      <w:start w:val="1"/>
+      <w:numFmt w:val="lowerLetter"/>
+      <w:lvlText w:val="%2."/>
+      <w:lvlJc w:val="left"/>
+      <w:pPr>
+        <w:ind w:left="1440" w:hanging="360"/>
+      </w:pPr>
+    </w:lvl>
+    <w:lvl w:ilvl="2" w:tplc="2C0A001B" w:tentative="1">
+      <w:start w:val="1"/>
+      <w:numFmt w:val="lowerRoman"/>
+      <w:lvlText w:val="%3."/>
+      <w:lvlJc w:val="right"/>
+      <w:pPr>
+        <w:ind w:left="2160" w:hanging="180"/>
+      </w:pPr>
+    </w:lvl>
+    <w:lvl w:ilvl="3" w:tplc="2C0A000F" w:tentative="1">
+      <w:start w:val="1"/>
+      <w:numFmt w:val="decimal"/>
+      <w:lvlText w:val="%4."/>
+      <w:lvlJc w:val="left"/>
+      <w:pPr>
+        <w:ind w:left="2880" w:hanging="360"/>
+      </w:pPr>
+    </w:lvl>
+    <w:lvl w:ilvl="4" w:tplc="2C0A0019" w:tentative="1">
+      <w:start w:val="1"/>
+      <w:numFmt w:val="lowerLetter"/>
+      <w:lvlText w:val="%5."/>
+      <w:lvlJc w:val="left"/>
+      <w:pPr>
+        <w:ind w:left="3600" w:hanging="360"/>
+      </w:pPr>
+    </w:lvl>
+    <w:lvl w:ilvl="5" w:tplc="2C0A001B" w:tentative="1">
+      <w:start w:val="1"/>
+      <w:numFmt w:val="lowerRoman"/>
+      <w:lvlText w:val="%6."/>
+      <w:lvlJc w:val="right"/>
+      <w:pPr>
+        <w:ind w:left="4320" w:hanging="180"/>
+      </w:pPr>
+    </w:lvl>
+    <w:lvl w:ilvl="6" w:tplc="2C0A000F" w:tentative="1">
+      <w:start w:val="1"/>
+      <w:numFmt w:val="decimal"/>
+      <w:lvlText w:val="%7."/>
+      <w:lvlJc w:val="left"/>
+      <w:pPr>
+        <w:ind w:left="5040" w:hanging="360"/>
+      </w:pPr>
+    </w:lvl>
+    <w:lvl w:ilvl="7" w:tplc="2C0A0019" w:tentative="1">
+      <w:start w:val="1"/>
+      <w:numFmt w:val="lowerLetter"/>
+      <w:lvlText w:val="%8."/>
+      <w:lvlJc w:val="left"/>
+      <w:pPr>
+        <w:ind w:left="5760" w:hanging="360"/>
+      </w:pPr>
+    </w:lvl>
+    <w:lvl w:ilvl="8" w:tplc="2C0A001B" w:tentative="1">
+      <w:start w:val="1"/>
+      <w:numFmt w:val="lowerRoman"/>
+      <w:lvlText w:val="%9."/>
+      <w:lvlJc w:val="right"/>
+      <w:pPr>
+        <w:ind w:left="6480" w:hanging="180"/>
+      </w:pPr>
+    </w:lvl>
+  </w:abstractNum>
+  <w:abstractNum w:abstractNumId="81" w15:restartNumberingAfterBreak="0">
     <w:nsid w:val="462A0C18"/>
     <w:multiLevelType w:val="hybridMultilevel"/>
     <w:tmpl w:val="68FE498C"/>
@@ -57451,7 +58627,7 @@
       </w:pPr>
     </w:lvl>
   </w:abstractNum>
-  <w:abstractNum w:abstractNumId="80" w15:restartNumberingAfterBreak="0">
+  <w:abstractNum w:abstractNumId="82" w15:restartNumberingAfterBreak="0">
     <w:nsid w:val="487209B4"/>
     <w:multiLevelType w:val="hybridMultilevel"/>
     <w:tmpl w:val="BCB855D0"/>
@@ -57537,7 +58713,7 @@
       </w:pPr>
     </w:lvl>
   </w:abstractNum>
-  <w:abstractNum w:abstractNumId="81" w15:restartNumberingAfterBreak="0">
+  <w:abstractNum w:abstractNumId="83" w15:restartNumberingAfterBreak="0">
     <w:nsid w:val="489A0DC0"/>
     <w:multiLevelType w:val="hybridMultilevel"/>
     <w:tmpl w:val="49CC83D8"/>
@@ -57623,7 +58799,7 @@
       </w:pPr>
     </w:lvl>
   </w:abstractNum>
-  <w:abstractNum w:abstractNumId="82" w15:restartNumberingAfterBreak="0">
+  <w:abstractNum w:abstractNumId="84" w15:restartNumberingAfterBreak="0">
     <w:nsid w:val="48AA59EC"/>
     <w:multiLevelType w:val="hybridMultilevel"/>
     <w:tmpl w:val="D6F27FAC"/>
@@ -57709,7 +58885,7 @@
       </w:pPr>
     </w:lvl>
   </w:abstractNum>
-  <w:abstractNum w:abstractNumId="83" w15:restartNumberingAfterBreak="0">
+  <w:abstractNum w:abstractNumId="85" w15:restartNumberingAfterBreak="0">
     <w:nsid w:val="493950C0"/>
     <w:multiLevelType w:val="hybridMultilevel"/>
     <w:tmpl w:val="5FAEEA8E"/>
@@ -57822,7 +58998,7 @@
       </w:rPr>
     </w:lvl>
   </w:abstractNum>
-  <w:abstractNum w:abstractNumId="84" w15:restartNumberingAfterBreak="0">
+  <w:abstractNum w:abstractNumId="86" w15:restartNumberingAfterBreak="0">
     <w:nsid w:val="4998206A"/>
     <w:multiLevelType w:val="hybridMultilevel"/>
     <w:tmpl w:val="B408334E"/>
@@ -57935,7 +59111,7 @@
       </w:rPr>
     </w:lvl>
   </w:abstractNum>
-  <w:abstractNum w:abstractNumId="85" w15:restartNumberingAfterBreak="0">
+  <w:abstractNum w:abstractNumId="87" w15:restartNumberingAfterBreak="0">
     <w:nsid w:val="4ABD6BC7"/>
     <w:multiLevelType w:val="hybridMultilevel"/>
     <w:tmpl w:val="1F80B29E"/>
@@ -58021,7 +59197,7 @@
       </w:pPr>
     </w:lvl>
   </w:abstractNum>
-  <w:abstractNum w:abstractNumId="86" w15:restartNumberingAfterBreak="0">
+  <w:abstractNum w:abstractNumId="88" w15:restartNumberingAfterBreak="0">
     <w:nsid w:val="4B9C6989"/>
     <w:multiLevelType w:val="hybridMultilevel"/>
     <w:tmpl w:val="D5744CD2"/>
@@ -58107,7 +59283,7 @@
       </w:pPr>
     </w:lvl>
   </w:abstractNum>
-  <w:abstractNum w:abstractNumId="87" w15:restartNumberingAfterBreak="0">
+  <w:abstractNum w:abstractNumId="89" w15:restartNumberingAfterBreak="0">
     <w:nsid w:val="4CF63071"/>
     <w:multiLevelType w:val="hybridMultilevel"/>
     <w:tmpl w:val="91CE1E14"/>
@@ -58220,7 +59396,7 @@
       </w:rPr>
     </w:lvl>
   </w:abstractNum>
-  <w:abstractNum w:abstractNumId="88" w15:restartNumberingAfterBreak="0">
+  <w:abstractNum w:abstractNumId="90" w15:restartNumberingAfterBreak="0">
     <w:nsid w:val="4D417F0F"/>
     <w:multiLevelType w:val="hybridMultilevel"/>
     <w:tmpl w:val="722C85FC"/>
@@ -58333,7 +59509,7 @@
       </w:rPr>
     </w:lvl>
   </w:abstractNum>
-  <w:abstractNum w:abstractNumId="89" w15:restartNumberingAfterBreak="0">
+  <w:abstractNum w:abstractNumId="91" w15:restartNumberingAfterBreak="0">
     <w:nsid w:val="4D934618"/>
     <w:multiLevelType w:val="hybridMultilevel"/>
     <w:tmpl w:val="B8F0827C"/>
@@ -58419,7 +59595,7 @@
       </w:pPr>
     </w:lvl>
   </w:abstractNum>
-  <w:abstractNum w:abstractNumId="90" w15:restartNumberingAfterBreak="0">
+  <w:abstractNum w:abstractNumId="92" w15:restartNumberingAfterBreak="0">
     <w:nsid w:val="4F6649EA"/>
     <w:multiLevelType w:val="hybridMultilevel"/>
     <w:tmpl w:val="C92EA7D8"/>
@@ -58505,7 +59681,7 @@
       </w:pPr>
     </w:lvl>
   </w:abstractNum>
-  <w:abstractNum w:abstractNumId="91" w15:restartNumberingAfterBreak="0">
+  <w:abstractNum w:abstractNumId="93" w15:restartNumberingAfterBreak="0">
     <w:nsid w:val="4F897D8B"/>
     <w:multiLevelType w:val="hybridMultilevel"/>
     <w:tmpl w:val="387C5470"/>
@@ -58618,7 +59794,7 @@
       </w:rPr>
     </w:lvl>
   </w:abstractNum>
-  <w:abstractNum w:abstractNumId="92" w15:restartNumberingAfterBreak="0">
+  <w:abstractNum w:abstractNumId="94" w15:restartNumberingAfterBreak="0">
     <w:nsid w:val="501D2CF3"/>
     <w:multiLevelType w:val="hybridMultilevel"/>
     <w:tmpl w:val="55609882"/>
@@ -58704,7 +59880,7 @@
       </w:pPr>
     </w:lvl>
   </w:abstractNum>
-  <w:abstractNum w:abstractNumId="93" w15:restartNumberingAfterBreak="0">
+  <w:abstractNum w:abstractNumId="95" w15:restartNumberingAfterBreak="0">
     <w:nsid w:val="507844FA"/>
     <w:multiLevelType w:val="hybridMultilevel"/>
     <w:tmpl w:val="D8A6DD5A"/>
@@ -58790,7 +59966,7 @@
       </w:pPr>
     </w:lvl>
   </w:abstractNum>
-  <w:abstractNum w:abstractNumId="94" w15:restartNumberingAfterBreak="0">
+  <w:abstractNum w:abstractNumId="96" w15:restartNumberingAfterBreak="0">
     <w:nsid w:val="51E334D4"/>
     <w:multiLevelType w:val="hybridMultilevel"/>
     <w:tmpl w:val="0A465B4A"/>
@@ -58876,7 +60052,7 @@
       </w:pPr>
     </w:lvl>
   </w:abstractNum>
-  <w:abstractNum w:abstractNumId="95" w15:restartNumberingAfterBreak="0">
+  <w:abstractNum w:abstractNumId="97" w15:restartNumberingAfterBreak="0">
     <w:nsid w:val="52C92803"/>
     <w:multiLevelType w:val="hybridMultilevel"/>
     <w:tmpl w:val="76C86734"/>
@@ -58962,7 +60138,7 @@
       </w:pPr>
     </w:lvl>
   </w:abstractNum>
-  <w:abstractNum w:abstractNumId="96" w15:restartNumberingAfterBreak="0">
+  <w:abstractNum w:abstractNumId="98" w15:restartNumberingAfterBreak="0">
     <w:nsid w:val="53DD0ADC"/>
     <w:multiLevelType w:val="hybridMultilevel"/>
     <w:tmpl w:val="AE487A92"/>
@@ -59048,7 +60224,7 @@
       </w:pPr>
     </w:lvl>
   </w:abstractNum>
-  <w:abstractNum w:abstractNumId="97" w15:restartNumberingAfterBreak="0">
+  <w:abstractNum w:abstractNumId="99" w15:restartNumberingAfterBreak="0">
     <w:nsid w:val="566119FA"/>
     <w:multiLevelType w:val="hybridMultilevel"/>
     <w:tmpl w:val="6F42AECA"/>
@@ -59134,7 +60310,7 @@
       </w:pPr>
     </w:lvl>
   </w:abstractNum>
-  <w:abstractNum w:abstractNumId="98" w15:restartNumberingAfterBreak="0">
+  <w:abstractNum w:abstractNumId="100" w15:restartNumberingAfterBreak="0">
     <w:nsid w:val="57466E12"/>
     <w:multiLevelType w:val="hybridMultilevel"/>
     <w:tmpl w:val="E2764A32"/>
@@ -59220,7 +60396,7 @@
       </w:pPr>
     </w:lvl>
   </w:abstractNum>
-  <w:abstractNum w:abstractNumId="99" w15:restartNumberingAfterBreak="0">
+  <w:abstractNum w:abstractNumId="101" w15:restartNumberingAfterBreak="0">
     <w:nsid w:val="57BA307B"/>
     <w:multiLevelType w:val="hybridMultilevel"/>
     <w:tmpl w:val="7C58C418"/>
@@ -59306,7 +60482,7 @@
       </w:pPr>
     </w:lvl>
   </w:abstractNum>
-  <w:abstractNum w:abstractNumId="100" w15:restartNumberingAfterBreak="0">
+  <w:abstractNum w:abstractNumId="102" w15:restartNumberingAfterBreak="0">
     <w:nsid w:val="5D9865F4"/>
     <w:multiLevelType w:val="hybridMultilevel"/>
     <w:tmpl w:val="58B45ED8"/>
@@ -59419,7 +60595,7 @@
       </w:rPr>
     </w:lvl>
   </w:abstractNum>
-  <w:abstractNum w:abstractNumId="101" w15:restartNumberingAfterBreak="0">
+  <w:abstractNum w:abstractNumId="103" w15:restartNumberingAfterBreak="0">
     <w:nsid w:val="5EDA2B8A"/>
     <w:multiLevelType w:val="hybridMultilevel"/>
     <w:tmpl w:val="1EF8663A"/>
@@ -59505,7 +60681,7 @@
       </w:pPr>
     </w:lvl>
   </w:abstractNum>
-  <w:abstractNum w:abstractNumId="102" w15:restartNumberingAfterBreak="0">
+  <w:abstractNum w:abstractNumId="104" w15:restartNumberingAfterBreak="0">
     <w:nsid w:val="5FED4283"/>
     <w:multiLevelType w:val="hybridMultilevel"/>
     <w:tmpl w:val="CCFEA7DA"/>
@@ -59618,7 +60794,7 @@
       </w:rPr>
     </w:lvl>
   </w:abstractNum>
-  <w:abstractNum w:abstractNumId="103" w15:restartNumberingAfterBreak="0">
+  <w:abstractNum w:abstractNumId="105" w15:restartNumberingAfterBreak="0">
     <w:nsid w:val="61315FC4"/>
     <w:multiLevelType w:val="hybridMultilevel"/>
     <w:tmpl w:val="569296FA"/>
@@ -59704,7 +60880,7 @@
       </w:pPr>
     </w:lvl>
   </w:abstractNum>
-  <w:abstractNum w:abstractNumId="104" w15:restartNumberingAfterBreak="0">
+  <w:abstractNum w:abstractNumId="106" w15:restartNumberingAfterBreak="0">
     <w:nsid w:val="6369735D"/>
     <w:multiLevelType w:val="hybridMultilevel"/>
     <w:tmpl w:val="1A4A134C"/>
@@ -59790,7 +60966,7 @@
       </w:pPr>
     </w:lvl>
   </w:abstractNum>
-  <w:abstractNum w:abstractNumId="105" w15:restartNumberingAfterBreak="0">
+  <w:abstractNum w:abstractNumId="107" w15:restartNumberingAfterBreak="0">
     <w:nsid w:val="637121E3"/>
     <w:multiLevelType w:val="hybridMultilevel"/>
     <w:tmpl w:val="6F523B70"/>
@@ -59876,7 +61052,7 @@
       </w:pPr>
     </w:lvl>
   </w:abstractNum>
-  <w:abstractNum w:abstractNumId="106" w15:restartNumberingAfterBreak="0">
+  <w:abstractNum w:abstractNumId="108" w15:restartNumberingAfterBreak="0">
     <w:nsid w:val="637266C9"/>
     <w:multiLevelType w:val="hybridMultilevel"/>
     <w:tmpl w:val="0B1CA784"/>
@@ -59962,7 +61138,7 @@
       </w:pPr>
     </w:lvl>
   </w:abstractNum>
-  <w:abstractNum w:abstractNumId="107" w15:restartNumberingAfterBreak="0">
+  <w:abstractNum w:abstractNumId="109" w15:restartNumberingAfterBreak="0">
     <w:nsid w:val="64DD35B0"/>
     <w:multiLevelType w:val="hybridMultilevel"/>
     <w:tmpl w:val="B9CA181A"/>
@@ -60048,7 +61224,7 @@
       </w:pPr>
     </w:lvl>
   </w:abstractNum>
-  <w:abstractNum w:abstractNumId="108" w15:restartNumberingAfterBreak="0">
+  <w:abstractNum w:abstractNumId="110" w15:restartNumberingAfterBreak="0">
     <w:nsid w:val="660D6063"/>
     <w:multiLevelType w:val="hybridMultilevel"/>
     <w:tmpl w:val="DCB6E97A"/>
@@ -60134,7 +61310,7 @@
       </w:pPr>
     </w:lvl>
   </w:abstractNum>
-  <w:abstractNum w:abstractNumId="109" w15:restartNumberingAfterBreak="0">
+  <w:abstractNum w:abstractNumId="111" w15:restartNumberingAfterBreak="0">
     <w:nsid w:val="672F53DA"/>
     <w:multiLevelType w:val="hybridMultilevel"/>
     <w:tmpl w:val="02E425CE"/>
@@ -60247,7 +61423,7 @@
       </w:rPr>
     </w:lvl>
   </w:abstractNum>
-  <w:abstractNum w:abstractNumId="110" w15:restartNumberingAfterBreak="0">
+  <w:abstractNum w:abstractNumId="112" w15:restartNumberingAfterBreak="0">
     <w:nsid w:val="67FC026F"/>
     <w:multiLevelType w:val="hybridMultilevel"/>
     <w:tmpl w:val="B48C041C"/>
@@ -60333,7 +61509,7 @@
       </w:pPr>
     </w:lvl>
   </w:abstractNum>
-  <w:abstractNum w:abstractNumId="111" w15:restartNumberingAfterBreak="0">
+  <w:abstractNum w:abstractNumId="113" w15:restartNumberingAfterBreak="0">
     <w:nsid w:val="68EF5E33"/>
     <w:multiLevelType w:val="hybridMultilevel"/>
     <w:tmpl w:val="4E3A93DC"/>
@@ -60446,7 +61622,7 @@
       </w:rPr>
     </w:lvl>
   </w:abstractNum>
-  <w:abstractNum w:abstractNumId="112" w15:restartNumberingAfterBreak="0">
+  <w:abstractNum w:abstractNumId="114" w15:restartNumberingAfterBreak="0">
     <w:nsid w:val="69E5317B"/>
     <w:multiLevelType w:val="hybridMultilevel"/>
     <w:tmpl w:val="DB6E92BA"/>
@@ -60532,7 +61708,7 @@
       </w:pPr>
     </w:lvl>
   </w:abstractNum>
-  <w:abstractNum w:abstractNumId="113" w15:restartNumberingAfterBreak="0">
+  <w:abstractNum w:abstractNumId="115" w15:restartNumberingAfterBreak="0">
     <w:nsid w:val="6AC66C0A"/>
     <w:multiLevelType w:val="hybridMultilevel"/>
     <w:tmpl w:val="0810A2DA"/>
@@ -60618,7 +61794,7 @@
       </w:pPr>
     </w:lvl>
   </w:abstractNum>
-  <w:abstractNum w:abstractNumId="114" w15:restartNumberingAfterBreak="0">
+  <w:abstractNum w:abstractNumId="116" w15:restartNumberingAfterBreak="0">
     <w:nsid w:val="6F9B551C"/>
     <w:multiLevelType w:val="hybridMultilevel"/>
     <w:tmpl w:val="B48C041C"/>
@@ -60704,7 +61880,7 @@
       </w:pPr>
     </w:lvl>
   </w:abstractNum>
-  <w:abstractNum w:abstractNumId="115" w15:restartNumberingAfterBreak="0">
+  <w:abstractNum w:abstractNumId="117" w15:restartNumberingAfterBreak="0">
     <w:nsid w:val="6FEC0CB3"/>
     <w:multiLevelType w:val="hybridMultilevel"/>
     <w:tmpl w:val="562080A8"/>
@@ -60790,7 +61966,7 @@
       </w:pPr>
     </w:lvl>
   </w:abstractNum>
-  <w:abstractNum w:abstractNumId="116" w15:restartNumberingAfterBreak="0">
+  <w:abstractNum w:abstractNumId="118" w15:restartNumberingAfterBreak="0">
     <w:nsid w:val="710A6F5B"/>
     <w:multiLevelType w:val="hybridMultilevel"/>
     <w:tmpl w:val="A25083A0"/>
@@ -60876,7 +62052,7 @@
       </w:pPr>
     </w:lvl>
   </w:abstractNum>
-  <w:abstractNum w:abstractNumId="117" w15:restartNumberingAfterBreak="0">
+  <w:abstractNum w:abstractNumId="119" w15:restartNumberingAfterBreak="0">
     <w:nsid w:val="73F96974"/>
     <w:multiLevelType w:val="hybridMultilevel"/>
     <w:tmpl w:val="90D2619E"/>
@@ -60962,7 +62138,7 @@
       </w:pPr>
     </w:lvl>
   </w:abstractNum>
-  <w:abstractNum w:abstractNumId="118" w15:restartNumberingAfterBreak="0">
+  <w:abstractNum w:abstractNumId="120" w15:restartNumberingAfterBreak="0">
     <w:nsid w:val="749D0E7E"/>
     <w:multiLevelType w:val="hybridMultilevel"/>
     <w:tmpl w:val="523655F8"/>
@@ -61048,7 +62224,7 @@
       </w:pPr>
     </w:lvl>
   </w:abstractNum>
-  <w:abstractNum w:abstractNumId="119" w15:restartNumberingAfterBreak="0">
+  <w:abstractNum w:abstractNumId="121" w15:restartNumberingAfterBreak="0">
     <w:nsid w:val="74BD4DB3"/>
     <w:multiLevelType w:val="hybridMultilevel"/>
     <w:tmpl w:val="0F9E7F32"/>
@@ -61134,7 +62310,7 @@
       </w:pPr>
     </w:lvl>
   </w:abstractNum>
-  <w:abstractNum w:abstractNumId="120" w15:restartNumberingAfterBreak="0">
+  <w:abstractNum w:abstractNumId="122" w15:restartNumberingAfterBreak="0">
     <w:nsid w:val="75A0502B"/>
     <w:multiLevelType w:val="hybridMultilevel"/>
     <w:tmpl w:val="13223D0A"/>
@@ -61247,7 +62423,7 @@
       </w:rPr>
     </w:lvl>
   </w:abstractNum>
-  <w:abstractNum w:abstractNumId="121" w15:restartNumberingAfterBreak="0">
+  <w:abstractNum w:abstractNumId="123" w15:restartNumberingAfterBreak="0">
     <w:nsid w:val="75A10217"/>
     <w:multiLevelType w:val="hybridMultilevel"/>
     <w:tmpl w:val="FFACFCEA"/>
@@ -61360,7 +62536,7 @@
       </w:rPr>
     </w:lvl>
   </w:abstractNum>
-  <w:abstractNum w:abstractNumId="122" w15:restartNumberingAfterBreak="0">
+  <w:abstractNum w:abstractNumId="124" w15:restartNumberingAfterBreak="0">
     <w:nsid w:val="76DE02E6"/>
     <w:multiLevelType w:val="hybridMultilevel"/>
     <w:tmpl w:val="D8968CC2"/>
@@ -61446,7 +62622,7 @@
       </w:pPr>
     </w:lvl>
   </w:abstractNum>
-  <w:abstractNum w:abstractNumId="123" w15:restartNumberingAfterBreak="0">
+  <w:abstractNum w:abstractNumId="125" w15:restartNumberingAfterBreak="0">
     <w:nsid w:val="79E64767"/>
     <w:multiLevelType w:val="hybridMultilevel"/>
     <w:tmpl w:val="FEFA70DE"/>
@@ -61532,7 +62708,7 @@
       </w:pPr>
     </w:lvl>
   </w:abstractNum>
-  <w:abstractNum w:abstractNumId="124" w15:restartNumberingAfterBreak="0">
+  <w:abstractNum w:abstractNumId="126" w15:restartNumberingAfterBreak="0">
     <w:nsid w:val="79F73981"/>
     <w:multiLevelType w:val="hybridMultilevel"/>
     <w:tmpl w:val="EA148578"/>
@@ -61618,7 +62794,7 @@
       </w:pPr>
     </w:lvl>
   </w:abstractNum>
-  <w:abstractNum w:abstractNumId="125" w15:restartNumberingAfterBreak="0">
+  <w:abstractNum w:abstractNumId="127" w15:restartNumberingAfterBreak="0">
     <w:nsid w:val="7A013F0F"/>
     <w:multiLevelType w:val="hybridMultilevel"/>
     <w:tmpl w:val="2BC6CB40"/>
@@ -61731,7 +62907,7 @@
       </w:rPr>
     </w:lvl>
   </w:abstractNum>
-  <w:abstractNum w:abstractNumId="126" w15:restartNumberingAfterBreak="0">
+  <w:abstractNum w:abstractNumId="128" w15:restartNumberingAfterBreak="0">
     <w:nsid w:val="7A887C3C"/>
     <w:multiLevelType w:val="hybridMultilevel"/>
     <w:tmpl w:val="BBC03FE0"/>
@@ -61817,7 +62993,7 @@
       </w:pPr>
     </w:lvl>
   </w:abstractNum>
-  <w:abstractNum w:abstractNumId="127" w15:restartNumberingAfterBreak="0">
+  <w:abstractNum w:abstractNumId="129" w15:restartNumberingAfterBreak="0">
     <w:nsid w:val="7AA2649C"/>
     <w:multiLevelType w:val="hybridMultilevel"/>
     <w:tmpl w:val="CA328AA6"/>
@@ -61930,7 +63106,7 @@
       </w:rPr>
     </w:lvl>
   </w:abstractNum>
-  <w:abstractNum w:abstractNumId="128" w15:restartNumberingAfterBreak="0">
+  <w:abstractNum w:abstractNumId="130" w15:restartNumberingAfterBreak="0">
     <w:nsid w:val="7AF85C0A"/>
     <w:multiLevelType w:val="hybridMultilevel"/>
     <w:tmpl w:val="73C000A2"/>
@@ -62016,7 +63192,7 @@
       </w:pPr>
     </w:lvl>
   </w:abstractNum>
-  <w:abstractNum w:abstractNumId="129" w15:restartNumberingAfterBreak="0">
+  <w:abstractNum w:abstractNumId="131" w15:restartNumberingAfterBreak="0">
     <w:nsid w:val="7B4E2148"/>
     <w:multiLevelType w:val="hybridMultilevel"/>
     <w:tmpl w:val="F356E284"/>
@@ -62102,7 +63278,7 @@
       </w:pPr>
     </w:lvl>
   </w:abstractNum>
-  <w:abstractNum w:abstractNumId="130" w15:restartNumberingAfterBreak="0">
+  <w:abstractNum w:abstractNumId="132" w15:restartNumberingAfterBreak="0">
     <w:nsid w:val="7D0A2A84"/>
     <w:multiLevelType w:val="hybridMultilevel"/>
     <w:tmpl w:val="BAF26636"/>
@@ -62215,7 +63391,7 @@
       </w:rPr>
     </w:lvl>
   </w:abstractNum>
-  <w:abstractNum w:abstractNumId="131" w15:restartNumberingAfterBreak="0">
+  <w:abstractNum w:abstractNumId="133" w15:restartNumberingAfterBreak="0">
     <w:nsid w:val="7DD65F99"/>
     <w:multiLevelType w:val="hybridMultilevel"/>
     <w:tmpl w:val="EA148578"/>
@@ -62301,7 +63477,7 @@
       </w:pPr>
     </w:lvl>
   </w:abstractNum>
-  <w:abstractNum w:abstractNumId="132" w15:restartNumberingAfterBreak="0">
+  <w:abstractNum w:abstractNumId="134" w15:restartNumberingAfterBreak="0">
     <w:nsid w:val="7F122254"/>
     <w:multiLevelType w:val="hybridMultilevel"/>
     <w:tmpl w:val="4E72F95C"/>
@@ -62387,7 +63563,7 @@
       </w:pPr>
     </w:lvl>
   </w:abstractNum>
-  <w:abstractNum w:abstractNumId="133" w15:restartNumberingAfterBreak="0">
+  <w:abstractNum w:abstractNumId="135" w15:restartNumberingAfterBreak="0">
     <w:nsid w:val="7FC87EE5"/>
     <w:multiLevelType w:val="hybridMultilevel"/>
     <w:tmpl w:val="18B4EF86"/>
@@ -62501,58 +63677,58 @@
     </w:lvl>
   </w:abstractNum>
   <w:num w:numId="1">
-    <w:abstractNumId w:val="41"/>
+    <w:abstractNumId w:val="42"/>
   </w:num>
   <w:num w:numId="2">
-    <w:abstractNumId w:val="56"/>
+    <w:abstractNumId w:val="57"/>
   </w:num>
   <w:num w:numId="3">
-    <w:abstractNumId w:val="18"/>
+    <w:abstractNumId w:val="19"/>
   </w:num>
   <w:num w:numId="4">
-    <w:abstractNumId w:val="40"/>
+    <w:abstractNumId w:val="41"/>
   </w:num>
   <w:num w:numId="5">
     <w:abstractNumId w:val="6"/>
   </w:num>
   <w:num w:numId="6">
-    <w:abstractNumId w:val="95"/>
+    <w:abstractNumId w:val="97"/>
   </w:num>
   <w:num w:numId="7">
-    <w:abstractNumId w:val="26"/>
+    <w:abstractNumId w:val="27"/>
   </w:num>
   <w:num w:numId="8">
-    <w:abstractNumId w:val="80"/>
+    <w:abstractNumId w:val="82"/>
   </w:num>
   <w:num w:numId="9">
-    <w:abstractNumId w:val="53"/>
+    <w:abstractNumId w:val="54"/>
   </w:num>
   <w:num w:numId="10">
-    <w:abstractNumId w:val="81"/>
+    <w:abstractNumId w:val="83"/>
   </w:num>
   <w:num w:numId="11">
-    <w:abstractNumId w:val="50"/>
+    <w:abstractNumId w:val="51"/>
   </w:num>
   <w:num w:numId="12">
-    <w:abstractNumId w:val="43"/>
+    <w:abstractNumId w:val="44"/>
   </w:num>
   <w:num w:numId="13">
-    <w:abstractNumId w:val="19"/>
+    <w:abstractNumId w:val="20"/>
   </w:num>
   <w:num w:numId="14">
     <w:abstractNumId w:val="10"/>
   </w:num>
   <w:num w:numId="15">
-    <w:abstractNumId w:val="23"/>
+    <w:abstractNumId w:val="24"/>
   </w:num>
   <w:num w:numId="16">
-    <w:abstractNumId w:val="111"/>
+    <w:abstractNumId w:val="113"/>
   </w:num>
   <w:num w:numId="17">
-    <w:abstractNumId w:val="34"/>
+    <w:abstractNumId w:val="35"/>
   </w:num>
   <w:num w:numId="18">
-    <w:abstractNumId w:val="104"/>
+    <w:abstractNumId w:val="106"/>
   </w:num>
   <w:num w:numId="19">
     <w:abstractNumId w:val="4"/>
@@ -62561,232 +63737,232 @@
     <w:abstractNumId w:val="1"/>
   </w:num>
   <w:num w:numId="21">
-    <w:abstractNumId w:val="27"/>
+    <w:abstractNumId w:val="28"/>
   </w:num>
   <w:num w:numId="22">
+    <w:abstractNumId w:val="48"/>
+  </w:num>
+  <w:num w:numId="23">
+    <w:abstractNumId w:val="70"/>
+  </w:num>
+  <w:num w:numId="24">
+    <w:abstractNumId w:val="75"/>
+  </w:num>
+  <w:num w:numId="25">
+    <w:abstractNumId w:val="53"/>
+  </w:num>
+  <w:num w:numId="26">
+    <w:abstractNumId w:val="124"/>
+  </w:num>
+  <w:num w:numId="27">
+    <w:abstractNumId w:val="73"/>
+  </w:num>
+  <w:num w:numId="28">
+    <w:abstractNumId w:val="117"/>
+  </w:num>
+  <w:num w:numId="29">
+    <w:abstractNumId w:val="110"/>
+  </w:num>
+  <w:num w:numId="30">
     <w:abstractNumId w:val="47"/>
   </w:num>
-  <w:num w:numId="23">
-    <w:abstractNumId w:val="69"/>
-  </w:num>
-  <w:num w:numId="24">
-    <w:abstractNumId w:val="74"/>
-  </w:num>
-  <w:num w:numId="25">
-    <w:abstractNumId w:val="52"/>
-  </w:num>
-  <w:num w:numId="26">
-    <w:abstractNumId w:val="122"/>
-  </w:num>
-  <w:num w:numId="27">
-    <w:abstractNumId w:val="72"/>
-  </w:num>
-  <w:num w:numId="28">
-    <w:abstractNumId w:val="115"/>
-  </w:num>
-  <w:num w:numId="29">
-    <w:abstractNumId w:val="108"/>
-  </w:num>
-  <w:num w:numId="30">
-    <w:abstractNumId w:val="46"/>
-  </w:num>
   <w:num w:numId="31">
-    <w:abstractNumId w:val="58"/>
+    <w:abstractNumId w:val="59"/>
   </w:num>
   <w:num w:numId="32">
-    <w:abstractNumId w:val="92"/>
+    <w:abstractNumId w:val="94"/>
   </w:num>
   <w:num w:numId="33">
     <w:abstractNumId w:val="14"/>
   </w:num>
   <w:num w:numId="34">
-    <w:abstractNumId w:val="54"/>
+    <w:abstractNumId w:val="55"/>
   </w:num>
   <w:num w:numId="35">
-    <w:abstractNumId w:val="109"/>
+    <w:abstractNumId w:val="111"/>
   </w:num>
   <w:num w:numId="36">
-    <w:abstractNumId w:val="129"/>
+    <w:abstractNumId w:val="131"/>
   </w:num>
   <w:num w:numId="37">
-    <w:abstractNumId w:val="55"/>
+    <w:abstractNumId w:val="56"/>
   </w:num>
   <w:num w:numId="38">
-    <w:abstractNumId w:val="25"/>
+    <w:abstractNumId w:val="26"/>
   </w:num>
   <w:num w:numId="39">
-    <w:abstractNumId w:val="123"/>
+    <w:abstractNumId w:val="125"/>
   </w:num>
   <w:num w:numId="40">
-    <w:abstractNumId w:val="116"/>
+    <w:abstractNumId w:val="118"/>
   </w:num>
   <w:num w:numId="41">
-    <w:abstractNumId w:val="68"/>
+    <w:abstractNumId w:val="69"/>
   </w:num>
   <w:num w:numId="42">
-    <w:abstractNumId w:val="36"/>
+    <w:abstractNumId w:val="37"/>
   </w:num>
   <w:num w:numId="43">
     <w:abstractNumId w:val="12"/>
   </w:num>
   <w:num w:numId="44">
-    <w:abstractNumId w:val="106"/>
+    <w:abstractNumId w:val="108"/>
   </w:num>
   <w:num w:numId="45">
-    <w:abstractNumId w:val="37"/>
+    <w:abstractNumId w:val="38"/>
   </w:num>
   <w:num w:numId="46">
-    <w:abstractNumId w:val="70"/>
+    <w:abstractNumId w:val="71"/>
   </w:num>
   <w:num w:numId="47">
-    <w:abstractNumId w:val="119"/>
+    <w:abstractNumId w:val="121"/>
   </w:num>
   <w:num w:numId="48">
-    <w:abstractNumId w:val="32"/>
+    <w:abstractNumId w:val="33"/>
   </w:num>
   <w:num w:numId="49">
-    <w:abstractNumId w:val="60"/>
+    <w:abstractNumId w:val="61"/>
   </w:num>
   <w:num w:numId="50">
-    <w:abstractNumId w:val="102"/>
+    <w:abstractNumId w:val="104"/>
   </w:num>
   <w:num w:numId="51">
-    <w:abstractNumId w:val="21"/>
+    <w:abstractNumId w:val="22"/>
   </w:num>
   <w:num w:numId="52">
-    <w:abstractNumId w:val="110"/>
+    <w:abstractNumId w:val="112"/>
   </w:num>
   <w:num w:numId="53">
-    <w:abstractNumId w:val="114"/>
+    <w:abstractNumId w:val="116"/>
   </w:num>
   <w:num w:numId="54">
-    <w:abstractNumId w:val="133"/>
+    <w:abstractNumId w:val="135"/>
   </w:num>
   <w:num w:numId="55">
-    <w:abstractNumId w:val="61"/>
+    <w:abstractNumId w:val="62"/>
   </w:num>
   <w:num w:numId="56">
-    <w:abstractNumId w:val="28"/>
+    <w:abstractNumId w:val="29"/>
   </w:num>
   <w:num w:numId="57">
-    <w:abstractNumId w:val="76"/>
+    <w:abstractNumId w:val="77"/>
   </w:num>
   <w:num w:numId="58">
-    <w:abstractNumId w:val="17"/>
+    <w:abstractNumId w:val="18"/>
   </w:num>
   <w:num w:numId="59">
     <w:abstractNumId w:val="7"/>
   </w:num>
   <w:num w:numId="60">
+    <w:abstractNumId w:val="105"/>
+  </w:num>
+  <w:num w:numId="61">
     <w:abstractNumId w:val="103"/>
   </w:num>
-  <w:num w:numId="61">
+  <w:num w:numId="62">
+    <w:abstractNumId w:val="89"/>
+  </w:num>
+  <w:num w:numId="63">
+    <w:abstractNumId w:val="87"/>
+  </w:num>
+  <w:num w:numId="64">
+    <w:abstractNumId w:val="58"/>
+  </w:num>
+  <w:num w:numId="65">
+    <w:abstractNumId w:val="96"/>
+  </w:num>
+  <w:num w:numId="66">
+    <w:abstractNumId w:val="120"/>
+  </w:num>
+  <w:num w:numId="67">
+    <w:abstractNumId w:val="36"/>
+  </w:num>
+  <w:num w:numId="68">
+    <w:abstractNumId w:val="46"/>
+  </w:num>
+  <w:num w:numId="69">
     <w:abstractNumId w:val="101"/>
   </w:num>
-  <w:num w:numId="62">
-    <w:abstractNumId w:val="87"/>
-  </w:num>
-  <w:num w:numId="63">
-    <w:abstractNumId w:val="85"/>
-  </w:num>
-  <w:num w:numId="64">
-    <w:abstractNumId w:val="57"/>
-  </w:num>
-  <w:num w:numId="65">
-    <w:abstractNumId w:val="94"/>
-  </w:num>
-  <w:num w:numId="66">
-    <w:abstractNumId w:val="118"/>
-  </w:num>
-  <w:num w:numId="67">
-    <w:abstractNumId w:val="35"/>
-  </w:num>
-  <w:num w:numId="68">
-    <w:abstractNumId w:val="45"/>
-  </w:num>
-  <w:num w:numId="69">
-    <w:abstractNumId w:val="99"/>
-  </w:num>
   <w:num w:numId="70">
-    <w:abstractNumId w:val="48"/>
+    <w:abstractNumId w:val="49"/>
   </w:num>
   <w:num w:numId="71">
-    <w:abstractNumId w:val="71"/>
+    <w:abstractNumId w:val="72"/>
   </w:num>
   <w:num w:numId="72">
+    <w:abstractNumId w:val="64"/>
+  </w:num>
+  <w:num w:numId="73">
+    <w:abstractNumId w:val="133"/>
+  </w:num>
+  <w:num w:numId="74">
+    <w:abstractNumId w:val="25"/>
+  </w:num>
+  <w:num w:numId="75">
+    <w:abstractNumId w:val="126"/>
+  </w:num>
+  <w:num w:numId="76">
+    <w:abstractNumId w:val="86"/>
+  </w:num>
+  <w:num w:numId="77">
+    <w:abstractNumId w:val="100"/>
+  </w:num>
+  <w:num w:numId="78">
+    <w:abstractNumId w:val="67"/>
+  </w:num>
+  <w:num w:numId="79">
+    <w:abstractNumId w:val="95"/>
+  </w:num>
+  <w:num w:numId="80">
     <w:abstractNumId w:val="63"/>
   </w:num>
-  <w:num w:numId="73">
-    <w:abstractNumId w:val="131"/>
-  </w:num>
-  <w:num w:numId="74">
-    <w:abstractNumId w:val="24"/>
-  </w:num>
-  <w:num w:numId="75">
-    <w:abstractNumId w:val="124"/>
-  </w:num>
-  <w:num w:numId="76">
-    <w:abstractNumId w:val="84"/>
-  </w:num>
-  <w:num w:numId="77">
-    <w:abstractNumId w:val="98"/>
-  </w:num>
-  <w:num w:numId="78">
-    <w:abstractNumId w:val="66"/>
-  </w:num>
-  <w:num w:numId="79">
-    <w:abstractNumId w:val="93"/>
-  </w:num>
-  <w:num w:numId="80">
-    <w:abstractNumId w:val="62"/>
-  </w:num>
   <w:num w:numId="81">
-    <w:abstractNumId w:val="125"/>
+    <w:abstractNumId w:val="127"/>
   </w:num>
   <w:num w:numId="82">
     <w:abstractNumId w:val="3"/>
   </w:num>
   <w:num w:numId="83">
-    <w:abstractNumId w:val="112"/>
+    <w:abstractNumId w:val="114"/>
   </w:num>
   <w:num w:numId="84">
     <w:abstractNumId w:val="2"/>
   </w:num>
   <w:num w:numId="85">
-    <w:abstractNumId w:val="105"/>
+    <w:abstractNumId w:val="107"/>
   </w:num>
   <w:num w:numId="86">
-    <w:abstractNumId w:val="83"/>
+    <w:abstractNumId w:val="85"/>
   </w:num>
   <w:num w:numId="87">
-    <w:abstractNumId w:val="86"/>
+    <w:abstractNumId w:val="88"/>
   </w:num>
   <w:num w:numId="88">
-    <w:abstractNumId w:val="96"/>
+    <w:abstractNumId w:val="98"/>
   </w:num>
   <w:num w:numId="89">
-    <w:abstractNumId w:val="117"/>
+    <w:abstractNumId w:val="119"/>
   </w:num>
   <w:num w:numId="90">
-    <w:abstractNumId w:val="78"/>
+    <w:abstractNumId w:val="79"/>
   </w:num>
   <w:num w:numId="91">
-    <w:abstractNumId w:val="121"/>
+    <w:abstractNumId w:val="123"/>
   </w:num>
   <w:num w:numId="92">
-    <w:abstractNumId w:val="49"/>
+    <w:abstractNumId w:val="50"/>
   </w:num>
   <w:num w:numId="93">
-    <w:abstractNumId w:val="67"/>
+    <w:abstractNumId w:val="68"/>
   </w:num>
   <w:num w:numId="94">
-    <w:abstractNumId w:val="16"/>
+    <w:abstractNumId w:val="17"/>
   </w:num>
   <w:num w:numId="95">
-    <w:abstractNumId w:val="113"/>
+    <w:abstractNumId w:val="115"/>
   </w:num>
   <w:num w:numId="96">
-    <w:abstractNumId w:val="44"/>
+    <w:abstractNumId w:val="45"/>
   </w:num>
   <w:num w:numId="97">
     <w:abstractNumId w:val="8"/>
@@ -62795,112 +63971,118 @@
     <w:abstractNumId w:val="9"/>
   </w:num>
   <w:num w:numId="99">
-    <w:abstractNumId w:val="88"/>
+    <w:abstractNumId w:val="90"/>
   </w:num>
   <w:num w:numId="100">
-    <w:abstractNumId w:val="31"/>
+    <w:abstractNumId w:val="32"/>
   </w:num>
   <w:num w:numId="101">
     <w:abstractNumId w:val="5"/>
   </w:num>
   <w:num w:numId="102">
-    <w:abstractNumId w:val="51"/>
+    <w:abstractNumId w:val="52"/>
   </w:num>
   <w:num w:numId="103">
-    <w:abstractNumId w:val="38"/>
+    <w:abstractNumId w:val="39"/>
   </w:num>
   <w:num w:numId="104">
-    <w:abstractNumId w:val="100"/>
+    <w:abstractNumId w:val="102"/>
   </w:num>
   <w:num w:numId="105">
-    <w:abstractNumId w:val="33"/>
+    <w:abstractNumId w:val="34"/>
   </w:num>
   <w:num w:numId="106">
-    <w:abstractNumId w:val="29"/>
+    <w:abstractNumId w:val="30"/>
   </w:num>
   <w:num w:numId="107">
-    <w:abstractNumId w:val="15"/>
+    <w:abstractNumId w:val="16"/>
   </w:num>
   <w:num w:numId="108">
     <w:abstractNumId w:val="11"/>
   </w:num>
   <w:num w:numId="109">
-    <w:abstractNumId w:val="75"/>
+    <w:abstractNumId w:val="76"/>
   </w:num>
   <w:num w:numId="110">
-    <w:abstractNumId w:val="30"/>
+    <w:abstractNumId w:val="31"/>
   </w:num>
   <w:num w:numId="111">
-    <w:abstractNumId w:val="97"/>
+    <w:abstractNumId w:val="99"/>
   </w:num>
   <w:num w:numId="112">
-    <w:abstractNumId w:val="127"/>
+    <w:abstractNumId w:val="129"/>
   </w:num>
   <w:num w:numId="113">
-    <w:abstractNumId w:val="90"/>
+    <w:abstractNumId w:val="92"/>
   </w:num>
   <w:num w:numId="114">
-    <w:abstractNumId w:val="126"/>
+    <w:abstractNumId w:val="128"/>
   </w:num>
   <w:num w:numId="115">
-    <w:abstractNumId w:val="77"/>
+    <w:abstractNumId w:val="78"/>
   </w:num>
   <w:num w:numId="116">
-    <w:abstractNumId w:val="20"/>
+    <w:abstractNumId w:val="21"/>
   </w:num>
   <w:num w:numId="117">
     <w:abstractNumId w:val="0"/>
   </w:num>
   <w:num w:numId="118">
-    <w:abstractNumId w:val="22"/>
+    <w:abstractNumId w:val="23"/>
   </w:num>
   <w:num w:numId="119">
     <w:abstractNumId w:val="13"/>
   </w:num>
   <w:num w:numId="120">
-    <w:abstractNumId w:val="59"/>
+    <w:abstractNumId w:val="60"/>
   </w:num>
   <w:num w:numId="121">
+    <w:abstractNumId w:val="66"/>
+  </w:num>
+  <w:num w:numId="122">
+    <w:abstractNumId w:val="91"/>
+  </w:num>
+  <w:num w:numId="123">
+    <w:abstractNumId w:val="132"/>
+  </w:num>
+  <w:num w:numId="124">
+    <w:abstractNumId w:val="134"/>
+  </w:num>
+  <w:num w:numId="125">
+    <w:abstractNumId w:val="43"/>
+  </w:num>
+  <w:num w:numId="126">
+    <w:abstractNumId w:val="74"/>
+  </w:num>
+  <w:num w:numId="127">
+    <w:abstractNumId w:val="93"/>
+  </w:num>
+  <w:num w:numId="128">
+    <w:abstractNumId w:val="109"/>
+  </w:num>
+  <w:num w:numId="129">
+    <w:abstractNumId w:val="84"/>
+  </w:num>
+  <w:num w:numId="130">
+    <w:abstractNumId w:val="122"/>
+  </w:num>
+  <w:num w:numId="131">
     <w:abstractNumId w:val="65"/>
   </w:num>
-  <w:num w:numId="122">
-    <w:abstractNumId w:val="89"/>
+  <w:num w:numId="132">
+    <w:abstractNumId w:val="40"/>
   </w:num>
-  <w:num w:numId="123">
+  <w:num w:numId="133">
+    <w:abstractNumId w:val="81"/>
+  </w:num>
+  <w:num w:numId="134">
     <w:abstractNumId w:val="130"/>
   </w:num>
-  <w:num w:numId="124">
-    <w:abstractNumId w:val="132"/>
+  <w:num w:numId="135">
+    <w:abstractNumId w:val="80"/>
   </w:num>
-  <w:num w:numId="125">
-    <w:abstractNumId w:val="42"/>
-  </w:num>
-  <w:num w:numId="126">
-    <w:abstractNumId w:val="73"/>
-  </w:num>
-  <w:num w:numId="127">
-    <w:abstractNumId w:val="91"/>
-  </w:num>
-  <w:num w:numId="128">
-    <w:abstractNumId w:val="107"/>
-  </w:num>
-  <w:num w:numId="129">
-    <w:abstractNumId w:val="82"/>
-  </w:num>
-  <w:num w:numId="130">
-    <w:abstractNumId w:val="120"/>
-  </w:num>
-  <w:num w:numId="131">
-    <w:abstractNumId w:val="64"/>
-  </w:num>
-  <w:num w:numId="132">
-    <w:abstractNumId w:val="39"/>
-  </w:num>
-  <w:num w:numId="133">
-    <w:abstractNumId w:val="79"/>
-  </w:num>
-  <w:num w:numId="134">
-    <w:abstractNumId w:val="128"/>
+  <w:num w:numId="136">
+    <w:abstractNumId w:val="15"/>
   </w:num>
   <w:numIdMacAtCleanup w:val="126"/>
 </w:numbering>
@@ -64206,7 +65388,7 @@
 </file>
 
 <file path=customXml/itemProps1.xml><?xml version="1.0" encoding="utf-8"?>
-<ds:datastoreItem xmlns:ds="http://schemas.openxmlformats.org/officeDocument/2006/customXml" ds:itemID="{7707E526-49AC-433F-BEEA-7C8189409B79}">
+<ds:datastoreItem xmlns:ds="http://schemas.openxmlformats.org/officeDocument/2006/customXml" ds:itemID="{725B81A2-F85B-421E-B8DE-9C26566487A5}">
   <ds:schemaRefs>
     <ds:schemaRef ds:uri="http://schemas.openxmlformats.org/officeDocument/2006/bibliography"/>
   </ds:schemaRefs>

</xml_diff>

<commit_message>
Corrección del archivo de ayuda en el instalador.
</commit_message>
<xml_diff>
--- a/Carpeta del proyecto/Carpeta del proyecto.docx
+++ b/Carpeta del proyecto/Carpeta del proyecto.docx
@@ -74,7 +74,25 @@
           <w:sz w:val="60"/>
           <w:szCs w:val="60"/>
         </w:rPr>
-        <w:t>TRABAJO DE CAMPO 1</w:t>
+        <w:t xml:space="preserve">TRABAJO DE </w:t>
+      </w:r>
+      <w:r>
+        <w:rPr>
+          <w:rFonts w:ascii="Tahoma" w:hAnsi="Tahoma" w:cs="Tahoma"/>
+          <w:sz w:val="60"/>
+          <w:szCs w:val="60"/>
+        </w:rPr>
+        <w:t>DIPL</w:t>
+      </w:r>
+      <w:bookmarkStart w:id="0" w:name="_GoBack"/>
+      <w:bookmarkEnd w:id="0"/>
+      <w:r>
+        <w:rPr>
+          <w:rFonts w:ascii="Tahoma" w:hAnsi="Tahoma" w:cs="Tahoma"/>
+          <w:sz w:val="60"/>
+          <w:szCs w:val="60"/>
+        </w:rPr>
+        <w:t>OMA</w:t>
       </w:r>
     </w:p>
     <w:p>
@@ -362,7 +380,6 @@
         </w:rPr>
         <w:t xml:space="preserve">: </w:t>
       </w:r>
-      <w:proofErr w:type="spellStart"/>
       <w:r>
         <w:rPr>
           <w:rFonts w:ascii="Tahoma" w:hAnsi="Tahoma" w:cs="Tahoma"/>
@@ -372,7 +389,6 @@
         </w:rPr>
         <w:t>Battaglia</w:t>
       </w:r>
-      <w:proofErr w:type="spellEnd"/>
       <w:r>
         <w:rPr>
           <w:rFonts w:ascii="Tahoma" w:hAnsi="Tahoma" w:cs="Tahoma"/>
@@ -486,8 +502,6 @@
         </w:rPr>
         <w:t>orreto</w:t>
       </w:r>
-      <w:bookmarkStart w:id="0" w:name="_GoBack"/>
-      <w:bookmarkEnd w:id="0"/>
       <w:r>
         <w:rPr>
           <w:rFonts w:ascii="Tahoma" w:hAnsi="Tahoma" w:cs="Tahoma"/>
@@ -8022,24 +8036,11 @@
               <w:spacing w:after="0"/>
             </w:pPr>
             <w:r>
-              <w:t xml:space="preserve">Cambio de nombre de la clase </w:t>
-            </w:r>
-            <w:proofErr w:type="spellStart"/>
-            <w:r>
-              <w:t>Form</w:t>
-            </w:r>
-            <w:proofErr w:type="spellEnd"/>
-            <w:r>
-              <w:t xml:space="preserve"> a </w:t>
-            </w:r>
-            <w:proofErr w:type="spellStart"/>
-            <w:r>
-              <w:t>Form</w:t>
+              <w:t>Cambio de nombre de la clase Form a Form</w:t>
             </w:r>
             <w:r>
               <w:t>General</w:t>
             </w:r>
-            <w:proofErr w:type="spellEnd"/>
             <w:r>
               <w:t>. Algunas correcciones en la descripción detallada del producto.</w:t>
             </w:r>
@@ -8474,14 +8475,12 @@
           <w:numId w:val="1"/>
         </w:numPr>
       </w:pPr>
-      <w:proofErr w:type="spellStart"/>
       <w:r>
         <w:rPr>
           <w:u w:val="single"/>
         </w:rPr>
         <w:t>Backup</w:t>
       </w:r>
-      <w:proofErr w:type="spellEnd"/>
       <w:r>
         <w:t>: Es un proceso que se utiliza para guardar toda la información que se dispone en el sistema hasta ese momento. Se realizará una copia</w:t>
       </w:r>
@@ -8508,47 +8507,7 @@
         <w:t>Bitácora</w:t>
       </w:r>
       <w:r>
-        <w:t xml:space="preserve">: Es un registro oficial de eventos durante un período de tiempo en particular. Para los profesionales en seguridad informática es usado para registrar datos o información sobre quién, qué, cuándo, dónde y por qué (en inglés </w:t>
-      </w:r>
-      <w:proofErr w:type="spellStart"/>
-      <w:r>
-        <w:t>who</w:t>
-      </w:r>
-      <w:proofErr w:type="spellEnd"/>
-      <w:r>
-        <w:t xml:space="preserve">, </w:t>
-      </w:r>
-      <w:proofErr w:type="spellStart"/>
-      <w:r>
-        <w:t>what</w:t>
-      </w:r>
-      <w:proofErr w:type="spellEnd"/>
-      <w:r>
-        <w:t xml:space="preserve">, </w:t>
-      </w:r>
-      <w:proofErr w:type="spellStart"/>
-      <w:r>
-        <w:t>when</w:t>
-      </w:r>
-      <w:proofErr w:type="spellEnd"/>
-      <w:r>
-        <w:t xml:space="preserve">, </w:t>
-      </w:r>
-      <w:proofErr w:type="spellStart"/>
-      <w:r>
-        <w:t>where</w:t>
-      </w:r>
-      <w:proofErr w:type="spellEnd"/>
-      <w:r>
-        <w:t xml:space="preserve"> y </w:t>
-      </w:r>
-      <w:proofErr w:type="spellStart"/>
-      <w:r>
-        <w:t>why</w:t>
-      </w:r>
-      <w:proofErr w:type="spellEnd"/>
-      <w:r>
-        <w:t>, W5) ocurre un evento en un dispositivo particular o aplicación.</w:t>
+        <w:t>: Es un registro oficial de eventos durante un período de tiempo en particular. Para los profesionales en seguridad informática es usado para registrar datos o información sobre quién, qué, cuándo, dónde y por qué (en inglés who, what, when, where y why, W5) ocurre un evento en un dispositivo particular o aplicación.</w:t>
       </w:r>
     </w:p>
     <w:p>
@@ -8605,15 +8564,7 @@
         <w:t>LAN</w:t>
       </w:r>
       <w:r>
-        <w:t xml:space="preserve">: Son las siglas de Local </w:t>
-      </w:r>
-      <w:proofErr w:type="spellStart"/>
-      <w:r>
-        <w:t>Area</w:t>
-      </w:r>
-      <w:proofErr w:type="spellEnd"/>
-      <w:r>
-        <w:t xml:space="preserve"> Network. Es la interconexión de varias computadoras y periféricos. Su aplicación más extendida es la interconexión de computadoras personales y estaciones de trabajo en oficinas, fábricas, etc., para compartir recursos e intercambiar datos y aplicaciones.</w:t>
+        <w:t>: Son las siglas de Local Area Network. Es la interconexión de varias computadoras y periféricos. Su aplicación más extendida es la interconexión de computadoras personales y estaciones de trabajo en oficinas, fábricas, etc., para compartir recursos e intercambiar datos y aplicaciones.</w:t>
       </w:r>
     </w:p>
     <w:p>
@@ -8624,14 +8575,12 @@
           <w:numId w:val="1"/>
         </w:numPr>
       </w:pPr>
-      <w:proofErr w:type="spellStart"/>
       <w:r>
         <w:rPr>
           <w:u w:val="single"/>
         </w:rPr>
         <w:t>Router</w:t>
       </w:r>
-      <w:proofErr w:type="spellEnd"/>
       <w:r>
         <w:t>:</w:t>
       </w:r>
@@ -8653,14 +8602,12 @@
           <w:numId w:val="1"/>
         </w:numPr>
       </w:pPr>
-      <w:proofErr w:type="spellStart"/>
       <w:r>
         <w:rPr>
           <w:u w:val="single"/>
         </w:rPr>
         <w:t>Stakeholder</w:t>
       </w:r>
-      <w:proofErr w:type="spellEnd"/>
       <w:r>
         <w:t xml:space="preserve">: Desde el punto de vista de desarrollo de sistemas, es aquel individuo o entidad que </w:t>
       </w:r>
@@ -8683,15 +8630,7 @@
         <w:t>VPN</w:t>
       </w:r>
       <w:r>
-        <w:t xml:space="preserve">: Son las siglas de Virtual </w:t>
-      </w:r>
-      <w:proofErr w:type="spellStart"/>
-      <w:r>
-        <w:t>Private</w:t>
-      </w:r>
-      <w:proofErr w:type="spellEnd"/>
-      <w:r>
-        <w:t xml:space="preserve"> Network. Es una tecnología de red que permite una extensión de la red local sobre una red pública o no controlada, como por ejemplo Internet.</w:t>
+        <w:t>: Son las siglas de Virtual Private Network. Es una tecnología de red que permite una extensión de la red local sobre una red pública o no controlada, como por ejemplo Internet.</w:t>
       </w:r>
     </w:p>
     <w:p>
@@ -8720,15 +8659,7 @@
       <w:bookmarkStart w:id="8" w:name="_Toc25019431"/>
       <w:r>
         <w:lastRenderedPageBreak/>
-        <w:t xml:space="preserve">Descripción de </w:t>
-      </w:r>
-      <w:proofErr w:type="spellStart"/>
-      <w:r>
-        <w:t>Stakeholders</w:t>
-      </w:r>
-      <w:proofErr w:type="spellEnd"/>
-      <w:r>
-        <w:t xml:space="preserve"> y Usuarios</w:t>
+        <w:t>Descripción de Stakeholders y Usuarios</w:t>
       </w:r>
       <w:bookmarkEnd w:id="8"/>
     </w:p>
@@ -8738,14 +8669,9 @@
       </w:pPr>
       <w:bookmarkStart w:id="9" w:name="_Toc25019432"/>
       <w:r>
-        <w:t xml:space="preserve">Resumen de </w:t>
-      </w:r>
-      <w:proofErr w:type="spellStart"/>
-      <w:r>
-        <w:t>Stakeholders</w:t>
+        <w:t>Resumen de Stakeholders</w:t>
       </w:r>
       <w:bookmarkEnd w:id="9"/>
-      <w:proofErr w:type="spellEnd"/>
     </w:p>
     <w:p>
       <w:r>
@@ -8987,14 +8913,12 @@
                 <w:b/>
               </w:rPr>
             </w:pPr>
-            <w:proofErr w:type="spellStart"/>
             <w:r>
               <w:rPr>
                 <w:b/>
               </w:rPr>
               <w:t>Stakeholder</w:t>
             </w:r>
-            <w:proofErr w:type="spellEnd"/>
           </w:p>
         </w:tc>
       </w:tr>
@@ -9050,15 +8974,7 @@
               <w:spacing w:after="0"/>
             </w:pPr>
             <w:r>
-              <w:t xml:space="preserve">- </w:t>
-            </w:r>
-            <w:proofErr w:type="spellStart"/>
-            <w:r>
-              <w:t>etc</w:t>
-            </w:r>
-            <w:proofErr w:type="spellEnd"/>
-            <w:r>
-              <w:t>…</w:t>
+              <w:t>- etc…</w:t>
             </w:r>
           </w:p>
         </w:tc>
@@ -9227,14 +9143,9 @@
       </w:pPr>
       <w:bookmarkStart w:id="11" w:name="_Toc25019434"/>
       <w:r>
-        <w:t xml:space="preserve">Perfil de los </w:t>
-      </w:r>
-      <w:proofErr w:type="spellStart"/>
-      <w:r>
-        <w:t>Stakeholders</w:t>
+        <w:t>Perfil de los Stakeholders</w:t>
       </w:r>
       <w:bookmarkEnd w:id="11"/>
-      <w:proofErr w:type="spellEnd"/>
     </w:p>
     <w:p>
       <w:r>
@@ -9392,15 +9303,7 @@
               <w:spacing w:after="0"/>
             </w:pPr>
             <w:r>
-              <w:t xml:space="preserve">Encargado de mostrar las necesidades de cada usuario del sistema. Además, </w:t>
-            </w:r>
-            <w:proofErr w:type="gramStart"/>
-            <w:r>
-              <w:t>lleva  a</w:t>
-            </w:r>
-            <w:proofErr w:type="gramEnd"/>
-            <w:r>
-              <w:t xml:space="preserve"> cabo un seguimiento del desarrollo del proyecto y aprobación de los requisitos y funcionalidades del sistema.</w:t>
+              <w:t>Encargado de mostrar las necesidades de cada usuario del sistema. Además, lleva  a cabo un seguimiento del desarrollo del proyecto y aprobación de los requisitos y funcionalidades del sistema.</w:t>
             </w:r>
           </w:p>
         </w:tc>
@@ -11882,7 +11785,6 @@
                 <w:lang w:eastAsia="es-AR"/>
               </w:rPr>
             </w:pPr>
-            <w:proofErr w:type="spellStart"/>
             <w:r>
               <w:rPr>
                 <w:rFonts w:ascii="Calibri" w:hAnsi="Calibri" w:cs="Calibri"/>
@@ -11891,7 +11793,6 @@
               </w:rPr>
               <w:t>Quad-core</w:t>
             </w:r>
-            <w:proofErr w:type="spellEnd"/>
             <w:r>
               <w:rPr>
                 <w:rFonts w:ascii="Calibri" w:hAnsi="Calibri" w:cs="Calibri"/>
@@ -12028,7 +11929,6 @@
               </w:rPr>
               <w:t>DDR3 Dual-</w:t>
             </w:r>
-            <w:proofErr w:type="spellStart"/>
             <w:r>
               <w:rPr>
                 <w:rFonts w:ascii="Calibri" w:hAnsi="Calibri" w:cs="Calibri"/>
@@ -12037,7 +11937,6 @@
               </w:rPr>
               <w:t>Channel</w:t>
             </w:r>
-            <w:proofErr w:type="spellEnd"/>
             <w:r>
               <w:rPr>
                 <w:rFonts w:ascii="Calibri" w:hAnsi="Calibri" w:cs="Calibri"/>
@@ -12300,18 +12199,8 @@
                 <w:color w:val="000000"/>
                 <w:lang w:eastAsia="es-AR"/>
               </w:rPr>
-              <w:t xml:space="preserve">1024 x 768 </w:t>
-            </w:r>
-            <w:proofErr w:type="spellStart"/>
-            <w:r>
-              <w:rPr>
-                <w:rFonts w:ascii="Calibri" w:hAnsi="Calibri" w:cs="Calibri"/>
-                <w:color w:val="000000"/>
-                <w:lang w:eastAsia="es-AR"/>
-              </w:rPr>
-              <w:t>px</w:t>
-            </w:r>
-            <w:proofErr w:type="spellEnd"/>
+              <w:t>1024 x 768 px</w:t>
+            </w:r>
           </w:p>
         </w:tc>
       </w:tr>
@@ -13242,45 +13131,13 @@
     <w:p>
       <w:r>
         <w:tab/>
-        <w:t xml:space="preserve">En cuanto a la conectividad, los </w:t>
-      </w:r>
-      <w:proofErr w:type="spellStart"/>
-      <w:r>
-        <w:t>routers</w:t>
-      </w:r>
-      <w:proofErr w:type="spellEnd"/>
-      <w:r>
-        <w:t xml:space="preserve"> y la conexión a internet permitirán la comunicación de las computadoras entre sí, y el acceso de las mismas al servidor central. En la casa central será necesario agregar un </w:t>
-      </w:r>
-      <w:proofErr w:type="spellStart"/>
-      <w:r>
-        <w:t>switch</w:t>
-      </w:r>
-      <w:proofErr w:type="spellEnd"/>
-      <w:r>
-        <w:t xml:space="preserve"> de </w:t>
+        <w:t xml:space="preserve">En cuanto a la conectividad, los routers y la conexión a internet permitirán la comunicación de las computadoras entre sí, y el acceso de las mismas al servidor central. En la casa central será necesario agregar un switch de </w:t>
       </w:r>
       <w:r>
         <w:t>8</w:t>
       </w:r>
       <w:r>
-        <w:t xml:space="preserve"> bocas, </w:t>
-      </w:r>
-      <w:proofErr w:type="gramStart"/>
-      <w:r>
-        <w:t>ya que</w:t>
-      </w:r>
-      <w:proofErr w:type="gramEnd"/>
-      <w:r>
-        <w:t xml:space="preserve"> al agregar el servidor, el </w:t>
-      </w:r>
-      <w:proofErr w:type="spellStart"/>
-      <w:r>
-        <w:t>router</w:t>
-      </w:r>
-      <w:proofErr w:type="spellEnd"/>
-      <w:r>
-        <w:t xml:space="preserve"> no alcanza con sus 4 bocas disponibles para las </w:t>
+        <w:t xml:space="preserve"> bocas, ya que al agregar el servidor, el router no alcanza con sus 4 bocas disponibles para las </w:t>
       </w:r>
       <w:r>
         <w:t>4</w:t>
@@ -13460,15 +13317,7 @@
     <w:p>
       <w:r>
         <w:tab/>
-        <w:t xml:space="preserve">En cuanto a la seguridad del sistema, registro de accesos, </w:t>
-      </w:r>
-      <w:proofErr w:type="spellStart"/>
-      <w:r>
-        <w:t>backups</w:t>
-      </w:r>
-      <w:proofErr w:type="spellEnd"/>
-      <w:r>
-        <w:t xml:space="preserve"> de la base de datos, el sistema contará con formas sencillas y amigables de acceder a dichas opciones, por lo que no se verán complicaciones al realizarlas.</w:t>
+        <w:t>En cuanto a la seguridad del sistema, registro de accesos, backups de la base de datos, el sistema contará con formas sencillas y amigables de acceder a dichas opciones, por lo que no se verán complicaciones al realizarlas.</w:t>
       </w:r>
     </w:p>
     <w:p>
@@ -13571,15 +13420,7 @@
         <w:t>La ayuda en línea será en formato</w:t>
       </w:r>
       <w:r>
-        <w:t xml:space="preserve"> de archivo de ayuda HTML compilado (extensión </w:t>
-      </w:r>
-      <w:proofErr w:type="spellStart"/>
-      <w:r>
-        <w:t>chm</w:t>
-      </w:r>
-      <w:proofErr w:type="spellEnd"/>
-      <w:r>
-        <w:t>)</w:t>
+        <w:t xml:space="preserve"> de archivo de ayuda HTML compilado (extensión chm)</w:t>
       </w:r>
       <w:r>
         <w:t xml:space="preserve"> </w:t>
@@ -13629,15 +13470,7 @@
         <w:t>El fichero Léame se copiará al equipo cuando se ejecute el archivo de instalación del sistema.</w:t>
       </w:r>
       <w:r>
-        <w:t xml:space="preserve"> Una vez finalizada la instalación, se encontrará el archivo Léame (en formato .</w:t>
-      </w:r>
-      <w:proofErr w:type="spellStart"/>
-      <w:r>
-        <w:t>txt</w:t>
-      </w:r>
-      <w:proofErr w:type="spellEnd"/>
-      <w:r>
-        <w:t>) dentro de la carpeta donde el sistema fue instalado.</w:t>
+        <w:t xml:space="preserve"> Una vez finalizada la instalación, se encontrará el archivo Léame (en formato .txt) dentro de la carpeta donde el sistema fue instalado.</w:t>
       </w:r>
     </w:p>
     <w:p>
@@ -13716,13 +13549,8 @@
         </w:numPr>
       </w:pPr>
       <w:r>
-        <w:t>CU002 – Log-</w:t>
-      </w:r>
-      <w:proofErr w:type="spellStart"/>
-      <w:r>
-        <w:t>out</w:t>
-      </w:r>
-      <w:proofErr w:type="spellEnd"/>
+        <w:t>CU002 – Log-out</w:t>
+      </w:r>
     </w:p>
     <w:p>
       <w:pPr>
@@ -13745,13 +13573,8 @@
         </w:numPr>
       </w:pPr>
       <w:r>
-        <w:t xml:space="preserve">CU004 – Realizar </w:t>
-      </w:r>
-      <w:proofErr w:type="spellStart"/>
-      <w:r>
-        <w:t>backup</w:t>
-      </w:r>
-      <w:proofErr w:type="spellEnd"/>
+        <w:t>CU004 – Realizar backup</w:t>
+      </w:r>
     </w:p>
     <w:p>
       <w:pPr>
@@ -13762,13 +13585,8 @@
         </w:numPr>
       </w:pPr>
       <w:r>
-        <w:t xml:space="preserve">CU005 – Restaurar </w:t>
-      </w:r>
-      <w:proofErr w:type="spellStart"/>
-      <w:r>
-        <w:t>backup</w:t>
-      </w:r>
-      <w:proofErr w:type="spellEnd"/>
+        <w:t>CU005 – Restaurar backup</w:t>
+      </w:r>
     </w:p>
     <w:p>
       <w:pPr>
@@ -14910,11 +14728,9 @@
       <w:pPr>
         <w:pStyle w:val="SubttuloCU"/>
       </w:pPr>
-      <w:proofErr w:type="spellStart"/>
       <w:r>
         <w:t>Poscondiciones</w:t>
       </w:r>
-      <w:proofErr w:type="spellEnd"/>
     </w:p>
     <w:p>
       <w:pPr>
@@ -15726,14 +15542,9 @@
       </w:pPr>
       <w:bookmarkStart w:id="47" w:name="_Toc25019469"/>
       <w:r>
-        <w:t>CU002 – Log-</w:t>
-      </w:r>
-      <w:proofErr w:type="spellStart"/>
-      <w:r>
-        <w:t>out</w:t>
+        <w:t>CU002 – Log-out</w:t>
       </w:r>
       <w:bookmarkEnd w:id="47"/>
-      <w:proofErr w:type="spellEnd"/>
     </w:p>
     <w:p>
       <w:pPr>
@@ -16142,11 +15953,9 @@
       <w:pPr>
         <w:pStyle w:val="SubttuloCU"/>
       </w:pPr>
-      <w:proofErr w:type="spellStart"/>
       <w:r>
         <w:t>Poscondiciones</w:t>
       </w:r>
-      <w:proofErr w:type="spellEnd"/>
     </w:p>
     <w:p>
       <w:pPr>
@@ -16960,11 +16769,9 @@
       <w:pPr>
         <w:pStyle w:val="SubttuloCU"/>
       </w:pPr>
-      <w:proofErr w:type="spellStart"/>
       <w:r>
         <w:t>Poscondiciones</w:t>
       </w:r>
-      <w:proofErr w:type="spellEnd"/>
     </w:p>
     <w:p>
       <w:pPr>
@@ -17505,14 +17312,9 @@
         <w:t>CU00</w:t>
       </w:r>
       <w:r>
-        <w:t xml:space="preserve">4 – Realizar </w:t>
-      </w:r>
-      <w:proofErr w:type="spellStart"/>
-      <w:r>
-        <w:t>backup</w:t>
+        <w:t>4 – Realizar backup</w:t>
       </w:r>
       <w:bookmarkEnd w:id="49"/>
-      <w:proofErr w:type="spellEnd"/>
     </w:p>
     <w:p>
       <w:pPr>
@@ -17825,15 +17627,7 @@
     <w:p>
       <w:r>
         <w:tab/>
-        <w:t xml:space="preserve">El administrador realizará un </w:t>
-      </w:r>
-      <w:proofErr w:type="spellStart"/>
-      <w:r>
-        <w:t>backup</w:t>
-      </w:r>
-      <w:proofErr w:type="spellEnd"/>
-      <w:r>
-        <w:t xml:space="preserve"> (copia de seguridad) de la base de datos.</w:t>
+        <w:t>El administrador realizará un backup (copia de seguridad) de la base de datos.</w:t>
       </w:r>
     </w:p>
     <w:p>
@@ -17872,11 +17666,9 @@
       <w:pPr>
         <w:pStyle w:val="SubttuloCU"/>
       </w:pPr>
-      <w:proofErr w:type="spellStart"/>
       <w:r>
         <w:t>Poscondiciones</w:t>
       </w:r>
-      <w:proofErr w:type="spellEnd"/>
     </w:p>
     <w:p>
       <w:pPr>
@@ -18160,15 +17952,7 @@
         <w:t>5</w:t>
       </w:r>
       <w:r>
-        <w:t xml:space="preserve"> del flujo normal el usuario no hubiere seleccionado la ubicación para guardar el archivo de </w:t>
-      </w:r>
-      <w:proofErr w:type="spellStart"/>
-      <w:r>
-        <w:t>backup</w:t>
-      </w:r>
-      <w:proofErr w:type="spellEnd"/>
-      <w:r>
-        <w:t>, el sistema le informa al administrador que debe hacerlo para poder continuar.</w:t>
+        <w:t xml:space="preserve"> del flujo normal el usuario no hubiere seleccionado la ubicación para guardar el archivo de backup, el sistema le informa al administrador que debe hacerlo para poder continuar.</w:t>
       </w:r>
     </w:p>
     <w:p>
@@ -18511,14 +18295,9 @@
         <w:t>CU00</w:t>
       </w:r>
       <w:r>
-        <w:t xml:space="preserve">5 – Restaurar </w:t>
-      </w:r>
-      <w:proofErr w:type="spellStart"/>
-      <w:r>
-        <w:t>backup</w:t>
+        <w:t>5 – Restaurar backup</w:t>
       </w:r>
       <w:bookmarkEnd w:id="50"/>
-      <w:proofErr w:type="spellEnd"/>
     </w:p>
     <w:p>
       <w:pPr>
@@ -18823,15 +18602,7 @@
     <w:p>
       <w:r>
         <w:tab/>
-        <w:t xml:space="preserve">El administrador restaurará un </w:t>
-      </w:r>
-      <w:proofErr w:type="spellStart"/>
-      <w:r>
-        <w:t>backup</w:t>
-      </w:r>
-      <w:proofErr w:type="spellEnd"/>
-      <w:r>
-        <w:t xml:space="preserve"> (copia de seguridad) de la base de datos que haya realizado previamente.</w:t>
+        <w:t>El administrador restaurará un backup (copia de seguridad) de la base de datos que haya realizado previamente.</w:t>
       </w:r>
     </w:p>
     <w:p>
@@ -18875,26 +18646,16 @@
         </w:numPr>
       </w:pPr>
       <w:r>
-        <w:t xml:space="preserve">El administrador deberá poseer un archivo de </w:t>
-      </w:r>
-      <w:proofErr w:type="spellStart"/>
-      <w:r>
-        <w:t>backup</w:t>
-      </w:r>
-      <w:proofErr w:type="spellEnd"/>
-      <w:r>
-        <w:t xml:space="preserve"> previamente realizado por el sistema.</w:t>
+        <w:t>El administrador deberá poseer un archivo de backup previamente realizado por el sistema.</w:t>
       </w:r>
     </w:p>
     <w:p>
       <w:pPr>
         <w:pStyle w:val="SubttuloCU"/>
       </w:pPr>
-      <w:proofErr w:type="spellStart"/>
       <w:r>
         <w:t>Poscondiciones</w:t>
       </w:r>
-      <w:proofErr w:type="spellEnd"/>
     </w:p>
     <w:p>
       <w:pPr>
@@ -18905,15 +18666,7 @@
         </w:numPr>
       </w:pPr>
       <w:r>
-        <w:t xml:space="preserve">La base de datos queda restaurada con los datos que contiene el </w:t>
-      </w:r>
-      <w:proofErr w:type="spellStart"/>
-      <w:r>
-        <w:t>backup</w:t>
-      </w:r>
-      <w:proofErr w:type="spellEnd"/>
-      <w:r>
-        <w:t xml:space="preserve"> usado.</w:t>
+        <w:t>La base de datos queda restaurada con los datos que contiene el backup usado.</w:t>
       </w:r>
     </w:p>
     <w:p>
@@ -19103,15 +18856,7 @@
         </w:numPr>
       </w:pPr>
       <w:r>
-        <w:t xml:space="preserve">El sistema muestra una pantalla para seleccionar el archivo de </w:t>
-      </w:r>
-      <w:proofErr w:type="spellStart"/>
-      <w:r>
-        <w:t>backup</w:t>
-      </w:r>
-      <w:proofErr w:type="spellEnd"/>
-      <w:r>
-        <w:t xml:space="preserve"> que se usará para la restauración.</w:t>
+        <w:t>El sistema muestra una pantalla para seleccionar el archivo de backup que se usará para la restauración.</w:t>
       </w:r>
     </w:p>
     <w:p>
@@ -19123,15 +18868,7 @@
         </w:numPr>
       </w:pPr>
       <w:r>
-        <w:t xml:space="preserve">El administrador selecciona el archivo de </w:t>
-      </w:r>
-      <w:proofErr w:type="spellStart"/>
-      <w:r>
-        <w:t>backup</w:t>
-      </w:r>
-      <w:proofErr w:type="spellEnd"/>
-      <w:r>
-        <w:t xml:space="preserve"> y presiona el botón Abrir.</w:t>
+        <w:t>El administrador selecciona el archivo de backup y presiona el botón Abrir.</w:t>
       </w:r>
     </w:p>
     <w:p>
@@ -19143,15 +18880,7 @@
         </w:numPr>
       </w:pPr>
       <w:r>
-        <w:t xml:space="preserve">El sistema cierra la ventana para elegir el archivo de </w:t>
-      </w:r>
-      <w:proofErr w:type="spellStart"/>
-      <w:r>
-        <w:t>backup</w:t>
-      </w:r>
-      <w:proofErr w:type="spellEnd"/>
-      <w:r>
-        <w:t>.</w:t>
+        <w:t>El sistema cierra la ventana para elegir el archivo de backup.</w:t>
       </w:r>
     </w:p>
     <w:p>
@@ -19211,15 +18940,7 @@
         </w:numPr>
       </w:pPr>
       <w:r>
-        <w:t xml:space="preserve">El sistema restaura la base de datos con lo que hay en el archivo de </w:t>
-      </w:r>
-      <w:proofErr w:type="spellStart"/>
-      <w:r>
-        <w:t>backup</w:t>
-      </w:r>
-      <w:proofErr w:type="spellEnd"/>
-      <w:r>
-        <w:t xml:space="preserve"> seleccionado por el administrador.</w:t>
+        <w:t>El sistema restaura la base de datos con lo que hay en el archivo de backup seleccionado por el administrador.</w:t>
       </w:r>
     </w:p>
     <w:p>
@@ -19273,13 +18994,8 @@
         <w:t>cierra la sesión del usuario (</w:t>
       </w:r>
       <w:r>
-        <w:t>CU002 – Log-</w:t>
-      </w:r>
-      <w:proofErr w:type="spellStart"/>
-      <w:r>
-        <w:t>out</w:t>
-      </w:r>
-      <w:proofErr w:type="spellEnd"/>
+        <w:t>CU002 – Log-out</w:t>
+      </w:r>
       <w:r>
         <w:t>)</w:t>
       </w:r>
@@ -19305,15 +19021,7 @@
         </w:numPr>
       </w:pPr>
       <w:r>
-        <w:t xml:space="preserve">Si en el paso 8 del flujo normal el usuario no hubiere seleccionado el archivo de </w:t>
-      </w:r>
-      <w:proofErr w:type="spellStart"/>
-      <w:r>
-        <w:t>backup</w:t>
-      </w:r>
-      <w:proofErr w:type="spellEnd"/>
-      <w:r>
-        <w:t xml:space="preserve"> a restaurar, el sistema le informa al administrador que debe hacerlo para poder continuar.</w:t>
+        <w:t>Si en el paso 8 del flujo normal el usuario no hubiere seleccionado el archivo de backup a restaurar, el sistema le informa al administrador que debe hacerlo para poder continuar.</w:t>
       </w:r>
     </w:p>
     <w:p>
@@ -19943,11 +19651,9 @@
       <w:pPr>
         <w:pStyle w:val="SubttuloCU"/>
       </w:pPr>
-      <w:proofErr w:type="spellStart"/>
       <w:r>
         <w:t>Poscondiciones</w:t>
       </w:r>
-      <w:proofErr w:type="spellEnd"/>
     </w:p>
     <w:p>
       <w:pPr>
@@ -20832,11 +20538,9 @@
       <w:pPr>
         <w:pStyle w:val="SubttuloCU"/>
       </w:pPr>
-      <w:proofErr w:type="spellStart"/>
       <w:r>
         <w:t>Poscondiciones</w:t>
       </w:r>
-      <w:proofErr w:type="spellEnd"/>
     </w:p>
     <w:p>
       <w:pPr>
@@ -20887,15 +20591,7 @@
         </w:numPr>
       </w:pPr>
       <w:r>
-        <w:t>No podrá modificarse el idioma por defecto (</w:t>
-      </w:r>
-      <w:proofErr w:type="gramStart"/>
-      <w:r>
-        <w:t>Español</w:t>
-      </w:r>
-      <w:proofErr w:type="gramEnd"/>
-      <w:r>
-        <w:t>).</w:t>
+        <w:t>No podrá modificarse el idioma por defecto (Español).</w:t>
       </w:r>
     </w:p>
     <w:p>
@@ -21820,11 +21516,9 @@
       <w:pPr>
         <w:pStyle w:val="SubttuloCU"/>
       </w:pPr>
-      <w:proofErr w:type="spellStart"/>
       <w:r>
         <w:t>Poscondiciones</w:t>
       </w:r>
-      <w:proofErr w:type="spellEnd"/>
     </w:p>
     <w:p>
       <w:pPr>
@@ -22846,11 +22540,9 @@
       <w:pPr>
         <w:pStyle w:val="SubttuloCU"/>
       </w:pPr>
-      <w:proofErr w:type="spellStart"/>
       <w:r>
         <w:t>Poscondiciones</w:t>
       </w:r>
-      <w:proofErr w:type="spellEnd"/>
     </w:p>
     <w:p>
       <w:pPr>
@@ -23653,11 +23345,9 @@
       <w:pPr>
         <w:pStyle w:val="SubttuloCU"/>
       </w:pPr>
-      <w:proofErr w:type="spellStart"/>
       <w:r>
         <w:t>Poscondiciones</w:t>
       </w:r>
-      <w:proofErr w:type="spellEnd"/>
     </w:p>
     <w:p>
       <w:pPr>
@@ -24621,11 +24311,9 @@
       <w:pPr>
         <w:pStyle w:val="SubttuloCU"/>
       </w:pPr>
-      <w:proofErr w:type="spellStart"/>
       <w:r>
         <w:t>Poscondiciones</w:t>
       </w:r>
-      <w:proofErr w:type="spellEnd"/>
     </w:p>
     <w:p>
       <w:pPr>
@@ -25535,11 +25223,9 @@
       <w:pPr>
         <w:pStyle w:val="SubttuloCU"/>
       </w:pPr>
-      <w:proofErr w:type="spellStart"/>
       <w:r>
         <w:t>Poscondiciones</w:t>
       </w:r>
-      <w:proofErr w:type="spellEnd"/>
     </w:p>
     <w:p>
       <w:pPr>
@@ -26417,11 +26103,9 @@
       <w:pPr>
         <w:pStyle w:val="SubttuloCU"/>
       </w:pPr>
-      <w:proofErr w:type="spellStart"/>
       <w:r>
         <w:t>Poscondiciones</w:t>
       </w:r>
-      <w:proofErr w:type="spellEnd"/>
     </w:p>
     <w:p>
       <w:pPr>
@@ -27217,11 +26901,9 @@
       <w:pPr>
         <w:pStyle w:val="SubttuloCU"/>
       </w:pPr>
-      <w:proofErr w:type="spellStart"/>
       <w:r>
         <w:t>Poscondiciones</w:t>
       </w:r>
-      <w:proofErr w:type="spellEnd"/>
     </w:p>
     <w:p>
       <w:pPr>
@@ -27413,15 +27095,7 @@
         </w:numPr>
       </w:pPr>
       <w:r>
-        <w:t xml:space="preserve">El sistema completa los datos del perfil seleccionado en el panel de detalles en modo solo lectura, mostrando en forma de árbol todos los permisos y </w:t>
-      </w:r>
-      <w:proofErr w:type="spellStart"/>
-      <w:r>
-        <w:t>sub-perfiles</w:t>
-      </w:r>
-      <w:proofErr w:type="spellEnd"/>
-      <w:r>
-        <w:t xml:space="preserve"> que contiene el perfil seleccionado.</w:t>
+        <w:t>El sistema completa los datos del perfil seleccionado en el panel de detalles en modo solo lectura, mostrando en forma de árbol todos los permisos y sub-perfiles que contiene el perfil seleccionado.</w:t>
       </w:r>
     </w:p>
     <w:p>
@@ -27982,11 +27656,9 @@
       <w:pPr>
         <w:pStyle w:val="SubttuloCU"/>
       </w:pPr>
-      <w:proofErr w:type="spellStart"/>
       <w:r>
         <w:t>Poscondiciones</w:t>
       </w:r>
-      <w:proofErr w:type="spellEnd"/>
     </w:p>
     <w:p>
       <w:pPr>
@@ -28918,11 +28590,9 @@
       <w:pPr>
         <w:pStyle w:val="SubttuloCU"/>
       </w:pPr>
-      <w:proofErr w:type="spellStart"/>
       <w:r>
         <w:t>Poscondiciones</w:t>
       </w:r>
-      <w:proofErr w:type="spellEnd"/>
     </w:p>
     <w:p>
       <w:pPr>
@@ -29862,11 +29532,9 @@
       <w:pPr>
         <w:pStyle w:val="SubttuloCU"/>
       </w:pPr>
-      <w:proofErr w:type="spellStart"/>
       <w:r>
         <w:t>Poscondiciones</w:t>
       </w:r>
-      <w:proofErr w:type="spellEnd"/>
     </w:p>
     <w:p>
       <w:pPr>
@@ -30765,11 +30433,9 @@
       <w:pPr>
         <w:pStyle w:val="SubttuloCU"/>
       </w:pPr>
-      <w:proofErr w:type="spellStart"/>
       <w:r>
         <w:t>Poscondiciones</w:t>
       </w:r>
-      <w:proofErr w:type="spellEnd"/>
     </w:p>
     <w:p>
       <w:pPr>
@@ -31526,11 +31192,9 @@
       <w:pPr>
         <w:pStyle w:val="SubttuloCU"/>
       </w:pPr>
-      <w:proofErr w:type="spellStart"/>
       <w:r>
         <w:t>Poscondiciones</w:t>
       </w:r>
-      <w:proofErr w:type="spellEnd"/>
     </w:p>
     <w:p>
       <w:pPr>
@@ -32272,11 +31936,9 @@
       <w:pPr>
         <w:pStyle w:val="SubttuloCU"/>
       </w:pPr>
-      <w:proofErr w:type="spellStart"/>
       <w:r>
         <w:t>Poscondiciones</w:t>
       </w:r>
-      <w:proofErr w:type="spellEnd"/>
     </w:p>
     <w:p>
       <w:pPr>
@@ -33032,11 +32694,9 @@
       <w:pPr>
         <w:pStyle w:val="SubttuloCU"/>
       </w:pPr>
-      <w:proofErr w:type="spellStart"/>
       <w:r>
         <w:t>Poscondiciones</w:t>
       </w:r>
-      <w:proofErr w:type="spellEnd"/>
     </w:p>
     <w:p>
       <w:pPr>
@@ -33759,11 +33419,9 @@
       <w:pPr>
         <w:pStyle w:val="SubttuloCU"/>
       </w:pPr>
-      <w:proofErr w:type="spellStart"/>
       <w:r>
         <w:t>Poscondiciones</w:t>
       </w:r>
-      <w:proofErr w:type="spellEnd"/>
     </w:p>
     <w:p>
       <w:pPr>
@@ -34507,11 +34165,9 @@
       <w:pPr>
         <w:pStyle w:val="SubttuloCU"/>
       </w:pPr>
-      <w:proofErr w:type="spellStart"/>
       <w:r>
         <w:t>Poscondiciones</w:t>
       </w:r>
-      <w:proofErr w:type="spellEnd"/>
     </w:p>
     <w:p>
       <w:pPr>
@@ -35528,11 +35184,9 @@
       <w:pPr>
         <w:pStyle w:val="SubttuloCU"/>
       </w:pPr>
-      <w:proofErr w:type="spellStart"/>
       <w:r>
         <w:t>Poscondiciones</w:t>
       </w:r>
-      <w:proofErr w:type="spellEnd"/>
     </w:p>
     <w:p>
       <w:pPr>
@@ -35757,15 +35411,7 @@
         </w:numPr>
       </w:pPr>
       <w:r>
-        <w:t xml:space="preserve">El sistema calcula, para cada franja horaria de 2 </w:t>
-      </w:r>
-      <w:proofErr w:type="spellStart"/>
-      <w:r>
-        <w:t>hs</w:t>
-      </w:r>
-      <w:proofErr w:type="spellEnd"/>
-      <w:r>
-        <w:t xml:space="preserve">., </w:t>
+        <w:t xml:space="preserve">El sistema calcula, para cada franja horaria de 2 hs., </w:t>
       </w:r>
       <w:r>
         <w:t>un promedio de qué tan llenos estuvieron</w:t>
@@ -35783,15 +35429,7 @@
         </w:numPr>
       </w:pPr>
       <w:r>
-        <w:t xml:space="preserve">El sistema calcula, para cada franja horaria de 2 </w:t>
-      </w:r>
-      <w:proofErr w:type="spellStart"/>
-      <w:r>
-        <w:t>hs</w:t>
-      </w:r>
-      <w:proofErr w:type="spellEnd"/>
-      <w:r>
-        <w:t>., el promedio de la frecuencia horaria utilizada teniendo en cuenta el “peso” asignado a cada viaje.</w:t>
+        <w:t>El sistema calcula, para cada franja horaria de 2 hs., el promedio de la frecuencia horaria utilizada teniendo en cuenta el “peso” asignado a cada viaje.</w:t>
       </w:r>
     </w:p>
     <w:p>
@@ -36544,11 +36182,9 @@
       <w:pPr>
         <w:pStyle w:val="SubttuloCU"/>
       </w:pPr>
-      <w:proofErr w:type="spellStart"/>
       <w:r>
         <w:t>Poscondiciones</w:t>
       </w:r>
-      <w:proofErr w:type="spellEnd"/>
     </w:p>
     <w:p>
       <w:pPr>
@@ -37522,11 +37158,9 @@
       <w:pPr>
         <w:pStyle w:val="SubttuloCU"/>
       </w:pPr>
-      <w:proofErr w:type="spellStart"/>
       <w:r>
         <w:t>Poscondiciones</w:t>
       </w:r>
-      <w:proofErr w:type="spellEnd"/>
     </w:p>
     <w:p>
       <w:pPr>
@@ -38318,11 +37952,9 @@
       <w:pPr>
         <w:pStyle w:val="SubttuloCU"/>
       </w:pPr>
-      <w:proofErr w:type="spellStart"/>
       <w:r>
         <w:t>Poscondiciones</w:t>
       </w:r>
-      <w:proofErr w:type="spellEnd"/>
     </w:p>
     <w:p>
       <w:pPr>
@@ -39122,11 +38754,9 @@
       <w:pPr>
         <w:pStyle w:val="SubttuloCU"/>
       </w:pPr>
-      <w:proofErr w:type="spellStart"/>
       <w:r>
         <w:t>Poscondiciones</w:t>
       </w:r>
-      <w:proofErr w:type="spellEnd"/>
     </w:p>
     <w:p>
       <w:pPr>
@@ -39881,11 +39511,9 @@
       <w:pPr>
         <w:pStyle w:val="SubttuloCU"/>
       </w:pPr>
-      <w:proofErr w:type="spellStart"/>
       <w:r>
         <w:t>Poscondiciones</w:t>
       </w:r>
-      <w:proofErr w:type="spellEnd"/>
     </w:p>
     <w:p>
       <w:pPr>
@@ -40046,15 +39674,7 @@
         <w:t xml:space="preserve">El sistema verifica </w:t>
       </w:r>
       <w:r>
-        <w:t xml:space="preserve">que el usuario </w:t>
-      </w:r>
-      <w:proofErr w:type="spellStart"/>
-      <w:r>
-        <w:t>logueado</w:t>
-      </w:r>
-      <w:proofErr w:type="spellEnd"/>
-      <w:r>
-        <w:t xml:space="preserve"> tenga permisos para ver alertas de insuficiencia</w:t>
+        <w:t>que el usuario logueado tenga permisos para ver alertas de insuficiencia</w:t>
       </w:r>
       <w:r>
         <w:t>.</w:t>
@@ -40662,11 +40282,9 @@
       <w:pPr>
         <w:pStyle w:val="SubttuloCU"/>
       </w:pPr>
-      <w:proofErr w:type="spellStart"/>
       <w:r>
         <w:t>Poscondiciones</w:t>
       </w:r>
-      <w:proofErr w:type="spellEnd"/>
     </w:p>
     <w:p>
       <w:pPr>
@@ -41430,11 +41048,9 @@
       <w:pPr>
         <w:pStyle w:val="SubttuloCU"/>
       </w:pPr>
-      <w:proofErr w:type="spellStart"/>
       <w:r>
         <w:t>Poscondiciones</w:t>
       </w:r>
-      <w:proofErr w:type="spellEnd"/>
     </w:p>
     <w:p>
       <w:pPr>
@@ -42309,11 +41925,9 @@
       <w:pPr>
         <w:pStyle w:val="SubttuloCU"/>
       </w:pPr>
-      <w:proofErr w:type="spellStart"/>
       <w:r>
         <w:t>Poscondiciones</w:t>
       </w:r>
-      <w:proofErr w:type="spellEnd"/>
     </w:p>
     <w:p>
       <w:pPr>
@@ -43182,11 +42796,9 @@
       <w:pPr>
         <w:pStyle w:val="SubttuloCU"/>
       </w:pPr>
-      <w:proofErr w:type="spellStart"/>
       <w:r>
         <w:t>Poscondiciones</w:t>
       </w:r>
-      <w:proofErr w:type="spellEnd"/>
     </w:p>
     <w:p>
       <w:pPr>
@@ -44005,11 +43617,9 @@
       <w:pPr>
         <w:pStyle w:val="SubttuloCU"/>
       </w:pPr>
-      <w:proofErr w:type="spellStart"/>
       <w:r>
         <w:t>Poscondiciones</w:t>
       </w:r>
-      <w:proofErr w:type="spellEnd"/>
     </w:p>
     <w:p>
       <w:pPr>
@@ -44759,11 +44369,9 @@
       <w:pPr>
         <w:pStyle w:val="SubttuloCU"/>
       </w:pPr>
-      <w:proofErr w:type="spellStart"/>
       <w:r>
         <w:t>Poscondiciones</w:t>
       </w:r>
-      <w:proofErr w:type="spellEnd"/>
     </w:p>
     <w:p>
       <w:pPr>
@@ -45635,11 +45243,9 @@
       <w:pPr>
         <w:pStyle w:val="SubttuloCU"/>
       </w:pPr>
-      <w:proofErr w:type="spellStart"/>
       <w:r>
         <w:t>Poscondiciones</w:t>
       </w:r>
-      <w:proofErr w:type="spellEnd"/>
     </w:p>
     <w:p>
       <w:pPr>
@@ -46508,11 +46114,9 @@
       <w:pPr>
         <w:pStyle w:val="SubttuloCU"/>
       </w:pPr>
-      <w:proofErr w:type="spellStart"/>
       <w:r>
         <w:t>Poscondiciones</w:t>
       </w:r>
-      <w:proofErr w:type="spellEnd"/>
     </w:p>
     <w:p>
       <w:pPr>
@@ -47323,11 +46927,9 @@
       <w:pPr>
         <w:pStyle w:val="SubttuloCU"/>
       </w:pPr>
-      <w:proofErr w:type="spellStart"/>
       <w:r>
         <w:t>Poscondiciones</w:t>
       </w:r>
-      <w:proofErr w:type="spellEnd"/>
     </w:p>
     <w:p>
       <w:pPr>
@@ -48051,11 +47653,9 @@
       <w:pPr>
         <w:pStyle w:val="SubttuloCU"/>
       </w:pPr>
-      <w:proofErr w:type="spellStart"/>
       <w:r>
         <w:t>Poscondiciones</w:t>
       </w:r>
-      <w:proofErr w:type="spellEnd"/>
     </w:p>
     <w:p>
       <w:pPr>
@@ -48748,11 +48348,9 @@
       <w:pPr>
         <w:pStyle w:val="SubttuloCU"/>
       </w:pPr>
-      <w:proofErr w:type="spellStart"/>
       <w:r>
         <w:t>Poscondiciones</w:t>
       </w:r>
-      <w:proofErr w:type="spellEnd"/>
     </w:p>
     <w:p>
       <w:pPr>
@@ -50182,10 +49780,10 @@
             <v:path o:extrusionok="f" gradientshapeok="t" o:connecttype="rect"/>
             <o:lock v:ext="edit" aspectratio="t"/>
           </v:shapetype>
-          <v:shape id="_x0000_i1031" type="#_x0000_t75" style="width:76.75pt;height:49.6pt" o:ole="">
+          <v:shape id="_x0000_i1025" type="#_x0000_t75" style="width:76.75pt;height:49.6pt" o:ole="">
             <v:imagedata r:id="rId186" o:title=""/>
           </v:shape>
-          <o:OLEObject Type="Embed" ProgID="Package" ShapeID="_x0000_i1031" DrawAspect="Icon" ObjectID="_1635632210" r:id="rId187"/>
+          <o:OLEObject Type="Embed" ProgID="Package" ShapeID="_x0000_i1025" DrawAspect="Icon" ObjectID="_1635694892" r:id="rId187"/>
         </w:object>
       </w:r>
       <w:r>
@@ -50303,7 +49901,7 @@
           <v:shape id="_x0000_i1026" type="#_x0000_t75" style="width:77.45pt;height:49.6pt" o:ole="">
             <v:imagedata r:id="rId189" o:title=""/>
           </v:shape>
-          <o:OLEObject Type="Embed" ProgID="PBrush" ShapeID="_x0000_i1026" DrawAspect="Icon" ObjectID="_1635632211" r:id="rId190"/>
+          <o:OLEObject Type="Embed" ProgID="PBrush" ShapeID="_x0000_i1026" DrawAspect="Icon" ObjectID="_1635694893" r:id="rId190"/>
         </w:object>
       </w:r>
     </w:p>
@@ -50646,20 +50244,8 @@
               <w:sz w:val="18"/>
               <w:szCs w:val="18"/>
             </w:rPr>
-            <w:t xml:space="preserve">Nicolas </w:t>
+            <w:t>Nicolas Battaglia</w:t>
           </w:r>
-          <w:proofErr w:type="spellStart"/>
-          <w:r>
-            <w:rPr>
-              <w:rFonts w:cs="Tahoma"/>
-              <w:b/>
-              <w:bCs/>
-              <w:sz w:val="18"/>
-              <w:szCs w:val="18"/>
-            </w:rPr>
-            <w:t>Battaglia</w:t>
-          </w:r>
-          <w:proofErr w:type="spellEnd"/>
         </w:p>
       </w:tc>
       <w:tc>
@@ -51185,7 +50771,7 @@
               <w:sz w:val="20"/>
               <w:szCs w:val="20"/>
             </w:rPr>
-            <w:t>Historial de Revisión</w:t>
+            <w:t>Índice</w:t>
           </w:r>
           <w:r>
             <w:rPr>
@@ -65904,7 +65490,7 @@
 </file>
 
 <file path=customXml/itemProps1.xml><?xml version="1.0" encoding="utf-8"?>
-<ds:datastoreItem xmlns:ds="http://schemas.openxmlformats.org/officeDocument/2006/customXml" ds:itemID="{25F1C97A-F2E9-49C3-924C-36E66E0DD0EF}">
+<ds:datastoreItem xmlns:ds="http://schemas.openxmlformats.org/officeDocument/2006/customXml" ds:itemID="{19699679-38EF-42C5-A20F-C5E00B0768AF}">
   <ds:schemaRefs>
     <ds:schemaRef ds:uri="http://schemas.openxmlformats.org/officeDocument/2006/bibliography"/>
   </ds:schemaRefs>

</xml_diff>

<commit_message>
Balanceo hasta el CU024
</commit_message>
<xml_diff>
--- a/Carpeta del proyecto/Carpeta del proyecto.docx
+++ b/Carpeta del proyecto/Carpeta del proyecto.docx
@@ -82,17 +82,7 @@
           <w:sz w:val="60"/>
           <w:szCs w:val="60"/>
         </w:rPr>
-        <w:t>DIPL</w:t>
-      </w:r>
-      <w:bookmarkStart w:id="0" w:name="_GoBack"/>
-      <w:bookmarkEnd w:id="0"/>
-      <w:r>
-        <w:rPr>
-          <w:rFonts w:ascii="Tahoma" w:hAnsi="Tahoma" w:cs="Tahoma"/>
-          <w:sz w:val="60"/>
-          <w:szCs w:val="60"/>
-        </w:rPr>
-        <w:t>OMA</w:t>
+        <w:t>DIPLOMA</w:t>
       </w:r>
     </w:p>
     <w:p>
@@ -521,12 +511,12 @@
       <w:pPr>
         <w:pStyle w:val="Ttulo1"/>
       </w:pPr>
-      <w:bookmarkStart w:id="1" w:name="_Toc25019424"/>
+      <w:bookmarkStart w:id="0" w:name="_Toc25019424"/>
       <w:r>
         <w:lastRenderedPageBreak/>
         <w:t>Índice</w:t>
       </w:r>
-      <w:bookmarkEnd w:id="1"/>
+      <w:bookmarkEnd w:id="0"/>
     </w:p>
     <w:p/>
     <w:sdt>
@@ -545,7 +535,6 @@
           <w:docPartUnique/>
         </w:docPartObj>
       </w:sdtPr>
-      <w:sdtEndPr/>
       <w:sdtContent>
         <w:p>
           <w:pPr>
@@ -7701,7 +7690,7 @@
       <w:pPr>
         <w:pStyle w:val="Ttulo1"/>
       </w:pPr>
-      <w:bookmarkStart w:id="2" w:name="_Toc25019425"/>
+      <w:bookmarkStart w:id="1" w:name="_Toc25019425"/>
       <w:r>
         <w:lastRenderedPageBreak/>
         <w:t xml:space="preserve">Historial de </w:t>
@@ -7709,7 +7698,7 @@
       <w:r>
         <w:t>Revisión</w:t>
       </w:r>
-      <w:bookmarkEnd w:id="2"/>
+      <w:bookmarkEnd w:id="1"/>
     </w:p>
     <w:p/>
     <w:tbl>
@@ -8116,85 +8105,85 @@
       <w:pPr>
         <w:pStyle w:val="Ttulo1"/>
       </w:pPr>
-      <w:bookmarkStart w:id="3" w:name="_Toc25019426"/>
+      <w:bookmarkStart w:id="2" w:name="_Toc25019426"/>
       <w:r>
         <w:lastRenderedPageBreak/>
         <w:t>Documento Visión</w:t>
       </w:r>
+      <w:bookmarkEnd w:id="2"/>
+    </w:p>
+    <w:p/>
+    <w:p>
+      <w:pPr>
+        <w:pStyle w:val="Ttulo2"/>
+      </w:pPr>
+      <w:bookmarkStart w:id="3" w:name="_Toc25019427"/>
+      <w:r>
+        <w:t>Introducción</w:t>
+      </w:r>
       <w:bookmarkEnd w:id="3"/>
     </w:p>
-    <w:p/>
-    <w:p>
-      <w:pPr>
-        <w:pStyle w:val="Ttulo2"/>
-      </w:pPr>
-      <w:bookmarkStart w:id="4" w:name="_Toc25019427"/>
-      <w:r>
-        <w:t>Introducción</w:t>
+    <w:p>
+      <w:pPr>
+        <w:pStyle w:val="Ttulo3"/>
+      </w:pPr>
+      <w:bookmarkStart w:id="4" w:name="_Toc25019428"/>
+      <w:r>
+        <w:t>Propósito</w:t>
       </w:r>
       <w:bookmarkEnd w:id="4"/>
     </w:p>
     <w:p>
+      <w:r>
+        <w:tab/>
+      </w:r>
+      <w:r>
+        <w:t>Este sistema permitirá a la empresa Transportes MJ S.A. poder informatizar la gestión de los horarios de los recorridos que realizan sus colectivos,</w:t>
+      </w:r>
+      <w:r>
+        <w:t xml:space="preserve"> así como también la asignación de vehículos y choferes para hacer cada viaje, de forma independiente para todas las líneas y ramales que posee la empresa. De esta manera se</w:t>
+      </w:r>
+      <w:r>
+        <w:t xml:space="preserve"> logra</w:t>
+      </w:r>
+      <w:r>
+        <w:t>rá</w:t>
+      </w:r>
+      <w:r>
+        <w:t xml:space="preserve"> una optimización que permitirá proveer un mejor servicio gracias a la automatización del cálculo de las frecuencias con las que se harán los viajes.</w:t>
+      </w:r>
+    </w:p>
+    <w:p>
+      <w:pPr>
+        <w:ind w:firstLine="708"/>
+      </w:pPr>
+      <w:r>
+        <w:t xml:space="preserve">La gestión de </w:t>
+      </w:r>
+      <w:r>
+        <w:t>asignación de vehículos y choferes para cada viaje</w:t>
+      </w:r>
+      <w:r>
+        <w:t xml:space="preserve"> se hará</w:t>
+      </w:r>
+      <w:r>
+        <w:t xml:space="preserve"> teniendo en cuenta la disponibilidad de dichos vehículos y los horarios laborales de los choferes.</w:t>
+      </w:r>
+    </w:p>
+    <w:p>
+      <w:r>
+        <w:t xml:space="preserve"> </w:t>
+      </w:r>
+    </w:p>
+    <w:p>
       <w:pPr>
         <w:pStyle w:val="Ttulo3"/>
       </w:pPr>
-      <w:bookmarkStart w:id="5" w:name="_Toc25019428"/>
-      <w:r>
-        <w:t>Propósito</w:t>
+      <w:bookmarkStart w:id="5" w:name="_Toc25019429"/>
+      <w:r>
+        <w:t>Alcance</w:t>
       </w:r>
       <w:bookmarkEnd w:id="5"/>
-    </w:p>
-    <w:p>
-      <w:r>
-        <w:tab/>
-      </w:r>
-      <w:r>
-        <w:t>Este sistema permitirá a la empresa Transportes MJ S.A. poder informatizar la gestión de los horarios de los recorridos que realizan sus colectivos,</w:t>
-      </w:r>
-      <w:r>
-        <w:t xml:space="preserve"> así como también la asignación de vehículos y choferes para hacer cada viaje, de forma independiente para todas las líneas y ramales que posee la empresa. De esta manera se</w:t>
-      </w:r>
-      <w:r>
-        <w:t xml:space="preserve"> logra</w:t>
-      </w:r>
-      <w:r>
-        <w:t>rá</w:t>
-      </w:r>
-      <w:r>
-        <w:t xml:space="preserve"> una optimización que permitirá proveer un mejor servicio gracias a la automatización del cálculo de las frecuencias con las que se harán los viajes.</w:t>
-      </w:r>
-    </w:p>
-    <w:p>
-      <w:pPr>
-        <w:ind w:firstLine="708"/>
-      </w:pPr>
-      <w:r>
-        <w:t xml:space="preserve">La gestión de </w:t>
-      </w:r>
-      <w:r>
-        <w:t>asignación de vehículos y choferes para cada viaje</w:t>
-      </w:r>
-      <w:r>
-        <w:t xml:space="preserve"> se hará</w:t>
-      </w:r>
-      <w:r>
-        <w:t xml:space="preserve"> teniendo en cuenta la disponibilidad de dichos vehículos y los horarios laborales de los choferes.</w:t>
-      </w:r>
-    </w:p>
-    <w:p>
-      <w:r>
-        <w:t xml:space="preserve"> </w:t>
-      </w:r>
-    </w:p>
-    <w:p>
-      <w:pPr>
-        <w:pStyle w:val="Ttulo3"/>
-      </w:pPr>
-      <w:bookmarkStart w:id="6" w:name="_Toc25019429"/>
-      <w:r>
-        <w:t>Alcance</w:t>
-      </w:r>
-      <w:bookmarkEnd w:id="6"/>
     </w:p>
     <w:p>
       <w:r>
@@ -8410,11 +8399,11 @@
       <w:pPr>
         <w:pStyle w:val="Ttulo3"/>
       </w:pPr>
-      <w:bookmarkStart w:id="7" w:name="_Toc25019430"/>
+      <w:bookmarkStart w:id="6" w:name="_Toc25019430"/>
       <w:r>
         <w:t>Definiciones, Acrónimos y Abreviaciones</w:t>
       </w:r>
-      <w:bookmarkEnd w:id="7"/>
+      <w:bookmarkEnd w:id="6"/>
     </w:p>
     <w:p>
       <w:pPr>
@@ -8656,22 +8645,22 @@
       <w:pPr>
         <w:pStyle w:val="Ttulo2"/>
       </w:pPr>
-      <w:bookmarkStart w:id="8" w:name="_Toc25019431"/>
+      <w:bookmarkStart w:id="7" w:name="_Toc25019431"/>
       <w:r>
         <w:lastRenderedPageBreak/>
         <w:t>Descripción de Stakeholders y Usuarios</w:t>
       </w:r>
+      <w:bookmarkEnd w:id="7"/>
+    </w:p>
+    <w:p>
+      <w:pPr>
+        <w:pStyle w:val="Ttulo3"/>
+      </w:pPr>
+      <w:bookmarkStart w:id="8" w:name="_Toc25019432"/>
+      <w:r>
+        <w:t>Resumen de Stakeholders</w:t>
+      </w:r>
       <w:bookmarkEnd w:id="8"/>
-    </w:p>
-    <w:p>
-      <w:pPr>
-        <w:pStyle w:val="Ttulo3"/>
-      </w:pPr>
-      <w:bookmarkStart w:id="9" w:name="_Toc25019432"/>
-      <w:r>
-        <w:t>Resumen de Stakeholders</w:t>
-      </w:r>
-      <w:bookmarkEnd w:id="9"/>
     </w:p>
     <w:p>
       <w:r>
@@ -9106,11 +9095,11 @@
       <w:pPr>
         <w:pStyle w:val="Ttulo3"/>
       </w:pPr>
-      <w:bookmarkStart w:id="10" w:name="_Toc25019433"/>
+      <w:bookmarkStart w:id="9" w:name="_Toc25019433"/>
       <w:r>
         <w:t>Entorno de usuario</w:t>
       </w:r>
-      <w:bookmarkEnd w:id="10"/>
+      <w:bookmarkEnd w:id="9"/>
     </w:p>
     <w:p>
       <w:r>
@@ -9141,11 +9130,11 @@
       <w:pPr>
         <w:pStyle w:val="Ttulo3"/>
       </w:pPr>
-      <w:bookmarkStart w:id="11" w:name="_Toc25019434"/>
+      <w:bookmarkStart w:id="10" w:name="_Toc25019434"/>
       <w:r>
         <w:t>Perfil de los Stakeholders</w:t>
       </w:r>
-      <w:bookmarkEnd w:id="11"/>
+      <w:bookmarkEnd w:id="10"/>
     </w:p>
     <w:p>
       <w:r>
@@ -10295,23 +10284,23 @@
       <w:pPr>
         <w:pStyle w:val="Ttulo1"/>
       </w:pPr>
-      <w:bookmarkStart w:id="12" w:name="_Toc25019435"/>
+      <w:bookmarkStart w:id="11" w:name="_Toc25019435"/>
       <w:r>
         <w:lastRenderedPageBreak/>
         <w:t>Descripción global del producto</w:t>
       </w:r>
+      <w:bookmarkEnd w:id="11"/>
+    </w:p>
+    <w:p/>
+    <w:p>
+      <w:pPr>
+        <w:pStyle w:val="Ttulo2"/>
+      </w:pPr>
+      <w:bookmarkStart w:id="12" w:name="_Toc25019436"/>
+      <w:r>
+        <w:t>Perspectiva del producto</w:t>
+      </w:r>
       <w:bookmarkEnd w:id="12"/>
-    </w:p>
-    <w:p/>
-    <w:p>
-      <w:pPr>
-        <w:pStyle w:val="Ttulo2"/>
-      </w:pPr>
-      <w:bookmarkStart w:id="13" w:name="_Toc25019436"/>
-      <w:r>
-        <w:t>Perspectiva del producto</w:t>
-      </w:r>
-      <w:bookmarkEnd w:id="13"/>
     </w:p>
     <w:p>
       <w:r>
@@ -10362,12 +10351,12 @@
       <w:pPr>
         <w:pStyle w:val="Ttulo2"/>
       </w:pPr>
-      <w:bookmarkStart w:id="14" w:name="_Toc25019437"/>
+      <w:bookmarkStart w:id="13" w:name="_Toc25019437"/>
       <w:r>
         <w:lastRenderedPageBreak/>
         <w:t>Resumen de características</w:t>
       </w:r>
-      <w:bookmarkEnd w:id="14"/>
+      <w:bookmarkEnd w:id="13"/>
     </w:p>
     <w:tbl>
       <w:tblPr>
@@ -10690,11 +10679,11 @@
       <w:pPr>
         <w:pStyle w:val="Ttulo2"/>
       </w:pPr>
-      <w:bookmarkStart w:id="15" w:name="_Toc25019438"/>
+      <w:bookmarkStart w:id="14" w:name="_Toc25019438"/>
       <w:r>
         <w:t>Suposiciones y dependencias</w:t>
       </w:r>
-      <w:bookmarkEnd w:id="15"/>
+      <w:bookmarkEnd w:id="14"/>
     </w:p>
     <w:p>
       <w:r>
@@ -10724,33 +10713,33 @@
       <w:pPr>
         <w:pStyle w:val="Ttulo1"/>
       </w:pPr>
-      <w:bookmarkStart w:id="16" w:name="_Toc25019439"/>
+      <w:bookmarkStart w:id="15" w:name="_Toc25019439"/>
       <w:r>
         <w:lastRenderedPageBreak/>
         <w:t>Descripción detallada del producto</w:t>
       </w:r>
+      <w:bookmarkEnd w:id="15"/>
+    </w:p>
+    <w:p/>
+    <w:p>
+      <w:pPr>
+        <w:pStyle w:val="Ttulo2"/>
+      </w:pPr>
+      <w:bookmarkStart w:id="16" w:name="_Toc25019440"/>
+      <w:r>
+        <w:t>Horarios de colectivos</w:t>
+      </w:r>
       <w:bookmarkEnd w:id="16"/>
     </w:p>
-    <w:p/>
-    <w:p>
-      <w:pPr>
-        <w:pStyle w:val="Ttulo2"/>
-      </w:pPr>
-      <w:bookmarkStart w:id="17" w:name="_Toc25019440"/>
-      <w:r>
-        <w:t>Horarios de colectivos</w:t>
+    <w:p>
+      <w:pPr>
+        <w:pStyle w:val="Ttulo3"/>
+      </w:pPr>
+      <w:bookmarkStart w:id="17" w:name="_Toc25019441"/>
+      <w:r>
+        <w:t>Armado de planillas de horarios</w:t>
       </w:r>
       <w:bookmarkEnd w:id="17"/>
-    </w:p>
-    <w:p>
-      <w:pPr>
-        <w:pStyle w:val="Ttulo3"/>
-      </w:pPr>
-      <w:bookmarkStart w:id="18" w:name="_Toc25019441"/>
-      <w:r>
-        <w:t>Armado de planillas de horarios</w:t>
-      </w:r>
-      <w:bookmarkEnd w:id="18"/>
     </w:p>
     <w:p>
       <w:r>
@@ -10774,11 +10763,11 @@
       <w:pPr>
         <w:pStyle w:val="Ttulo3"/>
       </w:pPr>
-      <w:bookmarkStart w:id="19" w:name="_Toc25019442"/>
+      <w:bookmarkStart w:id="18" w:name="_Toc25019442"/>
       <w:r>
         <w:t>Optimización de frecuencias de viajes</w:t>
       </w:r>
-      <w:bookmarkEnd w:id="19"/>
+      <w:bookmarkEnd w:id="18"/>
     </w:p>
     <w:p>
       <w:r>
@@ -10860,11 +10849,11 @@
       <w:pPr>
         <w:pStyle w:val="Ttulo3"/>
       </w:pPr>
-      <w:bookmarkStart w:id="20" w:name="_Toc25019443"/>
+      <w:bookmarkStart w:id="19" w:name="_Toc25019443"/>
       <w:r>
         <w:t>Planificación para días siguientes</w:t>
       </w:r>
-      <w:bookmarkEnd w:id="20"/>
+      <w:bookmarkEnd w:id="19"/>
     </w:p>
     <w:p>
       <w:r>
@@ -10877,11 +10866,11 @@
       <w:pPr>
         <w:pStyle w:val="Ttulo3"/>
       </w:pPr>
-      <w:bookmarkStart w:id="21" w:name="_Toc25019444"/>
+      <w:bookmarkStart w:id="20" w:name="_Toc25019444"/>
       <w:r>
         <w:t>Registro de viajes realizados</w:t>
       </w:r>
-      <w:bookmarkEnd w:id="21"/>
+      <w:bookmarkEnd w:id="20"/>
     </w:p>
     <w:p>
       <w:r>
@@ -10948,12 +10937,12 @@
       <w:pPr>
         <w:pStyle w:val="Ttulo3"/>
       </w:pPr>
-      <w:bookmarkStart w:id="22" w:name="_Toc25019445"/>
+      <w:bookmarkStart w:id="21" w:name="_Toc25019445"/>
       <w:r>
         <w:lastRenderedPageBreak/>
         <w:t>Monitoreo de tiempos de viajes</w:t>
       </w:r>
-      <w:bookmarkEnd w:id="22"/>
+      <w:bookmarkEnd w:id="21"/>
     </w:p>
     <w:p>
       <w:r>
@@ -10981,21 +10970,21 @@
       <w:pPr>
         <w:pStyle w:val="Ttulo2"/>
       </w:pPr>
-      <w:bookmarkStart w:id="23" w:name="_Toc25019446"/>
+      <w:bookmarkStart w:id="22" w:name="_Toc25019446"/>
       <w:r>
         <w:t>Vehículos</w:t>
       </w:r>
+      <w:bookmarkEnd w:id="22"/>
+    </w:p>
+    <w:p>
+      <w:pPr>
+        <w:pStyle w:val="Ttulo3"/>
+      </w:pPr>
+      <w:bookmarkStart w:id="23" w:name="_Toc25019447"/>
+      <w:r>
+        <w:t>Asignación de colectivos para los viajes</w:t>
+      </w:r>
       <w:bookmarkEnd w:id="23"/>
-    </w:p>
-    <w:p>
-      <w:pPr>
-        <w:pStyle w:val="Ttulo3"/>
-      </w:pPr>
-      <w:bookmarkStart w:id="24" w:name="_Toc25019447"/>
-      <w:r>
-        <w:t>Asignación de colectivos para los viajes</w:t>
-      </w:r>
-      <w:bookmarkEnd w:id="24"/>
     </w:p>
     <w:p>
       <w:r>
@@ -11020,11 +11009,11 @@
       <w:pPr>
         <w:pStyle w:val="Ttulo3"/>
       </w:pPr>
-      <w:bookmarkStart w:id="25" w:name="_Toc25019448"/>
+      <w:bookmarkStart w:id="24" w:name="_Toc25019448"/>
       <w:r>
         <w:t>Disponibilidad por mantenimiento / reparaciones</w:t>
       </w:r>
-      <w:bookmarkEnd w:id="25"/>
+      <w:bookmarkEnd w:id="24"/>
     </w:p>
     <w:p>
       <w:r>
@@ -11037,12 +11026,12 @@
       <w:pPr>
         <w:pStyle w:val="Ttulo3"/>
       </w:pPr>
-      <w:bookmarkStart w:id="26" w:name="_Toc25019449"/>
+      <w:bookmarkStart w:id="25" w:name="_Toc25019449"/>
       <w:r>
         <w:lastRenderedPageBreak/>
         <w:t>Avisos por falta de unidades</w:t>
       </w:r>
-      <w:bookmarkEnd w:id="26"/>
+      <w:bookmarkEnd w:id="25"/>
     </w:p>
     <w:p>
       <w:r>
@@ -11073,21 +11062,21 @@
       <w:pPr>
         <w:pStyle w:val="Ttulo2"/>
       </w:pPr>
-      <w:bookmarkStart w:id="27" w:name="_Toc25019450"/>
+      <w:bookmarkStart w:id="26" w:name="_Toc25019450"/>
       <w:r>
         <w:t>Choferes</w:t>
       </w:r>
+      <w:bookmarkEnd w:id="26"/>
+    </w:p>
+    <w:p>
+      <w:pPr>
+        <w:pStyle w:val="Ttulo3"/>
+      </w:pPr>
+      <w:bookmarkStart w:id="27" w:name="_Toc25019451"/>
+      <w:r>
+        <w:t>Asignación de choferes para los viajes</w:t>
+      </w:r>
       <w:bookmarkEnd w:id="27"/>
-    </w:p>
-    <w:p>
-      <w:pPr>
-        <w:pStyle w:val="Ttulo3"/>
-      </w:pPr>
-      <w:bookmarkStart w:id="28" w:name="_Toc25019451"/>
-      <w:r>
-        <w:t>Asignación de choferes para los viajes</w:t>
-      </w:r>
-      <w:bookmarkEnd w:id="28"/>
     </w:p>
     <w:p>
       <w:r>
@@ -11100,11 +11089,11 @@
       <w:pPr>
         <w:pStyle w:val="Ttulo3"/>
       </w:pPr>
-      <w:bookmarkStart w:id="29" w:name="_Toc25019452"/>
+      <w:bookmarkStart w:id="28" w:name="_Toc25019452"/>
       <w:r>
         <w:t>Disponibilidad</w:t>
       </w:r>
-      <w:bookmarkEnd w:id="29"/>
+      <w:bookmarkEnd w:id="28"/>
     </w:p>
     <w:p>
       <w:r>
@@ -11168,11 +11157,11 @@
       <w:pPr>
         <w:pStyle w:val="Ttulo3"/>
       </w:pPr>
-      <w:bookmarkStart w:id="30" w:name="_Toc25019453"/>
+      <w:bookmarkStart w:id="29" w:name="_Toc25019453"/>
       <w:r>
         <w:t>Control de sus tareas</w:t>
       </w:r>
-      <w:bookmarkEnd w:id="30"/>
+      <w:bookmarkEnd w:id="29"/>
     </w:p>
     <w:p>
       <w:r>
@@ -11194,11 +11183,11 @@
       <w:pPr>
         <w:pStyle w:val="Ttulo3"/>
       </w:pPr>
-      <w:bookmarkStart w:id="31" w:name="_Toc25019454"/>
+      <w:bookmarkStart w:id="30" w:name="_Toc25019454"/>
       <w:r>
         <w:t>Avisos de falta de choferes</w:t>
       </w:r>
-      <w:bookmarkEnd w:id="31"/>
+      <w:bookmarkEnd w:id="30"/>
     </w:p>
     <w:p>
       <w:r>
@@ -11221,51 +11210,51 @@
       <w:pPr>
         <w:pStyle w:val="Ttulo1"/>
       </w:pPr>
-      <w:bookmarkStart w:id="32" w:name="_Toc25019455"/>
+      <w:bookmarkStart w:id="31" w:name="_Toc25019455"/>
       <w:r>
         <w:lastRenderedPageBreak/>
         <w:t>Restricciones</w:t>
       </w:r>
+      <w:bookmarkEnd w:id="31"/>
+    </w:p>
+    <w:p/>
+    <w:p>
+      <w:pPr>
+        <w:pStyle w:val="Ttulo2"/>
+      </w:pPr>
+      <w:bookmarkStart w:id="32" w:name="_Toc25019456"/>
+      <w:r>
+        <w:t>Otros requisitos del producto</w:t>
+      </w:r>
       <w:bookmarkEnd w:id="32"/>
     </w:p>
+    <w:p>
+      <w:r>
+        <w:tab/>
+      </w:r>
+      <w:r>
+        <w:t xml:space="preserve">Todos </w:t>
+      </w:r>
+      <w:r>
+        <w:t xml:space="preserve">los </w:t>
+      </w:r>
+      <w:r>
+        <w:t>requisitos del sistema están especificados en los puntos “Estándares Aplicables”, “Requisitos de Sistema”, “Requisitos del Desempeño” y “Requisitos de Entorno” del presente documento.</w:t>
+      </w:r>
+    </w:p>
     <w:p/>
     <w:p>
       <w:pPr>
         <w:pStyle w:val="Ttulo2"/>
       </w:pPr>
-      <w:bookmarkStart w:id="33" w:name="_Toc25019456"/>
-      <w:r>
-        <w:t>Otros requisitos del producto</w:t>
+      <w:bookmarkStart w:id="33" w:name="_Toc25019457"/>
+      <w:r>
+        <w:t>Estándares a</w:t>
+      </w:r>
+      <w:r>
+        <w:t>plicables</w:t>
       </w:r>
       <w:bookmarkEnd w:id="33"/>
-    </w:p>
-    <w:p>
-      <w:r>
-        <w:tab/>
-      </w:r>
-      <w:r>
-        <w:t xml:space="preserve">Todos </w:t>
-      </w:r>
-      <w:r>
-        <w:t xml:space="preserve">los </w:t>
-      </w:r>
-      <w:r>
-        <w:t>requisitos del sistema están especificados en los puntos “Estándares Aplicables”, “Requisitos de Sistema”, “Requisitos del Desempeño” y “Requisitos de Entorno” del presente documento.</w:t>
-      </w:r>
-    </w:p>
-    <w:p/>
-    <w:p>
-      <w:pPr>
-        <w:pStyle w:val="Ttulo2"/>
-      </w:pPr>
-      <w:bookmarkStart w:id="34" w:name="_Toc25019457"/>
-      <w:r>
-        <w:t>Estándares a</w:t>
-      </w:r>
-      <w:r>
-        <w:t>plicables</w:t>
-      </w:r>
-      <w:bookmarkEnd w:id="34"/>
     </w:p>
     <w:p>
       <w:r>
@@ -11395,11 +11384,11 @@
       <w:pPr>
         <w:pStyle w:val="Ttulo3"/>
       </w:pPr>
-      <w:bookmarkStart w:id="35" w:name="_Toc25019458"/>
+      <w:bookmarkStart w:id="34" w:name="_Toc25019458"/>
       <w:r>
         <w:t>Propiedad Intelectual</w:t>
       </w:r>
-      <w:bookmarkEnd w:id="35"/>
+      <w:bookmarkEnd w:id="34"/>
     </w:p>
     <w:p>
       <w:r>
@@ -11478,11 +11467,11 @@
       <w:pPr>
         <w:pStyle w:val="Ttulo3"/>
       </w:pPr>
-      <w:bookmarkStart w:id="36" w:name="_Toc25019459"/>
+      <w:bookmarkStart w:id="35" w:name="_Toc25019459"/>
       <w:r>
         <w:t>Protección de Datos Personales (Habeas Data)</w:t>
       </w:r>
-      <w:bookmarkEnd w:id="36"/>
+      <w:bookmarkEnd w:id="35"/>
     </w:p>
     <w:p>
       <w:r>
@@ -11571,11 +11560,11 @@
       <w:pPr>
         <w:pStyle w:val="Ttulo2"/>
       </w:pPr>
-      <w:bookmarkStart w:id="37" w:name="_Toc25019460"/>
+      <w:bookmarkStart w:id="36" w:name="_Toc25019460"/>
       <w:r>
         <w:t>Requisitos de Sistema</w:t>
       </w:r>
-      <w:bookmarkEnd w:id="37"/>
+      <w:bookmarkEnd w:id="36"/>
     </w:p>
     <w:p>
       <w:r>
@@ -12332,7 +12321,7 @@
                 <w:lang w:eastAsia="es-AR"/>
               </w:rPr>
             </w:pPr>
-            <w:bookmarkStart w:id="38" w:name="OLE_LINK3"/>
+            <w:bookmarkStart w:id="37" w:name="OLE_LINK3"/>
             <w:r>
               <w:rPr>
                 <w:rFonts w:ascii="Calibri" w:hAnsi="Calibri" w:cs="Calibri"/>
@@ -13052,7 +13041,7 @@
           </w:p>
         </w:tc>
       </w:tr>
-      <w:bookmarkEnd w:id="38"/>
+      <w:bookmarkEnd w:id="37"/>
     </w:tbl>
     <w:p/>
     <w:p>
@@ -13066,12 +13055,12 @@
       <w:pPr>
         <w:pStyle w:val="Ttulo2"/>
       </w:pPr>
-      <w:bookmarkStart w:id="39" w:name="_Toc25019461"/>
+      <w:bookmarkStart w:id="38" w:name="_Toc25019461"/>
       <w:r>
         <w:lastRenderedPageBreak/>
         <w:t>Requisitos de Desempeño</w:t>
       </w:r>
-      <w:bookmarkEnd w:id="39"/>
+      <w:bookmarkEnd w:id="38"/>
     </w:p>
     <w:p>
       <w:r>
@@ -13268,11 +13257,11 @@
       <w:pPr>
         <w:pStyle w:val="Ttulo2"/>
       </w:pPr>
-      <w:bookmarkStart w:id="40" w:name="_Toc25019462"/>
+      <w:bookmarkStart w:id="39" w:name="_Toc25019462"/>
       <w:r>
         <w:t>Requisitos de Entorno</w:t>
       </w:r>
-      <w:bookmarkEnd w:id="40"/>
+      <w:bookmarkEnd w:id="39"/>
     </w:p>
     <w:p>
       <w:r>
@@ -13373,23 +13362,23 @@
       <w:pPr>
         <w:pStyle w:val="Ttulo1"/>
       </w:pPr>
-      <w:bookmarkStart w:id="41" w:name="_Toc25019463"/>
+      <w:bookmarkStart w:id="40" w:name="_Toc25019463"/>
       <w:r>
         <w:lastRenderedPageBreak/>
         <w:t>Requisitos de documentación</w:t>
       </w:r>
+      <w:bookmarkEnd w:id="40"/>
+    </w:p>
+    <w:p/>
+    <w:p>
+      <w:pPr>
+        <w:pStyle w:val="Ttulo2"/>
+      </w:pPr>
+      <w:bookmarkStart w:id="41" w:name="_Toc25019464"/>
+      <w:r>
+        <w:t>Manual de usuario</w:t>
+      </w:r>
       <w:bookmarkEnd w:id="41"/>
-    </w:p>
-    <w:p/>
-    <w:p>
-      <w:pPr>
-        <w:pStyle w:val="Ttulo2"/>
-      </w:pPr>
-      <w:bookmarkStart w:id="42" w:name="_Toc25019464"/>
-      <w:r>
-        <w:t>Manual de usuario</w:t>
-      </w:r>
-      <w:bookmarkEnd w:id="42"/>
     </w:p>
     <w:p>
       <w:r>
@@ -13408,11 +13397,11 @@
       <w:pPr>
         <w:pStyle w:val="Ttulo2"/>
       </w:pPr>
-      <w:bookmarkStart w:id="43" w:name="_Toc25019465"/>
+      <w:bookmarkStart w:id="42" w:name="_Toc25019465"/>
       <w:r>
         <w:t>Ayuda en línea</w:t>
       </w:r>
-      <w:bookmarkEnd w:id="43"/>
+      <w:bookmarkEnd w:id="42"/>
     </w:p>
     <w:p>
       <w:r>
@@ -13446,11 +13435,11 @@
       <w:pPr>
         <w:pStyle w:val="Ttulo2"/>
       </w:pPr>
-      <w:bookmarkStart w:id="44" w:name="_Toc25019466"/>
+      <w:bookmarkStart w:id="43" w:name="_Toc25019466"/>
       <w:r>
         <w:t>Guías de Instalación, Configuración y Fichero Léame</w:t>
       </w:r>
-      <w:bookmarkEnd w:id="44"/>
+      <w:bookmarkEnd w:id="43"/>
     </w:p>
     <w:p>
       <w:r>
@@ -13490,12 +13479,12 @@
       <w:pPr>
         <w:pStyle w:val="Ttulo1"/>
       </w:pPr>
-      <w:bookmarkStart w:id="45" w:name="_Toc25019467"/>
+      <w:bookmarkStart w:id="44" w:name="_Toc25019467"/>
       <w:r>
         <w:lastRenderedPageBreak/>
         <w:t>Especificaciones de Casos de Uso</w:t>
       </w:r>
-      <w:bookmarkEnd w:id="45"/>
+      <w:bookmarkEnd w:id="44"/>
     </w:p>
     <w:p/>
     <w:p>
@@ -14320,7 +14309,7 @@
       <w:pPr>
         <w:pStyle w:val="Ttulo4"/>
       </w:pPr>
-      <w:bookmarkStart w:id="46" w:name="_Toc25019468"/>
+      <w:bookmarkStart w:id="45" w:name="_Toc25019468"/>
       <w:r>
         <w:t>CU001</w:t>
       </w:r>
@@ -14330,7 +14319,7 @@
       <w:r>
         <w:t>in</w:t>
       </w:r>
-      <w:bookmarkEnd w:id="46"/>
+      <w:bookmarkEnd w:id="45"/>
     </w:p>
     <w:p>
       <w:pPr>
@@ -15315,10 +15304,10 @@
           <w:noProof/>
         </w:rPr>
         <w:drawing>
-          <wp:inline distT="0" distB="0" distL="0" distR="0" wp14:anchorId="6E0B2BF5" wp14:editId="49B25238">
-            <wp:extent cx="5760720" cy="6433185"/>
-            <wp:effectExtent l="0" t="0" r="0" b="5715"/>
-            <wp:docPr id="10" name="Imagen 10"/>
+          <wp:inline distT="0" distB="0" distL="0" distR="0" wp14:anchorId="4B15D573" wp14:editId="3F05AB81">
+            <wp:extent cx="5760720" cy="4986655"/>
+            <wp:effectExtent l="0" t="0" r="0" b="4445"/>
+            <wp:docPr id="3" name="Imagen 3"/>
             <wp:cNvGraphicFramePr>
               <a:graphicFrameLocks xmlns:a="http://schemas.openxmlformats.org/drawingml/2006/main" noChangeAspect="1"/>
             </wp:cNvGraphicFramePr>
@@ -15347,7 +15336,7 @@
                   <pic:spPr bwMode="auto">
                     <a:xfrm>
                       <a:off x="0" y="0"/>
-                      <a:ext cx="5760720" cy="6433185"/>
+                      <a:ext cx="5760720" cy="4986655"/>
                     </a:xfrm>
                     <a:prstGeom prst="rect">
                       <a:avLst/>
@@ -15387,10 +15376,10 @@
           <w:noProof/>
         </w:rPr>
         <w:drawing>
-          <wp:inline distT="0" distB="0" distL="0" distR="0" wp14:anchorId="1449E5E2" wp14:editId="1228B4AF">
-            <wp:extent cx="5760720" cy="5327015"/>
-            <wp:effectExtent l="0" t="0" r="0" b="6985"/>
-            <wp:docPr id="57" name="Imagen 57"/>
+          <wp:inline distT="0" distB="0" distL="0" distR="0" wp14:anchorId="7BADAC12" wp14:editId="30103481">
+            <wp:extent cx="5760720" cy="4558665"/>
+            <wp:effectExtent l="0" t="0" r="0" b="0"/>
+            <wp:docPr id="233" name="Imagen 233"/>
             <wp:cNvGraphicFramePr>
               <a:graphicFrameLocks xmlns:a="http://schemas.openxmlformats.org/drawingml/2006/main" noChangeAspect="1"/>
             </wp:cNvGraphicFramePr>
@@ -15398,7 +15387,7 @@
               <a:graphicData uri="http://schemas.openxmlformats.org/drawingml/2006/picture">
                 <pic:pic xmlns:pic="http://schemas.openxmlformats.org/drawingml/2006/picture">
                   <pic:nvPicPr>
-                    <pic:cNvPr id="0" name="Picture 11"/>
+                    <pic:cNvPr id="0" name="Picture 5"/>
                     <pic:cNvPicPr>
                       <a:picLocks noChangeAspect="1" noChangeArrowheads="1"/>
                     </pic:cNvPicPr>
@@ -15419,7 +15408,7 @@
                   <pic:spPr bwMode="auto">
                     <a:xfrm>
                       <a:off x="0" y="0"/>
-                      <a:ext cx="5760720" cy="5327015"/>
+                      <a:ext cx="5760720" cy="4558665"/>
                     </a:xfrm>
                     <a:prstGeom prst="rect">
                       <a:avLst/>
@@ -15540,11 +15529,11 @@
       <w:pPr>
         <w:pStyle w:val="Ttulo4"/>
       </w:pPr>
-      <w:bookmarkStart w:id="47" w:name="_Toc25019469"/>
+      <w:bookmarkStart w:id="46" w:name="_Toc25019469"/>
       <w:r>
         <w:t>CU002 – Log-out</w:t>
       </w:r>
-      <w:bookmarkEnd w:id="47"/>
+      <w:bookmarkEnd w:id="46"/>
     </w:p>
     <w:p>
       <w:pPr>
@@ -16200,10 +16189,10 @@
           <w:noProof/>
         </w:rPr>
         <w:drawing>
-          <wp:inline distT="0" distB="0" distL="0" distR="0" wp14:anchorId="4FD89050" wp14:editId="06618D21">
-            <wp:extent cx="5438775" cy="2606675"/>
-            <wp:effectExtent l="0" t="0" r="9525" b="3175"/>
-            <wp:docPr id="13" name="Imagen 13"/>
+          <wp:inline distT="0" distB="0" distL="0" distR="0" wp14:anchorId="48331E52" wp14:editId="53AE8035">
+            <wp:extent cx="5506720" cy="5636260"/>
+            <wp:effectExtent l="0" t="0" r="0" b="2540"/>
+            <wp:docPr id="236" name="Imagen 236"/>
             <wp:cNvGraphicFramePr>
               <a:graphicFrameLocks xmlns:a="http://schemas.openxmlformats.org/drawingml/2006/main" noChangeAspect="1"/>
             </wp:cNvGraphicFramePr>
@@ -16211,7 +16200,7 @@
               <a:graphicData uri="http://schemas.openxmlformats.org/drawingml/2006/picture">
                 <pic:pic xmlns:pic="http://schemas.openxmlformats.org/drawingml/2006/picture">
                   <pic:nvPicPr>
-                    <pic:cNvPr id="0" name="Picture 4"/>
+                    <pic:cNvPr id="0" name="Picture 6"/>
                     <pic:cNvPicPr>
                       <a:picLocks noChangeAspect="1" noChangeArrowheads="1"/>
                     </pic:cNvPicPr>
@@ -16232,7 +16221,7 @@
                   <pic:spPr bwMode="auto">
                     <a:xfrm>
                       <a:off x="0" y="0"/>
-                      <a:ext cx="5438775" cy="2606675"/>
+                      <a:ext cx="5506720" cy="5636260"/>
                     </a:xfrm>
                     <a:prstGeom prst="rect">
                       <a:avLst/>
@@ -16272,10 +16261,10 @@
           <w:noProof/>
         </w:rPr>
         <w:drawing>
-          <wp:inline distT="0" distB="0" distL="0" distR="0" wp14:anchorId="1B31A6DC" wp14:editId="3CD28C84">
-            <wp:extent cx="4879340" cy="2954655"/>
+          <wp:inline distT="0" distB="0" distL="0" distR="0" wp14:anchorId="518682AD" wp14:editId="09EA8D85">
+            <wp:extent cx="5760720" cy="3415665"/>
             <wp:effectExtent l="0" t="0" r="0" b="0"/>
-            <wp:docPr id="47" name="Imagen 47"/>
+            <wp:docPr id="237" name="Imagen 237"/>
             <wp:cNvGraphicFramePr>
               <a:graphicFrameLocks xmlns:a="http://schemas.openxmlformats.org/drawingml/2006/main" noChangeAspect="1"/>
             </wp:cNvGraphicFramePr>
@@ -16283,7 +16272,7 @@
               <a:graphicData uri="http://schemas.openxmlformats.org/drawingml/2006/picture">
                 <pic:pic xmlns:pic="http://schemas.openxmlformats.org/drawingml/2006/picture">
                   <pic:nvPicPr>
-                    <pic:cNvPr id="0" name="Picture 4"/>
+                    <pic:cNvPr id="0" name="Picture 7"/>
                     <pic:cNvPicPr>
                       <a:picLocks noChangeAspect="1" noChangeArrowheads="1"/>
                     </pic:cNvPicPr>
@@ -16304,7 +16293,7 @@
                   <pic:spPr bwMode="auto">
                     <a:xfrm>
                       <a:off x="0" y="0"/>
-                      <a:ext cx="4879340" cy="2954655"/>
+                      <a:ext cx="5760720" cy="3415665"/>
                     </a:xfrm>
                     <a:prstGeom prst="rect">
                       <a:avLst/>
@@ -16425,11 +16414,11 @@
       <w:pPr>
         <w:pStyle w:val="Ttulo4"/>
       </w:pPr>
-      <w:bookmarkStart w:id="48" w:name="_Toc25019470"/>
+      <w:bookmarkStart w:id="47" w:name="_Toc25019470"/>
       <w:r>
         <w:t>CU003 – Cambiar idioma</w:t>
       </w:r>
-      <w:bookmarkEnd w:id="48"/>
+      <w:bookmarkEnd w:id="47"/>
     </w:p>
     <w:p>
       <w:pPr>
@@ -17082,10 +17071,10 @@
           <w:noProof/>
         </w:rPr>
         <w:drawing>
-          <wp:inline distT="0" distB="0" distL="0" distR="0" wp14:anchorId="20F7A5D1" wp14:editId="71A207FB">
-            <wp:extent cx="5760720" cy="5033010"/>
-            <wp:effectExtent l="0" t="0" r="0" b="0"/>
-            <wp:docPr id="16" name="Imagen 16"/>
+          <wp:inline distT="0" distB="0" distL="0" distR="0" wp14:anchorId="6444F7BD" wp14:editId="1B142497">
+            <wp:extent cx="5760720" cy="3579495"/>
+            <wp:effectExtent l="0" t="0" r="0" b="1905"/>
+            <wp:docPr id="270" name="Imagen 270"/>
             <wp:cNvGraphicFramePr>
               <a:graphicFrameLocks xmlns:a="http://schemas.openxmlformats.org/drawingml/2006/main" noChangeAspect="1"/>
             </wp:cNvGraphicFramePr>
@@ -17093,13 +17082,13 @@
               <a:graphicData uri="http://schemas.openxmlformats.org/drawingml/2006/picture">
                 <pic:pic xmlns:pic="http://schemas.openxmlformats.org/drawingml/2006/picture">
                   <pic:nvPicPr>
-                    <pic:cNvPr id="0" name="Picture 5"/>
+                    <pic:cNvPr id="0" name="Picture 8"/>
                     <pic:cNvPicPr>
                       <a:picLocks noChangeAspect="1" noChangeArrowheads="1"/>
                     </pic:cNvPicPr>
                   </pic:nvPicPr>
                   <pic:blipFill>
-                    <a:blip r:embed="rId22">
+                    <a:blip r:embed="rId22" cstate="print">
                       <a:extLst>
                         <a:ext uri="{28A0092B-C50C-407E-A947-70E740481C1C}">
                           <a14:useLocalDpi xmlns:a14="http://schemas.microsoft.com/office/drawing/2010/main" val="0"/>
@@ -17114,7 +17103,7 @@
                   <pic:spPr bwMode="auto">
                     <a:xfrm>
                       <a:off x="0" y="0"/>
-                      <a:ext cx="5760720" cy="5033010"/>
+                      <a:ext cx="5760720" cy="3579495"/>
                     </a:xfrm>
                     <a:prstGeom prst="rect">
                       <a:avLst/>
@@ -17154,10 +17143,10 @@
           <w:noProof/>
         </w:rPr>
         <w:drawing>
-          <wp:inline distT="0" distB="0" distL="0" distR="0" wp14:anchorId="1AEBD5D0" wp14:editId="349A299C">
-            <wp:extent cx="5760720" cy="7221220"/>
+          <wp:inline distT="0" distB="0" distL="0" distR="0" wp14:anchorId="28D262D3" wp14:editId="3CD83075">
+            <wp:extent cx="5760720" cy="7566025"/>
             <wp:effectExtent l="0" t="0" r="0" b="0"/>
-            <wp:docPr id="6" name="Imagen 6"/>
+            <wp:docPr id="282" name="Imagen 282"/>
             <wp:cNvGraphicFramePr>
               <a:graphicFrameLocks xmlns:a="http://schemas.openxmlformats.org/drawingml/2006/main" noChangeAspect="1"/>
             </wp:cNvGraphicFramePr>
@@ -17165,7 +17154,7 @@
               <a:graphicData uri="http://schemas.openxmlformats.org/drawingml/2006/picture">
                 <pic:pic xmlns:pic="http://schemas.openxmlformats.org/drawingml/2006/picture">
                   <pic:nvPicPr>
-                    <pic:cNvPr id="0" name="Picture 4"/>
+                    <pic:cNvPr id="0" name="Picture 11"/>
                     <pic:cNvPicPr>
                       <a:picLocks noChangeAspect="1" noChangeArrowheads="1"/>
                     </pic:cNvPicPr>
@@ -17186,7 +17175,7 @@
                   <pic:spPr bwMode="auto">
                     <a:xfrm>
                       <a:off x="0" y="0"/>
-                      <a:ext cx="5760720" cy="7221220"/>
+                      <a:ext cx="5760720" cy="7566025"/>
                     </a:xfrm>
                     <a:prstGeom prst="rect">
                       <a:avLst/>
@@ -17202,11 +17191,6 @@
           </wp:inline>
         </w:drawing>
       </w:r>
-    </w:p>
-    <w:p>
-      <w:pPr>
-        <w:jc w:val="left"/>
-      </w:pPr>
       <w:r>
         <w:br w:type="page"/>
       </w:r>
@@ -17307,14 +17291,14 @@
       <w:pPr>
         <w:pStyle w:val="Ttulo4"/>
       </w:pPr>
-      <w:bookmarkStart w:id="49" w:name="_Toc25019471"/>
+      <w:bookmarkStart w:id="48" w:name="_Toc25019471"/>
       <w:r>
         <w:t>CU00</w:t>
       </w:r>
       <w:r>
         <w:t>4 – Realizar backup</w:t>
       </w:r>
-      <w:bookmarkEnd w:id="49"/>
+      <w:bookmarkEnd w:id="48"/>
     </w:p>
     <w:p>
       <w:pPr>
@@ -18065,10 +18049,10 @@
           <w:noProof/>
         </w:rPr>
         <w:drawing>
-          <wp:inline distT="0" distB="0" distL="0" distR="0" wp14:anchorId="3ACCDC5C" wp14:editId="40AEFC9B">
-            <wp:extent cx="5718175" cy="3943985"/>
-            <wp:effectExtent l="0" t="0" r="0" b="0"/>
-            <wp:docPr id="18" name="Imagen 18"/>
+          <wp:inline distT="0" distB="0" distL="0" distR="0" wp14:anchorId="500084A6" wp14:editId="2817E840">
+            <wp:extent cx="5193030" cy="4694555"/>
+            <wp:effectExtent l="0" t="0" r="7620" b="0"/>
+            <wp:docPr id="286" name="Imagen 286"/>
             <wp:cNvGraphicFramePr>
               <a:graphicFrameLocks xmlns:a="http://schemas.openxmlformats.org/drawingml/2006/main" noChangeAspect="1"/>
             </wp:cNvGraphicFramePr>
@@ -18076,7 +18060,7 @@
               <a:graphicData uri="http://schemas.openxmlformats.org/drawingml/2006/picture">
                 <pic:pic xmlns:pic="http://schemas.openxmlformats.org/drawingml/2006/picture">
                   <pic:nvPicPr>
-                    <pic:cNvPr id="0" name="Picture 6"/>
+                    <pic:cNvPr id="0" name="Picture 12"/>
                     <pic:cNvPicPr>
                       <a:picLocks noChangeAspect="1" noChangeArrowheads="1"/>
                     </pic:cNvPicPr>
@@ -18097,7 +18081,7 @@
                   <pic:spPr bwMode="auto">
                     <a:xfrm>
                       <a:off x="0" y="0"/>
-                      <a:ext cx="5718175" cy="3943985"/>
+                      <a:ext cx="5193030" cy="4694555"/>
                     </a:xfrm>
                     <a:prstGeom prst="rect">
                       <a:avLst/>
@@ -18137,10 +18121,10 @@
           <w:noProof/>
         </w:rPr>
         <w:drawing>
-          <wp:inline distT="0" distB="0" distL="0" distR="0" wp14:anchorId="30051485" wp14:editId="1786F52E">
-            <wp:extent cx="5760720" cy="5191125"/>
-            <wp:effectExtent l="0" t="0" r="0" b="9525"/>
-            <wp:docPr id="44" name="Imagen 44"/>
+          <wp:inline distT="0" distB="0" distL="0" distR="0" wp14:anchorId="6B52359B" wp14:editId="35F884A3">
+            <wp:extent cx="5760720" cy="5304790"/>
+            <wp:effectExtent l="0" t="0" r="0" b="0"/>
+            <wp:docPr id="290" name="Imagen 290"/>
             <wp:cNvGraphicFramePr>
               <a:graphicFrameLocks xmlns:a="http://schemas.openxmlformats.org/drawingml/2006/main" noChangeAspect="1"/>
             </wp:cNvGraphicFramePr>
@@ -18148,7 +18132,7 @@
               <a:graphicData uri="http://schemas.openxmlformats.org/drawingml/2006/picture">
                 <pic:pic xmlns:pic="http://schemas.openxmlformats.org/drawingml/2006/picture">
                   <pic:nvPicPr>
-                    <pic:cNvPr id="0" name="Picture 8"/>
+                    <pic:cNvPr id="0" name="Picture 13"/>
                     <pic:cNvPicPr>
                       <a:picLocks noChangeAspect="1" noChangeArrowheads="1"/>
                     </pic:cNvPicPr>
@@ -18169,7 +18153,7 @@
                   <pic:spPr bwMode="auto">
                     <a:xfrm>
                       <a:off x="0" y="0"/>
-                      <a:ext cx="5760720" cy="5191125"/>
+                      <a:ext cx="5760720" cy="5304790"/>
                     </a:xfrm>
                     <a:prstGeom prst="rect">
                       <a:avLst/>
@@ -18290,14 +18274,14 @@
       <w:pPr>
         <w:pStyle w:val="Ttulo4"/>
       </w:pPr>
-      <w:bookmarkStart w:id="50" w:name="_Toc25019472"/>
+      <w:bookmarkStart w:id="49" w:name="_Toc25019472"/>
       <w:r>
         <w:t>CU00</w:t>
       </w:r>
       <w:r>
         <w:t>5 – Restaurar backup</w:t>
       </w:r>
-      <w:bookmarkEnd w:id="50"/>
+      <w:bookmarkEnd w:id="49"/>
     </w:p>
     <w:p>
       <w:pPr>
@@ -19075,10 +19059,10 @@
           <w:noProof/>
         </w:rPr>
         <w:drawing>
-          <wp:inline distT="0" distB="0" distL="0" distR="0" wp14:anchorId="7C4F07AD" wp14:editId="12E696AF">
-            <wp:extent cx="5506720" cy="4483100"/>
-            <wp:effectExtent l="0" t="0" r="0" b="0"/>
-            <wp:docPr id="28" name="Imagen 28"/>
+          <wp:inline distT="0" distB="0" distL="0" distR="0" wp14:anchorId="19EC4E2C" wp14:editId="0E4AD01E">
+            <wp:extent cx="5732145" cy="6741795"/>
+            <wp:effectExtent l="0" t="0" r="1905" b="1905"/>
+            <wp:docPr id="291" name="Imagen 291"/>
             <wp:cNvGraphicFramePr>
               <a:graphicFrameLocks xmlns:a="http://schemas.openxmlformats.org/drawingml/2006/main" noChangeAspect="1"/>
             </wp:cNvGraphicFramePr>
@@ -19086,7 +19070,7 @@
               <a:graphicData uri="http://schemas.openxmlformats.org/drawingml/2006/picture">
                 <pic:pic xmlns:pic="http://schemas.openxmlformats.org/drawingml/2006/picture">
                   <pic:nvPicPr>
-                    <pic:cNvPr id="0" name="Picture 9"/>
+                    <pic:cNvPr id="0" name="Picture 14"/>
                     <pic:cNvPicPr>
                       <a:picLocks noChangeAspect="1" noChangeArrowheads="1"/>
                     </pic:cNvPicPr>
@@ -19107,7 +19091,7 @@
                   <pic:spPr bwMode="auto">
                     <a:xfrm>
                       <a:off x="0" y="0"/>
-                      <a:ext cx="5506720" cy="4483100"/>
+                      <a:ext cx="5732145" cy="6741795"/>
                     </a:xfrm>
                     <a:prstGeom prst="rect">
                       <a:avLst/>
@@ -19147,10 +19131,10 @@
           <w:noProof/>
         </w:rPr>
         <w:drawing>
-          <wp:inline distT="0" distB="0" distL="0" distR="0" wp14:anchorId="427D9E80" wp14:editId="34F89159">
-            <wp:extent cx="5759450" cy="5513705"/>
+          <wp:inline distT="0" distB="0" distL="0" distR="0" wp14:anchorId="706C4684" wp14:editId="723DBD55">
+            <wp:extent cx="5760720" cy="5359400"/>
             <wp:effectExtent l="0" t="0" r="0" b="0"/>
-            <wp:docPr id="21" name="Imagen 21"/>
+            <wp:docPr id="297" name="Imagen 297"/>
             <wp:cNvGraphicFramePr>
               <a:graphicFrameLocks xmlns:a="http://schemas.openxmlformats.org/drawingml/2006/main" noChangeAspect="1"/>
             </wp:cNvGraphicFramePr>
@@ -19158,7 +19142,7 @@
               <a:graphicData uri="http://schemas.openxmlformats.org/drawingml/2006/picture">
                 <pic:pic xmlns:pic="http://schemas.openxmlformats.org/drawingml/2006/picture">
                   <pic:nvPicPr>
-                    <pic:cNvPr id="0" name="Picture 7"/>
+                    <pic:cNvPr id="0" name="Picture 16"/>
                     <pic:cNvPicPr>
                       <a:picLocks noChangeAspect="1" noChangeArrowheads="1"/>
                     </pic:cNvPicPr>
@@ -19179,7 +19163,7 @@
                   <pic:spPr bwMode="auto">
                     <a:xfrm>
                       <a:off x="0" y="0"/>
-                      <a:ext cx="5759450" cy="5513705"/>
+                      <a:ext cx="5760720" cy="5359400"/>
                     </a:xfrm>
                     <a:prstGeom prst="rect">
                       <a:avLst/>
@@ -19300,14 +19284,14 @@
       <w:pPr>
         <w:pStyle w:val="Ttulo4"/>
       </w:pPr>
-      <w:bookmarkStart w:id="51" w:name="_Toc25019473"/>
+      <w:bookmarkStart w:id="50" w:name="_Toc25019473"/>
       <w:r>
         <w:t>CU00</w:t>
       </w:r>
       <w:r>
         <w:t>6 – Alta idioma</w:t>
       </w:r>
-      <w:bookmarkEnd w:id="51"/>
+      <w:bookmarkEnd w:id="50"/>
     </w:p>
     <w:p>
       <w:pPr>
@@ -19964,10 +19948,10 @@
           <w:noProof/>
         </w:rPr>
         <w:drawing>
-          <wp:inline distT="0" distB="0" distL="0" distR="0" wp14:anchorId="42169690" wp14:editId="6B1B1D18">
-            <wp:extent cx="5760720" cy="6389370"/>
-            <wp:effectExtent l="0" t="0" r="0" b="0"/>
-            <wp:docPr id="34" name="Imagen 34"/>
+          <wp:inline distT="0" distB="0" distL="0" distR="0" wp14:anchorId="71A23451" wp14:editId="33E67258">
+            <wp:extent cx="5760720" cy="5574030"/>
+            <wp:effectExtent l="0" t="0" r="0" b="7620"/>
+            <wp:docPr id="302" name="Imagen 302"/>
             <wp:cNvGraphicFramePr>
               <a:graphicFrameLocks xmlns:a="http://schemas.openxmlformats.org/drawingml/2006/main" noChangeAspect="1"/>
             </wp:cNvGraphicFramePr>
@@ -19975,7 +19959,7 @@
               <a:graphicData uri="http://schemas.openxmlformats.org/drawingml/2006/picture">
                 <pic:pic xmlns:pic="http://schemas.openxmlformats.org/drawingml/2006/picture">
                   <pic:nvPicPr>
-                    <pic:cNvPr id="0" name="Picture 10"/>
+                    <pic:cNvPr id="0" name="Picture 17"/>
                     <pic:cNvPicPr>
                       <a:picLocks noChangeAspect="1" noChangeArrowheads="1"/>
                     </pic:cNvPicPr>
@@ -19996,7 +19980,7 @@
                   <pic:spPr bwMode="auto">
                     <a:xfrm>
                       <a:off x="0" y="0"/>
-                      <a:ext cx="5760720" cy="6389370"/>
+                      <a:ext cx="5760720" cy="5574030"/>
                     </a:xfrm>
                     <a:prstGeom prst="rect">
                       <a:avLst/>
@@ -20031,10 +20015,10 @@
           <w:noProof/>
         </w:rPr>
         <w:drawing>
-          <wp:inline distT="0" distB="0" distL="0" distR="0" wp14:anchorId="396A00AE" wp14:editId="741230AD">
-            <wp:extent cx="5760720" cy="7326630"/>
-            <wp:effectExtent l="0" t="0" r="0" b="7620"/>
-            <wp:docPr id="2" name="Imagen 2"/>
+          <wp:inline distT="0" distB="0" distL="0" distR="0" wp14:anchorId="29BE6820" wp14:editId="109C614A">
+            <wp:extent cx="5137280" cy="7717809"/>
+            <wp:effectExtent l="0" t="0" r="6350" b="0"/>
+            <wp:docPr id="310" name="Imagen 310"/>
             <wp:cNvGraphicFramePr>
               <a:graphicFrameLocks xmlns:a="http://schemas.openxmlformats.org/drawingml/2006/main" noChangeAspect="1"/>
             </wp:cNvGraphicFramePr>
@@ -20042,7 +20026,7 @@
               <a:graphicData uri="http://schemas.openxmlformats.org/drawingml/2006/picture">
                 <pic:pic xmlns:pic="http://schemas.openxmlformats.org/drawingml/2006/picture">
                   <pic:nvPicPr>
-                    <pic:cNvPr id="0" name="Picture 3"/>
+                    <pic:cNvPr id="0" name="Picture 18"/>
                     <pic:cNvPicPr>
                       <a:picLocks noChangeAspect="1" noChangeArrowheads="1"/>
                     </pic:cNvPicPr>
@@ -20063,7 +20047,7 @@
                   <pic:spPr bwMode="auto">
                     <a:xfrm>
                       <a:off x="0" y="0"/>
-                      <a:ext cx="5760720" cy="7326630"/>
+                      <a:ext cx="5147017" cy="7732437"/>
                     </a:xfrm>
                     <a:prstGeom prst="rect">
                       <a:avLst/>
@@ -20079,11 +20063,6 @@
           </wp:inline>
         </w:drawing>
       </w:r>
-    </w:p>
-    <w:p>
-      <w:pPr>
-        <w:jc w:val="left"/>
-      </w:pPr>
       <w:r>
         <w:br w:type="page"/>
       </w:r>
@@ -20187,14 +20166,14 @@
       <w:pPr>
         <w:pStyle w:val="Ttulo4"/>
       </w:pPr>
-      <w:bookmarkStart w:id="52" w:name="_Toc25019474"/>
+      <w:bookmarkStart w:id="51" w:name="_Toc25019474"/>
       <w:r>
         <w:t>CU00</w:t>
       </w:r>
       <w:r>
         <w:t>7 – Modificar idioma</w:t>
       </w:r>
-      <w:bookmarkEnd w:id="52"/>
+      <w:bookmarkEnd w:id="51"/>
     </w:p>
     <w:p>
       <w:pPr>
@@ -20591,7 +20570,13 @@
         </w:numPr>
       </w:pPr>
       <w:r>
-        <w:t>No podrá modificarse el idioma por defecto (Español).</w:t>
+        <w:t>No podrá modificarse el idioma por defecto (</w:t>
+      </w:r>
+      <w:r>
+        <w:t>español</w:t>
+      </w:r>
+      <w:r>
+        <w:t>).</w:t>
       </w:r>
     </w:p>
     <w:p>
@@ -20941,10 +20926,10 @@
           <w:noProof/>
         </w:rPr>
         <w:drawing>
-          <wp:inline distT="0" distB="0" distL="0" distR="0" wp14:anchorId="6A9B91D3" wp14:editId="3B104DD1">
-            <wp:extent cx="5760720" cy="6261735"/>
-            <wp:effectExtent l="0" t="0" r="0" b="5715"/>
-            <wp:docPr id="229" name="Imagen 229"/>
+          <wp:inline distT="0" distB="0" distL="0" distR="0" wp14:anchorId="6082CA29" wp14:editId="282989EA">
+            <wp:extent cx="5760720" cy="4580890"/>
+            <wp:effectExtent l="0" t="0" r="0" b="0"/>
+            <wp:docPr id="314" name="Imagen 314"/>
             <wp:cNvGraphicFramePr>
               <a:graphicFrameLocks xmlns:a="http://schemas.openxmlformats.org/drawingml/2006/main" noChangeAspect="1"/>
             </wp:cNvGraphicFramePr>
@@ -20952,7 +20937,7 @@
               <a:graphicData uri="http://schemas.openxmlformats.org/drawingml/2006/picture">
                 <pic:pic xmlns:pic="http://schemas.openxmlformats.org/drawingml/2006/picture">
                   <pic:nvPicPr>
-                    <pic:cNvPr id="0" name="Picture 11"/>
+                    <pic:cNvPr id="0" name="Picture 19"/>
                     <pic:cNvPicPr>
                       <a:picLocks noChangeAspect="1" noChangeArrowheads="1"/>
                     </pic:cNvPicPr>
@@ -20973,7 +20958,7 @@
                   <pic:spPr bwMode="auto">
                     <a:xfrm>
                       <a:off x="0" y="0"/>
-                      <a:ext cx="5760720" cy="6261735"/>
+                      <a:ext cx="5760720" cy="4580890"/>
                     </a:xfrm>
                     <a:prstGeom prst="rect">
                       <a:avLst/>
@@ -21008,10 +20993,10 @@
           <w:noProof/>
         </w:rPr>
         <w:drawing>
-          <wp:inline distT="0" distB="0" distL="0" distR="0" wp14:anchorId="35FF1844" wp14:editId="4BBB2D3E">
-            <wp:extent cx="5320163" cy="7789653"/>
-            <wp:effectExtent l="0" t="0" r="0" b="1905"/>
-            <wp:docPr id="4" name="Imagen 4"/>
+          <wp:inline distT="0" distB="0" distL="0" distR="0" wp14:anchorId="0016AD8F" wp14:editId="655A943B">
+            <wp:extent cx="5288508" cy="7717071"/>
+            <wp:effectExtent l="0" t="0" r="7620" b="0"/>
+            <wp:docPr id="318" name="Imagen 318"/>
             <wp:cNvGraphicFramePr>
               <a:graphicFrameLocks xmlns:a="http://schemas.openxmlformats.org/drawingml/2006/main" noChangeAspect="1"/>
             </wp:cNvGraphicFramePr>
@@ -21019,7 +21004,7 @@
               <a:graphicData uri="http://schemas.openxmlformats.org/drawingml/2006/picture">
                 <pic:pic xmlns:pic="http://schemas.openxmlformats.org/drawingml/2006/picture">
                   <pic:nvPicPr>
-                    <pic:cNvPr id="0" name="Picture 4"/>
+                    <pic:cNvPr id="0" name="Picture 20"/>
                     <pic:cNvPicPr>
                       <a:picLocks noChangeAspect="1" noChangeArrowheads="1"/>
                     </pic:cNvPicPr>
@@ -21040,7 +21025,7 @@
                   <pic:spPr bwMode="auto">
                     <a:xfrm>
                       <a:off x="0" y="0"/>
-                      <a:ext cx="5329703" cy="7803622"/>
+                      <a:ext cx="5295527" cy="7727314"/>
                     </a:xfrm>
                     <a:prstGeom prst="rect">
                       <a:avLst/>
@@ -21156,7 +21141,7 @@
       <w:pPr>
         <w:pStyle w:val="Ttulo4"/>
       </w:pPr>
-      <w:bookmarkStart w:id="53" w:name="_Toc25019475"/>
+      <w:bookmarkStart w:id="52" w:name="_Toc25019475"/>
       <w:r>
         <w:t>CU00</w:t>
       </w:r>
@@ -21172,7 +21157,7 @@
       <w:r>
         <w:t xml:space="preserve"> idioma</w:t>
       </w:r>
-      <w:bookmarkEnd w:id="53"/>
+      <w:bookmarkEnd w:id="52"/>
     </w:p>
     <w:p>
       <w:pPr>
@@ -21958,10 +21943,10 @@
           <w:noProof/>
         </w:rPr>
         <w:drawing>
-          <wp:inline distT="0" distB="0" distL="0" distR="0" wp14:anchorId="02431187" wp14:editId="379AD4B1">
-            <wp:extent cx="5760720" cy="6323330"/>
-            <wp:effectExtent l="0" t="0" r="0" b="1270"/>
-            <wp:docPr id="231" name="Imagen 231"/>
+          <wp:inline distT="0" distB="0" distL="0" distR="0" wp14:anchorId="49B12C72" wp14:editId="51FD8ED6">
+            <wp:extent cx="5760720" cy="4438015"/>
+            <wp:effectExtent l="0" t="0" r="0" b="635"/>
+            <wp:docPr id="320" name="Imagen 320"/>
             <wp:cNvGraphicFramePr>
               <a:graphicFrameLocks xmlns:a="http://schemas.openxmlformats.org/drawingml/2006/main" noChangeAspect="1"/>
             </wp:cNvGraphicFramePr>
@@ -21969,7 +21954,7 @@
               <a:graphicData uri="http://schemas.openxmlformats.org/drawingml/2006/picture">
                 <pic:pic xmlns:pic="http://schemas.openxmlformats.org/drawingml/2006/picture">
                   <pic:nvPicPr>
-                    <pic:cNvPr id="0" name="Picture 12"/>
+                    <pic:cNvPr id="0" name="Picture 21"/>
                     <pic:cNvPicPr>
                       <a:picLocks noChangeAspect="1" noChangeArrowheads="1"/>
                     </pic:cNvPicPr>
@@ -21990,7 +21975,7 @@
                   <pic:spPr bwMode="auto">
                     <a:xfrm>
                       <a:off x="0" y="0"/>
-                      <a:ext cx="5760720" cy="6323330"/>
+                      <a:ext cx="5760720" cy="4438015"/>
                     </a:xfrm>
                     <a:prstGeom prst="rect">
                       <a:avLst/>
@@ -22028,10 +22013,10 @@
           <w:noProof/>
         </w:rPr>
         <w:drawing>
-          <wp:inline distT="0" distB="0" distL="0" distR="0" wp14:anchorId="04F92515" wp14:editId="69D39454">
-            <wp:extent cx="5760720" cy="7557770"/>
-            <wp:effectExtent l="0" t="0" r="0" b="5080"/>
-            <wp:docPr id="14" name="Imagen 14"/>
+          <wp:inline distT="0" distB="0" distL="0" distR="0" wp14:anchorId="1CAD70D6" wp14:editId="33697CD8">
+            <wp:extent cx="5760720" cy="7703820"/>
+            <wp:effectExtent l="0" t="0" r="0" b="0"/>
+            <wp:docPr id="321" name="Imagen 321"/>
             <wp:cNvGraphicFramePr>
               <a:graphicFrameLocks xmlns:a="http://schemas.openxmlformats.org/drawingml/2006/main" noChangeAspect="1"/>
             </wp:cNvGraphicFramePr>
@@ -22039,7 +22024,7 @@
               <a:graphicData uri="http://schemas.openxmlformats.org/drawingml/2006/picture">
                 <pic:pic xmlns:pic="http://schemas.openxmlformats.org/drawingml/2006/picture">
                   <pic:nvPicPr>
-                    <pic:cNvPr id="0" name="Picture 5"/>
+                    <pic:cNvPr id="0" name="Picture 22"/>
                     <pic:cNvPicPr>
                       <a:picLocks noChangeAspect="1" noChangeArrowheads="1"/>
                     </pic:cNvPicPr>
@@ -22060,7 +22045,7 @@
                   <pic:spPr bwMode="auto">
                     <a:xfrm>
                       <a:off x="0" y="0"/>
-                      <a:ext cx="5760720" cy="7557770"/>
+                      <a:ext cx="5760720" cy="7703820"/>
                     </a:xfrm>
                     <a:prstGeom prst="rect">
                       <a:avLst/>
@@ -22179,14 +22164,14 @@
       <w:pPr>
         <w:pStyle w:val="Ttulo4"/>
       </w:pPr>
-      <w:bookmarkStart w:id="54" w:name="_Toc25019476"/>
+      <w:bookmarkStart w:id="53" w:name="_Toc25019476"/>
       <w:r>
         <w:t>CU00</w:t>
       </w:r>
       <w:r>
         <w:t>9 – Buscar usuario</w:t>
       </w:r>
-      <w:bookmarkEnd w:id="54"/>
+      <w:bookmarkEnd w:id="53"/>
     </w:p>
     <w:p>
       <w:pPr>
@@ -22763,10 +22748,10 @@
           <w:noProof/>
         </w:rPr>
         <w:drawing>
-          <wp:inline distT="0" distB="0" distL="0" distR="0" wp14:anchorId="32C60C12" wp14:editId="41EB80DD">
-            <wp:extent cx="4906195" cy="7458501"/>
-            <wp:effectExtent l="0" t="0" r="8890" b="9525"/>
-            <wp:docPr id="239" name="Imagen 239"/>
+          <wp:inline distT="0" distB="0" distL="0" distR="0" wp14:anchorId="6CB047F6" wp14:editId="22A17A72">
+            <wp:extent cx="5760720" cy="4044950"/>
+            <wp:effectExtent l="0" t="0" r="0" b="0"/>
+            <wp:docPr id="322" name="Imagen 322"/>
             <wp:cNvGraphicFramePr>
               <a:graphicFrameLocks xmlns:a="http://schemas.openxmlformats.org/drawingml/2006/main" noChangeAspect="1"/>
             </wp:cNvGraphicFramePr>
@@ -22774,7 +22759,7 @@
               <a:graphicData uri="http://schemas.openxmlformats.org/drawingml/2006/picture">
                 <pic:pic xmlns:pic="http://schemas.openxmlformats.org/drawingml/2006/picture">
                   <pic:nvPicPr>
-                    <pic:cNvPr id="0" name="Picture 14"/>
+                    <pic:cNvPr id="0" name="Picture 23"/>
                     <pic:cNvPicPr>
                       <a:picLocks noChangeAspect="1" noChangeArrowheads="1"/>
                     </pic:cNvPicPr>
@@ -22795,7 +22780,7 @@
                   <pic:spPr bwMode="auto">
                     <a:xfrm>
                       <a:off x="0" y="0"/>
-                      <a:ext cx="4924172" cy="7485830"/>
+                      <a:ext cx="5760720" cy="4044950"/>
                     </a:xfrm>
                     <a:prstGeom prst="rect">
                       <a:avLst/>
@@ -22833,10 +22818,10 @@
           <w:noProof/>
         </w:rPr>
         <w:drawing>
-          <wp:inline distT="0" distB="0" distL="0" distR="0" wp14:anchorId="427D5F25" wp14:editId="15F58F22">
-            <wp:extent cx="5760720" cy="7547610"/>
-            <wp:effectExtent l="0" t="0" r="0" b="0"/>
-            <wp:docPr id="32" name="Imagen 32"/>
+          <wp:inline distT="0" distB="0" distL="0" distR="0" wp14:anchorId="6B053ECC" wp14:editId="3B57E9C8">
+            <wp:extent cx="5760720" cy="5935980"/>
+            <wp:effectExtent l="0" t="0" r="0" b="7620"/>
+            <wp:docPr id="323" name="Imagen 323"/>
             <wp:cNvGraphicFramePr>
               <a:graphicFrameLocks xmlns:a="http://schemas.openxmlformats.org/drawingml/2006/main" noChangeAspect="1"/>
             </wp:cNvGraphicFramePr>
@@ -22844,7 +22829,7 @@
               <a:graphicData uri="http://schemas.openxmlformats.org/drawingml/2006/picture">
                 <pic:pic xmlns:pic="http://schemas.openxmlformats.org/drawingml/2006/picture">
                   <pic:nvPicPr>
-                    <pic:cNvPr id="0" name="Picture 7"/>
+                    <pic:cNvPr id="0" name="Picture 24"/>
                     <pic:cNvPicPr>
                       <a:picLocks noChangeAspect="1" noChangeArrowheads="1"/>
                     </pic:cNvPicPr>
@@ -22865,7 +22850,7 @@
                   <pic:spPr bwMode="auto">
                     <a:xfrm>
                       <a:off x="0" y="0"/>
-                      <a:ext cx="5760720" cy="7547610"/>
+                      <a:ext cx="5760720" cy="5935980"/>
                     </a:xfrm>
                     <a:prstGeom prst="rect">
                       <a:avLst/>
@@ -22984,14 +22969,14 @@
       <w:pPr>
         <w:pStyle w:val="Ttulo4"/>
       </w:pPr>
-      <w:bookmarkStart w:id="55" w:name="_Toc25019477"/>
+      <w:bookmarkStart w:id="54" w:name="_Toc25019477"/>
       <w:r>
         <w:t>CU0</w:t>
       </w:r>
       <w:r>
         <w:t>10 – Alta usuario</w:t>
       </w:r>
-      <w:bookmarkEnd w:id="55"/>
+      <w:bookmarkEnd w:id="54"/>
     </w:p>
     <w:p>
       <w:pPr>
@@ -23735,10 +23720,10 @@
           <w:noProof/>
         </w:rPr>
         <w:drawing>
-          <wp:inline distT="0" distB="0" distL="0" distR="0" wp14:anchorId="3FA3703E" wp14:editId="0E4E6209">
-            <wp:extent cx="5609530" cy="7601803"/>
+          <wp:inline distT="0" distB="0" distL="0" distR="0" wp14:anchorId="04739C9C" wp14:editId="77060E75">
+            <wp:extent cx="5760720" cy="4237355"/>
             <wp:effectExtent l="0" t="0" r="0" b="0"/>
-            <wp:docPr id="256" name="Imagen 256"/>
+            <wp:docPr id="324" name="Imagen 324"/>
             <wp:cNvGraphicFramePr>
               <a:graphicFrameLocks xmlns:a="http://schemas.openxmlformats.org/drawingml/2006/main" noChangeAspect="1"/>
             </wp:cNvGraphicFramePr>
@@ -23746,7 +23731,7 @@
               <a:graphicData uri="http://schemas.openxmlformats.org/drawingml/2006/picture">
                 <pic:pic xmlns:pic="http://schemas.openxmlformats.org/drawingml/2006/picture">
                   <pic:nvPicPr>
-                    <pic:cNvPr id="0" name="Picture 15"/>
+                    <pic:cNvPr id="0" name="Picture 25"/>
                     <pic:cNvPicPr>
                       <a:picLocks noChangeAspect="1" noChangeArrowheads="1"/>
                     </pic:cNvPicPr>
@@ -23767,7 +23752,7 @@
                   <pic:spPr bwMode="auto">
                     <a:xfrm>
                       <a:off x="0" y="0"/>
-                      <a:ext cx="5611131" cy="7603973"/>
+                      <a:ext cx="5760720" cy="4237355"/>
                     </a:xfrm>
                     <a:prstGeom prst="rect">
                       <a:avLst/>
@@ -23805,10 +23790,10 @@
           <w:noProof/>
         </w:rPr>
         <w:drawing>
-          <wp:inline distT="0" distB="0" distL="0" distR="0" wp14:anchorId="6D17D051" wp14:editId="2D2DA378">
-            <wp:extent cx="5760720" cy="7536180"/>
-            <wp:effectExtent l="0" t="0" r="0" b="7620"/>
-            <wp:docPr id="37" name="Imagen 37"/>
+          <wp:inline distT="0" distB="0" distL="0" distR="0" wp14:anchorId="41A4DCD8" wp14:editId="603F5B1F">
+            <wp:extent cx="5760720" cy="7071360"/>
+            <wp:effectExtent l="0" t="0" r="0" b="0"/>
+            <wp:docPr id="326" name="Imagen 326"/>
             <wp:cNvGraphicFramePr>
               <a:graphicFrameLocks xmlns:a="http://schemas.openxmlformats.org/drawingml/2006/main" noChangeAspect="1"/>
             </wp:cNvGraphicFramePr>
@@ -23816,7 +23801,7 @@
               <a:graphicData uri="http://schemas.openxmlformats.org/drawingml/2006/picture">
                 <pic:pic xmlns:pic="http://schemas.openxmlformats.org/drawingml/2006/picture">
                   <pic:nvPicPr>
-                    <pic:cNvPr id="0" name="Picture 8"/>
+                    <pic:cNvPr id="0" name="Picture 26"/>
                     <pic:cNvPicPr>
                       <a:picLocks noChangeAspect="1" noChangeArrowheads="1"/>
                     </pic:cNvPicPr>
@@ -23837,7 +23822,7 @@
                   <pic:spPr bwMode="auto">
                     <a:xfrm>
                       <a:off x="0" y="0"/>
-                      <a:ext cx="5760720" cy="7536180"/>
+                      <a:ext cx="5760720" cy="7071360"/>
                     </a:xfrm>
                     <a:prstGeom prst="rect">
                       <a:avLst/>
@@ -23956,14 +23941,14 @@
       <w:pPr>
         <w:pStyle w:val="Ttulo4"/>
       </w:pPr>
-      <w:bookmarkStart w:id="56" w:name="_Toc25019478"/>
+      <w:bookmarkStart w:id="55" w:name="_Toc25019478"/>
       <w:r>
         <w:t>CU0</w:t>
       </w:r>
       <w:r>
         <w:t>11 – Modificar usuario</w:t>
       </w:r>
-      <w:bookmarkEnd w:id="56"/>
+      <w:bookmarkEnd w:id="55"/>
     </w:p>
     <w:p>
       <w:pPr>
@@ -24701,10 +24686,10 @@
           <w:noProof/>
         </w:rPr>
         <w:drawing>
-          <wp:inline distT="0" distB="0" distL="0" distR="0" wp14:anchorId="081AE73E" wp14:editId="32A4ED7F">
-            <wp:extent cx="5760720" cy="5340350"/>
+          <wp:inline distT="0" distB="0" distL="0" distR="0" wp14:anchorId="612CB472" wp14:editId="0EA6FB2F">
+            <wp:extent cx="5760720" cy="5203825"/>
             <wp:effectExtent l="0" t="0" r="0" b="0"/>
-            <wp:docPr id="260" name="Imagen 260"/>
+            <wp:docPr id="327" name="Imagen 327"/>
             <wp:cNvGraphicFramePr>
               <a:graphicFrameLocks xmlns:a="http://schemas.openxmlformats.org/drawingml/2006/main" noChangeAspect="1"/>
             </wp:cNvGraphicFramePr>
@@ -24712,7 +24697,7 @@
               <a:graphicData uri="http://schemas.openxmlformats.org/drawingml/2006/picture">
                 <pic:pic xmlns:pic="http://schemas.openxmlformats.org/drawingml/2006/picture">
                   <pic:nvPicPr>
-                    <pic:cNvPr id="0" name="Picture 16"/>
+                    <pic:cNvPr id="0" name="Picture 27"/>
                     <pic:cNvPicPr>
                       <a:picLocks noChangeAspect="1" noChangeArrowheads="1"/>
                     </pic:cNvPicPr>
@@ -24733,7 +24718,7 @@
                   <pic:spPr bwMode="auto">
                     <a:xfrm>
                       <a:off x="0" y="0"/>
-                      <a:ext cx="5760720" cy="5340350"/>
+                      <a:ext cx="5760720" cy="5203825"/>
                     </a:xfrm>
                     <a:prstGeom prst="rect">
                       <a:avLst/>
@@ -24771,10 +24756,10 @@
           <w:noProof/>
         </w:rPr>
         <w:drawing>
-          <wp:inline distT="0" distB="0" distL="0" distR="0" wp14:anchorId="45124288" wp14:editId="1D1E6265">
-            <wp:extent cx="5391578" cy="7755147"/>
-            <wp:effectExtent l="0" t="0" r="0" b="0"/>
-            <wp:docPr id="38" name="Imagen 38"/>
+          <wp:inline distT="0" distB="0" distL="0" distR="0" wp14:anchorId="24DEF43F" wp14:editId="088B7475">
+            <wp:extent cx="5603048" cy="7710985"/>
+            <wp:effectExtent l="0" t="0" r="0" b="4445"/>
+            <wp:docPr id="328" name="Imagen 328"/>
             <wp:cNvGraphicFramePr>
               <a:graphicFrameLocks xmlns:a="http://schemas.openxmlformats.org/drawingml/2006/main" noChangeAspect="1"/>
             </wp:cNvGraphicFramePr>
@@ -24782,7 +24767,7 @@
               <a:graphicData uri="http://schemas.openxmlformats.org/drawingml/2006/picture">
                 <pic:pic xmlns:pic="http://schemas.openxmlformats.org/drawingml/2006/picture">
                   <pic:nvPicPr>
-                    <pic:cNvPr id="0" name="Picture 9"/>
+                    <pic:cNvPr id="0" name="Picture 28"/>
                     <pic:cNvPicPr>
                       <a:picLocks noChangeAspect="1" noChangeArrowheads="1"/>
                     </pic:cNvPicPr>
@@ -24803,7 +24788,7 @@
                   <pic:spPr bwMode="auto">
                     <a:xfrm>
                       <a:off x="0" y="0"/>
-                      <a:ext cx="5402643" cy="7771063"/>
+                      <a:ext cx="5603809" cy="7712032"/>
                     </a:xfrm>
                     <a:prstGeom prst="rect">
                       <a:avLst/>
@@ -24922,14 +24907,14 @@
       <w:pPr>
         <w:pStyle w:val="Ttulo4"/>
       </w:pPr>
-      <w:bookmarkStart w:id="57" w:name="_Toc25019479"/>
+      <w:bookmarkStart w:id="56" w:name="_Toc25019479"/>
       <w:r>
         <w:t>CU0</w:t>
       </w:r>
       <w:r>
         <w:t>12 – Baja usuario</w:t>
       </w:r>
-      <w:bookmarkEnd w:id="57"/>
+      <w:bookmarkEnd w:id="56"/>
     </w:p>
     <w:p>
       <w:pPr>
@@ -25568,10 +25553,10 @@
           <w:noProof/>
         </w:rPr>
         <w:drawing>
-          <wp:inline distT="0" distB="0" distL="0" distR="0" wp14:anchorId="030C4CE8" wp14:editId="4EF8A7E0">
-            <wp:extent cx="5760720" cy="6260465"/>
-            <wp:effectExtent l="0" t="0" r="0" b="6985"/>
-            <wp:docPr id="264" name="Imagen 264"/>
+          <wp:inline distT="0" distB="0" distL="0" distR="0" wp14:anchorId="2B03E1FF" wp14:editId="61D05CC0">
+            <wp:extent cx="5760720" cy="5102860"/>
+            <wp:effectExtent l="0" t="0" r="0" b="2540"/>
+            <wp:docPr id="330" name="Imagen 330"/>
             <wp:cNvGraphicFramePr>
               <a:graphicFrameLocks xmlns:a="http://schemas.openxmlformats.org/drawingml/2006/main" noChangeAspect="1"/>
             </wp:cNvGraphicFramePr>
@@ -25579,7 +25564,7 @@
               <a:graphicData uri="http://schemas.openxmlformats.org/drawingml/2006/picture">
                 <pic:pic xmlns:pic="http://schemas.openxmlformats.org/drawingml/2006/picture">
                   <pic:nvPicPr>
-                    <pic:cNvPr id="0" name="Picture 17"/>
+                    <pic:cNvPr id="0" name="Picture 29"/>
                     <pic:cNvPicPr>
                       <a:picLocks noChangeAspect="1" noChangeArrowheads="1"/>
                     </pic:cNvPicPr>
@@ -25600,7 +25585,7 @@
                   <pic:spPr bwMode="auto">
                     <a:xfrm>
                       <a:off x="0" y="0"/>
-                      <a:ext cx="5760720" cy="6260465"/>
+                      <a:ext cx="5760720" cy="5102860"/>
                     </a:xfrm>
                     <a:prstGeom prst="rect">
                       <a:avLst/>
@@ -25643,10 +25628,10 @@
           <w:noProof/>
         </w:rPr>
         <w:drawing>
-          <wp:inline distT="0" distB="0" distL="0" distR="0" wp14:anchorId="250E3B5F" wp14:editId="424E1659">
-            <wp:extent cx="5760720" cy="5649595"/>
-            <wp:effectExtent l="0" t="0" r="0" b="8255"/>
-            <wp:docPr id="39" name="Imagen 39"/>
+          <wp:inline distT="0" distB="0" distL="0" distR="0" wp14:anchorId="649EBA3F" wp14:editId="44848007">
+            <wp:extent cx="5760720" cy="5385435"/>
+            <wp:effectExtent l="0" t="0" r="0" b="5715"/>
+            <wp:docPr id="331" name="Imagen 331"/>
             <wp:cNvGraphicFramePr>
               <a:graphicFrameLocks xmlns:a="http://schemas.openxmlformats.org/drawingml/2006/main" noChangeAspect="1"/>
             </wp:cNvGraphicFramePr>
@@ -25654,7 +25639,7 @@
               <a:graphicData uri="http://schemas.openxmlformats.org/drawingml/2006/picture">
                 <pic:pic xmlns:pic="http://schemas.openxmlformats.org/drawingml/2006/picture">
                   <pic:nvPicPr>
-                    <pic:cNvPr id="0" name="Picture 10"/>
+                    <pic:cNvPr id="0" name="Picture 30"/>
                     <pic:cNvPicPr>
                       <a:picLocks noChangeAspect="1" noChangeArrowheads="1"/>
                     </pic:cNvPicPr>
@@ -25675,7 +25660,7 @@
                   <pic:spPr bwMode="auto">
                     <a:xfrm>
                       <a:off x="0" y="0"/>
-                      <a:ext cx="5760720" cy="5649595"/>
+                      <a:ext cx="5760720" cy="5385435"/>
                     </a:xfrm>
                     <a:prstGeom prst="rect">
                       <a:avLst/>
@@ -25799,7 +25784,7 @@
       <w:pPr>
         <w:pStyle w:val="Ttulo4"/>
       </w:pPr>
-      <w:bookmarkStart w:id="58" w:name="_Toc25019480"/>
+      <w:bookmarkStart w:id="57" w:name="_Toc25019480"/>
       <w:r>
         <w:t>CU0</w:t>
       </w:r>
@@ -25809,7 +25794,7 @@
       <w:r>
         <w:t>Visualizar bitácora</w:t>
       </w:r>
-      <w:bookmarkEnd w:id="58"/>
+      <w:bookmarkEnd w:id="57"/>
     </w:p>
     <w:p>
       <w:pPr>
@@ -26368,10 +26353,10 @@
           <w:noProof/>
         </w:rPr>
         <w:drawing>
-          <wp:inline distT="0" distB="0" distL="0" distR="0" wp14:anchorId="27C68C77" wp14:editId="0F51C49F">
-            <wp:extent cx="5614133" cy="7622275"/>
-            <wp:effectExtent l="0" t="0" r="5715" b="0"/>
-            <wp:docPr id="268" name="Imagen 268"/>
+          <wp:inline distT="0" distB="0" distL="0" distR="0" wp14:anchorId="07477E79" wp14:editId="082B1EF9">
+            <wp:extent cx="5760720" cy="4404360"/>
+            <wp:effectExtent l="0" t="0" r="0" b="0"/>
+            <wp:docPr id="334" name="Imagen 334"/>
             <wp:cNvGraphicFramePr>
               <a:graphicFrameLocks xmlns:a="http://schemas.openxmlformats.org/drawingml/2006/main" noChangeAspect="1"/>
             </wp:cNvGraphicFramePr>
@@ -26379,7 +26364,7 @@
               <a:graphicData uri="http://schemas.openxmlformats.org/drawingml/2006/picture">
                 <pic:pic xmlns:pic="http://schemas.openxmlformats.org/drawingml/2006/picture">
                   <pic:nvPicPr>
-                    <pic:cNvPr id="0" name="Picture 18"/>
+                    <pic:cNvPr id="0" name="Picture 32"/>
                     <pic:cNvPicPr>
                       <a:picLocks noChangeAspect="1" noChangeArrowheads="1"/>
                     </pic:cNvPicPr>
@@ -26400,7 +26385,7 @@
                   <pic:spPr bwMode="auto">
                     <a:xfrm>
                       <a:off x="0" y="0"/>
-                      <a:ext cx="5616680" cy="7625733"/>
+                      <a:ext cx="5760720" cy="4404360"/>
                     </a:xfrm>
                     <a:prstGeom prst="rect">
                       <a:avLst/>
@@ -26438,10 +26423,10 @@
           <w:noProof/>
         </w:rPr>
         <w:drawing>
-          <wp:inline distT="0" distB="0" distL="0" distR="0" wp14:anchorId="38E264B0" wp14:editId="6B8975E7">
-            <wp:extent cx="5760720" cy="3067050"/>
-            <wp:effectExtent l="0" t="0" r="0" b="0"/>
-            <wp:docPr id="40" name="Imagen 40"/>
+          <wp:inline distT="0" distB="0" distL="0" distR="0" wp14:anchorId="46786625" wp14:editId="5F1E2FB1">
+            <wp:extent cx="5760720" cy="3572510"/>
+            <wp:effectExtent l="0" t="0" r="0" b="8890"/>
+            <wp:docPr id="335" name="Imagen 335"/>
             <wp:cNvGraphicFramePr>
               <a:graphicFrameLocks xmlns:a="http://schemas.openxmlformats.org/drawingml/2006/main" noChangeAspect="1"/>
             </wp:cNvGraphicFramePr>
@@ -26449,7 +26434,7 @@
               <a:graphicData uri="http://schemas.openxmlformats.org/drawingml/2006/picture">
                 <pic:pic xmlns:pic="http://schemas.openxmlformats.org/drawingml/2006/picture">
                   <pic:nvPicPr>
-                    <pic:cNvPr id="0" name="Picture 11"/>
+                    <pic:cNvPr id="0" name="Picture 33"/>
                     <pic:cNvPicPr>
                       <a:picLocks noChangeAspect="1" noChangeArrowheads="1"/>
                     </pic:cNvPicPr>
@@ -26470,7 +26455,7 @@
                   <pic:spPr bwMode="auto">
                     <a:xfrm>
                       <a:off x="0" y="0"/>
-                      <a:ext cx="5760720" cy="3067050"/>
+                      <a:ext cx="5760720" cy="3572510"/>
                     </a:xfrm>
                     <a:prstGeom prst="rect">
                       <a:avLst/>
@@ -26594,7 +26579,7 @@
       <w:pPr>
         <w:pStyle w:val="Ttulo4"/>
       </w:pPr>
-      <w:bookmarkStart w:id="59" w:name="_Toc25019481"/>
+      <w:bookmarkStart w:id="58" w:name="_Toc25019481"/>
       <w:r>
         <w:t>CU0</w:t>
       </w:r>
@@ -26607,7 +26592,7 @@
       <w:r>
         <w:t>fil</w:t>
       </w:r>
-      <w:bookmarkEnd w:id="59"/>
+      <w:bookmarkEnd w:id="58"/>
     </w:p>
     <w:p>
       <w:pPr>
@@ -27124,10 +27109,10 @@
           <w:noProof/>
         </w:rPr>
         <w:drawing>
-          <wp:inline distT="0" distB="0" distL="0" distR="0" wp14:anchorId="38BB5078" wp14:editId="66D565DC">
-            <wp:extent cx="5760720" cy="4318000"/>
-            <wp:effectExtent l="0" t="0" r="0" b="6350"/>
-            <wp:docPr id="272" name="Imagen 272"/>
+          <wp:inline distT="0" distB="0" distL="0" distR="0" wp14:anchorId="56A6A2EF" wp14:editId="4B288D95">
+            <wp:extent cx="5704840" cy="6120765"/>
+            <wp:effectExtent l="0" t="0" r="0" b="0"/>
+            <wp:docPr id="336" name="Imagen 336"/>
             <wp:cNvGraphicFramePr>
               <a:graphicFrameLocks xmlns:a="http://schemas.openxmlformats.org/drawingml/2006/main" noChangeAspect="1"/>
             </wp:cNvGraphicFramePr>
@@ -27135,7 +27120,7 @@
               <a:graphicData uri="http://schemas.openxmlformats.org/drawingml/2006/picture">
                 <pic:pic xmlns:pic="http://schemas.openxmlformats.org/drawingml/2006/picture">
                   <pic:nvPicPr>
-                    <pic:cNvPr id="0" name="Picture 19"/>
+                    <pic:cNvPr id="0" name="Picture 34"/>
                     <pic:cNvPicPr>
                       <a:picLocks noChangeAspect="1" noChangeArrowheads="1"/>
                     </pic:cNvPicPr>
@@ -27156,7 +27141,7 @@
                   <pic:spPr bwMode="auto">
                     <a:xfrm>
                       <a:off x="0" y="0"/>
-                      <a:ext cx="5760720" cy="4318000"/>
+                      <a:ext cx="5704840" cy="6120765"/>
                     </a:xfrm>
                     <a:prstGeom prst="rect">
                       <a:avLst/>
@@ -27199,10 +27184,10 @@
           <w:noProof/>
         </w:rPr>
         <w:drawing>
-          <wp:inline distT="0" distB="0" distL="0" distR="0" wp14:anchorId="421E1FA4" wp14:editId="1BA09779">
-            <wp:extent cx="5760720" cy="6693535"/>
-            <wp:effectExtent l="0" t="0" r="0" b="0"/>
-            <wp:docPr id="41" name="Imagen 41"/>
+          <wp:inline distT="0" distB="0" distL="0" distR="0" wp14:anchorId="4FD7FD1B" wp14:editId="7F7A9BCC">
+            <wp:extent cx="5760720" cy="4563745"/>
+            <wp:effectExtent l="0" t="0" r="0" b="8255"/>
+            <wp:docPr id="337" name="Imagen 337"/>
             <wp:cNvGraphicFramePr>
               <a:graphicFrameLocks xmlns:a="http://schemas.openxmlformats.org/drawingml/2006/main" noChangeAspect="1"/>
             </wp:cNvGraphicFramePr>
@@ -27210,7 +27195,7 @@
               <a:graphicData uri="http://schemas.openxmlformats.org/drawingml/2006/picture">
                 <pic:pic xmlns:pic="http://schemas.openxmlformats.org/drawingml/2006/picture">
                   <pic:nvPicPr>
-                    <pic:cNvPr id="0" name="Picture 12"/>
+                    <pic:cNvPr id="0" name="Picture 35"/>
                     <pic:cNvPicPr>
                       <a:picLocks noChangeAspect="1" noChangeArrowheads="1"/>
                     </pic:cNvPicPr>
@@ -27231,7 +27216,7 @@
                   <pic:spPr bwMode="auto">
                     <a:xfrm>
                       <a:off x="0" y="0"/>
-                      <a:ext cx="5760720" cy="6693535"/>
+                      <a:ext cx="5760720" cy="4563745"/>
                     </a:xfrm>
                     <a:prstGeom prst="rect">
                       <a:avLst/>
@@ -27355,14 +27340,14 @@
       <w:pPr>
         <w:pStyle w:val="Ttulo4"/>
       </w:pPr>
-      <w:bookmarkStart w:id="60" w:name="_Toc25019482"/>
+      <w:bookmarkStart w:id="59" w:name="_Toc25019482"/>
       <w:r>
         <w:t>CU0</w:t>
       </w:r>
       <w:r>
         <w:t>15 – Alta perfil</w:t>
       </w:r>
-      <w:bookmarkEnd w:id="60"/>
+      <w:bookmarkEnd w:id="59"/>
     </w:p>
     <w:p>
       <w:pPr>
@@ -28058,10 +28043,10 @@
           <w:noProof/>
         </w:rPr>
         <w:drawing>
-          <wp:inline distT="0" distB="0" distL="0" distR="0" wp14:anchorId="52D967EA" wp14:editId="4B483966">
-            <wp:extent cx="5760720" cy="4505960"/>
-            <wp:effectExtent l="0" t="0" r="0" b="8890"/>
-            <wp:docPr id="276" name="Imagen 276"/>
+          <wp:inline distT="0" distB="0" distL="0" distR="0" wp14:anchorId="5D085CA9" wp14:editId="73CA48D1">
+            <wp:extent cx="5760720" cy="4046220"/>
+            <wp:effectExtent l="0" t="0" r="0" b="0"/>
+            <wp:docPr id="338" name="Imagen 338"/>
             <wp:cNvGraphicFramePr>
               <a:graphicFrameLocks xmlns:a="http://schemas.openxmlformats.org/drawingml/2006/main" noChangeAspect="1"/>
             </wp:cNvGraphicFramePr>
@@ -28069,7 +28054,7 @@
               <a:graphicData uri="http://schemas.openxmlformats.org/drawingml/2006/picture">
                 <pic:pic xmlns:pic="http://schemas.openxmlformats.org/drawingml/2006/picture">
                   <pic:nvPicPr>
-                    <pic:cNvPr id="0" name="Picture 20"/>
+                    <pic:cNvPr id="0" name="Picture 36"/>
                     <pic:cNvPicPr>
                       <a:picLocks noChangeAspect="1" noChangeArrowheads="1"/>
                     </pic:cNvPicPr>
@@ -28090,7 +28075,7 @@
                   <pic:spPr bwMode="auto">
                     <a:xfrm>
                       <a:off x="0" y="0"/>
-                      <a:ext cx="5760720" cy="4505960"/>
+                      <a:ext cx="5760720" cy="4046220"/>
                     </a:xfrm>
                     <a:prstGeom prst="rect">
                       <a:avLst/>
@@ -28133,10 +28118,10 @@
           <w:noProof/>
         </w:rPr>
         <w:drawing>
-          <wp:inline distT="0" distB="0" distL="0" distR="0" wp14:anchorId="03999470" wp14:editId="3F973BC3">
-            <wp:extent cx="5703201" cy="7755147"/>
-            <wp:effectExtent l="0" t="0" r="0" b="0"/>
-            <wp:docPr id="19" name="Imagen 19"/>
+          <wp:inline distT="0" distB="0" distL="0" distR="0" wp14:anchorId="4AAC22E0" wp14:editId="5F650966">
+            <wp:extent cx="5760720" cy="6927850"/>
+            <wp:effectExtent l="0" t="0" r="0" b="6350"/>
+            <wp:docPr id="339" name="Imagen 339"/>
             <wp:cNvGraphicFramePr>
               <a:graphicFrameLocks xmlns:a="http://schemas.openxmlformats.org/drawingml/2006/main" noChangeAspect="1"/>
             </wp:cNvGraphicFramePr>
@@ -28144,7 +28129,7 @@
               <a:graphicData uri="http://schemas.openxmlformats.org/drawingml/2006/picture">
                 <pic:pic xmlns:pic="http://schemas.openxmlformats.org/drawingml/2006/picture">
                   <pic:nvPicPr>
-                    <pic:cNvPr id="0" name="Picture 3"/>
+                    <pic:cNvPr id="0" name="Picture 37"/>
                     <pic:cNvPicPr>
                       <a:picLocks noChangeAspect="1" noChangeArrowheads="1"/>
                     </pic:cNvPicPr>
@@ -28165,7 +28150,7 @@
                   <pic:spPr bwMode="auto">
                     <a:xfrm>
                       <a:off x="0" y="0"/>
-                      <a:ext cx="5704918" cy="7757482"/>
+                      <a:ext cx="5760720" cy="6927850"/>
                     </a:xfrm>
                     <a:prstGeom prst="rect">
                       <a:avLst/>
@@ -28284,14 +28269,14 @@
       <w:pPr>
         <w:pStyle w:val="Ttulo4"/>
       </w:pPr>
-      <w:bookmarkStart w:id="61" w:name="_Toc25019483"/>
+      <w:bookmarkStart w:id="60" w:name="_Toc25019483"/>
       <w:r>
         <w:t>CU0</w:t>
       </w:r>
       <w:r>
         <w:t>16 – Modificar perfil</w:t>
       </w:r>
-      <w:bookmarkEnd w:id="61"/>
+      <w:bookmarkEnd w:id="60"/>
     </w:p>
     <w:p>
       <w:pPr>
@@ -29010,10 +28995,10 @@
           <w:noProof/>
         </w:rPr>
         <w:drawing>
-          <wp:inline distT="0" distB="0" distL="0" distR="0" wp14:anchorId="11FAD13E" wp14:editId="2518E5EC">
-            <wp:extent cx="5760720" cy="4194810"/>
+          <wp:inline distT="0" distB="0" distL="0" distR="0" wp14:anchorId="2B7FD7E2" wp14:editId="75FFEFD1">
+            <wp:extent cx="5760720" cy="3680460"/>
             <wp:effectExtent l="0" t="0" r="0" b="0"/>
-            <wp:docPr id="277" name="Imagen 277"/>
+            <wp:docPr id="340" name="Imagen 340"/>
             <wp:cNvGraphicFramePr>
               <a:graphicFrameLocks xmlns:a="http://schemas.openxmlformats.org/drawingml/2006/main" noChangeAspect="1"/>
             </wp:cNvGraphicFramePr>
@@ -29021,7 +29006,7 @@
               <a:graphicData uri="http://schemas.openxmlformats.org/drawingml/2006/picture">
                 <pic:pic xmlns:pic="http://schemas.openxmlformats.org/drawingml/2006/picture">
                   <pic:nvPicPr>
-                    <pic:cNvPr id="0" name="Picture 21"/>
+                    <pic:cNvPr id="0" name="Picture 38"/>
                     <pic:cNvPicPr>
                       <a:picLocks noChangeAspect="1" noChangeArrowheads="1"/>
                     </pic:cNvPicPr>
@@ -29042,7 +29027,7 @@
                   <pic:spPr bwMode="auto">
                     <a:xfrm>
                       <a:off x="0" y="0"/>
-                      <a:ext cx="5760720" cy="4194810"/>
+                      <a:ext cx="5760720" cy="3680460"/>
                     </a:xfrm>
                     <a:prstGeom prst="rect">
                       <a:avLst/>
@@ -29082,10 +29067,10 @@
           <w:noProof/>
         </w:rPr>
         <w:drawing>
-          <wp:inline distT="0" distB="0" distL="0" distR="0" wp14:anchorId="59AE6F42" wp14:editId="76F069B8">
-            <wp:extent cx="5760720" cy="6438900"/>
-            <wp:effectExtent l="0" t="0" r="0" b="0"/>
-            <wp:docPr id="22" name="Imagen 22"/>
+          <wp:inline distT="0" distB="0" distL="0" distR="0" wp14:anchorId="354D9A58" wp14:editId="14DB6149">
+            <wp:extent cx="5760720" cy="6396355"/>
+            <wp:effectExtent l="0" t="0" r="0" b="4445"/>
+            <wp:docPr id="341" name="Imagen 341"/>
             <wp:cNvGraphicFramePr>
               <a:graphicFrameLocks xmlns:a="http://schemas.openxmlformats.org/drawingml/2006/main" noChangeAspect="1"/>
             </wp:cNvGraphicFramePr>
@@ -29093,7 +29078,7 @@
               <a:graphicData uri="http://schemas.openxmlformats.org/drawingml/2006/picture">
                 <pic:pic xmlns:pic="http://schemas.openxmlformats.org/drawingml/2006/picture">
                   <pic:nvPicPr>
-                    <pic:cNvPr id="0" name="Picture 4"/>
+                    <pic:cNvPr id="0" name="Picture 39"/>
                     <pic:cNvPicPr>
                       <a:picLocks noChangeAspect="1" noChangeArrowheads="1"/>
                     </pic:cNvPicPr>
@@ -29114,7 +29099,7 @@
                   <pic:spPr bwMode="auto">
                     <a:xfrm>
                       <a:off x="0" y="0"/>
-                      <a:ext cx="5760720" cy="6438900"/>
+                      <a:ext cx="5760720" cy="6396355"/>
                     </a:xfrm>
                     <a:prstGeom prst="rect">
                       <a:avLst/>
@@ -29235,14 +29220,14 @@
       <w:pPr>
         <w:pStyle w:val="Ttulo4"/>
       </w:pPr>
-      <w:bookmarkStart w:id="62" w:name="_Toc25019484"/>
+      <w:bookmarkStart w:id="61" w:name="_Toc25019484"/>
       <w:r>
         <w:t>CU0</w:t>
       </w:r>
       <w:r>
         <w:t>17 – Baja perfil</w:t>
       </w:r>
-      <w:bookmarkEnd w:id="62"/>
+      <w:bookmarkEnd w:id="61"/>
     </w:p>
     <w:p>
       <w:pPr>
@@ -29869,10 +29854,10 @@
           <w:noProof/>
         </w:rPr>
         <w:drawing>
-          <wp:inline distT="0" distB="0" distL="0" distR="0" wp14:anchorId="35BC915C" wp14:editId="0174CAD1">
-            <wp:extent cx="5760720" cy="4072890"/>
-            <wp:effectExtent l="0" t="0" r="0" b="3810"/>
-            <wp:docPr id="279" name="Imagen 279"/>
+          <wp:inline distT="0" distB="0" distL="0" distR="0" wp14:anchorId="183209F8" wp14:editId="4AD5AC5E">
+            <wp:extent cx="5760720" cy="5983605"/>
+            <wp:effectExtent l="0" t="0" r="0" b="0"/>
+            <wp:docPr id="342" name="Imagen 342"/>
             <wp:cNvGraphicFramePr>
               <a:graphicFrameLocks xmlns:a="http://schemas.openxmlformats.org/drawingml/2006/main" noChangeAspect="1"/>
             </wp:cNvGraphicFramePr>
@@ -29880,7 +29865,7 @@
               <a:graphicData uri="http://schemas.openxmlformats.org/drawingml/2006/picture">
                 <pic:pic xmlns:pic="http://schemas.openxmlformats.org/drawingml/2006/picture">
                   <pic:nvPicPr>
-                    <pic:cNvPr id="0" name="Picture 22"/>
+                    <pic:cNvPr id="0" name="Picture 40"/>
                     <pic:cNvPicPr>
                       <a:picLocks noChangeAspect="1" noChangeArrowheads="1"/>
                     </pic:cNvPicPr>
@@ -29901,7 +29886,7 @@
                   <pic:spPr bwMode="auto">
                     <a:xfrm>
                       <a:off x="0" y="0"/>
-                      <a:ext cx="5760720" cy="4072890"/>
+                      <a:ext cx="5760720" cy="5983605"/>
                     </a:xfrm>
                     <a:prstGeom prst="rect">
                       <a:avLst/>
@@ -29941,10 +29926,10 @@
           <w:noProof/>
         </w:rPr>
         <w:drawing>
-          <wp:inline distT="0" distB="0" distL="0" distR="0" wp14:anchorId="3C22F3D4" wp14:editId="0BF1A91C">
-            <wp:extent cx="5760720" cy="4550410"/>
-            <wp:effectExtent l="0" t="0" r="0" b="2540"/>
-            <wp:docPr id="26" name="Imagen 26"/>
+          <wp:inline distT="0" distB="0" distL="0" distR="0" wp14:anchorId="2CBB19C1" wp14:editId="062971D0">
+            <wp:extent cx="5760720" cy="4478655"/>
+            <wp:effectExtent l="0" t="0" r="0" b="0"/>
+            <wp:docPr id="343" name="Imagen 343"/>
             <wp:cNvGraphicFramePr>
               <a:graphicFrameLocks xmlns:a="http://schemas.openxmlformats.org/drawingml/2006/main" noChangeAspect="1"/>
             </wp:cNvGraphicFramePr>
@@ -29952,7 +29937,7 @@
               <a:graphicData uri="http://schemas.openxmlformats.org/drawingml/2006/picture">
                 <pic:pic xmlns:pic="http://schemas.openxmlformats.org/drawingml/2006/picture">
                   <pic:nvPicPr>
-                    <pic:cNvPr id="0" name="Picture 5"/>
+                    <pic:cNvPr id="0" name="Picture 41"/>
                     <pic:cNvPicPr>
                       <a:picLocks noChangeAspect="1" noChangeArrowheads="1"/>
                     </pic:cNvPicPr>
@@ -29973,7 +29958,7 @@
                   <pic:spPr bwMode="auto">
                     <a:xfrm>
                       <a:off x="0" y="0"/>
-                      <a:ext cx="5760720" cy="4550410"/>
+                      <a:ext cx="5760720" cy="4478655"/>
                     </a:xfrm>
                     <a:prstGeom prst="rect">
                       <a:avLst/>
@@ -30094,14 +30079,14 @@
       <w:pPr>
         <w:pStyle w:val="Ttulo4"/>
       </w:pPr>
-      <w:bookmarkStart w:id="63" w:name="_Toc25019485"/>
+      <w:bookmarkStart w:id="62" w:name="_Toc25019485"/>
       <w:r>
         <w:t>CU0</w:t>
       </w:r>
       <w:r>
         <w:t>18 – Verificar integridad BD</w:t>
       </w:r>
-      <w:bookmarkEnd w:id="63"/>
+      <w:bookmarkEnd w:id="62"/>
     </w:p>
     <w:p>
       <w:pPr>
@@ -30682,10 +30667,10 @@
           <w:noProof/>
         </w:rPr>
         <w:drawing>
-          <wp:inline distT="0" distB="0" distL="0" distR="0" wp14:anchorId="032910C6" wp14:editId="46AE5A01">
-            <wp:extent cx="5760720" cy="3722370"/>
-            <wp:effectExtent l="0" t="0" r="0" b="0"/>
-            <wp:docPr id="280" name="Imagen 280"/>
+          <wp:inline distT="0" distB="0" distL="0" distR="0" wp14:anchorId="3A87F140" wp14:editId="3ADEF83E">
+            <wp:extent cx="5760720" cy="4943475"/>
+            <wp:effectExtent l="0" t="0" r="0" b="9525"/>
+            <wp:docPr id="344" name="Imagen 344"/>
             <wp:cNvGraphicFramePr>
               <a:graphicFrameLocks xmlns:a="http://schemas.openxmlformats.org/drawingml/2006/main" noChangeAspect="1"/>
             </wp:cNvGraphicFramePr>
@@ -30693,7 +30678,7 @@
               <a:graphicData uri="http://schemas.openxmlformats.org/drawingml/2006/picture">
                 <pic:pic xmlns:pic="http://schemas.openxmlformats.org/drawingml/2006/picture">
                   <pic:nvPicPr>
-                    <pic:cNvPr id="0" name="Picture 23"/>
+                    <pic:cNvPr id="0" name="Picture 42"/>
                     <pic:cNvPicPr>
                       <a:picLocks noChangeAspect="1" noChangeArrowheads="1"/>
                     </pic:cNvPicPr>
@@ -30714,7 +30699,7 @@
                   <pic:spPr bwMode="auto">
                     <a:xfrm>
                       <a:off x="0" y="0"/>
-                      <a:ext cx="5760720" cy="3722370"/>
+                      <a:ext cx="5760720" cy="4943475"/>
                     </a:xfrm>
                     <a:prstGeom prst="rect">
                       <a:avLst/>
@@ -30754,10 +30739,10 @@
           <w:noProof/>
         </w:rPr>
         <w:drawing>
-          <wp:inline distT="0" distB="0" distL="0" distR="0" wp14:anchorId="03057DE1" wp14:editId="28FFF7D7">
-            <wp:extent cx="5760720" cy="4095115"/>
-            <wp:effectExtent l="0" t="0" r="0" b="635"/>
-            <wp:docPr id="43" name="Imagen 43"/>
+          <wp:inline distT="0" distB="0" distL="0" distR="0" wp14:anchorId="55CAB820" wp14:editId="5E4AD08F">
+            <wp:extent cx="5760720" cy="3770630"/>
+            <wp:effectExtent l="0" t="0" r="0" b="1270"/>
+            <wp:docPr id="346" name="Imagen 346"/>
             <wp:cNvGraphicFramePr>
               <a:graphicFrameLocks xmlns:a="http://schemas.openxmlformats.org/drawingml/2006/main" noChangeAspect="1"/>
             </wp:cNvGraphicFramePr>
@@ -30765,7 +30750,7 @@
               <a:graphicData uri="http://schemas.openxmlformats.org/drawingml/2006/picture">
                 <pic:pic xmlns:pic="http://schemas.openxmlformats.org/drawingml/2006/picture">
                   <pic:nvPicPr>
-                    <pic:cNvPr id="0" name="Picture 7"/>
+                    <pic:cNvPr id="0" name="Picture 43"/>
                     <pic:cNvPicPr>
                       <a:picLocks noChangeAspect="1" noChangeArrowheads="1"/>
                     </pic:cNvPicPr>
@@ -30786,7 +30771,7 @@
                   <pic:spPr bwMode="auto">
                     <a:xfrm>
                       <a:off x="0" y="0"/>
-                      <a:ext cx="5760720" cy="4095115"/>
+                      <a:ext cx="5760720" cy="3770630"/>
                     </a:xfrm>
                     <a:prstGeom prst="rect">
                       <a:avLst/>
@@ -30907,14 +30892,14 @@
       <w:pPr>
         <w:pStyle w:val="Ttulo4"/>
       </w:pPr>
-      <w:bookmarkStart w:id="64" w:name="_Toc25019486"/>
+      <w:bookmarkStart w:id="63" w:name="_Toc25019486"/>
       <w:r>
         <w:t>CU0</w:t>
       </w:r>
       <w:r>
         <w:t>19 – Cargar formulario</w:t>
       </w:r>
-      <w:bookmarkEnd w:id="64"/>
+      <w:bookmarkEnd w:id="63"/>
     </w:p>
     <w:p>
       <w:pPr>
@@ -31406,10 +31391,10 @@
           <w:noProof/>
         </w:rPr>
         <w:drawing>
-          <wp:inline distT="0" distB="0" distL="0" distR="0" wp14:anchorId="50EBA690" wp14:editId="3B25A773">
-            <wp:extent cx="5023367" cy="7622275"/>
-            <wp:effectExtent l="0" t="0" r="6350" b="0"/>
-            <wp:docPr id="283" name="Imagen 283"/>
+          <wp:inline distT="0" distB="0" distL="0" distR="0" wp14:anchorId="6E0FD8E3" wp14:editId="25B9F0E9">
+            <wp:extent cx="5760720" cy="3915410"/>
+            <wp:effectExtent l="0" t="0" r="0" b="8890"/>
+            <wp:docPr id="348" name="Imagen 348"/>
             <wp:cNvGraphicFramePr>
               <a:graphicFrameLocks xmlns:a="http://schemas.openxmlformats.org/drawingml/2006/main" noChangeAspect="1"/>
             </wp:cNvGraphicFramePr>
@@ -31417,7 +31402,7 @@
               <a:graphicData uri="http://schemas.openxmlformats.org/drawingml/2006/picture">
                 <pic:pic xmlns:pic="http://schemas.openxmlformats.org/drawingml/2006/picture">
                   <pic:nvPicPr>
-                    <pic:cNvPr id="0" name="Picture 24"/>
+                    <pic:cNvPr id="0" name="Picture 45"/>
                     <pic:cNvPicPr>
                       <a:picLocks noChangeAspect="1" noChangeArrowheads="1"/>
                     </pic:cNvPicPr>
@@ -31438,7 +31423,7 @@
                   <pic:spPr bwMode="auto">
                     <a:xfrm>
                       <a:off x="0" y="0"/>
-                      <a:ext cx="5036935" cy="7642863"/>
+                      <a:ext cx="5760720" cy="3915410"/>
                     </a:xfrm>
                     <a:prstGeom prst="rect">
                       <a:avLst/>
@@ -31473,10 +31458,10 @@
           <w:noProof/>
         </w:rPr>
         <w:drawing>
-          <wp:inline distT="0" distB="0" distL="0" distR="0" wp14:anchorId="295B82FA" wp14:editId="728BCB3A">
-            <wp:extent cx="5760720" cy="4586605"/>
-            <wp:effectExtent l="0" t="0" r="0" b="4445"/>
-            <wp:docPr id="48" name="Imagen 48"/>
+          <wp:inline distT="0" distB="0" distL="0" distR="0" wp14:anchorId="431A2165" wp14:editId="690740D8">
+            <wp:extent cx="4954270" cy="3432175"/>
+            <wp:effectExtent l="0" t="0" r="0" b="0"/>
+            <wp:docPr id="350" name="Imagen 350"/>
             <wp:cNvGraphicFramePr>
               <a:graphicFrameLocks xmlns:a="http://schemas.openxmlformats.org/drawingml/2006/main" noChangeAspect="1"/>
             </wp:cNvGraphicFramePr>
@@ -31484,7 +31469,7 @@
               <a:graphicData uri="http://schemas.openxmlformats.org/drawingml/2006/picture">
                 <pic:pic xmlns:pic="http://schemas.openxmlformats.org/drawingml/2006/picture">
                   <pic:nvPicPr>
-                    <pic:cNvPr id="0" name="Picture 12"/>
+                    <pic:cNvPr id="0" name="Picture 46"/>
                     <pic:cNvPicPr>
                       <a:picLocks noChangeAspect="1" noChangeArrowheads="1"/>
                     </pic:cNvPicPr>
@@ -31505,7 +31490,7 @@
                   <pic:spPr bwMode="auto">
                     <a:xfrm>
                       <a:off x="0" y="0"/>
-                      <a:ext cx="5760720" cy="4586605"/>
+                      <a:ext cx="4954270" cy="3432175"/>
                     </a:xfrm>
                     <a:prstGeom prst="rect">
                       <a:avLst/>
@@ -31545,10 +31530,10 @@
           <w:noProof/>
         </w:rPr>
         <w:drawing>
-          <wp:inline distT="0" distB="0" distL="0" distR="0" wp14:anchorId="1F55A219" wp14:editId="1AB461DD">
-            <wp:extent cx="5760720" cy="4859020"/>
+          <wp:inline distT="0" distB="0" distL="0" distR="0" wp14:anchorId="6C46963D" wp14:editId="3A229C17">
+            <wp:extent cx="2763520" cy="764540"/>
             <wp:effectExtent l="0" t="0" r="0" b="0"/>
-            <wp:docPr id="240" name="Imagen 240"/>
+            <wp:docPr id="351" name="Imagen 351"/>
             <wp:cNvGraphicFramePr>
               <a:graphicFrameLocks xmlns:a="http://schemas.openxmlformats.org/drawingml/2006/main" noChangeAspect="1"/>
             </wp:cNvGraphicFramePr>
@@ -31556,7 +31541,7 @@
               <a:graphicData uri="http://schemas.openxmlformats.org/drawingml/2006/picture">
                 <pic:pic xmlns:pic="http://schemas.openxmlformats.org/drawingml/2006/picture">
                   <pic:nvPicPr>
-                    <pic:cNvPr id="0" name="Picture 22"/>
+                    <pic:cNvPr id="0" name="Picture 47"/>
                     <pic:cNvPicPr>
                       <a:picLocks noChangeAspect="1" noChangeArrowheads="1"/>
                     </pic:cNvPicPr>
@@ -31577,7 +31562,7 @@
                   <pic:spPr bwMode="auto">
                     <a:xfrm>
                       <a:off x="0" y="0"/>
-                      <a:ext cx="5760720" cy="4859020"/>
+                      <a:ext cx="2763520" cy="764540"/>
                     </a:xfrm>
                     <a:prstGeom prst="rect">
                       <a:avLst/>
@@ -31627,7 +31612,7 @@
         <w:pStyle w:val="Ttulo4"/>
         <w:ind w:left="708" w:hanging="708"/>
       </w:pPr>
-      <w:bookmarkStart w:id="65" w:name="_Toc25019487"/>
+      <w:bookmarkStart w:id="64" w:name="_Toc25019487"/>
       <w:r>
         <w:t>CU0</w:t>
       </w:r>
@@ -31637,7 +31622,7 @@
       <w:r>
         <w:t>s</w:t>
       </w:r>
-      <w:bookmarkEnd w:id="65"/>
+      <w:bookmarkEnd w:id="64"/>
     </w:p>
     <w:p>
       <w:pPr>
@@ -32177,10 +32162,10 @@
           <w:noProof/>
         </w:rPr>
         <w:drawing>
-          <wp:inline distT="0" distB="0" distL="0" distR="0" wp14:anchorId="429CE88F" wp14:editId="4693FD8D">
-            <wp:extent cx="5565946" cy="7642746"/>
-            <wp:effectExtent l="0" t="0" r="0" b="0"/>
-            <wp:docPr id="284" name="Imagen 284"/>
+          <wp:inline distT="0" distB="0" distL="0" distR="0" wp14:anchorId="7F7F18E6" wp14:editId="18009D89">
+            <wp:extent cx="5760720" cy="4853940"/>
+            <wp:effectExtent l="0" t="0" r="0" b="3810"/>
+            <wp:docPr id="352" name="Imagen 352"/>
             <wp:cNvGraphicFramePr>
               <a:graphicFrameLocks xmlns:a="http://schemas.openxmlformats.org/drawingml/2006/main" noChangeAspect="1"/>
             </wp:cNvGraphicFramePr>
@@ -32188,13 +32173,13 @@
               <a:graphicData uri="http://schemas.openxmlformats.org/drawingml/2006/picture">
                 <pic:pic xmlns:pic="http://schemas.openxmlformats.org/drawingml/2006/picture">
                   <pic:nvPicPr>
-                    <pic:cNvPr id="0" name="Picture 25"/>
+                    <pic:cNvPr id="0" name="Picture 48"/>
                     <pic:cNvPicPr>
                       <a:picLocks noChangeAspect="1" noChangeArrowheads="1"/>
                     </pic:cNvPicPr>
                   </pic:nvPicPr>
                   <pic:blipFill>
-                    <a:blip r:embed="rId90">
+                    <a:blip r:embed="rId90" cstate="print">
                       <a:extLst>
                         <a:ext uri="{28A0092B-C50C-407E-A947-70E740481C1C}">
                           <a14:useLocalDpi xmlns:a14="http://schemas.microsoft.com/office/drawing/2010/main" val="0"/>
@@ -32209,7 +32194,7 @@
                   <pic:spPr bwMode="auto">
                     <a:xfrm>
                       <a:off x="0" y="0"/>
-                      <a:ext cx="5567971" cy="7645526"/>
+                      <a:ext cx="5760720" cy="4853940"/>
                     </a:xfrm>
                     <a:prstGeom prst="rect">
                       <a:avLst/>
@@ -32244,10 +32229,10 @@
           <w:noProof/>
         </w:rPr>
         <w:drawing>
-          <wp:inline distT="0" distB="0" distL="0" distR="0" wp14:anchorId="37523E9B" wp14:editId="6BF79C6D">
-            <wp:extent cx="5760720" cy="4301490"/>
-            <wp:effectExtent l="0" t="0" r="0" b="3810"/>
-            <wp:docPr id="49" name="Imagen 49"/>
+          <wp:inline distT="0" distB="0" distL="0" distR="0" wp14:anchorId="43A7D7E3" wp14:editId="51086262">
+            <wp:extent cx="5760720" cy="6765925"/>
+            <wp:effectExtent l="0" t="0" r="0" b="0"/>
+            <wp:docPr id="354" name="Imagen 354"/>
             <wp:cNvGraphicFramePr>
               <a:graphicFrameLocks xmlns:a="http://schemas.openxmlformats.org/drawingml/2006/main" noChangeAspect="1"/>
             </wp:cNvGraphicFramePr>
@@ -32255,7 +32240,7 @@
               <a:graphicData uri="http://schemas.openxmlformats.org/drawingml/2006/picture">
                 <pic:pic xmlns:pic="http://schemas.openxmlformats.org/drawingml/2006/picture">
                   <pic:nvPicPr>
-                    <pic:cNvPr id="0" name="Picture 13"/>
+                    <pic:cNvPr id="0" name="Picture 49"/>
                     <pic:cNvPicPr>
                       <a:picLocks noChangeAspect="1" noChangeArrowheads="1"/>
                     </pic:cNvPicPr>
@@ -32276,7 +32261,7 @@
                   <pic:spPr bwMode="auto">
                     <a:xfrm>
                       <a:off x="0" y="0"/>
-                      <a:ext cx="5760720" cy="4301490"/>
+                      <a:ext cx="5760720" cy="6765925"/>
                     </a:xfrm>
                     <a:prstGeom prst="rect">
                       <a:avLst/>
@@ -32316,10 +32301,10 @@
           <w:noProof/>
         </w:rPr>
         <w:drawing>
-          <wp:inline distT="0" distB="0" distL="0" distR="0" wp14:anchorId="72C9231D" wp14:editId="75308B01">
-            <wp:extent cx="5215890" cy="5828030"/>
-            <wp:effectExtent l="0" t="0" r="3810" b="1270"/>
-            <wp:docPr id="242" name="Imagen 242"/>
+          <wp:inline distT="0" distB="0" distL="0" distR="0" wp14:anchorId="152910BB" wp14:editId="0C858BA5">
+            <wp:extent cx="5760720" cy="5308600"/>
+            <wp:effectExtent l="0" t="0" r="0" b="6350"/>
+            <wp:docPr id="355" name="Imagen 355"/>
             <wp:cNvGraphicFramePr>
               <a:graphicFrameLocks xmlns:a="http://schemas.openxmlformats.org/drawingml/2006/main" noChangeAspect="1"/>
             </wp:cNvGraphicFramePr>
@@ -32327,7 +32312,7 @@
               <a:graphicData uri="http://schemas.openxmlformats.org/drawingml/2006/picture">
                 <pic:pic xmlns:pic="http://schemas.openxmlformats.org/drawingml/2006/picture">
                   <pic:nvPicPr>
-                    <pic:cNvPr id="0" name="Picture 23"/>
+                    <pic:cNvPr id="0" name="Picture 50"/>
                     <pic:cNvPicPr>
                       <a:picLocks noChangeAspect="1" noChangeArrowheads="1"/>
                     </pic:cNvPicPr>
@@ -32348,7 +32333,7 @@
                   <pic:spPr bwMode="auto">
                     <a:xfrm>
                       <a:off x="0" y="0"/>
-                      <a:ext cx="5215890" cy="5828030"/>
+                      <a:ext cx="5760720" cy="5308600"/>
                     </a:xfrm>
                     <a:prstGeom prst="rect">
                       <a:avLst/>
@@ -32397,14 +32382,14 @@
       <w:pPr>
         <w:pStyle w:val="Ttulo4"/>
       </w:pPr>
-      <w:bookmarkStart w:id="66" w:name="_Toc25019488"/>
+      <w:bookmarkStart w:id="65" w:name="_Toc25019488"/>
       <w:r>
         <w:t>CU0</w:t>
       </w:r>
       <w:r>
         <w:t>21 – Abrir detalle de planilla</w:t>
       </w:r>
-      <w:bookmarkEnd w:id="66"/>
+      <w:bookmarkEnd w:id="65"/>
     </w:p>
     <w:p>
       <w:pPr>
@@ -32900,10 +32885,10 @@
           <w:noProof/>
         </w:rPr>
         <w:drawing>
-          <wp:inline distT="0" distB="0" distL="0" distR="0" wp14:anchorId="1BAA2AC8" wp14:editId="358A86E0">
-            <wp:extent cx="5760720" cy="7302500"/>
-            <wp:effectExtent l="0" t="0" r="0" b="0"/>
-            <wp:docPr id="287" name="Imagen 287"/>
+          <wp:inline distT="0" distB="0" distL="0" distR="0" wp14:anchorId="2DE374E9" wp14:editId="202F9F31">
+            <wp:extent cx="5760720" cy="5438775"/>
+            <wp:effectExtent l="0" t="0" r="0" b="9525"/>
+            <wp:docPr id="357" name="Imagen 357"/>
             <wp:cNvGraphicFramePr>
               <a:graphicFrameLocks xmlns:a="http://schemas.openxmlformats.org/drawingml/2006/main" noChangeAspect="1"/>
             </wp:cNvGraphicFramePr>
@@ -32911,7 +32896,7 @@
               <a:graphicData uri="http://schemas.openxmlformats.org/drawingml/2006/picture">
                 <pic:pic xmlns:pic="http://schemas.openxmlformats.org/drawingml/2006/picture">
                   <pic:nvPicPr>
-                    <pic:cNvPr id="0" name="Picture 26"/>
+                    <pic:cNvPr id="0" name="Picture 52"/>
                     <pic:cNvPicPr>
                       <a:picLocks noChangeAspect="1" noChangeArrowheads="1"/>
                     </pic:cNvPicPr>
@@ -32932,7 +32917,7 @@
                   <pic:spPr bwMode="auto">
                     <a:xfrm>
                       <a:off x="0" y="0"/>
-                      <a:ext cx="5760720" cy="7302500"/>
+                      <a:ext cx="5760720" cy="5438775"/>
                     </a:xfrm>
                     <a:prstGeom prst="rect">
                       <a:avLst/>
@@ -32970,10 +32955,10 @@
           <w:noProof/>
         </w:rPr>
         <w:drawing>
-          <wp:inline distT="0" distB="0" distL="0" distR="0" wp14:anchorId="5E4DA500" wp14:editId="38964FD5">
-            <wp:extent cx="5760720" cy="3000375"/>
-            <wp:effectExtent l="0" t="0" r="0" b="9525"/>
-            <wp:docPr id="50" name="Imagen 50"/>
+          <wp:inline distT="0" distB="0" distL="0" distR="0" wp14:anchorId="3D9B1F54" wp14:editId="15D6C01A">
+            <wp:extent cx="3562350" cy="2668270"/>
+            <wp:effectExtent l="0" t="0" r="0" b="0"/>
+            <wp:docPr id="358" name="Imagen 358"/>
             <wp:cNvGraphicFramePr>
               <a:graphicFrameLocks xmlns:a="http://schemas.openxmlformats.org/drawingml/2006/main" noChangeAspect="1"/>
             </wp:cNvGraphicFramePr>
@@ -32981,7 +32966,7 @@
               <a:graphicData uri="http://schemas.openxmlformats.org/drawingml/2006/picture">
                 <pic:pic xmlns:pic="http://schemas.openxmlformats.org/drawingml/2006/picture">
                   <pic:nvPicPr>
-                    <pic:cNvPr id="0" name="Picture 14"/>
+                    <pic:cNvPr id="0" name="Picture 53"/>
                     <pic:cNvPicPr>
                       <a:picLocks noChangeAspect="1" noChangeArrowheads="1"/>
                     </pic:cNvPicPr>
@@ -33002,7 +32987,7 @@
                   <pic:spPr bwMode="auto">
                     <a:xfrm>
                       <a:off x="0" y="0"/>
-                      <a:ext cx="5760720" cy="3000375"/>
+                      <a:ext cx="3562350" cy="2668270"/>
                     </a:xfrm>
                     <a:prstGeom prst="rect">
                       <a:avLst/>
@@ -33045,10 +33030,10 @@
           <w:noProof/>
         </w:rPr>
         <w:drawing>
-          <wp:inline distT="0" distB="0" distL="0" distR="0" wp14:anchorId="1732DF9D" wp14:editId="3F59303C">
-            <wp:extent cx="3832225" cy="3371215"/>
-            <wp:effectExtent l="0" t="0" r="0" b="635"/>
-            <wp:docPr id="243" name="Imagen 243"/>
+          <wp:inline distT="0" distB="0" distL="0" distR="0" wp14:anchorId="06736D10" wp14:editId="6A90B40E">
+            <wp:extent cx="2763520" cy="764540"/>
+            <wp:effectExtent l="0" t="0" r="0" b="0"/>
+            <wp:docPr id="359" name="Imagen 359"/>
             <wp:cNvGraphicFramePr>
               <a:graphicFrameLocks xmlns:a="http://schemas.openxmlformats.org/drawingml/2006/main" noChangeAspect="1"/>
             </wp:cNvGraphicFramePr>
@@ -33056,7 +33041,7 @@
               <a:graphicData uri="http://schemas.openxmlformats.org/drawingml/2006/picture">
                 <pic:pic xmlns:pic="http://schemas.openxmlformats.org/drawingml/2006/picture">
                   <pic:nvPicPr>
-                    <pic:cNvPr id="0" name="Picture 24"/>
+                    <pic:cNvPr id="0" name="Picture 54"/>
                     <pic:cNvPicPr>
                       <a:picLocks noChangeAspect="1" noChangeArrowheads="1"/>
                     </pic:cNvPicPr>
@@ -33077,7 +33062,7 @@
                   <pic:spPr bwMode="auto">
                     <a:xfrm>
                       <a:off x="0" y="0"/>
-                      <a:ext cx="3832225" cy="3371215"/>
+                      <a:ext cx="2763520" cy="764540"/>
                     </a:xfrm>
                     <a:prstGeom prst="rect">
                       <a:avLst/>
@@ -33126,14 +33111,14 @@
       <w:pPr>
         <w:pStyle w:val="Ttulo4"/>
       </w:pPr>
-      <w:bookmarkStart w:id="67" w:name="_Toc25019489"/>
+      <w:bookmarkStart w:id="66" w:name="_Toc25019489"/>
       <w:r>
         <w:t>CU0</w:t>
       </w:r>
       <w:r>
         <w:t>22 – Imprimir planilla</w:t>
       </w:r>
-      <w:bookmarkEnd w:id="67"/>
+      <w:bookmarkEnd w:id="66"/>
     </w:p>
     <w:p>
       <w:pPr>
@@ -33643,10 +33628,10 @@
           <w:noProof/>
         </w:rPr>
         <w:drawing>
-          <wp:inline distT="0" distB="0" distL="0" distR="0" wp14:anchorId="7CADDE46" wp14:editId="57194A80">
-            <wp:extent cx="3411855" cy="2695575"/>
-            <wp:effectExtent l="0" t="0" r="0" b="9525"/>
-            <wp:docPr id="288" name="Imagen 288"/>
+          <wp:inline distT="0" distB="0" distL="0" distR="0" wp14:anchorId="1C0112D4" wp14:editId="35DA42D9">
+            <wp:extent cx="4244340" cy="4599305"/>
+            <wp:effectExtent l="0" t="0" r="3810" b="0"/>
+            <wp:docPr id="360" name="Imagen 360"/>
             <wp:cNvGraphicFramePr>
               <a:graphicFrameLocks xmlns:a="http://schemas.openxmlformats.org/drawingml/2006/main" noChangeAspect="1"/>
             </wp:cNvGraphicFramePr>
@@ -33654,7 +33639,7 @@
               <a:graphicData uri="http://schemas.openxmlformats.org/drawingml/2006/picture">
                 <pic:pic xmlns:pic="http://schemas.openxmlformats.org/drawingml/2006/picture">
                   <pic:nvPicPr>
-                    <pic:cNvPr id="0" name="Picture 27"/>
+                    <pic:cNvPr id="0" name="Picture 55"/>
                     <pic:cNvPicPr>
                       <a:picLocks noChangeAspect="1" noChangeArrowheads="1"/>
                     </pic:cNvPicPr>
@@ -33675,7 +33660,7 @@
                   <pic:spPr bwMode="auto">
                     <a:xfrm>
                       <a:off x="0" y="0"/>
-                      <a:ext cx="3411855" cy="2695575"/>
+                      <a:ext cx="4244340" cy="4599305"/>
                     </a:xfrm>
                     <a:prstGeom prst="rect">
                       <a:avLst/>
@@ -33715,10 +33700,10 @@
           <w:noProof/>
         </w:rPr>
         <w:drawing>
-          <wp:inline distT="0" distB="0" distL="0" distR="0" wp14:anchorId="3D01EF96" wp14:editId="3C102870">
-            <wp:extent cx="4246245" cy="3959860"/>
-            <wp:effectExtent l="0" t="0" r="1905" b="2540"/>
-            <wp:docPr id="51" name="Imagen 51"/>
+          <wp:inline distT="0" distB="0" distL="0" distR="0" wp14:anchorId="15FDAE58" wp14:editId="32346073">
+            <wp:extent cx="4244340" cy="3964940"/>
+            <wp:effectExtent l="0" t="0" r="3810" b="0"/>
+            <wp:docPr id="361" name="Imagen 361"/>
             <wp:cNvGraphicFramePr>
               <a:graphicFrameLocks xmlns:a="http://schemas.openxmlformats.org/drawingml/2006/main" noChangeAspect="1"/>
             </wp:cNvGraphicFramePr>
@@ -33726,7 +33711,7 @@
               <a:graphicData uri="http://schemas.openxmlformats.org/drawingml/2006/picture">
                 <pic:pic xmlns:pic="http://schemas.openxmlformats.org/drawingml/2006/picture">
                   <pic:nvPicPr>
-                    <pic:cNvPr id="0" name="Picture 15"/>
+                    <pic:cNvPr id="0" name="Picture 56"/>
                     <pic:cNvPicPr>
                       <a:picLocks noChangeAspect="1" noChangeArrowheads="1"/>
                     </pic:cNvPicPr>
@@ -33747,7 +33732,7 @@
                   <pic:spPr bwMode="auto">
                     <a:xfrm>
                       <a:off x="0" y="0"/>
-                      <a:ext cx="4246245" cy="3959860"/>
+                      <a:ext cx="4244340" cy="3964940"/>
                     </a:xfrm>
                     <a:prstGeom prst="rect">
                       <a:avLst/>
@@ -33868,14 +33853,14 @@
       <w:pPr>
         <w:pStyle w:val="Ttulo4"/>
       </w:pPr>
-      <w:bookmarkStart w:id="68" w:name="_Toc25019490"/>
+      <w:bookmarkStart w:id="67" w:name="_Toc25019490"/>
       <w:r>
         <w:t>CU0</w:t>
       </w:r>
       <w:r>
         <w:t>23 – Generar planillas</w:t>
       </w:r>
-      <w:bookmarkEnd w:id="68"/>
+      <w:bookmarkEnd w:id="67"/>
     </w:p>
     <w:p>
       <w:pPr>
@@ -34200,11 +34185,11 @@
         <w:pStyle w:val="Prrafodelista"/>
         <w:numPr>
           <w:ilvl w:val="0"/>
-          <w:numId w:val="81"/>
-        </w:numPr>
-      </w:pPr>
-      <w:r>
-        <w:t>El usuario hizo clic en el botón “Generar” del formulario de Planillas de horarios.</w:t>
+          <w:numId w:val="76"/>
+        </w:numPr>
+      </w:pPr>
+      <w:r>
+        <w:t>El usuario hizo clic en la opción de menú “Planillas horarias”.</w:t>
       </w:r>
     </w:p>
     <w:p>
@@ -34616,10 +34601,10 @@
           <w:noProof/>
         </w:rPr>
         <w:drawing>
-          <wp:inline distT="0" distB="0" distL="0" distR="0" wp14:anchorId="0ACA170E" wp14:editId="1B2569E3">
-            <wp:extent cx="5760720" cy="5240020"/>
-            <wp:effectExtent l="0" t="0" r="0" b="0"/>
-            <wp:docPr id="292" name="Imagen 292"/>
+          <wp:inline distT="0" distB="0" distL="0" distR="0" wp14:anchorId="7EE64BCD" wp14:editId="588C13B4">
+            <wp:extent cx="5760720" cy="5312410"/>
+            <wp:effectExtent l="0" t="0" r="0" b="2540"/>
+            <wp:docPr id="364" name="Imagen 364"/>
             <wp:cNvGraphicFramePr>
               <a:graphicFrameLocks xmlns:a="http://schemas.openxmlformats.org/drawingml/2006/main" noChangeAspect="1"/>
             </wp:cNvGraphicFramePr>
@@ -34627,13 +34612,13 @@
               <a:graphicData uri="http://schemas.openxmlformats.org/drawingml/2006/picture">
                 <pic:pic xmlns:pic="http://schemas.openxmlformats.org/drawingml/2006/picture">
                   <pic:nvPicPr>
-                    <pic:cNvPr id="0" name="Picture 29"/>
+                    <pic:cNvPr id="0" name="Picture 59"/>
                     <pic:cNvPicPr>
                       <a:picLocks noChangeAspect="1" noChangeArrowheads="1"/>
                     </pic:cNvPicPr>
                   </pic:nvPicPr>
                   <pic:blipFill>
-                    <a:blip r:embed="rId102" cstate="print">
+                    <a:blip r:embed="rId102">
                       <a:extLst>
                         <a:ext uri="{28A0092B-C50C-407E-A947-70E740481C1C}">
                           <a14:useLocalDpi xmlns:a14="http://schemas.microsoft.com/office/drawing/2010/main" val="0"/>
@@ -34648,7 +34633,7 @@
                   <pic:spPr bwMode="auto">
                     <a:xfrm>
                       <a:off x="0" y="0"/>
-                      <a:ext cx="5760720" cy="5240020"/>
+                      <a:ext cx="5760720" cy="5312410"/>
                     </a:xfrm>
                     <a:prstGeom prst="rect">
                       <a:avLst/>
@@ -34683,10 +34668,10 @@
           <w:noProof/>
         </w:rPr>
         <w:drawing>
-          <wp:inline distT="0" distB="0" distL="0" distR="0" wp14:anchorId="4A2E67A9" wp14:editId="775D04FE">
-            <wp:extent cx="5760720" cy="5427980"/>
-            <wp:effectExtent l="0" t="0" r="0" b="1270"/>
-            <wp:docPr id="35" name="Imagen 35"/>
+          <wp:inline distT="0" distB="0" distL="0" distR="0" wp14:anchorId="5BD5709B" wp14:editId="1550461A">
+            <wp:extent cx="5760720" cy="7031355"/>
+            <wp:effectExtent l="0" t="0" r="0" b="0"/>
+            <wp:docPr id="366" name="Imagen 366"/>
             <wp:cNvGraphicFramePr>
               <a:graphicFrameLocks xmlns:a="http://schemas.openxmlformats.org/drawingml/2006/main" noChangeAspect="1"/>
             </wp:cNvGraphicFramePr>
@@ -34694,13 +34679,13 @@
               <a:graphicData uri="http://schemas.openxmlformats.org/drawingml/2006/picture">
                 <pic:pic xmlns:pic="http://schemas.openxmlformats.org/drawingml/2006/picture">
                   <pic:nvPicPr>
-                    <pic:cNvPr id="0" name="Picture 4"/>
+                    <pic:cNvPr id="0" name="Picture 61"/>
                     <pic:cNvPicPr>
                       <a:picLocks noChangeAspect="1" noChangeArrowheads="1"/>
                     </pic:cNvPicPr>
                   </pic:nvPicPr>
                   <pic:blipFill>
-                    <a:blip r:embed="rId103" cstate="print">
+                    <a:blip r:embed="rId103">
                       <a:extLst>
                         <a:ext uri="{28A0092B-C50C-407E-A947-70E740481C1C}">
                           <a14:useLocalDpi xmlns:a14="http://schemas.microsoft.com/office/drawing/2010/main" val="0"/>
@@ -34715,7 +34700,7 @@
                   <pic:spPr bwMode="auto">
                     <a:xfrm>
                       <a:off x="0" y="0"/>
-                      <a:ext cx="5760720" cy="5427980"/>
+                      <a:ext cx="5760720" cy="7031355"/>
                     </a:xfrm>
                     <a:prstGeom prst="rect">
                       <a:avLst/>
@@ -34839,7 +34824,7 @@
       <w:pPr>
         <w:pStyle w:val="Ttulo4"/>
       </w:pPr>
-      <w:bookmarkStart w:id="69" w:name="_Toc25019491"/>
+      <w:bookmarkStart w:id="68" w:name="_Toc25019491"/>
       <w:r>
         <w:t>CU0</w:t>
       </w:r>
@@ -34849,7 +34834,7 @@
       <w:r>
         <w:t>s</w:t>
       </w:r>
-      <w:bookmarkEnd w:id="69"/>
+      <w:bookmarkEnd w:id="68"/>
     </w:p>
     <w:p>
       <w:pPr>
@@ -35603,10 +35588,10 @@
           <w:noProof/>
         </w:rPr>
         <w:drawing>
-          <wp:inline distT="0" distB="0" distL="0" distR="0" wp14:anchorId="71D22F90" wp14:editId="1923D503">
-            <wp:extent cx="5760720" cy="7626985"/>
+          <wp:inline distT="0" distB="0" distL="0" distR="0" wp14:anchorId="2C659299" wp14:editId="5A417319">
+            <wp:extent cx="5760720" cy="4650740"/>
             <wp:effectExtent l="0" t="0" r="0" b="0"/>
-            <wp:docPr id="295" name="Imagen 295"/>
+            <wp:docPr id="368" name="Imagen 368"/>
             <wp:cNvGraphicFramePr>
               <a:graphicFrameLocks xmlns:a="http://schemas.openxmlformats.org/drawingml/2006/main" noChangeAspect="1"/>
             </wp:cNvGraphicFramePr>
@@ -35614,7 +35599,7 @@
               <a:graphicData uri="http://schemas.openxmlformats.org/drawingml/2006/picture">
                 <pic:pic xmlns:pic="http://schemas.openxmlformats.org/drawingml/2006/picture">
                   <pic:nvPicPr>
-                    <pic:cNvPr id="0" name="Picture 30"/>
+                    <pic:cNvPr id="0" name="Picture 63"/>
                     <pic:cNvPicPr>
                       <a:picLocks noChangeAspect="1" noChangeArrowheads="1"/>
                     </pic:cNvPicPr>
@@ -35635,7 +35620,7 @@
                   <pic:spPr bwMode="auto">
                     <a:xfrm>
                       <a:off x="0" y="0"/>
-                      <a:ext cx="5760720" cy="7626985"/>
+                      <a:ext cx="5760720" cy="4650740"/>
                     </a:xfrm>
                     <a:prstGeom prst="rect">
                       <a:avLst/>
@@ -35670,10 +35655,10 @@
           <w:noProof/>
         </w:rPr>
         <w:drawing>
-          <wp:inline distT="0" distB="0" distL="0" distR="0" wp14:anchorId="0AB1FF3E" wp14:editId="02AE6837">
-            <wp:extent cx="5760720" cy="6589395"/>
-            <wp:effectExtent l="0" t="0" r="0" b="1905"/>
-            <wp:docPr id="45" name="Imagen 45"/>
+          <wp:inline distT="0" distB="0" distL="0" distR="0" wp14:anchorId="097D9931" wp14:editId="7D8235CD">
+            <wp:extent cx="5760720" cy="7399020"/>
+            <wp:effectExtent l="0" t="0" r="0" b="0"/>
+            <wp:docPr id="369" name="Imagen 369"/>
             <wp:cNvGraphicFramePr>
               <a:graphicFrameLocks xmlns:a="http://schemas.openxmlformats.org/drawingml/2006/main" noChangeAspect="1"/>
             </wp:cNvGraphicFramePr>
@@ -35681,7 +35666,7 @@
               <a:graphicData uri="http://schemas.openxmlformats.org/drawingml/2006/picture">
                 <pic:pic xmlns:pic="http://schemas.openxmlformats.org/drawingml/2006/picture">
                   <pic:nvPicPr>
-                    <pic:cNvPr id="0" name="Picture 4"/>
+                    <pic:cNvPr id="0" name="Picture 64"/>
                     <pic:cNvPicPr>
                       <a:picLocks noChangeAspect="1" noChangeArrowheads="1"/>
                     </pic:cNvPicPr>
@@ -35702,7 +35687,7 @@
                   <pic:spPr bwMode="auto">
                     <a:xfrm>
                       <a:off x="0" y="0"/>
-                      <a:ext cx="5760720" cy="6589395"/>
+                      <a:ext cx="5760720" cy="7399020"/>
                     </a:xfrm>
                     <a:prstGeom prst="rect">
                       <a:avLst/>
@@ -35718,6 +35703,8 @@
           </wp:inline>
         </w:drawing>
       </w:r>
+      <w:bookmarkStart w:id="69" w:name="_GoBack"/>
+      <w:bookmarkEnd w:id="69"/>
     </w:p>
     <w:p>
       <w:pPr>
@@ -49780,10 +49767,10 @@
             <v:path o:extrusionok="f" gradientshapeok="t" o:connecttype="rect"/>
             <o:lock v:ext="edit" aspectratio="t"/>
           </v:shapetype>
-          <v:shape id="_x0000_i1025" type="#_x0000_t75" style="width:76.75pt;height:49.6pt" o:ole="">
+          <v:shape id="_x0000_i1025" type="#_x0000_t75" style="width:76.85pt;height:49.45pt" o:ole="">
             <v:imagedata r:id="rId186" o:title=""/>
           </v:shape>
-          <o:OLEObject Type="Embed" ProgID="Package" ShapeID="_x0000_i1025" DrawAspect="Icon" ObjectID="_1635694892" r:id="rId187"/>
+          <o:OLEObject Type="Embed" ProgID="Package" ShapeID="_x0000_i1025" DrawAspect="Icon" ObjectID="_1636128509" r:id="rId187"/>
         </w:object>
       </w:r>
       <w:r>
@@ -49898,10 +49885,10 @@
       </w:r>
       <w:r>
         <w:object w:dxaOrig="1534" w:dyaOrig="991" w14:anchorId="141DD3D6">
-          <v:shape id="_x0000_i1026" type="#_x0000_t75" style="width:77.45pt;height:49.6pt" o:ole="">
+          <v:shape id="_x0000_i1026" type="#_x0000_t75" style="width:77.35pt;height:49.45pt" o:ole="">
             <v:imagedata r:id="rId189" o:title=""/>
           </v:shape>
-          <o:OLEObject Type="Embed" ProgID="PBrush" ShapeID="_x0000_i1026" DrawAspect="Icon" ObjectID="_1635694893" r:id="rId190"/>
+          <o:OLEObject Type="Embed" ProgID="PBrush" ShapeID="_x0000_i1026" DrawAspect="Icon" ObjectID="_1636128510" r:id="rId190"/>
         </w:object>
       </w:r>
     </w:p>
@@ -50320,7 +50307,7 @@
               <w:sz w:val="18"/>
               <w:szCs w:val="18"/>
             </w:rPr>
-            <w:t>19/11/2019</w:t>
+            <w:t>24/11/2019</w:t>
           </w:r>
           <w:r>
             <w:rPr>
@@ -50771,7 +50758,7 @@
               <w:sz w:val="20"/>
               <w:szCs w:val="20"/>
             </w:rPr>
-            <w:t>Índice</w:t>
+            <w:t>Especificaciones de Casos de Uso</w:t>
           </w:r>
           <w:r>
             <w:rPr>
@@ -65490,7 +65477,7 @@
 </file>
 
 <file path=customXml/itemProps1.xml><?xml version="1.0" encoding="utf-8"?>
-<ds:datastoreItem xmlns:ds="http://schemas.openxmlformats.org/officeDocument/2006/customXml" ds:itemID="{19699679-38EF-42C5-A20F-C5E00B0768AF}">
+<ds:datastoreItem xmlns:ds="http://schemas.openxmlformats.org/officeDocument/2006/customXml" ds:itemID="{12C8BF11-5B2D-4F0D-85AC-6C01BC742776}">
   <ds:schemaRefs>
     <ds:schemaRef ds:uri="http://schemas.openxmlformats.org/officeDocument/2006/bibliography"/>
   </ds:schemaRefs>

</xml_diff>

<commit_message>
Todo balanceado! No lo puedo creer!!! :D
</commit_message>
<xml_diff>
--- a/Carpeta del proyecto/Carpeta del proyecto.docx
+++ b/Carpeta del proyecto/Carpeta del proyecto.docx
@@ -9292,7 +9292,15 @@
               <w:spacing w:after="0"/>
             </w:pPr>
             <w:r>
-              <w:t>Encargado de mostrar las necesidades de cada usuario del sistema. Además, lleva  a cabo un seguimiento del desarrollo del proyecto y aprobación de los requisitos y funcionalidades del sistema.</w:t>
+              <w:t xml:space="preserve">Encargado de mostrar las necesidades de cada usuario del sistema. Además, </w:t>
+            </w:r>
+            <w:proofErr w:type="gramStart"/>
+            <w:r>
+              <w:t>lleva  a</w:t>
+            </w:r>
+            <w:proofErr w:type="gramEnd"/>
+            <w:r>
+              <w:t xml:space="preserve"> cabo un seguimiento del desarrollo del proyecto y aprobación de los requisitos y funcionalidades del sistema.</w:t>
             </w:r>
           </w:p>
         </w:tc>
@@ -13126,7 +13134,15 @@
         <w:t>8</w:t>
       </w:r>
       <w:r>
-        <w:t xml:space="preserve"> bocas, ya que al agregar el servidor, el router no alcanza con sus 4 bocas disponibles para las </w:t>
+        <w:t xml:space="preserve"> bocas, </w:t>
+      </w:r>
+      <w:proofErr w:type="gramStart"/>
+      <w:r>
+        <w:t>ya que</w:t>
+      </w:r>
+      <w:proofErr w:type="gramEnd"/>
+      <w:r>
+        <w:t xml:space="preserve"> al agregar el servidor, el router no alcanza con sus 4 bocas disponibles para las </w:t>
       </w:r>
       <w:r>
         <w:t>4</w:t>
@@ -35703,8 +35719,6 @@
           </wp:inline>
         </w:drawing>
       </w:r>
-      <w:bookmarkStart w:id="69" w:name="_GoBack"/>
-      <w:bookmarkEnd w:id="69"/>
     </w:p>
     <w:p>
       <w:pPr>
@@ -35810,14 +35824,14 @@
       <w:pPr>
         <w:pStyle w:val="Ttulo4"/>
       </w:pPr>
-      <w:bookmarkStart w:id="70" w:name="_Toc25019492"/>
+      <w:bookmarkStart w:id="69" w:name="_Toc25019492"/>
       <w:r>
         <w:t>CU0</w:t>
       </w:r>
       <w:r>
         <w:t>25 – Asignar vehículos a viajes</w:t>
       </w:r>
-      <w:bookmarkEnd w:id="70"/>
+      <w:bookmarkEnd w:id="69"/>
     </w:p>
     <w:p>
       <w:pPr>
@@ -36554,10 +36568,10 @@
           <w:noProof/>
         </w:rPr>
         <w:drawing>
-          <wp:inline distT="0" distB="0" distL="0" distR="0" wp14:anchorId="2FF62357" wp14:editId="50176C37">
-            <wp:extent cx="5760720" cy="6184900"/>
-            <wp:effectExtent l="0" t="0" r="0" b="6350"/>
-            <wp:docPr id="296" name="Imagen 296"/>
+          <wp:inline distT="0" distB="0" distL="0" distR="0" wp14:anchorId="35287015" wp14:editId="05AFBAD1">
+            <wp:extent cx="5760720" cy="5177790"/>
+            <wp:effectExtent l="0" t="0" r="0" b="3810"/>
+            <wp:docPr id="2" name="Imagen 2"/>
             <wp:cNvGraphicFramePr>
               <a:graphicFrameLocks xmlns:a="http://schemas.openxmlformats.org/drawingml/2006/main" noChangeAspect="1"/>
             </wp:cNvGraphicFramePr>
@@ -36565,7 +36579,7 @@
               <a:graphicData uri="http://schemas.openxmlformats.org/drawingml/2006/picture">
                 <pic:pic xmlns:pic="http://schemas.openxmlformats.org/drawingml/2006/picture">
                   <pic:nvPicPr>
-                    <pic:cNvPr id="0" name="Picture 31"/>
+                    <pic:cNvPr id="0" name="Picture 3"/>
                     <pic:cNvPicPr>
                       <a:picLocks noChangeAspect="1" noChangeArrowheads="1"/>
                     </pic:cNvPicPr>
@@ -36586,7 +36600,7 @@
                   <pic:spPr bwMode="auto">
                     <a:xfrm>
                       <a:off x="0" y="0"/>
-                      <a:ext cx="5760720" cy="6184900"/>
+                      <a:ext cx="5760720" cy="5177790"/>
                     </a:xfrm>
                     <a:prstGeom prst="rect">
                       <a:avLst/>
@@ -36626,10 +36640,10 @@
           <w:noProof/>
         </w:rPr>
         <w:drawing>
-          <wp:inline distT="0" distB="0" distL="0" distR="0" wp14:anchorId="22B38180" wp14:editId="3708F668">
-            <wp:extent cx="5760720" cy="5851525"/>
-            <wp:effectExtent l="0" t="0" r="0" b="0"/>
-            <wp:docPr id="46" name="Imagen 46"/>
+          <wp:inline distT="0" distB="0" distL="0" distR="0" wp14:anchorId="30C8D7AD" wp14:editId="2267AC8C">
+            <wp:extent cx="5760720" cy="5673090"/>
+            <wp:effectExtent l="0" t="0" r="0" b="3810"/>
+            <wp:docPr id="4" name="Imagen 4"/>
             <wp:cNvGraphicFramePr>
               <a:graphicFrameLocks xmlns:a="http://schemas.openxmlformats.org/drawingml/2006/main" noChangeAspect="1"/>
             </wp:cNvGraphicFramePr>
@@ -36637,7 +36651,7 @@
               <a:graphicData uri="http://schemas.openxmlformats.org/drawingml/2006/picture">
                 <pic:pic xmlns:pic="http://schemas.openxmlformats.org/drawingml/2006/picture">
                   <pic:nvPicPr>
-                    <pic:cNvPr id="0" name="Picture 5"/>
+                    <pic:cNvPr id="0" name="Picture 4"/>
                     <pic:cNvPicPr>
                       <a:picLocks noChangeAspect="1" noChangeArrowheads="1"/>
                     </pic:cNvPicPr>
@@ -36658,7 +36672,7 @@
                   <pic:spPr bwMode="auto">
                     <a:xfrm>
                       <a:off x="0" y="0"/>
-                      <a:ext cx="5760720" cy="5851525"/>
+                      <a:ext cx="5760720" cy="5673090"/>
                     </a:xfrm>
                     <a:prstGeom prst="rect">
                       <a:avLst/>
@@ -36698,10 +36712,10 @@
           <w:noProof/>
         </w:rPr>
         <w:drawing>
-          <wp:inline distT="0" distB="0" distL="0" distR="0" wp14:anchorId="558D5785" wp14:editId="230CDECB">
-            <wp:extent cx="5760720" cy="6335395"/>
-            <wp:effectExtent l="0" t="0" r="0" b="8255"/>
-            <wp:docPr id="248" name="Imagen 248"/>
+          <wp:inline distT="0" distB="0" distL="0" distR="0" wp14:anchorId="7D158DEB" wp14:editId="32894DAF">
+            <wp:extent cx="3009265" cy="2675255"/>
+            <wp:effectExtent l="0" t="0" r="635" b="0"/>
+            <wp:docPr id="6" name="Imagen 6"/>
             <wp:cNvGraphicFramePr>
               <a:graphicFrameLocks xmlns:a="http://schemas.openxmlformats.org/drawingml/2006/main" noChangeAspect="1"/>
             </wp:cNvGraphicFramePr>
@@ -36709,7 +36723,7 @@
               <a:graphicData uri="http://schemas.openxmlformats.org/drawingml/2006/picture">
                 <pic:pic xmlns:pic="http://schemas.openxmlformats.org/drawingml/2006/picture">
                   <pic:nvPicPr>
-                    <pic:cNvPr id="0" name="Picture 28"/>
+                    <pic:cNvPr id="0" name="Picture 5"/>
                     <pic:cNvPicPr>
                       <a:picLocks noChangeAspect="1" noChangeArrowheads="1"/>
                     </pic:cNvPicPr>
@@ -36730,7 +36744,7 @@
                   <pic:spPr bwMode="auto">
                     <a:xfrm>
                       <a:off x="0" y="0"/>
-                      <a:ext cx="5760720" cy="6335395"/>
+                      <a:ext cx="3009265" cy="2675255"/>
                     </a:xfrm>
                     <a:prstGeom prst="rect">
                       <a:avLst/>
@@ -36779,14 +36793,14 @@
       <w:pPr>
         <w:pStyle w:val="Ttulo4"/>
       </w:pPr>
-      <w:bookmarkStart w:id="71" w:name="_Toc25019493"/>
+      <w:bookmarkStart w:id="70" w:name="_Toc25019493"/>
       <w:r>
         <w:t>CU0</w:t>
       </w:r>
       <w:r>
         <w:t>26 – Asignar choferes a viajes</w:t>
       </w:r>
-      <w:bookmarkEnd w:id="71"/>
+      <w:bookmarkEnd w:id="70"/>
     </w:p>
     <w:p>
       <w:pPr>
@@ -37422,10 +37436,10 @@
           <w:noProof/>
         </w:rPr>
         <w:drawing>
-          <wp:inline distT="0" distB="0" distL="0" distR="0" wp14:anchorId="5D0BD143" wp14:editId="5E3626FB">
-            <wp:extent cx="5760720" cy="7627620"/>
+          <wp:inline distT="0" distB="0" distL="0" distR="0" wp14:anchorId="35A570B6" wp14:editId="47449368">
+            <wp:extent cx="5760720" cy="6610350"/>
             <wp:effectExtent l="0" t="0" r="0" b="0"/>
-            <wp:docPr id="298" name="Imagen 298"/>
+            <wp:docPr id="10" name="Imagen 10"/>
             <wp:cNvGraphicFramePr>
               <a:graphicFrameLocks xmlns:a="http://schemas.openxmlformats.org/drawingml/2006/main" noChangeAspect="1"/>
             </wp:cNvGraphicFramePr>
@@ -37433,7 +37447,7 @@
               <a:graphicData uri="http://schemas.openxmlformats.org/drawingml/2006/picture">
                 <pic:pic xmlns:pic="http://schemas.openxmlformats.org/drawingml/2006/picture">
                   <pic:nvPicPr>
-                    <pic:cNvPr id="0" name="Picture 32"/>
+                    <pic:cNvPr id="0" name="Picture 6"/>
                     <pic:cNvPicPr>
                       <a:picLocks noChangeAspect="1" noChangeArrowheads="1"/>
                     </pic:cNvPicPr>
@@ -37454,7 +37468,7 @@
                   <pic:spPr bwMode="auto">
                     <a:xfrm>
                       <a:off x="0" y="0"/>
-                      <a:ext cx="5760720" cy="7627620"/>
+                      <a:ext cx="5760720" cy="6610350"/>
                     </a:xfrm>
                     <a:prstGeom prst="rect">
                       <a:avLst/>
@@ -37489,10 +37503,10 @@
           <w:noProof/>
         </w:rPr>
         <w:drawing>
-          <wp:inline distT="0" distB="0" distL="0" distR="0" wp14:anchorId="76815EC7" wp14:editId="37882DB6">
-            <wp:extent cx="5760720" cy="4079240"/>
+          <wp:inline distT="0" distB="0" distL="0" distR="0" wp14:anchorId="58449B93" wp14:editId="2D015689">
+            <wp:extent cx="3336925" cy="3418840"/>
             <wp:effectExtent l="0" t="0" r="0" b="0"/>
-            <wp:docPr id="53" name="Imagen 53"/>
+            <wp:docPr id="13" name="Imagen 13"/>
             <wp:cNvGraphicFramePr>
               <a:graphicFrameLocks xmlns:a="http://schemas.openxmlformats.org/drawingml/2006/main" noChangeAspect="1"/>
             </wp:cNvGraphicFramePr>
@@ -37521,7 +37535,7 @@
                   <pic:spPr bwMode="auto">
                     <a:xfrm>
                       <a:off x="0" y="0"/>
-                      <a:ext cx="5760720" cy="4079240"/>
+                      <a:ext cx="3336925" cy="3418840"/>
                     </a:xfrm>
                     <a:prstGeom prst="rect">
                       <a:avLst/>
@@ -37561,10 +37575,10 @@
           <w:noProof/>
         </w:rPr>
         <w:drawing>
-          <wp:inline distT="0" distB="0" distL="0" distR="0" wp14:anchorId="4F4D2230" wp14:editId="7FA88EF0">
-            <wp:extent cx="3774440" cy="2750820"/>
+          <wp:inline distT="0" distB="0" distL="0" distR="0" wp14:anchorId="5731D50C" wp14:editId="6A2AC547">
+            <wp:extent cx="2763520" cy="764540"/>
             <wp:effectExtent l="0" t="0" r="0" b="0"/>
-            <wp:docPr id="250" name="Imagen 250"/>
+            <wp:docPr id="14" name="Imagen 14"/>
             <wp:cNvGraphicFramePr>
               <a:graphicFrameLocks xmlns:a="http://schemas.openxmlformats.org/drawingml/2006/main" noChangeAspect="1"/>
             </wp:cNvGraphicFramePr>
@@ -37572,7 +37586,7 @@
               <a:graphicData uri="http://schemas.openxmlformats.org/drawingml/2006/picture">
                 <pic:pic xmlns:pic="http://schemas.openxmlformats.org/drawingml/2006/picture">
                   <pic:nvPicPr>
-                    <pic:cNvPr id="0" name="Picture 29"/>
+                    <pic:cNvPr id="0" name="Picture 8"/>
                     <pic:cNvPicPr>
                       <a:picLocks noChangeAspect="1" noChangeArrowheads="1"/>
                     </pic:cNvPicPr>
@@ -37593,7 +37607,7 @@
                   <pic:spPr bwMode="auto">
                     <a:xfrm>
                       <a:off x="0" y="0"/>
-                      <a:ext cx="3774440" cy="2750820"/>
+                      <a:ext cx="2763520" cy="764540"/>
                     </a:xfrm>
                     <a:prstGeom prst="rect">
                       <a:avLst/>
@@ -37642,14 +37656,14 @@
       <w:pPr>
         <w:pStyle w:val="Ttulo4"/>
       </w:pPr>
-      <w:bookmarkStart w:id="72" w:name="_Toc25019494"/>
+      <w:bookmarkStart w:id="71" w:name="_Toc25019494"/>
       <w:r>
         <w:t>CU0</w:t>
       </w:r>
       <w:r>
         <w:t>27 – Completar planilla</w:t>
       </w:r>
-      <w:bookmarkEnd w:id="72"/>
+      <w:bookmarkEnd w:id="71"/>
     </w:p>
     <w:p>
       <w:pPr>
@@ -38232,10 +38246,10 @@
           <w:noProof/>
         </w:rPr>
         <w:drawing>
-          <wp:inline distT="0" distB="0" distL="0" distR="0" wp14:anchorId="6B77E004" wp14:editId="4C64DF82">
-            <wp:extent cx="5760720" cy="7571105"/>
-            <wp:effectExtent l="0" t="0" r="0" b="0"/>
-            <wp:docPr id="299" name="Imagen 299"/>
+          <wp:inline distT="0" distB="0" distL="0" distR="0" wp14:anchorId="57BB636B" wp14:editId="19E53DC6">
+            <wp:extent cx="5760720" cy="5842000"/>
+            <wp:effectExtent l="0" t="0" r="0" b="6350"/>
+            <wp:docPr id="16" name="Imagen 16"/>
             <wp:cNvGraphicFramePr>
               <a:graphicFrameLocks xmlns:a="http://schemas.openxmlformats.org/drawingml/2006/main" noChangeAspect="1"/>
             </wp:cNvGraphicFramePr>
@@ -38243,7 +38257,7 @@
               <a:graphicData uri="http://schemas.openxmlformats.org/drawingml/2006/picture">
                 <pic:pic xmlns:pic="http://schemas.openxmlformats.org/drawingml/2006/picture">
                   <pic:nvPicPr>
-                    <pic:cNvPr id="0" name="Picture 33"/>
+                    <pic:cNvPr id="0" name="Picture 9"/>
                     <pic:cNvPicPr>
                       <a:picLocks noChangeAspect="1" noChangeArrowheads="1"/>
                     </pic:cNvPicPr>
@@ -38264,7 +38278,7 @@
                   <pic:spPr bwMode="auto">
                     <a:xfrm>
                       <a:off x="0" y="0"/>
-                      <a:ext cx="5760720" cy="7571105"/>
+                      <a:ext cx="5760720" cy="5842000"/>
                     </a:xfrm>
                     <a:prstGeom prst="rect">
                       <a:avLst/>
@@ -38299,10 +38313,10 @@
           <w:noProof/>
         </w:rPr>
         <w:drawing>
-          <wp:inline distT="0" distB="0" distL="0" distR="0" wp14:anchorId="711C88F1" wp14:editId="39C94185">
-            <wp:extent cx="5760720" cy="5306060"/>
-            <wp:effectExtent l="0" t="0" r="0" b="8890"/>
-            <wp:docPr id="54" name="Imagen 54"/>
+          <wp:inline distT="0" distB="0" distL="0" distR="0" wp14:anchorId="5BC99A3D" wp14:editId="5248BA7B">
+            <wp:extent cx="5760720" cy="5459730"/>
+            <wp:effectExtent l="0" t="0" r="0" b="7620"/>
+            <wp:docPr id="18" name="Imagen 18"/>
             <wp:cNvGraphicFramePr>
               <a:graphicFrameLocks xmlns:a="http://schemas.openxmlformats.org/drawingml/2006/main" noChangeAspect="1"/>
             </wp:cNvGraphicFramePr>
@@ -38310,7 +38324,7 @@
               <a:graphicData uri="http://schemas.openxmlformats.org/drawingml/2006/picture">
                 <pic:pic xmlns:pic="http://schemas.openxmlformats.org/drawingml/2006/picture">
                   <pic:nvPicPr>
-                    <pic:cNvPr id="0" name="Picture 8"/>
+                    <pic:cNvPr id="0" name="Picture 10"/>
                     <pic:cNvPicPr>
                       <a:picLocks noChangeAspect="1" noChangeArrowheads="1"/>
                     </pic:cNvPicPr>
@@ -38331,7 +38345,7 @@
                   <pic:spPr bwMode="auto">
                     <a:xfrm>
                       <a:off x="0" y="0"/>
-                      <a:ext cx="5760720" cy="5306060"/>
+                      <a:ext cx="5760720" cy="5459730"/>
                     </a:xfrm>
                     <a:prstGeom prst="rect">
                       <a:avLst/>
@@ -38447,7 +38461,7 @@
       <w:pPr>
         <w:pStyle w:val="Ttulo4"/>
       </w:pPr>
-      <w:bookmarkStart w:id="73" w:name="_Toc25019495"/>
+      <w:bookmarkStart w:id="72" w:name="_Toc25019495"/>
       <w:r>
         <w:t>CU0</w:t>
       </w:r>
@@ -38457,7 +38471,7 @@
       <w:r>
         <w:t>alerta de insuficiencia</w:t>
       </w:r>
-      <w:bookmarkEnd w:id="73"/>
+      <w:bookmarkEnd w:id="72"/>
     </w:p>
     <w:p>
       <w:pPr>
@@ -38976,10 +38990,10 @@
           <w:noProof/>
         </w:rPr>
         <w:drawing>
-          <wp:inline distT="0" distB="0" distL="0" distR="0" wp14:anchorId="7D2C9F4F" wp14:editId="4E515A31">
-            <wp:extent cx="5669280" cy="7132320"/>
-            <wp:effectExtent l="0" t="0" r="7620" b="0"/>
-            <wp:docPr id="300" name="Imagen 300"/>
+          <wp:inline distT="0" distB="0" distL="0" distR="0" wp14:anchorId="1BAAA8A3" wp14:editId="170BBFF7">
+            <wp:extent cx="5760720" cy="5177155"/>
+            <wp:effectExtent l="0" t="0" r="0" b="4445"/>
+            <wp:docPr id="19" name="Imagen 19"/>
             <wp:cNvGraphicFramePr>
               <a:graphicFrameLocks xmlns:a="http://schemas.openxmlformats.org/drawingml/2006/main" noChangeAspect="1"/>
             </wp:cNvGraphicFramePr>
@@ -38987,7 +39001,7 @@
               <a:graphicData uri="http://schemas.openxmlformats.org/drawingml/2006/picture">
                 <pic:pic xmlns:pic="http://schemas.openxmlformats.org/drawingml/2006/picture">
                   <pic:nvPicPr>
-                    <pic:cNvPr id="0" name="Picture 34"/>
+                    <pic:cNvPr id="0" name="Picture 11"/>
                     <pic:cNvPicPr>
                       <a:picLocks noChangeAspect="1" noChangeArrowheads="1"/>
                     </pic:cNvPicPr>
@@ -39008,7 +39022,7 @@
                   <pic:spPr bwMode="auto">
                     <a:xfrm>
                       <a:off x="0" y="0"/>
-                      <a:ext cx="5669280" cy="7132320"/>
+                      <a:ext cx="5760720" cy="5177155"/>
                     </a:xfrm>
                     <a:prstGeom prst="rect">
                       <a:avLst/>
@@ -39048,10 +39062,10 @@
           <w:noProof/>
         </w:rPr>
         <w:drawing>
-          <wp:inline distT="0" distB="0" distL="0" distR="0" wp14:anchorId="5C36E1CC" wp14:editId="5A4492BF">
-            <wp:extent cx="5760720" cy="3317240"/>
+          <wp:inline distT="0" distB="0" distL="0" distR="0" wp14:anchorId="26973C87" wp14:editId="595C07EA">
+            <wp:extent cx="5760720" cy="3390900"/>
             <wp:effectExtent l="0" t="0" r="0" b="0"/>
-            <wp:docPr id="55" name="Imagen 55"/>
+            <wp:docPr id="21" name="Imagen 21"/>
             <wp:cNvGraphicFramePr>
               <a:graphicFrameLocks xmlns:a="http://schemas.openxmlformats.org/drawingml/2006/main" noChangeAspect="1"/>
             </wp:cNvGraphicFramePr>
@@ -39059,7 +39073,7 @@
               <a:graphicData uri="http://schemas.openxmlformats.org/drawingml/2006/picture">
                 <pic:pic xmlns:pic="http://schemas.openxmlformats.org/drawingml/2006/picture">
                   <pic:nvPicPr>
-                    <pic:cNvPr id="0" name="Picture 9"/>
+                    <pic:cNvPr id="0" name="Picture 12"/>
                     <pic:cNvPicPr>
                       <a:picLocks noChangeAspect="1" noChangeArrowheads="1"/>
                     </pic:cNvPicPr>
@@ -39080,7 +39094,7 @@
                   <pic:spPr bwMode="auto">
                     <a:xfrm>
                       <a:off x="0" y="0"/>
-                      <a:ext cx="5760720" cy="3317240"/>
+                      <a:ext cx="5760720" cy="3390900"/>
                     </a:xfrm>
                     <a:prstGeom prst="rect">
                       <a:avLst/>
@@ -39201,14 +39215,14 @@
       <w:pPr>
         <w:pStyle w:val="Ttulo4"/>
       </w:pPr>
-      <w:bookmarkStart w:id="74" w:name="_Toc25019496"/>
+      <w:bookmarkStart w:id="73" w:name="_Toc25019496"/>
       <w:r>
         <w:t>CU0</w:t>
       </w:r>
       <w:r>
         <w:t>29 – Mostrar alertas de insuficiencia</w:t>
       </w:r>
-      <w:bookmarkEnd w:id="74"/>
+      <w:bookmarkEnd w:id="73"/>
     </w:p>
     <w:p>
       <w:pPr>
@@ -39747,10 +39761,10 @@
           <w:noProof/>
         </w:rPr>
         <w:drawing>
-          <wp:inline distT="0" distB="0" distL="0" distR="0" wp14:anchorId="787FD044" wp14:editId="2C7CCEA1">
-            <wp:extent cx="5760720" cy="5808345"/>
-            <wp:effectExtent l="0" t="0" r="0" b="1905"/>
-            <wp:docPr id="303" name="Imagen 303"/>
+          <wp:inline distT="0" distB="0" distL="0" distR="0" wp14:anchorId="2C09B334" wp14:editId="79E25DAC">
+            <wp:extent cx="5760720" cy="5961380"/>
+            <wp:effectExtent l="0" t="0" r="0" b="1270"/>
+            <wp:docPr id="22" name="Imagen 22"/>
             <wp:cNvGraphicFramePr>
               <a:graphicFrameLocks xmlns:a="http://schemas.openxmlformats.org/drawingml/2006/main" noChangeAspect="1"/>
             </wp:cNvGraphicFramePr>
@@ -39758,7 +39772,7 @@
               <a:graphicData uri="http://schemas.openxmlformats.org/drawingml/2006/picture">
                 <pic:pic xmlns:pic="http://schemas.openxmlformats.org/drawingml/2006/picture">
                   <pic:nvPicPr>
-                    <pic:cNvPr id="0" name="Picture 35"/>
+                    <pic:cNvPr id="0" name="Picture 13"/>
                     <pic:cNvPicPr>
                       <a:picLocks noChangeAspect="1" noChangeArrowheads="1"/>
                     </pic:cNvPicPr>
@@ -39779,7 +39793,7 @@
                   <pic:spPr bwMode="auto">
                     <a:xfrm>
                       <a:off x="0" y="0"/>
-                      <a:ext cx="5760720" cy="5808345"/>
+                      <a:ext cx="5760720" cy="5961380"/>
                     </a:xfrm>
                     <a:prstGeom prst="rect">
                       <a:avLst/>
@@ -39819,10 +39833,10 @@
           <w:noProof/>
         </w:rPr>
         <w:drawing>
-          <wp:inline distT="0" distB="0" distL="0" distR="0" wp14:anchorId="7A216724" wp14:editId="5B99402A">
+          <wp:inline distT="0" distB="0" distL="0" distR="0" wp14:anchorId="19D07B1D" wp14:editId="60DC38E5">
             <wp:extent cx="5760720" cy="5104765"/>
             <wp:effectExtent l="0" t="0" r="0" b="635"/>
-            <wp:docPr id="56" name="Imagen 56"/>
+            <wp:docPr id="26" name="Imagen 26"/>
             <wp:cNvGraphicFramePr>
               <a:graphicFrameLocks xmlns:a="http://schemas.openxmlformats.org/drawingml/2006/main" noChangeAspect="1"/>
             </wp:cNvGraphicFramePr>
@@ -39830,7 +39844,7 @@
               <a:graphicData uri="http://schemas.openxmlformats.org/drawingml/2006/picture">
                 <pic:pic xmlns:pic="http://schemas.openxmlformats.org/drawingml/2006/picture">
                   <pic:nvPicPr>
-                    <pic:cNvPr id="0" name="Picture 10"/>
+                    <pic:cNvPr id="0" name="Picture 14"/>
                     <pic:cNvPicPr>
                       <a:picLocks noChangeAspect="1" noChangeArrowheads="1"/>
                     </pic:cNvPicPr>
@@ -39972,14 +39986,14 @@
       <w:pPr>
         <w:pStyle w:val="Ttulo4"/>
       </w:pPr>
-      <w:bookmarkStart w:id="75" w:name="_Toc25019497"/>
+      <w:bookmarkStart w:id="74" w:name="_Toc25019497"/>
       <w:r>
         <w:t>CU0</w:t>
       </w:r>
       <w:r>
         <w:t>30 – Buscar vehículo</w:t>
       </w:r>
-      <w:bookmarkEnd w:id="75"/>
+      <w:bookmarkEnd w:id="74"/>
     </w:p>
     <w:p>
       <w:pPr>
@@ -40513,10 +40527,10 @@
           <w:noProof/>
         </w:rPr>
         <w:drawing>
-          <wp:inline distT="0" distB="0" distL="0" distR="0" wp14:anchorId="160A2B10" wp14:editId="2130F250">
-            <wp:extent cx="5727700" cy="6466840"/>
-            <wp:effectExtent l="0" t="0" r="6350" b="0"/>
-            <wp:docPr id="304" name="Imagen 304"/>
+          <wp:inline distT="0" distB="0" distL="0" distR="0" wp14:anchorId="1F0F9902" wp14:editId="77D47D1C">
+            <wp:extent cx="4810760" cy="5752465"/>
+            <wp:effectExtent l="0" t="0" r="8890" b="635"/>
+            <wp:docPr id="28" name="Imagen 28"/>
             <wp:cNvGraphicFramePr>
               <a:graphicFrameLocks xmlns:a="http://schemas.openxmlformats.org/drawingml/2006/main" noChangeAspect="1"/>
             </wp:cNvGraphicFramePr>
@@ -40524,7 +40538,7 @@
               <a:graphicData uri="http://schemas.openxmlformats.org/drawingml/2006/picture">
                 <pic:pic xmlns:pic="http://schemas.openxmlformats.org/drawingml/2006/picture">
                   <pic:nvPicPr>
-                    <pic:cNvPr id="0" name="Picture 36"/>
+                    <pic:cNvPr id="0" name="Picture 15"/>
                     <pic:cNvPicPr>
                       <a:picLocks noChangeAspect="1" noChangeArrowheads="1"/>
                     </pic:cNvPicPr>
@@ -40545,7 +40559,7 @@
                   <pic:spPr bwMode="auto">
                     <a:xfrm>
                       <a:off x="0" y="0"/>
-                      <a:ext cx="5727700" cy="6466840"/>
+                      <a:ext cx="4810760" cy="5752465"/>
                     </a:xfrm>
                     <a:prstGeom prst="rect">
                       <a:avLst/>
@@ -40585,10 +40599,10 @@
           <w:noProof/>
         </w:rPr>
         <w:drawing>
-          <wp:inline distT="0" distB="0" distL="0" distR="0" wp14:anchorId="10AF30F5" wp14:editId="47625383">
-            <wp:extent cx="5760720" cy="3331845"/>
-            <wp:effectExtent l="0" t="0" r="0" b="1905"/>
-            <wp:docPr id="58" name="Imagen 58"/>
+          <wp:inline distT="0" distB="0" distL="0" distR="0" wp14:anchorId="60A4B42A" wp14:editId="165311F8">
+            <wp:extent cx="5760720" cy="3329940"/>
+            <wp:effectExtent l="0" t="0" r="0" b="3810"/>
+            <wp:docPr id="32" name="Imagen 32"/>
             <wp:cNvGraphicFramePr>
               <a:graphicFrameLocks xmlns:a="http://schemas.openxmlformats.org/drawingml/2006/main" noChangeAspect="1"/>
             </wp:cNvGraphicFramePr>
@@ -40596,7 +40610,7 @@
               <a:graphicData uri="http://schemas.openxmlformats.org/drawingml/2006/picture">
                 <pic:pic xmlns:pic="http://schemas.openxmlformats.org/drawingml/2006/picture">
                   <pic:nvPicPr>
-                    <pic:cNvPr id="0" name="Picture 12"/>
+                    <pic:cNvPr id="0" name="Picture 16"/>
                     <pic:cNvPicPr>
                       <a:picLocks noChangeAspect="1" noChangeArrowheads="1"/>
                     </pic:cNvPicPr>
@@ -40617,7 +40631,7 @@
                   <pic:spPr bwMode="auto">
                     <a:xfrm>
                       <a:off x="0" y="0"/>
-                      <a:ext cx="5760720" cy="3331845"/>
+                      <a:ext cx="5760720" cy="3329940"/>
                     </a:xfrm>
                     <a:prstGeom prst="rect">
                       <a:avLst/>
@@ -40738,14 +40752,14 @@
       <w:pPr>
         <w:pStyle w:val="Ttulo4"/>
       </w:pPr>
-      <w:bookmarkStart w:id="76" w:name="_Toc25019498"/>
+      <w:bookmarkStart w:id="75" w:name="_Toc25019498"/>
       <w:r>
         <w:t>CU0</w:t>
       </w:r>
       <w:r>
         <w:t>31 – Alta vehículo</w:t>
       </w:r>
-      <w:bookmarkEnd w:id="76"/>
+      <w:bookmarkEnd w:id="75"/>
     </w:p>
     <w:p>
       <w:pPr>
@@ -41390,10 +41404,10 @@
           <w:noProof/>
         </w:rPr>
         <w:drawing>
-          <wp:inline distT="0" distB="0" distL="0" distR="0" wp14:anchorId="2695BCBC" wp14:editId="60428BD7">
-            <wp:extent cx="5760720" cy="6385560"/>
+          <wp:inline distT="0" distB="0" distL="0" distR="0" wp14:anchorId="4548DCDD" wp14:editId="692DF449">
+            <wp:extent cx="5760720" cy="4006215"/>
             <wp:effectExtent l="0" t="0" r="0" b="0"/>
-            <wp:docPr id="306" name="Imagen 306"/>
+            <wp:docPr id="34" name="Imagen 34"/>
             <wp:cNvGraphicFramePr>
               <a:graphicFrameLocks xmlns:a="http://schemas.openxmlformats.org/drawingml/2006/main" noChangeAspect="1"/>
             </wp:cNvGraphicFramePr>
@@ -41401,7 +41415,7 @@
               <a:graphicData uri="http://schemas.openxmlformats.org/drawingml/2006/picture">
                 <pic:pic xmlns:pic="http://schemas.openxmlformats.org/drawingml/2006/picture">
                   <pic:nvPicPr>
-                    <pic:cNvPr id="0" name="Picture 37"/>
+                    <pic:cNvPr id="0" name="Picture 17"/>
                     <pic:cNvPicPr>
                       <a:picLocks noChangeAspect="1" noChangeArrowheads="1"/>
                     </pic:cNvPicPr>
@@ -41422,7 +41436,7 @@
                   <pic:spPr bwMode="auto">
                     <a:xfrm>
                       <a:off x="0" y="0"/>
-                      <a:ext cx="5760720" cy="6385560"/>
+                      <a:ext cx="5760720" cy="4006215"/>
                     </a:xfrm>
                     <a:prstGeom prst="rect">
                       <a:avLst/>
@@ -41462,10 +41476,10 @@
           <w:noProof/>
         </w:rPr>
         <w:drawing>
-          <wp:inline distT="0" distB="0" distL="0" distR="0" wp14:anchorId="518608F8" wp14:editId="16E49B1F">
-            <wp:extent cx="5760720" cy="4740275"/>
-            <wp:effectExtent l="0" t="0" r="0" b="3175"/>
-            <wp:docPr id="59" name="Imagen 59"/>
+          <wp:inline distT="0" distB="0" distL="0" distR="0" wp14:anchorId="6246CA21" wp14:editId="02A92975">
+            <wp:extent cx="5760720" cy="4751705"/>
+            <wp:effectExtent l="0" t="0" r="0" b="0"/>
+            <wp:docPr id="35" name="Imagen 35"/>
             <wp:cNvGraphicFramePr>
               <a:graphicFrameLocks xmlns:a="http://schemas.openxmlformats.org/drawingml/2006/main" noChangeAspect="1"/>
             </wp:cNvGraphicFramePr>
@@ -41473,7 +41487,7 @@
               <a:graphicData uri="http://schemas.openxmlformats.org/drawingml/2006/picture">
                 <pic:pic xmlns:pic="http://schemas.openxmlformats.org/drawingml/2006/picture">
                   <pic:nvPicPr>
-                    <pic:cNvPr id="0" name="Picture 13"/>
+                    <pic:cNvPr id="0" name="Picture 18"/>
                     <pic:cNvPicPr>
                       <a:picLocks noChangeAspect="1" noChangeArrowheads="1"/>
                     </pic:cNvPicPr>
@@ -41494,7 +41508,7 @@
                   <pic:spPr bwMode="auto">
                     <a:xfrm>
                       <a:off x="0" y="0"/>
-                      <a:ext cx="5760720" cy="4740275"/>
+                      <a:ext cx="5760720" cy="4751705"/>
                     </a:xfrm>
                     <a:prstGeom prst="rect">
                       <a:avLst/>
@@ -41615,14 +41629,14 @@
       <w:pPr>
         <w:pStyle w:val="Ttulo4"/>
       </w:pPr>
-      <w:bookmarkStart w:id="77" w:name="_Toc25019499"/>
+      <w:bookmarkStart w:id="76" w:name="_Toc25019499"/>
       <w:r>
         <w:t>CU0</w:t>
       </w:r>
       <w:r>
         <w:t>32 – Modificar vehículo</w:t>
       </w:r>
-      <w:bookmarkEnd w:id="77"/>
+      <w:bookmarkEnd w:id="76"/>
     </w:p>
     <w:p>
       <w:pPr>
@@ -42261,10 +42275,10 @@
           <w:noProof/>
         </w:rPr>
         <w:drawing>
-          <wp:inline distT="0" distB="0" distL="0" distR="0" wp14:anchorId="43483BD9" wp14:editId="1CD3DE89">
-            <wp:extent cx="5760720" cy="6635750"/>
+          <wp:inline distT="0" distB="0" distL="0" distR="0" wp14:anchorId="7B786EC3" wp14:editId="77D0780F">
+            <wp:extent cx="5760720" cy="4006215"/>
             <wp:effectExtent l="0" t="0" r="0" b="0"/>
-            <wp:docPr id="307" name="Imagen 307"/>
+            <wp:docPr id="37" name="Imagen 37"/>
             <wp:cNvGraphicFramePr>
               <a:graphicFrameLocks xmlns:a="http://schemas.openxmlformats.org/drawingml/2006/main" noChangeAspect="1"/>
             </wp:cNvGraphicFramePr>
@@ -42272,7 +42286,7 @@
               <a:graphicData uri="http://schemas.openxmlformats.org/drawingml/2006/picture">
                 <pic:pic xmlns:pic="http://schemas.openxmlformats.org/drawingml/2006/picture">
                   <pic:nvPicPr>
-                    <pic:cNvPr id="0" name="Picture 38"/>
+                    <pic:cNvPr id="0" name="Picture 19"/>
                     <pic:cNvPicPr>
                       <a:picLocks noChangeAspect="1" noChangeArrowheads="1"/>
                     </pic:cNvPicPr>
@@ -42293,7 +42307,7 @@
                   <pic:spPr bwMode="auto">
                     <a:xfrm>
                       <a:off x="0" y="0"/>
-                      <a:ext cx="5760720" cy="6635750"/>
+                      <a:ext cx="5760720" cy="4006215"/>
                     </a:xfrm>
                     <a:prstGeom prst="rect">
                       <a:avLst/>
@@ -42333,10 +42347,10 @@
           <w:noProof/>
         </w:rPr>
         <w:drawing>
-          <wp:inline distT="0" distB="0" distL="0" distR="0" wp14:anchorId="059A1A71" wp14:editId="14EA5E7C">
-            <wp:extent cx="5760720" cy="4758690"/>
-            <wp:effectExtent l="0" t="0" r="0" b="3810"/>
-            <wp:docPr id="60" name="Imagen 60"/>
+          <wp:inline distT="0" distB="0" distL="0" distR="0" wp14:anchorId="4B624186" wp14:editId="3A640AB3">
+            <wp:extent cx="5760720" cy="4685030"/>
+            <wp:effectExtent l="0" t="0" r="0" b="1270"/>
+            <wp:docPr id="39" name="Imagen 39"/>
             <wp:cNvGraphicFramePr>
               <a:graphicFrameLocks xmlns:a="http://schemas.openxmlformats.org/drawingml/2006/main" noChangeAspect="1"/>
             </wp:cNvGraphicFramePr>
@@ -42344,7 +42358,7 @@
               <a:graphicData uri="http://schemas.openxmlformats.org/drawingml/2006/picture">
                 <pic:pic xmlns:pic="http://schemas.openxmlformats.org/drawingml/2006/picture">
                   <pic:nvPicPr>
-                    <pic:cNvPr id="0" name="Picture 14"/>
+                    <pic:cNvPr id="0" name="Picture 21"/>
                     <pic:cNvPicPr>
                       <a:picLocks noChangeAspect="1" noChangeArrowheads="1"/>
                     </pic:cNvPicPr>
@@ -42365,7 +42379,7 @@
                   <pic:spPr bwMode="auto">
                     <a:xfrm>
                       <a:off x="0" y="0"/>
-                      <a:ext cx="5760720" cy="4758690"/>
+                      <a:ext cx="5760720" cy="4685030"/>
                     </a:xfrm>
                     <a:prstGeom prst="rect">
                       <a:avLst/>
@@ -42486,14 +42500,14 @@
       <w:pPr>
         <w:pStyle w:val="Ttulo4"/>
       </w:pPr>
-      <w:bookmarkStart w:id="78" w:name="_Toc25019500"/>
+      <w:bookmarkStart w:id="77" w:name="_Toc25019500"/>
       <w:r>
         <w:t>CU0</w:t>
       </w:r>
       <w:r>
         <w:t>33 – Baja vehículo</w:t>
       </w:r>
-      <w:bookmarkEnd w:id="78"/>
+      <w:bookmarkEnd w:id="77"/>
     </w:p>
     <w:p>
       <w:pPr>
@@ -43077,10 +43091,10 @@
           <w:noProof/>
         </w:rPr>
         <w:drawing>
-          <wp:inline distT="0" distB="0" distL="0" distR="0" wp14:anchorId="684AED49" wp14:editId="7AB8E6E1">
-            <wp:extent cx="5760720" cy="6807200"/>
-            <wp:effectExtent l="0" t="0" r="0" b="0"/>
-            <wp:docPr id="308" name="Imagen 308"/>
+          <wp:inline distT="0" distB="0" distL="0" distR="0" wp14:anchorId="4E832D8F" wp14:editId="54A27A08">
+            <wp:extent cx="5760720" cy="4546600"/>
+            <wp:effectExtent l="0" t="0" r="0" b="6350"/>
+            <wp:docPr id="40" name="Imagen 40"/>
             <wp:cNvGraphicFramePr>
               <a:graphicFrameLocks xmlns:a="http://schemas.openxmlformats.org/drawingml/2006/main" noChangeAspect="1"/>
             </wp:cNvGraphicFramePr>
@@ -43088,7 +43102,7 @@
               <a:graphicData uri="http://schemas.openxmlformats.org/drawingml/2006/picture">
                 <pic:pic xmlns:pic="http://schemas.openxmlformats.org/drawingml/2006/picture">
                   <pic:nvPicPr>
-                    <pic:cNvPr id="0" name="Picture 39"/>
+                    <pic:cNvPr id="0" name="Picture 22"/>
                     <pic:cNvPicPr>
                       <a:picLocks noChangeAspect="1" noChangeArrowheads="1"/>
                     </pic:cNvPicPr>
@@ -43109,7 +43123,7 @@
                   <pic:spPr bwMode="auto">
                     <a:xfrm>
                       <a:off x="0" y="0"/>
-                      <a:ext cx="5760720" cy="6807200"/>
+                      <a:ext cx="5760720" cy="4546600"/>
                     </a:xfrm>
                     <a:prstGeom prst="rect">
                       <a:avLst/>
@@ -43149,10 +43163,10 @@
           <w:noProof/>
         </w:rPr>
         <w:drawing>
-          <wp:inline distT="0" distB="0" distL="0" distR="0" wp14:anchorId="66A3D0C8" wp14:editId="0FEED89A">
-            <wp:extent cx="5760720" cy="4057015"/>
-            <wp:effectExtent l="0" t="0" r="0" b="635"/>
-            <wp:docPr id="61" name="Imagen 61"/>
+          <wp:inline distT="0" distB="0" distL="0" distR="0" wp14:anchorId="2ED0B914" wp14:editId="267312BD">
+            <wp:extent cx="5760720" cy="4051935"/>
+            <wp:effectExtent l="0" t="0" r="0" b="5715"/>
+            <wp:docPr id="41" name="Imagen 41"/>
             <wp:cNvGraphicFramePr>
               <a:graphicFrameLocks xmlns:a="http://schemas.openxmlformats.org/drawingml/2006/main" noChangeAspect="1"/>
             </wp:cNvGraphicFramePr>
@@ -43160,7 +43174,7 @@
               <a:graphicData uri="http://schemas.openxmlformats.org/drawingml/2006/picture">
                 <pic:pic xmlns:pic="http://schemas.openxmlformats.org/drawingml/2006/picture">
                   <pic:nvPicPr>
-                    <pic:cNvPr id="0" name="Picture 15"/>
+                    <pic:cNvPr id="0" name="Picture 23"/>
                     <pic:cNvPicPr>
                       <a:picLocks noChangeAspect="1" noChangeArrowheads="1"/>
                     </pic:cNvPicPr>
@@ -43181,7 +43195,7 @@
                   <pic:spPr bwMode="auto">
                     <a:xfrm>
                       <a:off x="0" y="0"/>
-                      <a:ext cx="5760720" cy="4057015"/>
+                      <a:ext cx="5760720" cy="4051935"/>
                     </a:xfrm>
                     <a:prstGeom prst="rect">
                       <a:avLst/>
@@ -43307,14 +43321,14 @@
       <w:pPr>
         <w:pStyle w:val="Ttulo4"/>
       </w:pPr>
-      <w:bookmarkStart w:id="79" w:name="_Toc25019501"/>
+      <w:bookmarkStart w:id="78" w:name="_Toc25019501"/>
       <w:r>
         <w:t>CU0</w:t>
       </w:r>
       <w:r>
         <w:t>35 – Buscar chofer</w:t>
       </w:r>
-      <w:bookmarkEnd w:id="79"/>
+      <w:bookmarkEnd w:id="78"/>
     </w:p>
     <w:p>
       <w:pPr>
@@ -43839,10 +43853,10 @@
           <w:noProof/>
         </w:rPr>
         <w:drawing>
-          <wp:inline distT="0" distB="0" distL="0" distR="0" wp14:anchorId="61CACF00" wp14:editId="16D001DE">
-            <wp:extent cx="5171846" cy="7757769"/>
-            <wp:effectExtent l="0" t="0" r="0" b="0"/>
-            <wp:docPr id="311" name="Imagen 311"/>
+          <wp:inline distT="0" distB="0" distL="0" distR="0" wp14:anchorId="3846D404" wp14:editId="3642BA7D">
+            <wp:extent cx="5760720" cy="4449445"/>
+            <wp:effectExtent l="0" t="0" r="0" b="8255"/>
+            <wp:docPr id="43" name="Imagen 43"/>
             <wp:cNvGraphicFramePr>
               <a:graphicFrameLocks xmlns:a="http://schemas.openxmlformats.org/drawingml/2006/main" noChangeAspect="1"/>
             </wp:cNvGraphicFramePr>
@@ -43850,7 +43864,7 @@
               <a:graphicData uri="http://schemas.openxmlformats.org/drawingml/2006/picture">
                 <pic:pic xmlns:pic="http://schemas.openxmlformats.org/drawingml/2006/picture">
                   <pic:nvPicPr>
-                    <pic:cNvPr id="0" name="Picture 40"/>
+                    <pic:cNvPr id="0" name="Picture 24"/>
                     <pic:cNvPicPr>
                       <a:picLocks noChangeAspect="1" noChangeArrowheads="1"/>
                     </pic:cNvPicPr>
@@ -43871,7 +43885,7 @@
                   <pic:spPr bwMode="auto">
                     <a:xfrm>
                       <a:off x="0" y="0"/>
-                      <a:ext cx="5177604" cy="7766407"/>
+                      <a:ext cx="5760720" cy="4449445"/>
                     </a:xfrm>
                     <a:prstGeom prst="rect">
                       <a:avLst/>
@@ -43906,10 +43920,10 @@
           <w:noProof/>
         </w:rPr>
         <w:drawing>
-          <wp:inline distT="0" distB="0" distL="0" distR="0" wp14:anchorId="588E67B9" wp14:editId="02E995EE">
-            <wp:extent cx="5760720" cy="4269740"/>
-            <wp:effectExtent l="0" t="0" r="0" b="0"/>
-            <wp:docPr id="62" name="Imagen 62"/>
+          <wp:inline distT="0" distB="0" distL="0" distR="0" wp14:anchorId="3E23B89B" wp14:editId="6C31C168">
+            <wp:extent cx="5760720" cy="5289550"/>
+            <wp:effectExtent l="0" t="0" r="0" b="6350"/>
+            <wp:docPr id="44" name="Imagen 44"/>
             <wp:cNvGraphicFramePr>
               <a:graphicFrameLocks xmlns:a="http://schemas.openxmlformats.org/drawingml/2006/main" noChangeAspect="1"/>
             </wp:cNvGraphicFramePr>
@@ -43917,7 +43931,7 @@
               <a:graphicData uri="http://schemas.openxmlformats.org/drawingml/2006/picture">
                 <pic:pic xmlns:pic="http://schemas.openxmlformats.org/drawingml/2006/picture">
                   <pic:nvPicPr>
-                    <pic:cNvPr id="0" name="Picture 16"/>
+                    <pic:cNvPr id="0" name="Picture 25"/>
                     <pic:cNvPicPr>
                       <a:picLocks noChangeAspect="1" noChangeArrowheads="1"/>
                     </pic:cNvPicPr>
@@ -43938,7 +43952,7 @@
                   <pic:spPr bwMode="auto">
                     <a:xfrm>
                       <a:off x="0" y="0"/>
-                      <a:ext cx="5760720" cy="4269740"/>
+                      <a:ext cx="5760720" cy="5289550"/>
                     </a:xfrm>
                     <a:prstGeom prst="rect">
                       <a:avLst/>
@@ -44059,14 +44073,14 @@
       <w:pPr>
         <w:pStyle w:val="Ttulo4"/>
       </w:pPr>
-      <w:bookmarkStart w:id="80" w:name="_Toc25019502"/>
+      <w:bookmarkStart w:id="79" w:name="_Toc25019502"/>
       <w:r>
         <w:t>CU0</w:t>
       </w:r>
       <w:r>
         <w:t>36 – Alta chofer</w:t>
       </w:r>
-      <w:bookmarkEnd w:id="80"/>
+      <w:bookmarkEnd w:id="79"/>
     </w:p>
     <w:p>
       <w:pPr>
@@ -44705,10 +44719,10 @@
           <w:noProof/>
         </w:rPr>
         <w:drawing>
-          <wp:inline distT="0" distB="0" distL="0" distR="0" wp14:anchorId="4E901A24" wp14:editId="699E8863">
-            <wp:extent cx="5760720" cy="6944360"/>
-            <wp:effectExtent l="0" t="0" r="0" b="8890"/>
-            <wp:docPr id="312" name="Imagen 312"/>
+          <wp:inline distT="0" distB="0" distL="0" distR="0" wp14:anchorId="24DB4D91" wp14:editId="547FB126">
+            <wp:extent cx="5760720" cy="4019550"/>
+            <wp:effectExtent l="0" t="0" r="0" b="0"/>
+            <wp:docPr id="45" name="Imagen 45"/>
             <wp:cNvGraphicFramePr>
               <a:graphicFrameLocks xmlns:a="http://schemas.openxmlformats.org/drawingml/2006/main" noChangeAspect="1"/>
             </wp:cNvGraphicFramePr>
@@ -44716,7 +44730,7 @@
               <a:graphicData uri="http://schemas.openxmlformats.org/drawingml/2006/picture">
                 <pic:pic xmlns:pic="http://schemas.openxmlformats.org/drawingml/2006/picture">
                   <pic:nvPicPr>
-                    <pic:cNvPr id="0" name="Picture 41"/>
+                    <pic:cNvPr id="0" name="Picture 26"/>
                     <pic:cNvPicPr>
                       <a:picLocks noChangeAspect="1" noChangeArrowheads="1"/>
                     </pic:cNvPicPr>
@@ -44737,7 +44751,7 @@
                   <pic:spPr bwMode="auto">
                     <a:xfrm>
                       <a:off x="0" y="0"/>
-                      <a:ext cx="5760720" cy="6944360"/>
+                      <a:ext cx="5760720" cy="4019550"/>
                     </a:xfrm>
                     <a:prstGeom prst="rect">
                       <a:avLst/>
@@ -44777,10 +44791,10 @@
           <w:noProof/>
         </w:rPr>
         <w:drawing>
-          <wp:inline distT="0" distB="0" distL="0" distR="0" wp14:anchorId="0D97289C" wp14:editId="42F83A17">
-            <wp:extent cx="5760720" cy="4707255"/>
-            <wp:effectExtent l="0" t="0" r="0" b="0"/>
-            <wp:docPr id="63" name="Imagen 63"/>
+          <wp:inline distT="0" distB="0" distL="0" distR="0" wp14:anchorId="18C64E15" wp14:editId="5F184D52">
+            <wp:extent cx="5760720" cy="4356735"/>
+            <wp:effectExtent l="0" t="0" r="0" b="5715"/>
+            <wp:docPr id="47" name="Imagen 47"/>
             <wp:cNvGraphicFramePr>
               <a:graphicFrameLocks xmlns:a="http://schemas.openxmlformats.org/drawingml/2006/main" noChangeAspect="1"/>
             </wp:cNvGraphicFramePr>
@@ -44788,7 +44802,7 @@
               <a:graphicData uri="http://schemas.openxmlformats.org/drawingml/2006/picture">
                 <pic:pic xmlns:pic="http://schemas.openxmlformats.org/drawingml/2006/picture">
                   <pic:nvPicPr>
-                    <pic:cNvPr id="0" name="Picture 17"/>
+                    <pic:cNvPr id="0" name="Picture 27"/>
                     <pic:cNvPicPr>
                       <a:picLocks noChangeAspect="1" noChangeArrowheads="1"/>
                     </pic:cNvPicPr>
@@ -44809,7 +44823,7 @@
                   <pic:spPr bwMode="auto">
                     <a:xfrm>
                       <a:off x="0" y="0"/>
-                      <a:ext cx="5760720" cy="4707255"/>
+                      <a:ext cx="5760720" cy="4356735"/>
                     </a:xfrm>
                     <a:prstGeom prst="rect">
                       <a:avLst/>
@@ -44930,14 +44944,14 @@
       <w:pPr>
         <w:pStyle w:val="Ttulo4"/>
       </w:pPr>
-      <w:bookmarkStart w:id="81" w:name="_Toc25019503"/>
+      <w:bookmarkStart w:id="80" w:name="_Toc25019503"/>
       <w:r>
         <w:t>CU0</w:t>
       </w:r>
       <w:r>
         <w:t>37 – Modificar chofer</w:t>
       </w:r>
-      <w:bookmarkEnd w:id="81"/>
+      <w:bookmarkEnd w:id="80"/>
     </w:p>
     <w:p>
       <w:pPr>
@@ -45579,10 +45593,10 @@
           <w:noProof/>
         </w:rPr>
         <w:drawing>
-          <wp:inline distT="0" distB="0" distL="0" distR="0" wp14:anchorId="39552AF9" wp14:editId="034F39DF">
-            <wp:extent cx="5760720" cy="5305425"/>
-            <wp:effectExtent l="0" t="0" r="0" b="9525"/>
-            <wp:docPr id="315" name="Imagen 315"/>
+          <wp:inline distT="0" distB="0" distL="0" distR="0" wp14:anchorId="615B15E7" wp14:editId="243F8C44">
+            <wp:extent cx="5760720" cy="4834890"/>
+            <wp:effectExtent l="0" t="0" r="0" b="3810"/>
+            <wp:docPr id="48" name="Imagen 48"/>
             <wp:cNvGraphicFramePr>
               <a:graphicFrameLocks xmlns:a="http://schemas.openxmlformats.org/drawingml/2006/main" noChangeAspect="1"/>
             </wp:cNvGraphicFramePr>
@@ -45590,7 +45604,7 @@
               <a:graphicData uri="http://schemas.openxmlformats.org/drawingml/2006/picture">
                 <pic:pic xmlns:pic="http://schemas.openxmlformats.org/drawingml/2006/picture">
                   <pic:nvPicPr>
-                    <pic:cNvPr id="0" name="Picture 42"/>
+                    <pic:cNvPr id="0" name="Picture 28"/>
                     <pic:cNvPicPr>
                       <a:picLocks noChangeAspect="1" noChangeArrowheads="1"/>
                     </pic:cNvPicPr>
@@ -45611,7 +45625,7 @@
                   <pic:spPr bwMode="auto">
                     <a:xfrm>
                       <a:off x="0" y="0"/>
-                      <a:ext cx="5760720" cy="5305425"/>
+                      <a:ext cx="5760720" cy="4834890"/>
                     </a:xfrm>
                     <a:prstGeom prst="rect">
                       <a:avLst/>
@@ -45651,10 +45665,10 @@
           <w:noProof/>
         </w:rPr>
         <w:drawing>
-          <wp:inline distT="0" distB="0" distL="0" distR="0" wp14:anchorId="5D1F48A6" wp14:editId="57E135A5">
-            <wp:extent cx="5760720" cy="4787265"/>
+          <wp:inline distT="0" distB="0" distL="0" distR="0" wp14:anchorId="4363B08D" wp14:editId="040A49FD">
+            <wp:extent cx="5760720" cy="4554855"/>
             <wp:effectExtent l="0" t="0" r="0" b="0"/>
-            <wp:docPr id="192" name="Imagen 192"/>
+            <wp:docPr id="49" name="Imagen 49"/>
             <wp:cNvGraphicFramePr>
               <a:graphicFrameLocks xmlns:a="http://schemas.openxmlformats.org/drawingml/2006/main" noChangeAspect="1"/>
             </wp:cNvGraphicFramePr>
@@ -45662,7 +45676,7 @@
               <a:graphicData uri="http://schemas.openxmlformats.org/drawingml/2006/picture">
                 <pic:pic xmlns:pic="http://schemas.openxmlformats.org/drawingml/2006/picture">
                   <pic:nvPicPr>
-                    <pic:cNvPr id="0" name="Picture 18"/>
+                    <pic:cNvPr id="0" name="Picture 29"/>
                     <pic:cNvPicPr>
                       <a:picLocks noChangeAspect="1" noChangeArrowheads="1"/>
                     </pic:cNvPicPr>
@@ -45683,7 +45697,7 @@
                   <pic:spPr bwMode="auto">
                     <a:xfrm>
                       <a:off x="0" y="0"/>
-                      <a:ext cx="5760720" cy="4787265"/>
+                      <a:ext cx="5760720" cy="4554855"/>
                     </a:xfrm>
                     <a:prstGeom prst="rect">
                       <a:avLst/>
@@ -45804,14 +45818,14 @@
       <w:pPr>
         <w:pStyle w:val="Ttulo4"/>
       </w:pPr>
-      <w:bookmarkStart w:id="82" w:name="_Toc25019504"/>
+      <w:bookmarkStart w:id="81" w:name="_Toc25019504"/>
       <w:r>
         <w:t>CU0</w:t>
       </w:r>
       <w:r>
         <w:t>38 – Baja chofer</w:t>
       </w:r>
-      <w:bookmarkEnd w:id="82"/>
+      <w:bookmarkEnd w:id="81"/>
     </w:p>
     <w:p>
       <w:pPr>
@@ -46392,10 +46406,10 @@
           <w:noProof/>
         </w:rPr>
         <w:drawing>
-          <wp:inline distT="0" distB="0" distL="0" distR="0" wp14:anchorId="6510BEC7" wp14:editId="79E407ED">
-            <wp:extent cx="5760720" cy="5220970"/>
-            <wp:effectExtent l="0" t="0" r="0" b="0"/>
-            <wp:docPr id="316" name="Imagen 316"/>
+          <wp:inline distT="0" distB="0" distL="0" distR="0" wp14:anchorId="0B5E3587" wp14:editId="0D4A17B5">
+            <wp:extent cx="5760720" cy="3902710"/>
+            <wp:effectExtent l="0" t="0" r="0" b="2540"/>
+            <wp:docPr id="50" name="Imagen 50"/>
             <wp:cNvGraphicFramePr>
               <a:graphicFrameLocks xmlns:a="http://schemas.openxmlformats.org/drawingml/2006/main" noChangeAspect="1"/>
             </wp:cNvGraphicFramePr>
@@ -46403,7 +46417,7 @@
               <a:graphicData uri="http://schemas.openxmlformats.org/drawingml/2006/picture">
                 <pic:pic xmlns:pic="http://schemas.openxmlformats.org/drawingml/2006/picture">
                   <pic:nvPicPr>
-                    <pic:cNvPr id="0" name="Picture 43"/>
+                    <pic:cNvPr id="0" name="Picture 30"/>
                     <pic:cNvPicPr>
                       <a:picLocks noChangeAspect="1" noChangeArrowheads="1"/>
                     </pic:cNvPicPr>
@@ -46424,7 +46438,7 @@
                   <pic:spPr bwMode="auto">
                     <a:xfrm>
                       <a:off x="0" y="0"/>
-                      <a:ext cx="5760720" cy="5220970"/>
+                      <a:ext cx="5760720" cy="3902710"/>
                     </a:xfrm>
                     <a:prstGeom prst="rect">
                       <a:avLst/>
@@ -46464,10 +46478,10 @@
           <w:noProof/>
         </w:rPr>
         <w:drawing>
-          <wp:inline distT="0" distB="0" distL="0" distR="0" wp14:anchorId="6F3171AB" wp14:editId="21B948D7">
-            <wp:extent cx="5760720" cy="3912870"/>
-            <wp:effectExtent l="0" t="0" r="0" b="0"/>
-            <wp:docPr id="193" name="Imagen 193"/>
+          <wp:inline distT="0" distB="0" distL="0" distR="0" wp14:anchorId="06C5D2B9" wp14:editId="236E3260">
+            <wp:extent cx="5760720" cy="3747135"/>
+            <wp:effectExtent l="0" t="0" r="0" b="5715"/>
+            <wp:docPr id="51" name="Imagen 51"/>
             <wp:cNvGraphicFramePr>
               <a:graphicFrameLocks xmlns:a="http://schemas.openxmlformats.org/drawingml/2006/main" noChangeAspect="1"/>
             </wp:cNvGraphicFramePr>
@@ -46475,7 +46489,7 @@
               <a:graphicData uri="http://schemas.openxmlformats.org/drawingml/2006/picture">
                 <pic:pic xmlns:pic="http://schemas.openxmlformats.org/drawingml/2006/picture">
                   <pic:nvPicPr>
-                    <pic:cNvPr id="0" name="Picture 19"/>
+                    <pic:cNvPr id="0" name="Picture 31"/>
                     <pic:cNvPicPr>
                       <a:picLocks noChangeAspect="1" noChangeArrowheads="1"/>
                     </pic:cNvPicPr>
@@ -46496,7 +46510,7 @@
                   <pic:spPr bwMode="auto">
                     <a:xfrm>
                       <a:off x="0" y="0"/>
-                      <a:ext cx="5760720" cy="3912870"/>
+                      <a:ext cx="5760720" cy="3747135"/>
                     </a:xfrm>
                     <a:prstGeom prst="rect">
                       <a:avLst/>
@@ -46617,14 +46631,14 @@
       <w:pPr>
         <w:pStyle w:val="Ttulo4"/>
       </w:pPr>
-      <w:bookmarkStart w:id="83" w:name="_Toc25019505"/>
+      <w:bookmarkStart w:id="82" w:name="_Toc25019505"/>
       <w:r>
         <w:t>CU0</w:t>
       </w:r>
       <w:r>
         <w:t>39 – Registrar licencia de chofer</w:t>
       </w:r>
-      <w:bookmarkEnd w:id="83"/>
+      <w:bookmarkEnd w:id="82"/>
     </w:p>
     <w:p>
       <w:pPr>
@@ -47172,10 +47186,10 @@
           <w:noProof/>
         </w:rPr>
         <w:drawing>
-          <wp:inline distT="0" distB="0" distL="0" distR="0" wp14:anchorId="358C3741" wp14:editId="561DAC57">
-            <wp:extent cx="5760720" cy="5394325"/>
-            <wp:effectExtent l="0" t="0" r="0" b="0"/>
-            <wp:docPr id="319" name="Imagen 319"/>
+          <wp:inline distT="0" distB="0" distL="0" distR="0" wp14:anchorId="50B72234" wp14:editId="4D46EC15">
+            <wp:extent cx="5760720" cy="4834890"/>
+            <wp:effectExtent l="0" t="0" r="0" b="3810"/>
+            <wp:docPr id="57" name="Imagen 57"/>
             <wp:cNvGraphicFramePr>
               <a:graphicFrameLocks xmlns:a="http://schemas.openxmlformats.org/drawingml/2006/main" noChangeAspect="1"/>
             </wp:cNvGraphicFramePr>
@@ -47183,7 +47197,7 @@
               <a:graphicData uri="http://schemas.openxmlformats.org/drawingml/2006/picture">
                 <pic:pic xmlns:pic="http://schemas.openxmlformats.org/drawingml/2006/picture">
                   <pic:nvPicPr>
-                    <pic:cNvPr id="0" name="Picture 44"/>
+                    <pic:cNvPr id="0" name="Picture 32"/>
                     <pic:cNvPicPr>
                       <a:picLocks noChangeAspect="1" noChangeArrowheads="1"/>
                     </pic:cNvPicPr>
@@ -47204,7 +47218,7 @@
                   <pic:spPr bwMode="auto">
                     <a:xfrm>
                       <a:off x="0" y="0"/>
-                      <a:ext cx="5760720" cy="5394325"/>
+                      <a:ext cx="5760720" cy="4834890"/>
                     </a:xfrm>
                     <a:prstGeom prst="rect">
                       <a:avLst/>
@@ -47244,10 +47258,10 @@
           <w:noProof/>
         </w:rPr>
         <w:drawing>
-          <wp:inline distT="0" distB="0" distL="0" distR="0" wp14:anchorId="0402DB1B" wp14:editId="27B901CC">
-            <wp:extent cx="5760720" cy="4908550"/>
-            <wp:effectExtent l="0" t="0" r="0" b="6350"/>
-            <wp:docPr id="202" name="Imagen 202"/>
+          <wp:inline distT="0" distB="0" distL="0" distR="0" wp14:anchorId="35F8BDA3" wp14:editId="00A8F76F">
+            <wp:extent cx="5760720" cy="4500245"/>
+            <wp:effectExtent l="0" t="0" r="0" b="0"/>
+            <wp:docPr id="229" name="Imagen 229"/>
             <wp:cNvGraphicFramePr>
               <a:graphicFrameLocks xmlns:a="http://schemas.openxmlformats.org/drawingml/2006/main" noChangeAspect="1"/>
             </wp:cNvGraphicFramePr>
@@ -47255,7 +47269,7 @@
               <a:graphicData uri="http://schemas.openxmlformats.org/drawingml/2006/picture">
                 <pic:pic xmlns:pic="http://schemas.openxmlformats.org/drawingml/2006/picture">
                   <pic:nvPicPr>
-                    <pic:cNvPr id="0" name="Picture 20"/>
+                    <pic:cNvPr id="0" name="Picture 33"/>
                     <pic:cNvPicPr>
                       <a:picLocks noChangeAspect="1" noChangeArrowheads="1"/>
                     </pic:cNvPicPr>
@@ -47276,7 +47290,7 @@
                   <pic:spPr bwMode="auto">
                     <a:xfrm>
                       <a:off x="0" y="0"/>
-                      <a:ext cx="5760720" cy="4908550"/>
+                      <a:ext cx="5760720" cy="4500245"/>
                     </a:xfrm>
                     <a:prstGeom prst="rect">
                       <a:avLst/>
@@ -47397,14 +47411,14 @@
       <w:pPr>
         <w:pStyle w:val="Ttulo4"/>
       </w:pPr>
-      <w:bookmarkStart w:id="84" w:name="_Toc25019506"/>
+      <w:bookmarkStart w:id="83" w:name="_Toc25019506"/>
       <w:r>
         <w:t>CU0</w:t>
       </w:r>
       <w:r>
         <w:t>40 – Ver control de cambios de usuarios</w:t>
       </w:r>
-      <w:bookmarkEnd w:id="84"/>
+      <w:bookmarkEnd w:id="83"/>
     </w:p>
     <w:p>
       <w:pPr>
@@ -47880,10 +47894,10 @@
           <w:noProof/>
         </w:rPr>
         <w:drawing>
-          <wp:inline distT="0" distB="0" distL="0" distR="0" wp14:anchorId="30371EC9" wp14:editId="4CCAC85A">
-            <wp:extent cx="5760720" cy="4782185"/>
-            <wp:effectExtent l="0" t="0" r="0" b="0"/>
-            <wp:docPr id="25" name="Imagen 25"/>
+          <wp:inline distT="0" distB="0" distL="0" distR="0" wp14:anchorId="39A7DF4A" wp14:editId="176361B3">
+            <wp:extent cx="5118100" cy="4592320"/>
+            <wp:effectExtent l="0" t="0" r="6350" b="0"/>
+            <wp:docPr id="230" name="Imagen 230"/>
             <wp:cNvGraphicFramePr>
               <a:graphicFrameLocks xmlns:a="http://schemas.openxmlformats.org/drawingml/2006/main" noChangeAspect="1"/>
             </wp:cNvGraphicFramePr>
@@ -47891,7 +47905,7 @@
               <a:graphicData uri="http://schemas.openxmlformats.org/drawingml/2006/picture">
                 <pic:pic xmlns:pic="http://schemas.openxmlformats.org/drawingml/2006/picture">
                   <pic:nvPicPr>
-                    <pic:cNvPr id="0" name="Picture 5"/>
+                    <pic:cNvPr id="0" name="Picture 34"/>
                     <pic:cNvPicPr>
                       <a:picLocks noChangeAspect="1" noChangeArrowheads="1"/>
                     </pic:cNvPicPr>
@@ -47912,7 +47926,7 @@
                   <pic:spPr bwMode="auto">
                     <a:xfrm>
                       <a:off x="0" y="0"/>
-                      <a:ext cx="5760720" cy="4782185"/>
+                      <a:ext cx="5118100" cy="4592320"/>
                     </a:xfrm>
                     <a:prstGeom prst="rect">
                       <a:avLst/>
@@ -47947,10 +47961,10 @@
           <w:noProof/>
         </w:rPr>
         <w:drawing>
-          <wp:inline distT="0" distB="0" distL="0" distR="0" wp14:anchorId="76C060E7" wp14:editId="4426B0D6">
-            <wp:extent cx="5760720" cy="2595245"/>
+          <wp:inline distT="0" distB="0" distL="0" distR="0" wp14:anchorId="6D909F7E" wp14:editId="74FCF7C5">
+            <wp:extent cx="5760720" cy="3182620"/>
             <wp:effectExtent l="0" t="0" r="0" b="0"/>
-            <wp:docPr id="24" name="Imagen 24"/>
+            <wp:docPr id="231" name="Imagen 231"/>
             <wp:cNvGraphicFramePr>
               <a:graphicFrameLocks xmlns:a="http://schemas.openxmlformats.org/drawingml/2006/main" noChangeAspect="1"/>
             </wp:cNvGraphicFramePr>
@@ -47958,7 +47972,7 @@
               <a:graphicData uri="http://schemas.openxmlformats.org/drawingml/2006/picture">
                 <pic:pic xmlns:pic="http://schemas.openxmlformats.org/drawingml/2006/picture">
                   <pic:nvPicPr>
-                    <pic:cNvPr id="0" name="Picture 4"/>
+                    <pic:cNvPr id="0" name="Picture 35"/>
                     <pic:cNvPicPr>
                       <a:picLocks noChangeAspect="1" noChangeArrowheads="1"/>
                     </pic:cNvPicPr>
@@ -47979,7 +47993,7 @@
                   <pic:spPr bwMode="auto">
                     <a:xfrm>
                       <a:off x="0" y="0"/>
-                      <a:ext cx="5760720" cy="2595245"/>
+                      <a:ext cx="5760720" cy="3182620"/>
                     </a:xfrm>
                     <a:prstGeom prst="rect">
                       <a:avLst/>
@@ -48100,14 +48114,14 @@
       <w:pPr>
         <w:pStyle w:val="Ttulo4"/>
       </w:pPr>
-      <w:bookmarkStart w:id="85" w:name="_Toc25019507"/>
+      <w:bookmarkStart w:id="84" w:name="_Toc25019507"/>
       <w:r>
         <w:t>CU0</w:t>
       </w:r>
       <w:r>
         <w:t>41 – Exportar planilla a PDF</w:t>
       </w:r>
-      <w:bookmarkEnd w:id="85"/>
+      <w:bookmarkEnd w:id="84"/>
     </w:p>
     <w:p>
       <w:pPr>
@@ -48586,10 +48600,10 @@
           <w:noProof/>
         </w:rPr>
         <w:drawing>
-          <wp:inline distT="0" distB="0" distL="0" distR="0" wp14:anchorId="1F5676BC" wp14:editId="78556A73">
-            <wp:extent cx="3183255" cy="2820670"/>
-            <wp:effectExtent l="0" t="0" r="0" b="0"/>
-            <wp:docPr id="31" name="Imagen 31"/>
+          <wp:inline distT="0" distB="0" distL="0" distR="0" wp14:anchorId="7AAEDC81" wp14:editId="48584FBB">
+            <wp:extent cx="4182745" cy="4770120"/>
+            <wp:effectExtent l="0" t="0" r="8255" b="0"/>
+            <wp:docPr id="239" name="Imagen 239"/>
             <wp:cNvGraphicFramePr>
               <a:graphicFrameLocks xmlns:a="http://schemas.openxmlformats.org/drawingml/2006/main" noChangeAspect="1"/>
             </wp:cNvGraphicFramePr>
@@ -48597,7 +48611,7 @@
               <a:graphicData uri="http://schemas.openxmlformats.org/drawingml/2006/picture">
                 <pic:pic xmlns:pic="http://schemas.openxmlformats.org/drawingml/2006/picture">
                   <pic:nvPicPr>
-                    <pic:cNvPr id="0" name="Picture 9"/>
+                    <pic:cNvPr id="0" name="Picture 36"/>
                     <pic:cNvPicPr>
                       <a:picLocks noChangeAspect="1" noChangeArrowheads="1"/>
                     </pic:cNvPicPr>
@@ -48618,7 +48632,7 @@
                   <pic:spPr bwMode="auto">
                     <a:xfrm>
                       <a:off x="0" y="0"/>
-                      <a:ext cx="3183255" cy="2820670"/>
+                      <a:ext cx="4182745" cy="4770120"/>
                     </a:xfrm>
                     <a:prstGeom prst="rect">
                       <a:avLst/>
@@ -48656,10 +48670,10 @@
           <w:noProof/>
         </w:rPr>
         <w:drawing>
-          <wp:inline distT="0" distB="0" distL="0" distR="0" wp14:anchorId="0AF4EB4A" wp14:editId="672FFF51">
-            <wp:extent cx="4192270" cy="4123690"/>
-            <wp:effectExtent l="0" t="0" r="0" b="0"/>
-            <wp:docPr id="30" name="Imagen 30"/>
+          <wp:inline distT="0" distB="0" distL="0" distR="0" wp14:anchorId="774BD700" wp14:editId="218D05A3">
+            <wp:extent cx="4189730" cy="4121785"/>
+            <wp:effectExtent l="0" t="0" r="1270" b="0"/>
+            <wp:docPr id="240" name="Imagen 240"/>
             <wp:cNvGraphicFramePr>
               <a:graphicFrameLocks xmlns:a="http://schemas.openxmlformats.org/drawingml/2006/main" noChangeAspect="1"/>
             </wp:cNvGraphicFramePr>
@@ -48667,7 +48681,7 @@
               <a:graphicData uri="http://schemas.openxmlformats.org/drawingml/2006/picture">
                 <pic:pic xmlns:pic="http://schemas.openxmlformats.org/drawingml/2006/picture">
                   <pic:nvPicPr>
-                    <pic:cNvPr id="0" name="Picture 8"/>
+                    <pic:cNvPr id="0" name="Picture 37"/>
                     <pic:cNvPicPr>
                       <a:picLocks noChangeAspect="1" noChangeArrowheads="1"/>
                     </pic:cNvPicPr>
@@ -48688,7 +48702,7 @@
                   <pic:spPr bwMode="auto">
                     <a:xfrm>
                       <a:off x="0" y="0"/>
-                      <a:ext cx="4192270" cy="4123690"/>
+                      <a:ext cx="4189730" cy="4121785"/>
                     </a:xfrm>
                     <a:prstGeom prst="rect">
                       <a:avLst/>
@@ -48787,12 +48801,12 @@
       <w:pPr>
         <w:pStyle w:val="Ttulo1"/>
       </w:pPr>
-      <w:bookmarkStart w:id="86" w:name="_Toc25019508"/>
+      <w:bookmarkStart w:id="85" w:name="_Toc25019508"/>
       <w:r>
         <w:lastRenderedPageBreak/>
         <w:t>Mapa de navegación</w:t>
       </w:r>
-      <w:bookmarkEnd w:id="86"/>
+      <w:bookmarkEnd w:id="85"/>
     </w:p>
     <w:p/>
     <w:p>
@@ -48858,12 +48872,12 @@
       <w:pPr>
         <w:pStyle w:val="Ttulo1"/>
       </w:pPr>
-      <w:bookmarkStart w:id="87" w:name="_Toc25019509"/>
+      <w:bookmarkStart w:id="86" w:name="_Toc25019509"/>
       <w:r>
         <w:lastRenderedPageBreak/>
         <w:t>Especificaciones adicionales</w:t>
       </w:r>
-      <w:bookmarkEnd w:id="87"/>
+      <w:bookmarkEnd w:id="86"/>
     </w:p>
     <w:p/>
     <w:p>
@@ -48881,23 +48895,23 @@
       <w:pPr>
         <w:pStyle w:val="Ttulo1"/>
       </w:pPr>
-      <w:bookmarkStart w:id="88" w:name="_Toc25019510"/>
+      <w:bookmarkStart w:id="87" w:name="_Toc25019510"/>
       <w:r>
         <w:lastRenderedPageBreak/>
         <w:t>Prototipos de interfaces de usuario</w:t>
       </w:r>
+      <w:bookmarkEnd w:id="87"/>
+    </w:p>
+    <w:p/>
+    <w:p>
+      <w:pPr>
+        <w:pStyle w:val="Ttulo2"/>
+      </w:pPr>
+      <w:bookmarkStart w:id="88" w:name="_Toc25019511"/>
+      <w:r>
+        <w:t>Iniciar sesión</w:t>
+      </w:r>
       <w:bookmarkEnd w:id="88"/>
-    </w:p>
-    <w:p/>
-    <w:p>
-      <w:pPr>
-        <w:pStyle w:val="Ttulo2"/>
-      </w:pPr>
-      <w:bookmarkStart w:id="89" w:name="_Toc25019511"/>
-      <w:r>
-        <w:t>Iniciar sesión</w:t>
-      </w:r>
-      <w:bookmarkEnd w:id="89"/>
     </w:p>
     <w:p>
       <w:r>
@@ -48960,12 +48974,12 @@
       <w:pPr>
         <w:pStyle w:val="Ttulo2"/>
       </w:pPr>
-      <w:bookmarkStart w:id="90" w:name="_Toc25019512"/>
+      <w:bookmarkStart w:id="89" w:name="_Toc25019512"/>
       <w:r>
         <w:lastRenderedPageBreak/>
         <w:t>Formulario principal</w:t>
       </w:r>
-      <w:bookmarkEnd w:id="90"/>
+      <w:bookmarkEnd w:id="89"/>
     </w:p>
     <w:p>
       <w:r>
@@ -49028,11 +49042,11 @@
       <w:pPr>
         <w:pStyle w:val="Ttulo2"/>
       </w:pPr>
-      <w:bookmarkStart w:id="91" w:name="_Toc25019513"/>
+      <w:bookmarkStart w:id="90" w:name="_Toc25019513"/>
       <w:r>
         <w:t>Personalizar</w:t>
       </w:r>
-      <w:bookmarkEnd w:id="91"/>
+      <w:bookmarkEnd w:id="90"/>
     </w:p>
     <w:p>
       <w:r>
@@ -49095,12 +49109,12 @@
       <w:pPr>
         <w:pStyle w:val="Ttulo2"/>
       </w:pPr>
-      <w:bookmarkStart w:id="92" w:name="_Toc25019514"/>
+      <w:bookmarkStart w:id="91" w:name="_Toc25019514"/>
       <w:r>
         <w:lastRenderedPageBreak/>
         <w:t>Copia de seguridad</w:t>
       </w:r>
-      <w:bookmarkEnd w:id="92"/>
+      <w:bookmarkEnd w:id="91"/>
     </w:p>
     <w:p>
       <w:r>
@@ -49163,11 +49177,11 @@
       <w:pPr>
         <w:pStyle w:val="Ttulo2"/>
       </w:pPr>
-      <w:bookmarkStart w:id="93" w:name="_Toc25019515"/>
+      <w:bookmarkStart w:id="92" w:name="_Toc25019515"/>
       <w:r>
         <w:t>Idiomas</w:t>
       </w:r>
-      <w:bookmarkEnd w:id="93"/>
+      <w:bookmarkEnd w:id="92"/>
     </w:p>
     <w:p>
       <w:r>
@@ -49230,11 +49244,11 @@
       <w:pPr>
         <w:pStyle w:val="Ttulo2"/>
       </w:pPr>
-      <w:bookmarkStart w:id="94" w:name="_Toc25019516"/>
+      <w:bookmarkStart w:id="93" w:name="_Toc25019516"/>
       <w:r>
         <w:t>Usuarios</w:t>
       </w:r>
-      <w:bookmarkEnd w:id="94"/>
+      <w:bookmarkEnd w:id="93"/>
     </w:p>
     <w:p>
       <w:r>
@@ -49297,11 +49311,11 @@
       <w:pPr>
         <w:pStyle w:val="Ttulo2"/>
       </w:pPr>
-      <w:bookmarkStart w:id="95" w:name="_Toc25019517"/>
+      <w:bookmarkStart w:id="94" w:name="_Toc25019517"/>
       <w:r>
         <w:t>Bitácora</w:t>
       </w:r>
-      <w:bookmarkEnd w:id="95"/>
+      <w:bookmarkEnd w:id="94"/>
     </w:p>
     <w:p>
       <w:r>
@@ -49364,12 +49378,12 @@
       <w:pPr>
         <w:pStyle w:val="Ttulo2"/>
       </w:pPr>
-      <w:bookmarkStart w:id="96" w:name="_Toc25019518"/>
+      <w:bookmarkStart w:id="95" w:name="_Toc25019518"/>
       <w:r>
         <w:lastRenderedPageBreak/>
         <w:t>Perfiles</w:t>
       </w:r>
-      <w:bookmarkEnd w:id="96"/>
+      <w:bookmarkEnd w:id="95"/>
     </w:p>
     <w:p>
       <w:r>
@@ -49432,12 +49446,12 @@
       <w:pPr>
         <w:pStyle w:val="Ttulo2"/>
       </w:pPr>
-      <w:bookmarkStart w:id="97" w:name="_Toc25019519"/>
+      <w:bookmarkStart w:id="96" w:name="_Toc25019519"/>
       <w:r>
         <w:lastRenderedPageBreak/>
         <w:t>Planillas horarias</w:t>
       </w:r>
-      <w:bookmarkEnd w:id="97"/>
+      <w:bookmarkEnd w:id="96"/>
     </w:p>
     <w:p>
       <w:r>
@@ -49500,12 +49514,12 @@
       <w:pPr>
         <w:pStyle w:val="Ttulo2"/>
       </w:pPr>
-      <w:bookmarkStart w:id="98" w:name="_Toc25019520"/>
+      <w:bookmarkStart w:id="97" w:name="_Toc25019520"/>
       <w:r>
         <w:lastRenderedPageBreak/>
         <w:t>Detalle de planilla horaria</w:t>
       </w:r>
-      <w:bookmarkEnd w:id="98"/>
+      <w:bookmarkEnd w:id="97"/>
     </w:p>
     <w:p>
       <w:r>
@@ -49568,12 +49582,12 @@
       <w:pPr>
         <w:pStyle w:val="Ttulo2"/>
       </w:pPr>
-      <w:bookmarkStart w:id="99" w:name="_Toc25019521"/>
+      <w:bookmarkStart w:id="98" w:name="_Toc25019521"/>
       <w:r>
         <w:lastRenderedPageBreak/>
         <w:t>Vehículos</w:t>
       </w:r>
-      <w:bookmarkEnd w:id="99"/>
+      <w:bookmarkEnd w:id="98"/>
     </w:p>
     <w:p>
       <w:r>
@@ -49636,11 +49650,11 @@
       <w:pPr>
         <w:pStyle w:val="Ttulo2"/>
       </w:pPr>
-      <w:bookmarkStart w:id="100" w:name="_Toc25019522"/>
+      <w:bookmarkStart w:id="99" w:name="_Toc25019522"/>
       <w:r>
         <w:t>Choferes</w:t>
       </w:r>
-      <w:bookmarkEnd w:id="100"/>
+      <w:bookmarkEnd w:id="99"/>
     </w:p>
     <w:p>
       <w:r>
@@ -49710,12 +49724,12 @@
       <w:pPr>
         <w:pStyle w:val="Ttulo1"/>
       </w:pPr>
-      <w:bookmarkStart w:id="101" w:name="_Toc25019523"/>
+      <w:bookmarkStart w:id="100" w:name="_Toc25019523"/>
       <w:r>
         <w:lastRenderedPageBreak/>
         <w:t>Diagrama de clases global del sistema</w:t>
       </w:r>
-      <w:bookmarkEnd w:id="101"/>
+      <w:bookmarkEnd w:id="100"/>
     </w:p>
     <w:p>
       <w:pPr>
@@ -49747,7 +49761,7 @@
         <w:jc w:val="center"/>
       </w:pPr>
       <w:r>
-        <w:object w:dxaOrig="1534" w:dyaOrig="991" w14:anchorId="1B1655A5">
+        <w:object w:dxaOrig="1534" w:dyaOrig="991" w14:anchorId="78226687">
           <v:shapetype id="_x0000_t75" coordsize="21600,21600" o:spt="75" o:preferrelative="t" path="m@4@5l@4@11@9@11@9@5xe" filled="f" stroked="f">
             <v:stroke joinstyle="miter"/>
             <v:formulas>
@@ -49767,10 +49781,10 @@
             <v:path o:extrusionok="f" gradientshapeok="t" o:connecttype="rect"/>
             <o:lock v:ext="edit" aspectratio="t"/>
           </v:shapetype>
-          <v:shape id="_x0000_i1025" type="#_x0000_t75" style="width:76.85pt;height:49.45pt" o:ole="">
+          <v:shape id="_x0000_i1063" type="#_x0000_t75" style="width:76.85pt;height:49.45pt" o:ole="">
             <v:imagedata r:id="rId186" o:title=""/>
           </v:shape>
-          <o:OLEObject Type="Embed" ProgID="Package" ShapeID="_x0000_i1025" DrawAspect="Icon" ObjectID="_1636128509" r:id="rId187"/>
+          <o:OLEObject Type="Embed" ProgID="PBrush" ShapeID="_x0000_i1063" DrawAspect="Icon" ObjectID="_1636141206" r:id="rId187"/>
         </w:object>
       </w:r>
       <w:r>
@@ -49781,12 +49795,12 @@
       <w:pPr>
         <w:pStyle w:val="Ttulo1"/>
       </w:pPr>
-      <w:bookmarkStart w:id="102" w:name="_Toc25019524"/>
+      <w:bookmarkStart w:id="101" w:name="_Toc25019524"/>
       <w:r>
         <w:lastRenderedPageBreak/>
         <w:t>Diagrama de componentes</w:t>
       </w:r>
-      <w:bookmarkEnd w:id="102"/>
+      <w:bookmarkEnd w:id="101"/>
     </w:p>
     <w:p/>
     <w:p>
@@ -49795,10 +49809,10 @@
           <w:noProof/>
         </w:rPr>
         <w:drawing>
-          <wp:inline distT="0" distB="0" distL="0" distR="0" wp14:anchorId="19479FC9" wp14:editId="62AD879F">
-            <wp:extent cx="5760720" cy="4982210"/>
-            <wp:effectExtent l="0" t="0" r="0" b="8890"/>
-            <wp:docPr id="220" name="Imagen 220"/>
+          <wp:inline distT="0" distB="0" distL="0" distR="0" wp14:anchorId="680B07FA" wp14:editId="3492D45A">
+            <wp:extent cx="5760720" cy="7252970"/>
+            <wp:effectExtent l="0" t="0" r="0" b="5080"/>
+            <wp:docPr id="242" name="Imagen 242"/>
             <wp:cNvGraphicFramePr>
               <a:graphicFrameLocks xmlns:a="http://schemas.openxmlformats.org/drawingml/2006/main" noChangeAspect="1"/>
             </wp:cNvGraphicFramePr>
@@ -49806,7 +49820,7 @@
               <a:graphicData uri="http://schemas.openxmlformats.org/drawingml/2006/picture">
                 <pic:pic xmlns:pic="http://schemas.openxmlformats.org/drawingml/2006/picture">
                   <pic:nvPicPr>
-                    <pic:cNvPr id="0" name="Picture 5"/>
+                    <pic:cNvPr id="0" name="Picture 40"/>
                     <pic:cNvPicPr>
                       <a:picLocks noChangeAspect="1" noChangeArrowheads="1"/>
                     </pic:cNvPicPr>
@@ -49827,7 +49841,7 @@
                   <pic:spPr bwMode="auto">
                     <a:xfrm>
                       <a:off x="0" y="0"/>
-                      <a:ext cx="5760720" cy="4982210"/>
+                      <a:ext cx="5760720" cy="7252970"/>
                     </a:xfrm>
                     <a:prstGeom prst="rect">
                       <a:avLst/>
@@ -49843,11 +49857,8 @@
           </wp:inline>
         </w:drawing>
       </w:r>
-    </w:p>
-    <w:p>
-      <w:pPr>
-        <w:jc w:val="left"/>
-      </w:pPr>
+      <w:bookmarkStart w:id="102" w:name="_GoBack"/>
+      <w:bookmarkEnd w:id="102"/>
       <w:r>
         <w:br w:type="page"/>
       </w:r>
@@ -49888,7 +49899,7 @@
           <v:shape id="_x0000_i1026" type="#_x0000_t75" style="width:77.35pt;height:49.45pt" o:ole="">
             <v:imagedata r:id="rId189" o:title=""/>
           </v:shape>
-          <o:OLEObject Type="Embed" ProgID="PBrush" ShapeID="_x0000_i1026" DrawAspect="Icon" ObjectID="_1636128510" r:id="rId190"/>
+          <o:OLEObject Type="Embed" ProgID="PBrush" ShapeID="_x0000_i1026" DrawAspect="Icon" ObjectID="_1636141207" r:id="rId190"/>
         </w:object>
       </w:r>
     </w:p>
@@ -50758,7 +50769,7 @@
               <w:sz w:val="20"/>
               <w:szCs w:val="20"/>
             </w:rPr>
-            <w:t>Especificaciones de Casos de Uso</w:t>
+            <w:t>DER global del sistema</w:t>
           </w:r>
           <w:r>
             <w:rPr>
@@ -65477,7 +65488,7 @@
 </file>
 
 <file path=customXml/itemProps1.xml><?xml version="1.0" encoding="utf-8"?>
-<ds:datastoreItem xmlns:ds="http://schemas.openxmlformats.org/officeDocument/2006/customXml" ds:itemID="{12C8BF11-5B2D-4F0D-85AC-6C01BC742776}">
+<ds:datastoreItem xmlns:ds="http://schemas.openxmlformats.org/officeDocument/2006/customXml" ds:itemID="{8ACF79FE-6766-4C92-A153-AE550A6A6E0A}">
   <ds:schemaRefs>
     <ds:schemaRef ds:uri="http://schemas.openxmlformats.org/officeDocument/2006/bibliography"/>
   </ds:schemaRefs>

</xml_diff>